<commit_message>
-He corregido el nombre de "comentarios" por "Realizar un comentario" -He realizado el diagrama de robuztes de inicio de sesión
</commit_message>
<xml_diff>
--- a/Casos de Uso/Diseño.docx
+++ b/Casos de Uso/Diseño.docx
@@ -1059,6 +1059,107 @@
           </w:p>
         </w:tc>
       </w:tr>
+      <w:tr>
+        <w:trPr>
+          <w:trHeight w:val="263"/>
+        </w:trPr>
+        <w:tc>
+          <w:tcPr>
+            <w:tcW w:w="1696" w:type="dxa"/>
+          </w:tcPr>
+          <w:p>
+            <w:pPr>
+              <w:rPr>
+                <w:rFonts w:ascii="Arial" w:hAnsi="Arial" w:cs="Arial"/>
+                <w:bCs/>
+                <w:sz w:val="18"/>
+                <w:szCs w:val="18"/>
+              </w:rPr>
+            </w:pPr>
+            <w:r>
+              <w:rPr>
+                <w:rFonts w:ascii="Arial" w:hAnsi="Arial" w:cs="Arial"/>
+                <w:bCs/>
+                <w:sz w:val="18"/>
+                <w:szCs w:val="18"/>
+              </w:rPr>
+              <w:t xml:space="preserve">Emmanuel Cedillo </w:t>
+            </w:r>
+          </w:p>
+        </w:tc>
+        <w:tc>
+          <w:tcPr>
+            <w:tcW w:w="993" w:type="dxa"/>
+          </w:tcPr>
+          <w:p>
+            <w:pPr>
+              <w:rPr>
+                <w:rFonts w:ascii="Arial" w:hAnsi="Arial" w:cs="Arial"/>
+                <w:bCs/>
+                <w:sz w:val="18"/>
+                <w:szCs w:val="18"/>
+              </w:rPr>
+            </w:pPr>
+            <w:r>
+              <w:rPr>
+                <w:rFonts w:ascii="Arial" w:hAnsi="Arial" w:cs="Arial"/>
+                <w:bCs/>
+                <w:sz w:val="18"/>
+                <w:szCs w:val="18"/>
+              </w:rPr>
+              <w:t>21/01/22</w:t>
+            </w:r>
+          </w:p>
+        </w:tc>
+        <w:tc>
+          <w:tcPr>
+            <w:tcW w:w="6237" w:type="dxa"/>
+          </w:tcPr>
+          <w:p>
+            <w:pPr>
+              <w:rPr>
+                <w:rFonts w:ascii="Arial" w:hAnsi="Arial" w:cs="Arial"/>
+                <w:bCs/>
+                <w:sz w:val="18"/>
+                <w:szCs w:val="18"/>
+              </w:rPr>
+            </w:pPr>
+            <w:r>
+              <w:rPr>
+                <w:rFonts w:ascii="Arial" w:hAnsi="Arial" w:cs="Arial"/>
+                <w:bCs/>
+                <w:sz w:val="18"/>
+                <w:szCs w:val="18"/>
+              </w:rPr>
+              <w:t>He realizado diagrama de robustez de inicio de sesión</w:t>
+            </w:r>
+          </w:p>
+        </w:tc>
+        <w:tc>
+          <w:tcPr>
+            <w:tcW w:w="992" w:type="dxa"/>
+          </w:tcPr>
+          <w:p>
+            <w:pPr>
+              <w:rPr>
+                <w:rFonts w:ascii="Arial" w:hAnsi="Arial" w:cs="Arial"/>
+                <w:bCs/>
+                <w:sz w:val="18"/>
+                <w:szCs w:val="18"/>
+              </w:rPr>
+            </w:pPr>
+            <w:r>
+              <w:rPr>
+                <w:rFonts w:ascii="Arial" w:hAnsi="Arial" w:cs="Arial"/>
+                <w:bCs/>
+                <w:sz w:val="18"/>
+                <w:szCs w:val="18"/>
+              </w:rPr>
+              <w:t>1.1</w:t>
+            </w:r>
+          </w:p>
+        </w:tc>
+      </w:tr>
     </w:tbl>
     <w:p/>
     <w:p/>
@@ -1085,16 +1186,6 @@
     <w:p/>
     <w:p/>
     <w:p/>
-    <w:p/>
-    <w:p>
-      <w:pPr>
-        <w:pStyle w:val="Ttulo4"/>
-        <w:numPr>
-          <w:ilvl w:val="0"/>
-          <w:numId w:val="0"/>
-        </w:numPr>
-      </w:pPr>
-    </w:p>
     <w:p/>
     <w:p/>
     <w:p>
@@ -1103,13 +1194,629 @@
       </w:pPr>
       <w:bookmarkStart w:id="0" w:name="_Toc93788247"/>
       <w:r>
+        <w:lastRenderedPageBreak/>
         <w:t>Diagramas de robustez</w:t>
       </w:r>
       <w:bookmarkEnd w:id="0"/>
     </w:p>
     <w:p>
+      <w:pPr>
+        <w:pStyle w:val="Prrafodelista"/>
+        <w:numPr>
+          <w:ilvl w:val="0"/>
+          <w:numId w:val="32"/>
+        </w:numPr>
+      </w:pPr>
       <w:r>
-        <w:t>ok</w:t>
+        <w:t>Inicio de sesión</w:t>
+      </w:r>
+    </w:p>
+    <w:tbl>
+      <w:tblPr>
+        <w:tblStyle w:val="Tablaconcuadrcula"/>
+        <w:tblW w:w="9445" w:type="dxa"/>
+        <w:tblLook w:val="04A0" w:firstRow="1" w:lastRow="0" w:firstColumn="1" w:lastColumn="0" w:noHBand="0" w:noVBand="1"/>
+      </w:tblPr>
+      <w:tblGrid>
+        <w:gridCol w:w="9445"/>
+      </w:tblGrid>
+      <w:tr>
+        <w:trPr>
+          <w:trHeight w:val="564"/>
+        </w:trPr>
+        <w:tc>
+          <w:tcPr>
+            <w:tcW w:w="9445" w:type="dxa"/>
+          </w:tcPr>
+          <w:p>
+            <w:r>
+              <w:t>FLUJO PRINCIPAL</w:t>
+            </w:r>
+          </w:p>
+          <w:p>
+            <w:pPr>
+              <w:pStyle w:val="Prrafodelista"/>
+              <w:numPr>
+                <w:ilvl w:val="0"/>
+                <w:numId w:val="33"/>
+              </w:numPr>
+              <w:rPr>
+                <w:rFonts w:ascii="Arial" w:hAnsi="Arial" w:cs="Arial"/>
+                <w:sz w:val="20"/>
+                <w:szCs w:val="20"/>
+              </w:rPr>
+            </w:pPr>
+            <w:r>
+              <w:rPr>
+                <w:rFonts w:ascii="Arial" w:hAnsi="Arial" w:cs="Arial"/>
+                <w:sz w:val="20"/>
+                <w:szCs w:val="20"/>
+              </w:rPr>
+              <w:t>El sistema muestra la página principal.</w:t>
+            </w:r>
+          </w:p>
+          <w:p>
+            <w:pPr>
+              <w:pStyle w:val="Prrafodelista"/>
+              <w:numPr>
+                <w:ilvl w:val="0"/>
+                <w:numId w:val="33"/>
+              </w:numPr>
+              <w:rPr>
+                <w:rFonts w:ascii="Arial" w:hAnsi="Arial" w:cs="Arial"/>
+                <w:sz w:val="20"/>
+                <w:szCs w:val="20"/>
+              </w:rPr>
+            </w:pPr>
+            <w:r>
+              <w:rPr>
+                <w:rFonts w:ascii="Arial" w:hAnsi="Arial" w:cs="Arial"/>
+                <w:sz w:val="20"/>
+                <w:szCs w:val="20"/>
+              </w:rPr>
+              <w:t>El actor selecciona el vínculo de Identificarse.</w:t>
+            </w:r>
+          </w:p>
+          <w:p>
+            <w:pPr>
+              <w:pStyle w:val="Prrafodelista"/>
+              <w:numPr>
+                <w:ilvl w:val="0"/>
+                <w:numId w:val="33"/>
+              </w:numPr>
+              <w:rPr>
+                <w:rFonts w:ascii="Arial" w:hAnsi="Arial" w:cs="Arial"/>
+                <w:sz w:val="20"/>
+                <w:szCs w:val="20"/>
+              </w:rPr>
+            </w:pPr>
+            <w:r>
+              <w:rPr>
+                <w:rFonts w:ascii="Arial" w:hAnsi="Arial" w:cs="Arial"/>
+                <w:sz w:val="20"/>
+                <w:szCs w:val="20"/>
+              </w:rPr>
+              <w:t>Al seleccionar, te arrojará la página para que inicies sesión o el vínculo para que te registres.</w:t>
+            </w:r>
+          </w:p>
+          <w:p>
+            <w:pPr>
+              <w:pStyle w:val="Prrafodelista"/>
+              <w:numPr>
+                <w:ilvl w:val="0"/>
+                <w:numId w:val="33"/>
+              </w:numPr>
+              <w:rPr>
+                <w:rFonts w:ascii="Arial" w:hAnsi="Arial" w:cs="Arial"/>
+                <w:sz w:val="20"/>
+                <w:szCs w:val="20"/>
+              </w:rPr>
+            </w:pPr>
+            <w:r>
+              <w:rPr>
+                <w:rFonts w:ascii="Arial" w:hAnsi="Arial" w:cs="Arial"/>
+                <w:sz w:val="20"/>
+                <w:szCs w:val="20"/>
+              </w:rPr>
+              <w:t>Una vez registrado, inicie sesión con los datos que registró anteriormente.</w:t>
+            </w:r>
+          </w:p>
+          <w:p>
+            <w:pPr>
+              <w:pStyle w:val="Prrafodelista"/>
+              <w:numPr>
+                <w:ilvl w:val="0"/>
+                <w:numId w:val="33"/>
+              </w:numPr>
+              <w:rPr>
+                <w:rFonts w:ascii="Arial" w:hAnsi="Arial" w:cs="Arial"/>
+                <w:sz w:val="20"/>
+                <w:szCs w:val="20"/>
+              </w:rPr>
+            </w:pPr>
+            <w:r>
+              <w:rPr>
+                <w:rFonts w:ascii="Arial" w:hAnsi="Arial" w:cs="Arial"/>
+                <w:sz w:val="20"/>
+                <w:szCs w:val="20"/>
+              </w:rPr>
+              <w:t>Una vez ingresados los datos, se verifica en el manejador de base de datos.</w:t>
+            </w:r>
+          </w:p>
+          <w:p>
+            <w:pPr>
+              <w:pStyle w:val="Prrafodelista"/>
+              <w:numPr>
+                <w:ilvl w:val="0"/>
+                <w:numId w:val="33"/>
+              </w:numPr>
+              <w:rPr>
+                <w:rFonts w:ascii="Arial" w:hAnsi="Arial" w:cs="Arial"/>
+                <w:sz w:val="20"/>
+                <w:szCs w:val="20"/>
+              </w:rPr>
+            </w:pPr>
+            <w:r>
+              <w:rPr>
+                <w:rFonts w:ascii="Arial" w:hAnsi="Arial" w:cs="Arial"/>
+                <w:sz w:val="20"/>
+                <w:szCs w:val="20"/>
+              </w:rPr>
+              <w:t>El manejador de base de datos envía al sistema si son correctos los datos.</w:t>
+            </w:r>
+          </w:p>
+          <w:p>
+            <w:pPr>
+              <w:pStyle w:val="Prrafodelista"/>
+              <w:numPr>
+                <w:ilvl w:val="0"/>
+                <w:numId w:val="33"/>
+              </w:numPr>
+              <w:rPr>
+                <w:rFonts w:ascii="Arial" w:hAnsi="Arial" w:cs="Arial"/>
+                <w:sz w:val="20"/>
+                <w:szCs w:val="20"/>
+              </w:rPr>
+            </w:pPr>
+            <w:r>
+              <w:rPr>
+                <w:rFonts w:ascii="Arial" w:hAnsi="Arial" w:cs="Arial"/>
+                <w:sz w:val="20"/>
+                <w:szCs w:val="20"/>
+              </w:rPr>
+              <w:t>El sistema inicia la sesión del usuario correspondiente.</w:t>
+            </w:r>
+          </w:p>
+          <w:p>
+            <w:pPr>
+              <w:rPr>
+                <w:rFonts w:ascii="Arial" w:hAnsi="Arial" w:cs="Arial"/>
+                <w:sz w:val="20"/>
+                <w:szCs w:val="20"/>
+              </w:rPr>
+            </w:pPr>
+            <w:r>
+              <w:rPr>
+                <w:rFonts w:ascii="Arial" w:hAnsi="Arial" w:cs="Arial"/>
+                <w:sz w:val="20"/>
+                <w:szCs w:val="20"/>
+              </w:rPr>
+              <w:t>El sistema le muestra la página inicio.</w:t>
+            </w:r>
+          </w:p>
+          <w:p/>
+        </w:tc>
+      </w:tr>
+      <w:tr>
+        <w:trPr>
+          <w:trHeight w:val="1167"/>
+        </w:trPr>
+        <w:tc>
+          <w:tcPr>
+            <w:tcW w:w="9445" w:type="dxa"/>
+          </w:tcPr>
+          <w:p>
+            <w:r>
+              <w:t>CURSOS ALTERNATIVOS</w:t>
+            </w:r>
+          </w:p>
+          <w:p>
+            <w:pPr>
+              <w:rPr>
+                <w:rFonts w:ascii="Arial" w:hAnsi="Arial" w:cs="Arial"/>
+                <w:sz w:val="20"/>
+                <w:szCs w:val="20"/>
+              </w:rPr>
+            </w:pPr>
+            <w:r>
+              <w:rPr>
+                <w:rFonts w:ascii="Arial" w:hAnsi="Arial" w:cs="Arial"/>
+                <w:sz w:val="20"/>
+                <w:szCs w:val="20"/>
+              </w:rPr>
+              <w:t>En 3 (si el actor desea registrase)</w:t>
+            </w:r>
+          </w:p>
+          <w:p>
+            <w:pPr>
+              <w:rPr>
+                <w:rFonts w:ascii="Arial" w:hAnsi="Arial" w:cs="Arial"/>
+                <w:sz w:val="20"/>
+                <w:szCs w:val="20"/>
+              </w:rPr>
+            </w:pPr>
+            <w:r>
+              <w:rPr>
+                <w:rFonts w:ascii="Arial" w:hAnsi="Arial" w:cs="Arial"/>
+                <w:sz w:val="20"/>
+                <w:szCs w:val="20"/>
+              </w:rPr>
+              <w:t xml:space="preserve">  </w:t>
+            </w:r>
+            <w:r>
+              <w:rPr>
+                <w:rFonts w:ascii="Arial" w:hAnsi="Arial" w:cs="Arial"/>
+                <w:sz w:val="20"/>
+                <w:szCs w:val="20"/>
+              </w:rPr>
+              <w:t xml:space="preserve">     </w:t>
+            </w:r>
+            <w:r>
+              <w:rPr>
+                <w:rFonts w:ascii="Arial" w:hAnsi="Arial" w:cs="Arial"/>
+                <w:sz w:val="20"/>
+                <w:szCs w:val="20"/>
+              </w:rPr>
+              <w:t>3.1 El actor presiona la opción “Registrarse “</w:t>
+            </w:r>
+          </w:p>
+          <w:p>
+            <w:pPr>
+              <w:rPr>
+                <w:rFonts w:ascii="Arial" w:hAnsi="Arial" w:cs="Arial"/>
+                <w:sz w:val="20"/>
+                <w:szCs w:val="20"/>
+              </w:rPr>
+            </w:pPr>
+            <w:r>
+              <w:rPr>
+                <w:rFonts w:ascii="Arial" w:hAnsi="Arial" w:cs="Arial"/>
+                <w:sz w:val="20"/>
+                <w:szCs w:val="20"/>
+              </w:rPr>
+              <w:t xml:space="preserve">       3.2 &lt;&lt;</w:t>
+            </w:r>
+            <w:proofErr w:type="spellStart"/>
+            <w:r>
+              <w:rPr>
+                <w:rFonts w:ascii="Arial" w:hAnsi="Arial" w:cs="Arial"/>
+                <w:sz w:val="20"/>
+                <w:szCs w:val="20"/>
+              </w:rPr>
+              <w:t>include</w:t>
+            </w:r>
+            <w:proofErr w:type="spellEnd"/>
+            <w:r>
+              <w:rPr>
+                <w:rFonts w:ascii="Arial" w:hAnsi="Arial" w:cs="Arial"/>
+                <w:sz w:val="20"/>
+                <w:szCs w:val="20"/>
+              </w:rPr>
+              <w:t xml:space="preserve">&gt;&gt; casos de uso de la función “Registro” </w:t>
+            </w:r>
+          </w:p>
+          <w:p>
+            <w:pPr>
+              <w:rPr>
+                <w:rFonts w:ascii="Arial" w:hAnsi="Arial" w:cs="Arial"/>
+                <w:sz w:val="20"/>
+                <w:szCs w:val="20"/>
+              </w:rPr>
+            </w:pPr>
+            <w:r>
+              <w:rPr>
+                <w:rFonts w:ascii="Arial" w:hAnsi="Arial" w:cs="Arial"/>
+                <w:sz w:val="20"/>
+                <w:szCs w:val="20"/>
+              </w:rPr>
+              <w:t xml:space="preserve">       3.3 Regresa a 3</w:t>
+            </w:r>
+          </w:p>
+          <w:p>
+            <w:pPr>
+              <w:rPr>
+                <w:rFonts w:ascii="Arial" w:hAnsi="Arial" w:cs="Arial"/>
+                <w:sz w:val="20"/>
+                <w:szCs w:val="20"/>
+              </w:rPr>
+            </w:pPr>
+            <w:r>
+              <w:rPr>
+                <w:rFonts w:ascii="Arial" w:hAnsi="Arial" w:cs="Arial"/>
+                <w:sz w:val="20"/>
+                <w:szCs w:val="20"/>
+              </w:rPr>
+              <w:t>En 3 (si el actor no recuerda su contraseña o usuario)</w:t>
+            </w:r>
+          </w:p>
+          <w:p>
+            <w:pPr>
+              <w:rPr>
+                <w:rFonts w:ascii="Arial" w:hAnsi="Arial" w:cs="Arial"/>
+                <w:sz w:val="20"/>
+                <w:szCs w:val="20"/>
+              </w:rPr>
+            </w:pPr>
+            <w:r>
+              <w:rPr>
+                <w:rFonts w:ascii="Arial" w:hAnsi="Arial" w:cs="Arial"/>
+                <w:sz w:val="20"/>
+                <w:szCs w:val="20"/>
+              </w:rPr>
+              <w:t xml:space="preserve">       3.1 El actor presiona la opción “olvidé la contraseña</w:t>
+            </w:r>
+          </w:p>
+          <w:p>
+            <w:pPr>
+              <w:rPr>
+                <w:rFonts w:ascii="Arial" w:hAnsi="Arial" w:cs="Arial"/>
+                <w:sz w:val="20"/>
+                <w:szCs w:val="20"/>
+              </w:rPr>
+            </w:pPr>
+            <w:r>
+              <w:rPr>
+                <w:rFonts w:ascii="Arial" w:hAnsi="Arial" w:cs="Arial"/>
+                <w:sz w:val="20"/>
+                <w:szCs w:val="20"/>
+              </w:rPr>
+              <w:t xml:space="preserve">       3.2 El sistema le muestra al usuario el formulario de correo electrónico para mandarle las instrucciones para recuperar la contraseña</w:t>
+            </w:r>
+          </w:p>
+          <w:p>
+            <w:pPr>
+              <w:rPr>
+                <w:rFonts w:ascii="Arial" w:hAnsi="Arial" w:cs="Arial"/>
+                <w:sz w:val="20"/>
+                <w:szCs w:val="20"/>
+              </w:rPr>
+            </w:pPr>
+            <w:r>
+              <w:rPr>
+                <w:rFonts w:ascii="Arial" w:hAnsi="Arial" w:cs="Arial"/>
+                <w:sz w:val="20"/>
+                <w:szCs w:val="20"/>
+              </w:rPr>
+              <w:t xml:space="preserve">       3.3 El usuario introduce su correo electrónico</w:t>
+            </w:r>
+          </w:p>
+          <w:p>
+            <w:pPr>
+              <w:rPr>
+                <w:rFonts w:ascii="Arial" w:hAnsi="Arial" w:cs="Arial"/>
+                <w:sz w:val="20"/>
+                <w:szCs w:val="20"/>
+              </w:rPr>
+            </w:pPr>
+            <w:r>
+              <w:rPr>
+                <w:rFonts w:ascii="Arial" w:hAnsi="Arial" w:cs="Arial"/>
+                <w:sz w:val="20"/>
+                <w:szCs w:val="20"/>
+              </w:rPr>
+              <w:t xml:space="preserve">       3.4 El usuario presiona el botón de “enviar”.</w:t>
+            </w:r>
+          </w:p>
+          <w:p>
+            <w:pPr>
+              <w:rPr>
+                <w:rFonts w:ascii="Arial" w:hAnsi="Arial" w:cs="Arial"/>
+                <w:sz w:val="20"/>
+                <w:szCs w:val="20"/>
+              </w:rPr>
+            </w:pPr>
+            <w:r>
+              <w:rPr>
+                <w:rFonts w:ascii="Arial" w:hAnsi="Arial" w:cs="Arial"/>
+                <w:sz w:val="20"/>
+                <w:szCs w:val="20"/>
+              </w:rPr>
+              <w:t xml:space="preserve">       3.5 El sistema consulta con el manejador de base de datos si el correo existe en la base de datos.</w:t>
+            </w:r>
+          </w:p>
+          <w:p>
+            <w:pPr>
+              <w:rPr>
+                <w:rFonts w:ascii="Arial" w:hAnsi="Arial" w:cs="Arial"/>
+                <w:sz w:val="20"/>
+                <w:szCs w:val="20"/>
+              </w:rPr>
+            </w:pPr>
+            <w:r>
+              <w:rPr>
+                <w:rFonts w:ascii="Arial" w:hAnsi="Arial" w:cs="Arial"/>
+                <w:sz w:val="20"/>
+                <w:szCs w:val="20"/>
+              </w:rPr>
+              <w:t xml:space="preserve">    3.6 El manejador de base de datos envía al sistema la confirmación de que si existe el correo</w:t>
+            </w:r>
+          </w:p>
+          <w:p>
+            <w:pPr>
+              <w:rPr>
+                <w:rFonts w:ascii="Arial" w:hAnsi="Arial" w:cs="Arial"/>
+                <w:sz w:val="20"/>
+                <w:szCs w:val="20"/>
+              </w:rPr>
+            </w:pPr>
+            <w:r>
+              <w:rPr>
+                <w:rFonts w:ascii="Arial" w:hAnsi="Arial" w:cs="Arial"/>
+                <w:sz w:val="20"/>
+                <w:szCs w:val="20"/>
+              </w:rPr>
+              <w:t xml:space="preserve">    3.7 El sistema envía al correo dado por el actor la información correspondiente para que recupere su contraseña</w:t>
+            </w:r>
+          </w:p>
+          <w:p>
+            <w:pPr>
+              <w:rPr>
+                <w:rFonts w:ascii="Arial" w:hAnsi="Arial" w:cs="Arial"/>
+                <w:sz w:val="20"/>
+                <w:szCs w:val="20"/>
+              </w:rPr>
+            </w:pPr>
+            <w:r>
+              <w:rPr>
+                <w:rFonts w:ascii="Arial" w:hAnsi="Arial" w:cs="Arial"/>
+                <w:sz w:val="20"/>
+                <w:szCs w:val="20"/>
+              </w:rPr>
+              <w:t xml:space="preserve">    3.8 El sistema muestra en pantalla un mensaje para que el actor revise su correo</w:t>
+            </w:r>
+          </w:p>
+          <w:p>
+            <w:pPr>
+              <w:rPr>
+                <w:rFonts w:ascii="Arial" w:hAnsi="Arial" w:cs="Arial"/>
+                <w:sz w:val="20"/>
+                <w:szCs w:val="20"/>
+              </w:rPr>
+            </w:pPr>
+            <w:r>
+              <w:rPr>
+                <w:rFonts w:ascii="Arial" w:hAnsi="Arial" w:cs="Arial"/>
+                <w:sz w:val="20"/>
+                <w:szCs w:val="20"/>
+              </w:rPr>
+              <w:t xml:space="preserve">    3.9 Regresa a 3</w:t>
+            </w:r>
+          </w:p>
+          <w:p>
+            <w:pPr>
+              <w:rPr>
+                <w:rFonts w:ascii="Arial" w:hAnsi="Arial" w:cs="Arial"/>
+                <w:sz w:val="20"/>
+                <w:szCs w:val="20"/>
+              </w:rPr>
+            </w:pPr>
+            <w:r>
+              <w:rPr>
+                <w:rFonts w:ascii="Arial" w:hAnsi="Arial" w:cs="Arial"/>
+                <w:sz w:val="20"/>
+                <w:szCs w:val="20"/>
+              </w:rPr>
+              <w:t>En 6 (los datos son incorrectos)</w:t>
+            </w:r>
+          </w:p>
+          <w:p>
+            <w:pPr>
+              <w:rPr>
+                <w:rFonts w:ascii="Arial" w:hAnsi="Arial" w:cs="Arial"/>
+                <w:sz w:val="20"/>
+                <w:szCs w:val="20"/>
+              </w:rPr>
+            </w:pPr>
+            <w:r>
+              <w:rPr>
+                <w:rFonts w:ascii="Arial" w:hAnsi="Arial" w:cs="Arial"/>
+                <w:sz w:val="20"/>
+                <w:szCs w:val="20"/>
+              </w:rPr>
+              <w:t xml:space="preserve">    6.1 El sistema muestra en pantalla un mensaje indicando “datos incorrectos”.</w:t>
+            </w:r>
+          </w:p>
+          <w:p>
+            <w:pPr>
+              <w:rPr>
+                <w:rFonts w:ascii="Arial" w:hAnsi="Arial" w:cs="Arial"/>
+                <w:sz w:val="20"/>
+                <w:szCs w:val="20"/>
+              </w:rPr>
+            </w:pPr>
+            <w:r>
+              <w:rPr>
+                <w:rFonts w:ascii="Arial" w:hAnsi="Arial" w:cs="Arial"/>
+                <w:sz w:val="20"/>
+                <w:szCs w:val="20"/>
+              </w:rPr>
+              <w:t xml:space="preserve">    6.2 Regresa a 3</w:t>
+            </w:r>
+          </w:p>
+          <w:p/>
+        </w:tc>
+      </w:tr>
+    </w:tbl>
+    <w:p>
+      <w:pPr>
+        <w:pStyle w:val="Prrafodelista"/>
+      </w:pPr>
+      <w:r>
+        <w:rPr>
+          <w:noProof/>
+        </w:rPr>
+        <w:drawing>
+          <wp:anchor distT="0" distB="0" distL="114300" distR="114300" simplePos="0" relativeHeight="251658240" behindDoc="0" locked="0" layoutInCell="1" allowOverlap="1" wp14:anchorId="20081872" wp14:editId="61B60548">
+            <wp:simplePos x="0" y="0"/>
+            <wp:positionH relativeFrom="column">
+              <wp:posOffset>-335501</wp:posOffset>
+            </wp:positionH>
+            <wp:positionV relativeFrom="paragraph">
+              <wp:posOffset>84455</wp:posOffset>
+            </wp:positionV>
+            <wp:extent cx="6241311" cy="3561715"/>
+            <wp:effectExtent l="0" t="0" r="7620" b="635"/>
+            <wp:wrapNone/>
+            <wp:docPr id="1" name="Imagen 1" descr="Diagrama&#10;&#10;Descripción generada automáticamente"/>
+            <wp:cNvGraphicFramePr>
+              <a:graphicFrameLocks xmlns:a="http://schemas.openxmlformats.org/drawingml/2006/main" noChangeAspect="1"/>
+            </wp:cNvGraphicFramePr>
+            <a:graphic xmlns:a="http://schemas.openxmlformats.org/drawingml/2006/main">
+              <a:graphicData uri="http://schemas.openxmlformats.org/drawingml/2006/picture">
+                <pic:pic xmlns:pic="http://schemas.openxmlformats.org/drawingml/2006/picture">
+                  <pic:nvPicPr>
+                    <pic:cNvPr id="1" name="Imagen 1" descr="Diagrama&#10;&#10;Descripción generada automáticamente"/>
+                    <pic:cNvPicPr>
+                      <a:picLocks noChangeAspect="1" noChangeArrowheads="1"/>
+                    </pic:cNvPicPr>
+                  </pic:nvPicPr>
+                  <pic:blipFill>
+                    <a:blip r:embed="rId8">
+                      <a:extLst>
+                        <a:ext uri="{28A0092B-C50C-407E-A947-70E740481C1C}">
+                          <a14:useLocalDpi xmlns:a14="http://schemas.microsoft.com/office/drawing/2010/main" val="0"/>
+                        </a:ext>
+                      </a:extLst>
+                    </a:blip>
+                    <a:srcRect/>
+                    <a:stretch>
+                      <a:fillRect/>
+                    </a:stretch>
+                  </pic:blipFill>
+                  <pic:spPr bwMode="auto">
+                    <a:xfrm>
+                      <a:off x="0" y="0"/>
+                      <a:ext cx="6241311" cy="3561715"/>
+                    </a:xfrm>
+                    <a:prstGeom prst="rect">
+                      <a:avLst/>
+                    </a:prstGeom>
+                    <a:noFill/>
+                    <a:ln>
+                      <a:noFill/>
+                    </a:ln>
+                  </pic:spPr>
+                </pic:pic>
+              </a:graphicData>
+            </a:graphic>
+            <wp14:sizeRelH relativeFrom="margin">
+              <wp14:pctWidth>0</wp14:pctWidth>
+            </wp14:sizeRelH>
+            <wp14:sizeRelV relativeFrom="margin">
+              <wp14:pctHeight>0</wp14:pctHeight>
+            </wp14:sizeRelV>
+          </wp:anchor>
+        </w:drawing>
       </w:r>
     </w:p>
     <w:p>
@@ -1123,12 +1830,22 @@
       <w:bookmarkEnd w:id="1"/>
     </w:p>
     <w:p/>
+    <w:p/>
+    <w:p/>
+    <w:p/>
+    <w:p/>
+    <w:p/>
+    <w:p/>
+    <w:p/>
+    <w:p/>
+    <w:p/>
     <w:p>
       <w:pPr>
         <w:pStyle w:val="Ttulo1"/>
       </w:pPr>
       <w:bookmarkStart w:id="2" w:name="_Toc93788249"/>
       <w:r>
+        <w:lastRenderedPageBreak/>
         <w:t>Diagrama o diagramas de clases.</w:t>
       </w:r>
       <w:bookmarkEnd w:id="2"/>
@@ -1145,8 +1862,8 @@
       <w:bookmarkEnd w:id="3"/>
     </w:p>
     <w:sectPr>
-      <w:headerReference w:type="default" r:id="rId8"/>
-      <w:footerReference w:type="default" r:id="rId9"/>
+      <w:headerReference w:type="default" r:id="rId9"/>
+      <w:footerReference w:type="default" r:id="rId10"/>
       <w:pgSz w:w="11906" w:h="16838"/>
       <w:pgMar w:top="1417" w:right="1701" w:bottom="1417" w:left="1701" w:header="708" w:footer="708" w:gutter="0"/>
       <w:cols w:space="708"/>
@@ -1913,6 +2630,95 @@
     </w:lvl>
   </w:abstractNum>
   <w:abstractNum w:abstractNumId="2" w15:restartNumberingAfterBreak="0">
+    <w:nsid w:val="29D34406"/>
+    <w:multiLevelType w:val="hybridMultilevel"/>
+    <w:tmpl w:val="9D10F684"/>
+    <w:lvl w:ilvl="0" w:tplc="080A0017">
+      <w:start w:val="1"/>
+      <w:numFmt w:val="lowerLetter"/>
+      <w:lvlText w:val="%1)"/>
+      <w:lvlJc w:val="left"/>
+      <w:pPr>
+        <w:ind w:left="720" w:hanging="360"/>
+      </w:pPr>
+      <w:rPr>
+        <w:rFonts w:hint="default"/>
+      </w:rPr>
+    </w:lvl>
+    <w:lvl w:ilvl="1" w:tplc="080A0019" w:tentative="1">
+      <w:start w:val="1"/>
+      <w:numFmt w:val="lowerLetter"/>
+      <w:lvlText w:val="%2."/>
+      <w:lvlJc w:val="left"/>
+      <w:pPr>
+        <w:ind w:left="1440" w:hanging="360"/>
+      </w:pPr>
+    </w:lvl>
+    <w:lvl w:ilvl="2" w:tplc="080A001B" w:tentative="1">
+      <w:start w:val="1"/>
+      <w:numFmt w:val="lowerRoman"/>
+      <w:lvlText w:val="%3."/>
+      <w:lvlJc w:val="right"/>
+      <w:pPr>
+        <w:ind w:left="2160" w:hanging="180"/>
+      </w:pPr>
+    </w:lvl>
+    <w:lvl w:ilvl="3" w:tplc="080A000F" w:tentative="1">
+      <w:start w:val="1"/>
+      <w:numFmt w:val="decimal"/>
+      <w:lvlText w:val="%4."/>
+      <w:lvlJc w:val="left"/>
+      <w:pPr>
+        <w:ind w:left="2880" w:hanging="360"/>
+      </w:pPr>
+    </w:lvl>
+    <w:lvl w:ilvl="4" w:tplc="080A0019" w:tentative="1">
+      <w:start w:val="1"/>
+      <w:numFmt w:val="lowerLetter"/>
+      <w:lvlText w:val="%5."/>
+      <w:lvlJc w:val="left"/>
+      <w:pPr>
+        <w:ind w:left="3600" w:hanging="360"/>
+      </w:pPr>
+    </w:lvl>
+    <w:lvl w:ilvl="5" w:tplc="080A001B" w:tentative="1">
+      <w:start w:val="1"/>
+      <w:numFmt w:val="lowerRoman"/>
+      <w:lvlText w:val="%6."/>
+      <w:lvlJc w:val="right"/>
+      <w:pPr>
+        <w:ind w:left="4320" w:hanging="180"/>
+      </w:pPr>
+    </w:lvl>
+    <w:lvl w:ilvl="6" w:tplc="080A000F" w:tentative="1">
+      <w:start w:val="1"/>
+      <w:numFmt w:val="decimal"/>
+      <w:lvlText w:val="%7."/>
+      <w:lvlJc w:val="left"/>
+      <w:pPr>
+        <w:ind w:left="5040" w:hanging="360"/>
+      </w:pPr>
+    </w:lvl>
+    <w:lvl w:ilvl="7" w:tplc="080A0019" w:tentative="1">
+      <w:start w:val="1"/>
+      <w:numFmt w:val="lowerLetter"/>
+      <w:lvlText w:val="%8."/>
+      <w:lvlJc w:val="left"/>
+      <w:pPr>
+        <w:ind w:left="5760" w:hanging="360"/>
+      </w:pPr>
+    </w:lvl>
+    <w:lvl w:ilvl="8" w:tplc="080A001B" w:tentative="1">
+      <w:start w:val="1"/>
+      <w:numFmt w:val="lowerRoman"/>
+      <w:lvlText w:val="%9."/>
+      <w:lvlJc w:val="right"/>
+      <w:pPr>
+        <w:ind w:left="6480" w:hanging="180"/>
+      </w:pPr>
+    </w:lvl>
+  </w:abstractNum>
+  <w:abstractNum w:abstractNumId="3" w15:restartNumberingAfterBreak="0">
     <w:nsid w:val="372E0CB1"/>
     <w:multiLevelType w:val="hybridMultilevel"/>
     <w:tmpl w:val="38928E06"/>
@@ -1998,7 +2804,7 @@
       </w:pPr>
     </w:lvl>
   </w:abstractNum>
-  <w:abstractNum w:abstractNumId="3" w15:restartNumberingAfterBreak="0">
+  <w:abstractNum w:abstractNumId="4" w15:restartNumberingAfterBreak="0">
     <w:nsid w:val="3E6622A3"/>
     <w:multiLevelType w:val="hybridMultilevel"/>
     <w:tmpl w:val="F9607A1E"/>
@@ -2111,7 +2917,7 @@
       </w:rPr>
     </w:lvl>
   </w:abstractNum>
-  <w:abstractNum w:abstractNumId="4" w15:restartNumberingAfterBreak="0">
+  <w:abstractNum w:abstractNumId="5" w15:restartNumberingAfterBreak="0">
     <w:nsid w:val="4096698A"/>
     <w:multiLevelType w:val="hybridMultilevel"/>
     <w:tmpl w:val="687A68E8"/>
@@ -2225,7 +3031,7 @@
       </w:rPr>
     </w:lvl>
   </w:abstractNum>
-  <w:abstractNum w:abstractNumId="5" w15:restartNumberingAfterBreak="0">
+  <w:abstractNum w:abstractNumId="6" w15:restartNumberingAfterBreak="0">
     <w:nsid w:val="54CF4BD8"/>
     <w:multiLevelType w:val="hybridMultilevel"/>
     <w:tmpl w:val="95AEC65A"/>
@@ -2339,7 +3145,7 @@
       </w:rPr>
     </w:lvl>
   </w:abstractNum>
-  <w:abstractNum w:abstractNumId="6" w15:restartNumberingAfterBreak="0">
+  <w:abstractNum w:abstractNumId="7" w15:restartNumberingAfterBreak="0">
     <w:nsid w:val="56E723CE"/>
     <w:multiLevelType w:val="multilevel"/>
     <w:tmpl w:val="F210D434"/>
@@ -2450,7 +3256,7 @@
       </w:pPr>
     </w:lvl>
   </w:abstractNum>
-  <w:abstractNum w:abstractNumId="7" w15:restartNumberingAfterBreak="0">
+  <w:abstractNum w:abstractNumId="8" w15:restartNumberingAfterBreak="0">
     <w:nsid w:val="64921114"/>
     <w:multiLevelType w:val="hybridMultilevel"/>
     <w:tmpl w:val="3962CFA8"/>
@@ -2552,6 +3358,116 @@
       </w:rPr>
     </w:lvl>
     <w:lvl w:ilvl="8" w:tplc="0C0A0005" w:tentative="1">
+      <w:start w:val="1"/>
+      <w:numFmt w:val="bullet"/>
+      <w:lvlText w:val=""/>
+      <w:lvlJc w:val="left"/>
+      <w:pPr>
+        <w:ind w:left="6480" w:hanging="360"/>
+      </w:pPr>
+      <w:rPr>
+        <w:rFonts w:ascii="Wingdings" w:hAnsi="Wingdings" w:hint="default"/>
+      </w:rPr>
+    </w:lvl>
+  </w:abstractNum>
+  <w:abstractNum w:abstractNumId="9" w15:restartNumberingAfterBreak="0">
+    <w:nsid w:val="7B93140F"/>
+    <w:multiLevelType w:val="hybridMultilevel"/>
+    <w:tmpl w:val="51E2B39C"/>
+    <w:lvl w:ilvl="0" w:tplc="FFFFFFFF">
+      <w:start w:val="1"/>
+      <w:numFmt w:val="decimal"/>
+      <w:lvlText w:val="%1."/>
+      <w:lvlJc w:val="left"/>
+      <w:pPr>
+        <w:ind w:left="720" w:hanging="360"/>
+      </w:pPr>
+    </w:lvl>
+    <w:lvl w:ilvl="1" w:tplc="FFFFFFFF">
+      <w:start w:val="1"/>
+      <w:numFmt w:val="bullet"/>
+      <w:lvlText w:val="o"/>
+      <w:lvlJc w:val="left"/>
+      <w:pPr>
+        <w:ind w:left="1440" w:hanging="360"/>
+      </w:pPr>
+      <w:rPr>
+        <w:rFonts w:ascii="Courier New" w:hAnsi="Courier New" w:cs="Courier New" w:hint="default"/>
+      </w:rPr>
+    </w:lvl>
+    <w:lvl w:ilvl="2" w:tplc="FFFFFFFF">
+      <w:start w:val="1"/>
+      <w:numFmt w:val="bullet"/>
+      <w:lvlText w:val=""/>
+      <w:lvlJc w:val="left"/>
+      <w:pPr>
+        <w:ind w:left="2160" w:hanging="360"/>
+      </w:pPr>
+      <w:rPr>
+        <w:rFonts w:ascii="Wingdings" w:hAnsi="Wingdings" w:hint="default"/>
+      </w:rPr>
+    </w:lvl>
+    <w:lvl w:ilvl="3" w:tplc="FFFFFFFF">
+      <w:start w:val="1"/>
+      <w:numFmt w:val="bullet"/>
+      <w:lvlText w:val=""/>
+      <w:lvlJc w:val="left"/>
+      <w:pPr>
+        <w:ind w:left="2880" w:hanging="360"/>
+      </w:pPr>
+      <w:rPr>
+        <w:rFonts w:ascii="Symbol" w:hAnsi="Symbol" w:hint="default"/>
+      </w:rPr>
+    </w:lvl>
+    <w:lvl w:ilvl="4" w:tplc="FFFFFFFF">
+      <w:start w:val="1"/>
+      <w:numFmt w:val="bullet"/>
+      <w:lvlText w:val="o"/>
+      <w:lvlJc w:val="left"/>
+      <w:pPr>
+        <w:ind w:left="3600" w:hanging="360"/>
+      </w:pPr>
+      <w:rPr>
+        <w:rFonts w:ascii="Courier New" w:hAnsi="Courier New" w:cs="Courier New" w:hint="default"/>
+      </w:rPr>
+    </w:lvl>
+    <w:lvl w:ilvl="5" w:tplc="FFFFFFFF">
+      <w:start w:val="1"/>
+      <w:numFmt w:val="bullet"/>
+      <w:lvlText w:val=""/>
+      <w:lvlJc w:val="left"/>
+      <w:pPr>
+        <w:ind w:left="4320" w:hanging="360"/>
+      </w:pPr>
+      <w:rPr>
+        <w:rFonts w:ascii="Wingdings" w:hAnsi="Wingdings" w:hint="default"/>
+      </w:rPr>
+    </w:lvl>
+    <w:lvl w:ilvl="6" w:tplc="FFFFFFFF">
+      <w:start w:val="1"/>
+      <w:numFmt w:val="bullet"/>
+      <w:lvlText w:val=""/>
+      <w:lvlJc w:val="left"/>
+      <w:pPr>
+        <w:ind w:left="5040" w:hanging="360"/>
+      </w:pPr>
+      <w:rPr>
+        <w:rFonts w:ascii="Symbol" w:hAnsi="Symbol" w:hint="default"/>
+      </w:rPr>
+    </w:lvl>
+    <w:lvl w:ilvl="7" w:tplc="FFFFFFFF">
+      <w:start w:val="1"/>
+      <w:numFmt w:val="bullet"/>
+      <w:lvlText w:val="o"/>
+      <w:lvlJc w:val="left"/>
+      <w:pPr>
+        <w:ind w:left="5760" w:hanging="360"/>
+      </w:pPr>
+      <w:rPr>
+        <w:rFonts w:ascii="Courier New" w:hAnsi="Courier New" w:cs="Courier New" w:hint="default"/>
+      </w:rPr>
+    </w:lvl>
+    <w:lvl w:ilvl="8" w:tplc="FFFFFFFF">
       <w:start w:val="1"/>
       <w:numFmt w:val="bullet"/>
       <w:lvlText w:val=""/>
@@ -2574,28 +3490,28 @@
     <w:abstractNumId w:val="1"/>
   </w:num>
   <w:num w:numId="4">
-    <w:abstractNumId w:val="3"/>
+    <w:abstractNumId w:val="4"/>
   </w:num>
   <w:num w:numId="5">
-    <w:abstractNumId w:val="3"/>
+    <w:abstractNumId w:val="4"/>
   </w:num>
   <w:num w:numId="6">
     <w:abstractNumId w:val="1"/>
   </w:num>
   <w:num w:numId="7">
-    <w:abstractNumId w:val="2"/>
+    <w:abstractNumId w:val="3"/>
   </w:num>
   <w:num w:numId="8">
-    <w:abstractNumId w:val="2"/>
+    <w:abstractNumId w:val="3"/>
   </w:num>
   <w:num w:numId="9">
+    <w:abstractNumId w:val="8"/>
+  </w:num>
+  <w:num w:numId="10">
     <w:abstractNumId w:val="7"/>
   </w:num>
-  <w:num w:numId="10">
-    <w:abstractNumId w:val="6"/>
-  </w:num>
   <w:num w:numId="11">
-    <w:abstractNumId w:val="6"/>
+    <w:abstractNumId w:val="7"/>
     <w:lvlOverride w:ilvl="0">
       <w:startOverride w:val="1"/>
     </w:lvlOverride>
@@ -2625,64 +3541,70 @@
     </w:lvlOverride>
   </w:num>
   <w:num w:numId="12">
+    <w:abstractNumId w:val="7"/>
+  </w:num>
+  <w:num w:numId="13">
+    <w:abstractNumId w:val="8"/>
+  </w:num>
+  <w:num w:numId="14">
+    <w:abstractNumId w:val="7"/>
+  </w:num>
+  <w:num w:numId="15">
+    <w:abstractNumId w:val="7"/>
+  </w:num>
+  <w:num w:numId="16">
+    <w:abstractNumId w:val="8"/>
+  </w:num>
+  <w:num w:numId="17">
+    <w:abstractNumId w:val="7"/>
+  </w:num>
+  <w:num w:numId="18">
+    <w:abstractNumId w:val="8"/>
+  </w:num>
+  <w:num w:numId="19">
+    <w:abstractNumId w:val="7"/>
+  </w:num>
+  <w:num w:numId="20">
+    <w:abstractNumId w:val="7"/>
+  </w:num>
+  <w:num w:numId="21">
+    <w:abstractNumId w:val="8"/>
+  </w:num>
+  <w:num w:numId="22">
+    <w:abstractNumId w:val="8"/>
+  </w:num>
+  <w:num w:numId="23">
+    <w:abstractNumId w:val="5"/>
+  </w:num>
+  <w:num w:numId="24">
+    <w:abstractNumId w:val="5"/>
+  </w:num>
+  <w:num w:numId="25">
     <w:abstractNumId w:val="6"/>
   </w:num>
-  <w:num w:numId="13">
+  <w:num w:numId="26">
+    <w:abstractNumId w:val="6"/>
+  </w:num>
+  <w:num w:numId="27">
+    <w:abstractNumId w:val="6"/>
+  </w:num>
+  <w:num w:numId="28">
     <w:abstractNumId w:val="7"/>
   </w:num>
-  <w:num w:numId="14">
-    <w:abstractNumId w:val="6"/>
-  </w:num>
-  <w:num w:numId="15">
-    <w:abstractNumId w:val="6"/>
-  </w:num>
-  <w:num w:numId="16">
-    <w:abstractNumId w:val="7"/>
-  </w:num>
-  <w:num w:numId="17">
-    <w:abstractNumId w:val="6"/>
-  </w:num>
-  <w:num w:numId="18">
-    <w:abstractNumId w:val="7"/>
-  </w:num>
-  <w:num w:numId="19">
-    <w:abstractNumId w:val="6"/>
-  </w:num>
-  <w:num w:numId="20">
-    <w:abstractNumId w:val="6"/>
-  </w:num>
-  <w:num w:numId="21">
-    <w:abstractNumId w:val="7"/>
-  </w:num>
-  <w:num w:numId="22">
-    <w:abstractNumId w:val="7"/>
-  </w:num>
-  <w:num w:numId="23">
-    <w:abstractNumId w:val="4"/>
-  </w:num>
-  <w:num w:numId="24">
-    <w:abstractNumId w:val="4"/>
-  </w:num>
-  <w:num w:numId="25">
-    <w:abstractNumId w:val="5"/>
-  </w:num>
-  <w:num w:numId="26">
-    <w:abstractNumId w:val="5"/>
-  </w:num>
-  <w:num w:numId="27">
-    <w:abstractNumId w:val="5"/>
-  </w:num>
-  <w:num w:numId="28">
-    <w:abstractNumId w:val="6"/>
-  </w:num>
   <w:num w:numId="29">
-    <w:abstractNumId w:val="7"/>
+    <w:abstractNumId w:val="8"/>
   </w:num>
   <w:num w:numId="30">
     <w:abstractNumId w:val="0"/>
   </w:num>
   <w:num w:numId="31">
-    <w:abstractNumId w:val="6"/>
+    <w:abstractNumId w:val="7"/>
+  </w:num>
+  <w:num w:numId="32">
+    <w:abstractNumId w:val="2"/>
+  </w:num>
+  <w:num w:numId="33">
+    <w:abstractNumId w:val="9"/>
   </w:num>
 </w:numbering>
 </file>
@@ -3584,6 +4506,17 @@
     <w:uiPriority w:val="99"/>
     <w:rsid w:val="00B32A81"/>
   </w:style>
+  <w:style w:type="paragraph" w:styleId="Prrafodelista">
+    <w:name w:val="List Paragraph"/>
+    <w:basedOn w:val="Normal"/>
+    <w:uiPriority w:val="34"/>
+    <w:qFormat/>
+    <w:rsid w:val="000852FA"/>
+    <w:pPr>
+      <w:ind w:left="720"/>
+      <w:contextualSpacing/>
+    </w:pPr>
+  </w:style>
 </w:styles>
 </file>
 

</xml_diff>

<commit_message>
He corregido el diagrama de inicio de sesión y realicé el diagrama de robustez de “Realizar comentario”
</commit_message>
<xml_diff>
--- a/Casos de Uso/Diseño.docx
+++ b/Casos de Uso/Diseño.docx
@@ -229,20 +229,8 @@
           <w:szCs w:val="28"/>
           <w:lang w:eastAsia="es-MX"/>
         </w:rPr>
-        <w:t xml:space="preserve">Guzmán Ortega Axel </w:t>
+        <w:t>Guzmán Ortega Axel Yael</w:t>
       </w:r>
-      <w:proofErr w:type="spellStart"/>
-      <w:r>
-        <w:rPr>
-          <w:rFonts w:ascii="Arial" w:eastAsia="Times New Roman" w:hAnsi="Arial" w:cs="Arial"/>
-          <w:color w:val="000000"/>
-          <w:sz w:val="28"/>
-          <w:szCs w:val="28"/>
-          <w:lang w:eastAsia="es-MX"/>
-        </w:rPr>
-        <w:t>Yael</w:t>
-      </w:r>
-      <w:proofErr w:type="spellEnd"/>
     </w:p>
     <w:p>
       <w:pPr>
@@ -1107,7 +1095,25 @@
                 <w:sz w:val="18"/>
                 <w:szCs w:val="18"/>
               </w:rPr>
-              <w:t>21/01/22</w:t>
+              <w:t>2</w:t>
+            </w:r>
+            <w:r>
+              <w:rPr>
+                <w:rFonts w:ascii="Arial" w:hAnsi="Arial" w:cs="Arial"/>
+                <w:bCs/>
+                <w:sz w:val="18"/>
+                <w:szCs w:val="18"/>
+              </w:rPr>
+              <w:t>5</w:t>
+            </w:r>
+            <w:r>
+              <w:rPr>
+                <w:rFonts w:ascii="Arial" w:hAnsi="Arial" w:cs="Arial"/>
+                <w:bCs/>
+                <w:sz w:val="18"/>
+                <w:szCs w:val="18"/>
+              </w:rPr>
+              <w:t>/01/22</w:t>
             </w:r>
           </w:p>
         </w:tc>
@@ -1160,6 +1166,107 @@
           </w:p>
         </w:tc>
       </w:tr>
+      <w:tr>
+        <w:trPr>
+          <w:trHeight w:val="263"/>
+        </w:trPr>
+        <w:tc>
+          <w:tcPr>
+            <w:tcW w:w="1696" w:type="dxa"/>
+          </w:tcPr>
+          <w:p>
+            <w:pPr>
+              <w:rPr>
+                <w:rFonts w:ascii="Arial" w:hAnsi="Arial" w:cs="Arial"/>
+                <w:bCs/>
+                <w:sz w:val="18"/>
+                <w:szCs w:val="18"/>
+              </w:rPr>
+            </w:pPr>
+            <w:r>
+              <w:rPr>
+                <w:rFonts w:ascii="Arial" w:hAnsi="Arial" w:cs="Arial"/>
+                <w:bCs/>
+                <w:sz w:val="18"/>
+                <w:szCs w:val="18"/>
+              </w:rPr>
+              <w:t>Emmanuel Cedillo</w:t>
+            </w:r>
+          </w:p>
+        </w:tc>
+        <w:tc>
+          <w:tcPr>
+            <w:tcW w:w="993" w:type="dxa"/>
+          </w:tcPr>
+          <w:p>
+            <w:pPr>
+              <w:rPr>
+                <w:rFonts w:ascii="Arial" w:hAnsi="Arial" w:cs="Arial"/>
+                <w:bCs/>
+                <w:sz w:val="18"/>
+                <w:szCs w:val="18"/>
+              </w:rPr>
+            </w:pPr>
+            <w:r>
+              <w:rPr>
+                <w:rFonts w:ascii="Arial" w:hAnsi="Arial" w:cs="Arial"/>
+                <w:bCs/>
+                <w:sz w:val="18"/>
+                <w:szCs w:val="18"/>
+              </w:rPr>
+              <w:t>26/01/22</w:t>
+            </w:r>
+          </w:p>
+        </w:tc>
+        <w:tc>
+          <w:tcPr>
+            <w:tcW w:w="6237" w:type="dxa"/>
+          </w:tcPr>
+          <w:p>
+            <w:pPr>
+              <w:rPr>
+                <w:rFonts w:ascii="Arial" w:hAnsi="Arial" w:cs="Arial"/>
+                <w:bCs/>
+                <w:sz w:val="18"/>
+                <w:szCs w:val="18"/>
+              </w:rPr>
+            </w:pPr>
+            <w:r>
+              <w:rPr>
+                <w:rFonts w:ascii="Arial" w:hAnsi="Arial" w:cs="Arial"/>
+                <w:bCs/>
+                <w:sz w:val="18"/>
+                <w:szCs w:val="18"/>
+              </w:rPr>
+              <w:t>He corregido el diagrama de inicio de sesión y realicé el diagrama de robustez de “Realizar comentario”</w:t>
+            </w:r>
+          </w:p>
+        </w:tc>
+        <w:tc>
+          <w:tcPr>
+            <w:tcW w:w="992" w:type="dxa"/>
+          </w:tcPr>
+          <w:p>
+            <w:pPr>
+              <w:rPr>
+                <w:rFonts w:ascii="Arial" w:hAnsi="Arial" w:cs="Arial"/>
+                <w:bCs/>
+                <w:sz w:val="18"/>
+                <w:szCs w:val="18"/>
+              </w:rPr>
+            </w:pPr>
+            <w:r>
+              <w:rPr>
+                <w:rFonts w:ascii="Arial" w:hAnsi="Arial" w:cs="Arial"/>
+                <w:bCs/>
+                <w:sz w:val="18"/>
+                <w:szCs w:val="18"/>
+              </w:rPr>
+              <w:t>1.2</w:t>
+            </w:r>
+          </w:p>
+        </w:tc>
+      </w:tr>
     </w:tbl>
     <w:p/>
     <w:p/>
@@ -1194,7 +1301,6 @@
       </w:pPr>
       <w:bookmarkStart w:id="0" w:name="_Toc93788247"/>
       <w:r>
-        <w:lastRenderedPageBreak/>
         <w:t>Diagramas de robustez</w:t>
       </w:r>
       <w:bookmarkEnd w:id="0"/>
@@ -1484,25 +1590,7 @@
                 <w:sz w:val="20"/>
                 <w:szCs w:val="20"/>
               </w:rPr>
-              <w:t xml:space="preserve">       3.2 &lt;&lt;</w:t>
-            </w:r>
-            <w:proofErr w:type="spellStart"/>
-            <w:r>
-              <w:rPr>
-                <w:rFonts w:ascii="Arial" w:hAnsi="Arial" w:cs="Arial"/>
-                <w:sz w:val="20"/>
-                <w:szCs w:val="20"/>
-              </w:rPr>
-              <w:t>include</w:t>
-            </w:r>
-            <w:proofErr w:type="spellEnd"/>
-            <w:r>
-              <w:rPr>
-                <w:rFonts w:ascii="Arial" w:hAnsi="Arial" w:cs="Arial"/>
-                <w:sz w:val="20"/>
-                <w:szCs w:val="20"/>
-              </w:rPr>
-              <w:t xml:space="preserve">&gt;&gt; casos de uso de la función “Registro” </w:t>
+              <w:t xml:space="preserve">       3.2 &lt;&lt;include&gt;&gt; casos de uso de la función “Registro” </w:t>
             </w:r>
           </w:p>
           <w:p>
@@ -1752,6 +1840,7 @@
         <w:rPr>
           <w:noProof/>
         </w:rPr>
+        <w:lastRenderedPageBreak/>
         <w:drawing>
           <wp:inline distT="0" distB="0" distL="0" distR="0" wp14:anchorId="5225BF91" wp14:editId="068D0354">
             <wp:extent cx="6265610" cy="3562350"/>
@@ -1795,6 +1884,366 @@
         </w:drawing>
       </w:r>
     </w:p>
+    <w:p>
+      <w:pPr>
+        <w:pStyle w:val="Prrafodelista"/>
+        <w:numPr>
+          <w:ilvl w:val="0"/>
+          <w:numId w:val="32"/>
+        </w:numPr>
+        <w:ind w:firstLine="0"/>
+      </w:pPr>
+      <w:r>
+        <w:t>Realizar un comentario</w:t>
+      </w:r>
+    </w:p>
+    <w:tbl>
+      <w:tblPr>
+        <w:tblStyle w:val="Tablaconcuadrcula"/>
+        <w:tblW w:w="0" w:type="auto"/>
+        <w:tblLook w:val="04A0" w:firstRow="1" w:lastRow="0" w:firstColumn="1" w:lastColumn="0" w:noHBand="0" w:noVBand="1"/>
+      </w:tblPr>
+      <w:tblGrid>
+        <w:gridCol w:w="8494"/>
+      </w:tblGrid>
+      <w:tr>
+        <w:tc>
+          <w:tcPr>
+            <w:tcW w:w="8494" w:type="dxa"/>
+          </w:tcPr>
+          <w:p>
+            <w:pPr>
+              <w:ind w:left="360"/>
+            </w:pPr>
+            <w:r>
+              <w:t>FLUJO PRINCIPAL</w:t>
+            </w:r>
+          </w:p>
+          <w:p>
+            <w:pPr>
+              <w:pStyle w:val="Prrafodelista"/>
+              <w:numPr>
+                <w:ilvl w:val="1"/>
+                <w:numId w:val="10"/>
+              </w:numPr>
+              <w:rPr>
+                <w:rFonts w:cstheme="minorHAnsi"/>
+              </w:rPr>
+            </w:pPr>
+            <w:r>
+              <w:rPr>
+                <w:rFonts w:cstheme="minorHAnsi"/>
+              </w:rPr>
+              <w:t>Ingresa a la página principal.</w:t>
+            </w:r>
+          </w:p>
+          <w:p>
+            <w:pPr>
+              <w:pStyle w:val="Ttulo1"/>
+              <w:numPr>
+                <w:ilvl w:val="0"/>
+                <w:numId w:val="10"/>
+              </w:numPr>
+              <w:spacing w:before="0"/>
+              <w:ind w:left="360"/>
+              <w:outlineLvl w:val="0"/>
+              <w:rPr>
+                <w:rFonts w:asciiTheme="minorHAnsi" w:hAnsiTheme="minorHAnsi" w:cstheme="minorHAnsi"/>
+                <w:b w:val="0"/>
+                <w:sz w:val="22"/>
+                <w:szCs w:val="22"/>
+              </w:rPr>
+            </w:pPr>
+            <w:r>
+              <w:rPr>
+                <w:rFonts w:asciiTheme="minorHAnsi" w:hAnsiTheme="minorHAnsi" w:cstheme="minorHAnsi"/>
+                <w:b w:val="0"/>
+                <w:sz w:val="22"/>
+                <w:szCs w:val="22"/>
+              </w:rPr>
+              <w:t>En la parte superior derecha se mostrará un menú en donde al darle clic a “catalogo” te dirigirá a una página de la ropa disponible.</w:t>
+            </w:r>
+          </w:p>
+          <w:p>
+            <w:pPr>
+              <w:pStyle w:val="Ttulo1"/>
+              <w:numPr>
+                <w:ilvl w:val="0"/>
+                <w:numId w:val="10"/>
+              </w:numPr>
+              <w:spacing w:before="0"/>
+              <w:ind w:left="360"/>
+              <w:outlineLvl w:val="0"/>
+              <w:rPr>
+                <w:rFonts w:asciiTheme="minorHAnsi" w:hAnsiTheme="minorHAnsi" w:cstheme="minorHAnsi"/>
+                <w:b w:val="0"/>
+                <w:sz w:val="22"/>
+                <w:szCs w:val="22"/>
+              </w:rPr>
+            </w:pPr>
+            <w:r>
+              <w:rPr>
+                <w:rFonts w:asciiTheme="minorHAnsi" w:hAnsiTheme="minorHAnsi" w:cstheme="minorHAnsi"/>
+                <w:b w:val="0"/>
+                <w:sz w:val="22"/>
+                <w:szCs w:val="22"/>
+              </w:rPr>
+              <w:t>Al seleccionar un producto, en la parte de debajo de la página, arrojará una sección de comentarios.</w:t>
+            </w:r>
+          </w:p>
+          <w:p>
+            <w:pPr>
+              <w:pStyle w:val="Ttulo1"/>
+              <w:numPr>
+                <w:ilvl w:val="0"/>
+                <w:numId w:val="10"/>
+              </w:numPr>
+              <w:spacing w:before="0"/>
+              <w:ind w:left="360"/>
+              <w:outlineLvl w:val="0"/>
+              <w:rPr>
+                <w:rFonts w:asciiTheme="minorHAnsi" w:hAnsiTheme="minorHAnsi" w:cstheme="minorHAnsi"/>
+                <w:b w:val="0"/>
+                <w:sz w:val="22"/>
+                <w:szCs w:val="22"/>
+              </w:rPr>
+            </w:pPr>
+            <w:r>
+              <w:rPr>
+                <w:rFonts w:asciiTheme="minorHAnsi" w:hAnsiTheme="minorHAnsi" w:cstheme="minorHAnsi"/>
+                <w:b w:val="0"/>
+                <w:sz w:val="22"/>
+                <w:szCs w:val="22"/>
+              </w:rPr>
+              <w:t>Al querer realizar algún comentario, el sistema te pedirá iniciar sesión &lt;&lt;include&gt;&gt; caso de uso de la función “inicio de sesión”</w:t>
+            </w:r>
+          </w:p>
+          <w:p>
+            <w:pPr>
+              <w:pStyle w:val="Ttulo1"/>
+              <w:numPr>
+                <w:ilvl w:val="0"/>
+                <w:numId w:val="10"/>
+              </w:numPr>
+              <w:spacing w:before="0"/>
+              <w:ind w:left="360"/>
+              <w:outlineLvl w:val="0"/>
+              <w:rPr>
+                <w:rFonts w:asciiTheme="minorHAnsi" w:hAnsiTheme="minorHAnsi" w:cstheme="minorHAnsi"/>
+                <w:b w:val="0"/>
+                <w:sz w:val="22"/>
+                <w:szCs w:val="22"/>
+              </w:rPr>
+            </w:pPr>
+            <w:r>
+              <w:rPr>
+                <w:rFonts w:asciiTheme="minorHAnsi" w:hAnsiTheme="minorHAnsi" w:cstheme="minorHAnsi"/>
+                <w:b w:val="0"/>
+                <w:sz w:val="22"/>
+                <w:szCs w:val="22"/>
+              </w:rPr>
+              <w:t>Ya iniciada la sesión, podrás realizar algún comentario.</w:t>
+            </w:r>
+          </w:p>
+          <w:p>
+            <w:pPr>
+              <w:pStyle w:val="Ttulo1"/>
+              <w:numPr>
+                <w:ilvl w:val="0"/>
+                <w:numId w:val="10"/>
+              </w:numPr>
+              <w:spacing w:before="0"/>
+              <w:ind w:left="360"/>
+              <w:outlineLvl w:val="0"/>
+              <w:rPr>
+                <w:rFonts w:asciiTheme="minorHAnsi" w:hAnsiTheme="minorHAnsi" w:cstheme="minorHAnsi"/>
+                <w:b w:val="0"/>
+                <w:sz w:val="22"/>
+                <w:szCs w:val="22"/>
+              </w:rPr>
+            </w:pPr>
+            <w:r>
+              <w:rPr>
+                <w:rFonts w:asciiTheme="minorHAnsi" w:hAnsiTheme="minorHAnsi" w:cstheme="minorHAnsi"/>
+                <w:b w:val="0"/>
+                <w:sz w:val="22"/>
+                <w:szCs w:val="22"/>
+              </w:rPr>
+              <w:t>Una vez comentado el producto, aparecerá el comentario realizado.</w:t>
+            </w:r>
+          </w:p>
+        </w:tc>
+      </w:tr>
+      <w:tr>
+        <w:tc>
+          <w:tcPr>
+            <w:tcW w:w="8494" w:type="dxa"/>
+          </w:tcPr>
+          <w:p>
+            <w:r>
+              <w:t xml:space="preserve">       FLUJO ALTERNATIVO</w:t>
+            </w:r>
+          </w:p>
+          <w:p>
+            <w:r>
+              <w:t xml:space="preserve">      En 4: En caso de que el cliente quiera comentar algo sin iniciar sesión:</w:t>
+            </w:r>
+          </w:p>
+          <w:p>
+            <w:r>
+              <w:t>1.</w:t>
+            </w:r>
+            <w:r>
+              <w:tab/>
+              <w:t>Ingresa a la página principal.</w:t>
+            </w:r>
+          </w:p>
+          <w:p>
+            <w:r>
+              <w:t>2.</w:t>
+            </w:r>
+            <w:r>
+              <w:tab/>
+            </w:r>
+            <w:r>
+              <w:tab/>
+              <w:t>En la parte superior derecha se mostrará un menú en donde al darle clic a “catalogo” te dirigirá a una página de la ropa disponible o bien buscar el producto en la barra de búsqueda.</w:t>
+            </w:r>
+          </w:p>
+          <w:p>
+            <w:r>
+              <w:t>3.</w:t>
+            </w:r>
+            <w:r>
+              <w:tab/>
+              <w:t>&lt;&lt;include&gt;&gt; caso de uso de la función “inicio de sesión”</w:t>
+            </w:r>
+          </w:p>
+          <w:p>
+            <w:r>
+              <w:t>4.</w:t>
+            </w:r>
+            <w:r>
+              <w:tab/>
+              <w:t>El usuario volverá a la página principal después de iniciar sesión.</w:t>
+            </w:r>
+          </w:p>
+          <w:p>
+            <w:r>
+              <w:t>5.</w:t>
+            </w:r>
+            <w:r>
+              <w:tab/>
+              <w:t>En la parte superior derecha se mostrará un menú en donde al darle clic a “catalogo” te dirigirá a una página de la ropa disponible o bien buscar el producto en la barra de búsqueda.</w:t>
+            </w:r>
+          </w:p>
+          <w:p>
+            <w:r>
+              <w:t>6.</w:t>
+            </w:r>
+            <w:r>
+              <w:tab/>
+            </w:r>
+            <w:r>
+              <w:tab/>
+              <w:t xml:space="preserve">El usuario deberá seleccionar el producto que desea comentar.  </w:t>
+            </w:r>
+          </w:p>
+          <w:p>
+            <w:r>
+              <w:t>7.</w:t>
+            </w:r>
+            <w:r>
+              <w:tab/>
+              <w:t>Regresa a 4</w:t>
+            </w:r>
+          </w:p>
+        </w:tc>
+      </w:tr>
+    </w:tbl>
+    <w:p>
+      <w:r>
+        <w:rPr>
+          <w:noProof/>
+        </w:rPr>
+        <w:drawing>
+          <wp:anchor distT="0" distB="0" distL="114300" distR="114300" simplePos="0" relativeHeight="251659264" behindDoc="0" locked="0" layoutInCell="1" allowOverlap="1" wp14:anchorId="7A58B313" wp14:editId="37DAC73B">
+            <wp:simplePos x="0" y="0"/>
+            <wp:positionH relativeFrom="column">
+              <wp:posOffset>-240163</wp:posOffset>
+            </wp:positionH>
+            <wp:positionV relativeFrom="paragraph">
+              <wp:posOffset>11371</wp:posOffset>
+            </wp:positionV>
+            <wp:extent cx="6147879" cy="4550159"/>
+            <wp:effectExtent l="0" t="0" r="5715" b="3175"/>
+            <wp:wrapNone/>
+            <wp:docPr id="1" name="Imagen 1" descr="Diagrama&#10;&#10;Descripción generada automáticamente"/>
+            <wp:cNvGraphicFramePr>
+              <a:graphicFrameLocks xmlns:a="http://schemas.openxmlformats.org/drawingml/2006/main" noChangeAspect="1"/>
+            </wp:cNvGraphicFramePr>
+            <a:graphic xmlns:a="http://schemas.openxmlformats.org/drawingml/2006/main">
+              <a:graphicData uri="http://schemas.openxmlformats.org/drawingml/2006/picture">
+                <pic:pic xmlns:pic="http://schemas.openxmlformats.org/drawingml/2006/picture">
+                  <pic:nvPicPr>
+                    <pic:cNvPr id="3" name="Imagen 3" descr="Diagrama&#10;&#10;Descripción generada automáticamente"/>
+                    <pic:cNvPicPr>
+                      <a:picLocks noChangeAspect="1" noChangeArrowheads="1"/>
+                    </pic:cNvPicPr>
+                  </pic:nvPicPr>
+                  <pic:blipFill>
+                    <a:blip r:embed="rId9">
+                      <a:extLst>
+                        <a:ext uri="{28A0092B-C50C-407E-A947-70E740481C1C}">
+                          <a14:useLocalDpi xmlns:a14="http://schemas.microsoft.com/office/drawing/2010/main" val="0"/>
+                        </a:ext>
+                      </a:extLst>
+                    </a:blip>
+                    <a:srcRect/>
+                    <a:stretch>
+                      <a:fillRect/>
+                    </a:stretch>
+                  </pic:blipFill>
+                  <pic:spPr bwMode="auto">
+                    <a:xfrm>
+                      <a:off x="0" y="0"/>
+                      <a:ext cx="6165863" cy="4563469"/>
+                    </a:xfrm>
+                    <a:prstGeom prst="rect">
+                      <a:avLst/>
+                    </a:prstGeom>
+                    <a:noFill/>
+                    <a:ln>
+                      <a:noFill/>
+                    </a:ln>
+                  </pic:spPr>
+                </pic:pic>
+              </a:graphicData>
+            </a:graphic>
+            <wp14:sizeRelH relativeFrom="margin">
+              <wp14:pctWidth>0</wp14:pctWidth>
+            </wp14:sizeRelH>
+            <wp14:sizeRelV relativeFrom="margin">
+              <wp14:pctHeight>0</wp14:pctHeight>
+            </wp14:sizeRelV>
+          </wp:anchor>
+        </w:drawing>
+      </w:r>
+    </w:p>
+    <w:p/>
+    <w:p/>
+    <w:p/>
+    <w:p/>
+    <w:p/>
+    <w:p/>
+    <w:p/>
+    <w:p/>
+    <w:p/>
+    <w:p/>
+    <w:p/>
+    <w:p/>
+    <w:p/>
+    <w:p/>
     <w:p/>
     <w:p>
       <w:pPr>
@@ -1829,8 +2278,8 @@
       <w:bookmarkEnd w:id="3"/>
     </w:p>
     <w:sectPr>
-      <w:headerReference w:type="default" r:id="rId9"/>
-      <w:footerReference w:type="default" r:id="rId10"/>
+      <w:headerReference w:type="default" r:id="rId10"/>
+      <w:footerReference w:type="default" r:id="rId11"/>
       <w:pgSz w:w="11906" w:h="16838"/>
       <w:pgMar w:top="1417" w:right="1701" w:bottom="1417" w:left="1701" w:header="708" w:footer="708" w:gutter="0"/>
       <w:cols w:space="708"/>

</xml_diff>

<commit_message>
Error de cortado de archivo "Diseño"
</commit_message>
<xml_diff>
--- a/Casos de Uso/Diseño.docx
+++ b/Casos de Uso/Diseño.docx
@@ -1294,13 +1294,21 @@
     <w:p/>
     <w:p/>
     <w:p/>
-    <w:p/>
     <w:p>
       <w:pPr>
         <w:pStyle w:val="Ttulo1"/>
+        <w:spacing w:line="360" w:lineRule="auto"/>
+        <w:ind w:left="284" w:hanging="284"/>
+        <w:rPr>
+          <w:rFonts w:ascii="Arial" w:hAnsi="Arial" w:cs="Arial"/>
+        </w:rPr>
       </w:pPr>
       <w:bookmarkStart w:id="0" w:name="_Toc93788247"/>
       <w:r>
+        <w:rPr>
+          <w:rFonts w:ascii="Arial" w:hAnsi="Arial" w:cs="Arial"/>
+        </w:rPr>
+        <w:lastRenderedPageBreak/>
         <w:t>Diagramas de robustez</w:t>
       </w:r>
       <w:bookmarkEnd w:id="0"/>
@@ -1312,8 +1320,18 @@
           <w:ilvl w:val="0"/>
           <w:numId w:val="32"/>
         </w:numPr>
+        <w:rPr>
+          <w:rFonts w:ascii="Arial" w:hAnsi="Arial" w:cs="Arial"/>
+          <w:sz w:val="24"/>
+          <w:szCs w:val="24"/>
+        </w:rPr>
       </w:pPr>
       <w:r>
+        <w:rPr>
+          <w:rFonts w:ascii="Arial" w:hAnsi="Arial" w:cs="Arial"/>
+          <w:sz w:val="24"/>
+          <w:szCs w:val="24"/>
+        </w:rPr>
         <w:t>Inicio de sesión</w:t>
       </w:r>
     </w:p>
@@ -1335,7 +1353,15 @@
             <w:tcW w:w="9445" w:type="dxa"/>
           </w:tcPr>
           <w:p>
-            <w:r>
+            <w:pPr>
+              <w:rPr>
+                <w:rFonts w:ascii="Arial" w:hAnsi="Arial" w:cs="Arial"/>
+              </w:rPr>
+            </w:pPr>
+            <w:r>
+              <w:rPr>
+                <w:rFonts w:ascii="Arial" w:hAnsi="Arial" w:cs="Arial"/>
+              </w:rPr>
               <w:t>FLUJO PRINCIPAL</w:t>
             </w:r>
           </w:p>
@@ -1522,7 +1548,15 @@
             <w:tcW w:w="9445" w:type="dxa"/>
           </w:tcPr>
           <w:p>
-            <w:r>
+            <w:pPr>
+              <w:rPr>
+                <w:rFonts w:ascii="Arial" w:hAnsi="Arial" w:cs="Arial"/>
+              </w:rPr>
+            </w:pPr>
+            <w:r>
+              <w:rPr>
+                <w:rFonts w:ascii="Arial" w:hAnsi="Arial" w:cs="Arial"/>
+              </w:rPr>
               <w:t>CURSOS ALTERNATIVOS</w:t>
             </w:r>
           </w:p>
@@ -1557,23 +1591,7 @@
                 <w:sz w:val="20"/>
                 <w:szCs w:val="20"/>
               </w:rPr>
-              <w:t xml:space="preserve">  </w:t>
-            </w:r>
-            <w:r>
-              <w:rPr>
-                <w:rFonts w:ascii="Arial" w:hAnsi="Arial" w:cs="Arial"/>
-                <w:sz w:val="20"/>
-                <w:szCs w:val="20"/>
-              </w:rPr>
-              <w:t xml:space="preserve">     </w:t>
-            </w:r>
-            <w:r>
-              <w:rPr>
-                <w:rFonts w:ascii="Arial" w:hAnsi="Arial" w:cs="Arial"/>
-                <w:sz w:val="20"/>
-                <w:szCs w:val="20"/>
-              </w:rPr>
-              <w:t>3.1 El actor presiona la opción “Registrarse “</w:t>
+              <w:t xml:space="preserve">       3.1 El actor presiona la opción “Registrarse “</w:t>
             </w:r>
           </w:p>
           <w:p>
@@ -1840,11 +1858,10 @@
         <w:rPr>
           <w:noProof/>
         </w:rPr>
-        <w:lastRenderedPageBreak/>
         <w:drawing>
-          <wp:inline distT="0" distB="0" distL="0" distR="0" wp14:anchorId="5225BF91" wp14:editId="068D0354">
-            <wp:extent cx="6265610" cy="3562350"/>
-            <wp:effectExtent l="0" t="0" r="1905" b="0"/>
+          <wp:inline distT="0" distB="0" distL="0" distR="0" wp14:anchorId="5225BF91" wp14:editId="2C367B63">
+            <wp:extent cx="5440199" cy="3093057"/>
+            <wp:effectExtent l="0" t="0" r="8255" b="0"/>
             <wp:docPr id="3" name="Imagen 3"/>
             <wp:cNvGraphicFramePr>
               <a:graphicFrameLocks xmlns:a="http://schemas.openxmlformats.org/drawingml/2006/main" noChangeAspect="1"/>
@@ -1871,7 +1888,7 @@
                   <pic:spPr>
                     <a:xfrm>
                       <a:off x="0" y="0"/>
-                      <a:ext cx="6273154" cy="3566639"/>
+                      <a:ext cx="5500961" cy="3127604"/>
                     </a:xfrm>
                     <a:prstGeom prst="rect">
                       <a:avLst/>
@@ -1886,14 +1903,143 @@
     </w:p>
     <w:p>
       <w:pPr>
+        <w:rPr>
+          <w:rFonts w:ascii="Arial" w:hAnsi="Arial" w:cs="Arial"/>
+          <w:sz w:val="24"/>
+          <w:szCs w:val="24"/>
+        </w:rPr>
+      </w:pPr>
+      <w:r>
+        <w:rPr>
+          <w:rFonts w:ascii="Arial" w:hAnsi="Arial" w:cs="Arial"/>
+          <w:sz w:val="24"/>
+          <w:szCs w:val="24"/>
+        </w:rPr>
+        <w:br w:type="page"/>
+      </w:r>
+    </w:p>
+    <w:p>
+      <w:pPr>
         <w:pStyle w:val="Prrafodelista"/>
         <w:numPr>
           <w:ilvl w:val="0"/>
           <w:numId w:val="32"/>
         </w:numPr>
-        <w:ind w:firstLine="0"/>
+        <w:rPr>
+          <w:rFonts w:ascii="Arial" w:hAnsi="Arial" w:cs="Arial"/>
+          <w:sz w:val="24"/>
+          <w:szCs w:val="24"/>
+        </w:rPr>
       </w:pPr>
       <w:r>
+        <w:rPr>
+          <w:rFonts w:ascii="Arial" w:hAnsi="Arial" w:cs="Arial"/>
+          <w:sz w:val="24"/>
+          <w:szCs w:val="24"/>
+        </w:rPr>
+        <w:lastRenderedPageBreak/>
+        <w:t>Registrar un nuevo usuario</w:t>
+      </w:r>
+    </w:p>
+    <w:tbl>
+      <w:tblPr>
+        <w:tblStyle w:val="Tablaconcuadrcula"/>
+        <w:tblW w:w="9445" w:type="dxa"/>
+        <w:tblLook w:val="04A0" w:firstRow="1" w:lastRow="0" w:firstColumn="1" w:lastColumn="0" w:noHBand="0" w:noVBand="1"/>
+      </w:tblPr>
+      <w:tblGrid>
+        <w:gridCol w:w="9445"/>
+      </w:tblGrid>
+      <w:tr>
+        <w:trPr>
+          <w:trHeight w:val="564"/>
+        </w:trPr>
+        <w:tc>
+          <w:tcPr>
+            <w:tcW w:w="9445" w:type="dxa"/>
+          </w:tcPr>
+          <w:p>
+            <w:pPr>
+              <w:rPr>
+                <w:rFonts w:ascii="Arial" w:hAnsi="Arial" w:cs="Arial"/>
+              </w:rPr>
+            </w:pPr>
+            <w:r>
+              <w:rPr>
+                <w:rFonts w:ascii="Arial" w:hAnsi="Arial" w:cs="Arial"/>
+              </w:rPr>
+              <w:t>FLUJO PRINCIPAL</w:t>
+            </w:r>
+          </w:p>
+          <w:p>
+            <w:pPr>
+              <w:rPr>
+                <w:rFonts w:ascii="Arial" w:hAnsi="Arial" w:cs="Arial"/>
+                <w:sz w:val="20"/>
+                <w:szCs w:val="20"/>
+              </w:rPr>
+            </w:pPr>
+          </w:p>
+        </w:tc>
+      </w:tr>
+      <w:tr>
+        <w:trPr>
+          <w:trHeight w:val="1167"/>
+        </w:trPr>
+        <w:tc>
+          <w:tcPr>
+            <w:tcW w:w="9445" w:type="dxa"/>
+          </w:tcPr>
+          <w:p>
+            <w:pPr>
+              <w:rPr>
+                <w:rFonts w:ascii="Arial" w:hAnsi="Arial" w:cs="Arial"/>
+              </w:rPr>
+            </w:pPr>
+            <w:r>
+              <w:rPr>
+                <w:rFonts w:ascii="Arial" w:hAnsi="Arial" w:cs="Arial"/>
+              </w:rPr>
+              <w:t>CURSOS ALTERNATIVOS</w:t>
+            </w:r>
+          </w:p>
+          <w:p>
+            <w:pPr>
+              <w:rPr>
+                <w:rFonts w:ascii="Arial" w:hAnsi="Arial" w:cs="Arial"/>
+                <w:sz w:val="20"/>
+                <w:szCs w:val="20"/>
+              </w:rPr>
+            </w:pPr>
+          </w:p>
+        </w:tc>
+      </w:tr>
+    </w:tbl>
+    <w:p>
+      <w:r>
+        <w:br w:type="page"/>
+      </w:r>
+    </w:p>
+    <w:p>
+      <w:pPr>
+        <w:pStyle w:val="Prrafodelista"/>
+        <w:numPr>
+          <w:ilvl w:val="0"/>
+          <w:numId w:val="32"/>
+        </w:numPr>
+        <w:rPr>
+          <w:rFonts w:ascii="Arial" w:hAnsi="Arial" w:cs="Arial"/>
+          <w:sz w:val="24"/>
+          <w:szCs w:val="24"/>
+        </w:rPr>
+      </w:pPr>
+      <w:r>
+        <w:rPr>
+          <w:rFonts w:ascii="Arial" w:hAnsi="Arial" w:cs="Arial"/>
+          <w:sz w:val="24"/>
+          <w:szCs w:val="24"/>
+        </w:rPr>
+        <w:lastRenderedPageBreak/>
         <w:t>Realizar un comentario</w:t>
       </w:r>
     </w:p>
@@ -1913,9 +2059,14 @@
           </w:tcPr>
           <w:p>
             <w:pPr>
-              <w:ind w:left="360"/>
-            </w:pPr>
-            <w:r>
+              <w:rPr>
+                <w:rFonts w:ascii="Arial" w:hAnsi="Arial" w:cs="Arial"/>
+              </w:rPr>
+            </w:pPr>
+            <w:r>
+              <w:rPr>
+                <w:rFonts w:ascii="Arial" w:hAnsi="Arial" w:cs="Arial"/>
+              </w:rPr>
               <w:t>FLUJO PRINCIPAL</w:t>
             </w:r>
           </w:p>
@@ -1926,13 +2077,22 @@
                 <w:ilvl w:val="1"/>
                 <w:numId w:val="10"/>
               </w:numPr>
-              <w:rPr>
-                <w:rFonts w:cstheme="minorHAnsi"/>
-              </w:rPr>
-            </w:pPr>
-            <w:r>
-              <w:rPr>
-                <w:rFonts w:cstheme="minorHAnsi"/>
+              <w:tabs>
+                <w:tab w:val="clear" w:pos="1440"/>
+                <w:tab w:val="num" w:pos="738"/>
+              </w:tabs>
+              <w:ind w:left="454" w:hanging="454"/>
+              <w:rPr>
+                <w:rFonts w:ascii="Arial" w:hAnsi="Arial" w:cs="Arial"/>
+                <w:sz w:val="20"/>
+                <w:szCs w:val="20"/>
+              </w:rPr>
+            </w:pPr>
+            <w:r>
+              <w:rPr>
+                <w:rFonts w:ascii="Arial" w:hAnsi="Arial" w:cs="Arial"/>
+                <w:sz w:val="20"/>
+                <w:szCs w:val="20"/>
               </w:rPr>
               <w:t>Ingresa a la página principal.</w:t>
             </w:r>
@@ -1940,10 +2100,98 @@
           <w:p>
             <w:pPr>
               <w:pStyle w:val="Ttulo1"/>
-              <w:numPr>
-                <w:ilvl w:val="0"/>
-                <w:numId w:val="10"/>
-              </w:numPr>
+              <w:spacing w:before="0"/>
+              <w:ind w:left="360"/>
+              <w:outlineLvl w:val="0"/>
+              <w:rPr>
+                <w:rFonts w:ascii="Arial" w:hAnsi="Arial" w:cs="Arial"/>
+                <w:b w:val="0"/>
+                <w:sz w:val="20"/>
+                <w:szCs w:val="20"/>
+              </w:rPr>
+            </w:pPr>
+            <w:r>
+              <w:rPr>
+                <w:rFonts w:ascii="Arial" w:hAnsi="Arial" w:cs="Arial"/>
+                <w:b w:val="0"/>
+                <w:sz w:val="20"/>
+                <w:szCs w:val="20"/>
+              </w:rPr>
+              <w:t>En la parte superior derecha se mostrará un menú en donde al darle clic a “catalogo” te dirigirá a una página de la ropa disponible.</w:t>
+            </w:r>
+          </w:p>
+          <w:p>
+            <w:pPr>
+              <w:pStyle w:val="Ttulo1"/>
+              <w:spacing w:before="0"/>
+              <w:ind w:left="360"/>
+              <w:outlineLvl w:val="0"/>
+              <w:rPr>
+                <w:rFonts w:ascii="Arial" w:hAnsi="Arial" w:cs="Arial"/>
+                <w:b w:val="0"/>
+                <w:sz w:val="20"/>
+                <w:szCs w:val="20"/>
+              </w:rPr>
+            </w:pPr>
+            <w:r>
+              <w:rPr>
+                <w:rFonts w:ascii="Arial" w:hAnsi="Arial" w:cs="Arial"/>
+                <w:b w:val="0"/>
+                <w:sz w:val="20"/>
+                <w:szCs w:val="20"/>
+              </w:rPr>
+              <w:t>Al seleccionar un producto, en la parte de debajo de la página, arrojará una sección de comentarios.</w:t>
+            </w:r>
+          </w:p>
+          <w:p>
+            <w:pPr>
+              <w:pStyle w:val="Ttulo1"/>
+              <w:spacing w:before="0"/>
+              <w:ind w:left="360"/>
+              <w:outlineLvl w:val="0"/>
+              <w:rPr>
+                <w:rFonts w:ascii="Arial" w:hAnsi="Arial" w:cs="Arial"/>
+                <w:b w:val="0"/>
+                <w:sz w:val="20"/>
+                <w:szCs w:val="20"/>
+              </w:rPr>
+            </w:pPr>
+            <w:r>
+              <w:rPr>
+                <w:rFonts w:ascii="Arial" w:hAnsi="Arial" w:cs="Arial"/>
+                <w:b w:val="0"/>
+                <w:sz w:val="20"/>
+                <w:szCs w:val="20"/>
+              </w:rPr>
+              <w:t>Al querer realizar algún comentario, el sistema te pedirá iniciar sesión &lt;&lt;include&gt;&gt; caso de uso de la función “inicio de sesión”</w:t>
+            </w:r>
+          </w:p>
+          <w:p>
+            <w:pPr>
+              <w:pStyle w:val="Ttulo1"/>
+              <w:spacing w:before="0"/>
+              <w:ind w:left="360"/>
+              <w:outlineLvl w:val="0"/>
+              <w:rPr>
+                <w:rFonts w:ascii="Arial" w:hAnsi="Arial" w:cs="Arial"/>
+                <w:b w:val="0"/>
+                <w:sz w:val="20"/>
+                <w:szCs w:val="20"/>
+              </w:rPr>
+            </w:pPr>
+            <w:r>
+              <w:rPr>
+                <w:rFonts w:ascii="Arial" w:hAnsi="Arial" w:cs="Arial"/>
+                <w:b w:val="0"/>
+                <w:sz w:val="20"/>
+                <w:szCs w:val="20"/>
+              </w:rPr>
+              <w:t>Ya iniciada la sesión, podrás realizar algún comentario.</w:t>
+            </w:r>
+          </w:p>
+          <w:p>
+            <w:pPr>
+              <w:pStyle w:val="Ttulo1"/>
               <w:spacing w:before="0"/>
               <w:ind w:left="360"/>
               <w:outlineLvl w:val="0"/>
@@ -1956,118 +2204,10 @@
             </w:pPr>
             <w:r>
               <w:rPr>
-                <w:rFonts w:asciiTheme="minorHAnsi" w:hAnsiTheme="minorHAnsi" w:cstheme="minorHAnsi"/>
+                <w:rFonts w:ascii="Arial" w:hAnsi="Arial" w:cs="Arial"/>
                 <w:b w:val="0"/>
-                <w:sz w:val="22"/>
-                <w:szCs w:val="22"/>
-              </w:rPr>
-              <w:t>En la parte superior derecha se mostrará un menú en donde al darle clic a “catalogo” te dirigirá a una página de la ropa disponible.</w:t>
-            </w:r>
-          </w:p>
-          <w:p>
-            <w:pPr>
-              <w:pStyle w:val="Ttulo1"/>
-              <w:numPr>
-                <w:ilvl w:val="0"/>
-                <w:numId w:val="10"/>
-              </w:numPr>
-              <w:spacing w:before="0"/>
-              <w:ind w:left="360"/>
-              <w:outlineLvl w:val="0"/>
-              <w:rPr>
-                <w:rFonts w:asciiTheme="minorHAnsi" w:hAnsiTheme="minorHAnsi" w:cstheme="minorHAnsi"/>
-                <w:b w:val="0"/>
-                <w:sz w:val="22"/>
-                <w:szCs w:val="22"/>
-              </w:rPr>
-            </w:pPr>
-            <w:r>
-              <w:rPr>
-                <w:rFonts w:asciiTheme="minorHAnsi" w:hAnsiTheme="minorHAnsi" w:cstheme="minorHAnsi"/>
-                <w:b w:val="0"/>
-                <w:sz w:val="22"/>
-                <w:szCs w:val="22"/>
-              </w:rPr>
-              <w:t>Al seleccionar un producto, en la parte de debajo de la página, arrojará una sección de comentarios.</w:t>
-            </w:r>
-          </w:p>
-          <w:p>
-            <w:pPr>
-              <w:pStyle w:val="Ttulo1"/>
-              <w:numPr>
-                <w:ilvl w:val="0"/>
-                <w:numId w:val="10"/>
-              </w:numPr>
-              <w:spacing w:before="0"/>
-              <w:ind w:left="360"/>
-              <w:outlineLvl w:val="0"/>
-              <w:rPr>
-                <w:rFonts w:asciiTheme="minorHAnsi" w:hAnsiTheme="minorHAnsi" w:cstheme="minorHAnsi"/>
-                <w:b w:val="0"/>
-                <w:sz w:val="22"/>
-                <w:szCs w:val="22"/>
-              </w:rPr>
-            </w:pPr>
-            <w:r>
-              <w:rPr>
-                <w:rFonts w:asciiTheme="minorHAnsi" w:hAnsiTheme="minorHAnsi" w:cstheme="minorHAnsi"/>
-                <w:b w:val="0"/>
-                <w:sz w:val="22"/>
-                <w:szCs w:val="22"/>
-              </w:rPr>
-              <w:t>Al querer realizar algún comentario, el sistema te pedirá iniciar sesión &lt;&lt;include&gt;&gt; caso de uso de la función “inicio de sesión”</w:t>
-            </w:r>
-          </w:p>
-          <w:p>
-            <w:pPr>
-              <w:pStyle w:val="Ttulo1"/>
-              <w:numPr>
-                <w:ilvl w:val="0"/>
-                <w:numId w:val="10"/>
-              </w:numPr>
-              <w:spacing w:before="0"/>
-              <w:ind w:left="360"/>
-              <w:outlineLvl w:val="0"/>
-              <w:rPr>
-                <w:rFonts w:asciiTheme="minorHAnsi" w:hAnsiTheme="minorHAnsi" w:cstheme="minorHAnsi"/>
-                <w:b w:val="0"/>
-                <w:sz w:val="22"/>
-                <w:szCs w:val="22"/>
-              </w:rPr>
-            </w:pPr>
-            <w:r>
-              <w:rPr>
-                <w:rFonts w:asciiTheme="minorHAnsi" w:hAnsiTheme="minorHAnsi" w:cstheme="minorHAnsi"/>
-                <w:b w:val="0"/>
-                <w:sz w:val="22"/>
-                <w:szCs w:val="22"/>
-              </w:rPr>
-              <w:t>Ya iniciada la sesión, podrás realizar algún comentario.</w:t>
-            </w:r>
-          </w:p>
-          <w:p>
-            <w:pPr>
-              <w:pStyle w:val="Ttulo1"/>
-              <w:numPr>
-                <w:ilvl w:val="0"/>
-                <w:numId w:val="10"/>
-              </w:numPr>
-              <w:spacing w:before="0"/>
-              <w:ind w:left="360"/>
-              <w:outlineLvl w:val="0"/>
-              <w:rPr>
-                <w:rFonts w:asciiTheme="minorHAnsi" w:hAnsiTheme="minorHAnsi" w:cstheme="minorHAnsi"/>
-                <w:b w:val="0"/>
-                <w:sz w:val="22"/>
-                <w:szCs w:val="22"/>
-              </w:rPr>
-            </w:pPr>
-            <w:r>
-              <w:rPr>
-                <w:rFonts w:asciiTheme="minorHAnsi" w:hAnsiTheme="minorHAnsi" w:cstheme="minorHAnsi"/>
-                <w:b w:val="0"/>
-                <w:sz w:val="22"/>
-                <w:szCs w:val="22"/>
+                <w:sz w:val="20"/>
+                <w:szCs w:val="20"/>
               </w:rPr>
               <w:t>Una vez comentado el producto, aparecerá el comentario realizado.</w:t>
             </w:r>
@@ -2080,80 +2220,224 @@
             <w:tcW w:w="8494" w:type="dxa"/>
           </w:tcPr>
           <w:p>
-            <w:r>
-              <w:t xml:space="preserve">       FLUJO ALTERNATIVO</w:t>
-            </w:r>
-          </w:p>
-          <w:p>
-            <w:r>
-              <w:t xml:space="preserve">      En 4: En caso de que el cliente quiera comentar algo sin iniciar sesión:</w:t>
-            </w:r>
-          </w:p>
-          <w:p>
-            <w:r>
+            <w:pPr>
+              <w:rPr>
+                <w:rFonts w:ascii="Arial" w:hAnsi="Arial" w:cs="Arial"/>
+                <w:sz w:val="20"/>
+                <w:szCs w:val="20"/>
+              </w:rPr>
+            </w:pPr>
+            <w:r>
+              <w:rPr>
+                <w:rFonts w:ascii="Arial" w:hAnsi="Arial" w:cs="Arial"/>
+              </w:rPr>
+              <w:t>FLUJO ALTERNATIVO</w:t>
+            </w:r>
+          </w:p>
+          <w:p>
+            <w:pPr>
+              <w:rPr>
+                <w:rFonts w:ascii="Arial" w:hAnsi="Arial" w:cs="Arial"/>
+                <w:sz w:val="20"/>
+                <w:szCs w:val="20"/>
+              </w:rPr>
+            </w:pPr>
+            <w:r>
+              <w:rPr>
+                <w:rFonts w:ascii="Arial" w:hAnsi="Arial" w:cs="Arial"/>
+                <w:sz w:val="20"/>
+                <w:szCs w:val="20"/>
+              </w:rPr>
+              <w:t xml:space="preserve"> En 4: En caso de que el cliente quiera comentar algo sin iniciar sesión:</w:t>
+            </w:r>
+          </w:p>
+          <w:p>
+            <w:pPr>
+              <w:rPr>
+                <w:rFonts w:ascii="Arial" w:hAnsi="Arial" w:cs="Arial"/>
+                <w:sz w:val="20"/>
+                <w:szCs w:val="20"/>
+              </w:rPr>
+            </w:pPr>
+            <w:r>
+              <w:rPr>
+                <w:rFonts w:ascii="Arial" w:hAnsi="Arial" w:cs="Arial"/>
+                <w:sz w:val="20"/>
+                <w:szCs w:val="20"/>
+              </w:rPr>
               <w:t>1.</w:t>
             </w:r>
             <w:r>
+              <w:rPr>
+                <w:rFonts w:ascii="Arial" w:hAnsi="Arial" w:cs="Arial"/>
+                <w:sz w:val="20"/>
+                <w:szCs w:val="20"/>
+              </w:rPr>
               <w:tab/>
               <w:t>Ingresa a la página principal.</w:t>
             </w:r>
           </w:p>
           <w:p>
-            <w:r>
+            <w:pPr>
+              <w:rPr>
+                <w:rFonts w:ascii="Arial" w:hAnsi="Arial" w:cs="Arial"/>
+                <w:sz w:val="20"/>
+                <w:szCs w:val="20"/>
+              </w:rPr>
+            </w:pPr>
+            <w:r>
+              <w:rPr>
+                <w:rFonts w:ascii="Arial" w:hAnsi="Arial" w:cs="Arial"/>
+                <w:sz w:val="20"/>
+                <w:szCs w:val="20"/>
+              </w:rPr>
               <w:t>2.</w:t>
             </w:r>
             <w:r>
+              <w:rPr>
+                <w:rFonts w:ascii="Arial" w:hAnsi="Arial" w:cs="Arial"/>
+                <w:sz w:val="20"/>
+                <w:szCs w:val="20"/>
+              </w:rPr>
               <w:tab/>
             </w:r>
             <w:r>
+              <w:rPr>
+                <w:rFonts w:ascii="Arial" w:hAnsi="Arial" w:cs="Arial"/>
+                <w:sz w:val="20"/>
+                <w:szCs w:val="20"/>
+              </w:rPr>
               <w:tab/>
               <w:t>En la parte superior derecha se mostrará un menú en donde al darle clic a “catalogo” te dirigirá a una página de la ropa disponible o bien buscar el producto en la barra de búsqueda.</w:t>
             </w:r>
           </w:p>
           <w:p>
-            <w:r>
+            <w:pPr>
+              <w:rPr>
+                <w:rFonts w:ascii="Arial" w:hAnsi="Arial" w:cs="Arial"/>
+                <w:sz w:val="20"/>
+                <w:szCs w:val="20"/>
+              </w:rPr>
+            </w:pPr>
+            <w:r>
+              <w:rPr>
+                <w:rFonts w:ascii="Arial" w:hAnsi="Arial" w:cs="Arial"/>
+                <w:sz w:val="20"/>
+                <w:szCs w:val="20"/>
+              </w:rPr>
               <w:t>3.</w:t>
             </w:r>
             <w:r>
+              <w:rPr>
+                <w:rFonts w:ascii="Arial" w:hAnsi="Arial" w:cs="Arial"/>
+                <w:sz w:val="20"/>
+                <w:szCs w:val="20"/>
+              </w:rPr>
               <w:tab/>
               <w:t>&lt;&lt;include&gt;&gt; caso de uso de la función “inicio de sesión”</w:t>
             </w:r>
           </w:p>
           <w:p>
-            <w:r>
+            <w:pPr>
+              <w:rPr>
+                <w:rFonts w:ascii="Arial" w:hAnsi="Arial" w:cs="Arial"/>
+                <w:sz w:val="20"/>
+                <w:szCs w:val="20"/>
+              </w:rPr>
+            </w:pPr>
+            <w:r>
+              <w:rPr>
+                <w:rFonts w:ascii="Arial" w:hAnsi="Arial" w:cs="Arial"/>
+                <w:sz w:val="20"/>
+                <w:szCs w:val="20"/>
+              </w:rPr>
               <w:t>4.</w:t>
             </w:r>
             <w:r>
+              <w:rPr>
+                <w:rFonts w:ascii="Arial" w:hAnsi="Arial" w:cs="Arial"/>
+                <w:sz w:val="20"/>
+                <w:szCs w:val="20"/>
+              </w:rPr>
               <w:tab/>
               <w:t>El usuario volverá a la página principal después de iniciar sesión.</w:t>
             </w:r>
           </w:p>
           <w:p>
-            <w:r>
+            <w:pPr>
+              <w:rPr>
+                <w:rFonts w:ascii="Arial" w:hAnsi="Arial" w:cs="Arial"/>
+                <w:sz w:val="20"/>
+                <w:szCs w:val="20"/>
+              </w:rPr>
+            </w:pPr>
+            <w:r>
+              <w:rPr>
+                <w:rFonts w:ascii="Arial" w:hAnsi="Arial" w:cs="Arial"/>
+                <w:sz w:val="20"/>
+                <w:szCs w:val="20"/>
+              </w:rPr>
               <w:t>5.</w:t>
             </w:r>
             <w:r>
+              <w:rPr>
+                <w:rFonts w:ascii="Arial" w:hAnsi="Arial" w:cs="Arial"/>
+                <w:sz w:val="20"/>
+                <w:szCs w:val="20"/>
+              </w:rPr>
               <w:tab/>
               <w:t>En la parte superior derecha se mostrará un menú en donde al darle clic a “catalogo” te dirigirá a una página de la ropa disponible o bien buscar el producto en la barra de búsqueda.</w:t>
             </w:r>
           </w:p>
           <w:p>
-            <w:r>
+            <w:pPr>
+              <w:rPr>
+                <w:rFonts w:ascii="Arial" w:hAnsi="Arial" w:cs="Arial"/>
+                <w:sz w:val="20"/>
+                <w:szCs w:val="20"/>
+              </w:rPr>
+            </w:pPr>
+            <w:r>
+              <w:rPr>
+                <w:rFonts w:ascii="Arial" w:hAnsi="Arial" w:cs="Arial"/>
+                <w:sz w:val="20"/>
+                <w:szCs w:val="20"/>
+              </w:rPr>
               <w:t>6.</w:t>
             </w:r>
             <w:r>
+              <w:rPr>
+                <w:rFonts w:ascii="Arial" w:hAnsi="Arial" w:cs="Arial"/>
+                <w:sz w:val="20"/>
+                <w:szCs w:val="20"/>
+              </w:rPr>
               <w:tab/>
             </w:r>
             <w:r>
+              <w:rPr>
+                <w:rFonts w:ascii="Arial" w:hAnsi="Arial" w:cs="Arial"/>
+                <w:sz w:val="20"/>
+                <w:szCs w:val="20"/>
+              </w:rPr>
               <w:tab/>
               <w:t xml:space="preserve">El usuario deberá seleccionar el producto que desea comentar.  </w:t>
             </w:r>
           </w:p>
           <w:p>
             <w:r>
+              <w:rPr>
+                <w:rFonts w:ascii="Arial" w:hAnsi="Arial" w:cs="Arial"/>
+                <w:sz w:val="20"/>
+                <w:szCs w:val="20"/>
+              </w:rPr>
               <w:t>7.</w:t>
             </w:r>
             <w:r>
+              <w:rPr>
+                <w:rFonts w:ascii="Arial" w:hAnsi="Arial" w:cs="Arial"/>
+                <w:sz w:val="20"/>
+                <w:szCs w:val="20"/>
+              </w:rPr>
               <w:tab/>
               <w:t>Regresa a 4</w:t>
             </w:r>
@@ -2167,16 +2451,16 @@
           <w:noProof/>
         </w:rPr>
         <w:drawing>
-          <wp:anchor distT="0" distB="0" distL="114300" distR="114300" simplePos="0" relativeHeight="251659264" behindDoc="0" locked="0" layoutInCell="1" allowOverlap="1" wp14:anchorId="7A58B313" wp14:editId="37DAC73B">
+          <wp:anchor distT="0" distB="0" distL="114300" distR="114300" simplePos="0" relativeHeight="251659264" behindDoc="0" locked="0" layoutInCell="1" allowOverlap="1" wp14:anchorId="7A58B313" wp14:editId="28B97056">
             <wp:simplePos x="0" y="0"/>
-            <wp:positionH relativeFrom="column">
-              <wp:posOffset>-240163</wp:posOffset>
+            <wp:positionH relativeFrom="margin">
+              <wp:posOffset>-670702</wp:posOffset>
             </wp:positionH>
             <wp:positionV relativeFrom="paragraph">
-              <wp:posOffset>11371</wp:posOffset>
+              <wp:posOffset>93734</wp:posOffset>
             </wp:positionV>
-            <wp:extent cx="6147879" cy="4550159"/>
-            <wp:effectExtent l="0" t="0" r="5715" b="3175"/>
+            <wp:extent cx="6523630" cy="4828262"/>
+            <wp:effectExtent l="0" t="0" r="0" b="0"/>
             <wp:wrapNone/>
             <wp:docPr id="1" name="Imagen 1" descr="Diagrama&#10;&#10;Descripción generada automáticamente"/>
             <wp:cNvGraphicFramePr>
@@ -2207,7 +2491,7 @@
                   <pic:spPr bwMode="auto">
                     <a:xfrm>
                       <a:off x="0" y="0"/>
-                      <a:ext cx="6165863" cy="4563469"/>
+                      <a:ext cx="6536773" cy="4837990"/>
                     </a:xfrm>
                     <a:prstGeom prst="rect">
                       <a:avLst/>
@@ -2232,51 +2516,275 @@
     </w:p>
     <w:p/>
     <w:p/>
-    <w:p/>
-    <w:p/>
-    <w:p/>
-    <w:p/>
-    <w:p/>
-    <w:p/>
-    <w:p/>
-    <w:p/>
-    <w:p/>
-    <w:p/>
-    <w:p/>
-    <w:p/>
-    <w:p/>
     <w:p>
+      <w:r>
+        <w:br w:type="page"/>
+      </w:r>
+    </w:p>
+    <w:p>
+      <w:pPr>
+        <w:pStyle w:val="Prrafodelista"/>
+        <w:numPr>
+          <w:ilvl w:val="0"/>
+          <w:numId w:val="32"/>
+        </w:numPr>
+        <w:rPr>
+          <w:rFonts w:ascii="Arial" w:hAnsi="Arial" w:cs="Arial"/>
+          <w:sz w:val="24"/>
+          <w:szCs w:val="24"/>
+        </w:rPr>
+      </w:pPr>
+      <w:r>
+        <w:rPr>
+          <w:rFonts w:ascii="Arial" w:hAnsi="Arial" w:cs="Arial"/>
+          <w:sz w:val="24"/>
+          <w:szCs w:val="24"/>
+        </w:rPr>
+        <w:lastRenderedPageBreak/>
+        <w:t>Buscar producto</w:t>
+      </w:r>
+    </w:p>
+    <w:tbl>
+      <w:tblPr>
+        <w:tblStyle w:val="Tablaconcuadrcula"/>
+        <w:tblW w:w="9445" w:type="dxa"/>
+        <w:tblLook w:val="04A0" w:firstRow="1" w:lastRow="0" w:firstColumn="1" w:lastColumn="0" w:noHBand="0" w:noVBand="1"/>
+      </w:tblPr>
+      <w:tblGrid>
+        <w:gridCol w:w="9445"/>
+      </w:tblGrid>
+      <w:tr>
+        <w:trPr>
+          <w:trHeight w:val="564"/>
+        </w:trPr>
+        <w:tc>
+          <w:tcPr>
+            <w:tcW w:w="9445" w:type="dxa"/>
+          </w:tcPr>
+          <w:p>
+            <w:pPr>
+              <w:rPr>
+                <w:rFonts w:ascii="Arial" w:hAnsi="Arial" w:cs="Arial"/>
+              </w:rPr>
+            </w:pPr>
+            <w:r>
+              <w:rPr>
+                <w:rFonts w:ascii="Arial" w:hAnsi="Arial" w:cs="Arial"/>
+              </w:rPr>
+              <w:t>FLUJO PRINCIPAL</w:t>
+            </w:r>
+          </w:p>
+          <w:p>
+            <w:pPr>
+              <w:rPr>
+                <w:rFonts w:ascii="Arial" w:hAnsi="Arial" w:cs="Arial"/>
+                <w:sz w:val="20"/>
+                <w:szCs w:val="20"/>
+              </w:rPr>
+            </w:pPr>
+          </w:p>
+        </w:tc>
+      </w:tr>
+      <w:tr>
+        <w:trPr>
+          <w:trHeight w:val="1167"/>
+        </w:trPr>
+        <w:tc>
+          <w:tcPr>
+            <w:tcW w:w="9445" w:type="dxa"/>
+          </w:tcPr>
+          <w:p>
+            <w:pPr>
+              <w:rPr>
+                <w:rFonts w:ascii="Arial" w:hAnsi="Arial" w:cs="Arial"/>
+              </w:rPr>
+            </w:pPr>
+            <w:r>
+              <w:rPr>
+                <w:rFonts w:ascii="Arial" w:hAnsi="Arial" w:cs="Arial"/>
+              </w:rPr>
+              <w:t>CURSOS ALTERNATIVOS</w:t>
+            </w:r>
+          </w:p>
+          <w:p>
+            <w:pPr>
+              <w:rPr>
+                <w:rFonts w:ascii="Arial" w:hAnsi="Arial" w:cs="Arial"/>
+                <w:sz w:val="20"/>
+                <w:szCs w:val="20"/>
+              </w:rPr>
+            </w:pPr>
+          </w:p>
+        </w:tc>
+      </w:tr>
+    </w:tbl>
+    <w:p>
+      <w:r>
+        <w:br w:type="page"/>
+      </w:r>
+    </w:p>
+    <w:p>
+      <w:pPr>
+        <w:pStyle w:val="Prrafodelista"/>
+        <w:numPr>
+          <w:ilvl w:val="0"/>
+          <w:numId w:val="32"/>
+        </w:numPr>
+        <w:rPr>
+          <w:rFonts w:ascii="Arial" w:hAnsi="Arial" w:cs="Arial"/>
+          <w:sz w:val="24"/>
+          <w:szCs w:val="24"/>
+        </w:rPr>
+      </w:pPr>
+      <w:r>
+        <w:rPr>
+          <w:rFonts w:ascii="Arial" w:hAnsi="Arial" w:cs="Arial"/>
+          <w:sz w:val="24"/>
+          <w:szCs w:val="24"/>
+        </w:rPr>
+        <w:lastRenderedPageBreak/>
+        <w:t>Comprar producto</w:t>
+      </w:r>
+    </w:p>
+    <w:tbl>
+      <w:tblPr>
+        <w:tblStyle w:val="Tablaconcuadrcula"/>
+        <w:tblW w:w="9445" w:type="dxa"/>
+        <w:tblLook w:val="04A0" w:firstRow="1" w:lastRow="0" w:firstColumn="1" w:lastColumn="0" w:noHBand="0" w:noVBand="1"/>
+      </w:tblPr>
+      <w:tblGrid>
+        <w:gridCol w:w="9445"/>
+      </w:tblGrid>
+      <w:tr>
+        <w:trPr>
+          <w:trHeight w:val="564"/>
+        </w:trPr>
+        <w:tc>
+          <w:tcPr>
+            <w:tcW w:w="9445" w:type="dxa"/>
+          </w:tcPr>
+          <w:p>
+            <w:pPr>
+              <w:rPr>
+                <w:rFonts w:ascii="Arial" w:hAnsi="Arial" w:cs="Arial"/>
+              </w:rPr>
+            </w:pPr>
+            <w:r>
+              <w:rPr>
+                <w:rFonts w:ascii="Arial" w:hAnsi="Arial" w:cs="Arial"/>
+              </w:rPr>
+              <w:t>FLUJO PRINCIPAL</w:t>
+            </w:r>
+          </w:p>
+          <w:p>
+            <w:pPr>
+              <w:rPr>
+                <w:rFonts w:ascii="Arial" w:hAnsi="Arial" w:cs="Arial"/>
+                <w:sz w:val="20"/>
+                <w:szCs w:val="20"/>
+              </w:rPr>
+            </w:pPr>
+          </w:p>
+        </w:tc>
+      </w:tr>
+      <w:tr>
+        <w:trPr>
+          <w:trHeight w:val="1167"/>
+        </w:trPr>
+        <w:tc>
+          <w:tcPr>
+            <w:tcW w:w="9445" w:type="dxa"/>
+          </w:tcPr>
+          <w:p>
+            <w:pPr>
+              <w:rPr>
+                <w:rFonts w:ascii="Arial" w:hAnsi="Arial" w:cs="Arial"/>
+              </w:rPr>
+            </w:pPr>
+            <w:r>
+              <w:rPr>
+                <w:rFonts w:ascii="Arial" w:hAnsi="Arial" w:cs="Arial"/>
+              </w:rPr>
+              <w:t>CURSOS ALTERNATIVOS</w:t>
+            </w:r>
+          </w:p>
+          <w:p>
+            <w:pPr>
+              <w:rPr>
+                <w:rFonts w:ascii="Arial" w:hAnsi="Arial" w:cs="Arial"/>
+                <w:sz w:val="20"/>
+                <w:szCs w:val="20"/>
+              </w:rPr>
+            </w:pPr>
+          </w:p>
+        </w:tc>
+      </w:tr>
+    </w:tbl>
+    <w:p>
+      <w:r>
+        <w:br w:type="page"/>
+      </w:r>
+    </w:p>
+    <w:p>
       <w:pPr>
         <w:pStyle w:val="Ttulo1"/>
-      </w:pPr>
-      <w:bookmarkStart w:id="1" w:name="_Toc93788248"/>
+        <w:numPr>
+          <w:ilvl w:val="0"/>
+          <w:numId w:val="39"/>
+        </w:numPr>
+        <w:ind w:left="284" w:hanging="284"/>
+      </w:pPr>
       <w:r>
-        <w:t>Diagramas de secuencia.</w:t>
+        <w:lastRenderedPageBreak/>
+        <w:t xml:space="preserve">Diagrama </w:t>
+      </w:r>
+      <w:r>
+        <w:t>de secuencia</w:t>
+      </w:r>
+    </w:p>
+    <w:p>
+      <w:pPr>
+        <w:pStyle w:val="Prrafodelista"/>
+        <w:ind w:left="0"/>
+      </w:pPr>
+    </w:p>
+    <w:p>
+      <w:pPr>
+        <w:pStyle w:val="Prrafodelista"/>
+        <w:ind w:left="0"/>
+      </w:pPr>
+    </w:p>
+    <w:p/>
+    <w:p>
+      <w:pPr>
+        <w:pStyle w:val="Ttulo1"/>
+        <w:ind w:left="284" w:hanging="284"/>
+      </w:pPr>
+      <w:bookmarkStart w:id="1" w:name="_Toc93788249"/>
+      <w:r>
+        <w:t>Diagrama o diagramas de clases.</w:t>
       </w:r>
       <w:bookmarkEnd w:id="1"/>
     </w:p>
     <w:p/>
+    <w:p/>
+    <w:p/>
+    <w:p/>
     <w:p>
       <w:pPr>
         <w:pStyle w:val="Ttulo1"/>
-      </w:pPr>
-      <w:bookmarkStart w:id="2" w:name="_Toc93788249"/>
+        <w:ind w:left="284" w:hanging="284"/>
+      </w:pPr>
+      <w:bookmarkStart w:id="2" w:name="_Toc93788250"/>
       <w:r>
-        <w:t>Diagrama o diagramas de clases.</w:t>
+        <w:t>Diagrama de paquetes.</w:t>
       </w:r>
       <w:bookmarkEnd w:id="2"/>
     </w:p>
     <w:p/>
-    <w:p>
-      <w:pPr>
-        <w:pStyle w:val="Ttulo1"/>
-      </w:pPr>
-      <w:bookmarkStart w:id="3" w:name="_Toc93788250"/>
-      <w:r>
-        <w:t>Diagrama de paquetes.</w:t>
-      </w:r>
-      <w:bookmarkEnd w:id="3"/>
-    </w:p>
+    <w:p/>
+    <w:p/>
+    <w:p/>
     <w:sectPr>
       <w:headerReference w:type="default" r:id="rId10"/>
       <w:footerReference w:type="default" r:id="rId11"/>
@@ -3046,10 +3554,10 @@
     </w:lvl>
   </w:abstractNum>
   <w:abstractNum w:abstractNumId="2" w15:restartNumberingAfterBreak="0">
-    <w:nsid w:val="29D34406"/>
+    <w:nsid w:val="26E1449A"/>
     <w:multiLevelType w:val="hybridMultilevel"/>
     <w:tmpl w:val="9D10F684"/>
-    <w:lvl w:ilvl="0" w:tplc="080A0017">
+    <w:lvl w:ilvl="0" w:tplc="FFFFFFFF">
       <w:start w:val="1"/>
       <w:numFmt w:val="lowerLetter"/>
       <w:lvlText w:val="%1)"/>
@@ -3061,7 +3569,7 @@
         <w:rFonts w:hint="default"/>
       </w:rPr>
     </w:lvl>
-    <w:lvl w:ilvl="1" w:tplc="080A0019" w:tentative="1">
+    <w:lvl w:ilvl="1" w:tplc="FFFFFFFF" w:tentative="1">
       <w:start w:val="1"/>
       <w:numFmt w:val="lowerLetter"/>
       <w:lvlText w:val="%2."/>
@@ -3070,7 +3578,7 @@
         <w:ind w:left="1440" w:hanging="360"/>
       </w:pPr>
     </w:lvl>
-    <w:lvl w:ilvl="2" w:tplc="080A001B" w:tentative="1">
+    <w:lvl w:ilvl="2" w:tplc="FFFFFFFF" w:tentative="1">
       <w:start w:val="1"/>
       <w:numFmt w:val="lowerRoman"/>
       <w:lvlText w:val="%3."/>
@@ -3079,7 +3587,7 @@
         <w:ind w:left="2160" w:hanging="180"/>
       </w:pPr>
     </w:lvl>
-    <w:lvl w:ilvl="3" w:tplc="080A000F" w:tentative="1">
+    <w:lvl w:ilvl="3" w:tplc="FFFFFFFF" w:tentative="1">
       <w:start w:val="1"/>
       <w:numFmt w:val="decimal"/>
       <w:lvlText w:val="%4."/>
@@ -3088,7 +3596,7 @@
         <w:ind w:left="2880" w:hanging="360"/>
       </w:pPr>
     </w:lvl>
-    <w:lvl w:ilvl="4" w:tplc="080A0019" w:tentative="1">
+    <w:lvl w:ilvl="4" w:tplc="FFFFFFFF" w:tentative="1">
       <w:start w:val="1"/>
       <w:numFmt w:val="lowerLetter"/>
       <w:lvlText w:val="%5."/>
@@ -3097,7 +3605,7 @@
         <w:ind w:left="3600" w:hanging="360"/>
       </w:pPr>
     </w:lvl>
-    <w:lvl w:ilvl="5" w:tplc="080A001B" w:tentative="1">
+    <w:lvl w:ilvl="5" w:tplc="FFFFFFFF" w:tentative="1">
       <w:start w:val="1"/>
       <w:numFmt w:val="lowerRoman"/>
       <w:lvlText w:val="%6."/>
@@ -3106,7 +3614,7 @@
         <w:ind w:left="4320" w:hanging="180"/>
       </w:pPr>
     </w:lvl>
-    <w:lvl w:ilvl="6" w:tplc="080A000F" w:tentative="1">
+    <w:lvl w:ilvl="6" w:tplc="FFFFFFFF" w:tentative="1">
       <w:start w:val="1"/>
       <w:numFmt w:val="decimal"/>
       <w:lvlText w:val="%7."/>
@@ -3115,7 +3623,7 @@
         <w:ind w:left="5040" w:hanging="360"/>
       </w:pPr>
     </w:lvl>
-    <w:lvl w:ilvl="7" w:tplc="080A0019" w:tentative="1">
+    <w:lvl w:ilvl="7" w:tplc="FFFFFFFF" w:tentative="1">
       <w:start w:val="1"/>
       <w:numFmt w:val="lowerLetter"/>
       <w:lvlText w:val="%8."/>
@@ -3124,7 +3632,7 @@
         <w:ind w:left="5760" w:hanging="360"/>
       </w:pPr>
     </w:lvl>
-    <w:lvl w:ilvl="8" w:tplc="080A001B" w:tentative="1">
+    <w:lvl w:ilvl="8" w:tplc="FFFFFFFF" w:tentative="1">
       <w:start w:val="1"/>
       <w:numFmt w:val="lowerRoman"/>
       <w:lvlText w:val="%9."/>
@@ -3135,6 +3643,181 @@
     </w:lvl>
   </w:abstractNum>
   <w:abstractNum w:abstractNumId="3" w15:restartNumberingAfterBreak="0">
+    <w:nsid w:val="29D34406"/>
+    <w:multiLevelType w:val="hybridMultilevel"/>
+    <w:tmpl w:val="07EC6122"/>
+    <w:lvl w:ilvl="0" w:tplc="080A0017">
+      <w:start w:val="1"/>
+      <w:numFmt w:val="lowerLetter"/>
+      <w:lvlText w:val="%1)"/>
+      <w:lvlJc w:val="left"/>
+      <w:rPr>
+        <w:rFonts w:hint="default"/>
+      </w:rPr>
+    </w:lvl>
+    <w:lvl w:ilvl="1" w:tplc="080A0019" w:tentative="1">
+      <w:start w:val="1"/>
+      <w:numFmt w:val="lowerLetter"/>
+      <w:lvlText w:val="%2."/>
+      <w:lvlJc w:val="left"/>
+      <w:pPr>
+        <w:ind w:left="1440" w:hanging="360"/>
+      </w:pPr>
+    </w:lvl>
+    <w:lvl w:ilvl="2" w:tplc="080A001B" w:tentative="1">
+      <w:start w:val="1"/>
+      <w:numFmt w:val="lowerRoman"/>
+      <w:lvlText w:val="%3."/>
+      <w:lvlJc w:val="right"/>
+      <w:pPr>
+        <w:ind w:left="2160" w:hanging="180"/>
+      </w:pPr>
+    </w:lvl>
+    <w:lvl w:ilvl="3" w:tplc="080A000F" w:tentative="1">
+      <w:start w:val="1"/>
+      <w:numFmt w:val="decimal"/>
+      <w:lvlText w:val="%4."/>
+      <w:lvlJc w:val="left"/>
+      <w:pPr>
+        <w:ind w:left="2880" w:hanging="360"/>
+      </w:pPr>
+    </w:lvl>
+    <w:lvl w:ilvl="4" w:tplc="080A0019" w:tentative="1">
+      <w:start w:val="1"/>
+      <w:numFmt w:val="lowerLetter"/>
+      <w:lvlText w:val="%5."/>
+      <w:lvlJc w:val="left"/>
+      <w:pPr>
+        <w:ind w:left="3600" w:hanging="360"/>
+      </w:pPr>
+    </w:lvl>
+    <w:lvl w:ilvl="5" w:tplc="080A001B" w:tentative="1">
+      <w:start w:val="1"/>
+      <w:numFmt w:val="lowerRoman"/>
+      <w:lvlText w:val="%6."/>
+      <w:lvlJc w:val="right"/>
+      <w:pPr>
+        <w:ind w:left="4320" w:hanging="180"/>
+      </w:pPr>
+    </w:lvl>
+    <w:lvl w:ilvl="6" w:tplc="080A000F" w:tentative="1">
+      <w:start w:val="1"/>
+      <w:numFmt w:val="decimal"/>
+      <w:lvlText w:val="%7."/>
+      <w:lvlJc w:val="left"/>
+      <w:pPr>
+        <w:ind w:left="5040" w:hanging="360"/>
+      </w:pPr>
+    </w:lvl>
+    <w:lvl w:ilvl="7" w:tplc="080A0019" w:tentative="1">
+      <w:start w:val="1"/>
+      <w:numFmt w:val="lowerLetter"/>
+      <w:lvlText w:val="%8."/>
+      <w:lvlJc w:val="left"/>
+      <w:pPr>
+        <w:ind w:left="5760" w:hanging="360"/>
+      </w:pPr>
+    </w:lvl>
+    <w:lvl w:ilvl="8" w:tplc="080A001B" w:tentative="1">
+      <w:start w:val="1"/>
+      <w:numFmt w:val="lowerRoman"/>
+      <w:lvlText w:val="%9."/>
+      <w:lvlJc w:val="right"/>
+      <w:pPr>
+        <w:ind w:left="6480" w:hanging="180"/>
+      </w:pPr>
+    </w:lvl>
+  </w:abstractNum>
+  <w:abstractNum w:abstractNumId="4" w15:restartNumberingAfterBreak="0">
+    <w:nsid w:val="324B1FD1"/>
+    <w:multiLevelType w:val="hybridMultilevel"/>
+    <w:tmpl w:val="BBE61552"/>
+    <w:lvl w:ilvl="0" w:tplc="730E3EC4">
+      <w:start w:val="2"/>
+      <w:numFmt w:val="decimal"/>
+      <w:lvlText w:val="%1."/>
+      <w:lvlJc w:val="left"/>
+      <w:pPr>
+        <w:ind w:left="0" w:firstLine="0"/>
+      </w:pPr>
+      <w:rPr>
+        <w:rFonts w:hint="default"/>
+      </w:rPr>
+    </w:lvl>
+    <w:lvl w:ilvl="1" w:tplc="080A0019" w:tentative="1">
+      <w:start w:val="1"/>
+      <w:numFmt w:val="lowerLetter"/>
+      <w:lvlText w:val="%2."/>
+      <w:lvlJc w:val="left"/>
+      <w:pPr>
+        <w:ind w:left="1440" w:hanging="360"/>
+      </w:pPr>
+    </w:lvl>
+    <w:lvl w:ilvl="2" w:tplc="080A001B" w:tentative="1">
+      <w:start w:val="1"/>
+      <w:numFmt w:val="lowerRoman"/>
+      <w:lvlText w:val="%3."/>
+      <w:lvlJc w:val="right"/>
+      <w:pPr>
+        <w:ind w:left="2160" w:hanging="180"/>
+      </w:pPr>
+    </w:lvl>
+    <w:lvl w:ilvl="3" w:tplc="080A000F" w:tentative="1">
+      <w:start w:val="1"/>
+      <w:numFmt w:val="decimal"/>
+      <w:lvlText w:val="%4."/>
+      <w:lvlJc w:val="left"/>
+      <w:pPr>
+        <w:ind w:left="2880" w:hanging="360"/>
+      </w:pPr>
+    </w:lvl>
+    <w:lvl w:ilvl="4" w:tplc="080A0019" w:tentative="1">
+      <w:start w:val="1"/>
+      <w:numFmt w:val="lowerLetter"/>
+      <w:lvlText w:val="%5."/>
+      <w:lvlJc w:val="left"/>
+      <w:pPr>
+        <w:ind w:left="3600" w:hanging="360"/>
+      </w:pPr>
+    </w:lvl>
+    <w:lvl w:ilvl="5" w:tplc="080A001B" w:tentative="1">
+      <w:start w:val="1"/>
+      <w:numFmt w:val="lowerRoman"/>
+      <w:lvlText w:val="%6."/>
+      <w:lvlJc w:val="right"/>
+      <w:pPr>
+        <w:ind w:left="4320" w:hanging="180"/>
+      </w:pPr>
+    </w:lvl>
+    <w:lvl w:ilvl="6" w:tplc="080A000F" w:tentative="1">
+      <w:start w:val="1"/>
+      <w:numFmt w:val="decimal"/>
+      <w:lvlText w:val="%7."/>
+      <w:lvlJc w:val="left"/>
+      <w:pPr>
+        <w:ind w:left="5040" w:hanging="360"/>
+      </w:pPr>
+    </w:lvl>
+    <w:lvl w:ilvl="7" w:tplc="080A0019" w:tentative="1">
+      <w:start w:val="1"/>
+      <w:numFmt w:val="lowerLetter"/>
+      <w:lvlText w:val="%8."/>
+      <w:lvlJc w:val="left"/>
+      <w:pPr>
+        <w:ind w:left="5760" w:hanging="360"/>
+      </w:pPr>
+    </w:lvl>
+    <w:lvl w:ilvl="8" w:tplc="080A001B" w:tentative="1">
+      <w:start w:val="1"/>
+      <w:numFmt w:val="lowerRoman"/>
+      <w:lvlText w:val="%9."/>
+      <w:lvlJc w:val="right"/>
+      <w:pPr>
+        <w:ind w:left="6480" w:hanging="180"/>
+      </w:pPr>
+    </w:lvl>
+  </w:abstractNum>
+  <w:abstractNum w:abstractNumId="5" w15:restartNumberingAfterBreak="0">
     <w:nsid w:val="372E0CB1"/>
     <w:multiLevelType w:val="hybridMultilevel"/>
     <w:tmpl w:val="38928E06"/>
@@ -3220,7 +3903,96 @@
       </w:pPr>
     </w:lvl>
   </w:abstractNum>
-  <w:abstractNum w:abstractNumId="4" w15:restartNumberingAfterBreak="0">
+  <w:abstractNum w:abstractNumId="6" w15:restartNumberingAfterBreak="0">
+    <w:nsid w:val="379334A9"/>
+    <w:multiLevelType w:val="hybridMultilevel"/>
+    <w:tmpl w:val="C5886740"/>
+    <w:lvl w:ilvl="0" w:tplc="FFFFFFFF">
+      <w:start w:val="1"/>
+      <w:numFmt w:val="lowerLetter"/>
+      <w:lvlText w:val="%1)"/>
+      <w:lvlJc w:val="left"/>
+      <w:pPr>
+        <w:ind w:left="720" w:hanging="360"/>
+      </w:pPr>
+      <w:rPr>
+        <w:rFonts w:hint="default"/>
+      </w:rPr>
+    </w:lvl>
+    <w:lvl w:ilvl="1" w:tplc="FFFFFFFF" w:tentative="1">
+      <w:start w:val="1"/>
+      <w:numFmt w:val="lowerLetter"/>
+      <w:lvlText w:val="%2."/>
+      <w:lvlJc w:val="left"/>
+      <w:pPr>
+        <w:ind w:left="1440" w:hanging="360"/>
+      </w:pPr>
+    </w:lvl>
+    <w:lvl w:ilvl="2" w:tplc="FFFFFFFF" w:tentative="1">
+      <w:start w:val="1"/>
+      <w:numFmt w:val="lowerRoman"/>
+      <w:lvlText w:val="%3."/>
+      <w:lvlJc w:val="right"/>
+      <w:pPr>
+        <w:ind w:left="2160" w:hanging="180"/>
+      </w:pPr>
+    </w:lvl>
+    <w:lvl w:ilvl="3" w:tplc="FFFFFFFF" w:tentative="1">
+      <w:start w:val="1"/>
+      <w:numFmt w:val="decimal"/>
+      <w:lvlText w:val="%4."/>
+      <w:lvlJc w:val="left"/>
+      <w:pPr>
+        <w:ind w:left="2880" w:hanging="360"/>
+      </w:pPr>
+    </w:lvl>
+    <w:lvl w:ilvl="4" w:tplc="FFFFFFFF" w:tentative="1">
+      <w:start w:val="1"/>
+      <w:numFmt w:val="lowerLetter"/>
+      <w:lvlText w:val="%5."/>
+      <w:lvlJc w:val="left"/>
+      <w:pPr>
+        <w:ind w:left="3600" w:hanging="360"/>
+      </w:pPr>
+    </w:lvl>
+    <w:lvl w:ilvl="5" w:tplc="FFFFFFFF" w:tentative="1">
+      <w:start w:val="1"/>
+      <w:numFmt w:val="lowerRoman"/>
+      <w:lvlText w:val="%6."/>
+      <w:lvlJc w:val="right"/>
+      <w:pPr>
+        <w:ind w:left="4320" w:hanging="180"/>
+      </w:pPr>
+    </w:lvl>
+    <w:lvl w:ilvl="6" w:tplc="FFFFFFFF" w:tentative="1">
+      <w:start w:val="1"/>
+      <w:numFmt w:val="decimal"/>
+      <w:lvlText w:val="%7."/>
+      <w:lvlJc w:val="left"/>
+      <w:pPr>
+        <w:ind w:left="5040" w:hanging="360"/>
+      </w:pPr>
+    </w:lvl>
+    <w:lvl w:ilvl="7" w:tplc="FFFFFFFF" w:tentative="1">
+      <w:start w:val="1"/>
+      <w:numFmt w:val="lowerLetter"/>
+      <w:lvlText w:val="%8."/>
+      <w:lvlJc w:val="left"/>
+      <w:pPr>
+        <w:ind w:left="5760" w:hanging="360"/>
+      </w:pPr>
+    </w:lvl>
+    <w:lvl w:ilvl="8" w:tplc="FFFFFFFF" w:tentative="1">
+      <w:start w:val="1"/>
+      <w:numFmt w:val="lowerRoman"/>
+      <w:lvlText w:val="%9."/>
+      <w:lvlJc w:val="right"/>
+      <w:pPr>
+        <w:ind w:left="6480" w:hanging="180"/>
+      </w:pPr>
+    </w:lvl>
+  </w:abstractNum>
+  <w:abstractNum w:abstractNumId="7" w15:restartNumberingAfterBreak="0">
     <w:nsid w:val="3E6622A3"/>
     <w:multiLevelType w:val="hybridMultilevel"/>
     <w:tmpl w:val="F9607A1E"/>
@@ -3333,7 +4105,7 @@
       </w:rPr>
     </w:lvl>
   </w:abstractNum>
-  <w:abstractNum w:abstractNumId="5" w15:restartNumberingAfterBreak="0">
+  <w:abstractNum w:abstractNumId="8" w15:restartNumberingAfterBreak="0">
     <w:nsid w:val="4096698A"/>
     <w:multiLevelType w:val="hybridMultilevel"/>
     <w:tmpl w:val="687A68E8"/>
@@ -3447,7 +4219,7 @@
       </w:rPr>
     </w:lvl>
   </w:abstractNum>
-  <w:abstractNum w:abstractNumId="6" w15:restartNumberingAfterBreak="0">
+  <w:abstractNum w:abstractNumId="9" w15:restartNumberingAfterBreak="0">
     <w:nsid w:val="54CF4BD8"/>
     <w:multiLevelType w:val="hybridMultilevel"/>
     <w:tmpl w:val="95AEC65A"/>
@@ -3561,10 +4333,10 @@
       </w:rPr>
     </w:lvl>
   </w:abstractNum>
-  <w:abstractNum w:abstractNumId="7" w15:restartNumberingAfterBreak="0">
+  <w:abstractNum w:abstractNumId="10" w15:restartNumberingAfterBreak="0">
     <w:nsid w:val="56E723CE"/>
     <w:multiLevelType w:val="multilevel"/>
-    <w:tmpl w:val="F210D434"/>
+    <w:tmpl w:val="F462E41E"/>
     <w:lvl w:ilvl="0">
       <w:start w:val="1"/>
       <w:numFmt w:val="decimal"/>
@@ -3574,6 +4346,9 @@
       <w:pPr>
         <w:ind w:left="720" w:hanging="360"/>
       </w:pPr>
+      <w:rPr>
+        <w:rFonts w:hint="default"/>
+      </w:rPr>
     </w:lvl>
     <w:lvl w:ilvl="1">
       <w:start w:val="1"/>
@@ -3586,6 +4361,9 @@
         </w:tabs>
         <w:ind w:left="1440" w:hanging="720"/>
       </w:pPr>
+      <w:rPr>
+        <w:rFonts w:hint="default"/>
+      </w:rPr>
     </w:lvl>
     <w:lvl w:ilvl="2">
       <w:start w:val="1"/>
@@ -3598,6 +4376,9 @@
         </w:tabs>
         <w:ind w:left="2160" w:hanging="720"/>
       </w:pPr>
+      <w:rPr>
+        <w:rFonts w:hint="default"/>
+      </w:rPr>
     </w:lvl>
     <w:lvl w:ilvl="3">
       <w:start w:val="1"/>
@@ -3610,6 +4391,9 @@
         </w:tabs>
         <w:ind w:left="2880" w:hanging="720"/>
       </w:pPr>
+      <w:rPr>
+        <w:rFonts w:hint="default"/>
+      </w:rPr>
     </w:lvl>
     <w:lvl w:ilvl="4">
       <w:start w:val="1"/>
@@ -3622,6 +4406,9 @@
         </w:tabs>
         <w:ind w:left="3600" w:hanging="720"/>
       </w:pPr>
+      <w:rPr>
+        <w:rFonts w:hint="default"/>
+      </w:rPr>
     </w:lvl>
     <w:lvl w:ilvl="5">
       <w:start w:val="1"/>
@@ -3634,6 +4421,9 @@
         </w:tabs>
         <w:ind w:left="4320" w:hanging="720"/>
       </w:pPr>
+      <w:rPr>
+        <w:rFonts w:hint="default"/>
+      </w:rPr>
     </w:lvl>
     <w:lvl w:ilvl="6">
       <w:start w:val="1"/>
@@ -3646,6 +4436,9 @@
         </w:tabs>
         <w:ind w:left="5040" w:hanging="720"/>
       </w:pPr>
+      <w:rPr>
+        <w:rFonts w:hint="default"/>
+      </w:rPr>
     </w:lvl>
     <w:lvl w:ilvl="7">
       <w:start w:val="1"/>
@@ -3658,6 +4451,9 @@
         </w:tabs>
         <w:ind w:left="5760" w:hanging="720"/>
       </w:pPr>
+      <w:rPr>
+        <w:rFonts w:hint="default"/>
+      </w:rPr>
     </w:lvl>
     <w:lvl w:ilvl="8">
       <w:start w:val="1"/>
@@ -3670,9 +4466,12 @@
         </w:tabs>
         <w:ind w:left="6480" w:hanging="720"/>
       </w:pPr>
+      <w:rPr>
+        <w:rFonts w:hint="default"/>
+      </w:rPr>
     </w:lvl>
   </w:abstractNum>
-  <w:abstractNum w:abstractNumId="8" w15:restartNumberingAfterBreak="0">
+  <w:abstractNum w:abstractNumId="11" w15:restartNumberingAfterBreak="0">
     <w:nsid w:val="64921114"/>
     <w:multiLevelType w:val="hybridMultilevel"/>
     <w:tmpl w:val="3962CFA8"/>
@@ -3786,18 +4585,122 @@
       </w:rPr>
     </w:lvl>
   </w:abstractNum>
-  <w:abstractNum w:abstractNumId="9" w15:restartNumberingAfterBreak="0">
+  <w:abstractNum w:abstractNumId="12" w15:restartNumberingAfterBreak="0">
+    <w:nsid w:val="74064F60"/>
+    <w:multiLevelType w:val="hybridMultilevel"/>
+    <w:tmpl w:val="818C35C6"/>
+    <w:lvl w:ilvl="0" w:tplc="080A0017">
+      <w:start w:val="1"/>
+      <w:numFmt w:val="lowerLetter"/>
+      <w:lvlText w:val="%1)"/>
+      <w:lvlJc w:val="left"/>
+    </w:lvl>
+    <w:lvl w:ilvl="1" w:tplc="FFFFFFFF">
+      <w:start w:val="1"/>
+      <w:numFmt w:val="bullet"/>
+      <w:lvlText w:val="o"/>
+      <w:lvlJc w:val="left"/>
+      <w:pPr>
+        <w:ind w:left="1440" w:hanging="360"/>
+      </w:pPr>
+      <w:rPr>
+        <w:rFonts w:ascii="Courier New" w:hAnsi="Courier New" w:cs="Courier New" w:hint="default"/>
+      </w:rPr>
+    </w:lvl>
+    <w:lvl w:ilvl="2" w:tplc="FFFFFFFF">
+      <w:start w:val="1"/>
+      <w:numFmt w:val="bullet"/>
+      <w:lvlText w:val=""/>
+      <w:lvlJc w:val="left"/>
+      <w:pPr>
+        <w:ind w:left="2160" w:hanging="360"/>
+      </w:pPr>
+      <w:rPr>
+        <w:rFonts w:ascii="Wingdings" w:hAnsi="Wingdings" w:hint="default"/>
+      </w:rPr>
+    </w:lvl>
+    <w:lvl w:ilvl="3" w:tplc="FFFFFFFF">
+      <w:start w:val="1"/>
+      <w:numFmt w:val="bullet"/>
+      <w:lvlText w:val=""/>
+      <w:lvlJc w:val="left"/>
+      <w:pPr>
+        <w:ind w:left="2880" w:hanging="360"/>
+      </w:pPr>
+      <w:rPr>
+        <w:rFonts w:ascii="Symbol" w:hAnsi="Symbol" w:hint="default"/>
+      </w:rPr>
+    </w:lvl>
+    <w:lvl w:ilvl="4" w:tplc="FFFFFFFF">
+      <w:start w:val="1"/>
+      <w:numFmt w:val="bullet"/>
+      <w:lvlText w:val="o"/>
+      <w:lvlJc w:val="left"/>
+      <w:pPr>
+        <w:ind w:left="3600" w:hanging="360"/>
+      </w:pPr>
+      <w:rPr>
+        <w:rFonts w:ascii="Courier New" w:hAnsi="Courier New" w:cs="Courier New" w:hint="default"/>
+      </w:rPr>
+    </w:lvl>
+    <w:lvl w:ilvl="5" w:tplc="FFFFFFFF">
+      <w:start w:val="1"/>
+      <w:numFmt w:val="bullet"/>
+      <w:lvlText w:val=""/>
+      <w:lvlJc w:val="left"/>
+      <w:pPr>
+        <w:ind w:left="4320" w:hanging="360"/>
+      </w:pPr>
+      <w:rPr>
+        <w:rFonts w:ascii="Wingdings" w:hAnsi="Wingdings" w:hint="default"/>
+      </w:rPr>
+    </w:lvl>
+    <w:lvl w:ilvl="6" w:tplc="FFFFFFFF">
+      <w:start w:val="1"/>
+      <w:numFmt w:val="bullet"/>
+      <w:lvlText w:val=""/>
+      <w:lvlJc w:val="left"/>
+      <w:pPr>
+        <w:ind w:left="5040" w:hanging="360"/>
+      </w:pPr>
+      <w:rPr>
+        <w:rFonts w:ascii="Symbol" w:hAnsi="Symbol" w:hint="default"/>
+      </w:rPr>
+    </w:lvl>
+    <w:lvl w:ilvl="7" w:tplc="FFFFFFFF">
+      <w:start w:val="1"/>
+      <w:numFmt w:val="bullet"/>
+      <w:lvlText w:val="o"/>
+      <w:lvlJc w:val="left"/>
+      <w:pPr>
+        <w:ind w:left="5760" w:hanging="360"/>
+      </w:pPr>
+      <w:rPr>
+        <w:rFonts w:ascii="Courier New" w:hAnsi="Courier New" w:cs="Courier New" w:hint="default"/>
+      </w:rPr>
+    </w:lvl>
+    <w:lvl w:ilvl="8" w:tplc="FFFFFFFF">
+      <w:start w:val="1"/>
+      <w:numFmt w:val="bullet"/>
+      <w:lvlText w:val=""/>
+      <w:lvlJc w:val="left"/>
+      <w:pPr>
+        <w:ind w:left="6480" w:hanging="360"/>
+      </w:pPr>
+      <w:rPr>
+        <w:rFonts w:ascii="Wingdings" w:hAnsi="Wingdings" w:hint="default"/>
+      </w:rPr>
+    </w:lvl>
+  </w:abstractNum>
+  <w:abstractNum w:abstractNumId="13" w15:restartNumberingAfterBreak="0">
     <w:nsid w:val="7B93140F"/>
     <w:multiLevelType w:val="hybridMultilevel"/>
-    <w:tmpl w:val="51E2B39C"/>
-    <w:lvl w:ilvl="0" w:tplc="FFFFFFFF">
-      <w:start w:val="1"/>
-      <w:numFmt w:val="decimal"/>
-      <w:lvlText w:val="%1."/>
-      <w:lvlJc w:val="left"/>
-      <w:pPr>
-        <w:ind w:left="720" w:hanging="360"/>
-      </w:pPr>
+    <w:tmpl w:val="F4A87D1E"/>
+    <w:lvl w:ilvl="0" w:tplc="080A0017">
+      <w:start w:val="1"/>
+      <w:numFmt w:val="lowerLetter"/>
+      <w:lvlText w:val="%1)"/>
+      <w:lvlJc w:val="left"/>
     </w:lvl>
     <w:lvl w:ilvl="1" w:tplc="FFFFFFFF">
       <w:start w:val="1"/>
@@ -3906,28 +4809,28 @@
     <w:abstractNumId w:val="1"/>
   </w:num>
   <w:num w:numId="4">
-    <w:abstractNumId w:val="4"/>
+    <w:abstractNumId w:val="7"/>
   </w:num>
   <w:num w:numId="5">
-    <w:abstractNumId w:val="4"/>
+    <w:abstractNumId w:val="7"/>
   </w:num>
   <w:num w:numId="6">
     <w:abstractNumId w:val="1"/>
   </w:num>
   <w:num w:numId="7">
-    <w:abstractNumId w:val="3"/>
+    <w:abstractNumId w:val="5"/>
   </w:num>
   <w:num w:numId="8">
-    <w:abstractNumId w:val="3"/>
+    <w:abstractNumId w:val="5"/>
   </w:num>
   <w:num w:numId="9">
-    <w:abstractNumId w:val="8"/>
+    <w:abstractNumId w:val="11"/>
   </w:num>
   <w:num w:numId="10">
-    <w:abstractNumId w:val="7"/>
+    <w:abstractNumId w:val="10"/>
   </w:num>
   <w:num w:numId="11">
-    <w:abstractNumId w:val="7"/>
+    <w:abstractNumId w:val="10"/>
     <w:lvlOverride w:ilvl="0">
       <w:startOverride w:val="1"/>
     </w:lvlOverride>
@@ -3957,70 +4860,142 @@
     </w:lvlOverride>
   </w:num>
   <w:num w:numId="12">
-    <w:abstractNumId w:val="7"/>
+    <w:abstractNumId w:val="10"/>
   </w:num>
   <w:num w:numId="13">
+    <w:abstractNumId w:val="11"/>
+  </w:num>
+  <w:num w:numId="14">
+    <w:abstractNumId w:val="10"/>
+  </w:num>
+  <w:num w:numId="15">
+    <w:abstractNumId w:val="10"/>
+  </w:num>
+  <w:num w:numId="16">
+    <w:abstractNumId w:val="11"/>
+  </w:num>
+  <w:num w:numId="17">
+    <w:abstractNumId w:val="10"/>
+  </w:num>
+  <w:num w:numId="18">
+    <w:abstractNumId w:val="11"/>
+  </w:num>
+  <w:num w:numId="19">
+    <w:abstractNumId w:val="10"/>
+  </w:num>
+  <w:num w:numId="20">
+    <w:abstractNumId w:val="10"/>
+  </w:num>
+  <w:num w:numId="21">
+    <w:abstractNumId w:val="11"/>
+  </w:num>
+  <w:num w:numId="22">
+    <w:abstractNumId w:val="11"/>
+  </w:num>
+  <w:num w:numId="23">
     <w:abstractNumId w:val="8"/>
   </w:num>
-  <w:num w:numId="14">
-    <w:abstractNumId w:val="7"/>
-  </w:num>
-  <w:num w:numId="15">
-    <w:abstractNumId w:val="7"/>
-  </w:num>
-  <w:num w:numId="16">
+  <w:num w:numId="24">
     <w:abstractNumId w:val="8"/>
   </w:num>
-  <w:num w:numId="17">
-    <w:abstractNumId w:val="7"/>
-  </w:num>
-  <w:num w:numId="18">
-    <w:abstractNumId w:val="8"/>
-  </w:num>
-  <w:num w:numId="19">
-    <w:abstractNumId w:val="7"/>
-  </w:num>
-  <w:num w:numId="20">
-    <w:abstractNumId w:val="7"/>
-  </w:num>
-  <w:num w:numId="21">
-    <w:abstractNumId w:val="8"/>
-  </w:num>
-  <w:num w:numId="22">
-    <w:abstractNumId w:val="8"/>
-  </w:num>
-  <w:num w:numId="23">
-    <w:abstractNumId w:val="5"/>
-  </w:num>
-  <w:num w:numId="24">
-    <w:abstractNumId w:val="5"/>
-  </w:num>
   <w:num w:numId="25">
-    <w:abstractNumId w:val="6"/>
+    <w:abstractNumId w:val="9"/>
   </w:num>
   <w:num w:numId="26">
-    <w:abstractNumId w:val="6"/>
+    <w:abstractNumId w:val="9"/>
   </w:num>
   <w:num w:numId="27">
-    <w:abstractNumId w:val="6"/>
+    <w:abstractNumId w:val="9"/>
   </w:num>
   <w:num w:numId="28">
-    <w:abstractNumId w:val="7"/>
+    <w:abstractNumId w:val="10"/>
   </w:num>
   <w:num w:numId="29">
-    <w:abstractNumId w:val="8"/>
+    <w:abstractNumId w:val="11"/>
   </w:num>
   <w:num w:numId="30">
     <w:abstractNumId w:val="0"/>
   </w:num>
   <w:num w:numId="31">
-    <w:abstractNumId w:val="7"/>
+    <w:abstractNumId w:val="10"/>
   </w:num>
   <w:num w:numId="32">
+    <w:abstractNumId w:val="3"/>
+  </w:num>
+  <w:num w:numId="33">
+    <w:abstractNumId w:val="13"/>
+  </w:num>
+  <w:num w:numId="34">
+    <w:abstractNumId w:val="10"/>
+    <w:lvlOverride w:ilvl="0">
+      <w:startOverride w:val="2"/>
+    </w:lvlOverride>
+    <w:lvlOverride w:ilvl="1">
+      <w:startOverride w:val="1"/>
+    </w:lvlOverride>
+    <w:lvlOverride w:ilvl="2">
+      <w:startOverride w:val="1"/>
+    </w:lvlOverride>
+    <w:lvlOverride w:ilvl="3">
+      <w:startOverride w:val="1"/>
+    </w:lvlOverride>
+    <w:lvlOverride w:ilvl="4">
+      <w:startOverride w:val="1"/>
+    </w:lvlOverride>
+    <w:lvlOverride w:ilvl="5">
+      <w:startOverride w:val="1"/>
+    </w:lvlOverride>
+    <w:lvlOverride w:ilvl="6">
+      <w:startOverride w:val="1"/>
+    </w:lvlOverride>
+    <w:lvlOverride w:ilvl="7">
+      <w:startOverride w:val="1"/>
+    </w:lvlOverride>
+    <w:lvlOverride w:ilvl="8">
+      <w:startOverride w:val="1"/>
+    </w:lvlOverride>
+  </w:num>
+  <w:num w:numId="35">
     <w:abstractNumId w:val="2"/>
   </w:num>
-  <w:num w:numId="33">
-    <w:abstractNumId w:val="9"/>
+  <w:num w:numId="36">
+    <w:abstractNumId w:val="12"/>
+  </w:num>
+  <w:num w:numId="37">
+    <w:abstractNumId w:val="6"/>
+  </w:num>
+  <w:num w:numId="38">
+    <w:abstractNumId w:val="4"/>
+  </w:num>
+  <w:num w:numId="39">
+    <w:abstractNumId w:val="10"/>
+    <w:lvlOverride w:ilvl="0">
+      <w:startOverride w:val="2"/>
+    </w:lvlOverride>
+    <w:lvlOverride w:ilvl="1">
+      <w:startOverride w:val="1"/>
+    </w:lvlOverride>
+    <w:lvlOverride w:ilvl="2">
+      <w:startOverride w:val="1"/>
+    </w:lvlOverride>
+    <w:lvlOverride w:ilvl="3">
+      <w:startOverride w:val="1"/>
+    </w:lvlOverride>
+    <w:lvlOverride w:ilvl="4">
+      <w:startOverride w:val="1"/>
+    </w:lvlOverride>
+    <w:lvlOverride w:ilvl="5">
+      <w:startOverride w:val="1"/>
+    </w:lvlOverride>
+    <w:lvlOverride w:ilvl="6">
+      <w:startOverride w:val="1"/>
+    </w:lvlOverride>
+    <w:lvlOverride w:ilvl="7">
+      <w:startOverride w:val="1"/>
+    </w:lvlOverride>
+    <w:lvlOverride w:ilvl="8">
+      <w:startOverride w:val="1"/>
+    </w:lvlOverride>
   </w:num>
 </w:numbering>
 </file>
@@ -4439,12 +5414,11 @@
       <w:keepLines/>
       <w:widowControl w:val="0"/>
       <w:numPr>
-        <w:numId w:val="31"/>
+        <w:numId w:val="10"/>
       </w:numPr>
       <w:autoSpaceDE w:val="0"/>
       <w:autoSpaceDN w:val="0"/>
       <w:spacing w:before="240" w:after="0" w:line="240" w:lineRule="auto"/>
-      <w:ind w:left="360"/>
       <w:outlineLvl w:val="0"/>
     </w:pPr>
     <w:rPr>

</xml_diff>

<commit_message>
Se corrigió las imágenes que tenían el nombre incorrecto. Agregue el diagrama de robustez de registrar un usuario con una breve descripción y añadio un solo archivo uml para los Diagramas de Robustez.mdj
</commit_message>
<xml_diff>
--- a/Casos de Uso/Diseño.docx
+++ b/Casos de Uso/Diseño.docx
@@ -229,8 +229,20 @@
           <w:szCs w:val="28"/>
           <w:lang w:eastAsia="es-MX"/>
         </w:rPr>
-        <w:t>Guzmán Ortega Axel Yael</w:t>
+        <w:t xml:space="preserve">Guzmán Ortega Axel </w:t>
       </w:r>
+      <w:proofErr w:type="spellStart"/>
+      <w:r>
+        <w:rPr>
+          <w:rFonts w:ascii="Arial" w:eastAsia="Times New Roman" w:hAnsi="Arial" w:cs="Arial"/>
+          <w:color w:val="000000"/>
+          <w:sz w:val="28"/>
+          <w:szCs w:val="28"/>
+          <w:lang w:eastAsia="es-MX"/>
+        </w:rPr>
+        <w:t>Yael</w:t>
+      </w:r>
+      <w:proofErr w:type="spellEnd"/>
     </w:p>
     <w:p>
       <w:pPr>
@@ -323,6 +335,7 @@
               <w:i w:val="0"/>
               <w:noProof/>
               <w:sz w:val="22"/>
+              <w:lang w:eastAsia="es-ES"/>
             </w:rPr>
           </w:pPr>
           <w:r>
@@ -355,10 +368,11 @@
             </w:rPr>
             <w:fldChar w:fldCharType="separate"/>
           </w:r>
-          <w:hyperlink w:anchor="_Toc93788247" w:history="1">
+          <w:hyperlink w:anchor="_Toc94728316" w:history="1">
             <w:r>
               <w:rPr>
                 <w:rStyle w:val="Hipervnculo"/>
+                <w:rFonts w:ascii="Arial" w:hAnsi="Arial" w:cs="Arial"/>
                 <w:noProof/>
               </w:rPr>
               <w:t>1.</w:t>
@@ -370,12 +384,14 @@
                 <w:i w:val="0"/>
                 <w:noProof/>
                 <w:sz w:val="22"/>
+                <w:lang w:eastAsia="es-ES"/>
               </w:rPr>
               <w:tab/>
             </w:r>
             <w:r>
               <w:rPr>
                 <w:rStyle w:val="Hipervnculo"/>
+                <w:rFonts w:ascii="Arial" w:hAnsi="Arial" w:cs="Arial"/>
                 <w:noProof/>
               </w:rPr>
               <w:t>Diagramas de robustez</w:t>
@@ -399,7 +415,7 @@
                 <w:noProof/>
                 <w:webHidden/>
               </w:rPr>
-              <w:instrText xml:space="preserve"> PAGEREF _Toc93788247 \h </w:instrText>
+              <w:instrText xml:space="preserve"> PAGEREF _Toc94728316 \h </w:instrText>
             </w:r>
             <w:r>
               <w:rPr>
@@ -419,7 +435,467 @@
                 <w:noProof/>
                 <w:webHidden/>
               </w:rPr>
-              <w:t>2</w:t>
+              <w:t>4</w:t>
+            </w:r>
+            <w:r>
+              <w:rPr>
+                <w:noProof/>
+                <w:webHidden/>
+              </w:rPr>
+              <w:fldChar w:fldCharType="end"/>
+            </w:r>
+          </w:hyperlink>
+        </w:p>
+        <w:p>
+          <w:pPr>
+            <w:pStyle w:val="TDC2"/>
+            <w:tabs>
+              <w:tab w:val="left" w:pos="1416"/>
+              <w:tab w:val="right" w:leader="dot" w:pos="8494"/>
+            </w:tabs>
+            <w:rPr>
+              <w:rFonts w:asciiTheme="minorHAnsi" w:hAnsiTheme="minorHAnsi"/>
+              <w:b w:val="0"/>
+              <w:i w:val="0"/>
+              <w:noProof/>
+              <w:sz w:val="22"/>
+              <w:lang w:eastAsia="es-ES"/>
+            </w:rPr>
+          </w:pPr>
+          <w:hyperlink w:anchor="_Toc94728317" w:history="1">
+            <w:r>
+              <w:rPr>
+                <w:rStyle w:val="Hipervnculo"/>
+                <w:noProof/>
+              </w:rPr>
+              <w:t>1)</w:t>
+            </w:r>
+            <w:r>
+              <w:rPr>
+                <w:rFonts w:asciiTheme="minorHAnsi" w:hAnsiTheme="minorHAnsi"/>
+                <w:b w:val="0"/>
+                <w:i w:val="0"/>
+                <w:noProof/>
+                <w:sz w:val="22"/>
+                <w:lang w:eastAsia="es-ES"/>
+              </w:rPr>
+              <w:tab/>
+            </w:r>
+            <w:r>
+              <w:rPr>
+                <w:rStyle w:val="Hipervnculo"/>
+                <w:noProof/>
+              </w:rPr>
+              <w:t>Iniciar Sesión</w:t>
+            </w:r>
+            <w:r>
+              <w:rPr>
+                <w:noProof/>
+                <w:webHidden/>
+              </w:rPr>
+              <w:tab/>
+            </w:r>
+            <w:r>
+              <w:rPr>
+                <w:noProof/>
+                <w:webHidden/>
+              </w:rPr>
+              <w:fldChar w:fldCharType="begin"/>
+            </w:r>
+            <w:r>
+              <w:rPr>
+                <w:noProof/>
+                <w:webHidden/>
+              </w:rPr>
+              <w:instrText xml:space="preserve"> PAGEREF _Toc94728317 \h </w:instrText>
+            </w:r>
+            <w:r>
+              <w:rPr>
+                <w:noProof/>
+                <w:webHidden/>
+              </w:rPr>
+            </w:r>
+            <w:r>
+              <w:rPr>
+                <w:noProof/>
+                <w:webHidden/>
+              </w:rPr>
+              <w:fldChar w:fldCharType="separate"/>
+            </w:r>
+            <w:r>
+              <w:rPr>
+                <w:noProof/>
+                <w:webHidden/>
+              </w:rPr>
+              <w:t>4</w:t>
+            </w:r>
+            <w:r>
+              <w:rPr>
+                <w:noProof/>
+                <w:webHidden/>
+              </w:rPr>
+              <w:fldChar w:fldCharType="end"/>
+            </w:r>
+          </w:hyperlink>
+        </w:p>
+        <w:p>
+          <w:pPr>
+            <w:pStyle w:val="TDC2"/>
+            <w:tabs>
+              <w:tab w:val="left" w:pos="1416"/>
+              <w:tab w:val="right" w:leader="dot" w:pos="8494"/>
+            </w:tabs>
+            <w:rPr>
+              <w:rFonts w:asciiTheme="minorHAnsi" w:hAnsiTheme="minorHAnsi"/>
+              <w:b w:val="0"/>
+              <w:i w:val="0"/>
+              <w:noProof/>
+              <w:sz w:val="22"/>
+              <w:lang w:eastAsia="es-ES"/>
+            </w:rPr>
+          </w:pPr>
+          <w:hyperlink w:anchor="_Toc94728318" w:history="1">
+            <w:r>
+              <w:rPr>
+                <w:rStyle w:val="Hipervnculo"/>
+                <w:noProof/>
+              </w:rPr>
+              <w:t>2)</w:t>
+            </w:r>
+            <w:r>
+              <w:rPr>
+                <w:rFonts w:asciiTheme="minorHAnsi" w:hAnsiTheme="minorHAnsi"/>
+                <w:b w:val="0"/>
+                <w:i w:val="0"/>
+                <w:noProof/>
+                <w:sz w:val="22"/>
+                <w:lang w:eastAsia="es-ES"/>
+              </w:rPr>
+              <w:tab/>
+            </w:r>
+            <w:r>
+              <w:rPr>
+                <w:rStyle w:val="Hipervnculo"/>
+                <w:noProof/>
+              </w:rPr>
+              <w:t>Realizar un Comentario</w:t>
+            </w:r>
+            <w:r>
+              <w:rPr>
+                <w:noProof/>
+                <w:webHidden/>
+              </w:rPr>
+              <w:tab/>
+            </w:r>
+            <w:r>
+              <w:rPr>
+                <w:noProof/>
+                <w:webHidden/>
+              </w:rPr>
+              <w:fldChar w:fldCharType="begin"/>
+            </w:r>
+            <w:r>
+              <w:rPr>
+                <w:noProof/>
+                <w:webHidden/>
+              </w:rPr>
+              <w:instrText xml:space="preserve"> PAGEREF _Toc94728318 \h </w:instrText>
+            </w:r>
+            <w:r>
+              <w:rPr>
+                <w:noProof/>
+                <w:webHidden/>
+              </w:rPr>
+            </w:r>
+            <w:r>
+              <w:rPr>
+                <w:noProof/>
+                <w:webHidden/>
+              </w:rPr>
+              <w:fldChar w:fldCharType="separate"/>
+            </w:r>
+            <w:r>
+              <w:rPr>
+                <w:noProof/>
+                <w:webHidden/>
+              </w:rPr>
+              <w:t>4</w:t>
+            </w:r>
+            <w:r>
+              <w:rPr>
+                <w:noProof/>
+                <w:webHidden/>
+              </w:rPr>
+              <w:fldChar w:fldCharType="end"/>
+            </w:r>
+          </w:hyperlink>
+        </w:p>
+        <w:p>
+          <w:pPr>
+            <w:pStyle w:val="TDC2"/>
+            <w:tabs>
+              <w:tab w:val="left" w:pos="1416"/>
+              <w:tab w:val="right" w:leader="dot" w:pos="8494"/>
+            </w:tabs>
+            <w:rPr>
+              <w:rFonts w:asciiTheme="minorHAnsi" w:hAnsiTheme="minorHAnsi"/>
+              <w:b w:val="0"/>
+              <w:i w:val="0"/>
+              <w:noProof/>
+              <w:sz w:val="22"/>
+              <w:lang w:eastAsia="es-ES"/>
+            </w:rPr>
+          </w:pPr>
+          <w:hyperlink w:anchor="_Toc94728319" w:history="1">
+            <w:r>
+              <w:rPr>
+                <w:rStyle w:val="Hipervnculo"/>
+                <w:noProof/>
+              </w:rPr>
+              <w:t>3)</w:t>
+            </w:r>
+            <w:r>
+              <w:rPr>
+                <w:rFonts w:asciiTheme="minorHAnsi" w:hAnsiTheme="minorHAnsi"/>
+                <w:b w:val="0"/>
+                <w:i w:val="0"/>
+                <w:noProof/>
+                <w:sz w:val="22"/>
+                <w:lang w:eastAsia="es-ES"/>
+              </w:rPr>
+              <w:tab/>
+            </w:r>
+            <w:r>
+              <w:rPr>
+                <w:rStyle w:val="Hipervnculo"/>
+                <w:noProof/>
+              </w:rPr>
+              <w:t>Registrar un Usuario</w:t>
+            </w:r>
+            <w:r>
+              <w:rPr>
+                <w:noProof/>
+                <w:webHidden/>
+              </w:rPr>
+              <w:tab/>
+            </w:r>
+            <w:r>
+              <w:rPr>
+                <w:noProof/>
+                <w:webHidden/>
+              </w:rPr>
+              <w:fldChar w:fldCharType="begin"/>
+            </w:r>
+            <w:r>
+              <w:rPr>
+                <w:noProof/>
+                <w:webHidden/>
+              </w:rPr>
+              <w:instrText xml:space="preserve"> PAGEREF _Toc94728319 \h </w:instrText>
+            </w:r>
+            <w:r>
+              <w:rPr>
+                <w:noProof/>
+                <w:webHidden/>
+              </w:rPr>
+            </w:r>
+            <w:r>
+              <w:rPr>
+                <w:noProof/>
+                <w:webHidden/>
+              </w:rPr>
+              <w:fldChar w:fldCharType="separate"/>
+            </w:r>
+            <w:r>
+              <w:rPr>
+                <w:noProof/>
+                <w:webHidden/>
+              </w:rPr>
+              <w:t>5</w:t>
+            </w:r>
+            <w:r>
+              <w:rPr>
+                <w:noProof/>
+                <w:webHidden/>
+              </w:rPr>
+              <w:fldChar w:fldCharType="end"/>
+            </w:r>
+          </w:hyperlink>
+        </w:p>
+        <w:p>
+          <w:pPr>
+            <w:pStyle w:val="TDC2"/>
+            <w:tabs>
+              <w:tab w:val="left" w:pos="1416"/>
+              <w:tab w:val="right" w:leader="dot" w:pos="8494"/>
+            </w:tabs>
+            <w:rPr>
+              <w:rFonts w:asciiTheme="minorHAnsi" w:hAnsiTheme="minorHAnsi"/>
+              <w:b w:val="0"/>
+              <w:i w:val="0"/>
+              <w:noProof/>
+              <w:sz w:val="22"/>
+              <w:lang w:eastAsia="es-ES"/>
+            </w:rPr>
+          </w:pPr>
+          <w:hyperlink w:anchor="_Toc94728320" w:history="1">
+            <w:r>
+              <w:rPr>
+                <w:rStyle w:val="Hipervnculo"/>
+                <w:noProof/>
+              </w:rPr>
+              <w:t>4)</w:t>
+            </w:r>
+            <w:r>
+              <w:rPr>
+                <w:rFonts w:asciiTheme="minorHAnsi" w:hAnsiTheme="minorHAnsi"/>
+                <w:b w:val="0"/>
+                <w:i w:val="0"/>
+                <w:noProof/>
+                <w:sz w:val="22"/>
+                <w:lang w:eastAsia="es-ES"/>
+              </w:rPr>
+              <w:tab/>
+            </w:r>
+            <w:r>
+              <w:rPr>
+                <w:rStyle w:val="Hipervnculo"/>
+                <w:noProof/>
+              </w:rPr>
+              <w:t>Comprar de un Producto</w:t>
+            </w:r>
+            <w:r>
+              <w:rPr>
+                <w:noProof/>
+                <w:webHidden/>
+              </w:rPr>
+              <w:tab/>
+            </w:r>
+            <w:r>
+              <w:rPr>
+                <w:noProof/>
+                <w:webHidden/>
+              </w:rPr>
+              <w:fldChar w:fldCharType="begin"/>
+            </w:r>
+            <w:r>
+              <w:rPr>
+                <w:noProof/>
+                <w:webHidden/>
+              </w:rPr>
+              <w:instrText xml:space="preserve"> PAGEREF _Toc94728320 \h </w:instrText>
+            </w:r>
+            <w:r>
+              <w:rPr>
+                <w:noProof/>
+                <w:webHidden/>
+              </w:rPr>
+            </w:r>
+            <w:r>
+              <w:rPr>
+                <w:noProof/>
+                <w:webHidden/>
+              </w:rPr>
+              <w:fldChar w:fldCharType="separate"/>
+            </w:r>
+            <w:r>
+              <w:rPr>
+                <w:noProof/>
+                <w:webHidden/>
+              </w:rPr>
+              <w:t>6</w:t>
+            </w:r>
+            <w:r>
+              <w:rPr>
+                <w:noProof/>
+                <w:webHidden/>
+              </w:rPr>
+              <w:fldChar w:fldCharType="end"/>
+            </w:r>
+          </w:hyperlink>
+        </w:p>
+        <w:p>
+          <w:pPr>
+            <w:pStyle w:val="TDC2"/>
+            <w:tabs>
+              <w:tab w:val="left" w:pos="1416"/>
+              <w:tab w:val="right" w:leader="dot" w:pos="8494"/>
+            </w:tabs>
+            <w:rPr>
+              <w:rFonts w:asciiTheme="minorHAnsi" w:hAnsiTheme="minorHAnsi"/>
+              <w:b w:val="0"/>
+              <w:i w:val="0"/>
+              <w:noProof/>
+              <w:sz w:val="22"/>
+              <w:lang w:eastAsia="es-ES"/>
+            </w:rPr>
+          </w:pPr>
+          <w:hyperlink w:anchor="_Toc94728321" w:history="1">
+            <w:r>
+              <w:rPr>
+                <w:rStyle w:val="Hipervnculo"/>
+                <w:noProof/>
+              </w:rPr>
+              <w:t>5)</w:t>
+            </w:r>
+            <w:r>
+              <w:rPr>
+                <w:rFonts w:asciiTheme="minorHAnsi" w:hAnsiTheme="minorHAnsi"/>
+                <w:b w:val="0"/>
+                <w:i w:val="0"/>
+                <w:noProof/>
+                <w:sz w:val="22"/>
+                <w:lang w:eastAsia="es-ES"/>
+              </w:rPr>
+              <w:tab/>
+            </w:r>
+            <w:r>
+              <w:rPr>
+                <w:rStyle w:val="Hipervnculo"/>
+                <w:noProof/>
+              </w:rPr>
+              <w:t>Buscar un Producto</w:t>
+            </w:r>
+            <w:r>
+              <w:rPr>
+                <w:noProof/>
+                <w:webHidden/>
+              </w:rPr>
+              <w:tab/>
+            </w:r>
+            <w:r>
+              <w:rPr>
+                <w:noProof/>
+                <w:webHidden/>
+              </w:rPr>
+              <w:fldChar w:fldCharType="begin"/>
+            </w:r>
+            <w:r>
+              <w:rPr>
+                <w:noProof/>
+                <w:webHidden/>
+              </w:rPr>
+              <w:instrText xml:space="preserve"> PAGEREF _Toc94728321 \h </w:instrText>
+            </w:r>
+            <w:r>
+              <w:rPr>
+                <w:noProof/>
+                <w:webHidden/>
+              </w:rPr>
+            </w:r>
+            <w:r>
+              <w:rPr>
+                <w:noProof/>
+                <w:webHidden/>
+              </w:rPr>
+              <w:fldChar w:fldCharType="separate"/>
+            </w:r>
+            <w:r>
+              <w:rPr>
+                <w:noProof/>
+                <w:webHidden/>
+              </w:rPr>
+              <w:t>6</w:t>
             </w:r>
             <w:r>
               <w:rPr>
@@ -443,9 +919,10 @@
               <w:i w:val="0"/>
               <w:noProof/>
               <w:sz w:val="22"/>
+              <w:lang w:eastAsia="es-ES"/>
             </w:rPr>
           </w:pPr>
-          <w:hyperlink w:anchor="_Toc93788248" w:history="1">
+          <w:hyperlink w:anchor="_Toc94728322" w:history="1">
             <w:r>
               <w:rPr>
                 <w:rStyle w:val="Hipervnculo"/>
@@ -460,6 +937,7 @@
                 <w:i w:val="0"/>
                 <w:noProof/>
                 <w:sz w:val="22"/>
+                <w:lang w:eastAsia="es-ES"/>
               </w:rPr>
               <w:tab/>
             </w:r>
@@ -468,7 +946,7 @@
                 <w:rStyle w:val="Hipervnculo"/>
                 <w:noProof/>
               </w:rPr>
-              <w:t>Diagramas de secuencia.</w:t>
+              <w:t>Diagrama de secuencia</w:t>
             </w:r>
             <w:r>
               <w:rPr>
@@ -489,7 +967,7 @@
                 <w:noProof/>
                 <w:webHidden/>
               </w:rPr>
-              <w:instrText xml:space="preserve"> PAGEREF _Toc93788248 \h </w:instrText>
+              <w:instrText xml:space="preserve"> PAGEREF _Toc94728322 \h </w:instrText>
             </w:r>
             <w:r>
               <w:rPr>
@@ -509,7 +987,7 @@
                 <w:noProof/>
                 <w:webHidden/>
               </w:rPr>
-              <w:t>2</w:t>
+              <w:t>6</w:t>
             </w:r>
             <w:r>
               <w:rPr>
@@ -533,9 +1011,10 @@
               <w:i w:val="0"/>
               <w:noProof/>
               <w:sz w:val="22"/>
+              <w:lang w:eastAsia="es-ES"/>
             </w:rPr>
           </w:pPr>
-          <w:hyperlink w:anchor="_Toc93788249" w:history="1">
+          <w:hyperlink w:anchor="_Toc94728323" w:history="1">
             <w:r>
               <w:rPr>
                 <w:rStyle w:val="Hipervnculo"/>
@@ -550,6 +1029,7 @@
                 <w:i w:val="0"/>
                 <w:noProof/>
                 <w:sz w:val="22"/>
+                <w:lang w:eastAsia="es-ES"/>
               </w:rPr>
               <w:tab/>
             </w:r>
@@ -579,7 +1059,7 @@
                 <w:noProof/>
                 <w:webHidden/>
               </w:rPr>
-              <w:instrText xml:space="preserve"> PAGEREF _Toc93788249 \h </w:instrText>
+              <w:instrText xml:space="preserve"> PAGEREF _Toc94728323 \h </w:instrText>
             </w:r>
             <w:r>
               <w:rPr>
@@ -599,7 +1079,7 @@
                 <w:noProof/>
                 <w:webHidden/>
               </w:rPr>
-              <w:t>2</w:t>
+              <w:t>6</w:t>
             </w:r>
             <w:r>
               <w:rPr>
@@ -623,9 +1103,10 @@
               <w:i w:val="0"/>
               <w:noProof/>
               <w:sz w:val="22"/>
+              <w:lang w:eastAsia="es-ES"/>
             </w:rPr>
           </w:pPr>
-          <w:hyperlink w:anchor="_Toc93788250" w:history="1">
+          <w:hyperlink w:anchor="_Toc94728324" w:history="1">
             <w:r>
               <w:rPr>
                 <w:rStyle w:val="Hipervnculo"/>
@@ -640,6 +1121,7 @@
                 <w:i w:val="0"/>
                 <w:noProof/>
                 <w:sz w:val="22"/>
+                <w:lang w:eastAsia="es-ES"/>
               </w:rPr>
               <w:tab/>
             </w:r>
@@ -669,7 +1151,7 @@
                 <w:noProof/>
                 <w:webHidden/>
               </w:rPr>
-              <w:instrText xml:space="preserve"> PAGEREF _Toc93788250 \h </w:instrText>
+              <w:instrText xml:space="preserve"> PAGEREF _Toc94728324 \h </w:instrText>
             </w:r>
             <w:r>
               <w:rPr>
@@ -689,7 +1171,99 @@
                 <w:noProof/>
                 <w:webHidden/>
               </w:rPr>
-              <w:t>2</w:t>
+              <w:t>7</w:t>
+            </w:r>
+            <w:r>
+              <w:rPr>
+                <w:noProof/>
+                <w:webHidden/>
+              </w:rPr>
+              <w:fldChar w:fldCharType="end"/>
+            </w:r>
+          </w:hyperlink>
+        </w:p>
+        <w:p>
+          <w:pPr>
+            <w:pStyle w:val="TDC1"/>
+            <w:tabs>
+              <w:tab w:val="left" w:pos="708"/>
+              <w:tab w:val="right" w:leader="dot" w:pos="8494"/>
+            </w:tabs>
+            <w:rPr>
+              <w:rFonts w:asciiTheme="minorHAnsi" w:hAnsiTheme="minorHAnsi"/>
+              <w:b w:val="0"/>
+              <w:i w:val="0"/>
+              <w:noProof/>
+              <w:sz w:val="22"/>
+              <w:lang w:eastAsia="es-ES"/>
+            </w:rPr>
+          </w:pPr>
+          <w:hyperlink w:anchor="_Toc94728325" w:history="1">
+            <w:r>
+              <w:rPr>
+                <w:rStyle w:val="Hipervnculo"/>
+                <w:noProof/>
+              </w:rPr>
+              <w:t>5.</w:t>
+            </w:r>
+            <w:r>
+              <w:rPr>
+                <w:rFonts w:asciiTheme="minorHAnsi" w:hAnsiTheme="minorHAnsi"/>
+                <w:b w:val="0"/>
+                <w:i w:val="0"/>
+                <w:noProof/>
+                <w:sz w:val="22"/>
+                <w:lang w:eastAsia="es-ES"/>
+              </w:rPr>
+              <w:tab/>
+            </w:r>
+            <w:r>
+              <w:rPr>
+                <w:rStyle w:val="Hipervnculo"/>
+                <w:noProof/>
+              </w:rPr>
+              <w:t>Diseño de la base de datos.</w:t>
+            </w:r>
+            <w:r>
+              <w:rPr>
+                <w:noProof/>
+                <w:webHidden/>
+              </w:rPr>
+              <w:tab/>
+            </w:r>
+            <w:r>
+              <w:rPr>
+                <w:noProof/>
+                <w:webHidden/>
+              </w:rPr>
+              <w:fldChar w:fldCharType="begin"/>
+            </w:r>
+            <w:r>
+              <w:rPr>
+                <w:noProof/>
+                <w:webHidden/>
+              </w:rPr>
+              <w:instrText xml:space="preserve"> PAGEREF _Toc94728325 \h </w:instrText>
+            </w:r>
+            <w:r>
+              <w:rPr>
+                <w:noProof/>
+                <w:webHidden/>
+              </w:rPr>
+            </w:r>
+            <w:r>
+              <w:rPr>
+                <w:noProof/>
+                <w:webHidden/>
+              </w:rPr>
+              <w:fldChar w:fldCharType="separate"/>
+            </w:r>
+            <w:r>
+              <w:rPr>
+                <w:noProof/>
+                <w:webHidden/>
+              </w:rPr>
+              <w:t>7</w:t>
             </w:r>
             <w:r>
               <w:rPr>
@@ -737,12 +1311,6 @@
     <w:p/>
     <w:p/>
     <w:p/>
-    <w:p/>
-    <w:p/>
-    <w:p/>
-    <w:p/>
-    <w:p/>
-    <w:p/>
     <w:p>
       <w:pPr>
         <w:jc w:val="center"/>
@@ -766,20 +1334,21 @@
     <w:tbl>
       <w:tblPr>
         <w:tblStyle w:val="Tablaconcuadrcula"/>
-        <w:tblW w:w="9918" w:type="dxa"/>
+        <w:tblW w:w="11057" w:type="dxa"/>
+        <w:tblInd w:w="-1278" w:type="dxa"/>
         <w:tblLayout w:type="fixed"/>
         <w:tblLook w:val="04A0" w:firstRow="1" w:lastRow="0" w:firstColumn="1" w:lastColumn="0" w:noHBand="0" w:noVBand="1"/>
       </w:tblPr>
       <w:tblGrid>
-        <w:gridCol w:w="1696"/>
-        <w:gridCol w:w="993"/>
-        <w:gridCol w:w="6237"/>
+        <w:gridCol w:w="1843"/>
+        <w:gridCol w:w="992"/>
+        <w:gridCol w:w="7230"/>
         <w:gridCol w:w="992"/>
       </w:tblGrid>
       <w:tr>
         <w:tc>
           <w:tcPr>
-            <w:tcW w:w="1696" w:type="dxa"/>
+            <w:tcW w:w="1843" w:type="dxa"/>
           </w:tcPr>
           <w:p>
             <w:pPr>
@@ -803,7 +1372,7 @@
         </w:tc>
         <w:tc>
           <w:tcPr>
-            <w:tcW w:w="993" w:type="dxa"/>
+            <w:tcW w:w="992" w:type="dxa"/>
           </w:tcPr>
           <w:p>
             <w:pPr>
@@ -827,7 +1396,7 @@
         </w:tc>
         <w:tc>
           <w:tcPr>
-            <w:tcW w:w="6237" w:type="dxa"/>
+            <w:tcW w:w="7230" w:type="dxa"/>
           </w:tcPr>
           <w:p>
             <w:pPr>
@@ -880,7 +1449,7 @@
         </w:trPr>
         <w:tc>
           <w:tcPr>
-            <w:tcW w:w="1696" w:type="dxa"/>
+            <w:tcW w:w="1843" w:type="dxa"/>
           </w:tcPr>
           <w:p>
             <w:pPr>
@@ -904,7 +1473,7 @@
         </w:tc>
         <w:tc>
           <w:tcPr>
-            <w:tcW w:w="993" w:type="dxa"/>
+            <w:tcW w:w="992" w:type="dxa"/>
           </w:tcPr>
           <w:p>
             <w:pPr>
@@ -964,7 +1533,7 @@
         </w:tc>
         <w:tc>
           <w:tcPr>
-            <w:tcW w:w="6237" w:type="dxa"/>
+            <w:tcW w:w="7230" w:type="dxa"/>
           </w:tcPr>
           <w:p>
             <w:pPr>
@@ -1053,7 +1622,7 @@
         </w:trPr>
         <w:tc>
           <w:tcPr>
-            <w:tcW w:w="1696" w:type="dxa"/>
+            <w:tcW w:w="1843" w:type="dxa"/>
           </w:tcPr>
           <w:p>
             <w:pPr>
@@ -1077,7 +1646,7 @@
         </w:tc>
         <w:tc>
           <w:tcPr>
-            <w:tcW w:w="993" w:type="dxa"/>
+            <w:tcW w:w="992" w:type="dxa"/>
           </w:tcPr>
           <w:p>
             <w:pPr>
@@ -1119,7 +1688,7 @@
         </w:tc>
         <w:tc>
           <w:tcPr>
-            <w:tcW w:w="6237" w:type="dxa"/>
+            <w:tcW w:w="7230" w:type="dxa"/>
           </w:tcPr>
           <w:p>
             <w:pPr>
@@ -1172,7 +1741,7 @@
         </w:trPr>
         <w:tc>
           <w:tcPr>
-            <w:tcW w:w="1696" w:type="dxa"/>
+            <w:tcW w:w="1843" w:type="dxa"/>
           </w:tcPr>
           <w:p>
             <w:pPr>
@@ -1191,54 +1760,6 @@
                 <w:szCs w:val="18"/>
               </w:rPr>
               <w:t>Emmanuel Cedillo</w:t>
-            </w:r>
-          </w:p>
-        </w:tc>
-        <w:tc>
-          <w:tcPr>
-            <w:tcW w:w="993" w:type="dxa"/>
-          </w:tcPr>
-          <w:p>
-            <w:pPr>
-              <w:rPr>
-                <w:rFonts w:ascii="Arial" w:hAnsi="Arial" w:cs="Arial"/>
-                <w:bCs/>
-                <w:sz w:val="18"/>
-                <w:szCs w:val="18"/>
-              </w:rPr>
-            </w:pPr>
-            <w:r>
-              <w:rPr>
-                <w:rFonts w:ascii="Arial" w:hAnsi="Arial" w:cs="Arial"/>
-                <w:bCs/>
-                <w:sz w:val="18"/>
-                <w:szCs w:val="18"/>
-              </w:rPr>
-              <w:t>26/01/22</w:t>
-            </w:r>
-          </w:p>
-        </w:tc>
-        <w:tc>
-          <w:tcPr>
-            <w:tcW w:w="6237" w:type="dxa"/>
-          </w:tcPr>
-          <w:p>
-            <w:pPr>
-              <w:rPr>
-                <w:rFonts w:ascii="Arial" w:hAnsi="Arial" w:cs="Arial"/>
-                <w:bCs/>
-                <w:sz w:val="18"/>
-                <w:szCs w:val="18"/>
-              </w:rPr>
-            </w:pPr>
-            <w:r>
-              <w:rPr>
-                <w:rFonts w:ascii="Arial" w:hAnsi="Arial" w:cs="Arial"/>
-                <w:bCs/>
-                <w:sz w:val="18"/>
-                <w:szCs w:val="18"/>
-              </w:rPr>
-              <w:t>He corregido el diagrama de inicio de sesión y realicé el diagrama de robustez de “Realizar comentario”</w:t>
             </w:r>
           </w:p>
         </w:tc>
@@ -1262,13 +1783,206 @@
                 <w:sz w:val="18"/>
                 <w:szCs w:val="18"/>
               </w:rPr>
+              <w:t>26/01/22</w:t>
+            </w:r>
+          </w:p>
+        </w:tc>
+        <w:tc>
+          <w:tcPr>
+            <w:tcW w:w="7230" w:type="dxa"/>
+          </w:tcPr>
+          <w:p>
+            <w:pPr>
+              <w:rPr>
+                <w:rFonts w:ascii="Arial" w:hAnsi="Arial" w:cs="Arial"/>
+                <w:bCs/>
+                <w:sz w:val="18"/>
+                <w:szCs w:val="18"/>
+              </w:rPr>
+            </w:pPr>
+            <w:r>
+              <w:rPr>
+                <w:rFonts w:ascii="Arial" w:hAnsi="Arial" w:cs="Arial"/>
+                <w:bCs/>
+                <w:sz w:val="18"/>
+                <w:szCs w:val="18"/>
+              </w:rPr>
+              <w:t>He corregido el diagrama de inicio de sesión y realicé el diagrama de robustez de “Realizar comentario”</w:t>
+            </w:r>
+          </w:p>
+        </w:tc>
+        <w:tc>
+          <w:tcPr>
+            <w:tcW w:w="992" w:type="dxa"/>
+          </w:tcPr>
+          <w:p>
+            <w:pPr>
+              <w:rPr>
+                <w:rFonts w:ascii="Arial" w:hAnsi="Arial" w:cs="Arial"/>
+                <w:bCs/>
+                <w:sz w:val="18"/>
+                <w:szCs w:val="18"/>
+              </w:rPr>
+            </w:pPr>
+            <w:r>
+              <w:rPr>
+                <w:rFonts w:ascii="Arial" w:hAnsi="Arial" w:cs="Arial"/>
+                <w:bCs/>
+                <w:sz w:val="18"/>
+                <w:szCs w:val="18"/>
+              </w:rPr>
               <w:t>1.2</w:t>
+            </w:r>
+          </w:p>
+        </w:tc>
+      </w:tr>
+      <w:tr>
+        <w:trPr>
+          <w:trHeight w:val="263"/>
+        </w:trPr>
+        <w:tc>
+          <w:tcPr>
+            <w:tcW w:w="1843" w:type="dxa"/>
+          </w:tcPr>
+          <w:p>
+            <w:pPr>
+              <w:rPr>
+                <w:rFonts w:ascii="Arial" w:hAnsi="Arial" w:cs="Arial"/>
+                <w:bCs/>
+                <w:sz w:val="18"/>
+                <w:szCs w:val="18"/>
+              </w:rPr>
+            </w:pPr>
+            <w:r>
+              <w:rPr>
+                <w:rFonts w:ascii="Arial" w:hAnsi="Arial" w:cs="Arial"/>
+                <w:bCs/>
+                <w:sz w:val="18"/>
+                <w:szCs w:val="18"/>
+              </w:rPr>
+              <w:t>Javier Retel</w:t>
+            </w:r>
+          </w:p>
+        </w:tc>
+        <w:tc>
+          <w:tcPr>
+            <w:tcW w:w="992" w:type="dxa"/>
+          </w:tcPr>
+          <w:p>
+            <w:pPr>
+              <w:rPr>
+                <w:rFonts w:ascii="Arial" w:hAnsi="Arial" w:cs="Arial"/>
+                <w:bCs/>
+                <w:sz w:val="18"/>
+                <w:szCs w:val="18"/>
+              </w:rPr>
+            </w:pPr>
+            <w:r>
+              <w:rPr>
+                <w:rFonts w:ascii="Arial" w:hAnsi="Arial" w:cs="Arial"/>
+                <w:bCs/>
+                <w:sz w:val="18"/>
+                <w:szCs w:val="18"/>
+              </w:rPr>
+              <w:t>02</w:t>
+            </w:r>
+            <w:r>
+              <w:rPr>
+                <w:rFonts w:ascii="Arial" w:hAnsi="Arial" w:cs="Arial"/>
+                <w:bCs/>
+                <w:sz w:val="18"/>
+                <w:szCs w:val="18"/>
+              </w:rPr>
+              <w:t>/</w:t>
+            </w:r>
+            <w:r>
+              <w:rPr>
+                <w:rFonts w:ascii="Arial" w:hAnsi="Arial" w:cs="Arial"/>
+                <w:bCs/>
+                <w:sz w:val="18"/>
+                <w:szCs w:val="18"/>
+              </w:rPr>
+              <w:t>02</w:t>
+            </w:r>
+            <w:r>
+              <w:rPr>
+                <w:rFonts w:ascii="Arial" w:hAnsi="Arial" w:cs="Arial"/>
+                <w:bCs/>
+                <w:sz w:val="18"/>
+                <w:szCs w:val="18"/>
+              </w:rPr>
+              <w:t>/2</w:t>
+            </w:r>
+            <w:r>
+              <w:rPr>
+                <w:rFonts w:ascii="Arial" w:hAnsi="Arial" w:cs="Arial"/>
+                <w:bCs/>
+                <w:sz w:val="18"/>
+                <w:szCs w:val="18"/>
+              </w:rPr>
+              <w:t>2</w:t>
+            </w:r>
+          </w:p>
+        </w:tc>
+        <w:tc>
+          <w:tcPr>
+            <w:tcW w:w="7230" w:type="dxa"/>
+          </w:tcPr>
+          <w:p>
+            <w:pPr>
+              <w:rPr>
+                <w:rFonts w:ascii="Arial" w:hAnsi="Arial" w:cs="Arial"/>
+                <w:bCs/>
+                <w:sz w:val="18"/>
+                <w:szCs w:val="18"/>
+              </w:rPr>
+            </w:pPr>
+            <w:r>
+              <w:rPr>
+                <w:rFonts w:ascii="Arial" w:hAnsi="Arial" w:cs="Arial"/>
+                <w:bCs/>
+                <w:sz w:val="18"/>
+                <w:szCs w:val="18"/>
+              </w:rPr>
+              <w:t>Agregue el diagrama de robustez de registrar un usuario</w:t>
+            </w:r>
+            <w:r>
+              <w:rPr>
+                <w:rFonts w:ascii="Arial" w:hAnsi="Arial" w:cs="Arial"/>
+                <w:bCs/>
+                <w:sz w:val="18"/>
+                <w:szCs w:val="18"/>
+              </w:rPr>
+              <w:t xml:space="preserve"> con una breve descripción. </w:t>
+            </w:r>
+          </w:p>
+        </w:tc>
+        <w:tc>
+          <w:tcPr>
+            <w:tcW w:w="992" w:type="dxa"/>
+          </w:tcPr>
+          <w:p>
+            <w:pPr>
+              <w:rPr>
+                <w:rFonts w:ascii="Arial" w:hAnsi="Arial" w:cs="Arial"/>
+                <w:bCs/>
+                <w:sz w:val="18"/>
+                <w:szCs w:val="18"/>
+              </w:rPr>
+            </w:pPr>
+            <w:r>
+              <w:rPr>
+                <w:rFonts w:ascii="Arial" w:hAnsi="Arial" w:cs="Arial"/>
+                <w:bCs/>
+                <w:sz w:val="18"/>
+                <w:szCs w:val="18"/>
+              </w:rPr>
+              <w:t>1.3</w:t>
             </w:r>
           </w:p>
         </w:tc>
       </w:tr>
     </w:tbl>
-    <w:p/>
     <w:p/>
     <w:p/>
     <w:p/>
@@ -1303,7 +2017,7 @@
           <w:rFonts w:ascii="Arial" w:hAnsi="Arial" w:cs="Arial"/>
         </w:rPr>
       </w:pPr>
-      <w:bookmarkStart w:id="0" w:name="_Toc93788247"/>
+      <w:bookmarkStart w:id="0" w:name="_Toc94728316"/>
       <w:r>
         <w:rPr>
           <w:rFonts w:ascii="Arial" w:hAnsi="Arial" w:cs="Arial"/>
@@ -1315,554 +2029,25 @@
     </w:p>
     <w:p>
       <w:pPr>
-        <w:pStyle w:val="Prrafodelista"/>
-        <w:numPr>
-          <w:ilvl w:val="0"/>
-          <w:numId w:val="32"/>
-        </w:numPr>
-        <w:rPr>
-          <w:rFonts w:ascii="Arial" w:hAnsi="Arial" w:cs="Arial"/>
-          <w:sz w:val="24"/>
-          <w:szCs w:val="24"/>
-        </w:rPr>
-      </w:pPr>
+        <w:pStyle w:val="Ttulo2"/>
+      </w:pPr>
+      <w:bookmarkStart w:id="1" w:name="_Toc94728317"/>
       <w:r>
-        <w:rPr>
-          <w:rFonts w:ascii="Arial" w:hAnsi="Arial" w:cs="Arial"/>
-          <w:sz w:val="24"/>
-          <w:szCs w:val="24"/>
-        </w:rPr>
-        <w:t>Inicio de sesión</w:t>
+        <w:t>Iniciar Sesión</w:t>
       </w:r>
+      <w:bookmarkEnd w:id="1"/>
     </w:p>
-    <w:tbl>
-      <w:tblPr>
-        <w:tblStyle w:val="Tablaconcuadrcula"/>
-        <w:tblW w:w="9445" w:type="dxa"/>
-        <w:tblLook w:val="04A0" w:firstRow="1" w:lastRow="0" w:firstColumn="1" w:lastColumn="0" w:noHBand="0" w:noVBand="1"/>
-      </w:tblPr>
-      <w:tblGrid>
-        <w:gridCol w:w="9445"/>
-      </w:tblGrid>
-      <w:tr>
-        <w:trPr>
-          <w:trHeight w:val="564"/>
-        </w:trPr>
-        <w:tc>
-          <w:tcPr>
-            <w:tcW w:w="9445" w:type="dxa"/>
-          </w:tcPr>
-          <w:p>
-            <w:pPr>
-              <w:rPr>
-                <w:rFonts w:ascii="Arial" w:hAnsi="Arial" w:cs="Arial"/>
-              </w:rPr>
-            </w:pPr>
-            <w:r>
-              <w:rPr>
-                <w:rFonts w:ascii="Arial" w:hAnsi="Arial" w:cs="Arial"/>
-              </w:rPr>
-              <w:t>FLUJO PRINCIPAL</w:t>
-            </w:r>
-          </w:p>
-          <w:p>
-            <w:pPr>
-              <w:pStyle w:val="Prrafodelista"/>
-              <w:numPr>
-                <w:ilvl w:val="0"/>
-                <w:numId w:val="33"/>
-              </w:numPr>
-              <w:rPr>
-                <w:rFonts w:ascii="Arial" w:hAnsi="Arial" w:cs="Arial"/>
-                <w:sz w:val="20"/>
-                <w:szCs w:val="20"/>
-              </w:rPr>
-            </w:pPr>
-            <w:r>
-              <w:rPr>
-                <w:rFonts w:ascii="Arial" w:hAnsi="Arial" w:cs="Arial"/>
-                <w:sz w:val="20"/>
-                <w:szCs w:val="20"/>
-              </w:rPr>
-              <w:t>El sistema muestra la página principal.</w:t>
-            </w:r>
-          </w:p>
-          <w:p>
-            <w:pPr>
-              <w:pStyle w:val="Prrafodelista"/>
-              <w:numPr>
-                <w:ilvl w:val="0"/>
-                <w:numId w:val="33"/>
-              </w:numPr>
-              <w:rPr>
-                <w:rFonts w:ascii="Arial" w:hAnsi="Arial" w:cs="Arial"/>
-                <w:sz w:val="20"/>
-                <w:szCs w:val="20"/>
-              </w:rPr>
-            </w:pPr>
-            <w:r>
-              <w:rPr>
-                <w:rFonts w:ascii="Arial" w:hAnsi="Arial" w:cs="Arial"/>
-                <w:sz w:val="20"/>
-                <w:szCs w:val="20"/>
-              </w:rPr>
-              <w:t>El actor selecciona el vínculo de Identificarse.</w:t>
-            </w:r>
-          </w:p>
-          <w:p>
-            <w:pPr>
-              <w:pStyle w:val="Prrafodelista"/>
-              <w:numPr>
-                <w:ilvl w:val="0"/>
-                <w:numId w:val="33"/>
-              </w:numPr>
-              <w:rPr>
-                <w:rFonts w:ascii="Arial" w:hAnsi="Arial" w:cs="Arial"/>
-                <w:sz w:val="20"/>
-                <w:szCs w:val="20"/>
-              </w:rPr>
-            </w:pPr>
-            <w:r>
-              <w:rPr>
-                <w:rFonts w:ascii="Arial" w:hAnsi="Arial" w:cs="Arial"/>
-                <w:sz w:val="20"/>
-                <w:szCs w:val="20"/>
-              </w:rPr>
-              <w:t>Al seleccionar, te arrojará la página para que inicies sesión o el vínculo para que te registres.</w:t>
-            </w:r>
-          </w:p>
-          <w:p>
-            <w:pPr>
-              <w:pStyle w:val="Prrafodelista"/>
-              <w:numPr>
-                <w:ilvl w:val="0"/>
-                <w:numId w:val="33"/>
-              </w:numPr>
-              <w:rPr>
-                <w:rFonts w:ascii="Arial" w:hAnsi="Arial" w:cs="Arial"/>
-                <w:sz w:val="20"/>
-                <w:szCs w:val="20"/>
-              </w:rPr>
-            </w:pPr>
-            <w:r>
-              <w:rPr>
-                <w:rFonts w:ascii="Arial" w:hAnsi="Arial" w:cs="Arial"/>
-                <w:sz w:val="20"/>
-                <w:szCs w:val="20"/>
-              </w:rPr>
-              <w:t>Una vez registrado, inicie sesión con los datos que registró anteriormente.</w:t>
-            </w:r>
-          </w:p>
-          <w:p>
-            <w:pPr>
-              <w:pStyle w:val="Prrafodelista"/>
-              <w:numPr>
-                <w:ilvl w:val="0"/>
-                <w:numId w:val="33"/>
-              </w:numPr>
-              <w:rPr>
-                <w:rFonts w:ascii="Arial" w:hAnsi="Arial" w:cs="Arial"/>
-                <w:sz w:val="20"/>
-                <w:szCs w:val="20"/>
-              </w:rPr>
-            </w:pPr>
-            <w:r>
-              <w:rPr>
-                <w:rFonts w:ascii="Arial" w:hAnsi="Arial" w:cs="Arial"/>
-                <w:sz w:val="20"/>
-                <w:szCs w:val="20"/>
-              </w:rPr>
-              <w:t>Una vez ingresados los datos, se verifica en el manejador de base de datos.</w:t>
-            </w:r>
-          </w:p>
-          <w:p>
-            <w:pPr>
-              <w:pStyle w:val="Prrafodelista"/>
-              <w:numPr>
-                <w:ilvl w:val="0"/>
-                <w:numId w:val="33"/>
-              </w:numPr>
-              <w:rPr>
-                <w:rFonts w:ascii="Arial" w:hAnsi="Arial" w:cs="Arial"/>
-                <w:sz w:val="20"/>
-                <w:szCs w:val="20"/>
-              </w:rPr>
-            </w:pPr>
-            <w:r>
-              <w:rPr>
-                <w:rFonts w:ascii="Arial" w:hAnsi="Arial" w:cs="Arial"/>
-                <w:sz w:val="20"/>
-                <w:szCs w:val="20"/>
-              </w:rPr>
-              <w:t>El manejador de base de datos envía al sistema si son correctos los datos.</w:t>
-            </w:r>
-          </w:p>
-          <w:p>
-            <w:pPr>
-              <w:pStyle w:val="Prrafodelista"/>
-              <w:numPr>
-                <w:ilvl w:val="0"/>
-                <w:numId w:val="33"/>
-              </w:numPr>
-              <w:rPr>
-                <w:rFonts w:ascii="Arial" w:hAnsi="Arial" w:cs="Arial"/>
-                <w:sz w:val="20"/>
-                <w:szCs w:val="20"/>
-              </w:rPr>
-            </w:pPr>
-            <w:r>
-              <w:rPr>
-                <w:rFonts w:ascii="Arial" w:hAnsi="Arial" w:cs="Arial"/>
-                <w:sz w:val="20"/>
-                <w:szCs w:val="20"/>
-              </w:rPr>
-              <w:t>El sistema inicia la sesión del usuario correspondiente.</w:t>
-            </w:r>
-          </w:p>
-          <w:p>
-            <w:pPr>
-              <w:rPr>
-                <w:rFonts w:ascii="Arial" w:hAnsi="Arial" w:cs="Arial"/>
-                <w:sz w:val="20"/>
-                <w:szCs w:val="20"/>
-              </w:rPr>
-            </w:pPr>
-            <w:r>
-              <w:rPr>
-                <w:rFonts w:ascii="Arial" w:hAnsi="Arial" w:cs="Arial"/>
-                <w:sz w:val="20"/>
-                <w:szCs w:val="20"/>
-              </w:rPr>
-              <w:t>El sistema le muestra la página inicio.</w:t>
-            </w:r>
-          </w:p>
-          <w:p/>
-        </w:tc>
-      </w:tr>
-      <w:tr>
-        <w:trPr>
-          <w:trHeight w:val="1167"/>
-        </w:trPr>
-        <w:tc>
-          <w:tcPr>
-            <w:tcW w:w="9445" w:type="dxa"/>
-          </w:tcPr>
-          <w:p>
-            <w:pPr>
-              <w:rPr>
-                <w:rFonts w:ascii="Arial" w:hAnsi="Arial" w:cs="Arial"/>
-              </w:rPr>
-            </w:pPr>
-            <w:r>
-              <w:rPr>
-                <w:rFonts w:ascii="Arial" w:hAnsi="Arial" w:cs="Arial"/>
-              </w:rPr>
-              <w:t>CURSOS ALTERNATIVOS</w:t>
-            </w:r>
-          </w:p>
-          <w:p>
-            <w:pPr>
-              <w:rPr>
-                <w:rFonts w:ascii="Arial" w:hAnsi="Arial" w:cs="Arial"/>
-                <w:sz w:val="20"/>
-                <w:szCs w:val="20"/>
-              </w:rPr>
-            </w:pPr>
-            <w:r>
-              <w:rPr>
-                <w:rFonts w:ascii="Arial" w:hAnsi="Arial" w:cs="Arial"/>
-                <w:sz w:val="20"/>
-                <w:szCs w:val="20"/>
-              </w:rPr>
-              <w:t>En 3 (si el actor desea registrase)</w:t>
-            </w:r>
-          </w:p>
-          <w:p>
-            <w:pPr>
-              <w:rPr>
-                <w:rFonts w:ascii="Arial" w:hAnsi="Arial" w:cs="Arial"/>
-                <w:sz w:val="20"/>
-                <w:szCs w:val="20"/>
-              </w:rPr>
-            </w:pPr>
-            <w:r>
-              <w:rPr>
-                <w:rFonts w:ascii="Arial" w:hAnsi="Arial" w:cs="Arial"/>
-                <w:sz w:val="20"/>
-                <w:szCs w:val="20"/>
-              </w:rPr>
-              <w:t xml:space="preserve">       3.1 El actor presiona la opción “Registrarse “</w:t>
-            </w:r>
-          </w:p>
-          <w:p>
-            <w:pPr>
-              <w:rPr>
-                <w:rFonts w:ascii="Arial" w:hAnsi="Arial" w:cs="Arial"/>
-                <w:sz w:val="20"/>
-                <w:szCs w:val="20"/>
-              </w:rPr>
-            </w:pPr>
-            <w:r>
-              <w:rPr>
-                <w:rFonts w:ascii="Arial" w:hAnsi="Arial" w:cs="Arial"/>
-                <w:sz w:val="20"/>
-                <w:szCs w:val="20"/>
-              </w:rPr>
-              <w:t xml:space="preserve">       3.2 &lt;&lt;include&gt;&gt; casos de uso de la función “Registro” </w:t>
-            </w:r>
-          </w:p>
-          <w:p>
-            <w:pPr>
-              <w:rPr>
-                <w:rFonts w:ascii="Arial" w:hAnsi="Arial" w:cs="Arial"/>
-                <w:sz w:val="20"/>
-                <w:szCs w:val="20"/>
-              </w:rPr>
-            </w:pPr>
-            <w:r>
-              <w:rPr>
-                <w:rFonts w:ascii="Arial" w:hAnsi="Arial" w:cs="Arial"/>
-                <w:sz w:val="20"/>
-                <w:szCs w:val="20"/>
-              </w:rPr>
-              <w:t xml:space="preserve">       3.3 Regresa a 3</w:t>
-            </w:r>
-          </w:p>
-          <w:p>
-            <w:pPr>
-              <w:rPr>
-                <w:rFonts w:ascii="Arial" w:hAnsi="Arial" w:cs="Arial"/>
-                <w:sz w:val="20"/>
-                <w:szCs w:val="20"/>
-              </w:rPr>
-            </w:pPr>
-            <w:r>
-              <w:rPr>
-                <w:rFonts w:ascii="Arial" w:hAnsi="Arial" w:cs="Arial"/>
-                <w:sz w:val="20"/>
-                <w:szCs w:val="20"/>
-              </w:rPr>
-              <w:t>En 3 (si el actor no recuerda su contraseña o usuario)</w:t>
-            </w:r>
-          </w:p>
-          <w:p>
-            <w:pPr>
-              <w:rPr>
-                <w:rFonts w:ascii="Arial" w:hAnsi="Arial" w:cs="Arial"/>
-                <w:sz w:val="20"/>
-                <w:szCs w:val="20"/>
-              </w:rPr>
-            </w:pPr>
-            <w:r>
-              <w:rPr>
-                <w:rFonts w:ascii="Arial" w:hAnsi="Arial" w:cs="Arial"/>
-                <w:sz w:val="20"/>
-                <w:szCs w:val="20"/>
-              </w:rPr>
-              <w:t xml:space="preserve">       3.1 El actor presiona la opción “olvidé la contraseña</w:t>
-            </w:r>
-          </w:p>
-          <w:p>
-            <w:pPr>
-              <w:rPr>
-                <w:rFonts w:ascii="Arial" w:hAnsi="Arial" w:cs="Arial"/>
-                <w:sz w:val="20"/>
-                <w:szCs w:val="20"/>
-              </w:rPr>
-            </w:pPr>
-            <w:r>
-              <w:rPr>
-                <w:rFonts w:ascii="Arial" w:hAnsi="Arial" w:cs="Arial"/>
-                <w:sz w:val="20"/>
-                <w:szCs w:val="20"/>
-              </w:rPr>
-              <w:t xml:space="preserve">       3.2 El sistema le muestra al usuario el formulario de correo electrónico para mandarle las instrucciones para recuperar la contraseña</w:t>
-            </w:r>
-          </w:p>
-          <w:p>
-            <w:pPr>
-              <w:rPr>
-                <w:rFonts w:ascii="Arial" w:hAnsi="Arial" w:cs="Arial"/>
-                <w:sz w:val="20"/>
-                <w:szCs w:val="20"/>
-              </w:rPr>
-            </w:pPr>
-            <w:r>
-              <w:rPr>
-                <w:rFonts w:ascii="Arial" w:hAnsi="Arial" w:cs="Arial"/>
-                <w:sz w:val="20"/>
-                <w:szCs w:val="20"/>
-              </w:rPr>
-              <w:t xml:space="preserve">       3.3 El usuario introduce su correo electrónico</w:t>
-            </w:r>
-          </w:p>
-          <w:p>
-            <w:pPr>
-              <w:rPr>
-                <w:rFonts w:ascii="Arial" w:hAnsi="Arial" w:cs="Arial"/>
-                <w:sz w:val="20"/>
-                <w:szCs w:val="20"/>
-              </w:rPr>
-            </w:pPr>
-            <w:r>
-              <w:rPr>
-                <w:rFonts w:ascii="Arial" w:hAnsi="Arial" w:cs="Arial"/>
-                <w:sz w:val="20"/>
-                <w:szCs w:val="20"/>
-              </w:rPr>
-              <w:t xml:space="preserve">       3.4 El usuario presiona el botón de “enviar”.</w:t>
-            </w:r>
-          </w:p>
-          <w:p>
-            <w:pPr>
-              <w:rPr>
-                <w:rFonts w:ascii="Arial" w:hAnsi="Arial" w:cs="Arial"/>
-                <w:sz w:val="20"/>
-                <w:szCs w:val="20"/>
-              </w:rPr>
-            </w:pPr>
-            <w:r>
-              <w:rPr>
-                <w:rFonts w:ascii="Arial" w:hAnsi="Arial" w:cs="Arial"/>
-                <w:sz w:val="20"/>
-                <w:szCs w:val="20"/>
-              </w:rPr>
-              <w:t xml:space="preserve">       3.5 El sistema consulta con el manejador de base de datos si el correo existe en la base de datos.</w:t>
-            </w:r>
-          </w:p>
-          <w:p>
-            <w:pPr>
-              <w:rPr>
-                <w:rFonts w:ascii="Arial" w:hAnsi="Arial" w:cs="Arial"/>
-                <w:sz w:val="20"/>
-                <w:szCs w:val="20"/>
-              </w:rPr>
-            </w:pPr>
-            <w:r>
-              <w:rPr>
-                <w:rFonts w:ascii="Arial" w:hAnsi="Arial" w:cs="Arial"/>
-                <w:sz w:val="20"/>
-                <w:szCs w:val="20"/>
-              </w:rPr>
-              <w:t xml:space="preserve">    3.6 El manejador de base de datos envía al sistema la confirmación de que si existe el correo</w:t>
-            </w:r>
-          </w:p>
-          <w:p>
-            <w:pPr>
-              <w:rPr>
-                <w:rFonts w:ascii="Arial" w:hAnsi="Arial" w:cs="Arial"/>
-                <w:sz w:val="20"/>
-                <w:szCs w:val="20"/>
-              </w:rPr>
-            </w:pPr>
-            <w:r>
-              <w:rPr>
-                <w:rFonts w:ascii="Arial" w:hAnsi="Arial" w:cs="Arial"/>
-                <w:sz w:val="20"/>
-                <w:szCs w:val="20"/>
-              </w:rPr>
-              <w:t xml:space="preserve">    3.7 El sistema envía al correo dado por el actor la información correspondiente para que recupere su contraseña</w:t>
-            </w:r>
-          </w:p>
-          <w:p>
-            <w:pPr>
-              <w:rPr>
-                <w:rFonts w:ascii="Arial" w:hAnsi="Arial" w:cs="Arial"/>
-                <w:sz w:val="20"/>
-                <w:szCs w:val="20"/>
-              </w:rPr>
-            </w:pPr>
-            <w:r>
-              <w:rPr>
-                <w:rFonts w:ascii="Arial" w:hAnsi="Arial" w:cs="Arial"/>
-                <w:sz w:val="20"/>
-                <w:szCs w:val="20"/>
-              </w:rPr>
-              <w:t xml:space="preserve">    3.8 El sistema muestra en pantalla un mensaje para que el actor revise su correo</w:t>
-            </w:r>
-          </w:p>
-          <w:p>
-            <w:pPr>
-              <w:rPr>
-                <w:rFonts w:ascii="Arial" w:hAnsi="Arial" w:cs="Arial"/>
-                <w:sz w:val="20"/>
-                <w:szCs w:val="20"/>
-              </w:rPr>
-            </w:pPr>
-            <w:r>
-              <w:rPr>
-                <w:rFonts w:ascii="Arial" w:hAnsi="Arial" w:cs="Arial"/>
-                <w:sz w:val="20"/>
-                <w:szCs w:val="20"/>
-              </w:rPr>
-              <w:t xml:space="preserve">    3.9 Regresa a 3</w:t>
-            </w:r>
-          </w:p>
-          <w:p>
-            <w:pPr>
-              <w:rPr>
-                <w:rFonts w:ascii="Arial" w:hAnsi="Arial" w:cs="Arial"/>
-                <w:sz w:val="20"/>
-                <w:szCs w:val="20"/>
-              </w:rPr>
-            </w:pPr>
-            <w:r>
-              <w:rPr>
-                <w:rFonts w:ascii="Arial" w:hAnsi="Arial" w:cs="Arial"/>
-                <w:sz w:val="20"/>
-                <w:szCs w:val="20"/>
-              </w:rPr>
-              <w:t>En 6 (los datos son incorrectos)</w:t>
-            </w:r>
-          </w:p>
-          <w:p>
-            <w:pPr>
-              <w:rPr>
-                <w:rFonts w:ascii="Arial" w:hAnsi="Arial" w:cs="Arial"/>
-                <w:sz w:val="20"/>
-                <w:szCs w:val="20"/>
-              </w:rPr>
-            </w:pPr>
-            <w:r>
-              <w:rPr>
-                <w:rFonts w:ascii="Arial" w:hAnsi="Arial" w:cs="Arial"/>
-                <w:sz w:val="20"/>
-                <w:szCs w:val="20"/>
-              </w:rPr>
-              <w:t xml:space="preserve">    6.1 El sistema muestra en pantalla un mensaje indicando “datos incorrectos”.</w:t>
-            </w:r>
-          </w:p>
-          <w:p>
-            <w:pPr>
-              <w:rPr>
-                <w:rFonts w:ascii="Arial" w:hAnsi="Arial" w:cs="Arial"/>
-                <w:sz w:val="20"/>
-                <w:szCs w:val="20"/>
-              </w:rPr>
-            </w:pPr>
-            <w:r>
-              <w:rPr>
-                <w:rFonts w:ascii="Arial" w:hAnsi="Arial" w:cs="Arial"/>
-                <w:sz w:val="20"/>
-                <w:szCs w:val="20"/>
-              </w:rPr>
-              <w:t xml:space="preserve">    6.2 Regresa a 3</w:t>
-            </w:r>
-          </w:p>
-          <w:p/>
-        </w:tc>
-      </w:tr>
-    </w:tbl>
+    <w:p/>
     <w:p>
       <w:r>
         <w:rPr>
           <w:noProof/>
         </w:rPr>
         <w:drawing>
-          <wp:inline distT="0" distB="0" distL="0" distR="0" wp14:anchorId="5225BF91" wp14:editId="2C367B63">
-            <wp:extent cx="5440199" cy="3093057"/>
-            <wp:effectExtent l="0" t="0" r="8255" b="0"/>
-            <wp:docPr id="3" name="Imagen 3"/>
+          <wp:inline distT="0" distB="0" distL="0" distR="0" wp14:anchorId="3F704C06" wp14:editId="678E2335">
+            <wp:extent cx="6388024" cy="4825497"/>
+            <wp:effectExtent l="0" t="0" r="0" b="0"/>
+            <wp:docPr id="4" name="Imagen 4"/>
             <wp:cNvGraphicFramePr>
               <a:graphicFrameLocks xmlns:a="http://schemas.openxmlformats.org/drawingml/2006/main" noChangeAspect="1"/>
             </wp:cNvGraphicFramePr>
@@ -1870,7 +2055,7 @@
               <a:graphicData uri="http://schemas.openxmlformats.org/drawingml/2006/picture">
                 <pic:pic xmlns:pic="http://schemas.openxmlformats.org/drawingml/2006/picture">
                   <pic:nvPicPr>
-                    <pic:cNvPr id="3" name="Imagen 3"/>
+                    <pic:cNvPr id="4" name="Imagen 4"/>
                     <pic:cNvPicPr/>
                   </pic:nvPicPr>
                   <pic:blipFill>
@@ -1888,7 +2073,191 @@
                   <pic:spPr>
                     <a:xfrm>
                       <a:off x="0" y="0"/>
-                      <a:ext cx="5500961" cy="3127604"/>
+                      <a:ext cx="6417795" cy="4847986"/>
+                    </a:xfrm>
+                    <a:prstGeom prst="rect">
+                      <a:avLst/>
+                    </a:prstGeom>
+                  </pic:spPr>
+                </pic:pic>
+              </a:graphicData>
+            </a:graphic>
+          </wp:inline>
+        </w:drawing>
+      </w:r>
+    </w:p>
+    <w:p/>
+    <w:p>
+      <w:pPr>
+        <w:pStyle w:val="Ttulo2"/>
+      </w:pPr>
+      <w:bookmarkStart w:id="2" w:name="_Toc94728318"/>
+      <w:r>
+        <w:t>Realizar un Comentario</w:t>
+      </w:r>
+      <w:bookmarkEnd w:id="2"/>
+    </w:p>
+    <w:p>
+      <w:r>
+        <w:rPr>
+          <w:noProof/>
+        </w:rPr>
+        <w:lastRenderedPageBreak/>
+        <w:drawing>
+          <wp:inline distT="0" distB="0" distL="0" distR="0" wp14:anchorId="3995E74E" wp14:editId="613392B9">
+            <wp:extent cx="6309675" cy="5133315"/>
+            <wp:effectExtent l="0" t="0" r="0" b="0"/>
+            <wp:docPr id="5" name="Imagen 5"/>
+            <wp:cNvGraphicFramePr>
+              <a:graphicFrameLocks xmlns:a="http://schemas.openxmlformats.org/drawingml/2006/main" noChangeAspect="1"/>
+            </wp:cNvGraphicFramePr>
+            <a:graphic xmlns:a="http://schemas.openxmlformats.org/drawingml/2006/main">
+              <a:graphicData uri="http://schemas.openxmlformats.org/drawingml/2006/picture">
+                <pic:pic xmlns:pic="http://schemas.openxmlformats.org/drawingml/2006/picture">
+                  <pic:nvPicPr>
+                    <pic:cNvPr id="5" name="Imagen 5"/>
+                    <pic:cNvPicPr/>
+                  </pic:nvPicPr>
+                  <pic:blipFill>
+                    <a:blip r:embed="rId9">
+                      <a:extLst>
+                        <a:ext uri="{28A0092B-C50C-407E-A947-70E740481C1C}">
+                          <a14:useLocalDpi xmlns:a14="http://schemas.microsoft.com/office/drawing/2010/main" val="0"/>
+                        </a:ext>
+                      </a:extLst>
+                    </a:blip>
+                    <a:stretch>
+                      <a:fillRect/>
+                    </a:stretch>
+                  </pic:blipFill>
+                  <pic:spPr>
+                    <a:xfrm>
+                      <a:off x="0" y="0"/>
+                      <a:ext cx="6342889" cy="5160337"/>
+                    </a:xfrm>
+                    <a:prstGeom prst="rect">
+                      <a:avLst/>
+                    </a:prstGeom>
+                  </pic:spPr>
+                </pic:pic>
+              </a:graphicData>
+            </a:graphic>
+          </wp:inline>
+        </w:drawing>
+      </w:r>
+    </w:p>
+    <w:p/>
+    <w:p>
+      <w:pPr>
+        <w:pStyle w:val="Ttulo2"/>
+      </w:pPr>
+      <w:bookmarkStart w:id="3" w:name="_Toc94728319"/>
+      <w:r>
+        <w:t>Registrar un Usuario</w:t>
+      </w:r>
+      <w:bookmarkEnd w:id="3"/>
+    </w:p>
+    <w:p>
+      <w:pPr>
+        <w:jc w:val="both"/>
+        <w:rPr>
+          <w:rFonts w:ascii="Arial" w:hAnsi="Arial" w:cs="Arial"/>
+        </w:rPr>
+      </w:pPr>
+      <w:r>
+        <w:rPr>
+          <w:rFonts w:ascii="Arial" w:hAnsi="Arial" w:cs="Arial"/>
+        </w:rPr>
+        <w:t>E</w:t>
+      </w:r>
+      <w:r>
+        <w:rPr>
+          <w:rFonts w:ascii="Arial" w:hAnsi="Arial" w:cs="Arial"/>
+        </w:rPr>
+        <w:t xml:space="preserve">n este diagrama podemos ver que representación </w:t>
+      </w:r>
+      <w:r>
+        <w:rPr>
+          <w:rFonts w:ascii="Arial" w:hAnsi="Arial" w:cs="Arial"/>
+        </w:rPr>
+        <w:t>del caso</w:t>
+      </w:r>
+      <w:r>
+        <w:rPr>
+          <w:rFonts w:ascii="Arial" w:hAnsi="Arial" w:cs="Arial"/>
+        </w:rPr>
+        <w:t xml:space="preserve"> de uso de registrar un usuario, el actor inicia el caso de uso en la página principal, donde ingresa al vinculo de identificarse</w:t>
+      </w:r>
+      <w:r>
+        <w:rPr>
+          <w:rFonts w:ascii="Arial" w:hAnsi="Arial" w:cs="Arial"/>
+        </w:rPr>
+        <w:t>, el sistema le despliega la página de iniciar sesión</w:t>
+      </w:r>
+      <w:r>
+        <w:rPr>
+          <w:rFonts w:ascii="Arial" w:hAnsi="Arial" w:cs="Arial"/>
+        </w:rPr>
+        <w:t>, una vez</w:t>
+      </w:r>
+      <w:r>
+        <w:rPr>
+          <w:rFonts w:ascii="Arial" w:hAnsi="Arial" w:cs="Arial"/>
+        </w:rPr>
+        <w:t xml:space="preserve"> de da </w:t>
+      </w:r>
+      <w:proofErr w:type="spellStart"/>
+      <w:r>
+        <w:rPr>
+          <w:rFonts w:ascii="Arial" w:hAnsi="Arial" w:cs="Arial"/>
+        </w:rPr>
+        <w:t>click</w:t>
+      </w:r>
+      <w:proofErr w:type="spellEnd"/>
+      <w:r>
+        <w:rPr>
+          <w:rFonts w:ascii="Arial" w:hAnsi="Arial" w:cs="Arial"/>
+        </w:rPr>
+        <w:t xml:space="preserve"> en el vinculo de Registrase, el sistema le despliega la página con el formulario, y finalmente el actor llena el formulario y de ahí se comprueba si todo es correcto.</w:t>
+      </w:r>
+    </w:p>
+    <w:p>
+      <w:r>
+        <w:rPr>
+          <w:noProof/>
+        </w:rPr>
+        <w:lastRenderedPageBreak/>
+        <w:drawing>
+          <wp:inline distT="0" distB="0" distL="0" distR="0" wp14:anchorId="6392BC94" wp14:editId="3B5D0D39">
+            <wp:extent cx="6274052" cy="5259705"/>
+            <wp:effectExtent l="0" t="0" r="0" b="0"/>
+            <wp:docPr id="7" name="Imagen 7"/>
+            <wp:cNvGraphicFramePr>
+              <a:graphicFrameLocks xmlns:a="http://schemas.openxmlformats.org/drawingml/2006/main" noChangeAspect="1"/>
+            </wp:cNvGraphicFramePr>
+            <a:graphic xmlns:a="http://schemas.openxmlformats.org/drawingml/2006/main">
+              <a:graphicData uri="http://schemas.openxmlformats.org/drawingml/2006/picture">
+                <pic:pic xmlns:pic="http://schemas.openxmlformats.org/drawingml/2006/picture">
+                  <pic:nvPicPr>
+                    <pic:cNvPr id="7" name="Imagen 7"/>
+                    <pic:cNvPicPr/>
+                  </pic:nvPicPr>
+                  <pic:blipFill>
+                    <a:blip r:embed="rId10">
+                      <a:extLst>
+                        <a:ext uri="{28A0092B-C50C-407E-A947-70E740481C1C}">
+                          <a14:useLocalDpi xmlns:a14="http://schemas.microsoft.com/office/drawing/2010/main" val="0"/>
+                        </a:ext>
+                      </a:extLst>
+                    </a:blip>
+                    <a:stretch>
+                      <a:fillRect/>
+                    </a:stretch>
+                  </pic:blipFill>
+                  <pic:spPr>
+                    <a:xfrm>
+                      <a:off x="0" y="0"/>
+                      <a:ext cx="6296562" cy="5278576"/>
                     </a:xfrm>
                     <a:prstGeom prst="rect">
                       <a:avLst/>
@@ -1903,828 +2272,25 @@
     </w:p>
     <w:p>
       <w:pPr>
-        <w:rPr>
-          <w:rFonts w:ascii="Arial" w:hAnsi="Arial" w:cs="Arial"/>
-          <w:sz w:val="24"/>
-          <w:szCs w:val="24"/>
-        </w:rPr>
-      </w:pPr>
+        <w:pStyle w:val="Ttulo2"/>
+      </w:pPr>
+      <w:bookmarkStart w:id="4" w:name="_Toc94728320"/>
       <w:r>
-        <w:rPr>
-          <w:rFonts w:ascii="Arial" w:hAnsi="Arial" w:cs="Arial"/>
-          <w:sz w:val="24"/>
-          <w:szCs w:val="24"/>
-        </w:rPr>
-        <w:br w:type="page"/>
+        <w:t>Comprar de un Producto</w:t>
       </w:r>
+      <w:bookmarkEnd w:id="4"/>
     </w:p>
     <w:p>
       <w:pPr>
-        <w:pStyle w:val="Prrafodelista"/>
-        <w:numPr>
-          <w:ilvl w:val="0"/>
-          <w:numId w:val="32"/>
-        </w:numPr>
-        <w:rPr>
-          <w:rFonts w:ascii="Arial" w:hAnsi="Arial" w:cs="Arial"/>
-          <w:sz w:val="24"/>
-          <w:szCs w:val="24"/>
-        </w:rPr>
-      </w:pPr>
+        <w:pStyle w:val="Ttulo2"/>
+      </w:pPr>
+      <w:bookmarkStart w:id="5" w:name="_Toc94728321"/>
       <w:r>
-        <w:rPr>
-          <w:rFonts w:ascii="Arial" w:hAnsi="Arial" w:cs="Arial"/>
-          <w:sz w:val="24"/>
-          <w:szCs w:val="24"/>
-        </w:rPr>
-        <w:lastRenderedPageBreak/>
-        <w:t>Registrar un nuevo usuario</w:t>
+        <w:t>Buscar un Producto</w:t>
       </w:r>
+      <w:bookmarkEnd w:id="5"/>
     </w:p>
-    <w:tbl>
-      <w:tblPr>
-        <w:tblStyle w:val="Tablaconcuadrcula"/>
-        <w:tblW w:w="9445" w:type="dxa"/>
-        <w:tblLook w:val="04A0" w:firstRow="1" w:lastRow="0" w:firstColumn="1" w:lastColumn="0" w:noHBand="0" w:noVBand="1"/>
-      </w:tblPr>
-      <w:tblGrid>
-        <w:gridCol w:w="9445"/>
-      </w:tblGrid>
-      <w:tr>
-        <w:trPr>
-          <w:trHeight w:val="564"/>
-        </w:trPr>
-        <w:tc>
-          <w:tcPr>
-            <w:tcW w:w="9445" w:type="dxa"/>
-          </w:tcPr>
-          <w:p>
-            <w:pPr>
-              <w:rPr>
-                <w:rFonts w:ascii="Arial" w:hAnsi="Arial" w:cs="Arial"/>
-              </w:rPr>
-            </w:pPr>
-            <w:r>
-              <w:rPr>
-                <w:rFonts w:ascii="Arial" w:hAnsi="Arial" w:cs="Arial"/>
-              </w:rPr>
-              <w:t>FLUJO PRINCIPAL</w:t>
-            </w:r>
-          </w:p>
-          <w:p>
-            <w:pPr>
-              <w:rPr>
-                <w:rFonts w:ascii="Arial" w:hAnsi="Arial" w:cs="Arial"/>
-                <w:sz w:val="20"/>
-                <w:szCs w:val="20"/>
-              </w:rPr>
-            </w:pPr>
-          </w:p>
-        </w:tc>
-      </w:tr>
-      <w:tr>
-        <w:trPr>
-          <w:trHeight w:val="1167"/>
-        </w:trPr>
-        <w:tc>
-          <w:tcPr>
-            <w:tcW w:w="9445" w:type="dxa"/>
-          </w:tcPr>
-          <w:p>
-            <w:pPr>
-              <w:rPr>
-                <w:rFonts w:ascii="Arial" w:hAnsi="Arial" w:cs="Arial"/>
-              </w:rPr>
-            </w:pPr>
-            <w:r>
-              <w:rPr>
-                <w:rFonts w:ascii="Arial" w:hAnsi="Arial" w:cs="Arial"/>
-              </w:rPr>
-              <w:t>CURSOS ALTERNATIVOS</w:t>
-            </w:r>
-          </w:p>
-          <w:p>
-            <w:pPr>
-              <w:rPr>
-                <w:rFonts w:ascii="Arial" w:hAnsi="Arial" w:cs="Arial"/>
-                <w:sz w:val="20"/>
-                <w:szCs w:val="20"/>
-              </w:rPr>
-            </w:pPr>
-          </w:p>
-        </w:tc>
-      </w:tr>
-    </w:tbl>
-    <w:p>
-      <w:r>
-        <w:br w:type="page"/>
-      </w:r>
-    </w:p>
-    <w:p>
-      <w:pPr>
-        <w:pStyle w:val="Prrafodelista"/>
-        <w:numPr>
-          <w:ilvl w:val="0"/>
-          <w:numId w:val="32"/>
-        </w:numPr>
-        <w:rPr>
-          <w:rFonts w:ascii="Arial" w:hAnsi="Arial" w:cs="Arial"/>
-          <w:sz w:val="24"/>
-          <w:szCs w:val="24"/>
-        </w:rPr>
-      </w:pPr>
-      <w:r>
-        <w:rPr>
-          <w:rFonts w:ascii="Arial" w:hAnsi="Arial" w:cs="Arial"/>
-          <w:sz w:val="24"/>
-          <w:szCs w:val="24"/>
-        </w:rPr>
-        <w:lastRenderedPageBreak/>
-        <w:t>Realizar un comentario</w:t>
-      </w:r>
-    </w:p>
-    <w:tbl>
-      <w:tblPr>
-        <w:tblStyle w:val="Tablaconcuadrcula"/>
-        <w:tblW w:w="0" w:type="auto"/>
-        <w:tblLook w:val="04A0" w:firstRow="1" w:lastRow="0" w:firstColumn="1" w:lastColumn="0" w:noHBand="0" w:noVBand="1"/>
-      </w:tblPr>
-      <w:tblGrid>
-        <w:gridCol w:w="8494"/>
-      </w:tblGrid>
-      <w:tr>
-        <w:tc>
-          <w:tcPr>
-            <w:tcW w:w="8494" w:type="dxa"/>
-          </w:tcPr>
-          <w:p>
-            <w:pPr>
-              <w:rPr>
-                <w:rFonts w:ascii="Arial" w:hAnsi="Arial" w:cs="Arial"/>
-              </w:rPr>
-            </w:pPr>
-            <w:r>
-              <w:rPr>
-                <w:rFonts w:ascii="Arial" w:hAnsi="Arial" w:cs="Arial"/>
-              </w:rPr>
-              <w:t>FLUJO PRINCIPAL</w:t>
-            </w:r>
-          </w:p>
-          <w:p>
-            <w:pPr>
-              <w:pStyle w:val="Prrafodelista"/>
-              <w:numPr>
-                <w:ilvl w:val="1"/>
-                <w:numId w:val="10"/>
-              </w:numPr>
-              <w:tabs>
-                <w:tab w:val="clear" w:pos="1440"/>
-                <w:tab w:val="num" w:pos="738"/>
-              </w:tabs>
-              <w:ind w:left="454" w:hanging="454"/>
-              <w:rPr>
-                <w:rFonts w:ascii="Arial" w:hAnsi="Arial" w:cs="Arial"/>
-                <w:sz w:val="20"/>
-                <w:szCs w:val="20"/>
-              </w:rPr>
-            </w:pPr>
-            <w:r>
-              <w:rPr>
-                <w:rFonts w:ascii="Arial" w:hAnsi="Arial" w:cs="Arial"/>
-                <w:sz w:val="20"/>
-                <w:szCs w:val="20"/>
-              </w:rPr>
-              <w:t>Ingresa a la página principal.</w:t>
-            </w:r>
-          </w:p>
-          <w:p>
-            <w:pPr>
-              <w:pStyle w:val="Ttulo1"/>
-              <w:spacing w:before="0"/>
-              <w:ind w:left="360"/>
-              <w:outlineLvl w:val="0"/>
-              <w:rPr>
-                <w:rFonts w:ascii="Arial" w:hAnsi="Arial" w:cs="Arial"/>
-                <w:b w:val="0"/>
-                <w:sz w:val="20"/>
-                <w:szCs w:val="20"/>
-              </w:rPr>
-            </w:pPr>
-            <w:r>
-              <w:rPr>
-                <w:rFonts w:ascii="Arial" w:hAnsi="Arial" w:cs="Arial"/>
-                <w:b w:val="0"/>
-                <w:sz w:val="20"/>
-                <w:szCs w:val="20"/>
-              </w:rPr>
-              <w:t>En la parte superior derecha se mostrará un menú en donde al darle clic a “catalogo” te dirigirá a una página de la ropa disponible.</w:t>
-            </w:r>
-          </w:p>
-          <w:p>
-            <w:pPr>
-              <w:pStyle w:val="Ttulo1"/>
-              <w:spacing w:before="0"/>
-              <w:ind w:left="360"/>
-              <w:outlineLvl w:val="0"/>
-              <w:rPr>
-                <w:rFonts w:ascii="Arial" w:hAnsi="Arial" w:cs="Arial"/>
-                <w:b w:val="0"/>
-                <w:sz w:val="20"/>
-                <w:szCs w:val="20"/>
-              </w:rPr>
-            </w:pPr>
-            <w:r>
-              <w:rPr>
-                <w:rFonts w:ascii="Arial" w:hAnsi="Arial" w:cs="Arial"/>
-                <w:b w:val="0"/>
-                <w:sz w:val="20"/>
-                <w:szCs w:val="20"/>
-              </w:rPr>
-              <w:t>Al seleccionar un producto, en la parte de debajo de la página, arrojará una sección de comentarios.</w:t>
-            </w:r>
-          </w:p>
-          <w:p>
-            <w:pPr>
-              <w:pStyle w:val="Ttulo1"/>
-              <w:spacing w:before="0"/>
-              <w:ind w:left="360"/>
-              <w:outlineLvl w:val="0"/>
-              <w:rPr>
-                <w:rFonts w:ascii="Arial" w:hAnsi="Arial" w:cs="Arial"/>
-                <w:b w:val="0"/>
-                <w:sz w:val="20"/>
-                <w:szCs w:val="20"/>
-              </w:rPr>
-            </w:pPr>
-            <w:r>
-              <w:rPr>
-                <w:rFonts w:ascii="Arial" w:hAnsi="Arial" w:cs="Arial"/>
-                <w:b w:val="0"/>
-                <w:sz w:val="20"/>
-                <w:szCs w:val="20"/>
-              </w:rPr>
-              <w:t>Al querer realizar algún comentario, el sistema te pedirá iniciar sesión &lt;&lt;include&gt;&gt; caso de uso de la función “inicio de sesión”</w:t>
-            </w:r>
-          </w:p>
-          <w:p>
-            <w:pPr>
-              <w:pStyle w:val="Ttulo1"/>
-              <w:spacing w:before="0"/>
-              <w:ind w:left="360"/>
-              <w:outlineLvl w:val="0"/>
-              <w:rPr>
-                <w:rFonts w:ascii="Arial" w:hAnsi="Arial" w:cs="Arial"/>
-                <w:b w:val="0"/>
-                <w:sz w:val="20"/>
-                <w:szCs w:val="20"/>
-              </w:rPr>
-            </w:pPr>
-            <w:r>
-              <w:rPr>
-                <w:rFonts w:ascii="Arial" w:hAnsi="Arial" w:cs="Arial"/>
-                <w:b w:val="0"/>
-                <w:sz w:val="20"/>
-                <w:szCs w:val="20"/>
-              </w:rPr>
-              <w:t>Ya iniciada la sesión, podrás realizar algún comentario.</w:t>
-            </w:r>
-          </w:p>
-          <w:p>
-            <w:pPr>
-              <w:pStyle w:val="Ttulo1"/>
-              <w:spacing w:before="0"/>
-              <w:ind w:left="360"/>
-              <w:outlineLvl w:val="0"/>
-              <w:rPr>
-                <w:rFonts w:asciiTheme="minorHAnsi" w:hAnsiTheme="minorHAnsi" w:cstheme="minorHAnsi"/>
-                <w:b w:val="0"/>
-                <w:sz w:val="22"/>
-                <w:szCs w:val="22"/>
-              </w:rPr>
-            </w:pPr>
-            <w:r>
-              <w:rPr>
-                <w:rFonts w:ascii="Arial" w:hAnsi="Arial" w:cs="Arial"/>
-                <w:b w:val="0"/>
-                <w:sz w:val="20"/>
-                <w:szCs w:val="20"/>
-              </w:rPr>
-              <w:t>Una vez comentado el producto, aparecerá el comentario realizado.</w:t>
-            </w:r>
-          </w:p>
-        </w:tc>
-      </w:tr>
-      <w:tr>
-        <w:tc>
-          <w:tcPr>
-            <w:tcW w:w="8494" w:type="dxa"/>
-          </w:tcPr>
-          <w:p>
-            <w:pPr>
-              <w:rPr>
-                <w:rFonts w:ascii="Arial" w:hAnsi="Arial" w:cs="Arial"/>
-                <w:sz w:val="20"/>
-                <w:szCs w:val="20"/>
-              </w:rPr>
-            </w:pPr>
-            <w:r>
-              <w:rPr>
-                <w:rFonts w:ascii="Arial" w:hAnsi="Arial" w:cs="Arial"/>
-              </w:rPr>
-              <w:t>FLUJO ALTERNATIVO</w:t>
-            </w:r>
-          </w:p>
-          <w:p>
-            <w:pPr>
-              <w:rPr>
-                <w:rFonts w:ascii="Arial" w:hAnsi="Arial" w:cs="Arial"/>
-                <w:sz w:val="20"/>
-                <w:szCs w:val="20"/>
-              </w:rPr>
-            </w:pPr>
-            <w:r>
-              <w:rPr>
-                <w:rFonts w:ascii="Arial" w:hAnsi="Arial" w:cs="Arial"/>
-                <w:sz w:val="20"/>
-                <w:szCs w:val="20"/>
-              </w:rPr>
-              <w:t xml:space="preserve"> En 4: En caso de que el cliente quiera comentar algo sin iniciar sesión:</w:t>
-            </w:r>
-          </w:p>
-          <w:p>
-            <w:pPr>
-              <w:rPr>
-                <w:rFonts w:ascii="Arial" w:hAnsi="Arial" w:cs="Arial"/>
-                <w:sz w:val="20"/>
-                <w:szCs w:val="20"/>
-              </w:rPr>
-            </w:pPr>
-            <w:r>
-              <w:rPr>
-                <w:rFonts w:ascii="Arial" w:hAnsi="Arial" w:cs="Arial"/>
-                <w:sz w:val="20"/>
-                <w:szCs w:val="20"/>
-              </w:rPr>
-              <w:t>1.</w:t>
-            </w:r>
-            <w:r>
-              <w:rPr>
-                <w:rFonts w:ascii="Arial" w:hAnsi="Arial" w:cs="Arial"/>
-                <w:sz w:val="20"/>
-                <w:szCs w:val="20"/>
-              </w:rPr>
-              <w:tab/>
-              <w:t>Ingresa a la página principal.</w:t>
-            </w:r>
-          </w:p>
-          <w:p>
-            <w:pPr>
-              <w:rPr>
-                <w:rFonts w:ascii="Arial" w:hAnsi="Arial" w:cs="Arial"/>
-                <w:sz w:val="20"/>
-                <w:szCs w:val="20"/>
-              </w:rPr>
-            </w:pPr>
-            <w:r>
-              <w:rPr>
-                <w:rFonts w:ascii="Arial" w:hAnsi="Arial" w:cs="Arial"/>
-                <w:sz w:val="20"/>
-                <w:szCs w:val="20"/>
-              </w:rPr>
-              <w:t>2.</w:t>
-            </w:r>
-            <w:r>
-              <w:rPr>
-                <w:rFonts w:ascii="Arial" w:hAnsi="Arial" w:cs="Arial"/>
-                <w:sz w:val="20"/>
-                <w:szCs w:val="20"/>
-              </w:rPr>
-              <w:tab/>
-            </w:r>
-            <w:r>
-              <w:rPr>
-                <w:rFonts w:ascii="Arial" w:hAnsi="Arial" w:cs="Arial"/>
-                <w:sz w:val="20"/>
-                <w:szCs w:val="20"/>
-              </w:rPr>
-              <w:tab/>
-              <w:t>En la parte superior derecha se mostrará un menú en donde al darle clic a “catalogo” te dirigirá a una página de la ropa disponible o bien buscar el producto en la barra de búsqueda.</w:t>
-            </w:r>
-          </w:p>
-          <w:p>
-            <w:pPr>
-              <w:rPr>
-                <w:rFonts w:ascii="Arial" w:hAnsi="Arial" w:cs="Arial"/>
-                <w:sz w:val="20"/>
-                <w:szCs w:val="20"/>
-              </w:rPr>
-            </w:pPr>
-            <w:r>
-              <w:rPr>
-                <w:rFonts w:ascii="Arial" w:hAnsi="Arial" w:cs="Arial"/>
-                <w:sz w:val="20"/>
-                <w:szCs w:val="20"/>
-              </w:rPr>
-              <w:t>3.</w:t>
-            </w:r>
-            <w:r>
-              <w:rPr>
-                <w:rFonts w:ascii="Arial" w:hAnsi="Arial" w:cs="Arial"/>
-                <w:sz w:val="20"/>
-                <w:szCs w:val="20"/>
-              </w:rPr>
-              <w:tab/>
-              <w:t>&lt;&lt;include&gt;&gt; caso de uso de la función “inicio de sesión”</w:t>
-            </w:r>
-          </w:p>
-          <w:p>
-            <w:pPr>
-              <w:rPr>
-                <w:rFonts w:ascii="Arial" w:hAnsi="Arial" w:cs="Arial"/>
-                <w:sz w:val="20"/>
-                <w:szCs w:val="20"/>
-              </w:rPr>
-            </w:pPr>
-            <w:r>
-              <w:rPr>
-                <w:rFonts w:ascii="Arial" w:hAnsi="Arial" w:cs="Arial"/>
-                <w:sz w:val="20"/>
-                <w:szCs w:val="20"/>
-              </w:rPr>
-              <w:t>4.</w:t>
-            </w:r>
-            <w:r>
-              <w:rPr>
-                <w:rFonts w:ascii="Arial" w:hAnsi="Arial" w:cs="Arial"/>
-                <w:sz w:val="20"/>
-                <w:szCs w:val="20"/>
-              </w:rPr>
-              <w:tab/>
-              <w:t>El usuario volverá a la página principal después de iniciar sesión.</w:t>
-            </w:r>
-          </w:p>
-          <w:p>
-            <w:pPr>
-              <w:rPr>
-                <w:rFonts w:ascii="Arial" w:hAnsi="Arial" w:cs="Arial"/>
-                <w:sz w:val="20"/>
-                <w:szCs w:val="20"/>
-              </w:rPr>
-            </w:pPr>
-            <w:r>
-              <w:rPr>
-                <w:rFonts w:ascii="Arial" w:hAnsi="Arial" w:cs="Arial"/>
-                <w:sz w:val="20"/>
-                <w:szCs w:val="20"/>
-              </w:rPr>
-              <w:t>5.</w:t>
-            </w:r>
-            <w:r>
-              <w:rPr>
-                <w:rFonts w:ascii="Arial" w:hAnsi="Arial" w:cs="Arial"/>
-                <w:sz w:val="20"/>
-                <w:szCs w:val="20"/>
-              </w:rPr>
-              <w:tab/>
-              <w:t>En la parte superior derecha se mostrará un menú en donde al darle clic a “catalogo” te dirigirá a una página de la ropa disponible o bien buscar el producto en la barra de búsqueda.</w:t>
-            </w:r>
-          </w:p>
-          <w:p>
-            <w:pPr>
-              <w:rPr>
-                <w:rFonts w:ascii="Arial" w:hAnsi="Arial" w:cs="Arial"/>
-                <w:sz w:val="20"/>
-                <w:szCs w:val="20"/>
-              </w:rPr>
-            </w:pPr>
-            <w:r>
-              <w:rPr>
-                <w:rFonts w:ascii="Arial" w:hAnsi="Arial" w:cs="Arial"/>
-                <w:sz w:val="20"/>
-                <w:szCs w:val="20"/>
-              </w:rPr>
-              <w:t>6.</w:t>
-            </w:r>
-            <w:r>
-              <w:rPr>
-                <w:rFonts w:ascii="Arial" w:hAnsi="Arial" w:cs="Arial"/>
-                <w:sz w:val="20"/>
-                <w:szCs w:val="20"/>
-              </w:rPr>
-              <w:tab/>
-            </w:r>
-            <w:r>
-              <w:rPr>
-                <w:rFonts w:ascii="Arial" w:hAnsi="Arial" w:cs="Arial"/>
-                <w:sz w:val="20"/>
-                <w:szCs w:val="20"/>
-              </w:rPr>
-              <w:tab/>
-              <w:t xml:space="preserve">El usuario deberá seleccionar el producto que desea comentar.  </w:t>
-            </w:r>
-          </w:p>
-          <w:p>
-            <w:r>
-              <w:rPr>
-                <w:rFonts w:ascii="Arial" w:hAnsi="Arial" w:cs="Arial"/>
-                <w:sz w:val="20"/>
-                <w:szCs w:val="20"/>
-              </w:rPr>
-              <w:t>7.</w:t>
-            </w:r>
-            <w:r>
-              <w:rPr>
-                <w:rFonts w:ascii="Arial" w:hAnsi="Arial" w:cs="Arial"/>
-                <w:sz w:val="20"/>
-                <w:szCs w:val="20"/>
-              </w:rPr>
-              <w:tab/>
-              <w:t>Regresa a 4</w:t>
-            </w:r>
-          </w:p>
-        </w:tc>
-      </w:tr>
-    </w:tbl>
-    <w:p>
-      <w:r>
-        <w:rPr>
-          <w:noProof/>
-        </w:rPr>
-        <w:drawing>
-          <wp:anchor distT="0" distB="0" distL="114300" distR="114300" simplePos="0" relativeHeight="251659264" behindDoc="0" locked="0" layoutInCell="1" allowOverlap="1" wp14:anchorId="7A58B313" wp14:editId="28B97056">
-            <wp:simplePos x="0" y="0"/>
-            <wp:positionH relativeFrom="margin">
-              <wp:posOffset>-670702</wp:posOffset>
-            </wp:positionH>
-            <wp:positionV relativeFrom="paragraph">
-              <wp:posOffset>93734</wp:posOffset>
-            </wp:positionV>
-            <wp:extent cx="6523630" cy="4828262"/>
-            <wp:effectExtent l="0" t="0" r="0" b="0"/>
-            <wp:wrapNone/>
-            <wp:docPr id="1" name="Imagen 1" descr="Diagrama&#10;&#10;Descripción generada automáticamente"/>
-            <wp:cNvGraphicFramePr>
-              <a:graphicFrameLocks xmlns:a="http://schemas.openxmlformats.org/drawingml/2006/main" noChangeAspect="1"/>
-            </wp:cNvGraphicFramePr>
-            <a:graphic xmlns:a="http://schemas.openxmlformats.org/drawingml/2006/main">
-              <a:graphicData uri="http://schemas.openxmlformats.org/drawingml/2006/picture">
-                <pic:pic xmlns:pic="http://schemas.openxmlformats.org/drawingml/2006/picture">
-                  <pic:nvPicPr>
-                    <pic:cNvPr id="3" name="Imagen 3" descr="Diagrama&#10;&#10;Descripción generada automáticamente"/>
-                    <pic:cNvPicPr>
-                      <a:picLocks noChangeAspect="1" noChangeArrowheads="1"/>
-                    </pic:cNvPicPr>
-                  </pic:nvPicPr>
-                  <pic:blipFill>
-                    <a:blip r:embed="rId9">
-                      <a:extLst>
-                        <a:ext uri="{28A0092B-C50C-407E-A947-70E740481C1C}">
-                          <a14:useLocalDpi xmlns:a14="http://schemas.microsoft.com/office/drawing/2010/main" val="0"/>
-                        </a:ext>
-                      </a:extLst>
-                    </a:blip>
-                    <a:srcRect/>
-                    <a:stretch>
-                      <a:fillRect/>
-                    </a:stretch>
-                  </pic:blipFill>
-                  <pic:spPr bwMode="auto">
-                    <a:xfrm>
-                      <a:off x="0" y="0"/>
-                      <a:ext cx="6536773" cy="4837990"/>
-                    </a:xfrm>
-                    <a:prstGeom prst="rect">
-                      <a:avLst/>
-                    </a:prstGeom>
-                    <a:noFill/>
-                    <a:ln>
-                      <a:noFill/>
-                    </a:ln>
-                  </pic:spPr>
-                </pic:pic>
-              </a:graphicData>
-            </a:graphic>
-            <wp14:sizeRelH relativeFrom="margin">
-              <wp14:pctWidth>0</wp14:pctWidth>
-            </wp14:sizeRelH>
-            <wp14:sizeRelV relativeFrom="margin">
-              <wp14:pctHeight>0</wp14:pctHeight>
-            </wp14:sizeRelV>
-          </wp:anchor>
-        </w:drawing>
-      </w:r>
-    </w:p>
-    <w:p/>
-    <w:p/>
-    <w:p>
-      <w:r>
-        <w:br w:type="page"/>
-      </w:r>
-    </w:p>
-    <w:p>
-      <w:pPr>
-        <w:pStyle w:val="Prrafodelista"/>
-        <w:numPr>
-          <w:ilvl w:val="0"/>
-          <w:numId w:val="32"/>
-        </w:numPr>
-        <w:rPr>
-          <w:rFonts w:ascii="Arial" w:hAnsi="Arial" w:cs="Arial"/>
-          <w:sz w:val="24"/>
-          <w:szCs w:val="24"/>
-        </w:rPr>
-      </w:pPr>
-      <w:r>
-        <w:rPr>
-          <w:rFonts w:ascii="Arial" w:hAnsi="Arial" w:cs="Arial"/>
-          <w:sz w:val="24"/>
-          <w:szCs w:val="24"/>
-        </w:rPr>
-        <w:lastRenderedPageBreak/>
-        <w:t>Buscar producto</w:t>
-      </w:r>
-    </w:p>
-    <w:tbl>
-      <w:tblPr>
-        <w:tblStyle w:val="Tablaconcuadrcula"/>
-        <w:tblW w:w="9445" w:type="dxa"/>
-        <w:tblLook w:val="04A0" w:firstRow="1" w:lastRow="0" w:firstColumn="1" w:lastColumn="0" w:noHBand="0" w:noVBand="1"/>
-      </w:tblPr>
-      <w:tblGrid>
-        <w:gridCol w:w="9445"/>
-      </w:tblGrid>
-      <w:tr>
-        <w:trPr>
-          <w:trHeight w:val="564"/>
-        </w:trPr>
-        <w:tc>
-          <w:tcPr>
-            <w:tcW w:w="9445" w:type="dxa"/>
-          </w:tcPr>
-          <w:p>
-            <w:pPr>
-              <w:rPr>
-                <w:rFonts w:ascii="Arial" w:hAnsi="Arial" w:cs="Arial"/>
-              </w:rPr>
-            </w:pPr>
-            <w:r>
-              <w:rPr>
-                <w:rFonts w:ascii="Arial" w:hAnsi="Arial" w:cs="Arial"/>
-              </w:rPr>
-              <w:t>FLUJO PRINCIPAL</w:t>
-            </w:r>
-          </w:p>
-          <w:p>
-            <w:pPr>
-              <w:rPr>
-                <w:rFonts w:ascii="Arial" w:hAnsi="Arial" w:cs="Arial"/>
-                <w:sz w:val="20"/>
-                <w:szCs w:val="20"/>
-              </w:rPr>
-            </w:pPr>
-          </w:p>
-        </w:tc>
-      </w:tr>
-      <w:tr>
-        <w:trPr>
-          <w:trHeight w:val="1167"/>
-        </w:trPr>
-        <w:tc>
-          <w:tcPr>
-            <w:tcW w:w="9445" w:type="dxa"/>
-          </w:tcPr>
-          <w:p>
-            <w:pPr>
-              <w:rPr>
-                <w:rFonts w:ascii="Arial" w:hAnsi="Arial" w:cs="Arial"/>
-              </w:rPr>
-            </w:pPr>
-            <w:r>
-              <w:rPr>
-                <w:rFonts w:ascii="Arial" w:hAnsi="Arial" w:cs="Arial"/>
-              </w:rPr>
-              <w:t>CURSOS ALTERNATIVOS</w:t>
-            </w:r>
-          </w:p>
-          <w:p>
-            <w:pPr>
-              <w:rPr>
-                <w:rFonts w:ascii="Arial" w:hAnsi="Arial" w:cs="Arial"/>
-                <w:sz w:val="20"/>
-                <w:szCs w:val="20"/>
-              </w:rPr>
-            </w:pPr>
-          </w:p>
-        </w:tc>
-      </w:tr>
-    </w:tbl>
-    <w:p>
-      <w:r>
-        <w:br w:type="page"/>
-      </w:r>
-    </w:p>
-    <w:p>
-      <w:pPr>
-        <w:pStyle w:val="Prrafodelista"/>
-        <w:numPr>
-          <w:ilvl w:val="0"/>
-          <w:numId w:val="32"/>
-        </w:numPr>
-        <w:rPr>
-          <w:rFonts w:ascii="Arial" w:hAnsi="Arial" w:cs="Arial"/>
-          <w:sz w:val="24"/>
-          <w:szCs w:val="24"/>
-        </w:rPr>
-      </w:pPr>
-      <w:r>
-        <w:rPr>
-          <w:rFonts w:ascii="Arial" w:hAnsi="Arial" w:cs="Arial"/>
-          <w:sz w:val="24"/>
-          <w:szCs w:val="24"/>
-        </w:rPr>
-        <w:lastRenderedPageBreak/>
-        <w:t>Comprar producto</w:t>
-      </w:r>
-    </w:p>
-    <w:tbl>
-      <w:tblPr>
-        <w:tblStyle w:val="Tablaconcuadrcula"/>
-        <w:tblW w:w="9445" w:type="dxa"/>
-        <w:tblLook w:val="04A0" w:firstRow="1" w:lastRow="0" w:firstColumn="1" w:lastColumn="0" w:noHBand="0" w:noVBand="1"/>
-      </w:tblPr>
-      <w:tblGrid>
-        <w:gridCol w:w="9445"/>
-      </w:tblGrid>
-      <w:tr>
-        <w:trPr>
-          <w:trHeight w:val="564"/>
-        </w:trPr>
-        <w:tc>
-          <w:tcPr>
-            <w:tcW w:w="9445" w:type="dxa"/>
-          </w:tcPr>
-          <w:p>
-            <w:pPr>
-              <w:rPr>
-                <w:rFonts w:ascii="Arial" w:hAnsi="Arial" w:cs="Arial"/>
-              </w:rPr>
-            </w:pPr>
-            <w:r>
-              <w:rPr>
-                <w:rFonts w:ascii="Arial" w:hAnsi="Arial" w:cs="Arial"/>
-              </w:rPr>
-              <w:t>FLUJO PRINCIPAL</w:t>
-            </w:r>
-          </w:p>
-          <w:p>
-            <w:pPr>
-              <w:rPr>
-                <w:rFonts w:ascii="Arial" w:hAnsi="Arial" w:cs="Arial"/>
-                <w:sz w:val="20"/>
-                <w:szCs w:val="20"/>
-              </w:rPr>
-            </w:pPr>
-          </w:p>
-        </w:tc>
-      </w:tr>
-      <w:tr>
-        <w:trPr>
-          <w:trHeight w:val="1167"/>
-        </w:trPr>
-        <w:tc>
-          <w:tcPr>
-            <w:tcW w:w="9445" w:type="dxa"/>
-          </w:tcPr>
-          <w:p>
-            <w:pPr>
-              <w:rPr>
-                <w:rFonts w:ascii="Arial" w:hAnsi="Arial" w:cs="Arial"/>
-              </w:rPr>
-            </w:pPr>
-            <w:r>
-              <w:rPr>
-                <w:rFonts w:ascii="Arial" w:hAnsi="Arial" w:cs="Arial"/>
-              </w:rPr>
-              <w:t>CURSOS ALTERNATIVOS</w:t>
-            </w:r>
-          </w:p>
-          <w:p>
-            <w:pPr>
-              <w:rPr>
-                <w:rFonts w:ascii="Arial" w:hAnsi="Arial" w:cs="Arial"/>
-                <w:sz w:val="20"/>
-                <w:szCs w:val="20"/>
-              </w:rPr>
-            </w:pPr>
-          </w:p>
-        </w:tc>
-      </w:tr>
-    </w:tbl>
-    <w:p>
-      <w:r>
-        <w:br w:type="page"/>
-      </w:r>
-    </w:p>
+    <w:p/>
     <w:p>
       <w:pPr>
         <w:pStyle w:val="Ttulo1"/>
@@ -2734,13 +2300,11 @@
         </w:numPr>
         <w:ind w:left="284" w:hanging="284"/>
       </w:pPr>
+      <w:bookmarkStart w:id="6" w:name="_Toc94728322"/>
       <w:r>
-        <w:lastRenderedPageBreak/>
-        <w:t xml:space="preserve">Diagrama </w:t>
+        <w:t>Diagrama de secuencia</w:t>
       </w:r>
-      <w:r>
-        <w:t>de secuencia</w:t>
-      </w:r>
+      <w:bookmarkEnd w:id="6"/>
     </w:p>
     <w:p>
       <w:pPr>
@@ -2752,19 +2316,28 @@
       <w:pPr>
         <w:pStyle w:val="Prrafodelista"/>
         <w:ind w:left="0"/>
+        <w:rPr>
+          <w:rFonts w:ascii="Arial" w:hAnsi="Arial" w:cs="Arial"/>
+        </w:rPr>
       </w:pPr>
     </w:p>
-    <w:p/>
+    <w:p>
+      <w:pPr>
+        <w:rPr>
+          <w:rFonts w:ascii="Arial" w:hAnsi="Arial" w:cs="Arial"/>
+        </w:rPr>
+      </w:pPr>
+    </w:p>
     <w:p>
       <w:pPr>
         <w:pStyle w:val="Ttulo1"/>
         <w:ind w:left="284" w:hanging="284"/>
       </w:pPr>
-      <w:bookmarkStart w:id="1" w:name="_Toc93788249"/>
+      <w:bookmarkStart w:id="7" w:name="_Toc94728323"/>
       <w:r>
         <w:t>Diagrama o diagramas de clases.</w:t>
       </w:r>
-      <w:bookmarkEnd w:id="1"/>
+      <w:bookmarkEnd w:id="7"/>
     </w:p>
     <w:p/>
     <w:p/>
@@ -2775,19 +2348,69 @@
         <w:pStyle w:val="Ttulo1"/>
         <w:ind w:left="284" w:hanging="284"/>
       </w:pPr>
-      <w:bookmarkStart w:id="2" w:name="_Toc93788250"/>
+      <w:bookmarkStart w:id="8" w:name="_Toc94728324"/>
       <w:r>
+        <w:lastRenderedPageBreak/>
         <w:t>Diagrama de paquetes.</w:t>
       </w:r>
-      <w:bookmarkEnd w:id="2"/>
+      <w:bookmarkEnd w:id="8"/>
     </w:p>
-    <w:p/>
-    <w:p/>
-    <w:p/>
-    <w:p/>
+    <w:p>
+      <w:pPr>
+        <w:rPr>
+          <w:rFonts w:ascii="Arial" w:hAnsi="Arial" w:cs="Arial"/>
+        </w:rPr>
+      </w:pPr>
+    </w:p>
+    <w:p>
+      <w:pPr>
+        <w:rPr>
+          <w:rFonts w:ascii="Arial" w:hAnsi="Arial" w:cs="Arial"/>
+        </w:rPr>
+      </w:pPr>
+    </w:p>
+    <w:p>
+      <w:pPr>
+        <w:rPr>
+          <w:rFonts w:ascii="Arial" w:hAnsi="Arial" w:cs="Arial"/>
+        </w:rPr>
+      </w:pPr>
+    </w:p>
+    <w:p>
+      <w:pPr>
+        <w:pStyle w:val="Ttulo1"/>
+      </w:pPr>
+      <w:bookmarkStart w:id="9" w:name="_Toc94728325"/>
+      <w:r>
+        <w:t>Diseño de la base de datos.</w:t>
+      </w:r>
+      <w:bookmarkEnd w:id="9"/>
+    </w:p>
+    <w:p>
+      <w:pPr>
+        <w:rPr>
+          <w:rFonts w:ascii="Arial" w:hAnsi="Arial" w:cs="Arial"/>
+        </w:rPr>
+      </w:pPr>
+    </w:p>
+    <w:p>
+      <w:pPr>
+        <w:rPr>
+          <w:rFonts w:ascii="Arial" w:hAnsi="Arial" w:cs="Arial"/>
+        </w:rPr>
+      </w:pPr>
+    </w:p>
+    <w:p>
+      <w:pPr>
+        <w:pStyle w:val="Ttulo1"/>
+      </w:pPr>
+      <w:r>
+        <w:t>Referencias</w:t>
+      </w:r>
+    </w:p>
     <w:sectPr>
-      <w:headerReference w:type="default" r:id="rId10"/>
-      <w:footerReference w:type="default" r:id="rId11"/>
+      <w:headerReference w:type="default" r:id="rId11"/>
+      <w:footerReference w:type="default" r:id="rId12"/>
       <w:pgSz w:w="11906" w:h="16838"/>
       <w:pgMar w:top="1417" w:right="1701" w:bottom="1417" w:left="1701" w:header="708" w:footer="708" w:gutter="0"/>
       <w:cols w:space="708"/>
@@ -4344,7 +3967,7 @@
       <w:lvlText w:val="%1."/>
       <w:lvlJc w:val="left"/>
       <w:pPr>
-        <w:ind w:left="720" w:hanging="360"/>
+        <w:ind w:left="360" w:hanging="360"/>
       </w:pPr>
       <w:rPr>
         <w:rFonts w:hint="default"/>
@@ -5408,7 +5031,7 @@
     <w:link w:val="Ttulo1Car"/>
     <w:uiPriority w:val="9"/>
     <w:qFormat/>
-    <w:rsid w:val="00395966"/>
+    <w:rsid w:val="003D7E6C"/>
     <w:pPr>
       <w:keepNext/>
       <w:keepLines/>
@@ -5591,7 +5214,7 @@
     <w:basedOn w:val="Fuentedeprrafopredeter"/>
     <w:link w:val="Ttulo1"/>
     <w:uiPriority w:val="9"/>
-    <w:rsid w:val="00395966"/>
+    <w:rsid w:val="003D7E6C"/>
     <w:rPr>
       <w:rFonts w:ascii="Times New Roman" w:eastAsiaTheme="majorEastAsia" w:hAnsi="Times New Roman" w:cstheme="majorBidi"/>
       <w:b/>

</xml_diff>

<commit_message>
Agregué breve descripción de Inicio de sesión y realizar un comentario.
</commit_message>
<xml_diff>
--- a/Casos de Uso/Diseño.docx
+++ b/Casos de Uso/Diseño.docx
@@ -1982,6 +1982,107 @@
           </w:p>
         </w:tc>
       </w:tr>
+      <w:tr>
+        <w:trPr>
+          <w:trHeight w:val="263"/>
+        </w:trPr>
+        <w:tc>
+          <w:tcPr>
+            <w:tcW w:w="1843" w:type="dxa"/>
+          </w:tcPr>
+          <w:p>
+            <w:pPr>
+              <w:rPr>
+                <w:rFonts w:ascii="Arial" w:hAnsi="Arial" w:cs="Arial"/>
+                <w:bCs/>
+                <w:sz w:val="18"/>
+                <w:szCs w:val="18"/>
+              </w:rPr>
+            </w:pPr>
+            <w:r>
+              <w:rPr>
+                <w:rFonts w:ascii="Arial" w:hAnsi="Arial" w:cs="Arial"/>
+                <w:bCs/>
+                <w:sz w:val="18"/>
+                <w:szCs w:val="18"/>
+              </w:rPr>
+              <w:t xml:space="preserve">Emmanuel Cedillo </w:t>
+            </w:r>
+          </w:p>
+        </w:tc>
+        <w:tc>
+          <w:tcPr>
+            <w:tcW w:w="992" w:type="dxa"/>
+          </w:tcPr>
+          <w:p>
+            <w:pPr>
+              <w:rPr>
+                <w:rFonts w:ascii="Arial" w:hAnsi="Arial" w:cs="Arial"/>
+                <w:bCs/>
+                <w:sz w:val="18"/>
+                <w:szCs w:val="18"/>
+              </w:rPr>
+            </w:pPr>
+            <w:r>
+              <w:rPr>
+                <w:rFonts w:ascii="Arial" w:hAnsi="Arial" w:cs="Arial"/>
+                <w:bCs/>
+                <w:sz w:val="18"/>
+                <w:szCs w:val="18"/>
+              </w:rPr>
+              <w:t>02/02/22</w:t>
+            </w:r>
+          </w:p>
+        </w:tc>
+        <w:tc>
+          <w:tcPr>
+            <w:tcW w:w="7230" w:type="dxa"/>
+          </w:tcPr>
+          <w:p>
+            <w:pPr>
+              <w:rPr>
+                <w:rFonts w:ascii="Arial" w:hAnsi="Arial" w:cs="Arial"/>
+                <w:bCs/>
+                <w:sz w:val="18"/>
+                <w:szCs w:val="18"/>
+              </w:rPr>
+            </w:pPr>
+            <w:r>
+              <w:rPr>
+                <w:rFonts w:ascii="Arial" w:hAnsi="Arial" w:cs="Arial"/>
+                <w:bCs/>
+                <w:sz w:val="18"/>
+                <w:szCs w:val="18"/>
+              </w:rPr>
+              <w:t xml:space="preserve">Agregué breve descripción de Inicio de sesión y realizar un comentario. </w:t>
+            </w:r>
+          </w:p>
+        </w:tc>
+        <w:tc>
+          <w:tcPr>
+            <w:tcW w:w="992" w:type="dxa"/>
+          </w:tcPr>
+          <w:p>
+            <w:pPr>
+              <w:rPr>
+                <w:rFonts w:ascii="Arial" w:hAnsi="Arial" w:cs="Arial"/>
+                <w:bCs/>
+                <w:sz w:val="18"/>
+                <w:szCs w:val="18"/>
+              </w:rPr>
+            </w:pPr>
+            <w:r>
+              <w:rPr>
+                <w:rFonts w:ascii="Arial" w:hAnsi="Arial" w:cs="Arial"/>
+                <w:bCs/>
+                <w:sz w:val="18"/>
+                <w:szCs w:val="18"/>
+              </w:rPr>
+              <w:t>1.4</w:t>
+            </w:r>
+          </w:p>
+        </w:tc>
+      </w:tr>
     </w:tbl>
     <w:p/>
     <w:p/>
@@ -2037,7 +2138,78 @@
       </w:r>
       <w:bookmarkEnd w:id="1"/>
     </w:p>
-    <w:p/>
+    <w:p>
+      <w:pPr>
+        <w:jc w:val="both"/>
+        <w:rPr>
+          <w:rFonts w:ascii="Arial" w:hAnsi="Arial" w:cs="Arial"/>
+        </w:rPr>
+      </w:pPr>
+      <w:r>
+        <w:rPr>
+          <w:rFonts w:ascii="Arial" w:hAnsi="Arial" w:cs="Arial"/>
+        </w:rPr>
+        <w:t xml:space="preserve">En inicio de sesión tenemos el funcionamiento detallado de este. El cliente estando en la página principal le da </w:t>
+      </w:r>
+      <w:proofErr w:type="spellStart"/>
+      <w:proofErr w:type="gramStart"/>
+      <w:r>
+        <w:rPr>
+          <w:rFonts w:ascii="Arial" w:hAnsi="Arial" w:cs="Arial"/>
+        </w:rPr>
+        <w:t>click</w:t>
+      </w:r>
+      <w:proofErr w:type="spellEnd"/>
+      <w:proofErr w:type="gramEnd"/>
+      <w:r>
+        <w:rPr>
+          <w:rFonts w:ascii="Arial" w:hAnsi="Arial" w:cs="Arial"/>
+        </w:rPr>
+        <w:t xml:space="preserve"> en el vínculo “identificarse”, así lo dirige a la página de inicio de sesión, en la página podrá </w:t>
+      </w:r>
+      <w:r>
+        <w:rPr>
+          <w:rFonts w:ascii="Arial" w:hAnsi="Arial" w:cs="Arial"/>
+        </w:rPr>
+        <w:t xml:space="preserve">iniciar sesión si es que ya tiene una cuenta introduce los datos e inicia sesión, en caso de no acordarse de la contraseña, podrá recuperar dando </w:t>
+      </w:r>
+      <w:proofErr w:type="spellStart"/>
+      <w:r>
+        <w:rPr>
+          <w:rFonts w:ascii="Arial" w:hAnsi="Arial" w:cs="Arial"/>
+        </w:rPr>
+        <w:t>click</w:t>
+      </w:r>
+      <w:proofErr w:type="spellEnd"/>
+      <w:r>
+        <w:rPr>
+          <w:rFonts w:ascii="Arial" w:hAnsi="Arial" w:cs="Arial"/>
+        </w:rPr>
+        <w:t xml:space="preserve"> en “olvidé la contraseña”, en caso de no tener cuenta, podrás registrarte dándole </w:t>
+      </w:r>
+      <w:proofErr w:type="spellStart"/>
+      <w:r>
+        <w:rPr>
+          <w:rFonts w:ascii="Arial" w:hAnsi="Arial" w:cs="Arial"/>
+        </w:rPr>
+        <w:t>click</w:t>
+      </w:r>
+      <w:proofErr w:type="spellEnd"/>
+      <w:r>
+        <w:rPr>
+          <w:rFonts w:ascii="Arial" w:hAnsi="Arial" w:cs="Arial"/>
+        </w:rPr>
+        <w:t xml:space="preserve"> en “registrarse” y te desplegará la página de registrarte.</w:t>
+      </w:r>
+    </w:p>
+    <w:p>
+      <w:pPr>
+        <w:jc w:val="both"/>
+        <w:rPr>
+          <w:rFonts w:ascii="Arial" w:hAnsi="Arial" w:cs="Arial"/>
+        </w:rPr>
+      </w:pPr>
+    </w:p>
     <w:p>
       <w:r>
         <w:rPr>
@@ -2086,23 +2258,107 @@
         </w:drawing>
       </w:r>
     </w:p>
-    <w:p/>
+    <w:p>
+      <w:r>
+        <w:br w:type="page"/>
+      </w:r>
+    </w:p>
     <w:p>
       <w:pPr>
         <w:pStyle w:val="Ttulo2"/>
       </w:pPr>
       <w:bookmarkStart w:id="2" w:name="_Toc94728318"/>
       <w:r>
+        <w:lastRenderedPageBreak/>
         <w:t>Realizar un Comentario</w:t>
       </w:r>
       <w:bookmarkEnd w:id="2"/>
     </w:p>
     <w:p>
+      <w:pPr>
+        <w:jc w:val="both"/>
+        <w:rPr>
+          <w:rFonts w:ascii="Arial" w:hAnsi="Arial" w:cs="Arial"/>
+        </w:rPr>
+      </w:pPr>
       <w:r>
         <w:rPr>
+          <w:rFonts w:ascii="Arial" w:hAnsi="Arial" w:cs="Arial"/>
+        </w:rPr>
+        <w:t xml:space="preserve">En Realizar un comentario tenemos el funcionamiento detallado. En caso de querer realizar un comentario, el cliente le dará </w:t>
+      </w:r>
+      <w:proofErr w:type="spellStart"/>
+      <w:proofErr w:type="gramStart"/>
+      <w:r>
+        <w:rPr>
+          <w:rFonts w:ascii="Arial" w:hAnsi="Arial" w:cs="Arial"/>
+        </w:rPr>
+        <w:t>click</w:t>
+      </w:r>
+      <w:proofErr w:type="spellEnd"/>
+      <w:proofErr w:type="gramEnd"/>
+      <w:r>
+        <w:rPr>
+          <w:rFonts w:ascii="Arial" w:hAnsi="Arial" w:cs="Arial"/>
+        </w:rPr>
+        <w:t xml:space="preserve"> en catalogo y buscar el artículo que desea comentar o bien buscar en el cuadro búsqueda, damos </w:t>
+      </w:r>
+      <w:proofErr w:type="spellStart"/>
+      <w:r>
+        <w:rPr>
+          <w:rFonts w:ascii="Arial" w:hAnsi="Arial" w:cs="Arial"/>
+        </w:rPr>
+        <w:t>click</w:t>
+      </w:r>
+      <w:proofErr w:type="spellEnd"/>
+      <w:r>
+        <w:rPr>
+          <w:rFonts w:ascii="Arial" w:hAnsi="Arial" w:cs="Arial"/>
+        </w:rPr>
+        <w:t xml:space="preserve"> en el artículo que se deseamos comentar, el cliente le da </w:t>
+      </w:r>
+      <w:proofErr w:type="spellStart"/>
+      <w:r>
+        <w:rPr>
+          <w:rFonts w:ascii="Arial" w:hAnsi="Arial" w:cs="Arial"/>
+        </w:rPr>
+        <w:t>click</w:t>
+      </w:r>
+      <w:proofErr w:type="spellEnd"/>
+      <w:r>
+        <w:rPr>
+          <w:rFonts w:ascii="Arial" w:hAnsi="Arial" w:cs="Arial"/>
+        </w:rPr>
+        <w:t xml:space="preserve"> en comentar, en caso de no tener iniciada la sesión te pedirá que inicies la sesión, una vez iniciada la sesión, te desplegará la página para que comentes el producto, una vez hecho el comentario le das </w:t>
+      </w:r>
+      <w:proofErr w:type="spellStart"/>
+      <w:r>
+        <w:rPr>
+          <w:rFonts w:ascii="Arial" w:hAnsi="Arial" w:cs="Arial"/>
+        </w:rPr>
+        <w:t>click</w:t>
+      </w:r>
+      <w:proofErr w:type="spellEnd"/>
+      <w:r>
+        <w:rPr>
+          <w:rFonts w:ascii="Arial" w:hAnsi="Arial" w:cs="Arial"/>
+        </w:rPr>
+        <w:t xml:space="preserve"> en comentar y te desplegará a la página del producto. </w:t>
+      </w:r>
+    </w:p>
+    <w:p>
+      <w:pPr>
+        <w:jc w:val="both"/>
+        <w:rPr>
+          <w:rFonts w:ascii="Arial" w:hAnsi="Arial" w:cs="Arial"/>
+        </w:rPr>
+      </w:pPr>
+    </w:p>
+    <w:p>
+      <w:r>
+        <w:rPr>
           <w:noProof/>
         </w:rPr>
-        <w:lastRenderedPageBreak/>
         <w:drawing>
           <wp:inline distT="0" distB="0" distL="0" distR="0" wp14:anchorId="3995E74E" wp14:editId="613392B9">
             <wp:extent cx="6309675" cy="5133315"/>
@@ -2146,13 +2402,18 @@
         </w:drawing>
       </w:r>
     </w:p>
-    <w:p/>
+    <w:p>
+      <w:r>
+        <w:br w:type="page"/>
+      </w:r>
+    </w:p>
     <w:p>
       <w:pPr>
         <w:pStyle w:val="Ttulo2"/>
       </w:pPr>
       <w:bookmarkStart w:id="3" w:name="_Toc94728319"/>
       <w:r>
+        <w:lastRenderedPageBreak/>
         <w:t>Registrar un Usuario</w:t>
       </w:r>
       <w:bookmarkEnd w:id="3"/>
@@ -2207,6 +2468,7 @@
         <w:t xml:space="preserve"> de da </w:t>
       </w:r>
       <w:proofErr w:type="spellStart"/>
+      <w:proofErr w:type="gramStart"/>
       <w:r>
         <w:rPr>
           <w:rFonts w:ascii="Arial" w:hAnsi="Arial" w:cs="Arial"/>
@@ -2214,19 +2476,39 @@
         <w:t>click</w:t>
       </w:r>
       <w:proofErr w:type="spellEnd"/>
+      <w:proofErr w:type="gramEnd"/>
       <w:r>
         <w:rPr>
           <w:rFonts w:ascii="Arial" w:hAnsi="Arial" w:cs="Arial"/>
         </w:rPr>
-        <w:t xml:space="preserve"> en el vinculo de Registrase, el sistema le despliega la página con el formulario, y finalmente el actor llena el formulario y de ahí se comprueba si todo es correcto.</w:t>
+        <w:t xml:space="preserve"> en el </w:t>
+      </w:r>
+      <w:r>
+        <w:rPr>
+          <w:rFonts w:ascii="Arial" w:hAnsi="Arial" w:cs="Arial"/>
+        </w:rPr>
+        <w:t>vínculo</w:t>
+      </w:r>
+      <w:r>
+        <w:rPr>
+          <w:rFonts w:ascii="Arial" w:hAnsi="Arial" w:cs="Arial"/>
+        </w:rPr>
+        <w:t xml:space="preserve"> de Registrase, el sistema le despliega la página con el formulario, y finalmente el actor llena el formulario y de ahí se comprueba si todo es correcto.</w:t>
       </w:r>
     </w:p>
     <w:p>
+      <w:pPr>
+        <w:jc w:val="both"/>
+        <w:rPr>
+          <w:rFonts w:ascii="Arial" w:hAnsi="Arial" w:cs="Arial"/>
+        </w:rPr>
+      </w:pPr>
+    </w:p>
+    <w:p>
       <w:r>
         <w:rPr>
           <w:noProof/>
         </w:rPr>
-        <w:lastRenderedPageBreak/>
         <w:drawing>
           <wp:inline distT="0" distB="0" distL="0" distR="0" wp14:anchorId="6392BC94" wp14:editId="3B5D0D39">
             <wp:extent cx="6274052" cy="5259705"/>
@@ -2335,6 +2617,7 @@
       </w:pPr>
       <w:bookmarkStart w:id="7" w:name="_Toc94728323"/>
       <w:r>
+        <w:lastRenderedPageBreak/>
         <w:t>Diagrama o diagramas de clases.</w:t>
       </w:r>
       <w:bookmarkEnd w:id="7"/>
@@ -2350,7 +2633,6 @@
       </w:pPr>
       <w:bookmarkStart w:id="8" w:name="_Toc94728324"/>
       <w:r>
-        <w:lastRenderedPageBreak/>
         <w:t>Diagrama de paquetes.</w:t>
       </w:r>
       <w:bookmarkEnd w:id="8"/>

</xml_diff>

<commit_message>
Agregué el diagrama de robustez de buscar un producto con su descripción.	1.5
</commit_message>
<xml_diff>
--- a/Casos de Uso/Diseño.docx
+++ b/Casos de Uso/Diseño.docx
@@ -4,6 +4,7 @@
   <w:body>
     <w:p>
       <w:pPr>
+        <w:ind w:firstLine="708"/>
         <w:jc w:val="center"/>
         <w:rPr>
           <w:rFonts w:ascii="Arial Black" w:hAnsi="Arial Black" w:cs="Arial"/>
@@ -229,20 +230,8 @@
           <w:szCs w:val="28"/>
           <w:lang w:eastAsia="es-MX"/>
         </w:rPr>
-        <w:t xml:space="preserve">Guzmán Ortega Axel </w:t>
+        <w:t>Guzmán Ortega Axel Yael</w:t>
       </w:r>
-      <w:proofErr w:type="spellStart"/>
-      <w:r>
-        <w:rPr>
-          <w:rFonts w:ascii="Arial" w:eastAsia="Times New Roman" w:hAnsi="Arial" w:cs="Arial"/>
-          <w:color w:val="000000"/>
-          <w:sz w:val="28"/>
-          <w:szCs w:val="28"/>
-          <w:lang w:eastAsia="es-MX"/>
-        </w:rPr>
-        <w:t>Yael</w:t>
-      </w:r>
-      <w:proofErr w:type="spellEnd"/>
     </w:p>
     <w:p>
       <w:pPr>
@@ -1551,43 +1540,7 @@
                 <w:sz w:val="18"/>
                 <w:szCs w:val="18"/>
               </w:rPr>
-              <w:t xml:space="preserve">He creado el documento del diseño, agregado un índice, un cuerpo y </w:t>
-            </w:r>
-            <w:r>
-              <w:rPr>
-                <w:rFonts w:ascii="Arial" w:hAnsi="Arial" w:cs="Arial"/>
-                <w:bCs/>
-                <w:sz w:val="18"/>
-                <w:szCs w:val="18"/>
-              </w:rPr>
-              <w:t>caratula,</w:t>
-            </w:r>
-            <w:r>
-              <w:rPr>
-                <w:rFonts w:ascii="Arial" w:hAnsi="Arial" w:cs="Arial"/>
-                <w:bCs/>
-                <w:sz w:val="18"/>
-                <w:szCs w:val="18"/>
-              </w:rPr>
-              <w:t xml:space="preserve"> así como</w:t>
-            </w:r>
-            <w:r>
-              <w:rPr>
-                <w:rFonts w:ascii="Arial" w:hAnsi="Arial" w:cs="Arial"/>
-                <w:bCs/>
-                <w:sz w:val="18"/>
-                <w:szCs w:val="18"/>
-              </w:rPr>
-              <w:t xml:space="preserve"> el</w:t>
-            </w:r>
-            <w:r>
-              <w:rPr>
-                <w:rFonts w:ascii="Arial" w:hAnsi="Arial" w:cs="Arial"/>
-                <w:bCs/>
-                <w:sz w:val="18"/>
-                <w:szCs w:val="18"/>
-              </w:rPr>
-              <w:t xml:space="preserve"> paginado. </w:t>
+              <w:t xml:space="preserve">He creado el documento del diseño, agregado un índice, un cuerpo y caratula, así como el paginado. </w:t>
             </w:r>
           </w:p>
         </w:tc>
@@ -1664,25 +1617,7 @@
                 <w:sz w:val="18"/>
                 <w:szCs w:val="18"/>
               </w:rPr>
-              <w:t>2</w:t>
-            </w:r>
-            <w:r>
-              <w:rPr>
-                <w:rFonts w:ascii="Arial" w:hAnsi="Arial" w:cs="Arial"/>
-                <w:bCs/>
-                <w:sz w:val="18"/>
-                <w:szCs w:val="18"/>
-              </w:rPr>
-              <w:t>5</w:t>
-            </w:r>
-            <w:r>
-              <w:rPr>
-                <w:rFonts w:ascii="Arial" w:hAnsi="Arial" w:cs="Arial"/>
-                <w:bCs/>
-                <w:sz w:val="18"/>
-                <w:szCs w:val="18"/>
-              </w:rPr>
-              <w:t>/01/22</w:t>
+              <w:t>25/01/22</w:t>
             </w:r>
           </w:p>
         </w:tc>
@@ -1944,16 +1879,7 @@
                 <w:sz w:val="18"/>
                 <w:szCs w:val="18"/>
               </w:rPr>
-              <w:t>Agregue el diagrama de robustez de registrar un usuario</w:t>
-            </w:r>
-            <w:r>
-              <w:rPr>
-                <w:rFonts w:ascii="Arial" w:hAnsi="Arial" w:cs="Arial"/>
-                <w:bCs/>
-                <w:sz w:val="18"/>
-                <w:szCs w:val="18"/>
-              </w:rPr>
-              <w:t xml:space="preserve"> con una breve descripción. </w:t>
+              <w:t xml:space="preserve">Agregue el diagrama de robustez de registrar un usuario con una breve descripción. </w:t>
             </w:r>
           </w:p>
         </w:tc>
@@ -2083,6 +2009,107 @@
           </w:p>
         </w:tc>
       </w:tr>
+      <w:tr>
+        <w:trPr>
+          <w:trHeight w:val="263"/>
+        </w:trPr>
+        <w:tc>
+          <w:tcPr>
+            <w:tcW w:w="1843" w:type="dxa"/>
+          </w:tcPr>
+          <w:p>
+            <w:pPr>
+              <w:rPr>
+                <w:rFonts w:ascii="Arial" w:hAnsi="Arial" w:cs="Arial"/>
+                <w:bCs/>
+                <w:sz w:val="18"/>
+                <w:szCs w:val="18"/>
+              </w:rPr>
+            </w:pPr>
+            <w:r>
+              <w:rPr>
+                <w:rFonts w:ascii="Arial" w:hAnsi="Arial" w:cs="Arial"/>
+                <w:bCs/>
+                <w:sz w:val="18"/>
+                <w:szCs w:val="18"/>
+              </w:rPr>
+              <w:t>Axel Guzman</w:t>
+            </w:r>
+          </w:p>
+        </w:tc>
+        <w:tc>
+          <w:tcPr>
+            <w:tcW w:w="992" w:type="dxa"/>
+          </w:tcPr>
+          <w:p>
+            <w:pPr>
+              <w:rPr>
+                <w:rFonts w:ascii="Arial" w:hAnsi="Arial" w:cs="Arial"/>
+                <w:bCs/>
+                <w:sz w:val="18"/>
+                <w:szCs w:val="18"/>
+              </w:rPr>
+            </w:pPr>
+            <w:r>
+              <w:rPr>
+                <w:rFonts w:ascii="Arial" w:hAnsi="Arial" w:cs="Arial"/>
+                <w:bCs/>
+                <w:sz w:val="18"/>
+                <w:szCs w:val="18"/>
+              </w:rPr>
+              <w:t>02/02/22</w:t>
+            </w:r>
+          </w:p>
+        </w:tc>
+        <w:tc>
+          <w:tcPr>
+            <w:tcW w:w="7230" w:type="dxa"/>
+          </w:tcPr>
+          <w:p>
+            <w:pPr>
+              <w:rPr>
+                <w:rFonts w:ascii="Arial" w:hAnsi="Arial" w:cs="Arial"/>
+                <w:bCs/>
+                <w:sz w:val="18"/>
+                <w:szCs w:val="18"/>
+              </w:rPr>
+            </w:pPr>
+            <w:r>
+              <w:rPr>
+                <w:rFonts w:ascii="Arial" w:hAnsi="Arial" w:cs="Arial"/>
+                <w:bCs/>
+                <w:sz w:val="18"/>
+                <w:szCs w:val="18"/>
+              </w:rPr>
+              <w:t>Agregué el diagrama de robustez de buscar un producto con su descripción.</w:t>
+            </w:r>
+          </w:p>
+        </w:tc>
+        <w:tc>
+          <w:tcPr>
+            <w:tcW w:w="992" w:type="dxa"/>
+          </w:tcPr>
+          <w:p>
+            <w:pPr>
+              <w:rPr>
+                <w:rFonts w:ascii="Arial" w:hAnsi="Arial" w:cs="Arial"/>
+                <w:bCs/>
+                <w:sz w:val="18"/>
+                <w:szCs w:val="18"/>
+              </w:rPr>
+            </w:pPr>
+            <w:r>
+              <w:rPr>
+                <w:rFonts w:ascii="Arial" w:hAnsi="Arial" w:cs="Arial"/>
+                <w:bCs/>
+                <w:sz w:val="18"/>
+                <w:szCs w:val="18"/>
+              </w:rPr>
+              <w:t>1.5</w:t>
+            </w:r>
+          </w:p>
+        </w:tc>
+      </w:tr>
     </w:tbl>
     <w:p/>
     <w:p/>
@@ -2123,7 +2150,6 @@
         <w:rPr>
           <w:rFonts w:ascii="Arial" w:hAnsi="Arial" w:cs="Arial"/>
         </w:rPr>
-        <w:lastRenderedPageBreak/>
         <w:t>Diagramas de robustez</w:t>
       </w:r>
       <w:bookmarkEnd w:id="0"/>
@@ -2147,79 +2173,29 @@
       </w:pPr>
       <w:r>
         <w:rPr>
-          <w:rFonts w:ascii="Arial" w:hAnsi="Arial" w:cs="Arial"/>
-        </w:rPr>
-        <w:t xml:space="preserve">En inicio de sesión tenemos el funcionamiento detallado de este. El cliente estando en la página principal le da </w:t>
-      </w:r>
-      <w:proofErr w:type="spellStart"/>
-      <w:proofErr w:type="gramStart"/>
-      <w:r>
-        <w:rPr>
-          <w:rFonts w:ascii="Arial" w:hAnsi="Arial" w:cs="Arial"/>
-        </w:rPr>
-        <w:t>click</w:t>
-      </w:r>
-      <w:proofErr w:type="spellEnd"/>
-      <w:proofErr w:type="gramEnd"/>
-      <w:r>
-        <w:rPr>
-          <w:rFonts w:ascii="Arial" w:hAnsi="Arial" w:cs="Arial"/>
-        </w:rPr>
-        <w:t xml:space="preserve"> en el vínculo “identificarse”, así lo dirige a la página de inicio de sesión, en la página podrá </w:t>
-      </w:r>
-      <w:r>
-        <w:rPr>
-          <w:rFonts w:ascii="Arial" w:hAnsi="Arial" w:cs="Arial"/>
-        </w:rPr>
-        <w:t xml:space="preserve">iniciar sesión si es que ya tiene una cuenta introduce los datos e inicia sesión, en caso de no acordarse de la contraseña, podrá recuperar dando </w:t>
-      </w:r>
-      <w:proofErr w:type="spellStart"/>
-      <w:r>
-        <w:rPr>
-          <w:rFonts w:ascii="Arial" w:hAnsi="Arial" w:cs="Arial"/>
-        </w:rPr>
-        <w:t>click</w:t>
-      </w:r>
-      <w:proofErr w:type="spellEnd"/>
-      <w:r>
-        <w:rPr>
-          <w:rFonts w:ascii="Arial" w:hAnsi="Arial" w:cs="Arial"/>
-        </w:rPr>
-        <w:t xml:space="preserve"> en “olvidé la contraseña”, en caso de no tener cuenta, podrás registrarte dándole </w:t>
-      </w:r>
-      <w:proofErr w:type="spellStart"/>
-      <w:r>
-        <w:rPr>
-          <w:rFonts w:ascii="Arial" w:hAnsi="Arial" w:cs="Arial"/>
-        </w:rPr>
-        <w:t>click</w:t>
-      </w:r>
-      <w:proofErr w:type="spellEnd"/>
-      <w:r>
-        <w:rPr>
-          <w:rFonts w:ascii="Arial" w:hAnsi="Arial" w:cs="Arial"/>
-        </w:rPr>
-        <w:t xml:space="preserve"> en “registrarse” y te desplegará la página de registrarte.</w:t>
-      </w:r>
-    </w:p>
-    <w:p>
-      <w:pPr>
-        <w:jc w:val="both"/>
-        <w:rPr>
-          <w:rFonts w:ascii="Arial" w:hAnsi="Arial" w:cs="Arial"/>
-        </w:rPr>
-      </w:pPr>
-    </w:p>
-    <w:p>
-      <w:r>
-        <w:rPr>
           <w:noProof/>
         </w:rPr>
         <w:drawing>
-          <wp:inline distT="0" distB="0" distL="0" distR="0" wp14:anchorId="3F704C06" wp14:editId="678E2335">
-            <wp:extent cx="6388024" cy="4825497"/>
+          <wp:anchor distT="0" distB="0" distL="114300" distR="114300" simplePos="0" relativeHeight="251659264" behindDoc="1" locked="0" layoutInCell="1" allowOverlap="1" wp14:anchorId="6B1C5D44" wp14:editId="3A32EA79">
+            <wp:simplePos x="0" y="0"/>
+            <wp:positionH relativeFrom="margin">
+              <wp:align>center</wp:align>
+            </wp:positionH>
+            <wp:positionV relativeFrom="page">
+              <wp:posOffset>2894054</wp:posOffset>
+            </wp:positionV>
+            <wp:extent cx="6809740" cy="5144135"/>
             <wp:effectExtent l="0" t="0" r="0" b="0"/>
-            <wp:docPr id="4" name="Imagen 4"/>
+            <wp:wrapTight wrapText="bothSides">
+              <wp:wrapPolygon edited="0">
+                <wp:start x="0" y="0"/>
+                <wp:lineTo x="0" y="21517"/>
+                <wp:lineTo x="21511" y="21517"/>
+                <wp:lineTo x="21511" y="0"/>
+                <wp:lineTo x="0" y="0"/>
+              </wp:wrapPolygon>
+            </wp:wrapTight>
+            <wp:docPr id="4" name="Imagen 4" descr="Diagrama&#10;&#10;Descripción generada automáticamente"/>
             <wp:cNvGraphicFramePr>
               <a:graphicFrameLocks xmlns:a="http://schemas.openxmlformats.org/drawingml/2006/main" noChangeAspect="1"/>
             </wp:cNvGraphicFramePr>
@@ -2227,7 +2203,7 @@
               <a:graphicData uri="http://schemas.openxmlformats.org/drawingml/2006/picture">
                 <pic:pic xmlns:pic="http://schemas.openxmlformats.org/drawingml/2006/picture">
                   <pic:nvPicPr>
-                    <pic:cNvPr id="4" name="Imagen 4"/>
+                    <pic:cNvPr id="4" name="Imagen 4" descr="Diagrama&#10;&#10;Descripción generada automáticamente"/>
                     <pic:cNvPicPr/>
                   </pic:nvPicPr>
                   <pic:blipFill>
@@ -2245,7 +2221,7 @@
                   <pic:spPr>
                     <a:xfrm>
                       <a:off x="0" y="0"/>
-                      <a:ext cx="6417795" cy="4847986"/>
+                      <a:ext cx="6809740" cy="5144135"/>
                     </a:xfrm>
                     <a:prstGeom prst="rect">
                       <a:avLst/>
@@ -2254,10 +2230,81 @@
                 </pic:pic>
               </a:graphicData>
             </a:graphic>
-          </wp:inline>
+            <wp14:sizeRelH relativeFrom="margin">
+              <wp14:pctWidth>0</wp14:pctWidth>
+            </wp14:sizeRelH>
+            <wp14:sizeRelV relativeFrom="margin">
+              <wp14:pctHeight>0</wp14:pctHeight>
+            </wp14:sizeRelV>
+          </wp:anchor>
         </w:drawing>
       </w:r>
+      <w:r>
+        <w:rPr>
+          <w:rFonts w:ascii="Arial" w:hAnsi="Arial" w:cs="Arial"/>
+        </w:rPr>
+        <w:t xml:space="preserve">En inicio de sesión tenemos el funcionamiento detallado de este. El cliente estando en la página principal le da </w:t>
+      </w:r>
+      <w:proofErr w:type="spellStart"/>
+      <w:proofErr w:type="gramStart"/>
+      <w:r>
+        <w:rPr>
+          <w:rFonts w:ascii="Arial" w:hAnsi="Arial" w:cs="Arial"/>
+        </w:rPr>
+        <w:t>click</w:t>
+      </w:r>
+      <w:proofErr w:type="spellEnd"/>
+      <w:proofErr w:type="gramEnd"/>
+      <w:r>
+        <w:rPr>
+          <w:rFonts w:ascii="Arial" w:hAnsi="Arial" w:cs="Arial"/>
+        </w:rPr>
+        <w:t xml:space="preserve"> en el vínculo “identificarse”, así lo dirige a la página de inicio de sesión, en la página podrá </w:t>
+      </w:r>
+      <w:r>
+        <w:rPr>
+          <w:rFonts w:ascii="Arial" w:hAnsi="Arial" w:cs="Arial"/>
+        </w:rPr>
+        <w:t xml:space="preserve">iniciar sesión si es que ya tiene una cuenta introduce los datos e inicia sesión, en caso de no acordarse de la contraseña, podrá recuperar dando </w:t>
+      </w:r>
+      <w:proofErr w:type="spellStart"/>
+      <w:r>
+        <w:rPr>
+          <w:rFonts w:ascii="Arial" w:hAnsi="Arial" w:cs="Arial"/>
+        </w:rPr>
+        <w:t>click</w:t>
+      </w:r>
+      <w:proofErr w:type="spellEnd"/>
+      <w:r>
+        <w:rPr>
+          <w:rFonts w:ascii="Arial" w:hAnsi="Arial" w:cs="Arial"/>
+        </w:rPr>
+        <w:t xml:space="preserve"> en “olvidé la contraseña”, en caso de no tener cuenta, podrás registrarte dándole </w:t>
+      </w:r>
+      <w:proofErr w:type="spellStart"/>
+      <w:r>
+        <w:rPr>
+          <w:rFonts w:ascii="Arial" w:hAnsi="Arial" w:cs="Arial"/>
+        </w:rPr>
+        <w:t>click</w:t>
+      </w:r>
+      <w:proofErr w:type="spellEnd"/>
+      <w:r>
+        <w:rPr>
+          <w:rFonts w:ascii="Arial" w:hAnsi="Arial" w:cs="Arial"/>
+        </w:rPr>
+        <w:t xml:space="preserve"> en “registrarse” y te desplegará la página de registrarte.</w:t>
+      </w:r>
     </w:p>
+    <w:p>
+      <w:pPr>
+        <w:jc w:val="both"/>
+        <w:rPr>
+          <w:rFonts w:ascii="Arial" w:hAnsi="Arial" w:cs="Arial"/>
+        </w:rPr>
+      </w:pPr>
+    </w:p>
+    <w:p/>
     <w:p>
       <w:r>
         <w:br w:type="page"/>
@@ -2283,87 +2330,29 @@
       </w:pPr>
       <w:r>
         <w:rPr>
-          <w:rFonts w:ascii="Arial" w:hAnsi="Arial" w:cs="Arial"/>
-        </w:rPr>
-        <w:t xml:space="preserve">En Realizar un comentario tenemos el funcionamiento detallado. En caso de querer realizar un comentario, el cliente le dará </w:t>
-      </w:r>
-      <w:proofErr w:type="spellStart"/>
-      <w:proofErr w:type="gramStart"/>
-      <w:r>
-        <w:rPr>
-          <w:rFonts w:ascii="Arial" w:hAnsi="Arial" w:cs="Arial"/>
-        </w:rPr>
-        <w:t>click</w:t>
-      </w:r>
-      <w:proofErr w:type="spellEnd"/>
-      <w:proofErr w:type="gramEnd"/>
-      <w:r>
-        <w:rPr>
-          <w:rFonts w:ascii="Arial" w:hAnsi="Arial" w:cs="Arial"/>
-        </w:rPr>
-        <w:t xml:space="preserve"> en catalogo y buscar el artículo que desea comentar o bien buscar en el cuadro búsqueda, damos </w:t>
-      </w:r>
-      <w:proofErr w:type="spellStart"/>
-      <w:r>
-        <w:rPr>
-          <w:rFonts w:ascii="Arial" w:hAnsi="Arial" w:cs="Arial"/>
-        </w:rPr>
-        <w:t>click</w:t>
-      </w:r>
-      <w:proofErr w:type="spellEnd"/>
-      <w:r>
-        <w:rPr>
-          <w:rFonts w:ascii="Arial" w:hAnsi="Arial" w:cs="Arial"/>
-        </w:rPr>
-        <w:t xml:space="preserve"> en el artículo que se deseamos comentar, el cliente le da </w:t>
-      </w:r>
-      <w:proofErr w:type="spellStart"/>
-      <w:r>
-        <w:rPr>
-          <w:rFonts w:ascii="Arial" w:hAnsi="Arial" w:cs="Arial"/>
-        </w:rPr>
-        <w:t>click</w:t>
-      </w:r>
-      <w:proofErr w:type="spellEnd"/>
-      <w:r>
-        <w:rPr>
-          <w:rFonts w:ascii="Arial" w:hAnsi="Arial" w:cs="Arial"/>
-        </w:rPr>
-        <w:t xml:space="preserve"> en comentar, en caso de no tener iniciada la sesión te pedirá que inicies la sesión, una vez iniciada la sesión, te desplegará la página para que comentes el producto, una vez hecho el comentario le das </w:t>
-      </w:r>
-      <w:proofErr w:type="spellStart"/>
-      <w:r>
-        <w:rPr>
-          <w:rFonts w:ascii="Arial" w:hAnsi="Arial" w:cs="Arial"/>
-        </w:rPr>
-        <w:t>click</w:t>
-      </w:r>
-      <w:proofErr w:type="spellEnd"/>
-      <w:r>
-        <w:rPr>
-          <w:rFonts w:ascii="Arial" w:hAnsi="Arial" w:cs="Arial"/>
-        </w:rPr>
-        <w:t xml:space="preserve"> en comentar y te desplegará a la página del producto. </w:t>
-      </w:r>
-    </w:p>
-    <w:p>
-      <w:pPr>
-        <w:jc w:val="both"/>
-        <w:rPr>
-          <w:rFonts w:ascii="Arial" w:hAnsi="Arial" w:cs="Arial"/>
-        </w:rPr>
-      </w:pPr>
-    </w:p>
-    <w:p>
-      <w:r>
-        <w:rPr>
           <w:noProof/>
         </w:rPr>
         <w:drawing>
-          <wp:inline distT="0" distB="0" distL="0" distR="0" wp14:anchorId="3995E74E" wp14:editId="613392B9">
-            <wp:extent cx="6309675" cy="5133315"/>
-            <wp:effectExtent l="0" t="0" r="0" b="0"/>
-            <wp:docPr id="5" name="Imagen 5"/>
+          <wp:anchor distT="0" distB="0" distL="114300" distR="114300" simplePos="0" relativeHeight="251660288" behindDoc="1" locked="0" layoutInCell="1" allowOverlap="1" wp14:anchorId="4E59E5AB" wp14:editId="69CCB66C">
+            <wp:simplePos x="0" y="0"/>
+            <wp:positionH relativeFrom="margin">
+              <wp:align>center</wp:align>
+            </wp:positionH>
+            <wp:positionV relativeFrom="page">
+              <wp:posOffset>2639364</wp:posOffset>
+            </wp:positionV>
+            <wp:extent cx="6758940" cy="5498465"/>
+            <wp:effectExtent l="0" t="0" r="3810" b="6985"/>
+            <wp:wrapTight wrapText="bothSides">
+              <wp:wrapPolygon edited="0">
+                <wp:start x="0" y="0"/>
+                <wp:lineTo x="0" y="21553"/>
+                <wp:lineTo x="21551" y="21553"/>
+                <wp:lineTo x="21551" y="0"/>
+                <wp:lineTo x="0" y="0"/>
+              </wp:wrapPolygon>
+            </wp:wrapTight>
+            <wp:docPr id="5" name="Imagen 5" descr="Diagrama&#10;&#10;Descripción generada automáticamente"/>
             <wp:cNvGraphicFramePr>
               <a:graphicFrameLocks xmlns:a="http://schemas.openxmlformats.org/drawingml/2006/main" noChangeAspect="1"/>
             </wp:cNvGraphicFramePr>
@@ -2371,7 +2360,7 @@
               <a:graphicData uri="http://schemas.openxmlformats.org/drawingml/2006/picture">
                 <pic:pic xmlns:pic="http://schemas.openxmlformats.org/drawingml/2006/picture">
                   <pic:nvPicPr>
-                    <pic:cNvPr id="5" name="Imagen 5"/>
+                    <pic:cNvPr id="5" name="Imagen 5" descr="Diagrama&#10;&#10;Descripción generada automáticamente"/>
                     <pic:cNvPicPr/>
                   </pic:nvPicPr>
                   <pic:blipFill>
@@ -2389,7 +2378,7 @@
                   <pic:spPr>
                     <a:xfrm>
                       <a:off x="0" y="0"/>
-                      <a:ext cx="6342889" cy="5160337"/>
+                      <a:ext cx="6758940" cy="5498465"/>
                     </a:xfrm>
                     <a:prstGeom prst="rect">
                       <a:avLst/>
@@ -2398,10 +2387,89 @@
                 </pic:pic>
               </a:graphicData>
             </a:graphic>
-          </wp:inline>
+            <wp14:sizeRelH relativeFrom="margin">
+              <wp14:pctWidth>0</wp14:pctWidth>
+            </wp14:sizeRelH>
+            <wp14:sizeRelV relativeFrom="margin">
+              <wp14:pctHeight>0</wp14:pctHeight>
+            </wp14:sizeRelV>
+          </wp:anchor>
         </w:drawing>
       </w:r>
+      <w:r>
+        <w:rPr>
+          <w:rFonts w:ascii="Arial" w:hAnsi="Arial" w:cs="Arial"/>
+        </w:rPr>
+        <w:t xml:space="preserve">En Realizar un comentario tenemos el funcionamiento detallado. En caso de querer realizar un comentario, el cliente le dará </w:t>
+      </w:r>
+      <w:proofErr w:type="spellStart"/>
+      <w:proofErr w:type="gramStart"/>
+      <w:r>
+        <w:rPr>
+          <w:rFonts w:ascii="Arial" w:hAnsi="Arial" w:cs="Arial"/>
+        </w:rPr>
+        <w:t>click</w:t>
+      </w:r>
+      <w:proofErr w:type="spellEnd"/>
+      <w:proofErr w:type="gramEnd"/>
+      <w:r>
+        <w:rPr>
+          <w:rFonts w:ascii="Arial" w:hAnsi="Arial" w:cs="Arial"/>
+        </w:rPr>
+        <w:t xml:space="preserve"> en catalogo y buscar el artículo que desea comentar o bien buscar en el cuadro búsqueda, damos </w:t>
+      </w:r>
+      <w:proofErr w:type="spellStart"/>
+      <w:r>
+        <w:rPr>
+          <w:rFonts w:ascii="Arial" w:hAnsi="Arial" w:cs="Arial"/>
+        </w:rPr>
+        <w:t>click</w:t>
+      </w:r>
+      <w:proofErr w:type="spellEnd"/>
+      <w:r>
+        <w:rPr>
+          <w:rFonts w:ascii="Arial" w:hAnsi="Arial" w:cs="Arial"/>
+        </w:rPr>
+        <w:t xml:space="preserve"> en el artículo que se deseamos comentar, el cliente le da </w:t>
+      </w:r>
+      <w:proofErr w:type="spellStart"/>
+      <w:r>
+        <w:rPr>
+          <w:rFonts w:ascii="Arial" w:hAnsi="Arial" w:cs="Arial"/>
+        </w:rPr>
+        <w:t>click</w:t>
+      </w:r>
+      <w:proofErr w:type="spellEnd"/>
+      <w:r>
+        <w:rPr>
+          <w:rFonts w:ascii="Arial" w:hAnsi="Arial" w:cs="Arial"/>
+        </w:rPr>
+        <w:t xml:space="preserve"> en comentar, en caso de no tener iniciada la sesión te pedirá que inicies la sesión, una vez iniciada la sesión, te desplegará la página para que comentes el producto, una vez hecho el comentario le das </w:t>
+      </w:r>
+      <w:proofErr w:type="spellStart"/>
+      <w:r>
+        <w:rPr>
+          <w:rFonts w:ascii="Arial" w:hAnsi="Arial" w:cs="Arial"/>
+        </w:rPr>
+        <w:t>click</w:t>
+      </w:r>
+      <w:proofErr w:type="spellEnd"/>
+      <w:r>
+        <w:rPr>
+          <w:rFonts w:ascii="Arial" w:hAnsi="Arial" w:cs="Arial"/>
+        </w:rPr>
+        <w:t xml:space="preserve"> en comentar y te desplegará a la página del producto. </w:t>
+      </w:r>
     </w:p>
+    <w:p>
+      <w:pPr>
+        <w:jc w:val="both"/>
+        <w:rPr>
+          <w:rFonts w:ascii="Arial" w:hAnsi="Arial" w:cs="Arial"/>
+        </w:rPr>
+      </w:pPr>
+    </w:p>
+    <w:p/>
     <w:p>
       <w:r>
         <w:br w:type="page"/>
@@ -2427,93 +2495,29 @@
       </w:pPr>
       <w:r>
         <w:rPr>
-          <w:rFonts w:ascii="Arial" w:hAnsi="Arial" w:cs="Arial"/>
-        </w:rPr>
-        <w:t>E</w:t>
-      </w:r>
-      <w:r>
-        <w:rPr>
-          <w:rFonts w:ascii="Arial" w:hAnsi="Arial" w:cs="Arial"/>
-        </w:rPr>
-        <w:t xml:space="preserve">n este diagrama podemos ver que representación </w:t>
-      </w:r>
-      <w:r>
-        <w:rPr>
-          <w:rFonts w:ascii="Arial" w:hAnsi="Arial" w:cs="Arial"/>
-        </w:rPr>
-        <w:t>del caso</w:t>
-      </w:r>
-      <w:r>
-        <w:rPr>
-          <w:rFonts w:ascii="Arial" w:hAnsi="Arial" w:cs="Arial"/>
-        </w:rPr>
-        <w:t xml:space="preserve"> de uso de registrar un usuario, el actor inicia el caso de uso en la página principal, donde ingresa al vinculo de identificarse</w:t>
-      </w:r>
-      <w:r>
-        <w:rPr>
-          <w:rFonts w:ascii="Arial" w:hAnsi="Arial" w:cs="Arial"/>
-        </w:rPr>
-        <w:t>, el sistema le despliega la página de iniciar sesión</w:t>
-      </w:r>
-      <w:r>
-        <w:rPr>
-          <w:rFonts w:ascii="Arial" w:hAnsi="Arial" w:cs="Arial"/>
-        </w:rPr>
-        <w:t>, una vez</w:t>
-      </w:r>
-      <w:r>
-        <w:rPr>
-          <w:rFonts w:ascii="Arial" w:hAnsi="Arial" w:cs="Arial"/>
-        </w:rPr>
-        <w:t xml:space="preserve"> de da </w:t>
-      </w:r>
-      <w:proofErr w:type="spellStart"/>
-      <w:proofErr w:type="gramStart"/>
-      <w:r>
-        <w:rPr>
-          <w:rFonts w:ascii="Arial" w:hAnsi="Arial" w:cs="Arial"/>
-        </w:rPr>
-        <w:t>click</w:t>
-      </w:r>
-      <w:proofErr w:type="spellEnd"/>
-      <w:proofErr w:type="gramEnd"/>
-      <w:r>
-        <w:rPr>
-          <w:rFonts w:ascii="Arial" w:hAnsi="Arial" w:cs="Arial"/>
-        </w:rPr>
-        <w:t xml:space="preserve"> en el </w:t>
-      </w:r>
-      <w:r>
-        <w:rPr>
-          <w:rFonts w:ascii="Arial" w:hAnsi="Arial" w:cs="Arial"/>
-        </w:rPr>
-        <w:t>vínculo</w:t>
-      </w:r>
-      <w:r>
-        <w:rPr>
-          <w:rFonts w:ascii="Arial" w:hAnsi="Arial" w:cs="Arial"/>
-        </w:rPr>
-        <w:t xml:space="preserve"> de Registrase, el sistema le despliega la página con el formulario, y finalmente el actor llena el formulario y de ahí se comprueba si todo es correcto.</w:t>
-      </w:r>
-    </w:p>
-    <w:p>
-      <w:pPr>
-        <w:jc w:val="both"/>
-        <w:rPr>
-          <w:rFonts w:ascii="Arial" w:hAnsi="Arial" w:cs="Arial"/>
-        </w:rPr>
-      </w:pPr>
-    </w:p>
-    <w:p>
-      <w:r>
-        <w:rPr>
           <w:noProof/>
         </w:rPr>
         <w:drawing>
-          <wp:inline distT="0" distB="0" distL="0" distR="0" wp14:anchorId="6392BC94" wp14:editId="3B5D0D39">
-            <wp:extent cx="6274052" cy="5259705"/>
-            <wp:effectExtent l="0" t="0" r="0" b="0"/>
-            <wp:docPr id="7" name="Imagen 7"/>
+          <wp:anchor distT="0" distB="0" distL="114300" distR="114300" simplePos="0" relativeHeight="251661312" behindDoc="1" locked="0" layoutInCell="1" allowOverlap="1" wp14:anchorId="6D7F3D40" wp14:editId="455DAF4B">
+            <wp:simplePos x="0" y="0"/>
+            <wp:positionH relativeFrom="margin">
+              <wp:align>center</wp:align>
+            </wp:positionH>
+            <wp:positionV relativeFrom="page">
+              <wp:posOffset>2329484</wp:posOffset>
+            </wp:positionV>
+            <wp:extent cx="6652260" cy="5577205"/>
+            <wp:effectExtent l="0" t="0" r="0" b="4445"/>
+            <wp:wrapTight wrapText="bothSides">
+              <wp:wrapPolygon edited="0">
+                <wp:start x="0" y="0"/>
+                <wp:lineTo x="0" y="21543"/>
+                <wp:lineTo x="21526" y="21543"/>
+                <wp:lineTo x="21526" y="0"/>
+                <wp:lineTo x="0" y="0"/>
+              </wp:wrapPolygon>
+            </wp:wrapTight>
+            <wp:docPr id="7" name="Imagen 7" descr="Diagrama&#10;&#10;Descripción generada automáticamente"/>
             <wp:cNvGraphicFramePr>
               <a:graphicFrameLocks xmlns:a="http://schemas.openxmlformats.org/drawingml/2006/main" noChangeAspect="1"/>
             </wp:cNvGraphicFramePr>
@@ -2521,7 +2525,7 @@
               <a:graphicData uri="http://schemas.openxmlformats.org/drawingml/2006/picture">
                 <pic:pic xmlns:pic="http://schemas.openxmlformats.org/drawingml/2006/picture">
                   <pic:nvPicPr>
-                    <pic:cNvPr id="7" name="Imagen 7"/>
+                    <pic:cNvPr id="7" name="Imagen 7" descr="Diagrama&#10;&#10;Descripción generada automáticamente"/>
                     <pic:cNvPicPr/>
                   </pic:nvPicPr>
                   <pic:blipFill>
@@ -2539,7 +2543,7 @@
                   <pic:spPr>
                     <a:xfrm>
                       <a:off x="0" y="0"/>
-                      <a:ext cx="6296562" cy="5278576"/>
+                      <a:ext cx="6652260" cy="5577205"/>
                     </a:xfrm>
                     <a:prstGeom prst="rect">
                       <a:avLst/>
@@ -2548,42 +2552,236 @@
                 </pic:pic>
               </a:graphicData>
             </a:graphic>
-          </wp:inline>
+            <wp14:sizeRelH relativeFrom="margin">
+              <wp14:pctWidth>0</wp14:pctWidth>
+            </wp14:sizeRelH>
+            <wp14:sizeRelV relativeFrom="margin">
+              <wp14:pctHeight>0</wp14:pctHeight>
+            </wp14:sizeRelV>
+          </wp:anchor>
         </w:drawing>
+      </w:r>
+      <w:r>
+        <w:rPr>
+          <w:rFonts w:ascii="Arial" w:hAnsi="Arial" w:cs="Arial"/>
+        </w:rPr>
+        <w:t xml:space="preserve">En este diagrama podemos ver que representación del caso de uso de registrar un usuario, el actor inicia el caso de uso en la página principal, donde ingresa al vinculo de identificarse, el sistema le despliega la página de iniciar sesión, una vez de da </w:t>
+      </w:r>
+      <w:proofErr w:type="spellStart"/>
+      <w:proofErr w:type="gramStart"/>
+      <w:r>
+        <w:rPr>
+          <w:rFonts w:ascii="Arial" w:hAnsi="Arial" w:cs="Arial"/>
+        </w:rPr>
+        <w:t>click</w:t>
+      </w:r>
+      <w:proofErr w:type="spellEnd"/>
+      <w:proofErr w:type="gramEnd"/>
+      <w:r>
+        <w:rPr>
+          <w:rFonts w:ascii="Arial" w:hAnsi="Arial" w:cs="Arial"/>
+        </w:rPr>
+        <w:t xml:space="preserve"> en el vínculo de Registrase, el sistema le despliega la página con el formulario, y finalmente el actor llena el formulario y de ahí se comprueba si todo es correcto.</w:t>
       </w:r>
     </w:p>
     <w:p>
       <w:pPr>
+        <w:jc w:val="both"/>
+        <w:rPr>
+          <w:rFonts w:ascii="Arial" w:hAnsi="Arial" w:cs="Arial"/>
+        </w:rPr>
+      </w:pPr>
+    </w:p>
+    <w:p/>
+    <w:p>
+      <w:bookmarkStart w:id="4" w:name="_Toc94728320"/>
+    </w:p>
+    <w:p/>
+    <w:p/>
+    <w:p>
+      <w:pPr>
+        <w:rPr>
+          <w:rFonts w:ascii="Times New Roman" w:hAnsi="Times New Roman"/>
+          <w:b/>
+          <w:sz w:val="28"/>
+          <w:szCs w:val="26"/>
+        </w:rPr>
+      </w:pPr>
+      <w:r>
+        <w:br w:type="page"/>
+      </w:r>
+    </w:p>
+    <w:p>
+      <w:pPr>
         <w:pStyle w:val="Ttulo2"/>
       </w:pPr>
-      <w:bookmarkStart w:id="4" w:name="_Toc94728320"/>
       <w:r>
-        <w:t>Comprar de un Producto</w:t>
+        <w:lastRenderedPageBreak/>
+        <w:t>Comprar producto</w:t>
       </w:r>
       <w:bookmarkEnd w:id="4"/>
     </w:p>
     <w:p>
       <w:pPr>
-        <w:pStyle w:val="Ttulo2"/>
+        <w:rPr>
+          <w:rFonts w:ascii="Arial" w:hAnsi="Arial" w:cs="Arial"/>
+        </w:rPr>
+      </w:pPr>
+    </w:p>
+    <w:p>
+      <w:pPr>
+        <w:rPr>
+          <w:rFonts w:ascii="Arial" w:hAnsi="Arial" w:cs="Arial"/>
+        </w:rPr>
+      </w:pPr>
+    </w:p>
+    <w:p/>
+    <w:p/>
+    <w:p>
+      <w:pPr>
+        <w:rPr>
+          <w:rFonts w:ascii="Times New Roman" w:hAnsi="Times New Roman"/>
+          <w:b/>
+          <w:sz w:val="28"/>
+          <w:szCs w:val="26"/>
+        </w:rPr>
       </w:pPr>
       <w:bookmarkStart w:id="5" w:name="_Toc94728321"/>
       <w:r>
+        <w:br w:type="page"/>
+      </w:r>
+    </w:p>
+    <w:p>
+      <w:pPr>
+        <w:pStyle w:val="Ttulo2"/>
+      </w:pPr>
+      <w:r>
+        <w:lastRenderedPageBreak/>
         <w:t>Buscar un Producto</w:t>
       </w:r>
       <w:bookmarkEnd w:id="5"/>
     </w:p>
-    <w:p/>
+    <w:p>
+      <w:pPr>
+        <w:jc w:val="both"/>
+        <w:rPr>
+          <w:rFonts w:ascii="Arial" w:hAnsi="Arial" w:cs="Arial"/>
+        </w:rPr>
+      </w:pPr>
+      <w:r>
+        <w:rPr>
+          <w:noProof/>
+        </w:rPr>
+        <w:drawing>
+          <wp:anchor distT="0" distB="0" distL="114300" distR="114300" simplePos="0" relativeHeight="251662336" behindDoc="1" locked="0" layoutInCell="1" allowOverlap="1" wp14:anchorId="361AB194" wp14:editId="391B52BB">
+            <wp:simplePos x="0" y="0"/>
+            <wp:positionH relativeFrom="margin">
+              <wp:align>center</wp:align>
+            </wp:positionH>
+            <wp:positionV relativeFrom="page">
+              <wp:posOffset>2583125</wp:posOffset>
+            </wp:positionV>
+            <wp:extent cx="6409690" cy="4444365"/>
+            <wp:effectExtent l="0" t="0" r="0" b="0"/>
+            <wp:wrapTight wrapText="bothSides">
+              <wp:wrapPolygon edited="0">
+                <wp:start x="0" y="0"/>
+                <wp:lineTo x="0" y="21480"/>
+                <wp:lineTo x="21506" y="21480"/>
+                <wp:lineTo x="21506" y="0"/>
+                <wp:lineTo x="0" y="0"/>
+              </wp:wrapPolygon>
+            </wp:wrapTight>
+            <wp:docPr id="1" name="Imagen 1" descr="Diagrama&#10;&#10;Descripción generada automáticamente"/>
+            <wp:cNvGraphicFramePr>
+              <a:graphicFrameLocks xmlns:a="http://schemas.openxmlformats.org/drawingml/2006/main" noChangeAspect="1"/>
+            </wp:cNvGraphicFramePr>
+            <a:graphic xmlns:a="http://schemas.openxmlformats.org/drawingml/2006/main">
+              <a:graphicData uri="http://schemas.openxmlformats.org/drawingml/2006/picture">
+                <pic:pic xmlns:pic="http://schemas.openxmlformats.org/drawingml/2006/picture">
+                  <pic:nvPicPr>
+                    <pic:cNvPr id="1" name="Imagen 1" descr="Diagrama&#10;&#10;Descripción generada automáticamente"/>
+                    <pic:cNvPicPr>
+                      <a:picLocks noChangeAspect="1" noChangeArrowheads="1"/>
+                    </pic:cNvPicPr>
+                  </pic:nvPicPr>
+                  <pic:blipFill>
+                    <a:blip r:embed="rId11">
+                      <a:extLst>
+                        <a:ext uri="{28A0092B-C50C-407E-A947-70E740481C1C}">
+                          <a14:useLocalDpi xmlns:a14="http://schemas.microsoft.com/office/drawing/2010/main" val="0"/>
+                        </a:ext>
+                      </a:extLst>
+                    </a:blip>
+                    <a:srcRect/>
+                    <a:stretch>
+                      <a:fillRect/>
+                    </a:stretch>
+                  </pic:blipFill>
+                  <pic:spPr bwMode="auto">
+                    <a:xfrm>
+                      <a:off x="0" y="0"/>
+                      <a:ext cx="6409690" cy="4444365"/>
+                    </a:xfrm>
+                    <a:prstGeom prst="rect">
+                      <a:avLst/>
+                    </a:prstGeom>
+                    <a:noFill/>
+                    <a:ln>
+                      <a:noFill/>
+                    </a:ln>
+                  </pic:spPr>
+                </pic:pic>
+              </a:graphicData>
+            </a:graphic>
+            <wp14:sizeRelH relativeFrom="margin">
+              <wp14:pctWidth>0</wp14:pctWidth>
+            </wp14:sizeRelH>
+            <wp14:sizeRelV relativeFrom="margin">
+              <wp14:pctHeight>0</wp14:pctHeight>
+            </wp14:sizeRelV>
+          </wp:anchor>
+        </w:drawing>
+      </w:r>
+      <w:r>
+        <w:rPr>
+          <w:rFonts w:ascii="Arial" w:hAnsi="Arial" w:cs="Arial"/>
+        </w:rPr>
+        <w:t>En el siguiente diagrama de robustez se muestra el procedimiento para la buscar un producto dentro del sistema de AXIS, el usuario si él lo desea, puede iniciar sesión y buscar el producto</w:t>
+      </w:r>
+      <w:r>
+        <w:rPr>
+          <w:rFonts w:ascii="Arial" w:hAnsi="Arial" w:cs="Arial"/>
+        </w:rPr>
+        <w:t xml:space="preserve"> y en otro caso, no es necesario tener registrado una cuenta o iniciar sesión en ella, si solamente se busca el producto, el caso de uso de “Buscar producto” puede operar sin ninguna controversia, este procedimiento puede repetirse las veces que el usuario lo desee, no existe algún límite en las búsquedas de producto del lado del sistema.</w:t>
+      </w:r>
+    </w:p>
+    <w:p/>
+    <w:p>
+      <w:pPr>
+        <w:rPr>
+          <w:rFonts w:ascii="Times New Roman" w:eastAsiaTheme="majorEastAsia" w:hAnsi="Times New Roman" w:cstheme="majorBidi"/>
+          <w:b/>
+          <w:sz w:val="32"/>
+          <w:szCs w:val="32"/>
+        </w:rPr>
+      </w:pPr>
+      <w:bookmarkStart w:id="6" w:name="_Toc94728322"/>
+      <w:r>
+        <w:br w:type="page"/>
+      </w:r>
+    </w:p>
     <w:p>
       <w:pPr>
         <w:pStyle w:val="Ttulo1"/>
         <w:numPr>
           <w:ilvl w:val="0"/>
-          <w:numId w:val="39"/>
+          <w:numId w:val="34"/>
         </w:numPr>
         <w:ind w:left="284" w:hanging="284"/>
       </w:pPr>
-      <w:bookmarkStart w:id="6" w:name="_Toc94728322"/>
       <w:r>
+        <w:lastRenderedPageBreak/>
         <w:t>Diagrama de secuencia</w:t>
       </w:r>
       <w:bookmarkEnd w:id="6"/>
@@ -2617,7 +2815,6 @@
       </w:pPr>
       <w:bookmarkStart w:id="7" w:name="_Toc94728323"/>
       <w:r>
-        <w:lastRenderedPageBreak/>
         <w:t>Diagrama o diagramas de clases.</w:t>
       </w:r>
       <w:bookmarkEnd w:id="7"/>
@@ -2690,9 +2887,10 @@
         <w:t>Referencias</w:t>
       </w:r>
     </w:p>
+    <w:p/>
     <w:sectPr>
-      <w:headerReference w:type="default" r:id="rId11"/>
-      <w:footerReference w:type="default" r:id="rId12"/>
+      <w:headerReference w:type="default" r:id="rId12"/>
+      <w:footerReference w:type="default" r:id="rId13"/>
       <w:pgSz w:w="11906" w:h="16838"/>
       <w:pgMar w:top="1417" w:right="1701" w:bottom="1417" w:left="1701" w:header="708" w:footer="708" w:gutter="0"/>
       <w:cols w:space="708"/>

</xml_diff>

<commit_message>
Agregué el diagrama de robustez de comprar producto con su descripción.
</commit_message>
<xml_diff>
--- a/Casos de Uso/Diseño.docx
+++ b/Casos de Uso/Diseño.docx
@@ -2110,6 +2110,107 @@
           </w:p>
         </w:tc>
       </w:tr>
+      <w:tr>
+        <w:trPr>
+          <w:trHeight w:val="263"/>
+        </w:trPr>
+        <w:tc>
+          <w:tcPr>
+            <w:tcW w:w="1843" w:type="dxa"/>
+          </w:tcPr>
+          <w:p>
+            <w:pPr>
+              <w:rPr>
+                <w:rFonts w:ascii="Arial" w:hAnsi="Arial" w:cs="Arial"/>
+                <w:bCs/>
+                <w:sz w:val="18"/>
+                <w:szCs w:val="18"/>
+              </w:rPr>
+            </w:pPr>
+            <w:r>
+              <w:rPr>
+                <w:rFonts w:ascii="Arial" w:hAnsi="Arial" w:cs="Arial"/>
+                <w:bCs/>
+                <w:sz w:val="18"/>
+                <w:szCs w:val="18"/>
+              </w:rPr>
+              <w:t>Miguel Guzman</w:t>
+            </w:r>
+          </w:p>
+        </w:tc>
+        <w:tc>
+          <w:tcPr>
+            <w:tcW w:w="992" w:type="dxa"/>
+          </w:tcPr>
+          <w:p>
+            <w:pPr>
+              <w:rPr>
+                <w:rFonts w:ascii="Arial" w:hAnsi="Arial" w:cs="Arial"/>
+                <w:bCs/>
+                <w:sz w:val="18"/>
+                <w:szCs w:val="18"/>
+              </w:rPr>
+            </w:pPr>
+            <w:r>
+              <w:rPr>
+                <w:rFonts w:ascii="Arial" w:hAnsi="Arial" w:cs="Arial"/>
+                <w:bCs/>
+                <w:sz w:val="18"/>
+                <w:szCs w:val="18"/>
+              </w:rPr>
+              <w:t>03/02/22</w:t>
+            </w:r>
+          </w:p>
+        </w:tc>
+        <w:tc>
+          <w:tcPr>
+            <w:tcW w:w="7230" w:type="dxa"/>
+          </w:tcPr>
+          <w:p>
+            <w:pPr>
+              <w:rPr>
+                <w:rFonts w:ascii="Arial" w:hAnsi="Arial" w:cs="Arial"/>
+                <w:bCs/>
+                <w:sz w:val="18"/>
+                <w:szCs w:val="18"/>
+              </w:rPr>
+            </w:pPr>
+            <w:r>
+              <w:rPr>
+                <w:rFonts w:ascii="Arial" w:hAnsi="Arial" w:cs="Arial"/>
+                <w:bCs/>
+                <w:sz w:val="18"/>
+                <w:szCs w:val="18"/>
+              </w:rPr>
+              <w:t>Agregué el diagrama de robustez de comprar producto con su descripción.</w:t>
+            </w:r>
+          </w:p>
+        </w:tc>
+        <w:tc>
+          <w:tcPr>
+            <w:tcW w:w="992" w:type="dxa"/>
+          </w:tcPr>
+          <w:p>
+            <w:pPr>
+              <w:rPr>
+                <w:rFonts w:ascii="Arial" w:hAnsi="Arial" w:cs="Arial"/>
+                <w:bCs/>
+                <w:sz w:val="18"/>
+                <w:szCs w:val="18"/>
+              </w:rPr>
+            </w:pPr>
+            <w:r>
+              <w:rPr>
+                <w:rFonts w:ascii="Arial" w:hAnsi="Arial" w:cs="Arial"/>
+                <w:bCs/>
+                <w:sz w:val="18"/>
+                <w:szCs w:val="18"/>
+              </w:rPr>
+              <w:t>1.6</w:t>
+            </w:r>
+          </w:p>
+        </w:tc>
+      </w:tr>
     </w:tbl>
     <w:p/>
     <w:p/>
@@ -2134,8 +2235,6 @@
     <w:p/>
     <w:p/>
     <w:p/>
-    <w:p/>
-    <w:p/>
     <w:p>
       <w:pPr>
         <w:pStyle w:val="Ttulo1"/>
@@ -2150,6 +2249,7 @@
         <w:rPr>
           <w:rFonts w:ascii="Arial" w:hAnsi="Arial" w:cs="Arial"/>
         </w:rPr>
+        <w:lastRenderedPageBreak/>
         <w:t>Diagramas de robustez</w:t>
       </w:r>
       <w:bookmarkEnd w:id="0"/>
@@ -2243,57 +2343,13 @@
         <w:rPr>
           <w:rFonts w:ascii="Arial" w:hAnsi="Arial" w:cs="Arial"/>
         </w:rPr>
-        <w:t xml:space="preserve">En inicio de sesión tenemos el funcionamiento detallado de este. El cliente estando en la página principal le da </w:t>
-      </w:r>
-      <w:proofErr w:type="spellStart"/>
-      <w:proofErr w:type="gramStart"/>
-      <w:r>
-        <w:rPr>
-          <w:rFonts w:ascii="Arial" w:hAnsi="Arial" w:cs="Arial"/>
-        </w:rPr>
-        <w:t>click</w:t>
-      </w:r>
-      <w:proofErr w:type="spellEnd"/>
-      <w:proofErr w:type="gramEnd"/>
-      <w:r>
-        <w:rPr>
-          <w:rFonts w:ascii="Arial" w:hAnsi="Arial" w:cs="Arial"/>
-        </w:rPr>
-        <w:t xml:space="preserve"> en el vínculo “identificarse”, así lo dirige a la página de inicio de sesión, en la página podrá </w:t>
+        <w:t xml:space="preserve">En inicio de sesión tenemos el funcionamiento detallado de este. El cliente estando en la página principal le da click en el vínculo “identificarse”, así lo dirige a la página de inicio de sesión, en la página podrá </w:t>
       </w:r>
       <w:r>
         <w:rPr>
           <w:rFonts w:ascii="Arial" w:hAnsi="Arial" w:cs="Arial"/>
         </w:rPr>
-        <w:t xml:space="preserve">iniciar sesión si es que ya tiene una cuenta introduce los datos e inicia sesión, en caso de no acordarse de la contraseña, podrá recuperar dando </w:t>
-      </w:r>
-      <w:proofErr w:type="spellStart"/>
-      <w:r>
-        <w:rPr>
-          <w:rFonts w:ascii="Arial" w:hAnsi="Arial" w:cs="Arial"/>
-        </w:rPr>
-        <w:t>click</w:t>
-      </w:r>
-      <w:proofErr w:type="spellEnd"/>
-      <w:r>
-        <w:rPr>
-          <w:rFonts w:ascii="Arial" w:hAnsi="Arial" w:cs="Arial"/>
-        </w:rPr>
-        <w:t xml:space="preserve"> en “olvidé la contraseña”, en caso de no tener cuenta, podrás registrarte dándole </w:t>
-      </w:r>
-      <w:proofErr w:type="spellStart"/>
-      <w:r>
-        <w:rPr>
-          <w:rFonts w:ascii="Arial" w:hAnsi="Arial" w:cs="Arial"/>
-        </w:rPr>
-        <w:t>click</w:t>
-      </w:r>
-      <w:proofErr w:type="spellEnd"/>
-      <w:r>
-        <w:rPr>
-          <w:rFonts w:ascii="Arial" w:hAnsi="Arial" w:cs="Arial"/>
-        </w:rPr>
-        <w:t xml:space="preserve"> en “registrarse” y te desplegará la página de registrarte.</w:t>
+        <w:t>iniciar sesión si es que ya tiene una cuenta introduce los datos e inicia sesión, en caso de no acordarse de la contraseña, podrá recuperar dando click en “olvidé la contraseña”, en caso de no tener cuenta, podrás registrarte dándole click en “registrarse” y te desplegará la página de registrarte.</w:t>
       </w:r>
     </w:p>
     <w:p>
@@ -2400,65 +2456,7 @@
         <w:rPr>
           <w:rFonts w:ascii="Arial" w:hAnsi="Arial" w:cs="Arial"/>
         </w:rPr>
-        <w:t xml:space="preserve">En Realizar un comentario tenemos el funcionamiento detallado. En caso de querer realizar un comentario, el cliente le dará </w:t>
-      </w:r>
-      <w:proofErr w:type="spellStart"/>
-      <w:proofErr w:type="gramStart"/>
-      <w:r>
-        <w:rPr>
-          <w:rFonts w:ascii="Arial" w:hAnsi="Arial" w:cs="Arial"/>
-        </w:rPr>
-        <w:t>click</w:t>
-      </w:r>
-      <w:proofErr w:type="spellEnd"/>
-      <w:proofErr w:type="gramEnd"/>
-      <w:r>
-        <w:rPr>
-          <w:rFonts w:ascii="Arial" w:hAnsi="Arial" w:cs="Arial"/>
-        </w:rPr>
-        <w:t xml:space="preserve"> en catalogo y buscar el artículo que desea comentar o bien buscar en el cuadro búsqueda, damos </w:t>
-      </w:r>
-      <w:proofErr w:type="spellStart"/>
-      <w:r>
-        <w:rPr>
-          <w:rFonts w:ascii="Arial" w:hAnsi="Arial" w:cs="Arial"/>
-        </w:rPr>
-        <w:t>click</w:t>
-      </w:r>
-      <w:proofErr w:type="spellEnd"/>
-      <w:r>
-        <w:rPr>
-          <w:rFonts w:ascii="Arial" w:hAnsi="Arial" w:cs="Arial"/>
-        </w:rPr>
-        <w:t xml:space="preserve"> en el artículo que se deseamos comentar, el cliente le da </w:t>
-      </w:r>
-      <w:proofErr w:type="spellStart"/>
-      <w:r>
-        <w:rPr>
-          <w:rFonts w:ascii="Arial" w:hAnsi="Arial" w:cs="Arial"/>
-        </w:rPr>
-        <w:t>click</w:t>
-      </w:r>
-      <w:proofErr w:type="spellEnd"/>
-      <w:r>
-        <w:rPr>
-          <w:rFonts w:ascii="Arial" w:hAnsi="Arial" w:cs="Arial"/>
-        </w:rPr>
-        <w:t xml:space="preserve"> en comentar, en caso de no tener iniciada la sesión te pedirá que inicies la sesión, una vez iniciada la sesión, te desplegará la página para que comentes el producto, una vez hecho el comentario le das </w:t>
-      </w:r>
-      <w:proofErr w:type="spellStart"/>
-      <w:r>
-        <w:rPr>
-          <w:rFonts w:ascii="Arial" w:hAnsi="Arial" w:cs="Arial"/>
-        </w:rPr>
-        <w:t>click</w:t>
-      </w:r>
-      <w:proofErr w:type="spellEnd"/>
-      <w:r>
-        <w:rPr>
-          <w:rFonts w:ascii="Arial" w:hAnsi="Arial" w:cs="Arial"/>
-        </w:rPr>
-        <w:t xml:space="preserve"> en comentar y te desplegará a la página del producto. </w:t>
+        <w:t xml:space="preserve">En Realizar un comentario tenemos el funcionamiento detallado. En caso de querer realizar un comentario, el cliente le dará click en catalogo y buscar el artículo que desea comentar o bien buscar en el cuadro búsqueda, damos click en el artículo que se deseamos comentar, el cliente le da click en comentar, en caso de no tener iniciada la sesión te pedirá que inicies la sesión, una vez iniciada la sesión, te desplegará la página para que comentes el producto, una vez hecho el comentario le das click en comentar y te desplegará a la página del producto. </w:t>
       </w:r>
     </w:p>
     <w:p>
@@ -2565,23 +2563,7 @@
         <w:rPr>
           <w:rFonts w:ascii="Arial" w:hAnsi="Arial" w:cs="Arial"/>
         </w:rPr>
-        <w:t xml:space="preserve">En este diagrama podemos ver que representación del caso de uso de registrar un usuario, el actor inicia el caso de uso en la página principal, donde ingresa al vinculo de identificarse, el sistema le despliega la página de iniciar sesión, una vez de da </w:t>
-      </w:r>
-      <w:proofErr w:type="spellStart"/>
-      <w:proofErr w:type="gramStart"/>
-      <w:r>
-        <w:rPr>
-          <w:rFonts w:ascii="Arial" w:hAnsi="Arial" w:cs="Arial"/>
-        </w:rPr>
-        <w:t>click</w:t>
-      </w:r>
-      <w:proofErr w:type="spellEnd"/>
-      <w:proofErr w:type="gramEnd"/>
-      <w:r>
-        <w:rPr>
-          <w:rFonts w:ascii="Arial" w:hAnsi="Arial" w:cs="Arial"/>
-        </w:rPr>
-        <w:t xml:space="preserve"> en el vínculo de Registrase, el sistema le despliega la página con el formulario, y finalmente el actor llena el formulario y de ahí se comprueba si todo es correcto.</w:t>
+        <w:t>En este diagrama podemos ver que representación del caso de uso de registrar un usuario, el actor inicia el caso de uso en la página principal, donde ingresa al vinculo de identificarse, el sistema le despliega la página de iniciar sesión, una vez de da click en el vínculo de Registrase, el sistema le despliega la página con el formulario, y finalmente el actor llena el formulario y de ahí se comprueba si todo es correcto.</w:t>
       </w:r>
     </w:p>
     <w:p>
@@ -2611,6 +2593,7 @@
         <w:br w:type="page"/>
       </w:r>
     </w:p>
+    <w:bookmarkEnd w:id="4"/>
     <w:p>
       <w:pPr>
         <w:pStyle w:val="Ttulo2"/>
@@ -2619,14 +2602,95 @@
         <w:lastRenderedPageBreak/>
         <w:t>Comprar producto</w:t>
       </w:r>
-      <w:bookmarkEnd w:id="4"/>
     </w:p>
     <w:p>
       <w:pPr>
+        <w:jc w:val="both"/>
         <w:rPr>
           <w:rFonts w:ascii="Arial" w:hAnsi="Arial" w:cs="Arial"/>
         </w:rPr>
       </w:pPr>
+      <w:r>
+        <w:rPr>
+          <w:noProof/>
+        </w:rPr>
+        <w:drawing>
+          <wp:anchor distT="0" distB="0" distL="114300" distR="114300" simplePos="0" relativeHeight="251664384" behindDoc="1" locked="0" layoutInCell="1" allowOverlap="1" wp14:anchorId="3915BCF0" wp14:editId="11FE0820">
+            <wp:simplePos x="0" y="0"/>
+            <wp:positionH relativeFrom="margin">
+              <wp:align>center</wp:align>
+            </wp:positionH>
+            <wp:positionV relativeFrom="page">
+              <wp:posOffset>2448560</wp:posOffset>
+            </wp:positionV>
+            <wp:extent cx="7164070" cy="3959225"/>
+            <wp:effectExtent l="0" t="0" r="0" b="3175"/>
+            <wp:wrapTight wrapText="bothSides">
+              <wp:wrapPolygon edited="0">
+                <wp:start x="0" y="0"/>
+                <wp:lineTo x="0" y="21513"/>
+                <wp:lineTo x="21539" y="21513"/>
+                <wp:lineTo x="21539" y="0"/>
+                <wp:lineTo x="0" y="0"/>
+              </wp:wrapPolygon>
+            </wp:wrapTight>
+            <wp:docPr id="2" name="Imagen 2" descr="Diagrama&#10;&#10;Descripción generada automáticamente"/>
+            <wp:cNvGraphicFramePr>
+              <a:graphicFrameLocks xmlns:a="http://schemas.openxmlformats.org/drawingml/2006/main" noChangeAspect="1"/>
+            </wp:cNvGraphicFramePr>
+            <a:graphic xmlns:a="http://schemas.openxmlformats.org/drawingml/2006/main">
+              <a:graphicData uri="http://schemas.openxmlformats.org/drawingml/2006/picture">
+                <pic:pic xmlns:pic="http://schemas.openxmlformats.org/drawingml/2006/picture">
+                  <pic:nvPicPr>
+                    <pic:cNvPr id="2" name="Imagen 2" descr="Diagrama&#10;&#10;Descripción generada automáticamente"/>
+                    <pic:cNvPicPr>
+                      <a:picLocks noChangeAspect="1" noChangeArrowheads="1"/>
+                    </pic:cNvPicPr>
+                  </pic:nvPicPr>
+                  <pic:blipFill>
+                    <a:blip r:embed="rId11" cstate="print">
+                      <a:extLst>
+                        <a:ext uri="{28A0092B-C50C-407E-A947-70E740481C1C}">
+                          <a14:useLocalDpi xmlns:a14="http://schemas.microsoft.com/office/drawing/2010/main" val="0"/>
+                        </a:ext>
+                      </a:extLst>
+                    </a:blip>
+                    <a:srcRect/>
+                    <a:stretch>
+                      <a:fillRect/>
+                    </a:stretch>
+                  </pic:blipFill>
+                  <pic:spPr bwMode="auto">
+                    <a:xfrm>
+                      <a:off x="0" y="0"/>
+                      <a:ext cx="7164070" cy="3959225"/>
+                    </a:xfrm>
+                    <a:prstGeom prst="rect">
+                      <a:avLst/>
+                    </a:prstGeom>
+                    <a:noFill/>
+                    <a:ln>
+                      <a:noFill/>
+                    </a:ln>
+                  </pic:spPr>
+                </pic:pic>
+              </a:graphicData>
+            </a:graphic>
+            <wp14:sizeRelH relativeFrom="margin">
+              <wp14:pctWidth>0</wp14:pctWidth>
+            </wp14:sizeRelH>
+            <wp14:sizeRelV relativeFrom="margin">
+              <wp14:pctHeight>0</wp14:pctHeight>
+            </wp14:sizeRelV>
+          </wp:anchor>
+        </w:drawing>
+      </w:r>
+      <w:r>
+        <w:rPr>
+          <w:rFonts w:ascii="Arial" w:hAnsi="Arial" w:cs="Arial"/>
+        </w:rPr>
+        <w:t>En el siguiente diagrama, se encuentra el proceso que debe seguirse para la compra de un producto en el sistema Axis, existen procesos el cual dependen del usuario como el método de pago y si se encuentra en su sitio de entrega para el envío de la notificación. Este proceso se hace por cada pedido realizado, cada pedido puede tener varios productos, pero solo contará como un pedido por usuario, no hay límites de compra a menos que no haya disponibilidad de productos.</w:t>
+      </w:r>
     </w:p>
     <w:p>
       <w:pPr>
@@ -2646,7 +2710,6 @@
           <w:szCs w:val="26"/>
         </w:rPr>
       </w:pPr>
-      <w:bookmarkStart w:id="5" w:name="_Toc94728321"/>
       <w:r>
         <w:br w:type="page"/>
       </w:r>
@@ -2655,6 +2718,7 @@
       <w:pPr>
         <w:pStyle w:val="Ttulo2"/>
       </w:pPr>
+      <w:bookmarkStart w:id="5" w:name="_Toc94728321"/>
       <w:r>
         <w:lastRenderedPageBreak/>
         <w:t>Buscar un Producto</w:t>
@@ -2706,7 +2770,7 @@
                     </pic:cNvPicPr>
                   </pic:nvPicPr>
                   <pic:blipFill>
-                    <a:blip r:embed="rId11">
+                    <a:blip r:embed="rId12">
                       <a:extLst>
                         <a:ext uri="{28A0092B-C50C-407E-A947-70E740481C1C}">
                           <a14:useLocalDpi xmlns:a14="http://schemas.microsoft.com/office/drawing/2010/main" val="0"/>
@@ -2889,8 +2953,8 @@
     </w:p>
     <w:p/>
     <w:sectPr>
-      <w:headerReference w:type="default" r:id="rId12"/>
-      <w:footerReference w:type="default" r:id="rId13"/>
+      <w:headerReference w:type="default" r:id="rId13"/>
+      <w:footerReference w:type="default" r:id="rId14"/>
       <w:pgSz w:w="11906" w:h="16838"/>
       <w:pgMar w:top="1417" w:right="1701" w:bottom="1417" w:left="1701" w:header="708" w:footer="708" w:gutter="0"/>
       <w:cols w:space="708"/>
@@ -4577,7 +4641,7 @@
   <w:abstractNum w:abstractNumId="11" w15:restartNumberingAfterBreak="0">
     <w:nsid w:val="64921114"/>
     <w:multiLevelType w:val="hybridMultilevel"/>
-    <w:tmpl w:val="3962CFA8"/>
+    <w:tmpl w:val="C97C469C"/>
     <w:lvl w:ilvl="0" w:tplc="C1F6AF86">
       <w:start w:val="1"/>
       <w:numFmt w:val="decimal"/>
@@ -5097,6 +5161,12 @@
       <w:startOverride w:val="1"/>
     </w:lvlOverride>
     <w:lvlOverride w:ilvl="8">
+      <w:startOverride w:val="1"/>
+    </w:lvlOverride>
+  </w:num>
+  <w:num w:numId="40">
+    <w:abstractNumId w:val="11"/>
+    <w:lvlOverride w:ilvl="0">
       <w:startOverride w:val="1"/>
     </w:lvlOverride>
   </w:num>

</xml_diff>

<commit_message>
Agregue el diagrama de secuencia de registrar un usuario con una breve descripción.
</commit_message>
<xml_diff>
--- a/Casos de Uso/Diseño.docx
+++ b/Casos de Uso/Diseño.docx
@@ -230,8 +230,20 @@
           <w:szCs w:val="28"/>
           <w:lang w:eastAsia="es-MX"/>
         </w:rPr>
-        <w:t>Guzmán Ortega Axel Yael</w:t>
+        <w:t xml:space="preserve">Guzmán Ortega Axel </w:t>
       </w:r>
+      <w:proofErr w:type="spellStart"/>
+      <w:r>
+        <w:rPr>
+          <w:rFonts w:ascii="Arial" w:eastAsia="Times New Roman" w:hAnsi="Arial" w:cs="Arial"/>
+          <w:color w:val="000000"/>
+          <w:sz w:val="28"/>
+          <w:szCs w:val="28"/>
+          <w:lang w:eastAsia="es-MX"/>
+        </w:rPr>
+        <w:t>Yael</w:t>
+      </w:r>
+      <w:proofErr w:type="spellEnd"/>
     </w:p>
     <w:p>
       <w:pPr>
@@ -324,7 +336,6 @@
               <w:i w:val="0"/>
               <w:noProof/>
               <w:sz w:val="22"/>
-              <w:lang w:eastAsia="es-ES"/>
             </w:rPr>
           </w:pPr>
           <w:r>
@@ -357,7 +368,7 @@
             </w:rPr>
             <w:fldChar w:fldCharType="separate"/>
           </w:r>
-          <w:hyperlink w:anchor="_Toc94728316" w:history="1">
+          <w:hyperlink w:anchor="_Toc94795832" w:history="1">
             <w:r>
               <w:rPr>
                 <w:rStyle w:val="Hipervnculo"/>
@@ -373,7 +384,6 @@
                 <w:i w:val="0"/>
                 <w:noProof/>
                 <w:sz w:val="22"/>
-                <w:lang w:eastAsia="es-ES"/>
               </w:rPr>
               <w:tab/>
             </w:r>
@@ -404,7 +414,7 @@
                 <w:noProof/>
                 <w:webHidden/>
               </w:rPr>
-              <w:instrText xml:space="preserve"> PAGEREF _Toc94728316 \h </w:instrText>
+              <w:instrText xml:space="preserve"> PAGEREF _Toc94795832 \h </w:instrText>
             </w:r>
             <w:r>
               <w:rPr>
@@ -448,10 +458,9 @@
               <w:i w:val="0"/>
               <w:noProof/>
               <w:sz w:val="22"/>
-              <w:lang w:eastAsia="es-ES"/>
             </w:rPr>
           </w:pPr>
-          <w:hyperlink w:anchor="_Toc94728317" w:history="1">
+          <w:hyperlink w:anchor="_Toc94795833" w:history="1">
             <w:r>
               <w:rPr>
                 <w:rStyle w:val="Hipervnculo"/>
@@ -466,7 +475,6 @@
                 <w:i w:val="0"/>
                 <w:noProof/>
                 <w:sz w:val="22"/>
-                <w:lang w:eastAsia="es-ES"/>
               </w:rPr>
               <w:tab/>
             </w:r>
@@ -496,7 +504,7 @@
                 <w:noProof/>
                 <w:webHidden/>
               </w:rPr>
-              <w:instrText xml:space="preserve"> PAGEREF _Toc94728317 \h </w:instrText>
+              <w:instrText xml:space="preserve"> PAGEREF _Toc94795833 \h </w:instrText>
             </w:r>
             <w:r>
               <w:rPr>
@@ -540,10 +548,9 @@
               <w:i w:val="0"/>
               <w:noProof/>
               <w:sz w:val="22"/>
-              <w:lang w:eastAsia="es-ES"/>
             </w:rPr>
           </w:pPr>
-          <w:hyperlink w:anchor="_Toc94728318" w:history="1">
+          <w:hyperlink w:anchor="_Toc94795834" w:history="1">
             <w:r>
               <w:rPr>
                 <w:rStyle w:val="Hipervnculo"/>
@@ -558,7 +565,6 @@
                 <w:i w:val="0"/>
                 <w:noProof/>
                 <w:sz w:val="22"/>
-                <w:lang w:eastAsia="es-ES"/>
               </w:rPr>
               <w:tab/>
             </w:r>
@@ -588,7 +594,7 @@
                 <w:noProof/>
                 <w:webHidden/>
               </w:rPr>
-              <w:instrText xml:space="preserve"> PAGEREF _Toc94728318 \h </w:instrText>
+              <w:instrText xml:space="preserve"> PAGEREF _Toc94795834 \h </w:instrText>
             </w:r>
             <w:r>
               <w:rPr>
@@ -608,7 +614,7 @@
                 <w:noProof/>
                 <w:webHidden/>
               </w:rPr>
-              <w:t>4</w:t>
+              <w:t>6</w:t>
             </w:r>
             <w:r>
               <w:rPr>
@@ -632,10 +638,9 @@
               <w:i w:val="0"/>
               <w:noProof/>
               <w:sz w:val="22"/>
-              <w:lang w:eastAsia="es-ES"/>
             </w:rPr>
           </w:pPr>
-          <w:hyperlink w:anchor="_Toc94728319" w:history="1">
+          <w:hyperlink w:anchor="_Toc94795835" w:history="1">
             <w:r>
               <w:rPr>
                 <w:rStyle w:val="Hipervnculo"/>
@@ -650,7 +655,6 @@
                 <w:i w:val="0"/>
                 <w:noProof/>
                 <w:sz w:val="22"/>
-                <w:lang w:eastAsia="es-ES"/>
               </w:rPr>
               <w:tab/>
             </w:r>
@@ -680,7 +684,7 @@
                 <w:noProof/>
                 <w:webHidden/>
               </w:rPr>
-              <w:instrText xml:space="preserve"> PAGEREF _Toc94728319 \h </w:instrText>
+              <w:instrText xml:space="preserve"> PAGEREF _Toc94795835 \h </w:instrText>
             </w:r>
             <w:r>
               <w:rPr>
@@ -700,7 +704,7 @@
                 <w:noProof/>
                 <w:webHidden/>
               </w:rPr>
-              <w:t>5</w:t>
+              <w:t>7</w:t>
             </w:r>
             <w:r>
               <w:rPr>
@@ -724,10 +728,9 @@
               <w:i w:val="0"/>
               <w:noProof/>
               <w:sz w:val="22"/>
-              <w:lang w:eastAsia="es-ES"/>
             </w:rPr>
           </w:pPr>
-          <w:hyperlink w:anchor="_Toc94728320" w:history="1">
+          <w:hyperlink w:anchor="_Toc94795836" w:history="1">
             <w:r>
               <w:rPr>
                 <w:rStyle w:val="Hipervnculo"/>
@@ -742,7 +745,6 @@
                 <w:i w:val="0"/>
                 <w:noProof/>
                 <w:sz w:val="22"/>
-                <w:lang w:eastAsia="es-ES"/>
               </w:rPr>
               <w:tab/>
             </w:r>
@@ -751,7 +753,7 @@
                 <w:rStyle w:val="Hipervnculo"/>
                 <w:noProof/>
               </w:rPr>
-              <w:t>Comprar de un Producto</w:t>
+              <w:t>Comprar producto</w:t>
             </w:r>
             <w:r>
               <w:rPr>
@@ -772,7 +774,7 @@
                 <w:noProof/>
                 <w:webHidden/>
               </w:rPr>
-              <w:instrText xml:space="preserve"> PAGEREF _Toc94728320 \h </w:instrText>
+              <w:instrText xml:space="preserve"> PAGEREF _Toc94795836 \h </w:instrText>
             </w:r>
             <w:r>
               <w:rPr>
@@ -792,7 +794,7 @@
                 <w:noProof/>
                 <w:webHidden/>
               </w:rPr>
-              <w:t>6</w:t>
+              <w:t>8</w:t>
             </w:r>
             <w:r>
               <w:rPr>
@@ -816,10 +818,9 @@
               <w:i w:val="0"/>
               <w:noProof/>
               <w:sz w:val="22"/>
-              <w:lang w:eastAsia="es-ES"/>
             </w:rPr>
           </w:pPr>
-          <w:hyperlink w:anchor="_Toc94728321" w:history="1">
+          <w:hyperlink w:anchor="_Toc94795837" w:history="1">
             <w:r>
               <w:rPr>
                 <w:rStyle w:val="Hipervnculo"/>
@@ -834,7 +835,6 @@
                 <w:i w:val="0"/>
                 <w:noProof/>
                 <w:sz w:val="22"/>
-                <w:lang w:eastAsia="es-ES"/>
               </w:rPr>
               <w:tab/>
             </w:r>
@@ -864,7 +864,7 @@
                 <w:noProof/>
                 <w:webHidden/>
               </w:rPr>
-              <w:instrText xml:space="preserve"> PAGEREF _Toc94728321 \h </w:instrText>
+              <w:instrText xml:space="preserve"> PAGEREF _Toc94795837 \h </w:instrText>
             </w:r>
             <w:r>
               <w:rPr>
@@ -884,7 +884,7 @@
                 <w:noProof/>
                 <w:webHidden/>
               </w:rPr>
-              <w:t>6</w:t>
+              <w:t>9</w:t>
             </w:r>
             <w:r>
               <w:rPr>
@@ -908,10 +908,9 @@
               <w:i w:val="0"/>
               <w:noProof/>
               <w:sz w:val="22"/>
-              <w:lang w:eastAsia="es-ES"/>
             </w:rPr>
           </w:pPr>
-          <w:hyperlink w:anchor="_Toc94728322" w:history="1">
+          <w:hyperlink w:anchor="_Toc94795838" w:history="1">
             <w:r>
               <w:rPr>
                 <w:rStyle w:val="Hipervnculo"/>
@@ -926,7 +925,6 @@
                 <w:i w:val="0"/>
                 <w:noProof/>
                 <w:sz w:val="22"/>
-                <w:lang w:eastAsia="es-ES"/>
               </w:rPr>
               <w:tab/>
             </w:r>
@@ -956,7 +954,7 @@
                 <w:noProof/>
                 <w:webHidden/>
               </w:rPr>
-              <w:instrText xml:space="preserve"> PAGEREF _Toc94728322 \h </w:instrText>
+              <w:instrText xml:space="preserve"> PAGEREF _Toc94795838 \h </w:instrText>
             </w:r>
             <w:r>
               <w:rPr>
@@ -976,7 +974,457 @@
                 <w:noProof/>
                 <w:webHidden/>
               </w:rPr>
-              <w:t>6</w:t>
+              <w:t>10</w:t>
+            </w:r>
+            <w:r>
+              <w:rPr>
+                <w:noProof/>
+                <w:webHidden/>
+              </w:rPr>
+              <w:fldChar w:fldCharType="end"/>
+            </w:r>
+          </w:hyperlink>
+        </w:p>
+        <w:p>
+          <w:pPr>
+            <w:pStyle w:val="TDC2"/>
+            <w:tabs>
+              <w:tab w:val="left" w:pos="1416"/>
+              <w:tab w:val="right" w:leader="dot" w:pos="8494"/>
+            </w:tabs>
+            <w:rPr>
+              <w:rFonts w:asciiTheme="minorHAnsi" w:hAnsiTheme="minorHAnsi"/>
+              <w:b w:val="0"/>
+              <w:i w:val="0"/>
+              <w:noProof/>
+              <w:sz w:val="22"/>
+            </w:rPr>
+          </w:pPr>
+          <w:hyperlink w:anchor="_Toc94795839" w:history="1">
+            <w:r>
+              <w:rPr>
+                <w:rStyle w:val="Hipervnculo"/>
+                <w:noProof/>
+              </w:rPr>
+              <w:t>1)</w:t>
+            </w:r>
+            <w:r>
+              <w:rPr>
+                <w:rFonts w:asciiTheme="minorHAnsi" w:hAnsiTheme="minorHAnsi"/>
+                <w:b w:val="0"/>
+                <w:i w:val="0"/>
+                <w:noProof/>
+                <w:sz w:val="22"/>
+              </w:rPr>
+              <w:tab/>
+            </w:r>
+            <w:r>
+              <w:rPr>
+                <w:rStyle w:val="Hipervnculo"/>
+                <w:noProof/>
+              </w:rPr>
+              <w:t>Iniciar Sesión</w:t>
+            </w:r>
+            <w:r>
+              <w:rPr>
+                <w:noProof/>
+                <w:webHidden/>
+              </w:rPr>
+              <w:tab/>
+            </w:r>
+            <w:r>
+              <w:rPr>
+                <w:noProof/>
+                <w:webHidden/>
+              </w:rPr>
+              <w:fldChar w:fldCharType="begin"/>
+            </w:r>
+            <w:r>
+              <w:rPr>
+                <w:noProof/>
+                <w:webHidden/>
+              </w:rPr>
+              <w:instrText xml:space="preserve"> PAGEREF _Toc94795839 \h </w:instrText>
+            </w:r>
+            <w:r>
+              <w:rPr>
+                <w:noProof/>
+                <w:webHidden/>
+              </w:rPr>
+            </w:r>
+            <w:r>
+              <w:rPr>
+                <w:noProof/>
+                <w:webHidden/>
+              </w:rPr>
+              <w:fldChar w:fldCharType="separate"/>
+            </w:r>
+            <w:r>
+              <w:rPr>
+                <w:noProof/>
+                <w:webHidden/>
+              </w:rPr>
+              <w:t>10</w:t>
+            </w:r>
+            <w:r>
+              <w:rPr>
+                <w:noProof/>
+                <w:webHidden/>
+              </w:rPr>
+              <w:fldChar w:fldCharType="end"/>
+            </w:r>
+          </w:hyperlink>
+        </w:p>
+        <w:p>
+          <w:pPr>
+            <w:pStyle w:val="TDC2"/>
+            <w:tabs>
+              <w:tab w:val="left" w:pos="1416"/>
+              <w:tab w:val="right" w:leader="dot" w:pos="8494"/>
+            </w:tabs>
+            <w:rPr>
+              <w:rFonts w:asciiTheme="minorHAnsi" w:hAnsiTheme="minorHAnsi"/>
+              <w:b w:val="0"/>
+              <w:i w:val="0"/>
+              <w:noProof/>
+              <w:sz w:val="22"/>
+            </w:rPr>
+          </w:pPr>
+          <w:hyperlink w:anchor="_Toc94795840" w:history="1">
+            <w:r>
+              <w:rPr>
+                <w:rStyle w:val="Hipervnculo"/>
+                <w:noProof/>
+              </w:rPr>
+              <w:t>2)</w:t>
+            </w:r>
+            <w:r>
+              <w:rPr>
+                <w:rFonts w:asciiTheme="minorHAnsi" w:hAnsiTheme="minorHAnsi"/>
+                <w:b w:val="0"/>
+                <w:i w:val="0"/>
+                <w:noProof/>
+                <w:sz w:val="22"/>
+              </w:rPr>
+              <w:tab/>
+            </w:r>
+            <w:r>
+              <w:rPr>
+                <w:rStyle w:val="Hipervnculo"/>
+                <w:noProof/>
+              </w:rPr>
+              <w:t>Realizar un Comentario</w:t>
+            </w:r>
+            <w:r>
+              <w:rPr>
+                <w:noProof/>
+                <w:webHidden/>
+              </w:rPr>
+              <w:tab/>
+            </w:r>
+            <w:r>
+              <w:rPr>
+                <w:noProof/>
+                <w:webHidden/>
+              </w:rPr>
+              <w:fldChar w:fldCharType="begin"/>
+            </w:r>
+            <w:r>
+              <w:rPr>
+                <w:noProof/>
+                <w:webHidden/>
+              </w:rPr>
+              <w:instrText xml:space="preserve"> PAGEREF _Toc94795840 \h </w:instrText>
+            </w:r>
+            <w:r>
+              <w:rPr>
+                <w:noProof/>
+                <w:webHidden/>
+              </w:rPr>
+            </w:r>
+            <w:r>
+              <w:rPr>
+                <w:noProof/>
+                <w:webHidden/>
+              </w:rPr>
+              <w:fldChar w:fldCharType="separate"/>
+            </w:r>
+            <w:r>
+              <w:rPr>
+                <w:noProof/>
+                <w:webHidden/>
+              </w:rPr>
+              <w:t>10</w:t>
+            </w:r>
+            <w:r>
+              <w:rPr>
+                <w:noProof/>
+                <w:webHidden/>
+              </w:rPr>
+              <w:fldChar w:fldCharType="end"/>
+            </w:r>
+          </w:hyperlink>
+        </w:p>
+        <w:p>
+          <w:pPr>
+            <w:pStyle w:val="TDC2"/>
+            <w:tabs>
+              <w:tab w:val="left" w:pos="1416"/>
+              <w:tab w:val="right" w:leader="dot" w:pos="8494"/>
+            </w:tabs>
+            <w:rPr>
+              <w:rFonts w:asciiTheme="minorHAnsi" w:hAnsiTheme="minorHAnsi"/>
+              <w:b w:val="0"/>
+              <w:i w:val="0"/>
+              <w:noProof/>
+              <w:sz w:val="22"/>
+            </w:rPr>
+          </w:pPr>
+          <w:hyperlink w:anchor="_Toc94795841" w:history="1">
+            <w:r>
+              <w:rPr>
+                <w:rStyle w:val="Hipervnculo"/>
+                <w:noProof/>
+              </w:rPr>
+              <w:t>3)</w:t>
+            </w:r>
+            <w:r>
+              <w:rPr>
+                <w:rFonts w:asciiTheme="minorHAnsi" w:hAnsiTheme="minorHAnsi"/>
+                <w:b w:val="0"/>
+                <w:i w:val="0"/>
+                <w:noProof/>
+                <w:sz w:val="22"/>
+              </w:rPr>
+              <w:tab/>
+            </w:r>
+            <w:r>
+              <w:rPr>
+                <w:rStyle w:val="Hipervnculo"/>
+                <w:noProof/>
+              </w:rPr>
+              <w:t>Registrar un Usuario</w:t>
+            </w:r>
+            <w:r>
+              <w:rPr>
+                <w:noProof/>
+                <w:webHidden/>
+              </w:rPr>
+              <w:tab/>
+            </w:r>
+            <w:r>
+              <w:rPr>
+                <w:noProof/>
+                <w:webHidden/>
+              </w:rPr>
+              <w:fldChar w:fldCharType="begin"/>
+            </w:r>
+            <w:r>
+              <w:rPr>
+                <w:noProof/>
+                <w:webHidden/>
+              </w:rPr>
+              <w:instrText xml:space="preserve"> PAGEREF _Toc94795841 \h </w:instrText>
+            </w:r>
+            <w:r>
+              <w:rPr>
+                <w:noProof/>
+                <w:webHidden/>
+              </w:rPr>
+            </w:r>
+            <w:r>
+              <w:rPr>
+                <w:noProof/>
+                <w:webHidden/>
+              </w:rPr>
+              <w:fldChar w:fldCharType="separate"/>
+            </w:r>
+            <w:r>
+              <w:rPr>
+                <w:noProof/>
+                <w:webHidden/>
+              </w:rPr>
+              <w:t>10</w:t>
+            </w:r>
+            <w:r>
+              <w:rPr>
+                <w:noProof/>
+                <w:webHidden/>
+              </w:rPr>
+              <w:fldChar w:fldCharType="end"/>
+            </w:r>
+          </w:hyperlink>
+        </w:p>
+        <w:p>
+          <w:pPr>
+            <w:pStyle w:val="TDC2"/>
+            <w:tabs>
+              <w:tab w:val="left" w:pos="1416"/>
+              <w:tab w:val="right" w:leader="dot" w:pos="8494"/>
+            </w:tabs>
+            <w:rPr>
+              <w:rFonts w:asciiTheme="minorHAnsi" w:hAnsiTheme="minorHAnsi"/>
+              <w:b w:val="0"/>
+              <w:i w:val="0"/>
+              <w:noProof/>
+              <w:sz w:val="22"/>
+            </w:rPr>
+          </w:pPr>
+          <w:hyperlink w:anchor="_Toc94795842" w:history="1">
+            <w:r>
+              <w:rPr>
+                <w:rStyle w:val="Hipervnculo"/>
+                <w:noProof/>
+              </w:rPr>
+              <w:t>4)</w:t>
+            </w:r>
+            <w:r>
+              <w:rPr>
+                <w:rFonts w:asciiTheme="minorHAnsi" w:hAnsiTheme="minorHAnsi"/>
+                <w:b w:val="0"/>
+                <w:i w:val="0"/>
+                <w:noProof/>
+                <w:sz w:val="22"/>
+              </w:rPr>
+              <w:tab/>
+            </w:r>
+            <w:r>
+              <w:rPr>
+                <w:rStyle w:val="Hipervnculo"/>
+                <w:noProof/>
+              </w:rPr>
+              <w:t>Comprar un Producto</w:t>
+            </w:r>
+            <w:r>
+              <w:rPr>
+                <w:noProof/>
+                <w:webHidden/>
+              </w:rPr>
+              <w:tab/>
+            </w:r>
+            <w:r>
+              <w:rPr>
+                <w:noProof/>
+                <w:webHidden/>
+              </w:rPr>
+              <w:fldChar w:fldCharType="begin"/>
+            </w:r>
+            <w:r>
+              <w:rPr>
+                <w:noProof/>
+                <w:webHidden/>
+              </w:rPr>
+              <w:instrText xml:space="preserve"> PAGEREF _Toc94795842 \h </w:instrText>
+            </w:r>
+            <w:r>
+              <w:rPr>
+                <w:noProof/>
+                <w:webHidden/>
+              </w:rPr>
+            </w:r>
+            <w:r>
+              <w:rPr>
+                <w:noProof/>
+                <w:webHidden/>
+              </w:rPr>
+              <w:fldChar w:fldCharType="separate"/>
+            </w:r>
+            <w:r>
+              <w:rPr>
+                <w:noProof/>
+                <w:webHidden/>
+              </w:rPr>
+              <w:t>10</w:t>
+            </w:r>
+            <w:r>
+              <w:rPr>
+                <w:noProof/>
+                <w:webHidden/>
+              </w:rPr>
+              <w:fldChar w:fldCharType="end"/>
+            </w:r>
+          </w:hyperlink>
+        </w:p>
+        <w:p>
+          <w:pPr>
+            <w:pStyle w:val="TDC2"/>
+            <w:tabs>
+              <w:tab w:val="left" w:pos="1416"/>
+              <w:tab w:val="right" w:leader="dot" w:pos="8494"/>
+            </w:tabs>
+            <w:rPr>
+              <w:rFonts w:asciiTheme="minorHAnsi" w:hAnsiTheme="minorHAnsi"/>
+              <w:b w:val="0"/>
+              <w:i w:val="0"/>
+              <w:noProof/>
+              <w:sz w:val="22"/>
+            </w:rPr>
+          </w:pPr>
+          <w:hyperlink w:anchor="_Toc94795843" w:history="1">
+            <w:r>
+              <w:rPr>
+                <w:rStyle w:val="Hipervnculo"/>
+                <w:noProof/>
+              </w:rPr>
+              <w:t>5)</w:t>
+            </w:r>
+            <w:r>
+              <w:rPr>
+                <w:rFonts w:asciiTheme="minorHAnsi" w:hAnsiTheme="minorHAnsi"/>
+                <w:b w:val="0"/>
+                <w:i w:val="0"/>
+                <w:noProof/>
+                <w:sz w:val="22"/>
+              </w:rPr>
+              <w:tab/>
+            </w:r>
+            <w:r>
+              <w:rPr>
+                <w:rStyle w:val="Hipervnculo"/>
+                <w:noProof/>
+              </w:rPr>
+              <w:t>Buscar un Producto</w:t>
+            </w:r>
+            <w:r>
+              <w:rPr>
+                <w:noProof/>
+                <w:webHidden/>
+              </w:rPr>
+              <w:tab/>
+            </w:r>
+            <w:r>
+              <w:rPr>
+                <w:noProof/>
+                <w:webHidden/>
+              </w:rPr>
+              <w:fldChar w:fldCharType="begin"/>
+            </w:r>
+            <w:r>
+              <w:rPr>
+                <w:noProof/>
+                <w:webHidden/>
+              </w:rPr>
+              <w:instrText xml:space="preserve"> PAGEREF _Toc94795843 \h </w:instrText>
+            </w:r>
+            <w:r>
+              <w:rPr>
+                <w:noProof/>
+                <w:webHidden/>
+              </w:rPr>
+            </w:r>
+            <w:r>
+              <w:rPr>
+                <w:noProof/>
+                <w:webHidden/>
+              </w:rPr>
+              <w:fldChar w:fldCharType="separate"/>
+            </w:r>
+            <w:r>
+              <w:rPr>
+                <w:noProof/>
+                <w:webHidden/>
+              </w:rPr>
+              <w:t>10</w:t>
             </w:r>
             <w:r>
               <w:rPr>
@@ -1000,10 +1448,9 @@
               <w:i w:val="0"/>
               <w:noProof/>
               <w:sz w:val="22"/>
-              <w:lang w:eastAsia="es-ES"/>
             </w:rPr>
           </w:pPr>
-          <w:hyperlink w:anchor="_Toc94728323" w:history="1">
+          <w:hyperlink w:anchor="_Toc94795844" w:history="1">
             <w:r>
               <w:rPr>
                 <w:rStyle w:val="Hipervnculo"/>
@@ -1018,7 +1465,6 @@
                 <w:i w:val="0"/>
                 <w:noProof/>
                 <w:sz w:val="22"/>
-                <w:lang w:eastAsia="es-ES"/>
               </w:rPr>
               <w:tab/>
             </w:r>
@@ -1048,7 +1494,7 @@
                 <w:noProof/>
                 <w:webHidden/>
               </w:rPr>
-              <w:instrText xml:space="preserve"> PAGEREF _Toc94728323 \h </w:instrText>
+              <w:instrText xml:space="preserve"> PAGEREF _Toc94795844 \h </w:instrText>
             </w:r>
             <w:r>
               <w:rPr>
@@ -1068,7 +1514,7 @@
                 <w:noProof/>
                 <w:webHidden/>
               </w:rPr>
-              <w:t>6</w:t>
+              <w:t>10</w:t>
             </w:r>
             <w:r>
               <w:rPr>
@@ -1092,10 +1538,9 @@
               <w:i w:val="0"/>
               <w:noProof/>
               <w:sz w:val="22"/>
-              <w:lang w:eastAsia="es-ES"/>
             </w:rPr>
           </w:pPr>
-          <w:hyperlink w:anchor="_Toc94728324" w:history="1">
+          <w:hyperlink w:anchor="_Toc94795845" w:history="1">
             <w:r>
               <w:rPr>
                 <w:rStyle w:val="Hipervnculo"/>
@@ -1110,7 +1555,6 @@
                 <w:i w:val="0"/>
                 <w:noProof/>
                 <w:sz w:val="22"/>
-                <w:lang w:eastAsia="es-ES"/>
               </w:rPr>
               <w:tab/>
             </w:r>
@@ -1140,7 +1584,7 @@
                 <w:noProof/>
                 <w:webHidden/>
               </w:rPr>
-              <w:instrText xml:space="preserve"> PAGEREF _Toc94728324 \h </w:instrText>
+              <w:instrText xml:space="preserve"> PAGEREF _Toc94795845 \h </w:instrText>
             </w:r>
             <w:r>
               <w:rPr>
@@ -1160,7 +1604,7 @@
                 <w:noProof/>
                 <w:webHidden/>
               </w:rPr>
-              <w:t>7</w:t>
+              <w:t>10</w:t>
             </w:r>
             <w:r>
               <w:rPr>
@@ -1184,10 +1628,9 @@
               <w:i w:val="0"/>
               <w:noProof/>
               <w:sz w:val="22"/>
-              <w:lang w:eastAsia="es-ES"/>
             </w:rPr>
           </w:pPr>
-          <w:hyperlink w:anchor="_Toc94728325" w:history="1">
+          <w:hyperlink w:anchor="_Toc94795846" w:history="1">
             <w:r>
               <w:rPr>
                 <w:rStyle w:val="Hipervnculo"/>
@@ -1202,7 +1645,6 @@
                 <w:i w:val="0"/>
                 <w:noProof/>
                 <w:sz w:val="22"/>
-                <w:lang w:eastAsia="es-ES"/>
               </w:rPr>
               <w:tab/>
             </w:r>
@@ -1232,7 +1674,7 @@
                 <w:noProof/>
                 <w:webHidden/>
               </w:rPr>
-              <w:instrText xml:space="preserve"> PAGEREF _Toc94728325 \h </w:instrText>
+              <w:instrText xml:space="preserve"> PAGEREF _Toc94795846 \h </w:instrText>
             </w:r>
             <w:r>
               <w:rPr>
@@ -1252,7 +1694,97 @@
                 <w:noProof/>
                 <w:webHidden/>
               </w:rPr>
-              <w:t>7</w:t>
+              <w:t>11</w:t>
+            </w:r>
+            <w:r>
+              <w:rPr>
+                <w:noProof/>
+                <w:webHidden/>
+              </w:rPr>
+              <w:fldChar w:fldCharType="end"/>
+            </w:r>
+          </w:hyperlink>
+        </w:p>
+        <w:p>
+          <w:pPr>
+            <w:pStyle w:val="TDC1"/>
+            <w:tabs>
+              <w:tab w:val="left" w:pos="708"/>
+              <w:tab w:val="right" w:leader="dot" w:pos="8494"/>
+            </w:tabs>
+            <w:rPr>
+              <w:rFonts w:asciiTheme="minorHAnsi" w:hAnsiTheme="minorHAnsi"/>
+              <w:b w:val="0"/>
+              <w:i w:val="0"/>
+              <w:noProof/>
+              <w:sz w:val="22"/>
+            </w:rPr>
+          </w:pPr>
+          <w:hyperlink w:anchor="_Toc94795847" w:history="1">
+            <w:r>
+              <w:rPr>
+                <w:rStyle w:val="Hipervnculo"/>
+                <w:noProof/>
+              </w:rPr>
+              <w:t>6.</w:t>
+            </w:r>
+            <w:r>
+              <w:rPr>
+                <w:rFonts w:asciiTheme="minorHAnsi" w:hAnsiTheme="minorHAnsi"/>
+                <w:b w:val="0"/>
+                <w:i w:val="0"/>
+                <w:noProof/>
+                <w:sz w:val="22"/>
+              </w:rPr>
+              <w:tab/>
+            </w:r>
+            <w:r>
+              <w:rPr>
+                <w:rStyle w:val="Hipervnculo"/>
+                <w:noProof/>
+              </w:rPr>
+              <w:t>Referencias</w:t>
+            </w:r>
+            <w:r>
+              <w:rPr>
+                <w:noProof/>
+                <w:webHidden/>
+              </w:rPr>
+              <w:tab/>
+            </w:r>
+            <w:r>
+              <w:rPr>
+                <w:noProof/>
+                <w:webHidden/>
+              </w:rPr>
+              <w:fldChar w:fldCharType="begin"/>
+            </w:r>
+            <w:r>
+              <w:rPr>
+                <w:noProof/>
+                <w:webHidden/>
+              </w:rPr>
+              <w:instrText xml:space="preserve"> PAGEREF _Toc94795847 \h </w:instrText>
+            </w:r>
+            <w:r>
+              <w:rPr>
+                <w:noProof/>
+                <w:webHidden/>
+              </w:rPr>
+            </w:r>
+            <w:r>
+              <w:rPr>
+                <w:noProof/>
+                <w:webHidden/>
+              </w:rPr>
+              <w:fldChar w:fldCharType="separate"/>
+            </w:r>
+            <w:r>
+              <w:rPr>
+                <w:noProof/>
+                <w:webHidden/>
+              </w:rPr>
+              <w:t>11</w:t>
             </w:r>
             <w:r>
               <w:rPr>
@@ -1293,13 +1825,6 @@
     <w:p/>
     <w:p/>
     <w:p/>
-    <w:p/>
-    <w:p/>
-    <w:p/>
-    <w:p/>
-    <w:p/>
-    <w:p/>
-    <w:p/>
     <w:p>
       <w:pPr>
         <w:jc w:val="center"/>
@@ -1317,6 +1842,7 @@
           <w:sz w:val="18"/>
           <w:szCs w:val="18"/>
         </w:rPr>
+        <w:lastRenderedPageBreak/>
         <w:t>HISTORIAL DE VERSIONES</w:t>
       </w:r>
     </w:p>
@@ -2033,8 +2559,19 @@
                 <w:sz w:val="18"/>
                 <w:szCs w:val="18"/>
               </w:rPr>
-              <w:t>Axel Guzman</w:t>
-            </w:r>
+              <w:t xml:space="preserve">Axel </w:t>
+            </w:r>
+            <w:proofErr w:type="spellStart"/>
+            <w:r>
+              <w:rPr>
+                <w:rFonts w:ascii="Arial" w:hAnsi="Arial" w:cs="Arial"/>
+                <w:bCs/>
+                <w:sz w:val="18"/>
+                <w:szCs w:val="18"/>
+              </w:rPr>
+              <w:t>Guzman</w:t>
+            </w:r>
+            <w:proofErr w:type="spellEnd"/>
           </w:p>
         </w:tc>
         <w:tc>
@@ -2134,8 +2671,19 @@
                 <w:sz w:val="18"/>
                 <w:szCs w:val="18"/>
               </w:rPr>
-              <w:t>Miguel Guzman</w:t>
-            </w:r>
+              <w:t xml:space="preserve">Miguel </w:t>
+            </w:r>
+            <w:proofErr w:type="spellStart"/>
+            <w:r>
+              <w:rPr>
+                <w:rFonts w:ascii="Arial" w:hAnsi="Arial" w:cs="Arial"/>
+                <w:bCs/>
+                <w:sz w:val="18"/>
+                <w:szCs w:val="18"/>
+              </w:rPr>
+              <w:t>Guzman</w:t>
+            </w:r>
+            <w:proofErr w:type="spellEnd"/>
           </w:p>
         </w:tc>
         <w:tc>
@@ -2207,6 +2755,125 @@
                 <w:szCs w:val="18"/>
               </w:rPr>
               <w:t>1.6</w:t>
+            </w:r>
+          </w:p>
+        </w:tc>
+      </w:tr>
+      <w:tr>
+        <w:trPr>
+          <w:trHeight w:val="263"/>
+        </w:trPr>
+        <w:tc>
+          <w:tcPr>
+            <w:tcW w:w="1843" w:type="dxa"/>
+          </w:tcPr>
+          <w:p>
+            <w:pPr>
+              <w:rPr>
+                <w:rFonts w:ascii="Arial" w:hAnsi="Arial" w:cs="Arial"/>
+                <w:bCs/>
+                <w:sz w:val="18"/>
+                <w:szCs w:val="18"/>
+              </w:rPr>
+            </w:pPr>
+            <w:r>
+              <w:rPr>
+                <w:rFonts w:ascii="Arial" w:hAnsi="Arial" w:cs="Arial"/>
+                <w:bCs/>
+                <w:sz w:val="18"/>
+                <w:szCs w:val="18"/>
+              </w:rPr>
+              <w:t>Javier Retel</w:t>
+            </w:r>
+          </w:p>
+        </w:tc>
+        <w:tc>
+          <w:tcPr>
+            <w:tcW w:w="992" w:type="dxa"/>
+          </w:tcPr>
+          <w:p>
+            <w:pPr>
+              <w:rPr>
+                <w:rFonts w:ascii="Arial" w:hAnsi="Arial" w:cs="Arial"/>
+                <w:bCs/>
+                <w:sz w:val="18"/>
+                <w:szCs w:val="18"/>
+              </w:rPr>
+            </w:pPr>
+            <w:r>
+              <w:rPr>
+                <w:rFonts w:ascii="Arial" w:hAnsi="Arial" w:cs="Arial"/>
+                <w:bCs/>
+                <w:sz w:val="18"/>
+                <w:szCs w:val="18"/>
+              </w:rPr>
+              <w:t>03/02/22</w:t>
+            </w:r>
+          </w:p>
+        </w:tc>
+        <w:tc>
+          <w:tcPr>
+            <w:tcW w:w="7230" w:type="dxa"/>
+          </w:tcPr>
+          <w:p>
+            <w:pPr>
+              <w:rPr>
+                <w:rFonts w:ascii="Arial" w:hAnsi="Arial" w:cs="Arial"/>
+                <w:bCs/>
+                <w:sz w:val="18"/>
+                <w:szCs w:val="18"/>
+              </w:rPr>
+            </w:pPr>
+            <w:r>
+              <w:rPr>
+                <w:rFonts w:ascii="Arial" w:hAnsi="Arial" w:cs="Arial"/>
+                <w:bCs/>
+                <w:sz w:val="18"/>
+                <w:szCs w:val="18"/>
+              </w:rPr>
+              <w:t xml:space="preserve">Agregue el diagrama </w:t>
+            </w:r>
+            <w:r>
+              <w:rPr>
+                <w:rFonts w:ascii="Arial" w:hAnsi="Arial" w:cs="Arial"/>
+                <w:bCs/>
+                <w:sz w:val="18"/>
+                <w:szCs w:val="18"/>
+              </w:rPr>
+              <w:t>de secuencia</w:t>
+            </w:r>
+            <w:r>
+              <w:rPr>
+                <w:rFonts w:ascii="Arial" w:hAnsi="Arial" w:cs="Arial"/>
+                <w:bCs/>
+                <w:sz w:val="18"/>
+                <w:szCs w:val="18"/>
+              </w:rPr>
+              <w:t xml:space="preserve"> de registrar un usuario con una breve descripción.</w:t>
+            </w:r>
+          </w:p>
+        </w:tc>
+        <w:tc>
+          <w:tcPr>
+            <w:tcW w:w="992" w:type="dxa"/>
+          </w:tcPr>
+          <w:p>
+            <w:pPr>
+              <w:rPr>
+                <w:rFonts w:ascii="Arial" w:hAnsi="Arial" w:cs="Arial"/>
+                <w:bCs/>
+                <w:sz w:val="18"/>
+                <w:szCs w:val="18"/>
+              </w:rPr>
+            </w:pPr>
+            <w:r>
+              <w:rPr>
+                <w:rFonts w:ascii="Arial" w:hAnsi="Arial" w:cs="Arial"/>
+                <w:bCs/>
+                <w:sz w:val="18"/>
+                <w:szCs w:val="18"/>
+              </w:rPr>
+              <w:t>1.7</w:t>
             </w:r>
           </w:p>
         </w:tc>
@@ -2244,7 +2911,7 @@
           <w:rFonts w:ascii="Arial" w:hAnsi="Arial" w:cs="Arial"/>
         </w:rPr>
       </w:pPr>
-      <w:bookmarkStart w:id="0" w:name="_Toc94728316"/>
+      <w:bookmarkStart w:id="0" w:name="_Toc94795832"/>
       <w:r>
         <w:rPr>
           <w:rFonts w:ascii="Arial" w:hAnsi="Arial" w:cs="Arial"/>
@@ -2258,7 +2925,7 @@
       <w:pPr>
         <w:pStyle w:val="Ttulo2"/>
       </w:pPr>
-      <w:bookmarkStart w:id="1" w:name="_Toc94728317"/>
+      <w:bookmarkStart w:id="1" w:name="_Toc94795833"/>
       <w:r>
         <w:t>Iniciar Sesión</w:t>
       </w:r>
@@ -2269,20 +2936,94 @@
         <w:jc w:val="both"/>
         <w:rPr>
           <w:rFonts w:ascii="Arial" w:hAnsi="Arial" w:cs="Arial"/>
+          <w:sz w:val="24"/>
+          <w:szCs w:val="24"/>
         </w:rPr>
       </w:pPr>
       <w:r>
         <w:rPr>
+          <w:rFonts w:ascii="Arial" w:hAnsi="Arial" w:cs="Arial"/>
+          <w:sz w:val="24"/>
+          <w:szCs w:val="24"/>
+        </w:rPr>
+        <w:t xml:space="preserve">En inicio de sesión tenemos el funcionamiento detallado de este. El cliente estando en la página principal le da </w:t>
+      </w:r>
+      <w:proofErr w:type="spellStart"/>
+      <w:r>
+        <w:rPr>
+          <w:rFonts w:ascii="Arial" w:hAnsi="Arial" w:cs="Arial"/>
+          <w:sz w:val="24"/>
+          <w:szCs w:val="24"/>
+        </w:rPr>
+        <w:t>click</w:t>
+      </w:r>
+      <w:proofErr w:type="spellEnd"/>
+      <w:r>
+        <w:rPr>
+          <w:rFonts w:ascii="Arial" w:hAnsi="Arial" w:cs="Arial"/>
+          <w:sz w:val="24"/>
+          <w:szCs w:val="24"/>
+        </w:rPr>
+        <w:t xml:space="preserve"> en el vínculo “identificarse”, así lo dirige a la página de inicio de sesión, en la página podrá iniciar sesión si es que ya tiene una cuenta introduce los datos e inicia sesión, en caso de no acordarse de la contraseña, podrá recuperar dando </w:t>
+      </w:r>
+      <w:proofErr w:type="spellStart"/>
+      <w:r>
+        <w:rPr>
+          <w:rFonts w:ascii="Arial" w:hAnsi="Arial" w:cs="Arial"/>
+          <w:sz w:val="24"/>
+          <w:szCs w:val="24"/>
+        </w:rPr>
+        <w:t>click</w:t>
+      </w:r>
+      <w:proofErr w:type="spellEnd"/>
+      <w:r>
+        <w:rPr>
+          <w:rFonts w:ascii="Arial" w:hAnsi="Arial" w:cs="Arial"/>
+          <w:sz w:val="24"/>
+          <w:szCs w:val="24"/>
+        </w:rPr>
+        <w:t xml:space="preserve"> en “olvidé la contraseña”, en caso de no tener cuenta, podrás registrarte dándole </w:t>
+      </w:r>
+      <w:proofErr w:type="spellStart"/>
+      <w:r>
+        <w:rPr>
+          <w:rFonts w:ascii="Arial" w:hAnsi="Arial" w:cs="Arial"/>
+          <w:sz w:val="24"/>
+          <w:szCs w:val="24"/>
+        </w:rPr>
+        <w:t>click</w:t>
+      </w:r>
+      <w:proofErr w:type="spellEnd"/>
+      <w:r>
+        <w:rPr>
+          <w:rFonts w:ascii="Arial" w:hAnsi="Arial" w:cs="Arial"/>
+          <w:sz w:val="24"/>
+          <w:szCs w:val="24"/>
+        </w:rPr>
+        <w:t xml:space="preserve"> en “registrarse” y te desplegará la página de registrarte.</w:t>
+      </w:r>
+    </w:p>
+    <w:p>
+      <w:pPr>
+        <w:jc w:val="both"/>
+        <w:rPr>
+          <w:rFonts w:ascii="Arial" w:hAnsi="Arial" w:cs="Arial"/>
+        </w:rPr>
+      </w:pPr>
+    </w:p>
+    <w:p>
+      <w:r>
+        <w:rPr>
           <w:noProof/>
         </w:rPr>
         <w:drawing>
-          <wp:anchor distT="0" distB="0" distL="114300" distR="114300" simplePos="0" relativeHeight="251659264" behindDoc="1" locked="0" layoutInCell="1" allowOverlap="1" wp14:anchorId="6B1C5D44" wp14:editId="3A32EA79">
+          <wp:anchor distT="0" distB="0" distL="114300" distR="114300" simplePos="0" relativeHeight="251659264" behindDoc="1" locked="0" layoutInCell="1" allowOverlap="1" wp14:anchorId="6B1C5D44" wp14:editId="62BF3318">
             <wp:simplePos x="0" y="0"/>
             <wp:positionH relativeFrom="margin">
               <wp:align>center</wp:align>
             </wp:positionH>
             <wp:positionV relativeFrom="page">
-              <wp:posOffset>2894054</wp:posOffset>
+              <wp:posOffset>3649345</wp:posOffset>
             </wp:positionV>
             <wp:extent cx="6809740" cy="5144135"/>
             <wp:effectExtent l="0" t="0" r="0" b="0"/>
@@ -2339,28 +3080,7 @@
           </wp:anchor>
         </w:drawing>
       </w:r>
-      <w:r>
-        <w:rPr>
-          <w:rFonts w:ascii="Arial" w:hAnsi="Arial" w:cs="Arial"/>
-        </w:rPr>
-        <w:t xml:space="preserve">En inicio de sesión tenemos el funcionamiento detallado de este. El cliente estando en la página principal le da click en el vínculo “identificarse”, así lo dirige a la página de inicio de sesión, en la página podrá </w:t>
-      </w:r>
-      <w:r>
-        <w:rPr>
-          <w:rFonts w:ascii="Arial" w:hAnsi="Arial" w:cs="Arial"/>
-        </w:rPr>
-        <w:t>iniciar sesión si es que ya tiene una cuenta introduce los datos e inicia sesión, en caso de no acordarse de la contraseña, podrá recuperar dando click en “olvidé la contraseña”, en caso de no tener cuenta, podrás registrarte dándole click en “registrarse” y te desplegará la página de registrarte.</w:t>
-      </w:r>
     </w:p>
-    <w:p>
-      <w:pPr>
-        <w:jc w:val="both"/>
-        <w:rPr>
-          <w:rFonts w:ascii="Arial" w:hAnsi="Arial" w:cs="Arial"/>
-        </w:rPr>
-      </w:pPr>
-    </w:p>
-    <w:p/>
     <w:p>
       <w:r>
         <w:br w:type="page"/>
@@ -2370,7 +3090,7 @@
       <w:pPr>
         <w:pStyle w:val="Ttulo2"/>
       </w:pPr>
-      <w:bookmarkStart w:id="2" w:name="_Toc94728318"/>
+      <w:bookmarkStart w:id="2" w:name="_Toc94795834"/>
       <w:r>
         <w:lastRenderedPageBreak/>
         <w:t>Realizar un Comentario</w:t>
@@ -2382,20 +3102,110 @@
         <w:jc w:val="both"/>
         <w:rPr>
           <w:rFonts w:ascii="Arial" w:hAnsi="Arial" w:cs="Arial"/>
+          <w:sz w:val="24"/>
+          <w:szCs w:val="24"/>
         </w:rPr>
       </w:pPr>
       <w:r>
         <w:rPr>
+          <w:rFonts w:ascii="Arial" w:hAnsi="Arial" w:cs="Arial"/>
+          <w:sz w:val="24"/>
+          <w:szCs w:val="24"/>
+        </w:rPr>
+        <w:t xml:space="preserve">En Realizar un comentario tenemos el funcionamiento detallado. En caso de querer realizar un comentario, el cliente le dará </w:t>
+      </w:r>
+      <w:proofErr w:type="spellStart"/>
+      <w:r>
+        <w:rPr>
+          <w:rFonts w:ascii="Arial" w:hAnsi="Arial" w:cs="Arial"/>
+          <w:sz w:val="24"/>
+          <w:szCs w:val="24"/>
+        </w:rPr>
+        <w:t>click</w:t>
+      </w:r>
+      <w:proofErr w:type="spellEnd"/>
+      <w:r>
+        <w:rPr>
+          <w:rFonts w:ascii="Arial" w:hAnsi="Arial" w:cs="Arial"/>
+          <w:sz w:val="24"/>
+          <w:szCs w:val="24"/>
+        </w:rPr>
+        <w:t xml:space="preserve"> en catalogo y buscar el artículo que desea comentar o bien buscar en el cuadro búsqueda, damos </w:t>
+      </w:r>
+      <w:proofErr w:type="spellStart"/>
+      <w:r>
+        <w:rPr>
+          <w:rFonts w:ascii="Arial" w:hAnsi="Arial" w:cs="Arial"/>
+          <w:sz w:val="24"/>
+          <w:szCs w:val="24"/>
+        </w:rPr>
+        <w:t>click</w:t>
+      </w:r>
+      <w:proofErr w:type="spellEnd"/>
+      <w:r>
+        <w:rPr>
+          <w:rFonts w:ascii="Arial" w:hAnsi="Arial" w:cs="Arial"/>
+          <w:sz w:val="24"/>
+          <w:szCs w:val="24"/>
+        </w:rPr>
+        <w:t xml:space="preserve"> en el artículo que se deseamos comentar, el cliente le da </w:t>
+      </w:r>
+      <w:proofErr w:type="spellStart"/>
+      <w:r>
+        <w:rPr>
+          <w:rFonts w:ascii="Arial" w:hAnsi="Arial" w:cs="Arial"/>
+          <w:sz w:val="24"/>
+          <w:szCs w:val="24"/>
+        </w:rPr>
+        <w:t>click</w:t>
+      </w:r>
+      <w:proofErr w:type="spellEnd"/>
+      <w:r>
+        <w:rPr>
+          <w:rFonts w:ascii="Arial" w:hAnsi="Arial" w:cs="Arial"/>
+          <w:sz w:val="24"/>
+          <w:szCs w:val="24"/>
+        </w:rPr>
+        <w:t xml:space="preserve"> en comentar, en caso de no tener iniciada la sesión te pedirá que inicies la sesión, una vez iniciada la sesión, te desplegará la página para que comentes el producto, una vez hecho el comentario le das </w:t>
+      </w:r>
+      <w:proofErr w:type="spellStart"/>
+      <w:r>
+        <w:rPr>
+          <w:rFonts w:ascii="Arial" w:hAnsi="Arial" w:cs="Arial"/>
+          <w:sz w:val="24"/>
+          <w:szCs w:val="24"/>
+        </w:rPr>
+        <w:t>click</w:t>
+      </w:r>
+      <w:proofErr w:type="spellEnd"/>
+      <w:r>
+        <w:rPr>
+          <w:rFonts w:ascii="Arial" w:hAnsi="Arial" w:cs="Arial"/>
+          <w:sz w:val="24"/>
+          <w:szCs w:val="24"/>
+        </w:rPr>
+        <w:t xml:space="preserve"> en comentar y te desplegará a la página del producto. </w:t>
+      </w:r>
+    </w:p>
+    <w:p>
+      <w:pPr>
+        <w:jc w:val="both"/>
+        <w:rPr>
+          <w:rFonts w:ascii="Arial" w:hAnsi="Arial" w:cs="Arial"/>
+        </w:rPr>
+      </w:pPr>
+      <w:r>
+        <w:rPr>
           <w:noProof/>
         </w:rPr>
         <w:drawing>
-          <wp:anchor distT="0" distB="0" distL="114300" distR="114300" simplePos="0" relativeHeight="251660288" behindDoc="1" locked="0" layoutInCell="1" allowOverlap="1" wp14:anchorId="4E59E5AB" wp14:editId="69CCB66C">
+          <wp:anchor distT="0" distB="0" distL="114300" distR="114300" simplePos="0" relativeHeight="251660288" behindDoc="1" locked="0" layoutInCell="1" allowOverlap="1" wp14:anchorId="4E59E5AB" wp14:editId="7727CEFD">
             <wp:simplePos x="0" y="0"/>
             <wp:positionH relativeFrom="margin">
               <wp:align>center</wp:align>
             </wp:positionH>
             <wp:positionV relativeFrom="page">
-              <wp:posOffset>2639364</wp:posOffset>
+              <wp:posOffset>3203921</wp:posOffset>
             </wp:positionV>
             <wp:extent cx="6758940" cy="5498465"/>
             <wp:effectExtent l="0" t="0" r="3810" b="6985"/>
@@ -2452,20 +3262,6 @@
           </wp:anchor>
         </w:drawing>
       </w:r>
-      <w:r>
-        <w:rPr>
-          <w:rFonts w:ascii="Arial" w:hAnsi="Arial" w:cs="Arial"/>
-        </w:rPr>
-        <w:t xml:space="preserve">En Realizar un comentario tenemos el funcionamiento detallado. En caso de querer realizar un comentario, el cliente le dará click en catalogo y buscar el artículo que desea comentar o bien buscar en el cuadro búsqueda, damos click en el artículo que se deseamos comentar, el cliente le da click en comentar, en caso de no tener iniciada la sesión te pedirá que inicies la sesión, una vez iniciada la sesión, te desplegará la página para que comentes el producto, una vez hecho el comentario le das click en comentar y te desplegará a la página del producto. </w:t>
-      </w:r>
-    </w:p>
-    <w:p>
-      <w:pPr>
-        <w:jc w:val="both"/>
-        <w:rPr>
-          <w:rFonts w:ascii="Arial" w:hAnsi="Arial" w:cs="Arial"/>
-        </w:rPr>
-      </w:pPr>
     </w:p>
     <w:p/>
     <w:p>
@@ -2477,7 +3273,7 @@
       <w:pPr>
         <w:pStyle w:val="Ttulo2"/>
       </w:pPr>
-      <w:bookmarkStart w:id="3" w:name="_Toc94728319"/>
+      <w:bookmarkStart w:id="3" w:name="_Toc94795835"/>
       <w:r>
         <w:lastRenderedPageBreak/>
         <w:t>Registrar un Usuario</w:t>
@@ -2489,20 +3285,59 @@
         <w:jc w:val="both"/>
         <w:rPr>
           <w:rFonts w:ascii="Arial" w:hAnsi="Arial" w:cs="Arial"/>
+          <w:sz w:val="24"/>
+          <w:szCs w:val="24"/>
         </w:rPr>
       </w:pPr>
       <w:r>
         <w:rPr>
+          <w:rFonts w:ascii="Arial" w:hAnsi="Arial" w:cs="Arial"/>
+          <w:sz w:val="24"/>
+          <w:szCs w:val="24"/>
+        </w:rPr>
+        <w:t xml:space="preserve">En este diagrama podemos ver que representación del caso de uso de registrar un usuario, el actor inicia el caso de uso en la página principal, donde ingresa al vinculo de identificarse, el sistema le despliega la página de iniciar sesión, una vez de da </w:t>
+      </w:r>
+      <w:proofErr w:type="spellStart"/>
+      <w:r>
+        <w:rPr>
+          <w:rFonts w:ascii="Arial" w:hAnsi="Arial" w:cs="Arial"/>
+          <w:sz w:val="24"/>
+          <w:szCs w:val="24"/>
+        </w:rPr>
+        <w:t>click</w:t>
+      </w:r>
+      <w:proofErr w:type="spellEnd"/>
+      <w:r>
+        <w:rPr>
+          <w:rFonts w:ascii="Arial" w:hAnsi="Arial" w:cs="Arial"/>
+          <w:sz w:val="24"/>
+          <w:szCs w:val="24"/>
+        </w:rPr>
+        <w:t xml:space="preserve"> en el vínculo de Registrase, el sistema le despliega la página con el formulario, y finalmente el actor llena el formulario y de ahí se comprueba si todo es correcto.</w:t>
+      </w:r>
+    </w:p>
+    <w:p>
+      <w:pPr>
+        <w:jc w:val="both"/>
+        <w:rPr>
+          <w:rFonts w:ascii="Arial" w:hAnsi="Arial" w:cs="Arial"/>
+        </w:rPr>
+      </w:pPr>
+    </w:p>
+    <w:p/>
+    <w:p>
+      <w:r>
+        <w:rPr>
           <w:noProof/>
         </w:rPr>
         <w:drawing>
-          <wp:anchor distT="0" distB="0" distL="114300" distR="114300" simplePos="0" relativeHeight="251661312" behindDoc="1" locked="0" layoutInCell="1" allowOverlap="1" wp14:anchorId="6D7F3D40" wp14:editId="455DAF4B">
+          <wp:anchor distT="0" distB="0" distL="114300" distR="114300" simplePos="0" relativeHeight="251661312" behindDoc="1" locked="0" layoutInCell="1" allowOverlap="1" wp14:anchorId="6D7F3D40" wp14:editId="1E3D245B">
             <wp:simplePos x="0" y="0"/>
             <wp:positionH relativeFrom="margin">
-              <wp:align>center</wp:align>
+              <wp:posOffset>-360680</wp:posOffset>
             </wp:positionH>
             <wp:positionV relativeFrom="page">
-              <wp:posOffset>2329484</wp:posOffset>
+              <wp:posOffset>3284855</wp:posOffset>
             </wp:positionV>
             <wp:extent cx="6652260" cy="5577205"/>
             <wp:effectExtent l="0" t="0" r="0" b="4445"/>
@@ -2559,26 +3394,7 @@
           </wp:anchor>
         </w:drawing>
       </w:r>
-      <w:r>
-        <w:rPr>
-          <w:rFonts w:ascii="Arial" w:hAnsi="Arial" w:cs="Arial"/>
-        </w:rPr>
-        <w:t>En este diagrama podemos ver que representación del caso de uso de registrar un usuario, el actor inicia el caso de uso en la página principal, donde ingresa al vinculo de identificarse, el sistema le despliega la página de iniciar sesión, una vez de da click en el vínculo de Registrase, el sistema le despliega la página con el formulario, y finalmente el actor llena el formulario y de ahí se comprueba si todo es correcto.</w:t>
-      </w:r>
     </w:p>
-    <w:p>
-      <w:pPr>
-        <w:jc w:val="both"/>
-        <w:rPr>
-          <w:rFonts w:ascii="Arial" w:hAnsi="Arial" w:cs="Arial"/>
-        </w:rPr>
-      </w:pPr>
-    </w:p>
-    <w:p/>
-    <w:p>
-      <w:bookmarkStart w:id="4" w:name="_Toc94728320"/>
-    </w:p>
-    <w:p/>
     <w:p/>
     <w:p>
       <w:pPr>
@@ -2589,47 +3405,64 @@
           <w:szCs w:val="26"/>
         </w:rPr>
       </w:pPr>
-      <w:r>
-        <w:br w:type="page"/>
-      </w:r>
     </w:p>
-    <w:bookmarkEnd w:id="4"/>
     <w:p>
       <w:pPr>
         <w:pStyle w:val="Ttulo2"/>
       </w:pPr>
+      <w:bookmarkStart w:id="4" w:name="_Toc94795836"/>
       <w:r>
         <w:lastRenderedPageBreak/>
         <w:t>Comprar producto</w:t>
       </w:r>
+      <w:bookmarkEnd w:id="4"/>
     </w:p>
     <w:p>
       <w:pPr>
         <w:jc w:val="both"/>
         <w:rPr>
           <w:rFonts w:ascii="Arial" w:hAnsi="Arial" w:cs="Arial"/>
+          <w:sz w:val="24"/>
+          <w:szCs w:val="24"/>
         </w:rPr>
       </w:pPr>
       <w:r>
         <w:rPr>
+          <w:rFonts w:ascii="Arial" w:hAnsi="Arial" w:cs="Arial"/>
+          <w:sz w:val="24"/>
+          <w:szCs w:val="24"/>
+        </w:rPr>
+        <w:t>En el siguiente diagrama, se encuentra el proceso que debe seguirse para la compra de un producto en el sistema Axis, existen procesos el cual dependen del usuario como el método de pago y si se encuentra en su sitio de entrega para el envío de la notificación. Este proceso se hace por cada pedido realizado, cada pedido puede tener varios productos, pero solo contará como un pedido por usuario, no hay límites de compra a menos que no haya disponibilidad de productos.</w:t>
+      </w:r>
+    </w:p>
+    <w:p>
+      <w:pPr>
+        <w:rPr>
+          <w:rFonts w:ascii="Arial" w:hAnsi="Arial" w:cs="Arial"/>
+        </w:rPr>
+      </w:pPr>
+    </w:p>
+    <w:p>
+      <w:r>
+        <w:rPr>
           <w:noProof/>
         </w:rPr>
         <w:drawing>
-          <wp:anchor distT="0" distB="0" distL="114300" distR="114300" simplePos="0" relativeHeight="251664384" behindDoc="1" locked="0" layoutInCell="1" allowOverlap="1" wp14:anchorId="3915BCF0" wp14:editId="11FE0820">
+          <wp:anchor distT="0" distB="0" distL="114300" distR="114300" simplePos="0" relativeHeight="251664384" behindDoc="1" locked="0" layoutInCell="1" allowOverlap="1" wp14:anchorId="3915BCF0" wp14:editId="2CFCA185">
             <wp:simplePos x="0" y="0"/>
             <wp:positionH relativeFrom="margin">
-              <wp:align>center</wp:align>
+              <wp:posOffset>-822960</wp:posOffset>
             </wp:positionH>
             <wp:positionV relativeFrom="page">
-              <wp:posOffset>2448560</wp:posOffset>
+              <wp:posOffset>3308350</wp:posOffset>
             </wp:positionV>
-            <wp:extent cx="7164070" cy="3959225"/>
-            <wp:effectExtent l="0" t="0" r="0" b="3175"/>
+            <wp:extent cx="7164070" cy="4330700"/>
+            <wp:effectExtent l="0" t="0" r="0" b="0"/>
             <wp:wrapTight wrapText="bothSides">
               <wp:wrapPolygon edited="0">
                 <wp:start x="0" y="0"/>
-                <wp:lineTo x="0" y="21513"/>
-                <wp:lineTo x="21539" y="21513"/>
+                <wp:lineTo x="0" y="21473"/>
+                <wp:lineTo x="21539" y="21473"/>
                 <wp:lineTo x="21539" y="0"/>
                 <wp:lineTo x="0" y="0"/>
               </wp:wrapPolygon>
@@ -2663,7 +3496,7 @@
                   <pic:spPr bwMode="auto">
                     <a:xfrm>
                       <a:off x="0" y="0"/>
-                      <a:ext cx="7164070" cy="3959225"/>
+                      <a:ext cx="7164070" cy="4330700"/>
                     </a:xfrm>
                     <a:prstGeom prst="rect">
                       <a:avLst/>
@@ -2685,21 +3518,7 @@
           </wp:anchor>
         </w:drawing>
       </w:r>
-      <w:r>
-        <w:rPr>
-          <w:rFonts w:ascii="Arial" w:hAnsi="Arial" w:cs="Arial"/>
-        </w:rPr>
-        <w:t>En el siguiente diagrama, se encuentra el proceso que debe seguirse para la compra de un producto en el sistema Axis, existen procesos el cual dependen del usuario como el método de pago y si se encuentra en su sitio de entrega para el envío de la notificación. Este proceso se hace por cada pedido realizado, cada pedido puede tener varios productos, pero solo contará como un pedido por usuario, no hay límites de compra a menos que no haya disponibilidad de productos.</w:t>
-      </w:r>
     </w:p>
-    <w:p>
-      <w:pPr>
-        <w:rPr>
-          <w:rFonts w:ascii="Arial" w:hAnsi="Arial" w:cs="Arial"/>
-        </w:rPr>
-      </w:pPr>
-    </w:p>
-    <w:p/>
     <w:p/>
     <w:p>
       <w:pPr>
@@ -2718,7 +3537,7 @@
       <w:pPr>
         <w:pStyle w:val="Ttulo2"/>
       </w:pPr>
-      <w:bookmarkStart w:id="5" w:name="_Toc94728321"/>
+      <w:bookmarkStart w:id="5" w:name="_Toc94795837"/>
       <w:r>
         <w:lastRenderedPageBreak/>
         <w:t>Buscar un Producto</w:t>
@@ -2730,20 +3549,41 @@
         <w:jc w:val="both"/>
         <w:rPr>
           <w:rFonts w:ascii="Arial" w:hAnsi="Arial" w:cs="Arial"/>
+          <w:sz w:val="24"/>
+          <w:szCs w:val="24"/>
         </w:rPr>
       </w:pPr>
       <w:r>
         <w:rPr>
+          <w:rFonts w:ascii="Arial" w:hAnsi="Arial" w:cs="Arial"/>
+          <w:sz w:val="24"/>
+          <w:szCs w:val="24"/>
+        </w:rPr>
+        <w:t>En el siguiente diagrama de robustez se muestra el procedimiento para la buscar un producto dentro del sistema de AXIS, el usuario si él lo desea, puede iniciar sesión y buscar el producto y en otro caso, no es necesario tener registrado una cuenta o iniciar sesión en ella, si solamente se busca el producto, el caso de uso de “Buscar producto” puede operar sin ninguna controversia, este procedimiento puede repetirse las veces que el usuario lo desee, no existe algún límite en las búsquedas de producto del lado del sistema.</w:t>
+      </w:r>
+    </w:p>
+    <w:p/>
+    <w:p>
+      <w:pPr>
+        <w:rPr>
+          <w:rFonts w:ascii="Times New Roman" w:eastAsiaTheme="majorEastAsia" w:hAnsi="Times New Roman" w:cstheme="majorBidi"/>
+          <w:b/>
+          <w:sz w:val="32"/>
+          <w:szCs w:val="32"/>
+        </w:rPr>
+      </w:pPr>
+      <w:r>
+        <w:rPr>
           <w:noProof/>
         </w:rPr>
         <w:drawing>
-          <wp:anchor distT="0" distB="0" distL="114300" distR="114300" simplePos="0" relativeHeight="251662336" behindDoc="1" locked="0" layoutInCell="1" allowOverlap="1" wp14:anchorId="361AB194" wp14:editId="391B52BB">
+          <wp:anchor distT="0" distB="0" distL="114300" distR="114300" simplePos="0" relativeHeight="251662336" behindDoc="1" locked="0" layoutInCell="1" allowOverlap="1" wp14:anchorId="361AB194" wp14:editId="38B4A51F">
             <wp:simplePos x="0" y="0"/>
             <wp:positionH relativeFrom="margin">
-              <wp:align>center</wp:align>
+              <wp:posOffset>-380077</wp:posOffset>
             </wp:positionH>
             <wp:positionV relativeFrom="page">
-              <wp:posOffset>2583125</wp:posOffset>
+              <wp:posOffset>3255067</wp:posOffset>
             </wp:positionV>
             <wp:extent cx="6409690" cy="4444365"/>
             <wp:effectExtent l="0" t="0" r="0" b="0"/>
@@ -2808,30 +3648,6 @@
         </w:drawing>
       </w:r>
       <w:r>
-        <w:rPr>
-          <w:rFonts w:ascii="Arial" w:hAnsi="Arial" w:cs="Arial"/>
-        </w:rPr>
-        <w:t>En el siguiente diagrama de robustez se muestra el procedimiento para la buscar un producto dentro del sistema de AXIS, el usuario si él lo desea, puede iniciar sesión y buscar el producto</w:t>
-      </w:r>
-      <w:r>
-        <w:rPr>
-          <w:rFonts w:ascii="Arial" w:hAnsi="Arial" w:cs="Arial"/>
-        </w:rPr>
-        <w:t xml:space="preserve"> y en otro caso, no es necesario tener registrado una cuenta o iniciar sesión en ella, si solamente se busca el producto, el caso de uso de “Buscar producto” puede operar sin ninguna controversia, este procedimiento puede repetirse las veces que el usuario lo desee, no existe algún límite en las búsquedas de producto del lado del sistema.</w:t>
-      </w:r>
-    </w:p>
-    <w:p/>
-    <w:p>
-      <w:pPr>
-        <w:rPr>
-          <w:rFonts w:ascii="Times New Roman" w:eastAsiaTheme="majorEastAsia" w:hAnsi="Times New Roman" w:cstheme="majorBidi"/>
-          <w:b/>
-          <w:sz w:val="32"/>
-          <w:szCs w:val="32"/>
-        </w:rPr>
-      </w:pPr>
-      <w:bookmarkStart w:id="6" w:name="_Toc94728322"/>
-      <w:r>
         <w:br w:type="page"/>
       </w:r>
     </w:p>
@@ -2844,6 +3660,7 @@
         </w:numPr>
         <w:ind w:left="284" w:hanging="284"/>
       </w:pPr>
+      <w:bookmarkStart w:id="6" w:name="_Toc94795838"/>
       <w:r>
         <w:lastRenderedPageBreak/>
         <w:t>Diagrama de secuencia</w:t>
@@ -2852,36 +3669,200 @@
     </w:p>
     <w:p>
       <w:pPr>
-        <w:pStyle w:val="Prrafodelista"/>
-        <w:ind w:left="0"/>
-      </w:pPr>
+        <w:pStyle w:val="Ttulo2"/>
+        <w:numPr>
+          <w:ilvl w:val="0"/>
+          <w:numId w:val="41"/>
+        </w:numPr>
+      </w:pPr>
+      <w:bookmarkStart w:id="7" w:name="_Toc94795839"/>
+      <w:r>
+        <w:t>Iniciar Sesión</w:t>
+      </w:r>
+      <w:bookmarkEnd w:id="7"/>
     </w:p>
     <w:p>
       <w:pPr>
-        <w:pStyle w:val="Prrafodelista"/>
-        <w:ind w:left="0"/>
-        <w:rPr>
-          <w:rFonts w:ascii="Arial" w:hAnsi="Arial" w:cs="Arial"/>
-        </w:rPr>
-      </w:pPr>
+        <w:pStyle w:val="Ttulo2"/>
+      </w:pPr>
+      <w:bookmarkStart w:id="8" w:name="_Toc94795840"/>
+      <w:r>
+        <w:t>Realizar un Comentario</w:t>
+      </w:r>
+      <w:bookmarkEnd w:id="8"/>
     </w:p>
     <w:p>
       <w:pPr>
-        <w:rPr>
-          <w:rFonts w:ascii="Arial" w:hAnsi="Arial" w:cs="Arial"/>
-        </w:rPr>
-      </w:pPr>
+        <w:pStyle w:val="Ttulo2"/>
+      </w:pPr>
+      <w:bookmarkStart w:id="9" w:name="_Toc94795841"/>
+      <w:r>
+        <w:t>Registrar un Usuario</w:t>
+      </w:r>
+      <w:bookmarkEnd w:id="9"/>
     </w:p>
     <w:p>
       <w:pPr>
+        <w:jc w:val="both"/>
+        <w:rPr>
+          <w:rFonts w:ascii="Arial" w:hAnsi="Arial" w:cs="Arial"/>
+          <w:sz w:val="24"/>
+          <w:szCs w:val="24"/>
+        </w:rPr>
+      </w:pPr>
+      <w:r>
+        <w:rPr>
+          <w:rFonts w:ascii="Arial" w:hAnsi="Arial" w:cs="Arial"/>
+          <w:sz w:val="24"/>
+          <w:szCs w:val="24"/>
+        </w:rPr>
+        <w:t>El diagrama de secuencia para registrar un nuevo usuario</w:t>
+      </w:r>
+      <w:r>
+        <w:rPr>
+          <w:rFonts w:ascii="Arial" w:hAnsi="Arial" w:cs="Arial"/>
+          <w:sz w:val="24"/>
+          <w:szCs w:val="24"/>
+        </w:rPr>
+        <w:t xml:space="preserve"> para el sistema de AXIS</w:t>
+      </w:r>
+      <w:r>
+        <w:rPr>
+          <w:rFonts w:ascii="Arial" w:hAnsi="Arial" w:cs="Arial"/>
+          <w:sz w:val="24"/>
+          <w:szCs w:val="24"/>
+        </w:rPr>
+        <w:t xml:space="preserve">, el comportamiento corresponde a lo que un actor debe realizar </w:t>
+      </w:r>
+      <w:r>
+        <w:rPr>
+          <w:rFonts w:ascii="Arial" w:hAnsi="Arial" w:cs="Arial"/>
+          <w:sz w:val="24"/>
+          <w:szCs w:val="24"/>
+        </w:rPr>
+        <w:t xml:space="preserve">y el sistema realiza </w:t>
+      </w:r>
+      <w:r>
+        <w:rPr>
+          <w:rFonts w:ascii="Arial" w:hAnsi="Arial" w:cs="Arial"/>
+          <w:sz w:val="24"/>
+          <w:szCs w:val="24"/>
+        </w:rPr>
+        <w:t xml:space="preserve">para poder llevar </w:t>
+      </w:r>
+      <w:r>
+        <w:rPr>
+          <w:rFonts w:ascii="Arial" w:hAnsi="Arial" w:cs="Arial"/>
+          <w:sz w:val="24"/>
+          <w:szCs w:val="24"/>
+        </w:rPr>
+        <w:t>a cabo</w:t>
+      </w:r>
+      <w:r>
+        <w:rPr>
+          <w:rFonts w:ascii="Arial" w:hAnsi="Arial" w:cs="Arial"/>
+          <w:sz w:val="24"/>
+          <w:szCs w:val="24"/>
+        </w:rPr>
+        <w:t xml:space="preserve"> el proceso de registro de </w:t>
+      </w:r>
+      <w:r>
+        <w:rPr>
+          <w:rFonts w:ascii="Arial" w:hAnsi="Arial" w:cs="Arial"/>
+          <w:sz w:val="24"/>
+          <w:szCs w:val="24"/>
+        </w:rPr>
+        <w:t xml:space="preserve">un </w:t>
+      </w:r>
+      <w:r>
+        <w:rPr>
+          <w:rFonts w:ascii="Arial" w:hAnsi="Arial" w:cs="Arial"/>
+          <w:sz w:val="24"/>
+          <w:szCs w:val="24"/>
+        </w:rPr>
+        <w:t>usuario y el tiempo de vida que lleva acabo el sistema en cada acción</w:t>
+      </w:r>
+      <w:r>
+        <w:rPr>
+          <w:rFonts w:ascii="Arial" w:hAnsi="Arial" w:cs="Arial"/>
+          <w:sz w:val="24"/>
+          <w:szCs w:val="24"/>
+        </w:rPr>
+        <w:t xml:space="preserve"> necesaria para este desarrollo.</w:t>
+      </w:r>
+    </w:p>
+    <w:p>
+      <w:r>
+        <w:rPr>
+          <w:noProof/>
+        </w:rPr>
+        <w:drawing>
+          <wp:inline distT="0" distB="0" distL="0" distR="0" wp14:anchorId="21E25C8C" wp14:editId="03EF4C5A">
+            <wp:extent cx="6095311" cy="3574473"/>
+            <wp:effectExtent l="0" t="0" r="1270" b="6985"/>
+            <wp:docPr id="6" name="Imagen 6"/>
+            <wp:cNvGraphicFramePr>
+              <a:graphicFrameLocks xmlns:a="http://schemas.openxmlformats.org/drawingml/2006/main" noChangeAspect="1"/>
+            </wp:cNvGraphicFramePr>
+            <a:graphic xmlns:a="http://schemas.openxmlformats.org/drawingml/2006/main">
+              <a:graphicData uri="http://schemas.openxmlformats.org/drawingml/2006/picture">
+                <pic:pic xmlns:pic="http://schemas.openxmlformats.org/drawingml/2006/picture">
+                  <pic:nvPicPr>
+                    <pic:cNvPr id="1" name=""/>
+                    <pic:cNvPicPr/>
+                  </pic:nvPicPr>
+                  <pic:blipFill>
+                    <a:blip r:embed="rId13"/>
+                    <a:stretch>
+                      <a:fillRect/>
+                    </a:stretch>
+                  </pic:blipFill>
+                  <pic:spPr>
+                    <a:xfrm>
+                      <a:off x="0" y="0"/>
+                      <a:ext cx="6104307" cy="3579748"/>
+                    </a:xfrm>
+                    <a:prstGeom prst="rect">
+                      <a:avLst/>
+                    </a:prstGeom>
+                  </pic:spPr>
+                </pic:pic>
+              </a:graphicData>
+            </a:graphic>
+          </wp:inline>
+        </w:drawing>
+      </w:r>
+    </w:p>
+    <w:p>
+      <w:pPr>
+        <w:pStyle w:val="Ttulo2"/>
+      </w:pPr>
+      <w:bookmarkStart w:id="10" w:name="_Toc94795842"/>
+      <w:r>
+        <w:t>Comprar un Producto</w:t>
+      </w:r>
+      <w:bookmarkEnd w:id="10"/>
+    </w:p>
+    <w:p>
+      <w:pPr>
+        <w:pStyle w:val="Ttulo2"/>
+      </w:pPr>
+      <w:bookmarkStart w:id="11" w:name="_Toc94795843"/>
+      <w:r>
+        <w:t>Buscar un Producto</w:t>
+      </w:r>
+      <w:bookmarkEnd w:id="11"/>
+    </w:p>
+    <w:p>
+      <w:pPr>
         <w:pStyle w:val="Ttulo1"/>
         <w:ind w:left="284" w:hanging="284"/>
       </w:pPr>
-      <w:bookmarkStart w:id="7" w:name="_Toc94728323"/>
+      <w:bookmarkStart w:id="12" w:name="_Toc94795844"/>
       <w:r>
         <w:t>Diagrama o diagramas de clases.</w:t>
       </w:r>
-      <w:bookmarkEnd w:id="7"/>
+      <w:bookmarkEnd w:id="12"/>
     </w:p>
     <w:p/>
     <w:p/>
@@ -2892,11 +3873,11 @@
         <w:pStyle w:val="Ttulo1"/>
         <w:ind w:left="284" w:hanging="284"/>
       </w:pPr>
-      <w:bookmarkStart w:id="8" w:name="_Toc94728324"/>
+      <w:bookmarkStart w:id="13" w:name="_Toc94795845"/>
       <w:r>
         <w:t>Diagrama de paquetes.</w:t>
       </w:r>
-      <w:bookmarkEnd w:id="8"/>
+      <w:bookmarkEnd w:id="13"/>
     </w:p>
     <w:p>
       <w:pPr>
@@ -2923,11 +3904,11 @@
       <w:pPr>
         <w:pStyle w:val="Ttulo1"/>
       </w:pPr>
-      <w:bookmarkStart w:id="9" w:name="_Toc94728325"/>
+      <w:bookmarkStart w:id="14" w:name="_Toc94795846"/>
       <w:r>
         <w:t>Diseño de la base de datos.</w:t>
       </w:r>
-      <w:bookmarkEnd w:id="9"/>
+      <w:bookmarkEnd w:id="14"/>
     </w:p>
     <w:p>
       <w:pPr>
@@ -2947,14 +3928,16 @@
       <w:pPr>
         <w:pStyle w:val="Ttulo1"/>
       </w:pPr>
+      <w:bookmarkStart w:id="15" w:name="_Toc94795847"/>
       <w:r>
         <w:t>Referencias</w:t>
       </w:r>
+      <w:bookmarkEnd w:id="15"/>
     </w:p>
     <w:p/>
     <w:sectPr>
-      <w:headerReference w:type="default" r:id="rId13"/>
-      <w:footerReference w:type="default" r:id="rId14"/>
+      <w:headerReference w:type="default" r:id="rId14"/>
+      <w:footerReference w:type="default" r:id="rId15"/>
       <w:pgSz w:w="11906" w:h="16838"/>
       <w:pgMar w:top="1417" w:right="1701" w:bottom="1417" w:left="1701" w:header="708" w:footer="708" w:gutter="0"/>
       <w:cols w:space="708"/>
@@ -5165,6 +6148,12 @@
     </w:lvlOverride>
   </w:num>
   <w:num w:numId="40">
+    <w:abstractNumId w:val="11"/>
+    <w:lvlOverride w:ilvl="0">
+      <w:startOverride w:val="1"/>
+    </w:lvlOverride>
+  </w:num>
+  <w:num w:numId="41">
     <w:abstractNumId w:val="11"/>
     <w:lvlOverride w:ilvl="0">
       <w:startOverride w:val="1"/>

</xml_diff>

<commit_message>
Agregué el diagrama de secuencia de inicio de sesión con su respectiva descripción
</commit_message>
<xml_diff>
--- a/Casos de Uso/Diseño.docx
+++ b/Casos de Uso/Diseño.docx
@@ -230,20 +230,8 @@
           <w:szCs w:val="28"/>
           <w:lang w:eastAsia="es-MX"/>
         </w:rPr>
-        <w:t xml:space="preserve">Guzmán Ortega Axel </w:t>
+        <w:t>Guzmán Ortega Axel Yael</w:t>
       </w:r>
-      <w:proofErr w:type="spellStart"/>
-      <w:r>
-        <w:rPr>
-          <w:rFonts w:ascii="Arial" w:eastAsia="Times New Roman" w:hAnsi="Arial" w:cs="Arial"/>
-          <w:color w:val="000000"/>
-          <w:sz w:val="28"/>
-          <w:szCs w:val="28"/>
-          <w:lang w:eastAsia="es-MX"/>
-        </w:rPr>
-        <w:t>Yael</w:t>
-      </w:r>
-      <w:proofErr w:type="spellEnd"/>
     </w:p>
     <w:p>
       <w:pPr>
@@ -2559,19 +2547,8 @@
                 <w:sz w:val="18"/>
                 <w:szCs w:val="18"/>
               </w:rPr>
-              <w:t xml:space="preserve">Axel </w:t>
-            </w:r>
-            <w:proofErr w:type="spellStart"/>
-            <w:r>
-              <w:rPr>
-                <w:rFonts w:ascii="Arial" w:hAnsi="Arial" w:cs="Arial"/>
-                <w:bCs/>
-                <w:sz w:val="18"/>
-                <w:szCs w:val="18"/>
-              </w:rPr>
-              <w:t>Guzman</w:t>
-            </w:r>
-            <w:proofErr w:type="spellEnd"/>
+              <w:t>Axel Guzman</w:t>
+            </w:r>
           </w:p>
         </w:tc>
         <w:tc>
@@ -2671,19 +2648,8 @@
                 <w:sz w:val="18"/>
                 <w:szCs w:val="18"/>
               </w:rPr>
-              <w:t xml:space="preserve">Miguel </w:t>
-            </w:r>
-            <w:proofErr w:type="spellStart"/>
-            <w:r>
-              <w:rPr>
-                <w:rFonts w:ascii="Arial" w:hAnsi="Arial" w:cs="Arial"/>
-                <w:bCs/>
-                <w:sz w:val="18"/>
-                <w:szCs w:val="18"/>
-              </w:rPr>
-              <w:t>Guzman</w:t>
-            </w:r>
-            <w:proofErr w:type="spellEnd"/>
+              <w:t>Miguel Guzman</w:t>
+            </w:r>
           </w:p>
         </w:tc>
         <w:tc>
@@ -2831,25 +2797,7 @@
                 <w:sz w:val="18"/>
                 <w:szCs w:val="18"/>
               </w:rPr>
-              <w:t xml:space="preserve">Agregue el diagrama </w:t>
-            </w:r>
-            <w:r>
-              <w:rPr>
-                <w:rFonts w:ascii="Arial" w:hAnsi="Arial" w:cs="Arial"/>
-                <w:bCs/>
-                <w:sz w:val="18"/>
-                <w:szCs w:val="18"/>
-              </w:rPr>
-              <w:t>de secuencia</w:t>
-            </w:r>
-            <w:r>
-              <w:rPr>
-                <w:rFonts w:ascii="Arial" w:hAnsi="Arial" w:cs="Arial"/>
-                <w:bCs/>
-                <w:sz w:val="18"/>
-                <w:szCs w:val="18"/>
-              </w:rPr>
-              <w:t xml:space="preserve"> de registrar un usuario con una breve descripción.</w:t>
+              <w:t>Agregue el diagrama de secuencia de registrar un usuario con una breve descripción.</w:t>
             </w:r>
           </w:p>
         </w:tc>
@@ -2874,6 +2822,107 @@
                 <w:szCs w:val="18"/>
               </w:rPr>
               <w:t>1.7</w:t>
+            </w:r>
+          </w:p>
+        </w:tc>
+      </w:tr>
+      <w:tr>
+        <w:trPr>
+          <w:trHeight w:val="263"/>
+        </w:trPr>
+        <w:tc>
+          <w:tcPr>
+            <w:tcW w:w="1843" w:type="dxa"/>
+          </w:tcPr>
+          <w:p>
+            <w:pPr>
+              <w:rPr>
+                <w:rFonts w:ascii="Arial" w:hAnsi="Arial" w:cs="Arial"/>
+                <w:bCs/>
+                <w:sz w:val="18"/>
+                <w:szCs w:val="18"/>
+              </w:rPr>
+            </w:pPr>
+            <w:r>
+              <w:rPr>
+                <w:rFonts w:ascii="Arial" w:hAnsi="Arial" w:cs="Arial"/>
+                <w:bCs/>
+                <w:sz w:val="18"/>
+                <w:szCs w:val="18"/>
+              </w:rPr>
+              <w:t xml:space="preserve">Emmanuel Cedillo </w:t>
+            </w:r>
+          </w:p>
+        </w:tc>
+        <w:tc>
+          <w:tcPr>
+            <w:tcW w:w="992" w:type="dxa"/>
+          </w:tcPr>
+          <w:p>
+            <w:pPr>
+              <w:rPr>
+                <w:rFonts w:ascii="Arial" w:hAnsi="Arial" w:cs="Arial"/>
+                <w:bCs/>
+                <w:sz w:val="18"/>
+                <w:szCs w:val="18"/>
+              </w:rPr>
+            </w:pPr>
+            <w:r>
+              <w:rPr>
+                <w:rFonts w:ascii="Arial" w:hAnsi="Arial" w:cs="Arial"/>
+                <w:bCs/>
+                <w:sz w:val="18"/>
+                <w:szCs w:val="18"/>
+              </w:rPr>
+              <w:t>03/02/22</w:t>
+            </w:r>
+          </w:p>
+        </w:tc>
+        <w:tc>
+          <w:tcPr>
+            <w:tcW w:w="7230" w:type="dxa"/>
+          </w:tcPr>
+          <w:p>
+            <w:pPr>
+              <w:rPr>
+                <w:rFonts w:ascii="Arial" w:hAnsi="Arial" w:cs="Arial"/>
+                <w:bCs/>
+                <w:sz w:val="18"/>
+                <w:szCs w:val="18"/>
+              </w:rPr>
+            </w:pPr>
+            <w:r>
+              <w:rPr>
+                <w:rFonts w:ascii="Arial" w:hAnsi="Arial" w:cs="Arial"/>
+                <w:bCs/>
+                <w:sz w:val="18"/>
+                <w:szCs w:val="18"/>
+              </w:rPr>
+              <w:t>Agregué el diagrama de secuencia de Inicio de sesión con su respectiva descripción</w:t>
+            </w:r>
+          </w:p>
+        </w:tc>
+        <w:tc>
+          <w:tcPr>
+            <w:tcW w:w="992" w:type="dxa"/>
+          </w:tcPr>
+          <w:p>
+            <w:pPr>
+              <w:rPr>
+                <w:rFonts w:ascii="Arial" w:hAnsi="Arial" w:cs="Arial"/>
+                <w:bCs/>
+                <w:sz w:val="18"/>
+                <w:szCs w:val="18"/>
+              </w:rPr>
+            </w:pPr>
+            <w:r>
+              <w:rPr>
+                <w:rFonts w:ascii="Arial" w:hAnsi="Arial" w:cs="Arial"/>
+                <w:bCs/>
+                <w:sz w:val="18"/>
+                <w:szCs w:val="18"/>
+              </w:rPr>
+              <w:t>1.8</w:t>
             </w:r>
           </w:p>
         </w:tc>
@@ -2946,61 +2995,7 @@
           <w:sz w:val="24"/>
           <w:szCs w:val="24"/>
         </w:rPr>
-        <w:t xml:space="preserve">En inicio de sesión tenemos el funcionamiento detallado de este. El cliente estando en la página principal le da </w:t>
-      </w:r>
-      <w:proofErr w:type="spellStart"/>
-      <w:r>
-        <w:rPr>
-          <w:rFonts w:ascii="Arial" w:hAnsi="Arial" w:cs="Arial"/>
-          <w:sz w:val="24"/>
-          <w:szCs w:val="24"/>
-        </w:rPr>
-        <w:t>click</w:t>
-      </w:r>
-      <w:proofErr w:type="spellEnd"/>
-      <w:r>
-        <w:rPr>
-          <w:rFonts w:ascii="Arial" w:hAnsi="Arial" w:cs="Arial"/>
-          <w:sz w:val="24"/>
-          <w:szCs w:val="24"/>
-        </w:rPr>
-        <w:t xml:space="preserve"> en el vínculo “identificarse”, así lo dirige a la página de inicio de sesión, en la página podrá iniciar sesión si es que ya tiene una cuenta introduce los datos e inicia sesión, en caso de no acordarse de la contraseña, podrá recuperar dando </w:t>
-      </w:r>
-      <w:proofErr w:type="spellStart"/>
-      <w:r>
-        <w:rPr>
-          <w:rFonts w:ascii="Arial" w:hAnsi="Arial" w:cs="Arial"/>
-          <w:sz w:val="24"/>
-          <w:szCs w:val="24"/>
-        </w:rPr>
-        <w:t>click</w:t>
-      </w:r>
-      <w:proofErr w:type="spellEnd"/>
-      <w:r>
-        <w:rPr>
-          <w:rFonts w:ascii="Arial" w:hAnsi="Arial" w:cs="Arial"/>
-          <w:sz w:val="24"/>
-          <w:szCs w:val="24"/>
-        </w:rPr>
-        <w:t xml:space="preserve"> en “olvidé la contraseña”, en caso de no tener cuenta, podrás registrarte dándole </w:t>
-      </w:r>
-      <w:proofErr w:type="spellStart"/>
-      <w:r>
-        <w:rPr>
-          <w:rFonts w:ascii="Arial" w:hAnsi="Arial" w:cs="Arial"/>
-          <w:sz w:val="24"/>
-          <w:szCs w:val="24"/>
-        </w:rPr>
-        <w:t>click</w:t>
-      </w:r>
-      <w:proofErr w:type="spellEnd"/>
-      <w:r>
-        <w:rPr>
-          <w:rFonts w:ascii="Arial" w:hAnsi="Arial" w:cs="Arial"/>
-          <w:sz w:val="24"/>
-          <w:szCs w:val="24"/>
-        </w:rPr>
-        <w:t xml:space="preserve"> en “registrarse” y te desplegará la página de registrarte.</w:t>
+        <w:t>En inicio de sesión tenemos el funcionamiento detallado de este. El cliente estando en la página principal le da click en el vínculo “identificarse”, así lo dirige a la página de inicio de sesión, en la página podrá iniciar sesión si es que ya tiene una cuenta introduce los datos e inicia sesión, en caso de no acordarse de la contraseña, podrá recuperar dando click en “olvidé la contraseña”, en caso de no tener cuenta, podrás registrarte dándole click en “registrarse” y te desplegará la página de registrarte.</w:t>
       </w:r>
     </w:p>
     <w:p>
@@ -3112,79 +3107,7 @@
           <w:sz w:val="24"/>
           <w:szCs w:val="24"/>
         </w:rPr>
-        <w:t xml:space="preserve">En Realizar un comentario tenemos el funcionamiento detallado. En caso de querer realizar un comentario, el cliente le dará </w:t>
-      </w:r>
-      <w:proofErr w:type="spellStart"/>
-      <w:r>
-        <w:rPr>
-          <w:rFonts w:ascii="Arial" w:hAnsi="Arial" w:cs="Arial"/>
-          <w:sz w:val="24"/>
-          <w:szCs w:val="24"/>
-        </w:rPr>
-        <w:t>click</w:t>
-      </w:r>
-      <w:proofErr w:type="spellEnd"/>
-      <w:r>
-        <w:rPr>
-          <w:rFonts w:ascii="Arial" w:hAnsi="Arial" w:cs="Arial"/>
-          <w:sz w:val="24"/>
-          <w:szCs w:val="24"/>
-        </w:rPr>
-        <w:t xml:space="preserve"> en catalogo y buscar el artículo que desea comentar o bien buscar en el cuadro búsqueda, damos </w:t>
-      </w:r>
-      <w:proofErr w:type="spellStart"/>
-      <w:r>
-        <w:rPr>
-          <w:rFonts w:ascii="Arial" w:hAnsi="Arial" w:cs="Arial"/>
-          <w:sz w:val="24"/>
-          <w:szCs w:val="24"/>
-        </w:rPr>
-        <w:t>click</w:t>
-      </w:r>
-      <w:proofErr w:type="spellEnd"/>
-      <w:r>
-        <w:rPr>
-          <w:rFonts w:ascii="Arial" w:hAnsi="Arial" w:cs="Arial"/>
-          <w:sz w:val="24"/>
-          <w:szCs w:val="24"/>
-        </w:rPr>
-        <w:t xml:space="preserve"> en el artículo que se deseamos comentar, el cliente le da </w:t>
-      </w:r>
-      <w:proofErr w:type="spellStart"/>
-      <w:r>
-        <w:rPr>
-          <w:rFonts w:ascii="Arial" w:hAnsi="Arial" w:cs="Arial"/>
-          <w:sz w:val="24"/>
-          <w:szCs w:val="24"/>
-        </w:rPr>
-        <w:t>click</w:t>
-      </w:r>
-      <w:proofErr w:type="spellEnd"/>
-      <w:r>
-        <w:rPr>
-          <w:rFonts w:ascii="Arial" w:hAnsi="Arial" w:cs="Arial"/>
-          <w:sz w:val="24"/>
-          <w:szCs w:val="24"/>
-        </w:rPr>
-        <w:t xml:space="preserve"> en comentar, en caso de no tener iniciada la sesión te pedirá que inicies la sesión, una vez iniciada la sesión, te desplegará la página para que comentes el producto, una vez hecho el comentario le das </w:t>
-      </w:r>
-      <w:proofErr w:type="spellStart"/>
-      <w:r>
-        <w:rPr>
-          <w:rFonts w:ascii="Arial" w:hAnsi="Arial" w:cs="Arial"/>
-          <w:sz w:val="24"/>
-          <w:szCs w:val="24"/>
-        </w:rPr>
-        <w:t>click</w:t>
-      </w:r>
-      <w:proofErr w:type="spellEnd"/>
-      <w:r>
-        <w:rPr>
-          <w:rFonts w:ascii="Arial" w:hAnsi="Arial" w:cs="Arial"/>
-          <w:sz w:val="24"/>
-          <w:szCs w:val="24"/>
-        </w:rPr>
-        <w:t xml:space="preserve"> en comentar y te desplegará a la página del producto. </w:t>
+        <w:t xml:space="preserve">En Realizar un comentario tenemos el funcionamiento detallado. En caso de querer realizar un comentario, el cliente le dará click en catalogo y buscar el artículo que desea comentar o bien buscar en el cuadro búsqueda, damos click en el artículo que se deseamos comentar, el cliente le da click en comentar, en caso de no tener iniciada la sesión te pedirá que inicies la sesión, una vez iniciada la sesión, te desplegará la página para que comentes el producto, una vez hecho el comentario le das click en comentar y te desplegará a la página del producto. </w:t>
       </w:r>
     </w:p>
     <w:p>
@@ -3295,25 +3218,7 @@
           <w:sz w:val="24"/>
           <w:szCs w:val="24"/>
         </w:rPr>
-        <w:t xml:space="preserve">En este diagrama podemos ver que representación del caso de uso de registrar un usuario, el actor inicia el caso de uso en la página principal, donde ingresa al vinculo de identificarse, el sistema le despliega la página de iniciar sesión, una vez de da </w:t>
-      </w:r>
-      <w:proofErr w:type="spellStart"/>
-      <w:r>
-        <w:rPr>
-          <w:rFonts w:ascii="Arial" w:hAnsi="Arial" w:cs="Arial"/>
-          <w:sz w:val="24"/>
-          <w:szCs w:val="24"/>
-        </w:rPr>
-        <w:t>click</w:t>
-      </w:r>
-      <w:proofErr w:type="spellEnd"/>
-      <w:r>
-        <w:rPr>
-          <w:rFonts w:ascii="Arial" w:hAnsi="Arial" w:cs="Arial"/>
-          <w:sz w:val="24"/>
-          <w:szCs w:val="24"/>
-        </w:rPr>
-        <w:t xml:space="preserve"> en el vínculo de Registrase, el sistema le despliega la página con el formulario, y finalmente el actor llena el formulario y de ahí se comprueba si todo es correcto.</w:t>
+        <w:t>En este diagrama podemos ver que representación del caso de uso de registrar un usuario, el actor inicia el caso de uso en la página principal, donde ingresa al vinculo de identificarse, el sistema le despliega la página de iniciar sesión, una vez de da click en el vínculo de Registrase, el sistema le despliega la página con el formulario, y finalmente el actor llena el formulario y de ahí se comprueba si todo es correcto.</w:t>
       </w:r>
     </w:p>
     <w:p>
@@ -3683,6 +3588,111 @@
     </w:p>
     <w:p>
       <w:pPr>
+        <w:jc w:val="both"/>
+        <w:rPr>
+          <w:rFonts w:ascii="Arial" w:hAnsi="Arial" w:cs="Arial"/>
+          <w:sz w:val="24"/>
+          <w:szCs w:val="24"/>
+        </w:rPr>
+      </w:pPr>
+      <w:r>
+        <w:rPr>
+          <w:rFonts w:ascii="Arial" w:hAnsi="Arial" w:cs="Arial"/>
+          <w:sz w:val="24"/>
+          <w:szCs w:val="24"/>
+        </w:rPr>
+        <w:t>El diagrama de secuencia para iniciar sesión para el sistema AXI</w:t>
+      </w:r>
+      <w:r>
+        <w:rPr>
+          <w:rFonts w:ascii="Arial" w:hAnsi="Arial" w:cs="Arial"/>
+          <w:sz w:val="24"/>
+          <w:szCs w:val="24"/>
+        </w:rPr>
+        <w:t>S</w:t>
+      </w:r>
+      <w:r>
+        <w:rPr>
+          <w:rFonts w:ascii="Arial" w:hAnsi="Arial" w:cs="Arial"/>
+          <w:sz w:val="24"/>
+          <w:szCs w:val="24"/>
+        </w:rPr>
+        <w:t>, corresponde a lo que el cliente o actor debe realizar y así el sistema va realizando el proceso de inicio de sesión</w:t>
+      </w:r>
+      <w:r>
+        <w:rPr>
+          <w:rFonts w:ascii="Arial" w:hAnsi="Arial" w:cs="Arial"/>
+          <w:sz w:val="24"/>
+          <w:szCs w:val="24"/>
+        </w:rPr>
+        <w:t>.</w:t>
+      </w:r>
+    </w:p>
+    <w:p>
+      <w:pPr>
+        <w:jc w:val="both"/>
+        <w:rPr>
+          <w:rFonts w:ascii="Arial" w:hAnsi="Arial" w:cs="Arial"/>
+          <w:sz w:val="24"/>
+          <w:szCs w:val="24"/>
+        </w:rPr>
+      </w:pPr>
+      <w:r>
+        <w:rPr>
+          <w:noProof/>
+        </w:rPr>
+        <w:drawing>
+          <wp:inline distT="0" distB="0" distL="0" distR="0" wp14:anchorId="53C84795" wp14:editId="5DCB276D">
+            <wp:extent cx="5889441" cy="3827721"/>
+            <wp:effectExtent l="0" t="0" r="0" b="1905"/>
+            <wp:docPr id="3" name="Imagen 3" descr="Diagrama&#10;&#10;Descripción generada automáticamente con confianza baja"/>
+            <wp:cNvGraphicFramePr>
+              <a:graphicFrameLocks xmlns:a="http://schemas.openxmlformats.org/drawingml/2006/main" noChangeAspect="1"/>
+            </wp:cNvGraphicFramePr>
+            <a:graphic xmlns:a="http://schemas.openxmlformats.org/drawingml/2006/main">
+              <a:graphicData uri="http://schemas.openxmlformats.org/drawingml/2006/picture">
+                <pic:pic xmlns:pic="http://schemas.openxmlformats.org/drawingml/2006/picture">
+                  <pic:nvPicPr>
+                    <pic:cNvPr id="3" name="Imagen 3" descr="Diagrama&#10;&#10;Descripción generada automáticamente con confianza baja"/>
+                    <pic:cNvPicPr>
+                      <a:picLocks noChangeAspect="1" noChangeArrowheads="1"/>
+                    </pic:cNvPicPr>
+                  </pic:nvPicPr>
+                  <pic:blipFill>
+                    <a:blip r:embed="rId13" cstate="print">
+                      <a:extLst>
+                        <a:ext uri="{28A0092B-C50C-407E-A947-70E740481C1C}">
+                          <a14:useLocalDpi xmlns:a14="http://schemas.microsoft.com/office/drawing/2010/main" val="0"/>
+                        </a:ext>
+                      </a:extLst>
+                    </a:blip>
+                    <a:srcRect/>
+                    <a:stretch>
+                      <a:fillRect/>
+                    </a:stretch>
+                  </pic:blipFill>
+                  <pic:spPr bwMode="auto">
+                    <a:xfrm>
+                      <a:off x="0" y="0"/>
+                      <a:ext cx="5899368" cy="3834173"/>
+                    </a:xfrm>
+                    <a:prstGeom prst="rect">
+                      <a:avLst/>
+                    </a:prstGeom>
+                    <a:noFill/>
+                    <a:ln>
+                      <a:noFill/>
+                    </a:ln>
+                  </pic:spPr>
+                </pic:pic>
+              </a:graphicData>
+            </a:graphic>
+          </wp:inline>
+        </w:drawing>
+      </w:r>
+    </w:p>
+    <w:p>
+      <w:pPr>
         <w:pStyle w:val="Ttulo2"/>
       </w:pPr>
       <w:bookmarkStart w:id="8" w:name="_Toc94795840"/>
@@ -3796,6 +3806,7 @@
         <w:rPr>
           <w:noProof/>
         </w:rPr>
+        <w:lastRenderedPageBreak/>
         <w:drawing>
           <wp:inline distT="0" distB="0" distL="0" distR="0" wp14:anchorId="21E25C8C" wp14:editId="03EF4C5A">
             <wp:extent cx="6095311" cy="3574473"/>
@@ -3812,7 +3823,7 @@
                     <pic:cNvPicPr/>
                   </pic:nvPicPr>
                   <pic:blipFill>
-                    <a:blip r:embed="rId13"/>
+                    <a:blip r:embed="rId14"/>
                     <a:stretch>
                       <a:fillRect/>
                     </a:stretch>
@@ -3936,8 +3947,8 @@
     </w:p>
     <w:p/>
     <w:sectPr>
-      <w:headerReference w:type="default" r:id="rId14"/>
-      <w:footerReference w:type="default" r:id="rId15"/>
+      <w:headerReference w:type="default" r:id="rId15"/>
+      <w:footerReference w:type="default" r:id="rId16"/>
       <w:pgSz w:w="11906" w:h="16838"/>
       <w:pgMar w:top="1417" w:right="1701" w:bottom="1417" w:left="1701" w:header="708" w:footer="708" w:gutter="0"/>
       <w:cols w:space="708"/>

</xml_diff>

<commit_message>
Agregué el diagrama de secuencia de buscar un producto con su respectiva descripción y modifiqué diagrama de robustez de buscar un producto.
</commit_message>
<xml_diff>
--- a/Casos de Uso/Diseño.docx
+++ b/Casos de Uso/Diseño.docx
@@ -2927,6 +2927,107 @@
           </w:p>
         </w:tc>
       </w:tr>
+      <w:tr>
+        <w:trPr>
+          <w:trHeight w:val="263"/>
+        </w:trPr>
+        <w:tc>
+          <w:tcPr>
+            <w:tcW w:w="1843" w:type="dxa"/>
+          </w:tcPr>
+          <w:p>
+            <w:pPr>
+              <w:rPr>
+                <w:rFonts w:ascii="Arial" w:hAnsi="Arial" w:cs="Arial"/>
+                <w:bCs/>
+                <w:sz w:val="18"/>
+                <w:szCs w:val="18"/>
+              </w:rPr>
+            </w:pPr>
+            <w:r>
+              <w:rPr>
+                <w:rFonts w:ascii="Arial" w:hAnsi="Arial" w:cs="Arial"/>
+                <w:bCs/>
+                <w:sz w:val="18"/>
+                <w:szCs w:val="18"/>
+              </w:rPr>
+              <w:t>Axel Guzman</w:t>
+            </w:r>
+          </w:p>
+        </w:tc>
+        <w:tc>
+          <w:tcPr>
+            <w:tcW w:w="992" w:type="dxa"/>
+          </w:tcPr>
+          <w:p>
+            <w:pPr>
+              <w:rPr>
+                <w:rFonts w:ascii="Arial" w:hAnsi="Arial" w:cs="Arial"/>
+                <w:bCs/>
+                <w:sz w:val="18"/>
+                <w:szCs w:val="18"/>
+              </w:rPr>
+            </w:pPr>
+            <w:r>
+              <w:rPr>
+                <w:rFonts w:ascii="Arial" w:hAnsi="Arial" w:cs="Arial"/>
+                <w:bCs/>
+                <w:sz w:val="18"/>
+                <w:szCs w:val="18"/>
+              </w:rPr>
+              <w:t>03/02/22</w:t>
+            </w:r>
+          </w:p>
+        </w:tc>
+        <w:tc>
+          <w:tcPr>
+            <w:tcW w:w="7230" w:type="dxa"/>
+          </w:tcPr>
+          <w:p>
+            <w:pPr>
+              <w:rPr>
+                <w:rFonts w:ascii="Arial" w:hAnsi="Arial" w:cs="Arial"/>
+                <w:bCs/>
+                <w:sz w:val="18"/>
+                <w:szCs w:val="18"/>
+              </w:rPr>
+            </w:pPr>
+            <w:r>
+              <w:rPr>
+                <w:rFonts w:ascii="Arial" w:hAnsi="Arial" w:cs="Arial"/>
+                <w:bCs/>
+                <w:sz w:val="18"/>
+                <w:szCs w:val="18"/>
+              </w:rPr>
+              <w:t>Agregué el diagrama de secuencia de buscar un producto con su respectiva descripción y modifiqué diagrama de robustez de buscar un producto.</w:t>
+            </w:r>
+          </w:p>
+        </w:tc>
+        <w:tc>
+          <w:tcPr>
+            <w:tcW w:w="992" w:type="dxa"/>
+          </w:tcPr>
+          <w:p>
+            <w:pPr>
+              <w:rPr>
+                <w:rFonts w:ascii="Arial" w:hAnsi="Arial" w:cs="Arial"/>
+                <w:bCs/>
+                <w:sz w:val="18"/>
+                <w:szCs w:val="18"/>
+              </w:rPr>
+            </w:pPr>
+            <w:r>
+              <w:rPr>
+                <w:rFonts w:ascii="Arial" w:hAnsi="Arial" w:cs="Arial"/>
+                <w:bCs/>
+                <w:sz w:val="18"/>
+                <w:szCs w:val="18"/>
+              </w:rPr>
+              <w:t>1.9</w:t>
+            </w:r>
+          </w:p>
+        </w:tc>
+      </w:tr>
     </w:tbl>
     <w:p/>
     <w:p/>
@@ -2950,7 +3051,6 @@
     <w:p/>
     <w:p/>
     <w:p/>
-    <w:p/>
     <w:p>
       <w:pPr>
         <w:pStyle w:val="Ttulo1"/>
@@ -2991,34 +3091,16 @@
       </w:pPr>
       <w:r>
         <w:rPr>
-          <w:rFonts w:ascii="Arial" w:hAnsi="Arial" w:cs="Arial"/>
-          <w:sz w:val="24"/>
-          <w:szCs w:val="24"/>
-        </w:rPr>
-        <w:t>En inicio de sesión tenemos el funcionamiento detallado de este. El cliente estando en la página principal le da click en el vínculo “identificarse”, así lo dirige a la página de inicio de sesión, en la página podrá iniciar sesión si es que ya tiene una cuenta introduce los datos e inicia sesión, en caso de no acordarse de la contraseña, podrá recuperar dando click en “olvidé la contraseña”, en caso de no tener cuenta, podrás registrarte dándole click en “registrarse” y te desplegará la página de registrarte.</w:t>
-      </w:r>
-    </w:p>
-    <w:p>
-      <w:pPr>
-        <w:jc w:val="both"/>
-        <w:rPr>
-          <w:rFonts w:ascii="Arial" w:hAnsi="Arial" w:cs="Arial"/>
-        </w:rPr>
-      </w:pPr>
-    </w:p>
-    <w:p>
-      <w:r>
-        <w:rPr>
           <w:noProof/>
         </w:rPr>
         <w:drawing>
-          <wp:anchor distT="0" distB="0" distL="114300" distR="114300" simplePos="0" relativeHeight="251659264" behindDoc="1" locked="0" layoutInCell="1" allowOverlap="1" wp14:anchorId="6B1C5D44" wp14:editId="62BF3318">
+          <wp:anchor distT="0" distB="0" distL="114300" distR="114300" simplePos="0" relativeHeight="251659264" behindDoc="1" locked="0" layoutInCell="1" allowOverlap="1" wp14:anchorId="32E9CD90" wp14:editId="4E7FD83E">
             <wp:simplePos x="0" y="0"/>
             <wp:positionH relativeFrom="margin">
               <wp:align>center</wp:align>
             </wp:positionH>
             <wp:positionV relativeFrom="page">
-              <wp:posOffset>3649345</wp:posOffset>
+              <wp:posOffset>3132511</wp:posOffset>
             </wp:positionV>
             <wp:extent cx="6809740" cy="5144135"/>
             <wp:effectExtent l="0" t="0" r="0" b="0"/>
@@ -3075,7 +3157,80 @@
           </wp:anchor>
         </w:drawing>
       </w:r>
+      <w:r>
+        <w:rPr>
+          <w:rFonts w:ascii="Arial" w:hAnsi="Arial" w:cs="Arial"/>
+          <w:sz w:val="24"/>
+          <w:szCs w:val="24"/>
+        </w:rPr>
+        <w:t xml:space="preserve">En inicio de sesión tenemos el funcionamiento detallado de este. El cliente estando en la página principal le da </w:t>
+      </w:r>
+      <w:proofErr w:type="spellStart"/>
+      <w:proofErr w:type="gramStart"/>
+      <w:r>
+        <w:rPr>
+          <w:rFonts w:ascii="Arial" w:hAnsi="Arial" w:cs="Arial"/>
+          <w:sz w:val="24"/>
+          <w:szCs w:val="24"/>
+        </w:rPr>
+        <w:t>click</w:t>
+      </w:r>
+      <w:proofErr w:type="spellEnd"/>
+      <w:proofErr w:type="gramEnd"/>
+      <w:r>
+        <w:rPr>
+          <w:rFonts w:ascii="Arial" w:hAnsi="Arial" w:cs="Arial"/>
+          <w:sz w:val="24"/>
+          <w:szCs w:val="24"/>
+        </w:rPr>
+        <w:t xml:space="preserve"> en el vínculo “identificarse”, así lo dirige a la página de inicio de sesión, en la página podrá iniciar sesión si es que ya tiene una cuenta introduce los datos e inicia sesión, en caso de no acordarse de la contraseña, podrá recuperar dando </w:t>
+      </w:r>
+      <w:proofErr w:type="spellStart"/>
+      <w:r>
+        <w:rPr>
+          <w:rFonts w:ascii="Arial" w:hAnsi="Arial" w:cs="Arial"/>
+          <w:sz w:val="24"/>
+          <w:szCs w:val="24"/>
+        </w:rPr>
+        <w:t>click</w:t>
+      </w:r>
+      <w:proofErr w:type="spellEnd"/>
+      <w:r>
+        <w:rPr>
+          <w:rFonts w:ascii="Arial" w:hAnsi="Arial" w:cs="Arial"/>
+          <w:sz w:val="24"/>
+          <w:szCs w:val="24"/>
+        </w:rPr>
+        <w:t xml:space="preserve"> en “olvidé la contraseña”, en caso de no tener cuenta, podrás registrarte dándole </w:t>
+      </w:r>
+      <w:proofErr w:type="spellStart"/>
+      <w:r>
+        <w:rPr>
+          <w:rFonts w:ascii="Arial" w:hAnsi="Arial" w:cs="Arial"/>
+          <w:sz w:val="24"/>
+          <w:szCs w:val="24"/>
+        </w:rPr>
+        <w:t>click</w:t>
+      </w:r>
+      <w:proofErr w:type="spellEnd"/>
+      <w:r>
+        <w:rPr>
+          <w:rFonts w:ascii="Arial" w:hAnsi="Arial" w:cs="Arial"/>
+          <w:sz w:val="24"/>
+          <w:szCs w:val="24"/>
+        </w:rPr>
+        <w:t xml:space="preserve"> en “registrarse” y te desplegará la página de registrarte.</w:t>
+      </w:r>
     </w:p>
+    <w:p>
+      <w:pPr>
+        <w:jc w:val="both"/>
+        <w:rPr>
+          <w:rFonts w:ascii="Arial" w:hAnsi="Arial" w:cs="Arial"/>
+        </w:rPr>
+      </w:pPr>
+    </w:p>
+    <w:p/>
     <w:p>
       <w:r>
         <w:br w:type="page"/>
@@ -3107,7 +3262,81 @@
           <w:sz w:val="24"/>
           <w:szCs w:val="24"/>
         </w:rPr>
-        <w:t xml:space="preserve">En Realizar un comentario tenemos el funcionamiento detallado. En caso de querer realizar un comentario, el cliente le dará click en catalogo y buscar el artículo que desea comentar o bien buscar en el cuadro búsqueda, damos click en el artículo que se deseamos comentar, el cliente le da click en comentar, en caso de no tener iniciada la sesión te pedirá que inicies la sesión, una vez iniciada la sesión, te desplegará la página para que comentes el producto, una vez hecho el comentario le das click en comentar y te desplegará a la página del producto. </w:t>
+        <w:t xml:space="preserve">En Realizar un comentario tenemos el funcionamiento detallado. En caso de querer realizar un comentario, el cliente le dará </w:t>
+      </w:r>
+      <w:proofErr w:type="spellStart"/>
+      <w:proofErr w:type="gramStart"/>
+      <w:r>
+        <w:rPr>
+          <w:rFonts w:ascii="Arial" w:hAnsi="Arial" w:cs="Arial"/>
+          <w:sz w:val="24"/>
+          <w:szCs w:val="24"/>
+        </w:rPr>
+        <w:t>click</w:t>
+      </w:r>
+      <w:proofErr w:type="spellEnd"/>
+      <w:proofErr w:type="gramEnd"/>
+      <w:r>
+        <w:rPr>
+          <w:rFonts w:ascii="Arial" w:hAnsi="Arial" w:cs="Arial"/>
+          <w:sz w:val="24"/>
+          <w:szCs w:val="24"/>
+        </w:rPr>
+        <w:t xml:space="preserve"> en catalogo y buscar el artículo que desea comentar o bien buscar en el cuadro búsqueda, damos </w:t>
+      </w:r>
+      <w:proofErr w:type="spellStart"/>
+      <w:r>
+        <w:rPr>
+          <w:rFonts w:ascii="Arial" w:hAnsi="Arial" w:cs="Arial"/>
+          <w:sz w:val="24"/>
+          <w:szCs w:val="24"/>
+        </w:rPr>
+        <w:t>click</w:t>
+      </w:r>
+      <w:proofErr w:type="spellEnd"/>
+      <w:r>
+        <w:rPr>
+          <w:rFonts w:ascii="Arial" w:hAnsi="Arial" w:cs="Arial"/>
+          <w:sz w:val="24"/>
+          <w:szCs w:val="24"/>
+        </w:rPr>
+        <w:t xml:space="preserve"> en el artículo que se deseamos comentar, el cliente le da </w:t>
+      </w:r>
+      <w:proofErr w:type="spellStart"/>
+      <w:r>
+        <w:rPr>
+          <w:rFonts w:ascii="Arial" w:hAnsi="Arial" w:cs="Arial"/>
+          <w:sz w:val="24"/>
+          <w:szCs w:val="24"/>
+        </w:rPr>
+        <w:t>click</w:t>
+      </w:r>
+      <w:proofErr w:type="spellEnd"/>
+      <w:r>
+        <w:rPr>
+          <w:rFonts w:ascii="Arial" w:hAnsi="Arial" w:cs="Arial"/>
+          <w:sz w:val="24"/>
+          <w:szCs w:val="24"/>
+        </w:rPr>
+        <w:t xml:space="preserve"> en comentar, en caso de no tener iniciada la sesión te pedirá que inicies la sesión, una vez iniciada la sesión, te desplegará la página para que comentes el producto, una vez hecho el comentario le das </w:t>
+      </w:r>
+      <w:proofErr w:type="spellStart"/>
+      <w:r>
+        <w:rPr>
+          <w:rFonts w:ascii="Arial" w:hAnsi="Arial" w:cs="Arial"/>
+          <w:sz w:val="24"/>
+          <w:szCs w:val="24"/>
+        </w:rPr>
+        <w:t>click</w:t>
+      </w:r>
+      <w:proofErr w:type="spellEnd"/>
+      <w:r>
+        <w:rPr>
+          <w:rFonts w:ascii="Arial" w:hAnsi="Arial" w:cs="Arial"/>
+          <w:sz w:val="24"/>
+          <w:szCs w:val="24"/>
+        </w:rPr>
+        <w:t xml:space="preserve"> en comentar y te desplegará a la página del producto. </w:t>
       </w:r>
     </w:p>
     <w:p>
@@ -3122,13 +3351,13 @@
           <w:noProof/>
         </w:rPr>
         <w:drawing>
-          <wp:anchor distT="0" distB="0" distL="114300" distR="114300" simplePos="0" relativeHeight="251660288" behindDoc="1" locked="0" layoutInCell="1" allowOverlap="1" wp14:anchorId="4E59E5AB" wp14:editId="7727CEFD">
+          <wp:anchor distT="0" distB="0" distL="114300" distR="114300" simplePos="0" relativeHeight="251660288" behindDoc="1" locked="0" layoutInCell="1" allowOverlap="1" wp14:anchorId="19978E94" wp14:editId="66458540">
             <wp:simplePos x="0" y="0"/>
             <wp:positionH relativeFrom="margin">
               <wp:align>center</wp:align>
             </wp:positionH>
             <wp:positionV relativeFrom="page">
-              <wp:posOffset>3203921</wp:posOffset>
+              <wp:posOffset>2925279</wp:posOffset>
             </wp:positionV>
             <wp:extent cx="6758940" cy="5498465"/>
             <wp:effectExtent l="0" t="0" r="3810" b="6985"/>
@@ -3214,35 +3443,16 @@
       </w:pPr>
       <w:r>
         <w:rPr>
-          <w:rFonts w:ascii="Arial" w:hAnsi="Arial" w:cs="Arial"/>
-          <w:sz w:val="24"/>
-          <w:szCs w:val="24"/>
-        </w:rPr>
-        <w:t>En este diagrama podemos ver que representación del caso de uso de registrar un usuario, el actor inicia el caso de uso en la página principal, donde ingresa al vinculo de identificarse, el sistema le despliega la página de iniciar sesión, una vez de da click en el vínculo de Registrase, el sistema le despliega la página con el formulario, y finalmente el actor llena el formulario y de ahí se comprueba si todo es correcto.</w:t>
-      </w:r>
-    </w:p>
-    <w:p>
-      <w:pPr>
-        <w:jc w:val="both"/>
-        <w:rPr>
-          <w:rFonts w:ascii="Arial" w:hAnsi="Arial" w:cs="Arial"/>
-        </w:rPr>
-      </w:pPr>
-    </w:p>
-    <w:p/>
-    <w:p>
-      <w:r>
-        <w:rPr>
           <w:noProof/>
         </w:rPr>
         <w:drawing>
-          <wp:anchor distT="0" distB="0" distL="114300" distR="114300" simplePos="0" relativeHeight="251661312" behindDoc="1" locked="0" layoutInCell="1" allowOverlap="1" wp14:anchorId="6D7F3D40" wp14:editId="1E3D245B">
+          <wp:anchor distT="0" distB="0" distL="114300" distR="114300" simplePos="0" relativeHeight="251661312" behindDoc="1" locked="0" layoutInCell="1" allowOverlap="1" wp14:anchorId="1415DF04" wp14:editId="26194C1C">
             <wp:simplePos x="0" y="0"/>
             <wp:positionH relativeFrom="margin">
-              <wp:posOffset>-360680</wp:posOffset>
+              <wp:align>center</wp:align>
             </wp:positionH>
             <wp:positionV relativeFrom="page">
-              <wp:posOffset>3284855</wp:posOffset>
+              <wp:posOffset>2640799</wp:posOffset>
             </wp:positionV>
             <wp:extent cx="6652260" cy="5577205"/>
             <wp:effectExtent l="0" t="0" r="0" b="4445"/>
@@ -3299,7 +3509,45 @@
           </wp:anchor>
         </w:drawing>
       </w:r>
+      <w:r>
+        <w:rPr>
+          <w:rFonts w:ascii="Arial" w:hAnsi="Arial" w:cs="Arial"/>
+          <w:sz w:val="24"/>
+          <w:szCs w:val="24"/>
+        </w:rPr>
+        <w:t xml:space="preserve">En este diagrama podemos ver que representación del caso de uso de registrar un usuario, el actor inicia el caso de uso en la página principal, donde ingresa al vinculo de identificarse, el sistema le despliega la página de iniciar sesión, una vez de da </w:t>
+      </w:r>
+      <w:proofErr w:type="spellStart"/>
+      <w:proofErr w:type="gramStart"/>
+      <w:r>
+        <w:rPr>
+          <w:rFonts w:ascii="Arial" w:hAnsi="Arial" w:cs="Arial"/>
+          <w:sz w:val="24"/>
+          <w:szCs w:val="24"/>
+        </w:rPr>
+        <w:t>click</w:t>
+      </w:r>
+      <w:proofErr w:type="spellEnd"/>
+      <w:proofErr w:type="gramEnd"/>
+      <w:r>
+        <w:rPr>
+          <w:rFonts w:ascii="Arial" w:hAnsi="Arial" w:cs="Arial"/>
+          <w:sz w:val="24"/>
+          <w:szCs w:val="24"/>
+        </w:rPr>
+        <w:t xml:space="preserve"> en el vínculo de Registrase, el sistema le despliega la página con el formulario, y finalmente el actor llena el formulario y de ahí se comprueba si todo es correcto.</w:t>
+      </w:r>
     </w:p>
+    <w:p>
+      <w:pPr>
+        <w:jc w:val="both"/>
+        <w:rPr>
+          <w:rFonts w:ascii="Arial" w:hAnsi="Arial" w:cs="Arial"/>
+        </w:rPr>
+      </w:pPr>
+    </w:p>
+    <w:p/>
+    <w:p/>
     <w:p/>
     <w:p>
       <w:pPr>
@@ -3333,33 +3581,16 @@
       </w:pPr>
       <w:r>
         <w:rPr>
-          <w:rFonts w:ascii="Arial" w:hAnsi="Arial" w:cs="Arial"/>
-          <w:sz w:val="24"/>
-          <w:szCs w:val="24"/>
-        </w:rPr>
-        <w:t>En el siguiente diagrama, se encuentra el proceso que debe seguirse para la compra de un producto en el sistema Axis, existen procesos el cual dependen del usuario como el método de pago y si se encuentra en su sitio de entrega para el envío de la notificación. Este proceso se hace por cada pedido realizado, cada pedido puede tener varios productos, pero solo contará como un pedido por usuario, no hay límites de compra a menos que no haya disponibilidad de productos.</w:t>
-      </w:r>
-    </w:p>
-    <w:p>
-      <w:pPr>
-        <w:rPr>
-          <w:rFonts w:ascii="Arial" w:hAnsi="Arial" w:cs="Arial"/>
-        </w:rPr>
-      </w:pPr>
-    </w:p>
-    <w:p>
-      <w:r>
-        <w:rPr>
           <w:noProof/>
         </w:rPr>
         <w:drawing>
-          <wp:anchor distT="0" distB="0" distL="114300" distR="114300" simplePos="0" relativeHeight="251664384" behindDoc="1" locked="0" layoutInCell="1" allowOverlap="1" wp14:anchorId="3915BCF0" wp14:editId="2CFCA185">
+          <wp:anchor distT="0" distB="0" distL="114300" distR="114300" simplePos="0" relativeHeight="251662336" behindDoc="1" locked="0" layoutInCell="1" allowOverlap="1" wp14:anchorId="338995BB" wp14:editId="4041EC51">
             <wp:simplePos x="0" y="0"/>
             <wp:positionH relativeFrom="margin">
-              <wp:posOffset>-822960</wp:posOffset>
+              <wp:align>center</wp:align>
             </wp:positionH>
             <wp:positionV relativeFrom="page">
-              <wp:posOffset>3308350</wp:posOffset>
+              <wp:posOffset>2783563</wp:posOffset>
             </wp:positionV>
             <wp:extent cx="7164070" cy="4330700"/>
             <wp:effectExtent l="0" t="0" r="0" b="0"/>
@@ -3423,7 +3654,23 @@
           </wp:anchor>
         </w:drawing>
       </w:r>
+      <w:r>
+        <w:rPr>
+          <w:rFonts w:ascii="Arial" w:hAnsi="Arial" w:cs="Arial"/>
+          <w:sz w:val="24"/>
+          <w:szCs w:val="24"/>
+        </w:rPr>
+        <w:t>En el siguiente diagrama, se encuentra el proceso que debe seguirse para la compra de un producto en el sistema Axis, existen procesos el cual dependen del usuario como el método de pago y si se encuentra en su sitio de entrega para el envío de la notificación. Este proceso se hace por cada pedido realizado, cada pedido puede tener varios productos, pero solo contará como un pedido por usuario, no hay límites de compra a menos que no haya disponibilidad de productos.</w:t>
+      </w:r>
     </w:p>
+    <w:p>
+      <w:pPr>
+        <w:rPr>
+          <w:rFonts w:ascii="Arial" w:hAnsi="Arial" w:cs="Arial"/>
+        </w:rPr>
+      </w:pPr>
+    </w:p>
+    <w:p/>
     <w:p/>
     <w:p>
       <w:pPr>
@@ -3460,48 +3707,29 @@
       </w:pPr>
       <w:r>
         <w:rPr>
-          <w:rFonts w:ascii="Arial" w:hAnsi="Arial" w:cs="Arial"/>
-          <w:sz w:val="24"/>
-          <w:szCs w:val="24"/>
-        </w:rPr>
-        <w:t>En el siguiente diagrama de robustez se muestra el procedimiento para la buscar un producto dentro del sistema de AXIS, el usuario si él lo desea, puede iniciar sesión y buscar el producto y en otro caso, no es necesario tener registrado una cuenta o iniciar sesión en ella, si solamente se busca el producto, el caso de uso de “Buscar producto” puede operar sin ninguna controversia, este procedimiento puede repetirse las veces que el usuario lo desee, no existe algún límite en las búsquedas de producto del lado del sistema.</w:t>
-      </w:r>
-    </w:p>
-    <w:p/>
-    <w:p>
-      <w:pPr>
-        <w:rPr>
-          <w:rFonts w:ascii="Times New Roman" w:eastAsiaTheme="majorEastAsia" w:hAnsi="Times New Roman" w:cstheme="majorBidi"/>
-          <w:b/>
-          <w:sz w:val="32"/>
-          <w:szCs w:val="32"/>
-        </w:rPr>
-      </w:pPr>
-      <w:r>
-        <w:rPr>
           <w:noProof/>
         </w:rPr>
         <w:drawing>
-          <wp:anchor distT="0" distB="0" distL="114300" distR="114300" simplePos="0" relativeHeight="251662336" behindDoc="1" locked="0" layoutInCell="1" allowOverlap="1" wp14:anchorId="361AB194" wp14:editId="38B4A51F">
+          <wp:anchor distT="0" distB="0" distL="114300" distR="114300" simplePos="0" relativeHeight="251664384" behindDoc="1" locked="0" layoutInCell="1" allowOverlap="1" wp14:anchorId="3C13C0E8" wp14:editId="5CDC6A2F">
             <wp:simplePos x="0" y="0"/>
             <wp:positionH relativeFrom="margin">
-              <wp:posOffset>-380077</wp:posOffset>
+              <wp:align>center</wp:align>
             </wp:positionH>
             <wp:positionV relativeFrom="page">
-              <wp:posOffset>3255067</wp:posOffset>
+              <wp:posOffset>2742565</wp:posOffset>
             </wp:positionV>
-            <wp:extent cx="6409690" cy="4444365"/>
-            <wp:effectExtent l="0" t="0" r="0" b="0"/>
+            <wp:extent cx="6641465" cy="5311140"/>
+            <wp:effectExtent l="0" t="0" r="6985" b="3810"/>
             <wp:wrapTight wrapText="bothSides">
               <wp:wrapPolygon edited="0">
                 <wp:start x="0" y="0"/>
-                <wp:lineTo x="0" y="21480"/>
-                <wp:lineTo x="21506" y="21480"/>
-                <wp:lineTo x="21506" y="0"/>
+                <wp:lineTo x="0" y="21538"/>
+                <wp:lineTo x="21561" y="21538"/>
+                <wp:lineTo x="21561" y="0"/>
                 <wp:lineTo x="0" y="0"/>
               </wp:wrapPolygon>
             </wp:wrapTight>
-            <wp:docPr id="1" name="Imagen 1" descr="Diagrama&#10;&#10;Descripción generada automáticamente"/>
+            <wp:docPr id="11" name="Imagen 11" descr="Diagrama&#10;&#10;Descripción generada automáticamente"/>
             <wp:cNvGraphicFramePr>
               <a:graphicFrameLocks xmlns:a="http://schemas.openxmlformats.org/drawingml/2006/main" noChangeAspect="1"/>
             </wp:cNvGraphicFramePr>
@@ -3509,7 +3737,7 @@
               <a:graphicData uri="http://schemas.openxmlformats.org/drawingml/2006/picture">
                 <pic:pic xmlns:pic="http://schemas.openxmlformats.org/drawingml/2006/picture">
                   <pic:nvPicPr>
-                    <pic:cNvPr id="1" name="Imagen 1" descr="Diagrama&#10;&#10;Descripción generada automáticamente"/>
+                    <pic:cNvPr id="11" name="Imagen 11" descr="Diagrama&#10;&#10;Descripción generada automáticamente"/>
                     <pic:cNvPicPr>
                       <a:picLocks noChangeAspect="1" noChangeArrowheads="1"/>
                     </pic:cNvPicPr>
@@ -3530,7 +3758,7 @@
                   <pic:spPr bwMode="auto">
                     <a:xfrm>
                       <a:off x="0" y="0"/>
-                      <a:ext cx="6409690" cy="4444365"/>
+                      <a:ext cx="6641465" cy="5311140"/>
                     </a:xfrm>
                     <a:prstGeom prst="rect">
                       <a:avLst/>
@@ -3553,6 +3781,25 @@
         </w:drawing>
       </w:r>
       <w:r>
+        <w:rPr>
+          <w:rFonts w:ascii="Arial" w:hAnsi="Arial" w:cs="Arial"/>
+          <w:sz w:val="24"/>
+          <w:szCs w:val="24"/>
+        </w:rPr>
+        <w:t>En el siguiente diagrama de robustez se muestra el procedimiento para la buscar un producto dentro del sistema de AXIS, el usuario si él lo desea, puede iniciar sesión y buscar el producto y en otro caso, no es necesario tener registrado una cuenta o iniciar sesión en ella, si solamente se busca el producto, el caso de uso de “Buscar producto” puede operar sin ninguna controversia, este procedimiento puede repetirse las veces que el usuario lo desee, no existe algún límite en las búsquedas de producto del lado del sistema.</w:t>
+      </w:r>
+    </w:p>
+    <w:p/>
+    <w:p>
+      <w:pPr>
+        <w:rPr>
+          <w:rFonts w:ascii="Times New Roman" w:eastAsiaTheme="majorEastAsia" w:hAnsi="Times New Roman" w:cstheme="majorBidi"/>
+          <w:b/>
+          <w:sz w:val="32"/>
+          <w:szCs w:val="32"/>
+        </w:rPr>
+      </w:pPr>
+      <w:r>
         <w:br w:type="page"/>
       </w:r>
     </w:p>
@@ -3577,7 +3824,7 @@
         <w:pStyle w:val="Ttulo2"/>
         <w:numPr>
           <w:ilvl w:val="0"/>
-          <w:numId w:val="41"/>
+          <w:numId w:val="40"/>
         </w:numPr>
       </w:pPr>
       <w:bookmarkStart w:id="7" w:name="_Toc94795839"/>
@@ -3642,7 +3889,7 @@
           <w:noProof/>
         </w:rPr>
         <w:drawing>
-          <wp:inline distT="0" distB="0" distL="0" distR="0" wp14:anchorId="53C84795" wp14:editId="5DCB276D">
+          <wp:inline distT="0" distB="0" distL="0" distR="0" wp14:anchorId="0EE2681E" wp14:editId="1EC0EE9D">
             <wp:extent cx="5889441" cy="3827721"/>
             <wp:effectExtent l="0" t="0" r="0" b="1905"/>
             <wp:docPr id="3" name="Imagen 3" descr="Diagrama&#10;&#10;Descripción generada automáticamente con confianza baja"/>
@@ -3693,20 +3940,48 @@
     </w:p>
     <w:p>
       <w:pPr>
-        <w:pStyle w:val="Ttulo2"/>
+        <w:rPr>
+          <w:rFonts w:ascii="Times New Roman" w:hAnsi="Times New Roman"/>
+          <w:b/>
+          <w:sz w:val="28"/>
+          <w:szCs w:val="26"/>
+        </w:rPr>
       </w:pPr>
       <w:bookmarkStart w:id="8" w:name="_Toc94795840"/>
       <w:r>
+        <w:br w:type="page"/>
+      </w:r>
+    </w:p>
+    <w:p>
+      <w:pPr>
+        <w:pStyle w:val="Ttulo2"/>
+      </w:pPr>
+      <w:r>
+        <w:lastRenderedPageBreak/>
         <w:t>Realizar un Comentario</w:t>
       </w:r>
       <w:bookmarkEnd w:id="8"/>
     </w:p>
     <w:p>
       <w:pPr>
-        <w:pStyle w:val="Ttulo2"/>
+        <w:rPr>
+          <w:rFonts w:ascii="Times New Roman" w:hAnsi="Times New Roman"/>
+          <w:b/>
+          <w:sz w:val="28"/>
+          <w:szCs w:val="26"/>
+        </w:rPr>
       </w:pPr>
       <w:bookmarkStart w:id="9" w:name="_Toc94795841"/>
       <w:r>
+        <w:br w:type="page"/>
+      </w:r>
+    </w:p>
+    <w:p>
+      <w:pPr>
+        <w:pStyle w:val="Ttulo2"/>
+      </w:pPr>
+      <w:r>
+        <w:lastRenderedPageBreak/>
         <w:t>Registrar un Usuario</w:t>
       </w:r>
       <w:bookmarkEnd w:id="9"/>
@@ -3734,71 +4009,7 @@
           <w:sz w:val="24"/>
           <w:szCs w:val="24"/>
         </w:rPr>
-        <w:t xml:space="preserve"> para el sistema de AXIS</w:t>
-      </w:r>
-      <w:r>
-        <w:rPr>
-          <w:rFonts w:ascii="Arial" w:hAnsi="Arial" w:cs="Arial"/>
-          <w:sz w:val="24"/>
-          <w:szCs w:val="24"/>
-        </w:rPr>
-        <w:t xml:space="preserve">, el comportamiento corresponde a lo que un actor debe realizar </w:t>
-      </w:r>
-      <w:r>
-        <w:rPr>
-          <w:rFonts w:ascii="Arial" w:hAnsi="Arial" w:cs="Arial"/>
-          <w:sz w:val="24"/>
-          <w:szCs w:val="24"/>
-        </w:rPr>
-        <w:t xml:space="preserve">y el sistema realiza </w:t>
-      </w:r>
-      <w:r>
-        <w:rPr>
-          <w:rFonts w:ascii="Arial" w:hAnsi="Arial" w:cs="Arial"/>
-          <w:sz w:val="24"/>
-          <w:szCs w:val="24"/>
-        </w:rPr>
-        <w:t xml:space="preserve">para poder llevar </w:t>
-      </w:r>
-      <w:r>
-        <w:rPr>
-          <w:rFonts w:ascii="Arial" w:hAnsi="Arial" w:cs="Arial"/>
-          <w:sz w:val="24"/>
-          <w:szCs w:val="24"/>
-        </w:rPr>
-        <w:t>a cabo</w:t>
-      </w:r>
-      <w:r>
-        <w:rPr>
-          <w:rFonts w:ascii="Arial" w:hAnsi="Arial" w:cs="Arial"/>
-          <w:sz w:val="24"/>
-          <w:szCs w:val="24"/>
-        </w:rPr>
-        <w:t xml:space="preserve"> el proceso de registro de </w:t>
-      </w:r>
-      <w:r>
-        <w:rPr>
-          <w:rFonts w:ascii="Arial" w:hAnsi="Arial" w:cs="Arial"/>
-          <w:sz w:val="24"/>
-          <w:szCs w:val="24"/>
-        </w:rPr>
-        <w:t xml:space="preserve">un </w:t>
-      </w:r>
-      <w:r>
-        <w:rPr>
-          <w:rFonts w:ascii="Arial" w:hAnsi="Arial" w:cs="Arial"/>
-          <w:sz w:val="24"/>
-          <w:szCs w:val="24"/>
-        </w:rPr>
-        <w:t>usuario y el tiempo de vida que lleva acabo el sistema en cada acción</w:t>
-      </w:r>
-      <w:r>
-        <w:rPr>
-          <w:rFonts w:ascii="Arial" w:hAnsi="Arial" w:cs="Arial"/>
-          <w:sz w:val="24"/>
-          <w:szCs w:val="24"/>
-        </w:rPr>
-        <w:t xml:space="preserve"> necesaria para este desarrollo.</w:t>
+        <w:t xml:space="preserve"> para el sistema de AXIS, el comportamiento corresponde a lo que un actor debe realizar y el sistema realiza para poder llevar a cabo el proceso de registro de un usuario y el tiempo de vida que lleva a cabo el sistema en cada acción necesaria para este desarrollo.</w:t>
       </w:r>
     </w:p>
     <w:p>
@@ -3806,12 +4017,11 @@
         <w:rPr>
           <w:noProof/>
         </w:rPr>
-        <w:lastRenderedPageBreak/>
         <w:drawing>
-          <wp:inline distT="0" distB="0" distL="0" distR="0" wp14:anchorId="21E25C8C" wp14:editId="03EF4C5A">
+          <wp:inline distT="0" distB="0" distL="0" distR="0" wp14:anchorId="6A8EBAD9" wp14:editId="00A3116B">
             <wp:extent cx="6095311" cy="3574473"/>
             <wp:effectExtent l="0" t="0" r="1270" b="6985"/>
-            <wp:docPr id="6" name="Imagen 6"/>
+            <wp:docPr id="6" name="Imagen 6" descr="Gráfico&#10;&#10;Descripción generada automáticamente con confianza baja"/>
             <wp:cNvGraphicFramePr>
               <a:graphicFrameLocks xmlns:a="http://schemas.openxmlformats.org/drawingml/2006/main" noChangeAspect="1"/>
             </wp:cNvGraphicFramePr>
@@ -3819,7 +4029,7 @@
               <a:graphicData uri="http://schemas.openxmlformats.org/drawingml/2006/picture">
                 <pic:pic xmlns:pic="http://schemas.openxmlformats.org/drawingml/2006/picture">
                   <pic:nvPicPr>
-                    <pic:cNvPr id="1" name=""/>
+                    <pic:cNvPr id="6" name="Imagen 6" descr="Gráfico&#10;&#10;Descripción generada automáticamente con confianza baja"/>
                     <pic:cNvPicPr/>
                   </pic:nvPicPr>
                   <pic:blipFill>
@@ -3846,31 +4056,179 @@
     </w:p>
     <w:p>
       <w:pPr>
-        <w:pStyle w:val="Ttulo2"/>
+        <w:rPr>
+          <w:rFonts w:ascii="Times New Roman" w:hAnsi="Times New Roman"/>
+          <w:b/>
+          <w:sz w:val="28"/>
+          <w:szCs w:val="26"/>
+        </w:rPr>
       </w:pPr>
       <w:bookmarkStart w:id="10" w:name="_Toc94795842"/>
       <w:r>
+        <w:br w:type="page"/>
+      </w:r>
+    </w:p>
+    <w:p>
+      <w:pPr>
+        <w:pStyle w:val="Ttulo2"/>
+      </w:pPr>
+      <w:r>
+        <w:lastRenderedPageBreak/>
         <w:t>Comprar un Producto</w:t>
       </w:r>
       <w:bookmarkEnd w:id="10"/>
     </w:p>
     <w:p>
       <w:pPr>
-        <w:pStyle w:val="Ttulo2"/>
+        <w:rPr>
+          <w:rFonts w:ascii="Times New Roman" w:hAnsi="Times New Roman"/>
+          <w:b/>
+          <w:sz w:val="28"/>
+          <w:szCs w:val="26"/>
+        </w:rPr>
       </w:pPr>
       <w:bookmarkStart w:id="11" w:name="_Toc94795843"/>
       <w:r>
+        <w:br w:type="page"/>
+      </w:r>
+    </w:p>
+    <w:p>
+      <w:pPr>
+        <w:pStyle w:val="Ttulo2"/>
+      </w:pPr>
+      <w:r>
+        <w:lastRenderedPageBreak/>
         <w:t>Buscar un Producto</w:t>
       </w:r>
       <w:bookmarkEnd w:id="11"/>
     </w:p>
     <w:p>
       <w:pPr>
+        <w:tabs>
+          <w:tab w:val="left" w:pos="4678"/>
+        </w:tabs>
+        <w:jc w:val="both"/>
+        <w:rPr>
+          <w:rFonts w:ascii="Arial" w:hAnsi="Arial" w:cs="Arial"/>
+        </w:rPr>
+      </w:pPr>
+      <w:r>
+        <w:rPr>
+          <w:noProof/>
+        </w:rPr>
+        <w:drawing>
+          <wp:anchor distT="0" distB="0" distL="114300" distR="114300" simplePos="0" relativeHeight="251663360" behindDoc="1" locked="0" layoutInCell="1" allowOverlap="1" wp14:anchorId="0ADFEFA5" wp14:editId="4BF94224">
+            <wp:simplePos x="0" y="0"/>
+            <wp:positionH relativeFrom="margin">
+              <wp:posOffset>-799769</wp:posOffset>
+            </wp:positionH>
+            <wp:positionV relativeFrom="page">
+              <wp:posOffset>2305657</wp:posOffset>
+            </wp:positionV>
+            <wp:extent cx="7015480" cy="4166235"/>
+            <wp:effectExtent l="0" t="0" r="0" b="5715"/>
+            <wp:wrapTight wrapText="bothSides">
+              <wp:wrapPolygon edited="0">
+                <wp:start x="0" y="0"/>
+                <wp:lineTo x="0" y="21531"/>
+                <wp:lineTo x="21526" y="21531"/>
+                <wp:lineTo x="21526" y="0"/>
+                <wp:lineTo x="0" y="0"/>
+              </wp:wrapPolygon>
+            </wp:wrapTight>
+            <wp:docPr id="10" name="Imagen 10" descr="Tabla&#10;&#10;Descripción generada automáticamente con confianza baja"/>
+            <wp:cNvGraphicFramePr>
+              <a:graphicFrameLocks xmlns:a="http://schemas.openxmlformats.org/drawingml/2006/main" noChangeAspect="1"/>
+            </wp:cNvGraphicFramePr>
+            <a:graphic xmlns:a="http://schemas.openxmlformats.org/drawingml/2006/main">
+              <a:graphicData uri="http://schemas.openxmlformats.org/drawingml/2006/picture">
+                <pic:pic xmlns:pic="http://schemas.openxmlformats.org/drawingml/2006/picture">
+                  <pic:nvPicPr>
+                    <pic:cNvPr id="10" name="Imagen 10" descr="Tabla&#10;&#10;Descripción generada automáticamente con confianza baja"/>
+                    <pic:cNvPicPr>
+                      <a:picLocks noChangeAspect="1" noChangeArrowheads="1"/>
+                    </pic:cNvPicPr>
+                  </pic:nvPicPr>
+                  <pic:blipFill>
+                    <a:blip r:embed="rId15">
+                      <a:extLst>
+                        <a:ext uri="{28A0092B-C50C-407E-A947-70E740481C1C}">
+                          <a14:useLocalDpi xmlns:a14="http://schemas.microsoft.com/office/drawing/2010/main" val="0"/>
+                        </a:ext>
+                      </a:extLst>
+                    </a:blip>
+                    <a:srcRect/>
+                    <a:stretch>
+                      <a:fillRect/>
+                    </a:stretch>
+                  </pic:blipFill>
+                  <pic:spPr bwMode="auto">
+                    <a:xfrm>
+                      <a:off x="0" y="0"/>
+                      <a:ext cx="7015480" cy="4166235"/>
+                    </a:xfrm>
+                    <a:prstGeom prst="rect">
+                      <a:avLst/>
+                    </a:prstGeom>
+                    <a:noFill/>
+                    <a:ln>
+                      <a:noFill/>
+                    </a:ln>
+                  </pic:spPr>
+                </pic:pic>
+              </a:graphicData>
+            </a:graphic>
+            <wp14:sizeRelH relativeFrom="margin">
+              <wp14:pctWidth>0</wp14:pctWidth>
+            </wp14:sizeRelH>
+            <wp14:sizeRelV relativeFrom="margin">
+              <wp14:pctHeight>0</wp14:pctHeight>
+            </wp14:sizeRelV>
+          </wp:anchor>
+        </w:drawing>
+      </w:r>
+      <w:r>
+        <w:rPr>
+          <w:rFonts w:ascii="Arial" w:hAnsi="Arial" w:cs="Arial"/>
+        </w:rPr>
+        <w:t>En el siguiente diagrama de secuencia, se muestra una simplificación del diagrama de robustes el cual contiene los pasos necesarios para la búsqueda de un producto dentro del sistema AXIS, este caso de uso no requiere del inicio de sesión, por lo que puede hacerse sin estar con cuenta iniciada o requerir de un registro, esto opera sin ningún límite de búsquedas.</w:t>
+      </w:r>
+    </w:p>
+    <w:p>
+      <w:pPr>
+        <w:rPr>
+          <w:rFonts w:ascii="Arial" w:hAnsi="Arial" w:cs="Arial"/>
+        </w:rPr>
+      </w:pPr>
+    </w:p>
+    <w:p>
+      <w:pPr>
+        <w:rPr>
+          <w:rFonts w:ascii="Arial" w:hAnsi="Arial" w:cs="Arial"/>
+        </w:rPr>
+      </w:pPr>
+    </w:p>
+    <w:p>
+      <w:pPr>
+        <w:rPr>
+          <w:rFonts w:ascii="Times New Roman" w:eastAsiaTheme="majorEastAsia" w:hAnsi="Times New Roman" w:cstheme="majorBidi"/>
+          <w:b/>
+          <w:sz w:val="32"/>
+          <w:szCs w:val="32"/>
+        </w:rPr>
+      </w:pPr>
+      <w:bookmarkStart w:id="12" w:name="_Toc94795844"/>
+      <w:r>
+        <w:br w:type="page"/>
+      </w:r>
+    </w:p>
+    <w:p>
+      <w:pPr>
         <w:pStyle w:val="Ttulo1"/>
         <w:ind w:left="284" w:hanging="284"/>
       </w:pPr>
-      <w:bookmarkStart w:id="12" w:name="_Toc94795844"/>
       <w:r>
+        <w:lastRenderedPageBreak/>
         <w:t>Diagrama o diagramas de clases.</w:t>
       </w:r>
       <w:bookmarkEnd w:id="12"/>
@@ -3946,9 +4304,10 @@
       <w:bookmarkEnd w:id="15"/>
     </w:p>
     <w:p/>
+    <w:p/>
     <w:sectPr>
-      <w:headerReference w:type="default" r:id="rId15"/>
-      <w:footerReference w:type="default" r:id="rId16"/>
+      <w:headerReference w:type="default" r:id="rId16"/>
+      <w:footerReference w:type="default" r:id="rId17"/>
       <w:pgSz w:w="11906" w:h="16838"/>
       <w:pgMar w:top="1417" w:right="1701" w:bottom="1417" w:left="1701" w:header="708" w:footer="708" w:gutter="0"/>
       <w:cols w:space="708"/>

</xml_diff>

<commit_message>
Agregué el diagrama de secuencia de comprar producto con su respectiva descripción y modifiqué diagrama de robustez de comprar producto.
</commit_message>
<xml_diff>
--- a/Casos de Uso/Diseño.docx
+++ b/Casos de Uso/Diseño.docx
@@ -3028,6 +3028,107 @@
           </w:p>
         </w:tc>
       </w:tr>
+      <w:tr>
+        <w:trPr>
+          <w:trHeight w:val="263"/>
+        </w:trPr>
+        <w:tc>
+          <w:tcPr>
+            <w:tcW w:w="1843" w:type="dxa"/>
+          </w:tcPr>
+          <w:p>
+            <w:pPr>
+              <w:rPr>
+                <w:rFonts w:ascii="Arial" w:hAnsi="Arial" w:cs="Arial"/>
+                <w:bCs/>
+                <w:sz w:val="18"/>
+                <w:szCs w:val="18"/>
+              </w:rPr>
+            </w:pPr>
+            <w:r>
+              <w:rPr>
+                <w:rFonts w:ascii="Arial" w:hAnsi="Arial" w:cs="Arial"/>
+                <w:bCs/>
+                <w:sz w:val="18"/>
+                <w:szCs w:val="18"/>
+              </w:rPr>
+              <w:t>Miguel Guzman</w:t>
+            </w:r>
+          </w:p>
+        </w:tc>
+        <w:tc>
+          <w:tcPr>
+            <w:tcW w:w="992" w:type="dxa"/>
+          </w:tcPr>
+          <w:p>
+            <w:pPr>
+              <w:rPr>
+                <w:rFonts w:ascii="Arial" w:hAnsi="Arial" w:cs="Arial"/>
+                <w:bCs/>
+                <w:sz w:val="18"/>
+                <w:szCs w:val="18"/>
+              </w:rPr>
+            </w:pPr>
+            <w:r>
+              <w:rPr>
+                <w:rFonts w:ascii="Arial" w:hAnsi="Arial" w:cs="Arial"/>
+                <w:bCs/>
+                <w:sz w:val="18"/>
+                <w:szCs w:val="18"/>
+              </w:rPr>
+              <w:t>03/02/22</w:t>
+            </w:r>
+          </w:p>
+        </w:tc>
+        <w:tc>
+          <w:tcPr>
+            <w:tcW w:w="7230" w:type="dxa"/>
+          </w:tcPr>
+          <w:p>
+            <w:pPr>
+              <w:rPr>
+                <w:rFonts w:ascii="Arial" w:hAnsi="Arial" w:cs="Arial"/>
+                <w:bCs/>
+                <w:sz w:val="18"/>
+                <w:szCs w:val="18"/>
+              </w:rPr>
+            </w:pPr>
+            <w:r>
+              <w:rPr>
+                <w:rFonts w:ascii="Arial" w:hAnsi="Arial" w:cs="Arial"/>
+                <w:bCs/>
+                <w:sz w:val="18"/>
+                <w:szCs w:val="18"/>
+              </w:rPr>
+              <w:t>Agregué el diagrama de secuencia de comprar producto con su respectiva descripción y modifiqué diagrama de robustez de comprar producto.</w:t>
+            </w:r>
+          </w:p>
+        </w:tc>
+        <w:tc>
+          <w:tcPr>
+            <w:tcW w:w="992" w:type="dxa"/>
+          </w:tcPr>
+          <w:p>
+            <w:pPr>
+              <w:rPr>
+                <w:rFonts w:ascii="Arial" w:hAnsi="Arial" w:cs="Arial"/>
+                <w:bCs/>
+                <w:sz w:val="18"/>
+                <w:szCs w:val="18"/>
+              </w:rPr>
+            </w:pPr>
+            <w:r>
+              <w:rPr>
+                <w:rFonts w:ascii="Arial" w:hAnsi="Arial" w:cs="Arial"/>
+                <w:bCs/>
+                <w:sz w:val="18"/>
+                <w:szCs w:val="18"/>
+              </w:rPr>
+              <w:t>2.0</w:t>
+            </w:r>
+          </w:p>
+        </w:tc>
+      </w:tr>
     </w:tbl>
     <w:p/>
     <w:p/>
@@ -3065,7 +3166,6 @@
         <w:rPr>
           <w:rFonts w:ascii="Arial" w:hAnsi="Arial" w:cs="Arial"/>
         </w:rPr>
-        <w:lastRenderedPageBreak/>
         <w:t>Diagramas de robustez</w:t>
       </w:r>
       <w:bookmarkEnd w:id="0"/>
@@ -3094,13 +3194,13 @@
           <w:noProof/>
         </w:rPr>
         <w:drawing>
-          <wp:anchor distT="0" distB="0" distL="114300" distR="114300" simplePos="0" relativeHeight="251659264" behindDoc="1" locked="0" layoutInCell="1" allowOverlap="1" wp14:anchorId="32E9CD90" wp14:editId="4E7FD83E">
+          <wp:anchor distT="0" distB="0" distL="114300" distR="114300" simplePos="0" relativeHeight="251659264" behindDoc="1" locked="0" layoutInCell="1" allowOverlap="1" wp14:anchorId="2AD3EE54" wp14:editId="1F6AD1FA">
             <wp:simplePos x="0" y="0"/>
             <wp:positionH relativeFrom="margin">
               <wp:align>center</wp:align>
             </wp:positionH>
             <wp:positionV relativeFrom="page">
-              <wp:posOffset>3132511</wp:posOffset>
+              <wp:posOffset>3498215</wp:posOffset>
             </wp:positionV>
             <wp:extent cx="6809740" cy="5144135"/>
             <wp:effectExtent l="0" t="0" r="0" b="0"/>
@@ -3351,7 +3451,7 @@
           <w:noProof/>
         </w:rPr>
         <w:drawing>
-          <wp:anchor distT="0" distB="0" distL="114300" distR="114300" simplePos="0" relativeHeight="251660288" behindDoc="1" locked="0" layoutInCell="1" allowOverlap="1" wp14:anchorId="19978E94" wp14:editId="66458540">
+          <wp:anchor distT="0" distB="0" distL="114300" distR="114300" simplePos="0" relativeHeight="251660288" behindDoc="1" locked="0" layoutInCell="1" allowOverlap="1" wp14:anchorId="600625E8" wp14:editId="66E91710">
             <wp:simplePos x="0" y="0"/>
             <wp:positionH relativeFrom="margin">
               <wp:align>center</wp:align>
@@ -3446,7 +3546,7 @@
           <w:noProof/>
         </w:rPr>
         <w:drawing>
-          <wp:anchor distT="0" distB="0" distL="114300" distR="114300" simplePos="0" relativeHeight="251661312" behindDoc="1" locked="0" layoutInCell="1" allowOverlap="1" wp14:anchorId="1415DF04" wp14:editId="26194C1C">
+          <wp:anchor distT="0" distB="0" distL="114300" distR="114300" simplePos="0" relativeHeight="251661312" behindDoc="1" locked="0" layoutInCell="1" allowOverlap="1" wp14:anchorId="17269C3A" wp14:editId="3F4427A0">
             <wp:simplePos x="0" y="0"/>
             <wp:positionH relativeFrom="margin">
               <wp:align>center</wp:align>
@@ -3581,29 +3681,44 @@
       </w:pPr>
       <w:r>
         <w:rPr>
+          <w:rFonts w:ascii="Arial" w:hAnsi="Arial" w:cs="Arial"/>
+          <w:sz w:val="24"/>
+          <w:szCs w:val="24"/>
+        </w:rPr>
+        <w:t>En el siguiente diagrama, se encuentra el proceso que debe seguirse para la compra de un producto en el sistema Axis, existen procesos el cual dependen del usuario como el método de pago y si se encuentra en su sitio de entrega para el envío de la notificación. Este proceso se hace por cada pedido realizado, cada pedido puede tener varios productos, pero solo contará como un pedido por usuario, no hay límites de compra a menos que no haya disponibilidad de productos.</w:t>
+      </w:r>
+    </w:p>
+    <w:p>
+      <w:pPr>
+        <w:rPr>
+          <w:rFonts w:ascii="Arial" w:hAnsi="Arial" w:cs="Arial"/>
+        </w:rPr>
+      </w:pPr>
+      <w:r>
+        <w:rPr>
           <w:noProof/>
         </w:rPr>
         <w:drawing>
-          <wp:anchor distT="0" distB="0" distL="114300" distR="114300" simplePos="0" relativeHeight="251662336" behindDoc="1" locked="0" layoutInCell="1" allowOverlap="1" wp14:anchorId="338995BB" wp14:editId="4041EC51">
+          <wp:anchor distT="0" distB="0" distL="114300" distR="114300" simplePos="0" relativeHeight="251664384" behindDoc="1" locked="0" layoutInCell="1" allowOverlap="1" wp14:anchorId="34B0F4B3" wp14:editId="03A84D20">
             <wp:simplePos x="0" y="0"/>
             <wp:positionH relativeFrom="margin">
               <wp:align>center</wp:align>
             </wp:positionH>
             <wp:positionV relativeFrom="page">
-              <wp:posOffset>2783563</wp:posOffset>
+              <wp:posOffset>2941513</wp:posOffset>
             </wp:positionV>
-            <wp:extent cx="7164070" cy="4330700"/>
-            <wp:effectExtent l="0" t="0" r="0" b="0"/>
+            <wp:extent cx="7268210" cy="3681095"/>
+            <wp:effectExtent l="0" t="0" r="8890" b="0"/>
             <wp:wrapTight wrapText="bothSides">
               <wp:wrapPolygon edited="0">
                 <wp:start x="0" y="0"/>
-                <wp:lineTo x="0" y="21473"/>
-                <wp:lineTo x="21539" y="21473"/>
-                <wp:lineTo x="21539" y="0"/>
+                <wp:lineTo x="0" y="21462"/>
+                <wp:lineTo x="21570" y="21462"/>
+                <wp:lineTo x="21570" y="0"/>
                 <wp:lineTo x="0" y="0"/>
               </wp:wrapPolygon>
             </wp:wrapTight>
-            <wp:docPr id="2" name="Imagen 2" descr="Diagrama&#10;&#10;Descripción generada automáticamente"/>
+            <wp:docPr id="1" name="Imagen 1" descr="Imagen en blanco y negro de un mapa&#10;&#10;Descripción generada automáticamente con confianza baja"/>
             <wp:cNvGraphicFramePr>
               <a:graphicFrameLocks xmlns:a="http://schemas.openxmlformats.org/drawingml/2006/main" noChangeAspect="1"/>
             </wp:cNvGraphicFramePr>
@@ -3611,13 +3726,13 @@
               <a:graphicData uri="http://schemas.openxmlformats.org/drawingml/2006/picture">
                 <pic:pic xmlns:pic="http://schemas.openxmlformats.org/drawingml/2006/picture">
                   <pic:nvPicPr>
-                    <pic:cNvPr id="2" name="Imagen 2" descr="Diagrama&#10;&#10;Descripción generada automáticamente"/>
+                    <pic:cNvPr id="1" name="Imagen 1" descr="Imagen en blanco y negro de un mapa&#10;&#10;Descripción generada automáticamente con confianza baja"/>
                     <pic:cNvPicPr>
                       <a:picLocks noChangeAspect="1" noChangeArrowheads="1"/>
                     </pic:cNvPicPr>
                   </pic:nvPicPr>
                   <pic:blipFill>
-                    <a:blip r:embed="rId11" cstate="print">
+                    <a:blip r:embed="rId11">
                       <a:extLst>
                         <a:ext uri="{28A0092B-C50C-407E-A947-70E740481C1C}">
                           <a14:useLocalDpi xmlns:a14="http://schemas.microsoft.com/office/drawing/2010/main" val="0"/>
@@ -3632,7 +3747,7 @@
                   <pic:spPr bwMode="auto">
                     <a:xfrm>
                       <a:off x="0" y="0"/>
-                      <a:ext cx="7164070" cy="4330700"/>
+                      <a:ext cx="7268210" cy="3681095"/>
                     </a:xfrm>
                     <a:prstGeom prst="rect">
                       <a:avLst/>
@@ -3654,21 +3769,6 @@
           </wp:anchor>
         </w:drawing>
       </w:r>
-      <w:r>
-        <w:rPr>
-          <w:rFonts w:ascii="Arial" w:hAnsi="Arial" w:cs="Arial"/>
-          <w:sz w:val="24"/>
-          <w:szCs w:val="24"/>
-        </w:rPr>
-        <w:t>En el siguiente diagrama, se encuentra el proceso que debe seguirse para la compra de un producto en el sistema Axis, existen procesos el cual dependen del usuario como el método de pago y si se encuentra en su sitio de entrega para el envío de la notificación. Este proceso se hace por cada pedido realizado, cada pedido puede tener varios productos, pero solo contará como un pedido por usuario, no hay límites de compra a menos que no haya disponibilidad de productos.</w:t>
-      </w:r>
-    </w:p>
-    <w:p>
-      <w:pPr>
-        <w:rPr>
-          <w:rFonts w:ascii="Arial" w:hAnsi="Arial" w:cs="Arial"/>
-        </w:rPr>
-      </w:pPr>
     </w:p>
     <w:p/>
     <w:p/>
@@ -3710,7 +3810,7 @@
           <w:noProof/>
         </w:rPr>
         <w:drawing>
-          <wp:anchor distT="0" distB="0" distL="114300" distR="114300" simplePos="0" relativeHeight="251664384" behindDoc="1" locked="0" layoutInCell="1" allowOverlap="1" wp14:anchorId="3C13C0E8" wp14:editId="5CDC6A2F">
+          <wp:anchor distT="0" distB="0" distL="114300" distR="114300" simplePos="0" relativeHeight="251663360" behindDoc="1" locked="0" layoutInCell="1" allowOverlap="1" wp14:anchorId="6AA36CC9" wp14:editId="1A9142A6">
             <wp:simplePos x="0" y="0"/>
             <wp:positionH relativeFrom="margin">
               <wp:align>center</wp:align>
@@ -3889,7 +3989,7 @@
           <w:noProof/>
         </w:rPr>
         <w:drawing>
-          <wp:inline distT="0" distB="0" distL="0" distR="0" wp14:anchorId="0EE2681E" wp14:editId="1EC0EE9D">
+          <wp:inline distT="0" distB="0" distL="0" distR="0" wp14:anchorId="51B695CC" wp14:editId="649D957D">
             <wp:extent cx="5889441" cy="3827721"/>
             <wp:effectExtent l="0" t="0" r="0" b="1905"/>
             <wp:docPr id="3" name="Imagen 3" descr="Diagrama&#10;&#10;Descripción generada automáticamente con confianza baja"/>
@@ -4018,7 +4118,7 @@
           <w:noProof/>
         </w:rPr>
         <w:drawing>
-          <wp:inline distT="0" distB="0" distL="0" distR="0" wp14:anchorId="6A8EBAD9" wp14:editId="00A3116B">
+          <wp:inline distT="0" distB="0" distL="0" distR="0" wp14:anchorId="0C7CC936" wp14:editId="2A3FC634">
             <wp:extent cx="6095311" cy="3574473"/>
             <wp:effectExtent l="0" t="0" r="1270" b="6985"/>
             <wp:docPr id="6" name="Imagen 6" descr="Gráfico&#10;&#10;Descripción generada automáticamente con confianza baja"/>
@@ -4080,6 +4180,146 @@
     </w:p>
     <w:p>
       <w:pPr>
+        <w:jc w:val="both"/>
+      </w:pPr>
+      <w:bookmarkStart w:id="11" w:name="_Toc94795843"/>
+      <w:r>
+        <w:t>En el siguiente diagrama de secuencia muestra el procedimiento para generar una comprar de productos dentro del sistema Axis, esté proceso requiere forzosamente tener iniciada una sesión y en caso contrario, crear una cuenta, ya que para proceder con la compra de un producto se van a generar entidades para guardar los datos para el envío, el método de pago y el registro de productos que fueron comprados.</w:t>
+      </w:r>
+    </w:p>
+    <w:p>
+      <w:pPr>
+        <w:jc w:val="center"/>
+      </w:pPr>
+      <w:r>
+        <w:rPr>
+          <w:noProof/>
+        </w:rPr>
+        <w:drawing>
+          <wp:inline distT="0" distB="0" distL="0" distR="0" wp14:anchorId="6BA38B76" wp14:editId="7C2A0E26">
+            <wp:extent cx="4566390" cy="3480542"/>
+            <wp:effectExtent l="0" t="0" r="5715" b="5715"/>
+            <wp:docPr id="14" name="Imagen 14" descr="Diagrama, Esquemático&#10;&#10;Descripción generada automáticamente"/>
+            <wp:cNvGraphicFramePr>
+              <a:graphicFrameLocks xmlns:a="http://schemas.openxmlformats.org/drawingml/2006/main" noChangeAspect="1"/>
+            </wp:cNvGraphicFramePr>
+            <a:graphic xmlns:a="http://schemas.openxmlformats.org/drawingml/2006/main">
+              <a:graphicData uri="http://schemas.openxmlformats.org/drawingml/2006/picture">
+                <pic:pic xmlns:pic="http://schemas.openxmlformats.org/drawingml/2006/picture">
+                  <pic:nvPicPr>
+                    <pic:cNvPr id="14" name="Imagen 14" descr="Diagrama, Esquemático&#10;&#10;Descripción generada automáticamente"/>
+                    <pic:cNvPicPr>
+                      <a:picLocks noChangeAspect="1" noChangeArrowheads="1"/>
+                    </pic:cNvPicPr>
+                  </pic:nvPicPr>
+                  <pic:blipFill rotWithShape="1">
+                    <a:blip r:embed="rId15">
+                      <a:extLst>
+                        <a:ext uri="{28A0092B-C50C-407E-A947-70E740481C1C}">
+                          <a14:useLocalDpi xmlns:a14="http://schemas.microsoft.com/office/drawing/2010/main" val="0"/>
+                        </a:ext>
+                      </a:extLst>
+                    </a:blip>
+                    <a:srcRect r="52421"/>
+                    <a:stretch/>
+                  </pic:blipFill>
+                  <pic:spPr bwMode="auto">
+                    <a:xfrm>
+                      <a:off x="0" y="0"/>
+                      <a:ext cx="4589300" cy="3498005"/>
+                    </a:xfrm>
+                    <a:prstGeom prst="rect">
+                      <a:avLst/>
+                    </a:prstGeom>
+                    <a:noFill/>
+                    <a:ln>
+                      <a:noFill/>
+                    </a:ln>
+                    <a:extLst>
+                      <a:ext uri="{53640926-AAD7-44D8-BBD7-CCE9431645EC}">
+                        <a14:shadowObscured xmlns:a14="http://schemas.microsoft.com/office/drawing/2010/main"/>
+                      </a:ext>
+                    </a:extLst>
+                  </pic:spPr>
+                </pic:pic>
+              </a:graphicData>
+            </a:graphic>
+          </wp:inline>
+        </w:drawing>
+      </w:r>
+    </w:p>
+    <w:p>
+      <w:pPr>
+        <w:jc w:val="center"/>
+      </w:pPr>
+      <w:r>
+        <w:t>Imagen 1. Diagrama de secuencia Comprar producto</w:t>
+      </w:r>
+    </w:p>
+    <w:p>
+      <w:pPr>
+        <w:jc w:val="center"/>
+      </w:pPr>
+      <w:r>
+        <w:rPr>
+          <w:noProof/>
+        </w:rPr>
+        <w:drawing>
+          <wp:inline distT="0" distB="0" distL="0" distR="0" wp14:anchorId="746DB160" wp14:editId="2F3AAD88">
+            <wp:extent cx="4627236" cy="3201172"/>
+            <wp:effectExtent l="0" t="0" r="2540" b="0"/>
+            <wp:docPr id="16" name="Imagen 16" descr="Diagrama, Esquemático&#10;&#10;Descripción generada automáticamente"/>
+            <wp:cNvGraphicFramePr>
+              <a:graphicFrameLocks xmlns:a="http://schemas.openxmlformats.org/drawingml/2006/main" noChangeAspect="1"/>
+            </wp:cNvGraphicFramePr>
+            <a:graphic xmlns:a="http://schemas.openxmlformats.org/drawingml/2006/main">
+              <a:graphicData uri="http://schemas.openxmlformats.org/drawingml/2006/picture">
+                <pic:pic xmlns:pic="http://schemas.openxmlformats.org/drawingml/2006/picture">
+                  <pic:nvPicPr>
+                    <pic:cNvPr id="16" name="Imagen 16" descr="Diagrama, Esquemático&#10;&#10;Descripción generada automáticamente"/>
+                    <pic:cNvPicPr>
+                      <a:picLocks noChangeAspect="1" noChangeArrowheads="1"/>
+                    </pic:cNvPicPr>
+                  </pic:nvPicPr>
+                  <pic:blipFill rotWithShape="1">
+                    <a:blip r:embed="rId15" cstate="print">
+                      <a:extLst>
+                        <a:ext uri="{28A0092B-C50C-407E-A947-70E740481C1C}">
+                          <a14:useLocalDpi xmlns:a14="http://schemas.microsoft.com/office/drawing/2010/main" val="0"/>
+                        </a:ext>
+                      </a:extLst>
+                    </a:blip>
+                    <a:srcRect l="47579"/>
+                    <a:stretch/>
+                  </pic:blipFill>
+                  <pic:spPr bwMode="auto">
+                    <a:xfrm>
+                      <a:off x="0" y="0"/>
+                      <a:ext cx="4645506" cy="3213812"/>
+                    </a:xfrm>
+                    <a:prstGeom prst="rect">
+                      <a:avLst/>
+                    </a:prstGeom>
+                    <a:noFill/>
+                    <a:ln>
+                      <a:noFill/>
+                    </a:ln>
+                    <a:extLst>
+                      <a:ext uri="{53640926-AAD7-44D8-BBD7-CCE9431645EC}">
+                        <a14:shadowObscured xmlns:a14="http://schemas.microsoft.com/office/drawing/2010/main"/>
+                      </a:ext>
+                    </a:extLst>
+                  </pic:spPr>
+                </pic:pic>
+              </a:graphicData>
+            </a:graphic>
+          </wp:inline>
+        </w:drawing>
+      </w:r>
+    </w:p>
+    <w:p>
+      <w:pPr>
+        <w:jc w:val="center"/>
         <w:rPr>
           <w:rFonts w:ascii="Times New Roman" w:hAnsi="Times New Roman"/>
           <w:b/>
@@ -4087,7 +4327,9 @@
           <w:szCs w:val="26"/>
         </w:rPr>
       </w:pPr>
-      <w:bookmarkStart w:id="11" w:name="_Toc94795843"/>
+      <w:r>
+        <w:t>Imagen 2. Continuación de la imagen 1.</w:t>
+      </w:r>
       <w:r>
         <w:br w:type="page"/>
       </w:r>
@@ -4114,25 +4356,38 @@
       </w:pPr>
       <w:r>
         <w:rPr>
+          <w:rFonts w:ascii="Arial" w:hAnsi="Arial" w:cs="Arial"/>
+        </w:rPr>
+        <w:t>En el siguiente diagrama de secuencia, se muestra una simplificación del diagrama de robustes el cual contiene los pasos necesarios para la búsqueda de un producto dentro del sistema AXIS, este caso de uso no requiere del inicio de sesión, por lo que puede hacerse sin estar con cuenta iniciada o requerir de un registro, esto opera sin ningún límite de búsquedas.</w:t>
+      </w:r>
+    </w:p>
+    <w:p>
+      <w:pPr>
+        <w:rPr>
+          <w:rFonts w:ascii="Arial" w:hAnsi="Arial" w:cs="Arial"/>
+        </w:rPr>
+      </w:pPr>
+      <w:r>
+        <w:rPr>
           <w:noProof/>
         </w:rPr>
         <w:drawing>
-          <wp:anchor distT="0" distB="0" distL="114300" distR="114300" simplePos="0" relativeHeight="251663360" behindDoc="1" locked="0" layoutInCell="1" allowOverlap="1" wp14:anchorId="0ADFEFA5" wp14:editId="4BF94224">
+          <wp:anchor distT="0" distB="0" distL="114300" distR="114300" simplePos="0" relativeHeight="251662336" behindDoc="1" locked="0" layoutInCell="1" allowOverlap="1" wp14:anchorId="79200568" wp14:editId="3450CF42">
             <wp:simplePos x="0" y="0"/>
             <wp:positionH relativeFrom="margin">
-              <wp:posOffset>-799769</wp:posOffset>
+              <wp:align>center</wp:align>
             </wp:positionH>
             <wp:positionV relativeFrom="page">
-              <wp:posOffset>2305657</wp:posOffset>
+              <wp:posOffset>2485113</wp:posOffset>
             </wp:positionV>
-            <wp:extent cx="7015480" cy="4166235"/>
-            <wp:effectExtent l="0" t="0" r="0" b="5715"/>
+            <wp:extent cx="4958080" cy="2944495"/>
+            <wp:effectExtent l="0" t="0" r="0" b="8255"/>
             <wp:wrapTight wrapText="bothSides">
               <wp:wrapPolygon edited="0">
                 <wp:start x="0" y="0"/>
-                <wp:lineTo x="0" y="21531"/>
-                <wp:lineTo x="21526" y="21531"/>
-                <wp:lineTo x="21526" y="0"/>
+                <wp:lineTo x="0" y="21521"/>
+                <wp:lineTo x="21495" y="21521"/>
+                <wp:lineTo x="21495" y="0"/>
                 <wp:lineTo x="0" y="0"/>
               </wp:wrapPolygon>
             </wp:wrapTight>
@@ -4150,7 +4405,7 @@
                     </pic:cNvPicPr>
                   </pic:nvPicPr>
                   <pic:blipFill>
-                    <a:blip r:embed="rId15">
+                    <a:blip r:embed="rId16">
                       <a:extLst>
                         <a:ext uri="{28A0092B-C50C-407E-A947-70E740481C1C}">
                           <a14:useLocalDpi xmlns:a14="http://schemas.microsoft.com/office/drawing/2010/main" val="0"/>
@@ -4165,7 +4420,7 @@
                   <pic:spPr bwMode="auto">
                     <a:xfrm>
                       <a:off x="0" y="0"/>
-                      <a:ext cx="7015480" cy="4166235"/>
+                      <a:ext cx="4958080" cy="2944495"/>
                     </a:xfrm>
                     <a:prstGeom prst="rect">
                       <a:avLst/>
@@ -4187,19 +4442,6 @@
           </wp:anchor>
         </w:drawing>
       </w:r>
-      <w:r>
-        <w:rPr>
-          <w:rFonts w:ascii="Arial" w:hAnsi="Arial" w:cs="Arial"/>
-        </w:rPr>
-        <w:t>En el siguiente diagrama de secuencia, se muestra una simplificación del diagrama de robustes el cual contiene los pasos necesarios para la búsqueda de un producto dentro del sistema AXIS, este caso de uso no requiere del inicio de sesión, por lo que puede hacerse sin estar con cuenta iniciada o requerir de un registro, esto opera sin ningún límite de búsquedas.</w:t>
-      </w:r>
-    </w:p>
-    <w:p>
-      <w:pPr>
-        <w:rPr>
-          <w:rFonts w:ascii="Arial" w:hAnsi="Arial" w:cs="Arial"/>
-        </w:rPr>
-      </w:pPr>
     </w:p>
     <w:p>
       <w:pPr>
@@ -4305,9 +4547,10 @@
     </w:p>
     <w:p/>
     <w:p/>
+    <w:p/>
     <w:sectPr>
-      <w:headerReference w:type="default" r:id="rId16"/>
-      <w:footerReference w:type="default" r:id="rId17"/>
+      <w:headerReference w:type="default" r:id="rId17"/>
+      <w:footerReference w:type="default" r:id="rId18"/>
       <w:pgSz w:w="11906" w:h="16838"/>
       <w:pgMar w:top="1417" w:right="1701" w:bottom="1417" w:left="1701" w:header="708" w:footer="708" w:gutter="0"/>
       <w:cols w:space="708"/>

</xml_diff>

<commit_message>
Agregué el diagrama de secuencia de Realizar Comentarios y modifiqué diagramas de robustez de Iniciar Sesión y Realizar Comentarios
</commit_message>
<xml_diff>
--- a/Casos de Uso/Diseño.docx
+++ b/Casos de Uso/Diseño.docx
@@ -602,7 +602,7 @@
                 <w:noProof/>
                 <w:webHidden/>
               </w:rPr>
-              <w:t>6</w:t>
+              <w:t>5</w:t>
             </w:r>
             <w:r>
               <w:rPr>
@@ -692,7 +692,7 @@
                 <w:noProof/>
                 <w:webHidden/>
               </w:rPr>
-              <w:t>7</w:t>
+              <w:t>6</w:t>
             </w:r>
             <w:r>
               <w:rPr>
@@ -782,7 +782,7 @@
                 <w:noProof/>
                 <w:webHidden/>
               </w:rPr>
-              <w:t>8</w:t>
+              <w:t>7</w:t>
             </w:r>
             <w:r>
               <w:rPr>
@@ -872,7 +872,7 @@
                 <w:noProof/>
                 <w:webHidden/>
               </w:rPr>
-              <w:t>9</w:t>
+              <w:t>8</w:t>
             </w:r>
             <w:r>
               <w:rPr>
@@ -962,7 +962,7 @@
                 <w:noProof/>
                 <w:webHidden/>
               </w:rPr>
-              <w:t>10</w:t>
+              <w:t>9</w:t>
             </w:r>
             <w:r>
               <w:rPr>
@@ -1052,7 +1052,7 @@
                 <w:noProof/>
                 <w:webHidden/>
               </w:rPr>
-              <w:t>10</w:t>
+              <w:t>9</w:t>
             </w:r>
             <w:r>
               <w:rPr>
@@ -1322,7 +1322,7 @@
                 <w:noProof/>
                 <w:webHidden/>
               </w:rPr>
-              <w:t>10</w:t>
+              <w:t>12</w:t>
             </w:r>
             <w:r>
               <w:rPr>
@@ -1412,7 +1412,7 @@
                 <w:noProof/>
                 <w:webHidden/>
               </w:rPr>
-              <w:t>10</w:t>
+              <w:t>12</w:t>
             </w:r>
             <w:r>
               <w:rPr>
@@ -1502,7 +1502,7 @@
                 <w:noProof/>
                 <w:webHidden/>
               </w:rPr>
-              <w:t>10</w:t>
+              <w:t>14</w:t>
             </w:r>
             <w:r>
               <w:rPr>
@@ -1592,7 +1592,7 @@
                 <w:noProof/>
                 <w:webHidden/>
               </w:rPr>
-              <w:t>10</w:t>
+              <w:t>14</w:t>
             </w:r>
             <w:r>
               <w:rPr>
@@ -1682,7 +1682,7 @@
                 <w:noProof/>
                 <w:webHidden/>
               </w:rPr>
-              <w:t>11</w:t>
+              <w:t>14</w:t>
             </w:r>
             <w:r>
               <w:rPr>
@@ -1772,7 +1772,7 @@
                 <w:noProof/>
                 <w:webHidden/>
               </w:rPr>
-              <w:t>11</w:t>
+              <w:t>14</w:t>
             </w:r>
             <w:r>
               <w:rPr>
@@ -3124,7 +3124,108 @@
                 <w:sz w:val="18"/>
                 <w:szCs w:val="18"/>
               </w:rPr>
-              <w:t>2.0</w:t>
+              <w:t>1.10</w:t>
+            </w:r>
+          </w:p>
+        </w:tc>
+      </w:tr>
+      <w:tr>
+        <w:trPr>
+          <w:trHeight w:val="263"/>
+        </w:trPr>
+        <w:tc>
+          <w:tcPr>
+            <w:tcW w:w="1843" w:type="dxa"/>
+          </w:tcPr>
+          <w:p>
+            <w:pPr>
+              <w:rPr>
+                <w:rFonts w:ascii="Arial" w:hAnsi="Arial" w:cs="Arial"/>
+                <w:bCs/>
+                <w:sz w:val="18"/>
+                <w:szCs w:val="18"/>
+              </w:rPr>
+            </w:pPr>
+            <w:r>
+              <w:rPr>
+                <w:rFonts w:ascii="Arial" w:hAnsi="Arial" w:cs="Arial"/>
+                <w:bCs/>
+                <w:sz w:val="18"/>
+                <w:szCs w:val="18"/>
+              </w:rPr>
+              <w:t xml:space="preserve">Emmanuel Cedillo </w:t>
+            </w:r>
+          </w:p>
+        </w:tc>
+        <w:tc>
+          <w:tcPr>
+            <w:tcW w:w="992" w:type="dxa"/>
+          </w:tcPr>
+          <w:p>
+            <w:pPr>
+              <w:rPr>
+                <w:rFonts w:ascii="Arial" w:hAnsi="Arial" w:cs="Arial"/>
+                <w:bCs/>
+                <w:sz w:val="18"/>
+                <w:szCs w:val="18"/>
+              </w:rPr>
+            </w:pPr>
+            <w:r>
+              <w:rPr>
+                <w:rFonts w:ascii="Arial" w:hAnsi="Arial" w:cs="Arial"/>
+                <w:bCs/>
+                <w:sz w:val="18"/>
+                <w:szCs w:val="18"/>
+              </w:rPr>
+              <w:t>04/02/22</w:t>
+            </w:r>
+          </w:p>
+        </w:tc>
+        <w:tc>
+          <w:tcPr>
+            <w:tcW w:w="7230" w:type="dxa"/>
+          </w:tcPr>
+          <w:p>
+            <w:pPr>
+              <w:rPr>
+                <w:rFonts w:ascii="Arial" w:hAnsi="Arial" w:cs="Arial"/>
+                <w:bCs/>
+                <w:sz w:val="18"/>
+                <w:szCs w:val="18"/>
+              </w:rPr>
+            </w:pPr>
+            <w:r>
+              <w:rPr>
+                <w:rFonts w:ascii="Arial" w:hAnsi="Arial" w:cs="Arial"/>
+                <w:bCs/>
+                <w:sz w:val="18"/>
+                <w:szCs w:val="18"/>
+              </w:rPr>
+              <w:t>Agregué el diagrama de secuencia de Realizar Comentarios y modifiqué diagramas de robustez de Iniciar Sesión y Realizar Comentarios</w:t>
+            </w:r>
+          </w:p>
+        </w:tc>
+        <w:tc>
+          <w:tcPr>
+            <w:tcW w:w="992" w:type="dxa"/>
+          </w:tcPr>
+          <w:p>
+            <w:pPr>
+              <w:rPr>
+                <w:rFonts w:ascii="Arial" w:hAnsi="Arial" w:cs="Arial"/>
+                <w:bCs/>
+                <w:sz w:val="18"/>
+                <w:szCs w:val="18"/>
+              </w:rPr>
+            </w:pPr>
+            <w:r>
+              <w:rPr>
+                <w:rFonts w:ascii="Arial" w:hAnsi="Arial" w:cs="Arial"/>
+                <w:bCs/>
+                <w:sz w:val="18"/>
+                <w:szCs w:val="18"/>
+              </w:rPr>
+              <w:t>1.11</w:t>
             </w:r>
           </w:p>
         </w:tc>
@@ -3194,26 +3295,26 @@
           <w:noProof/>
         </w:rPr>
         <w:drawing>
-          <wp:anchor distT="0" distB="0" distL="114300" distR="114300" simplePos="0" relativeHeight="251659264" behindDoc="1" locked="0" layoutInCell="1" allowOverlap="1" wp14:anchorId="2AD3EE54" wp14:editId="1F6AD1FA">
+          <wp:anchor distT="0" distB="0" distL="114300" distR="114300" simplePos="0" relativeHeight="251667456" behindDoc="1" locked="0" layoutInCell="1" allowOverlap="1" wp14:anchorId="7AC3319C" wp14:editId="3E7D78BD">
             <wp:simplePos x="0" y="0"/>
             <wp:positionH relativeFrom="margin">
-              <wp:align>center</wp:align>
+              <wp:posOffset>-765810</wp:posOffset>
             </wp:positionH>
-            <wp:positionV relativeFrom="page">
-              <wp:posOffset>3498215</wp:posOffset>
+            <wp:positionV relativeFrom="paragraph">
+              <wp:posOffset>1423670</wp:posOffset>
             </wp:positionV>
-            <wp:extent cx="6809740" cy="5144135"/>
+            <wp:extent cx="6877050" cy="4400550"/>
             <wp:effectExtent l="0" t="0" r="0" b="0"/>
             <wp:wrapTight wrapText="bothSides">
               <wp:wrapPolygon edited="0">
                 <wp:start x="0" y="0"/>
-                <wp:lineTo x="0" y="21517"/>
-                <wp:lineTo x="21511" y="21517"/>
-                <wp:lineTo x="21511" y="0"/>
+                <wp:lineTo x="0" y="21506"/>
+                <wp:lineTo x="21540" y="21506"/>
+                <wp:lineTo x="21540" y="0"/>
                 <wp:lineTo x="0" y="0"/>
               </wp:wrapPolygon>
             </wp:wrapTight>
-            <wp:docPr id="4" name="Imagen 4" descr="Diagrama&#10;&#10;Descripción generada automáticamente"/>
+            <wp:docPr id="19" name="Imagen 19" descr="Diagrama&#10;&#10;Descripción generada automáticamente"/>
             <wp:cNvGraphicFramePr>
               <a:graphicFrameLocks xmlns:a="http://schemas.openxmlformats.org/drawingml/2006/main" noChangeAspect="1"/>
             </wp:cNvGraphicFramePr>
@@ -3221,10 +3322,10 @@
               <a:graphicData uri="http://schemas.openxmlformats.org/drawingml/2006/picture">
                 <pic:pic xmlns:pic="http://schemas.openxmlformats.org/drawingml/2006/picture">
                   <pic:nvPicPr>
-                    <pic:cNvPr id="4" name="Imagen 4" descr="Diagrama&#10;&#10;Descripción generada automáticamente"/>
+                    <pic:cNvPr id="19" name="Imagen 19" descr="Diagrama&#10;&#10;Descripción generada automáticamente"/>
                     <pic:cNvPicPr/>
                   </pic:nvPicPr>
-                  <pic:blipFill>
+                  <pic:blipFill rotWithShape="1">
                     <a:blip r:embed="rId8">
                       <a:extLst>
                         <a:ext uri="{28A0092B-C50C-407E-A947-70E740481C1C}">
@@ -3232,18 +3333,25 @@
                         </a:ext>
                       </a:extLst>
                     </a:blip>
-                    <a:stretch>
-                      <a:fillRect/>
-                    </a:stretch>
+                    <a:srcRect r="15363"/>
+                    <a:stretch/>
                   </pic:blipFill>
-                  <pic:spPr>
+                  <pic:spPr bwMode="auto">
                     <a:xfrm>
                       <a:off x="0" y="0"/>
-                      <a:ext cx="6809740" cy="5144135"/>
+                      <a:ext cx="6877050" cy="4400550"/>
                     </a:xfrm>
                     <a:prstGeom prst="rect">
                       <a:avLst/>
                     </a:prstGeom>
+                    <a:ln>
+                      <a:noFill/>
+                    </a:ln>
+                    <a:extLst>
+                      <a:ext uri="{53640926-AAD7-44D8-BBD7-CCE9431645EC}">
+                        <a14:shadowObscured xmlns:a14="http://schemas.microsoft.com/office/drawing/2010/main"/>
+                      </a:ext>
+                    </a:extLst>
                   </pic:spPr>
                 </pic:pic>
               </a:graphicData>
@@ -3327,6 +3435,16 @@
         <w:jc w:val="both"/>
         <w:rPr>
           <w:rFonts w:ascii="Arial" w:hAnsi="Arial" w:cs="Arial"/>
+          <w:sz w:val="24"/>
+          <w:szCs w:val="24"/>
+        </w:rPr>
+      </w:pPr>
+    </w:p>
+    <w:p>
+      <w:pPr>
+        <w:jc w:val="both"/>
+        <w:rPr>
+          <w:rFonts w:ascii="Arial" w:hAnsi="Arial" w:cs="Arial"/>
         </w:rPr>
       </w:pPr>
     </w:p>
@@ -3358,119 +3476,29 @@
       </w:pPr>
       <w:r>
         <w:rPr>
-          <w:rFonts w:ascii="Arial" w:hAnsi="Arial" w:cs="Arial"/>
-          <w:sz w:val="24"/>
-          <w:szCs w:val="24"/>
-        </w:rPr>
-        <w:t xml:space="preserve">En Realizar un comentario tenemos el funcionamiento detallado. En caso de querer realizar un comentario, el cliente le dará </w:t>
-      </w:r>
-      <w:proofErr w:type="spellStart"/>
-      <w:proofErr w:type="gramStart"/>
-      <w:r>
-        <w:rPr>
-          <w:rFonts w:ascii="Arial" w:hAnsi="Arial" w:cs="Arial"/>
-          <w:sz w:val="24"/>
-          <w:szCs w:val="24"/>
-        </w:rPr>
-        <w:t>click</w:t>
-      </w:r>
-      <w:proofErr w:type="spellEnd"/>
-      <w:proofErr w:type="gramEnd"/>
-      <w:r>
-        <w:rPr>
-          <w:rFonts w:ascii="Arial" w:hAnsi="Arial" w:cs="Arial"/>
-          <w:sz w:val="24"/>
-          <w:szCs w:val="24"/>
-        </w:rPr>
-        <w:t xml:space="preserve"> en catalogo y buscar el artículo que desea comentar o bien buscar en el cuadro búsqueda, damos </w:t>
-      </w:r>
-      <w:proofErr w:type="spellStart"/>
-      <w:r>
-        <w:rPr>
-          <w:rFonts w:ascii="Arial" w:hAnsi="Arial" w:cs="Arial"/>
-          <w:sz w:val="24"/>
-          <w:szCs w:val="24"/>
-        </w:rPr>
-        <w:t>click</w:t>
-      </w:r>
-      <w:proofErr w:type="spellEnd"/>
-      <w:r>
-        <w:rPr>
-          <w:rFonts w:ascii="Arial" w:hAnsi="Arial" w:cs="Arial"/>
-          <w:sz w:val="24"/>
-          <w:szCs w:val="24"/>
-        </w:rPr>
-        <w:t xml:space="preserve"> en el artículo que se deseamos comentar, el cliente le da </w:t>
-      </w:r>
-      <w:proofErr w:type="spellStart"/>
-      <w:r>
-        <w:rPr>
-          <w:rFonts w:ascii="Arial" w:hAnsi="Arial" w:cs="Arial"/>
-          <w:sz w:val="24"/>
-          <w:szCs w:val="24"/>
-        </w:rPr>
-        <w:t>click</w:t>
-      </w:r>
-      <w:proofErr w:type="spellEnd"/>
-      <w:r>
-        <w:rPr>
-          <w:rFonts w:ascii="Arial" w:hAnsi="Arial" w:cs="Arial"/>
-          <w:sz w:val="24"/>
-          <w:szCs w:val="24"/>
-        </w:rPr>
-        <w:t xml:space="preserve"> en comentar, en caso de no tener iniciada la sesión te pedirá que inicies la sesión, una vez iniciada la sesión, te desplegará la página para que comentes el producto, una vez hecho el comentario le das </w:t>
-      </w:r>
-      <w:proofErr w:type="spellStart"/>
-      <w:r>
-        <w:rPr>
-          <w:rFonts w:ascii="Arial" w:hAnsi="Arial" w:cs="Arial"/>
-          <w:sz w:val="24"/>
-          <w:szCs w:val="24"/>
-        </w:rPr>
-        <w:t>click</w:t>
-      </w:r>
-      <w:proofErr w:type="spellEnd"/>
-      <w:r>
-        <w:rPr>
-          <w:rFonts w:ascii="Arial" w:hAnsi="Arial" w:cs="Arial"/>
-          <w:sz w:val="24"/>
-          <w:szCs w:val="24"/>
-        </w:rPr>
-        <w:t xml:space="preserve"> en comentar y te desplegará a la página del producto. </w:t>
-      </w:r>
-    </w:p>
-    <w:p>
-      <w:pPr>
-        <w:jc w:val="both"/>
-        <w:rPr>
-          <w:rFonts w:ascii="Arial" w:hAnsi="Arial" w:cs="Arial"/>
-        </w:rPr>
-      </w:pPr>
-      <w:r>
-        <w:rPr>
           <w:noProof/>
         </w:rPr>
         <w:drawing>
-          <wp:anchor distT="0" distB="0" distL="114300" distR="114300" simplePos="0" relativeHeight="251660288" behindDoc="1" locked="0" layoutInCell="1" allowOverlap="1" wp14:anchorId="600625E8" wp14:editId="66E91710">
+          <wp:anchor distT="0" distB="0" distL="114300" distR="114300" simplePos="0" relativeHeight="251668480" behindDoc="1" locked="0" layoutInCell="1" allowOverlap="1" wp14:anchorId="2D8E5F9D" wp14:editId="7712FFD3">
             <wp:simplePos x="0" y="0"/>
             <wp:positionH relativeFrom="margin">
-              <wp:align>center</wp:align>
+              <wp:posOffset>-661035</wp:posOffset>
             </wp:positionH>
-            <wp:positionV relativeFrom="page">
-              <wp:posOffset>2925279</wp:posOffset>
+            <wp:positionV relativeFrom="paragraph">
+              <wp:posOffset>1421765</wp:posOffset>
             </wp:positionV>
-            <wp:extent cx="6758940" cy="5498465"/>
-            <wp:effectExtent l="0" t="0" r="3810" b="6985"/>
+            <wp:extent cx="6734175" cy="5779770"/>
+            <wp:effectExtent l="0" t="0" r="9525" b="0"/>
             <wp:wrapTight wrapText="bothSides">
               <wp:wrapPolygon edited="0">
                 <wp:start x="0" y="0"/>
-                <wp:lineTo x="0" y="21553"/>
-                <wp:lineTo x="21551" y="21553"/>
-                <wp:lineTo x="21551" y="0"/>
+                <wp:lineTo x="0" y="21500"/>
+                <wp:lineTo x="21569" y="21500"/>
+                <wp:lineTo x="21569" y="0"/>
                 <wp:lineTo x="0" y="0"/>
               </wp:wrapPolygon>
             </wp:wrapTight>
-            <wp:docPr id="5" name="Imagen 5" descr="Diagrama&#10;&#10;Descripción generada automáticamente"/>
+            <wp:docPr id="20" name="Imagen 20" descr="Diagrama&#10;&#10;Descripción generada automáticamente"/>
             <wp:cNvGraphicFramePr>
               <a:graphicFrameLocks xmlns:a="http://schemas.openxmlformats.org/drawingml/2006/main" noChangeAspect="1"/>
             </wp:cNvGraphicFramePr>
@@ -3478,7 +3506,7 @@
               <a:graphicData uri="http://schemas.openxmlformats.org/drawingml/2006/picture">
                 <pic:pic xmlns:pic="http://schemas.openxmlformats.org/drawingml/2006/picture">
                   <pic:nvPicPr>
-                    <pic:cNvPr id="5" name="Imagen 5" descr="Diagrama&#10;&#10;Descripción generada automáticamente"/>
+                    <pic:cNvPr id="20" name="Imagen 20" descr="Diagrama&#10;&#10;Descripción generada automáticamente"/>
                     <pic:cNvPicPr/>
                   </pic:nvPicPr>
                   <pic:blipFill>
@@ -3496,7 +3524,7 @@
                   <pic:spPr>
                     <a:xfrm>
                       <a:off x="0" y="0"/>
-                      <a:ext cx="6758940" cy="5498465"/>
+                      <a:ext cx="6734175" cy="5779770"/>
                     </a:xfrm>
                     <a:prstGeom prst="rect">
                       <a:avLst/>
@@ -3508,12 +3536,99 @@
             <wp14:sizeRelH relativeFrom="margin">
               <wp14:pctWidth>0</wp14:pctWidth>
             </wp14:sizeRelH>
-            <wp14:sizeRelV relativeFrom="margin">
-              <wp14:pctHeight>0</wp14:pctHeight>
-            </wp14:sizeRelV>
           </wp:anchor>
         </w:drawing>
       </w:r>
+      <w:r>
+        <w:rPr>
+          <w:rFonts w:ascii="Arial" w:hAnsi="Arial" w:cs="Arial"/>
+          <w:sz w:val="24"/>
+          <w:szCs w:val="24"/>
+        </w:rPr>
+        <w:t xml:space="preserve">En Realizar un comentario tenemos el funcionamiento detallado. En caso de querer realizar un comentario, el cliente le dará </w:t>
+      </w:r>
+      <w:proofErr w:type="spellStart"/>
+      <w:proofErr w:type="gramStart"/>
+      <w:r>
+        <w:rPr>
+          <w:rFonts w:ascii="Arial" w:hAnsi="Arial" w:cs="Arial"/>
+          <w:sz w:val="24"/>
+          <w:szCs w:val="24"/>
+        </w:rPr>
+        <w:t>click</w:t>
+      </w:r>
+      <w:proofErr w:type="spellEnd"/>
+      <w:proofErr w:type="gramEnd"/>
+      <w:r>
+        <w:rPr>
+          <w:rFonts w:ascii="Arial" w:hAnsi="Arial" w:cs="Arial"/>
+          <w:sz w:val="24"/>
+          <w:szCs w:val="24"/>
+        </w:rPr>
+        <w:t xml:space="preserve"> en catalogo y buscar el artículo que desea comentar o bien buscar en el cuadro búsqueda, damos </w:t>
+      </w:r>
+      <w:proofErr w:type="spellStart"/>
+      <w:r>
+        <w:rPr>
+          <w:rFonts w:ascii="Arial" w:hAnsi="Arial" w:cs="Arial"/>
+          <w:sz w:val="24"/>
+          <w:szCs w:val="24"/>
+        </w:rPr>
+        <w:t>click</w:t>
+      </w:r>
+      <w:proofErr w:type="spellEnd"/>
+      <w:r>
+        <w:rPr>
+          <w:rFonts w:ascii="Arial" w:hAnsi="Arial" w:cs="Arial"/>
+          <w:sz w:val="24"/>
+          <w:szCs w:val="24"/>
+        </w:rPr>
+        <w:t xml:space="preserve"> en el artículo que se deseamos comentar, el cliente le da </w:t>
+      </w:r>
+      <w:proofErr w:type="spellStart"/>
+      <w:r>
+        <w:rPr>
+          <w:rFonts w:ascii="Arial" w:hAnsi="Arial" w:cs="Arial"/>
+          <w:sz w:val="24"/>
+          <w:szCs w:val="24"/>
+        </w:rPr>
+        <w:t>click</w:t>
+      </w:r>
+      <w:proofErr w:type="spellEnd"/>
+      <w:r>
+        <w:rPr>
+          <w:rFonts w:ascii="Arial" w:hAnsi="Arial" w:cs="Arial"/>
+          <w:sz w:val="24"/>
+          <w:szCs w:val="24"/>
+        </w:rPr>
+        <w:t xml:space="preserve"> en comentar, en caso de no tener iniciada la sesión te pedirá que inicies la sesión, una vez iniciada la sesión, te desplegará la página para que comentes el producto, una vez hecho el comentario le das </w:t>
+      </w:r>
+      <w:proofErr w:type="spellStart"/>
+      <w:r>
+        <w:rPr>
+          <w:rFonts w:ascii="Arial" w:hAnsi="Arial" w:cs="Arial"/>
+          <w:sz w:val="24"/>
+          <w:szCs w:val="24"/>
+        </w:rPr>
+        <w:t>click</w:t>
+      </w:r>
+      <w:proofErr w:type="spellEnd"/>
+      <w:r>
+        <w:rPr>
+          <w:rFonts w:ascii="Arial" w:hAnsi="Arial" w:cs="Arial"/>
+          <w:sz w:val="24"/>
+          <w:szCs w:val="24"/>
+        </w:rPr>
+        <w:t xml:space="preserve"> en comentar y te desplegará a la página del producto. </w:t>
+      </w:r>
+    </w:p>
+    <w:p>
+      <w:pPr>
+        <w:jc w:val="both"/>
+        <w:rPr>
+          <w:rFonts w:ascii="Arial" w:hAnsi="Arial" w:cs="Arial"/>
+        </w:rPr>
+      </w:pPr>
     </w:p>
     <w:p/>
     <w:p>
@@ -3945,54 +4060,31 @@
       <w:r>
         <w:rPr>
           <w:rFonts w:ascii="Arial" w:hAnsi="Arial" w:cs="Arial"/>
+          <w:noProof/>
           <w:sz w:val="24"/>
           <w:szCs w:val="24"/>
         </w:rPr>
-        <w:t>El diagrama de secuencia para iniciar sesión para el sistema AXI</w:t>
-      </w:r>
-      <w:r>
-        <w:rPr>
-          <w:rFonts w:ascii="Arial" w:hAnsi="Arial" w:cs="Arial"/>
-          <w:sz w:val="24"/>
-          <w:szCs w:val="24"/>
-        </w:rPr>
-        <w:t>S</w:t>
-      </w:r>
-      <w:r>
-        <w:rPr>
-          <w:rFonts w:ascii="Arial" w:hAnsi="Arial" w:cs="Arial"/>
-          <w:sz w:val="24"/>
-          <w:szCs w:val="24"/>
-        </w:rPr>
-        <w:t>, corresponde a lo que el cliente o actor debe realizar y así el sistema va realizando el proceso de inicio de sesión</w:t>
-      </w:r>
-      <w:r>
-        <w:rPr>
-          <w:rFonts w:ascii="Arial" w:hAnsi="Arial" w:cs="Arial"/>
-          <w:sz w:val="24"/>
-          <w:szCs w:val="24"/>
-        </w:rPr>
-        <w:t>.</w:t>
-      </w:r>
-    </w:p>
-    <w:p>
-      <w:pPr>
-        <w:jc w:val="both"/>
-        <w:rPr>
-          <w:rFonts w:ascii="Arial" w:hAnsi="Arial" w:cs="Arial"/>
-          <w:sz w:val="24"/>
-          <w:szCs w:val="24"/>
-        </w:rPr>
-      </w:pPr>
-      <w:r>
-        <w:rPr>
-          <w:noProof/>
-        </w:rPr>
         <w:drawing>
-          <wp:inline distT="0" distB="0" distL="0" distR="0" wp14:anchorId="51B695CC" wp14:editId="649D957D">
-            <wp:extent cx="5889441" cy="3827721"/>
-            <wp:effectExtent l="0" t="0" r="0" b="1905"/>
-            <wp:docPr id="3" name="Imagen 3" descr="Diagrama&#10;&#10;Descripción generada automáticamente con confianza baja"/>
+          <wp:anchor distT="0" distB="0" distL="114300" distR="114300" simplePos="0" relativeHeight="251665408" behindDoc="1" locked="0" layoutInCell="1" allowOverlap="1" wp14:anchorId="448172F9" wp14:editId="3AD5900F">
+            <wp:simplePos x="0" y="0"/>
+            <wp:positionH relativeFrom="column">
+              <wp:posOffset>-699135</wp:posOffset>
+            </wp:positionH>
+            <wp:positionV relativeFrom="paragraph">
+              <wp:posOffset>667385</wp:posOffset>
+            </wp:positionV>
+            <wp:extent cx="6896100" cy="5010150"/>
+            <wp:effectExtent l="0" t="0" r="0" b="0"/>
+            <wp:wrapTight wrapText="bothSides">
+              <wp:wrapPolygon edited="0">
+                <wp:start x="0" y="0"/>
+                <wp:lineTo x="0" y="21518"/>
+                <wp:lineTo x="21540" y="21518"/>
+                <wp:lineTo x="21540" y="0"/>
+                <wp:lineTo x="0" y="0"/>
+              </wp:wrapPolygon>
+            </wp:wrapTight>
+            <wp:docPr id="9" name="Imagen 9" descr="Gráfico&#10;&#10;Descripción generada automáticamente"/>
             <wp:cNvGraphicFramePr>
               <a:graphicFrameLocks xmlns:a="http://schemas.openxmlformats.org/drawingml/2006/main" noChangeAspect="1"/>
             </wp:cNvGraphicFramePr>
@@ -4000,43 +4092,84 @@
               <a:graphicData uri="http://schemas.openxmlformats.org/drawingml/2006/picture">
                 <pic:pic xmlns:pic="http://schemas.openxmlformats.org/drawingml/2006/picture">
                   <pic:nvPicPr>
-                    <pic:cNvPr id="3" name="Imagen 3" descr="Diagrama&#10;&#10;Descripción generada automáticamente con confianza baja"/>
-                    <pic:cNvPicPr>
-                      <a:picLocks noChangeAspect="1" noChangeArrowheads="1"/>
-                    </pic:cNvPicPr>
+                    <pic:cNvPr id="9" name="Imagen 9" descr="Gráfico&#10;&#10;Descripción generada automáticamente"/>
+                    <pic:cNvPicPr/>
                   </pic:nvPicPr>
                   <pic:blipFill>
-                    <a:blip r:embed="rId13" cstate="print">
+                    <a:blip r:embed="rId13">
                       <a:extLst>
                         <a:ext uri="{28A0092B-C50C-407E-A947-70E740481C1C}">
                           <a14:useLocalDpi xmlns:a14="http://schemas.microsoft.com/office/drawing/2010/main" val="0"/>
                         </a:ext>
                       </a:extLst>
                     </a:blip>
-                    <a:srcRect/>
                     <a:stretch>
                       <a:fillRect/>
                     </a:stretch>
                   </pic:blipFill>
-                  <pic:spPr bwMode="auto">
+                  <pic:spPr>
                     <a:xfrm>
                       <a:off x="0" y="0"/>
-                      <a:ext cx="5899368" cy="3834173"/>
+                      <a:ext cx="6896100" cy="5010150"/>
                     </a:xfrm>
                     <a:prstGeom prst="rect">
                       <a:avLst/>
                     </a:prstGeom>
-                    <a:noFill/>
-                    <a:ln>
-                      <a:noFill/>
-                    </a:ln>
                   </pic:spPr>
                 </pic:pic>
               </a:graphicData>
             </a:graphic>
-          </wp:inline>
+            <wp14:sizeRelH relativeFrom="margin">
+              <wp14:pctWidth>0</wp14:pctWidth>
+            </wp14:sizeRelH>
+            <wp14:sizeRelV relativeFrom="margin">
+              <wp14:pctHeight>0</wp14:pctHeight>
+            </wp14:sizeRelV>
+          </wp:anchor>
         </w:drawing>
       </w:r>
+      <w:r>
+        <w:rPr>
+          <w:rFonts w:ascii="Arial" w:hAnsi="Arial" w:cs="Arial"/>
+          <w:sz w:val="24"/>
+          <w:szCs w:val="24"/>
+        </w:rPr>
+        <w:t>El diagrama de secuencia para iniciar sesión para el sistema AXI</w:t>
+      </w:r>
+      <w:r>
+        <w:rPr>
+          <w:rFonts w:ascii="Arial" w:hAnsi="Arial" w:cs="Arial"/>
+          <w:sz w:val="24"/>
+          <w:szCs w:val="24"/>
+        </w:rPr>
+        <w:t>S</w:t>
+      </w:r>
+      <w:r>
+        <w:rPr>
+          <w:rFonts w:ascii="Arial" w:hAnsi="Arial" w:cs="Arial"/>
+          <w:sz w:val="24"/>
+          <w:szCs w:val="24"/>
+        </w:rPr>
+        <w:t>, corresponde a lo que el cliente o actor debe realizar y así el sistema va realizando el proceso de inicio de sesión</w:t>
+      </w:r>
+      <w:r>
+        <w:rPr>
+          <w:rFonts w:ascii="Arial" w:hAnsi="Arial" w:cs="Arial"/>
+          <w:sz w:val="24"/>
+          <w:szCs w:val="24"/>
+        </w:rPr>
+        <w:t>.</w:t>
+      </w:r>
+    </w:p>
+    <w:p>
+      <w:pPr>
+        <w:jc w:val="both"/>
+        <w:rPr>
+          <w:rFonts w:ascii="Arial" w:hAnsi="Arial" w:cs="Arial"/>
+          <w:sz w:val="24"/>
+          <w:szCs w:val="24"/>
+        </w:rPr>
+      </w:pPr>
     </w:p>
     <w:p>
       <w:pPr>
@@ -4063,15 +4196,79 @@
       <w:bookmarkEnd w:id="8"/>
     </w:p>
     <w:p>
-      <w:pPr>
-        <w:rPr>
-          <w:rFonts w:ascii="Times New Roman" w:hAnsi="Times New Roman"/>
-          <w:b/>
-          <w:sz w:val="28"/>
-          <w:szCs w:val="26"/>
-        </w:rPr>
-      </w:pPr>
       <w:bookmarkStart w:id="9" w:name="_Toc94795841"/>
+    </w:p>
+    <w:p>
+      <w:r>
+        <w:rPr>
+          <w:noProof/>
+        </w:rPr>
+        <w:drawing>
+          <wp:anchor distT="0" distB="0" distL="114300" distR="114300" simplePos="0" relativeHeight="251666432" behindDoc="1" locked="0" layoutInCell="1" allowOverlap="1" wp14:anchorId="7BA21BE8" wp14:editId="5EAB2349">
+            <wp:simplePos x="0" y="0"/>
+            <wp:positionH relativeFrom="margin">
+              <wp:posOffset>-765810</wp:posOffset>
+            </wp:positionH>
+            <wp:positionV relativeFrom="paragraph">
+              <wp:posOffset>288290</wp:posOffset>
+            </wp:positionV>
+            <wp:extent cx="6905625" cy="4829175"/>
+            <wp:effectExtent l="0" t="0" r="9525" b="9525"/>
+            <wp:wrapTight wrapText="bothSides">
+              <wp:wrapPolygon edited="0">
+                <wp:start x="0" y="0"/>
+                <wp:lineTo x="0" y="21557"/>
+                <wp:lineTo x="21570" y="21557"/>
+                <wp:lineTo x="21570" y="0"/>
+                <wp:lineTo x="0" y="0"/>
+              </wp:wrapPolygon>
+            </wp:wrapTight>
+            <wp:docPr id="12" name="Imagen 12" descr="Imagen que contiene Gráfico&#10;&#10;Descripción generada automáticamente"/>
+            <wp:cNvGraphicFramePr>
+              <a:graphicFrameLocks xmlns:a="http://schemas.openxmlformats.org/drawingml/2006/main" noChangeAspect="1"/>
+            </wp:cNvGraphicFramePr>
+            <a:graphic xmlns:a="http://schemas.openxmlformats.org/drawingml/2006/main">
+              <a:graphicData uri="http://schemas.openxmlformats.org/drawingml/2006/picture">
+                <pic:pic xmlns:pic="http://schemas.openxmlformats.org/drawingml/2006/picture">
+                  <pic:nvPicPr>
+                    <pic:cNvPr id="12" name="Imagen 12" descr="Imagen que contiene Gráfico&#10;&#10;Descripción generada automáticamente"/>
+                    <pic:cNvPicPr/>
+                  </pic:nvPicPr>
+                  <pic:blipFill>
+                    <a:blip r:embed="rId14">
+                      <a:extLst>
+                        <a:ext uri="{28A0092B-C50C-407E-A947-70E740481C1C}">
+                          <a14:useLocalDpi xmlns:a14="http://schemas.microsoft.com/office/drawing/2010/main" val="0"/>
+                        </a:ext>
+                      </a:extLst>
+                    </a:blip>
+                    <a:stretch>
+                      <a:fillRect/>
+                    </a:stretch>
+                  </pic:blipFill>
+                  <pic:spPr>
+                    <a:xfrm>
+                      <a:off x="0" y="0"/>
+                      <a:ext cx="6905625" cy="4829175"/>
+                    </a:xfrm>
+                    <a:prstGeom prst="rect">
+                      <a:avLst/>
+                    </a:prstGeom>
+                  </pic:spPr>
+                </pic:pic>
+              </a:graphicData>
+            </a:graphic>
+            <wp14:sizeRelH relativeFrom="margin">
+              <wp14:pctWidth>0</wp14:pctWidth>
+            </wp14:sizeRelH>
+            <wp14:sizeRelV relativeFrom="margin">
+              <wp14:pctHeight>0</wp14:pctHeight>
+            </wp14:sizeRelV>
+          </wp:anchor>
+        </w:drawing>
+      </w:r>
+    </w:p>
+    <w:p>
       <w:r>
         <w:br w:type="page"/>
       </w:r>
@@ -4097,30 +4294,28 @@
       </w:pPr>
       <w:r>
         <w:rPr>
-          <w:rFonts w:ascii="Arial" w:hAnsi="Arial" w:cs="Arial"/>
-          <w:sz w:val="24"/>
-          <w:szCs w:val="24"/>
-        </w:rPr>
-        <w:t>El diagrama de secuencia para registrar un nuevo usuario</w:t>
-      </w:r>
-      <w:r>
-        <w:rPr>
-          <w:rFonts w:ascii="Arial" w:hAnsi="Arial" w:cs="Arial"/>
-          <w:sz w:val="24"/>
-          <w:szCs w:val="24"/>
-        </w:rPr>
-        <w:t xml:space="preserve"> para el sistema de AXIS, el comportamiento corresponde a lo que un actor debe realizar y el sistema realiza para poder llevar a cabo el proceso de registro de un usuario y el tiempo de vida que lleva a cabo el sistema en cada acción necesaria para este desarrollo.</w:t>
-      </w:r>
-    </w:p>
-    <w:p>
-      <w:r>
-        <w:rPr>
           <w:noProof/>
         </w:rPr>
         <w:drawing>
-          <wp:inline distT="0" distB="0" distL="0" distR="0" wp14:anchorId="0C7CC936" wp14:editId="2A3FC634">
-            <wp:extent cx="6095311" cy="3574473"/>
-            <wp:effectExtent l="0" t="0" r="1270" b="6985"/>
+          <wp:anchor distT="0" distB="0" distL="114300" distR="114300" simplePos="0" relativeHeight="251669504" behindDoc="1" locked="0" layoutInCell="1" allowOverlap="1" wp14:anchorId="0C7CC936" wp14:editId="6CC60FE4">
+            <wp:simplePos x="0" y="0"/>
+            <wp:positionH relativeFrom="column">
+              <wp:posOffset>-756285</wp:posOffset>
+            </wp:positionH>
+            <wp:positionV relativeFrom="paragraph">
+              <wp:posOffset>859790</wp:posOffset>
+            </wp:positionV>
+            <wp:extent cx="6847205" cy="4015105"/>
+            <wp:effectExtent l="0" t="0" r="0" b="4445"/>
+            <wp:wrapTight wrapText="bothSides">
+              <wp:wrapPolygon edited="0">
+                <wp:start x="0" y="0"/>
+                <wp:lineTo x="0" y="21521"/>
+                <wp:lineTo x="21514" y="21521"/>
+                <wp:lineTo x="21514" y="0"/>
+                <wp:lineTo x="0" y="0"/>
+              </wp:wrapPolygon>
+            </wp:wrapTight>
             <wp:docPr id="6" name="Imagen 6" descr="Gráfico&#10;&#10;Descripción generada automáticamente con confianza baja"/>
             <wp:cNvGraphicFramePr>
               <a:graphicFrameLocks xmlns:a="http://schemas.openxmlformats.org/drawingml/2006/main" noChangeAspect="1"/>
@@ -4133,7 +4328,13 @@
                     <pic:cNvPicPr/>
                   </pic:nvPicPr>
                   <pic:blipFill>
-                    <a:blip r:embed="rId14"/>
+                    <a:blip r:embed="rId15">
+                      <a:extLst>
+                        <a:ext uri="{28A0092B-C50C-407E-A947-70E740481C1C}">
+                          <a14:useLocalDpi xmlns:a14="http://schemas.microsoft.com/office/drawing/2010/main" val="0"/>
+                        </a:ext>
+                      </a:extLst>
+                    </a:blip>
                     <a:stretch>
                       <a:fillRect/>
                     </a:stretch>
@@ -4141,7 +4342,7 @@
                   <pic:spPr>
                     <a:xfrm>
                       <a:off x="0" y="0"/>
-                      <a:ext cx="6104307" cy="3579748"/>
+                      <a:ext cx="6847205" cy="4015105"/>
                     </a:xfrm>
                     <a:prstGeom prst="rect">
                       <a:avLst/>
@@ -4150,10 +4351,33 @@
                 </pic:pic>
               </a:graphicData>
             </a:graphic>
-          </wp:inline>
+            <wp14:sizeRelH relativeFrom="margin">
+              <wp14:pctWidth>0</wp14:pctWidth>
+            </wp14:sizeRelH>
+            <wp14:sizeRelV relativeFrom="margin">
+              <wp14:pctHeight>0</wp14:pctHeight>
+            </wp14:sizeRelV>
+          </wp:anchor>
         </w:drawing>
       </w:r>
+      <w:r>
+        <w:rPr>
+          <w:rFonts w:ascii="Arial" w:hAnsi="Arial" w:cs="Arial"/>
+          <w:sz w:val="24"/>
+          <w:szCs w:val="24"/>
+        </w:rPr>
+        <w:t>El diagrama de secuencia para registrar un nuevo usuario</w:t>
+      </w:r>
+      <w:r>
+        <w:rPr>
+          <w:rFonts w:ascii="Arial" w:hAnsi="Arial" w:cs="Arial"/>
+          <w:sz w:val="24"/>
+          <w:szCs w:val="24"/>
+        </w:rPr>
+        <w:t xml:space="preserve"> para el sistema de AXIS, el comportamiento corresponde a lo que un actor debe realizar y el sistema realiza para poder llevar a cabo el proceso de registro de un usuario y el tiempo de vida que lleva a cabo el sistema en cada acción necesaria para este desarrollo.</w:t>
+      </w:r>
     </w:p>
+    <w:p/>
     <w:p>
       <w:pPr>
         <w:rPr>
@@ -4196,9 +4420,9 @@
           <w:noProof/>
         </w:rPr>
         <w:drawing>
-          <wp:inline distT="0" distB="0" distL="0" distR="0" wp14:anchorId="6BA38B76" wp14:editId="7C2A0E26">
-            <wp:extent cx="4566390" cy="3480542"/>
-            <wp:effectExtent l="0" t="0" r="5715" b="5715"/>
+          <wp:inline distT="0" distB="0" distL="0" distR="0" wp14:anchorId="6BA38B76" wp14:editId="0E1E0D89">
+            <wp:extent cx="5385435" cy="2886075"/>
+            <wp:effectExtent l="0" t="0" r="5715" b="9525"/>
             <wp:docPr id="14" name="Imagen 14" descr="Diagrama, Esquemático&#10;&#10;Descripción generada automáticamente"/>
             <wp:cNvGraphicFramePr>
               <a:graphicFrameLocks xmlns:a="http://schemas.openxmlformats.org/drawingml/2006/main" noChangeAspect="1"/>
@@ -4213,20 +4437,20 @@
                     </pic:cNvPicPr>
                   </pic:nvPicPr>
                   <pic:blipFill rotWithShape="1">
-                    <a:blip r:embed="rId15">
+                    <a:blip r:embed="rId16">
                       <a:extLst>
                         <a:ext uri="{28A0092B-C50C-407E-A947-70E740481C1C}">
                           <a14:useLocalDpi xmlns:a14="http://schemas.microsoft.com/office/drawing/2010/main" val="0"/>
                         </a:ext>
                       </a:extLst>
                     </a:blip>
-                    <a:srcRect r="52421"/>
+                    <a:srcRect l="1" r="52420" b="21729"/>
                     <a:stretch/>
                   </pic:blipFill>
                   <pic:spPr bwMode="auto">
                     <a:xfrm>
                       <a:off x="0" y="0"/>
-                      <a:ext cx="4589300" cy="3498005"/>
+                      <a:ext cx="5412627" cy="2900647"/>
                     </a:xfrm>
                     <a:prstGeom prst="rect">
                       <a:avLst/>
@@ -4265,9 +4489,9 @@
           <w:noProof/>
         </w:rPr>
         <w:drawing>
-          <wp:inline distT="0" distB="0" distL="0" distR="0" wp14:anchorId="746DB160" wp14:editId="2F3AAD88">
-            <wp:extent cx="4627236" cy="3201172"/>
-            <wp:effectExtent l="0" t="0" r="2540" b="0"/>
+          <wp:inline distT="0" distB="0" distL="0" distR="0" wp14:anchorId="746DB160" wp14:editId="4FDF87AA">
+            <wp:extent cx="5409626" cy="3381375"/>
+            <wp:effectExtent l="0" t="0" r="635" b="0"/>
             <wp:docPr id="16" name="Imagen 16" descr="Diagrama, Esquemático&#10;&#10;Descripción generada automáticamente"/>
             <wp:cNvGraphicFramePr>
               <a:graphicFrameLocks xmlns:a="http://schemas.openxmlformats.org/drawingml/2006/main" noChangeAspect="1"/>
@@ -4282,7 +4506,7 @@
                     </pic:cNvPicPr>
                   </pic:nvPicPr>
                   <pic:blipFill rotWithShape="1">
-                    <a:blip r:embed="rId15" cstate="print">
+                    <a:blip r:embed="rId16" cstate="print">
                       <a:extLst>
                         <a:ext uri="{28A0092B-C50C-407E-A947-70E740481C1C}">
                           <a14:useLocalDpi xmlns:a14="http://schemas.microsoft.com/office/drawing/2010/main" val="0"/>
@@ -4295,7 +4519,7 @@
                   <pic:spPr bwMode="auto">
                     <a:xfrm>
                       <a:off x="0" y="0"/>
-                      <a:ext cx="4645506" cy="3213812"/>
+                      <a:ext cx="5449087" cy="3406041"/>
                     </a:xfrm>
                     <a:prstGeom prst="rect">
                       <a:avLst/>
@@ -4372,22 +4596,22 @@
           <w:noProof/>
         </w:rPr>
         <w:drawing>
-          <wp:anchor distT="0" distB="0" distL="114300" distR="114300" simplePos="0" relativeHeight="251662336" behindDoc="1" locked="0" layoutInCell="1" allowOverlap="1" wp14:anchorId="79200568" wp14:editId="3450CF42">
+          <wp:anchor distT="0" distB="0" distL="114300" distR="114300" simplePos="0" relativeHeight="251662336" behindDoc="1" locked="0" layoutInCell="1" allowOverlap="1" wp14:anchorId="79200568" wp14:editId="1ADBE3AC">
             <wp:simplePos x="0" y="0"/>
             <wp:positionH relativeFrom="margin">
-              <wp:align>center</wp:align>
+              <wp:posOffset>-661035</wp:posOffset>
             </wp:positionH>
             <wp:positionV relativeFrom="page">
-              <wp:posOffset>2485113</wp:posOffset>
+              <wp:posOffset>2486025</wp:posOffset>
             </wp:positionV>
-            <wp:extent cx="4958080" cy="2944495"/>
-            <wp:effectExtent l="0" t="0" r="0" b="8255"/>
+            <wp:extent cx="6810375" cy="4043680"/>
+            <wp:effectExtent l="0" t="0" r="9525" b="0"/>
             <wp:wrapTight wrapText="bothSides">
               <wp:wrapPolygon edited="0">
                 <wp:start x="0" y="0"/>
-                <wp:lineTo x="0" y="21521"/>
-                <wp:lineTo x="21495" y="21521"/>
-                <wp:lineTo x="21495" y="0"/>
+                <wp:lineTo x="0" y="21471"/>
+                <wp:lineTo x="21570" y="21471"/>
+                <wp:lineTo x="21570" y="0"/>
                 <wp:lineTo x="0" y="0"/>
               </wp:wrapPolygon>
             </wp:wrapTight>
@@ -4405,7 +4629,7 @@
                     </pic:cNvPicPr>
                   </pic:nvPicPr>
                   <pic:blipFill>
-                    <a:blip r:embed="rId16">
+                    <a:blip r:embed="rId17">
                       <a:extLst>
                         <a:ext uri="{28A0092B-C50C-407E-A947-70E740481C1C}">
                           <a14:useLocalDpi xmlns:a14="http://schemas.microsoft.com/office/drawing/2010/main" val="0"/>
@@ -4420,7 +4644,7 @@
                   <pic:spPr bwMode="auto">
                     <a:xfrm>
                       <a:off x="0" y="0"/>
-                      <a:ext cx="4958080" cy="2944495"/>
+                      <a:ext cx="6810375" cy="4043680"/>
                     </a:xfrm>
                     <a:prstGeom prst="rect">
                       <a:avLst/>
@@ -4545,12 +4769,373 @@
       </w:r>
       <w:bookmarkEnd w:id="15"/>
     </w:p>
-    <w:p/>
-    <w:p/>
-    <w:p/>
+    <w:p>
+      <w:pPr>
+        <w:pStyle w:val="Prrafodelista"/>
+        <w:numPr>
+          <w:ilvl w:val="0"/>
+          <w:numId w:val="42"/>
+        </w:numPr>
+        <w:rPr>
+          <w:rFonts w:ascii="Arial" w:hAnsi="Arial" w:cs="Arial"/>
+          <w:sz w:val="24"/>
+          <w:szCs w:val="24"/>
+        </w:rPr>
+      </w:pPr>
+      <w:r>
+        <w:rPr>
+          <w:rFonts w:ascii="Arial" w:hAnsi="Arial" w:cs="Arial"/>
+          <w:sz w:val="24"/>
+          <w:szCs w:val="24"/>
+        </w:rPr>
+        <w:t>UML Y PATRONES – Introducción al análisis y diseño orientado a objetos. Pearson</w:t>
+      </w:r>
+    </w:p>
+    <w:p>
+      <w:pPr>
+        <w:pStyle w:val="Prrafodelista"/>
+        <w:numPr>
+          <w:ilvl w:val="0"/>
+          <w:numId w:val="42"/>
+        </w:numPr>
+        <w:rPr>
+          <w:rFonts w:ascii="Arial" w:hAnsi="Arial" w:cs="Arial"/>
+          <w:sz w:val="24"/>
+          <w:szCs w:val="24"/>
+          <w:lang w:val="en-US"/>
+        </w:rPr>
+      </w:pPr>
+      <w:r>
+        <w:rPr>
+          <w:rFonts w:ascii="Arial" w:hAnsi="Arial" w:cs="Arial"/>
+          <w:sz w:val="24"/>
+          <w:szCs w:val="24"/>
+          <w:lang w:val="en-US"/>
+        </w:rPr>
+        <w:t>Production and dissemination of the</w:t>
+      </w:r>
+      <w:r>
+        <w:rPr>
+          <w:rFonts w:ascii="Arial" w:hAnsi="Arial" w:cs="Arial"/>
+          <w:sz w:val="24"/>
+          <w:szCs w:val="24"/>
+          <w:lang w:val="en-US"/>
+        </w:rPr>
+        <w:t xml:space="preserve"> </w:t>
+      </w:r>
+      <w:r>
+        <w:rPr>
+          <w:rFonts w:ascii="Arial" w:hAnsi="Arial" w:cs="Arial"/>
+          <w:sz w:val="24"/>
+          <w:szCs w:val="24"/>
+          <w:lang w:val="en-US"/>
+        </w:rPr>
+        <w:t>Supplement to the Official Journal of the</w:t>
+      </w:r>
+      <w:r>
+        <w:rPr>
+          <w:rFonts w:ascii="Arial" w:hAnsi="Arial" w:cs="Arial"/>
+          <w:sz w:val="24"/>
+          <w:szCs w:val="24"/>
+          <w:lang w:val="en-US"/>
+        </w:rPr>
+        <w:t xml:space="preserve"> </w:t>
+      </w:r>
+      <w:r>
+        <w:rPr>
+          <w:rFonts w:ascii="Arial" w:hAnsi="Arial" w:cs="Arial"/>
+          <w:sz w:val="24"/>
+          <w:szCs w:val="24"/>
+          <w:lang w:val="en-US"/>
+        </w:rPr>
+        <w:t>European Union: TED website, OJS DVD-ROM</w:t>
+      </w:r>
+      <w:r>
+        <w:rPr>
+          <w:rFonts w:ascii="Arial" w:hAnsi="Arial" w:cs="Arial"/>
+          <w:sz w:val="24"/>
+          <w:szCs w:val="24"/>
+          <w:lang w:val="en-US"/>
+        </w:rPr>
+        <w:t xml:space="preserve"> </w:t>
+      </w:r>
+      <w:r>
+        <w:rPr>
+          <w:rFonts w:ascii="Arial" w:hAnsi="Arial" w:cs="Arial"/>
+          <w:sz w:val="24"/>
+          <w:szCs w:val="24"/>
+          <w:lang w:val="en-US"/>
+        </w:rPr>
+        <w:t>and related offline and online media</w:t>
+      </w:r>
+      <w:r>
+        <w:rPr>
+          <w:rFonts w:ascii="Arial" w:hAnsi="Arial" w:cs="Arial"/>
+          <w:sz w:val="24"/>
+          <w:szCs w:val="24"/>
+          <w:lang w:val="en-US"/>
+        </w:rPr>
+        <w:t xml:space="preserve"> </w:t>
+      </w:r>
+      <w:r>
+        <w:rPr>
+          <w:rFonts w:ascii="Arial" w:hAnsi="Arial" w:cs="Arial"/>
+          <w:sz w:val="24"/>
+          <w:szCs w:val="24"/>
+          <w:lang w:val="en-US"/>
+        </w:rPr>
+        <w:t>Software Architecture Document</w:t>
+      </w:r>
+      <w:r>
+        <w:rPr>
+          <w:rFonts w:ascii="Arial" w:hAnsi="Arial" w:cs="Arial"/>
+          <w:sz w:val="24"/>
+          <w:szCs w:val="24"/>
+          <w:lang w:val="en-US"/>
+        </w:rPr>
+        <w:t>.</w:t>
+      </w:r>
+    </w:p>
+    <w:p>
+      <w:pPr>
+        <w:pStyle w:val="Prrafodelista"/>
+        <w:numPr>
+          <w:ilvl w:val="0"/>
+          <w:numId w:val="42"/>
+        </w:numPr>
+        <w:rPr>
+          <w:rFonts w:ascii="Arial" w:hAnsi="Arial" w:cs="Arial"/>
+          <w:sz w:val="24"/>
+          <w:szCs w:val="24"/>
+          <w:lang w:val="en-US"/>
+        </w:rPr>
+      </w:pPr>
+      <w:r>
+        <w:rPr>
+          <w:rFonts w:ascii="Arial" w:hAnsi="Arial" w:cs="Arial"/>
+          <w:sz w:val="24"/>
+          <w:szCs w:val="24"/>
+          <w:lang w:val="en-US"/>
+        </w:rPr>
+        <w:t>READERSOURCING 2.0</w:t>
+      </w:r>
+      <w:r>
+        <w:rPr>
+          <w:rFonts w:ascii="Arial" w:hAnsi="Arial" w:cs="Arial"/>
+          <w:sz w:val="24"/>
+          <w:szCs w:val="24"/>
+          <w:lang w:val="en-US"/>
+        </w:rPr>
+        <w:t xml:space="preserve"> </w:t>
+      </w:r>
+      <w:r>
+        <w:rPr>
+          <w:rFonts w:ascii="Arial" w:hAnsi="Arial" w:cs="Arial"/>
+          <w:sz w:val="24"/>
+          <w:szCs w:val="24"/>
+          <w:lang w:val="en-US"/>
+        </w:rPr>
+        <w:t>TECHNICAL DOCUMENTATION</w:t>
+      </w:r>
+      <w:r>
+        <w:rPr>
+          <w:rFonts w:ascii="Arial" w:hAnsi="Arial" w:cs="Arial"/>
+          <w:sz w:val="24"/>
+          <w:szCs w:val="24"/>
+          <w:lang w:val="en-US"/>
+        </w:rPr>
+        <w:t xml:space="preserve"> </w:t>
+      </w:r>
+      <w:r>
+        <w:rPr>
+          <w:rFonts w:ascii="Arial" w:hAnsi="Arial" w:cs="Arial"/>
+          <w:sz w:val="24"/>
+          <w:szCs w:val="24"/>
+          <w:lang w:val="en-US"/>
+        </w:rPr>
+        <w:t>MICHAEL SOPRANO AND STEFANO MIZZARO</w:t>
+      </w:r>
+    </w:p>
+    <w:p>
+      <w:pPr>
+        <w:pStyle w:val="Prrafodelista"/>
+        <w:numPr>
+          <w:ilvl w:val="0"/>
+          <w:numId w:val="42"/>
+        </w:numPr>
+        <w:rPr>
+          <w:rFonts w:ascii="Arial" w:hAnsi="Arial" w:cs="Arial"/>
+          <w:sz w:val="24"/>
+          <w:szCs w:val="24"/>
+          <w:lang w:val="en-US"/>
+        </w:rPr>
+      </w:pPr>
+      <w:r>
+        <w:rPr>
+          <w:rFonts w:ascii="Arial" w:hAnsi="Arial" w:cs="Arial"/>
+          <w:sz w:val="24"/>
+          <w:szCs w:val="24"/>
+          <w:lang w:val="en-US"/>
+        </w:rPr>
+        <w:t>MVC Implementation in Laravel Framework</w:t>
+      </w:r>
+      <w:r>
+        <w:rPr>
+          <w:rFonts w:ascii="Arial" w:hAnsi="Arial" w:cs="Arial"/>
+          <w:sz w:val="24"/>
+          <w:szCs w:val="24"/>
+          <w:lang w:val="en-US"/>
+        </w:rPr>
+        <w:t xml:space="preserve"> </w:t>
+      </w:r>
+      <w:r>
+        <w:rPr>
+          <w:rFonts w:ascii="Arial" w:hAnsi="Arial" w:cs="Arial"/>
+          <w:sz w:val="24"/>
+          <w:szCs w:val="24"/>
+          <w:lang w:val="en-US"/>
+        </w:rPr>
+        <w:t>for Development Web-Based E-Commerce</w:t>
+      </w:r>
+      <w:r>
+        <w:rPr>
+          <w:rFonts w:ascii="Arial" w:hAnsi="Arial" w:cs="Arial"/>
+          <w:sz w:val="24"/>
+          <w:szCs w:val="24"/>
+          <w:lang w:val="en-US"/>
+        </w:rPr>
+        <w:t xml:space="preserve"> </w:t>
+      </w:r>
+      <w:r>
+        <w:rPr>
+          <w:rFonts w:ascii="Arial" w:hAnsi="Arial" w:cs="Arial"/>
+          <w:sz w:val="24"/>
+          <w:szCs w:val="24"/>
+          <w:lang w:val="en-US"/>
+        </w:rPr>
+        <w:t>Applications</w:t>
+      </w:r>
+    </w:p>
+    <w:p>
+      <w:pPr>
+        <w:pStyle w:val="Prrafodelista"/>
+        <w:numPr>
+          <w:ilvl w:val="0"/>
+          <w:numId w:val="42"/>
+        </w:numPr>
+        <w:rPr>
+          <w:rFonts w:ascii="Arial" w:hAnsi="Arial" w:cs="Arial"/>
+          <w:sz w:val="24"/>
+          <w:szCs w:val="24"/>
+          <w:lang w:val="en-US"/>
+        </w:rPr>
+      </w:pPr>
+      <w:r>
+        <w:rPr>
+          <w:rFonts w:ascii="Arial" w:hAnsi="Arial" w:cs="Arial"/>
+          <w:sz w:val="24"/>
+          <w:szCs w:val="24"/>
+          <w:lang w:val="en-US"/>
+        </w:rPr>
+        <w:t>Article</w:t>
+      </w:r>
+      <w:r>
+        <w:rPr>
+          <w:rFonts w:ascii="Arial" w:hAnsi="Arial" w:cs="Arial"/>
+          <w:sz w:val="24"/>
+          <w:szCs w:val="24"/>
+          <w:lang w:val="en-US"/>
+        </w:rPr>
+        <w:t xml:space="preserve">. </w:t>
+      </w:r>
+      <w:r>
+        <w:rPr>
+          <w:rFonts w:ascii="Arial" w:hAnsi="Arial" w:cs="Arial"/>
+          <w:sz w:val="24"/>
+          <w:szCs w:val="24"/>
+          <w:lang w:val="en-US"/>
+        </w:rPr>
+        <w:t>Design and Implementation of a Metadata Repository about</w:t>
+      </w:r>
+      <w:r>
+        <w:rPr>
+          <w:rFonts w:ascii="Arial" w:hAnsi="Arial" w:cs="Arial"/>
+          <w:sz w:val="24"/>
+          <w:szCs w:val="24"/>
+          <w:lang w:val="en-US"/>
+        </w:rPr>
+        <w:t xml:space="preserve"> </w:t>
+      </w:r>
+      <w:r>
+        <w:rPr>
+          <w:rFonts w:ascii="Arial" w:hAnsi="Arial" w:cs="Arial"/>
+          <w:sz w:val="24"/>
+          <w:szCs w:val="24"/>
+          <w:lang w:val="en-US"/>
+        </w:rPr>
+        <w:t>UML Class</w:t>
+      </w:r>
+      <w:r>
+        <w:rPr>
+          <w:rFonts w:ascii="Arial" w:hAnsi="Arial" w:cs="Arial"/>
+          <w:sz w:val="24"/>
+          <w:szCs w:val="24"/>
+          <w:lang w:val="en-US"/>
+        </w:rPr>
+        <w:t xml:space="preserve"> </w:t>
+      </w:r>
+      <w:r>
+        <w:rPr>
+          <w:rFonts w:ascii="Arial" w:hAnsi="Arial" w:cs="Arial"/>
+          <w:sz w:val="24"/>
+          <w:szCs w:val="24"/>
+          <w:lang w:val="en-US"/>
+        </w:rPr>
+        <w:t>Diagrams. A Software Tool Supporting the</w:t>
+      </w:r>
+      <w:r>
+        <w:rPr>
+          <w:rFonts w:ascii="Arial" w:hAnsi="Arial" w:cs="Arial"/>
+          <w:sz w:val="24"/>
+          <w:szCs w:val="24"/>
+          <w:lang w:val="en-US"/>
+        </w:rPr>
+        <w:t xml:space="preserve"> </w:t>
+      </w:r>
+      <w:r>
+        <w:rPr>
+          <w:rFonts w:ascii="Arial" w:hAnsi="Arial" w:cs="Arial"/>
+          <w:sz w:val="24"/>
+          <w:szCs w:val="24"/>
+          <w:lang w:val="en-US"/>
+        </w:rPr>
+        <w:t>Automatic Feeding of the Repository</w:t>
+      </w:r>
+    </w:p>
+    <w:p>
+      <w:pPr>
+        <w:rPr>
+          <w:lang w:val="en-US"/>
+        </w:rPr>
+      </w:pPr>
+    </w:p>
+    <w:p>
+      <w:pPr>
+        <w:rPr>
+          <w:lang w:val="en-US"/>
+        </w:rPr>
+      </w:pPr>
+    </w:p>
+    <w:p>
+      <w:pPr>
+        <w:rPr>
+          <w:lang w:val="en-US"/>
+        </w:rPr>
+      </w:pPr>
+    </w:p>
     <w:sectPr>
-      <w:headerReference w:type="default" r:id="rId17"/>
-      <w:footerReference w:type="default" r:id="rId18"/>
+      <w:headerReference w:type="default" r:id="rId18"/>
+      <w:footerReference w:type="default" r:id="rId19"/>
       <w:pgSz w:w="11906" w:h="16838"/>
       <w:pgMar w:top="1417" w:right="1701" w:bottom="1417" w:left="1701" w:header="708" w:footer="708" w:gutter="0"/>
       <w:cols w:space="708"/>
@@ -5231,6 +5816,119 @@
     </w:lvl>
   </w:abstractNum>
   <w:abstractNum w:abstractNumId="1" w15:restartNumberingAfterBreak="0">
+    <w:nsid w:val="0D6D3989"/>
+    <w:multiLevelType w:val="hybridMultilevel"/>
+    <w:tmpl w:val="15DC1106"/>
+    <w:lvl w:ilvl="0" w:tplc="080A0001">
+      <w:start w:val="1"/>
+      <w:numFmt w:val="bullet"/>
+      <w:lvlText w:val=""/>
+      <w:lvlJc w:val="left"/>
+      <w:pPr>
+        <w:ind w:left="720" w:hanging="360"/>
+      </w:pPr>
+      <w:rPr>
+        <w:rFonts w:ascii="Symbol" w:hAnsi="Symbol" w:hint="default"/>
+      </w:rPr>
+    </w:lvl>
+    <w:lvl w:ilvl="1" w:tplc="080A0003" w:tentative="1">
+      <w:start w:val="1"/>
+      <w:numFmt w:val="bullet"/>
+      <w:lvlText w:val="o"/>
+      <w:lvlJc w:val="left"/>
+      <w:pPr>
+        <w:ind w:left="1440" w:hanging="360"/>
+      </w:pPr>
+      <w:rPr>
+        <w:rFonts w:ascii="Courier New" w:hAnsi="Courier New" w:cs="Courier New" w:hint="default"/>
+      </w:rPr>
+    </w:lvl>
+    <w:lvl w:ilvl="2" w:tplc="080A0005" w:tentative="1">
+      <w:start w:val="1"/>
+      <w:numFmt w:val="bullet"/>
+      <w:lvlText w:val=""/>
+      <w:lvlJc w:val="left"/>
+      <w:pPr>
+        <w:ind w:left="2160" w:hanging="360"/>
+      </w:pPr>
+      <w:rPr>
+        <w:rFonts w:ascii="Wingdings" w:hAnsi="Wingdings" w:hint="default"/>
+      </w:rPr>
+    </w:lvl>
+    <w:lvl w:ilvl="3" w:tplc="080A0001" w:tentative="1">
+      <w:start w:val="1"/>
+      <w:numFmt w:val="bullet"/>
+      <w:lvlText w:val=""/>
+      <w:lvlJc w:val="left"/>
+      <w:pPr>
+        <w:ind w:left="2880" w:hanging="360"/>
+      </w:pPr>
+      <w:rPr>
+        <w:rFonts w:ascii="Symbol" w:hAnsi="Symbol" w:hint="default"/>
+      </w:rPr>
+    </w:lvl>
+    <w:lvl w:ilvl="4" w:tplc="080A0003" w:tentative="1">
+      <w:start w:val="1"/>
+      <w:numFmt w:val="bullet"/>
+      <w:lvlText w:val="o"/>
+      <w:lvlJc w:val="left"/>
+      <w:pPr>
+        <w:ind w:left="3600" w:hanging="360"/>
+      </w:pPr>
+      <w:rPr>
+        <w:rFonts w:ascii="Courier New" w:hAnsi="Courier New" w:cs="Courier New" w:hint="default"/>
+      </w:rPr>
+    </w:lvl>
+    <w:lvl w:ilvl="5" w:tplc="080A0005" w:tentative="1">
+      <w:start w:val="1"/>
+      <w:numFmt w:val="bullet"/>
+      <w:lvlText w:val=""/>
+      <w:lvlJc w:val="left"/>
+      <w:pPr>
+        <w:ind w:left="4320" w:hanging="360"/>
+      </w:pPr>
+      <w:rPr>
+        <w:rFonts w:ascii="Wingdings" w:hAnsi="Wingdings" w:hint="default"/>
+      </w:rPr>
+    </w:lvl>
+    <w:lvl w:ilvl="6" w:tplc="080A0001" w:tentative="1">
+      <w:start w:val="1"/>
+      <w:numFmt w:val="bullet"/>
+      <w:lvlText w:val=""/>
+      <w:lvlJc w:val="left"/>
+      <w:pPr>
+        <w:ind w:left="5040" w:hanging="360"/>
+      </w:pPr>
+      <w:rPr>
+        <w:rFonts w:ascii="Symbol" w:hAnsi="Symbol" w:hint="default"/>
+      </w:rPr>
+    </w:lvl>
+    <w:lvl w:ilvl="7" w:tplc="080A0003" w:tentative="1">
+      <w:start w:val="1"/>
+      <w:numFmt w:val="bullet"/>
+      <w:lvlText w:val="o"/>
+      <w:lvlJc w:val="left"/>
+      <w:pPr>
+        <w:ind w:left="5760" w:hanging="360"/>
+      </w:pPr>
+      <w:rPr>
+        <w:rFonts w:ascii="Courier New" w:hAnsi="Courier New" w:cs="Courier New" w:hint="default"/>
+      </w:rPr>
+    </w:lvl>
+    <w:lvl w:ilvl="8" w:tplc="080A0005" w:tentative="1">
+      <w:start w:val="1"/>
+      <w:numFmt w:val="bullet"/>
+      <w:lvlText w:val=""/>
+      <w:lvlJc w:val="left"/>
+      <w:pPr>
+        <w:ind w:left="6480" w:hanging="360"/>
+      </w:pPr>
+      <w:rPr>
+        <w:rFonts w:ascii="Wingdings" w:hAnsi="Wingdings" w:hint="default"/>
+      </w:rPr>
+    </w:lvl>
+  </w:abstractNum>
+  <w:abstractNum w:abstractNumId="2" w15:restartNumberingAfterBreak="0">
     <w:nsid w:val="112864A3"/>
     <w:multiLevelType w:val="hybridMultilevel"/>
     <w:tmpl w:val="297CDEAE"/>
@@ -5316,7 +6014,7 @@
       </w:pPr>
     </w:lvl>
   </w:abstractNum>
-  <w:abstractNum w:abstractNumId="2" w15:restartNumberingAfterBreak="0">
+  <w:abstractNum w:abstractNumId="3" w15:restartNumberingAfterBreak="0">
     <w:nsid w:val="26E1449A"/>
     <w:multiLevelType w:val="hybridMultilevel"/>
     <w:tmpl w:val="9D10F684"/>
@@ -5405,7 +6103,7 @@
       </w:pPr>
     </w:lvl>
   </w:abstractNum>
-  <w:abstractNum w:abstractNumId="3" w15:restartNumberingAfterBreak="0">
+  <w:abstractNum w:abstractNumId="4" w15:restartNumberingAfterBreak="0">
     <w:nsid w:val="29D34406"/>
     <w:multiLevelType w:val="hybridMultilevel"/>
     <w:tmpl w:val="07EC6122"/>
@@ -5491,7 +6189,7 @@
       </w:pPr>
     </w:lvl>
   </w:abstractNum>
-  <w:abstractNum w:abstractNumId="4" w15:restartNumberingAfterBreak="0">
+  <w:abstractNum w:abstractNumId="5" w15:restartNumberingAfterBreak="0">
     <w:nsid w:val="324B1FD1"/>
     <w:multiLevelType w:val="hybridMultilevel"/>
     <w:tmpl w:val="BBE61552"/>
@@ -5580,7 +6278,7 @@
       </w:pPr>
     </w:lvl>
   </w:abstractNum>
-  <w:abstractNum w:abstractNumId="5" w15:restartNumberingAfterBreak="0">
+  <w:abstractNum w:abstractNumId="6" w15:restartNumberingAfterBreak="0">
     <w:nsid w:val="372E0CB1"/>
     <w:multiLevelType w:val="hybridMultilevel"/>
     <w:tmpl w:val="38928E06"/>
@@ -5666,7 +6364,7 @@
       </w:pPr>
     </w:lvl>
   </w:abstractNum>
-  <w:abstractNum w:abstractNumId="6" w15:restartNumberingAfterBreak="0">
+  <w:abstractNum w:abstractNumId="7" w15:restartNumberingAfterBreak="0">
     <w:nsid w:val="379334A9"/>
     <w:multiLevelType w:val="hybridMultilevel"/>
     <w:tmpl w:val="C5886740"/>
@@ -5755,7 +6453,7 @@
       </w:pPr>
     </w:lvl>
   </w:abstractNum>
-  <w:abstractNum w:abstractNumId="7" w15:restartNumberingAfterBreak="0">
+  <w:abstractNum w:abstractNumId="8" w15:restartNumberingAfterBreak="0">
     <w:nsid w:val="3E6622A3"/>
     <w:multiLevelType w:val="hybridMultilevel"/>
     <w:tmpl w:val="F9607A1E"/>
@@ -5868,7 +6566,7 @@
       </w:rPr>
     </w:lvl>
   </w:abstractNum>
-  <w:abstractNum w:abstractNumId="8" w15:restartNumberingAfterBreak="0">
+  <w:abstractNum w:abstractNumId="9" w15:restartNumberingAfterBreak="0">
     <w:nsid w:val="4096698A"/>
     <w:multiLevelType w:val="hybridMultilevel"/>
     <w:tmpl w:val="687A68E8"/>
@@ -5982,7 +6680,7 @@
       </w:rPr>
     </w:lvl>
   </w:abstractNum>
-  <w:abstractNum w:abstractNumId="9" w15:restartNumberingAfterBreak="0">
+  <w:abstractNum w:abstractNumId="10" w15:restartNumberingAfterBreak="0">
     <w:nsid w:val="54CF4BD8"/>
     <w:multiLevelType w:val="hybridMultilevel"/>
     <w:tmpl w:val="95AEC65A"/>
@@ -6096,7 +6794,7 @@
       </w:rPr>
     </w:lvl>
   </w:abstractNum>
-  <w:abstractNum w:abstractNumId="10" w15:restartNumberingAfterBreak="0">
+  <w:abstractNum w:abstractNumId="11" w15:restartNumberingAfterBreak="0">
     <w:nsid w:val="56E723CE"/>
     <w:multiLevelType w:val="multilevel"/>
     <w:tmpl w:val="F462E41E"/>
@@ -6234,7 +6932,7 @@
       </w:rPr>
     </w:lvl>
   </w:abstractNum>
-  <w:abstractNum w:abstractNumId="11" w15:restartNumberingAfterBreak="0">
+  <w:abstractNum w:abstractNumId="12" w15:restartNumberingAfterBreak="0">
     <w:nsid w:val="64921114"/>
     <w:multiLevelType w:val="hybridMultilevel"/>
     <w:tmpl w:val="C97C469C"/>
@@ -6348,7 +7046,7 @@
       </w:rPr>
     </w:lvl>
   </w:abstractNum>
-  <w:abstractNum w:abstractNumId="12" w15:restartNumberingAfterBreak="0">
+  <w:abstractNum w:abstractNumId="13" w15:restartNumberingAfterBreak="0">
     <w:nsid w:val="74064F60"/>
     <w:multiLevelType w:val="hybridMultilevel"/>
     <w:tmpl w:val="818C35C6"/>
@@ -6455,7 +7153,7 @@
       </w:rPr>
     </w:lvl>
   </w:abstractNum>
-  <w:abstractNum w:abstractNumId="13" w15:restartNumberingAfterBreak="0">
+  <w:abstractNum w:abstractNumId="14" w15:restartNumberingAfterBreak="0">
     <w:nsid w:val="7B93140F"/>
     <w:multiLevelType w:val="hybridMultilevel"/>
     <w:tmpl w:val="F4A87D1E"/>
@@ -6563,37 +7261,37 @@
     </w:lvl>
   </w:abstractNum>
   <w:num w:numId="1">
-    <w:abstractNumId w:val="1"/>
+    <w:abstractNumId w:val="2"/>
   </w:num>
   <w:num w:numId="2">
-    <w:abstractNumId w:val="1"/>
+    <w:abstractNumId w:val="2"/>
   </w:num>
   <w:num w:numId="3">
-    <w:abstractNumId w:val="1"/>
+    <w:abstractNumId w:val="2"/>
   </w:num>
   <w:num w:numId="4">
-    <w:abstractNumId w:val="7"/>
+    <w:abstractNumId w:val="8"/>
   </w:num>
   <w:num w:numId="5">
-    <w:abstractNumId w:val="7"/>
+    <w:abstractNumId w:val="8"/>
   </w:num>
   <w:num w:numId="6">
-    <w:abstractNumId w:val="1"/>
+    <w:abstractNumId w:val="2"/>
   </w:num>
   <w:num w:numId="7">
-    <w:abstractNumId w:val="5"/>
+    <w:abstractNumId w:val="6"/>
   </w:num>
   <w:num w:numId="8">
-    <w:abstractNumId w:val="5"/>
+    <w:abstractNumId w:val="6"/>
   </w:num>
   <w:num w:numId="9">
+    <w:abstractNumId w:val="12"/>
+  </w:num>
+  <w:num w:numId="10">
     <w:abstractNumId w:val="11"/>
   </w:num>
-  <w:num w:numId="10">
-    <w:abstractNumId w:val="10"/>
-  </w:num>
   <w:num w:numId="11">
-    <w:abstractNumId w:val="10"/>
+    <w:abstractNumId w:val="11"/>
     <w:lvlOverride w:ilvl="0">
       <w:startOverride w:val="1"/>
     </w:lvlOverride>
@@ -6623,73 +7321,73 @@
     </w:lvlOverride>
   </w:num>
   <w:num w:numId="12">
+    <w:abstractNumId w:val="11"/>
+  </w:num>
+  <w:num w:numId="13">
+    <w:abstractNumId w:val="12"/>
+  </w:num>
+  <w:num w:numId="14">
+    <w:abstractNumId w:val="11"/>
+  </w:num>
+  <w:num w:numId="15">
+    <w:abstractNumId w:val="11"/>
+  </w:num>
+  <w:num w:numId="16">
+    <w:abstractNumId w:val="12"/>
+  </w:num>
+  <w:num w:numId="17">
+    <w:abstractNumId w:val="11"/>
+  </w:num>
+  <w:num w:numId="18">
+    <w:abstractNumId w:val="12"/>
+  </w:num>
+  <w:num w:numId="19">
+    <w:abstractNumId w:val="11"/>
+  </w:num>
+  <w:num w:numId="20">
+    <w:abstractNumId w:val="11"/>
+  </w:num>
+  <w:num w:numId="21">
+    <w:abstractNumId w:val="12"/>
+  </w:num>
+  <w:num w:numId="22">
+    <w:abstractNumId w:val="12"/>
+  </w:num>
+  <w:num w:numId="23">
+    <w:abstractNumId w:val="9"/>
+  </w:num>
+  <w:num w:numId="24">
+    <w:abstractNumId w:val="9"/>
+  </w:num>
+  <w:num w:numId="25">
     <w:abstractNumId w:val="10"/>
   </w:num>
-  <w:num w:numId="13">
+  <w:num w:numId="26">
+    <w:abstractNumId w:val="10"/>
+  </w:num>
+  <w:num w:numId="27">
+    <w:abstractNumId w:val="10"/>
+  </w:num>
+  <w:num w:numId="28">
     <w:abstractNumId w:val="11"/>
   </w:num>
-  <w:num w:numId="14">
-    <w:abstractNumId w:val="10"/>
-  </w:num>
-  <w:num w:numId="15">
-    <w:abstractNumId w:val="10"/>
-  </w:num>
-  <w:num w:numId="16">
-    <w:abstractNumId w:val="11"/>
-  </w:num>
-  <w:num w:numId="17">
-    <w:abstractNumId w:val="10"/>
-  </w:num>
-  <w:num w:numId="18">
-    <w:abstractNumId w:val="11"/>
-  </w:num>
-  <w:num w:numId="19">
-    <w:abstractNumId w:val="10"/>
-  </w:num>
-  <w:num w:numId="20">
-    <w:abstractNumId w:val="10"/>
-  </w:num>
-  <w:num w:numId="21">
-    <w:abstractNumId w:val="11"/>
-  </w:num>
-  <w:num w:numId="22">
-    <w:abstractNumId w:val="11"/>
-  </w:num>
-  <w:num w:numId="23">
-    <w:abstractNumId w:val="8"/>
-  </w:num>
-  <w:num w:numId="24">
-    <w:abstractNumId w:val="8"/>
-  </w:num>
-  <w:num w:numId="25">
-    <w:abstractNumId w:val="9"/>
-  </w:num>
-  <w:num w:numId="26">
-    <w:abstractNumId w:val="9"/>
-  </w:num>
-  <w:num w:numId="27">
-    <w:abstractNumId w:val="9"/>
-  </w:num>
-  <w:num w:numId="28">
-    <w:abstractNumId w:val="10"/>
-  </w:num>
   <w:num w:numId="29">
-    <w:abstractNumId w:val="11"/>
+    <w:abstractNumId w:val="12"/>
   </w:num>
   <w:num w:numId="30">
     <w:abstractNumId w:val="0"/>
   </w:num>
   <w:num w:numId="31">
-    <w:abstractNumId w:val="10"/>
+    <w:abstractNumId w:val="11"/>
   </w:num>
   <w:num w:numId="32">
-    <w:abstractNumId w:val="3"/>
+    <w:abstractNumId w:val="4"/>
   </w:num>
   <w:num w:numId="33">
-    <w:abstractNumId w:val="13"/>
+    <w:abstractNumId w:val="14"/>
   </w:num>
   <w:num w:numId="34">
-    <w:abstractNumId w:val="10"/>
+    <w:abstractNumId w:val="11"/>
     <w:lvlOverride w:ilvl="0">
       <w:startOverride w:val="2"/>
     </w:lvlOverride>
@@ -6719,19 +7417,19 @@
     </w:lvlOverride>
   </w:num>
   <w:num w:numId="35">
-    <w:abstractNumId w:val="2"/>
+    <w:abstractNumId w:val="3"/>
   </w:num>
   <w:num w:numId="36">
-    <w:abstractNumId w:val="12"/>
+    <w:abstractNumId w:val="13"/>
   </w:num>
   <w:num w:numId="37">
-    <w:abstractNumId w:val="6"/>
+    <w:abstractNumId w:val="7"/>
   </w:num>
   <w:num w:numId="38">
-    <w:abstractNumId w:val="4"/>
+    <w:abstractNumId w:val="5"/>
   </w:num>
   <w:num w:numId="39">
-    <w:abstractNumId w:val="10"/>
+    <w:abstractNumId w:val="11"/>
     <w:lvlOverride w:ilvl="0">
       <w:startOverride w:val="2"/>
     </w:lvlOverride>
@@ -6761,16 +7459,19 @@
     </w:lvlOverride>
   </w:num>
   <w:num w:numId="40">
-    <w:abstractNumId w:val="11"/>
+    <w:abstractNumId w:val="12"/>
     <w:lvlOverride w:ilvl="0">
       <w:startOverride w:val="1"/>
     </w:lvlOverride>
   </w:num>
   <w:num w:numId="41">
-    <w:abstractNumId w:val="11"/>
+    <w:abstractNumId w:val="12"/>
     <w:lvlOverride w:ilvl="0">
       <w:startOverride w:val="1"/>
     </w:lvlOverride>
+  </w:num>
+  <w:num w:numId="42">
+    <w:abstractNumId w:val="1"/>
   </w:num>
 </w:numbering>
 </file>

</xml_diff>

<commit_message>
Agregué una descripción para el diagrama de secuencia realizar un comentario, y corregí el diagrama de robustez registrar un usuario
</commit_message>
<xml_diff>
--- a/Casos de Uso/Diseño.docx
+++ b/Casos de Uso/Diseño.docx
@@ -1843,15 +1843,15 @@
         <w:tblLook w:val="04A0" w:firstRow="1" w:lastRow="0" w:firstColumn="1" w:lastColumn="0" w:noHBand="0" w:noVBand="1"/>
       </w:tblPr>
       <w:tblGrid>
-        <w:gridCol w:w="1843"/>
+        <w:gridCol w:w="1699"/>
         <w:gridCol w:w="992"/>
-        <w:gridCol w:w="7230"/>
+        <w:gridCol w:w="7374"/>
         <w:gridCol w:w="992"/>
       </w:tblGrid>
       <w:tr>
         <w:tc>
           <w:tcPr>
-            <w:tcW w:w="1843" w:type="dxa"/>
+            <w:tcW w:w="1699" w:type="dxa"/>
           </w:tcPr>
           <w:p>
             <w:pPr>
@@ -1899,7 +1899,7 @@
         </w:tc>
         <w:tc>
           <w:tcPr>
-            <w:tcW w:w="7230" w:type="dxa"/>
+            <w:tcW w:w="7374" w:type="dxa"/>
           </w:tcPr>
           <w:p>
             <w:pPr>
@@ -1952,7 +1952,7 @@
         </w:trPr>
         <w:tc>
           <w:tcPr>
-            <w:tcW w:w="1843" w:type="dxa"/>
+            <w:tcW w:w="1699" w:type="dxa"/>
           </w:tcPr>
           <w:p>
             <w:pPr>
@@ -2036,7 +2036,7 @@
         </w:tc>
         <w:tc>
           <w:tcPr>
-            <w:tcW w:w="7230" w:type="dxa"/>
+            <w:tcW w:w="7374" w:type="dxa"/>
           </w:tcPr>
           <w:p>
             <w:pPr>
@@ -2089,7 +2089,7 @@
         </w:trPr>
         <w:tc>
           <w:tcPr>
-            <w:tcW w:w="1843" w:type="dxa"/>
+            <w:tcW w:w="1699" w:type="dxa"/>
           </w:tcPr>
           <w:p>
             <w:pPr>
@@ -2137,7 +2137,7 @@
         </w:tc>
         <w:tc>
           <w:tcPr>
-            <w:tcW w:w="7230" w:type="dxa"/>
+            <w:tcW w:w="7374" w:type="dxa"/>
           </w:tcPr>
           <w:p>
             <w:pPr>
@@ -2190,7 +2190,7 @@
         </w:trPr>
         <w:tc>
           <w:tcPr>
-            <w:tcW w:w="1843" w:type="dxa"/>
+            <w:tcW w:w="1699" w:type="dxa"/>
           </w:tcPr>
           <w:p>
             <w:pPr>
@@ -2238,7 +2238,7 @@
         </w:tc>
         <w:tc>
           <w:tcPr>
-            <w:tcW w:w="7230" w:type="dxa"/>
+            <w:tcW w:w="7374" w:type="dxa"/>
           </w:tcPr>
           <w:p>
             <w:pPr>
@@ -2291,7 +2291,7 @@
         </w:trPr>
         <w:tc>
           <w:tcPr>
-            <w:tcW w:w="1843" w:type="dxa"/>
+            <w:tcW w:w="1699" w:type="dxa"/>
           </w:tcPr>
           <w:p>
             <w:pPr>
@@ -2375,7 +2375,7 @@
         </w:tc>
         <w:tc>
           <w:tcPr>
-            <w:tcW w:w="7230" w:type="dxa"/>
+            <w:tcW w:w="7374" w:type="dxa"/>
           </w:tcPr>
           <w:p>
             <w:pPr>
@@ -2428,7 +2428,7 @@
         </w:trPr>
         <w:tc>
           <w:tcPr>
-            <w:tcW w:w="1843" w:type="dxa"/>
+            <w:tcW w:w="1699" w:type="dxa"/>
           </w:tcPr>
           <w:p>
             <w:pPr>
@@ -2476,7 +2476,7 @@
         </w:tc>
         <w:tc>
           <w:tcPr>
-            <w:tcW w:w="7230" w:type="dxa"/>
+            <w:tcW w:w="7374" w:type="dxa"/>
           </w:tcPr>
           <w:p>
             <w:pPr>
@@ -2529,7 +2529,7 @@
         </w:trPr>
         <w:tc>
           <w:tcPr>
-            <w:tcW w:w="1843" w:type="dxa"/>
+            <w:tcW w:w="1699" w:type="dxa"/>
           </w:tcPr>
           <w:p>
             <w:pPr>
@@ -2577,7 +2577,7 @@
         </w:tc>
         <w:tc>
           <w:tcPr>
-            <w:tcW w:w="7230" w:type="dxa"/>
+            <w:tcW w:w="7374" w:type="dxa"/>
           </w:tcPr>
           <w:p>
             <w:pPr>
@@ -2630,7 +2630,7 @@
         </w:trPr>
         <w:tc>
           <w:tcPr>
-            <w:tcW w:w="1843" w:type="dxa"/>
+            <w:tcW w:w="1699" w:type="dxa"/>
           </w:tcPr>
           <w:p>
             <w:pPr>
@@ -2678,7 +2678,7 @@
         </w:tc>
         <w:tc>
           <w:tcPr>
-            <w:tcW w:w="7230" w:type="dxa"/>
+            <w:tcW w:w="7374" w:type="dxa"/>
           </w:tcPr>
           <w:p>
             <w:pPr>
@@ -2731,7 +2731,7 @@
         </w:trPr>
         <w:tc>
           <w:tcPr>
-            <w:tcW w:w="1843" w:type="dxa"/>
+            <w:tcW w:w="1699" w:type="dxa"/>
           </w:tcPr>
           <w:p>
             <w:pPr>
@@ -2779,7 +2779,7 @@
         </w:tc>
         <w:tc>
           <w:tcPr>
-            <w:tcW w:w="7230" w:type="dxa"/>
+            <w:tcW w:w="7374" w:type="dxa"/>
           </w:tcPr>
           <w:p>
             <w:pPr>
@@ -2832,7 +2832,7 @@
         </w:trPr>
         <w:tc>
           <w:tcPr>
-            <w:tcW w:w="1843" w:type="dxa"/>
+            <w:tcW w:w="1699" w:type="dxa"/>
           </w:tcPr>
           <w:p>
             <w:pPr>
@@ -2880,7 +2880,7 @@
         </w:tc>
         <w:tc>
           <w:tcPr>
-            <w:tcW w:w="7230" w:type="dxa"/>
+            <w:tcW w:w="7374" w:type="dxa"/>
           </w:tcPr>
           <w:p>
             <w:pPr>
@@ -2933,7 +2933,7 @@
         </w:trPr>
         <w:tc>
           <w:tcPr>
-            <w:tcW w:w="1843" w:type="dxa"/>
+            <w:tcW w:w="1699" w:type="dxa"/>
           </w:tcPr>
           <w:p>
             <w:pPr>
@@ -2981,7 +2981,7 @@
         </w:tc>
         <w:tc>
           <w:tcPr>
-            <w:tcW w:w="7230" w:type="dxa"/>
+            <w:tcW w:w="7374" w:type="dxa"/>
           </w:tcPr>
           <w:p>
             <w:pPr>
@@ -3034,7 +3034,7 @@
         </w:trPr>
         <w:tc>
           <w:tcPr>
-            <w:tcW w:w="1843" w:type="dxa"/>
+            <w:tcW w:w="1699" w:type="dxa"/>
           </w:tcPr>
           <w:p>
             <w:pPr>
@@ -3082,7 +3082,7 @@
         </w:tc>
         <w:tc>
           <w:tcPr>
-            <w:tcW w:w="7230" w:type="dxa"/>
+            <w:tcW w:w="7374" w:type="dxa"/>
           </w:tcPr>
           <w:p>
             <w:pPr>
@@ -3135,7 +3135,7 @@
         </w:trPr>
         <w:tc>
           <w:tcPr>
-            <w:tcW w:w="1843" w:type="dxa"/>
+            <w:tcW w:w="1699" w:type="dxa"/>
           </w:tcPr>
           <w:p>
             <w:pPr>
@@ -3183,7 +3183,7 @@
         </w:tc>
         <w:tc>
           <w:tcPr>
-            <w:tcW w:w="7230" w:type="dxa"/>
+            <w:tcW w:w="7374" w:type="dxa"/>
           </w:tcPr>
           <w:p>
             <w:pPr>
@@ -3226,6 +3226,136 @@
                 <w:szCs w:val="18"/>
               </w:rPr>
               <w:t>1.11</w:t>
+            </w:r>
+          </w:p>
+        </w:tc>
+      </w:tr>
+      <w:tr>
+        <w:trPr>
+          <w:trHeight w:val="263"/>
+        </w:trPr>
+        <w:tc>
+          <w:tcPr>
+            <w:tcW w:w="1699" w:type="dxa"/>
+          </w:tcPr>
+          <w:p>
+            <w:pPr>
+              <w:rPr>
+                <w:rFonts w:ascii="Arial" w:hAnsi="Arial" w:cs="Arial"/>
+                <w:bCs/>
+                <w:sz w:val="18"/>
+                <w:szCs w:val="18"/>
+              </w:rPr>
+            </w:pPr>
+            <w:r>
+              <w:rPr>
+                <w:rFonts w:ascii="Arial" w:hAnsi="Arial" w:cs="Arial"/>
+                <w:bCs/>
+                <w:sz w:val="18"/>
+                <w:szCs w:val="18"/>
+              </w:rPr>
+              <w:t>Javier Retel</w:t>
+            </w:r>
+          </w:p>
+        </w:tc>
+        <w:tc>
+          <w:tcPr>
+            <w:tcW w:w="992" w:type="dxa"/>
+          </w:tcPr>
+          <w:p>
+            <w:pPr>
+              <w:rPr>
+                <w:rFonts w:ascii="Arial" w:hAnsi="Arial" w:cs="Arial"/>
+                <w:bCs/>
+                <w:sz w:val="18"/>
+                <w:szCs w:val="18"/>
+                <w:lang w:val="en-US"/>
+              </w:rPr>
+            </w:pPr>
+            <w:r>
+              <w:rPr>
+                <w:rFonts w:ascii="Arial" w:hAnsi="Arial" w:cs="Arial"/>
+                <w:bCs/>
+                <w:sz w:val="18"/>
+                <w:szCs w:val="18"/>
+              </w:rPr>
+              <w:t>05</w:t>
+            </w:r>
+            <w:r>
+              <w:rPr>
+                <w:rFonts w:ascii="Arial" w:hAnsi="Arial" w:cs="Arial"/>
+                <w:bCs/>
+                <w:sz w:val="18"/>
+                <w:szCs w:val="18"/>
+                <w:lang w:val="en-US"/>
+              </w:rPr>
+              <w:t>/02/22</w:t>
+            </w:r>
+          </w:p>
+        </w:tc>
+        <w:tc>
+          <w:tcPr>
+            <w:tcW w:w="7374" w:type="dxa"/>
+          </w:tcPr>
+          <w:p>
+            <w:pPr>
+              <w:rPr>
+                <w:rFonts w:ascii="Arial" w:hAnsi="Arial" w:cs="Arial"/>
+                <w:bCs/>
+                <w:sz w:val="18"/>
+                <w:szCs w:val="18"/>
+              </w:rPr>
+            </w:pPr>
+            <w:r>
+              <w:rPr>
+                <w:rFonts w:ascii="Arial" w:hAnsi="Arial" w:cs="Arial"/>
+                <w:bCs/>
+                <w:sz w:val="18"/>
+                <w:szCs w:val="18"/>
+              </w:rPr>
+              <w:t>Agregué</w:t>
+            </w:r>
+            <w:r>
+              <w:rPr>
+                <w:rFonts w:ascii="Arial" w:hAnsi="Arial" w:cs="Arial"/>
+                <w:bCs/>
+                <w:sz w:val="18"/>
+                <w:szCs w:val="18"/>
+              </w:rPr>
+              <w:t xml:space="preserve"> una descripción para el diagrama de secuencia realizar un comentario, y corregí el diagrama de robustez </w:t>
+            </w:r>
+            <w:r>
+              <w:rPr>
+                <w:rFonts w:ascii="Arial" w:hAnsi="Arial" w:cs="Arial"/>
+                <w:bCs/>
+                <w:sz w:val="18"/>
+                <w:szCs w:val="18"/>
+              </w:rPr>
+              <w:t>registrar un usuario</w:t>
+            </w:r>
+          </w:p>
+        </w:tc>
+        <w:tc>
+          <w:tcPr>
+            <w:tcW w:w="992" w:type="dxa"/>
+          </w:tcPr>
+          <w:p>
+            <w:pPr>
+              <w:rPr>
+                <w:rFonts w:ascii="Arial" w:hAnsi="Arial" w:cs="Arial"/>
+                <w:bCs/>
+                <w:sz w:val="18"/>
+                <w:szCs w:val="18"/>
+              </w:rPr>
+            </w:pPr>
+            <w:r>
+              <w:rPr>
+                <w:rFonts w:ascii="Arial" w:hAnsi="Arial" w:cs="Arial"/>
+                <w:bCs/>
+                <w:sz w:val="18"/>
+                <w:szCs w:val="18"/>
+              </w:rPr>
+              <w:t>1.12</w:t>
             </w:r>
           </w:p>
         </w:tc>
@@ -3250,9 +3380,6 @@
     <w:p/>
     <w:p/>
     <w:p/>
-    <w:p/>
-    <w:p/>
-    <w:p/>
     <w:p>
       <w:pPr>
         <w:pStyle w:val="Ttulo1"/>
@@ -3267,6 +3394,7 @@
         <w:rPr>
           <w:rFonts w:ascii="Arial" w:hAnsi="Arial" w:cs="Arial"/>
         </w:rPr>
+        <w:lastRenderedPageBreak/>
         <w:t>Diagramas de robustez</w:t>
       </w:r>
       <w:bookmarkEnd w:id="0"/>
@@ -3374,7 +3502,6 @@
         <w:t xml:space="preserve">En inicio de sesión tenemos el funcionamiento detallado de este. El cliente estando en la página principal le da </w:t>
       </w:r>
       <w:proofErr w:type="spellStart"/>
-      <w:proofErr w:type="gramStart"/>
       <w:r>
         <w:rPr>
           <w:rFonts w:ascii="Arial" w:hAnsi="Arial" w:cs="Arial"/>
@@ -3384,7 +3511,6 @@
         <w:t>click</w:t>
       </w:r>
       <w:proofErr w:type="spellEnd"/>
-      <w:proofErr w:type="gramEnd"/>
       <w:r>
         <w:rPr>
           <w:rFonts w:ascii="Arial" w:hAnsi="Arial" w:cs="Arial"/>
@@ -3479,13 +3605,13 @@
           <w:noProof/>
         </w:rPr>
         <w:drawing>
-          <wp:anchor distT="0" distB="0" distL="114300" distR="114300" simplePos="0" relativeHeight="251668480" behindDoc="1" locked="0" layoutInCell="1" allowOverlap="1" wp14:anchorId="2D8E5F9D" wp14:editId="7712FFD3">
+          <wp:anchor distT="0" distB="0" distL="114300" distR="114300" simplePos="0" relativeHeight="251668480" behindDoc="1" locked="0" layoutInCell="1" allowOverlap="1" wp14:anchorId="2D8E5F9D" wp14:editId="6D8AF03A">
             <wp:simplePos x="0" y="0"/>
             <wp:positionH relativeFrom="margin">
-              <wp:posOffset>-661035</wp:posOffset>
+              <wp:align>center</wp:align>
             </wp:positionH>
             <wp:positionV relativeFrom="paragraph">
-              <wp:posOffset>1421765</wp:posOffset>
+              <wp:posOffset>1479954</wp:posOffset>
             </wp:positionV>
             <wp:extent cx="6734175" cy="5779770"/>
             <wp:effectExtent l="0" t="0" r="9525" b="0"/>
@@ -3548,7 +3674,6 @@
         <w:t xml:space="preserve">En Realizar un comentario tenemos el funcionamiento detallado. En caso de querer realizar un comentario, el cliente le dará </w:t>
       </w:r>
       <w:proofErr w:type="spellStart"/>
-      <w:proofErr w:type="gramStart"/>
       <w:r>
         <w:rPr>
           <w:rFonts w:ascii="Arial" w:hAnsi="Arial" w:cs="Arial"/>
@@ -3558,7 +3683,6 @@
         <w:t>click</w:t>
       </w:r>
       <w:proofErr w:type="spellEnd"/>
-      <w:proofErr w:type="gramEnd"/>
       <w:r>
         <w:rPr>
           <w:rFonts w:ascii="Arial" w:hAnsi="Arial" w:cs="Arial"/>
@@ -3658,29 +3782,55 @@
       </w:pPr>
       <w:r>
         <w:rPr>
+          <w:rFonts w:ascii="Arial" w:hAnsi="Arial" w:cs="Arial"/>
+          <w:sz w:val="24"/>
+          <w:szCs w:val="24"/>
+        </w:rPr>
+        <w:t xml:space="preserve">En este diagrama podemos ver que representación del caso de uso de registrar un usuario, el actor inicia el caso de uso en la página principal, donde ingresa al vinculo de identificarse, el sistema le despliega la página de iniciar sesión, una vez de da </w:t>
+      </w:r>
+      <w:proofErr w:type="spellStart"/>
+      <w:r>
+        <w:rPr>
+          <w:rFonts w:ascii="Arial" w:hAnsi="Arial" w:cs="Arial"/>
+          <w:sz w:val="24"/>
+          <w:szCs w:val="24"/>
+        </w:rPr>
+        <w:t>click</w:t>
+      </w:r>
+      <w:proofErr w:type="spellEnd"/>
+      <w:r>
+        <w:rPr>
+          <w:rFonts w:ascii="Arial" w:hAnsi="Arial" w:cs="Arial"/>
+          <w:sz w:val="24"/>
+          <w:szCs w:val="24"/>
+        </w:rPr>
+        <w:t xml:space="preserve"> en el vínculo de Registrase, el sistema le despliega la página con el formulario, y finalmente el actor llena el formulario y de ahí se comprueba si todo es correcto.</w:t>
+      </w:r>
+    </w:p>
+    <w:p>
+      <w:pPr>
+        <w:jc w:val="both"/>
+        <w:rPr>
+          <w:rFonts w:ascii="Arial" w:hAnsi="Arial" w:cs="Arial"/>
+        </w:rPr>
+      </w:pPr>
+      <w:r>
+        <w:rPr>
           <w:noProof/>
         </w:rPr>
         <w:drawing>
-          <wp:anchor distT="0" distB="0" distL="114300" distR="114300" simplePos="0" relativeHeight="251661312" behindDoc="1" locked="0" layoutInCell="1" allowOverlap="1" wp14:anchorId="17269C3A" wp14:editId="3F4427A0">
+          <wp:anchor distT="0" distB="0" distL="114300" distR="114300" simplePos="0" relativeHeight="251670528" behindDoc="0" locked="0" layoutInCell="1" allowOverlap="1" wp14:anchorId="5D1725C8" wp14:editId="677DE3A1">
             <wp:simplePos x="0" y="0"/>
             <wp:positionH relativeFrom="margin">
-              <wp:align>center</wp:align>
+              <wp:posOffset>-515332</wp:posOffset>
             </wp:positionH>
-            <wp:positionV relativeFrom="page">
-              <wp:posOffset>2640799</wp:posOffset>
+            <wp:positionV relativeFrom="margin">
+              <wp:posOffset>1781521</wp:posOffset>
             </wp:positionV>
-            <wp:extent cx="6652260" cy="5577205"/>
-            <wp:effectExtent l="0" t="0" r="0" b="4445"/>
-            <wp:wrapTight wrapText="bothSides">
-              <wp:wrapPolygon edited="0">
-                <wp:start x="0" y="0"/>
-                <wp:lineTo x="0" y="21543"/>
-                <wp:lineTo x="21526" y="21543"/>
-                <wp:lineTo x="21526" y="0"/>
-                <wp:lineTo x="0" y="0"/>
-              </wp:wrapPolygon>
-            </wp:wrapTight>
-            <wp:docPr id="7" name="Imagen 7" descr="Diagrama&#10;&#10;Descripción generada automáticamente"/>
+            <wp:extent cx="6666230" cy="5660390"/>
+            <wp:effectExtent l="0" t="0" r="1270" b="0"/>
+            <wp:wrapSquare wrapText="bothSides"/>
+            <wp:docPr id="2" name="Imagen 2"/>
             <wp:cNvGraphicFramePr>
               <a:graphicFrameLocks xmlns:a="http://schemas.openxmlformats.org/drawingml/2006/main" noChangeAspect="1"/>
             </wp:cNvGraphicFramePr>
@@ -3688,10 +3838,10 @@
               <a:graphicData uri="http://schemas.openxmlformats.org/drawingml/2006/picture">
                 <pic:pic xmlns:pic="http://schemas.openxmlformats.org/drawingml/2006/picture">
                   <pic:nvPicPr>
-                    <pic:cNvPr id="7" name="Imagen 7" descr="Diagrama&#10;&#10;Descripción generada automáticamente"/>
+                    <pic:cNvPr id="1" name=""/>
                     <pic:cNvPicPr/>
                   </pic:nvPicPr>
-                  <pic:blipFill>
+                  <pic:blipFill rotWithShape="1">
                     <a:blip r:embed="rId10">
                       <a:extLst>
                         <a:ext uri="{28A0092B-C50C-407E-A947-70E740481C1C}">
@@ -3699,18 +3849,25 @@
                         </a:ext>
                       </a:extLst>
                     </a:blip>
-                    <a:stretch>
-                      <a:fillRect/>
-                    </a:stretch>
+                    <a:srcRect r="3964"/>
+                    <a:stretch/>
                   </pic:blipFill>
-                  <pic:spPr>
+                  <pic:spPr bwMode="auto">
                     <a:xfrm>
                       <a:off x="0" y="0"/>
-                      <a:ext cx="6652260" cy="5577205"/>
+                      <a:ext cx="6666230" cy="5660390"/>
                     </a:xfrm>
                     <a:prstGeom prst="rect">
                       <a:avLst/>
                     </a:prstGeom>
+                    <a:ln>
+                      <a:noFill/>
+                    </a:ln>
+                    <a:extLst>
+                      <a:ext uri="{53640926-AAD7-44D8-BBD7-CCE9431645EC}">
+                        <a14:shadowObscured xmlns:a14="http://schemas.microsoft.com/office/drawing/2010/main"/>
+                      </a:ext>
+                    </a:extLst>
                   </pic:spPr>
                 </pic:pic>
               </a:graphicData>
@@ -3724,42 +3881,6 @@
           </wp:anchor>
         </w:drawing>
       </w:r>
-      <w:r>
-        <w:rPr>
-          <w:rFonts w:ascii="Arial" w:hAnsi="Arial" w:cs="Arial"/>
-          <w:sz w:val="24"/>
-          <w:szCs w:val="24"/>
-        </w:rPr>
-        <w:t xml:space="preserve">En este diagrama podemos ver que representación del caso de uso de registrar un usuario, el actor inicia el caso de uso en la página principal, donde ingresa al vinculo de identificarse, el sistema le despliega la página de iniciar sesión, una vez de da </w:t>
-      </w:r>
-      <w:proofErr w:type="spellStart"/>
-      <w:proofErr w:type="gramStart"/>
-      <w:r>
-        <w:rPr>
-          <w:rFonts w:ascii="Arial" w:hAnsi="Arial" w:cs="Arial"/>
-          <w:sz w:val="24"/>
-          <w:szCs w:val="24"/>
-        </w:rPr>
-        <w:t>click</w:t>
-      </w:r>
-      <w:proofErr w:type="spellEnd"/>
-      <w:proofErr w:type="gramEnd"/>
-      <w:r>
-        <w:rPr>
-          <w:rFonts w:ascii="Arial" w:hAnsi="Arial" w:cs="Arial"/>
-          <w:sz w:val="24"/>
-          <w:szCs w:val="24"/>
-        </w:rPr>
-        <w:t xml:space="preserve"> en el vínculo de Registrase, el sistema le despliega la página con el formulario, y finalmente el actor llena el formulario y de ahí se comprueba si todo es correcto.</w:t>
-      </w:r>
-    </w:p>
-    <w:p>
-      <w:pPr>
-        <w:jc w:val="both"/>
-        <w:rPr>
-          <w:rFonts w:ascii="Arial" w:hAnsi="Arial" w:cs="Arial"/>
-        </w:rPr>
-      </w:pPr>
     </w:p>
     <w:p/>
     <w:p/>
@@ -3804,32 +3925,27 @@
       </w:r>
     </w:p>
     <w:p>
-      <w:pPr>
-        <w:rPr>
-          <w:rFonts w:ascii="Arial" w:hAnsi="Arial" w:cs="Arial"/>
-        </w:rPr>
-      </w:pPr>
       <w:r>
         <w:rPr>
           <w:noProof/>
         </w:rPr>
         <w:drawing>
-          <wp:anchor distT="0" distB="0" distL="114300" distR="114300" simplePos="0" relativeHeight="251664384" behindDoc="1" locked="0" layoutInCell="1" allowOverlap="1" wp14:anchorId="34B0F4B3" wp14:editId="03A84D20">
+          <wp:anchor distT="0" distB="0" distL="114300" distR="114300" simplePos="0" relativeHeight="251664384" behindDoc="1" locked="0" layoutInCell="1" allowOverlap="1" wp14:anchorId="34B0F4B3" wp14:editId="5C67BD07">
             <wp:simplePos x="0" y="0"/>
             <wp:positionH relativeFrom="margin">
-              <wp:align>center</wp:align>
+              <wp:posOffset>-738505</wp:posOffset>
             </wp:positionH>
             <wp:positionV relativeFrom="page">
-              <wp:posOffset>2941513</wp:posOffset>
+              <wp:posOffset>2874010</wp:posOffset>
             </wp:positionV>
-            <wp:extent cx="7268210" cy="3681095"/>
-            <wp:effectExtent l="0" t="0" r="8890" b="0"/>
+            <wp:extent cx="7198360" cy="5344795"/>
+            <wp:effectExtent l="0" t="0" r="2540" b="8255"/>
             <wp:wrapTight wrapText="bothSides">
               <wp:wrapPolygon edited="0">
                 <wp:start x="0" y="0"/>
-                <wp:lineTo x="0" y="21462"/>
-                <wp:lineTo x="21570" y="21462"/>
-                <wp:lineTo x="21570" y="0"/>
+                <wp:lineTo x="0" y="21556"/>
+                <wp:lineTo x="21550" y="21556"/>
+                <wp:lineTo x="21550" y="0"/>
                 <wp:lineTo x="0" y="0"/>
               </wp:wrapPolygon>
             </wp:wrapTight>
@@ -3846,7 +3962,7 @@
                       <a:picLocks noChangeAspect="1" noChangeArrowheads="1"/>
                     </pic:cNvPicPr>
                   </pic:nvPicPr>
-                  <pic:blipFill>
+                  <pic:blipFill rotWithShape="1">
                     <a:blip r:embed="rId11">
                       <a:extLst>
                         <a:ext uri="{28A0092B-C50C-407E-A947-70E740481C1C}">
@@ -3854,15 +3970,13 @@
                         </a:ext>
                       </a:extLst>
                     </a:blip>
-                    <a:srcRect/>
-                    <a:stretch>
-                      <a:fillRect/>
-                    </a:stretch>
+                    <a:srcRect r="1526" b="619"/>
+                    <a:stretch/>
                   </pic:blipFill>
                   <pic:spPr bwMode="auto">
                     <a:xfrm>
                       <a:off x="0" y="0"/>
-                      <a:ext cx="7268210" cy="3681095"/>
+                      <a:ext cx="7198360" cy="5344795"/>
                     </a:xfrm>
                     <a:prstGeom prst="rect">
                       <a:avLst/>
@@ -3871,6 +3985,11 @@
                     <a:ln>
                       <a:noFill/>
                     </a:ln>
+                    <a:extLst>
+                      <a:ext uri="{53640926-AAD7-44D8-BBD7-CCE9431645EC}">
+                        <a14:shadowObscured xmlns:a14="http://schemas.microsoft.com/office/drawing/2010/main"/>
+                      </a:ext>
+                    </a:extLst>
                   </pic:spPr>
                 </pic:pic>
               </a:graphicData>
@@ -3885,8 +4004,6 @@
         </w:drawing>
       </w:r>
     </w:p>
-    <w:p/>
-    <w:p/>
     <w:p>
       <w:pPr>
         <w:rPr>
@@ -3925,13 +4042,13 @@
           <w:noProof/>
         </w:rPr>
         <w:drawing>
-          <wp:anchor distT="0" distB="0" distL="114300" distR="114300" simplePos="0" relativeHeight="251663360" behindDoc="1" locked="0" layoutInCell="1" allowOverlap="1" wp14:anchorId="6AA36CC9" wp14:editId="1A9142A6">
+          <wp:anchor distT="0" distB="0" distL="114300" distR="114300" simplePos="0" relativeHeight="251663360" behindDoc="1" locked="0" layoutInCell="1" allowOverlap="1" wp14:anchorId="6AA36CC9" wp14:editId="16742849">
             <wp:simplePos x="0" y="0"/>
             <wp:positionH relativeFrom="margin">
-              <wp:align>center</wp:align>
+              <wp:posOffset>-491201</wp:posOffset>
             </wp:positionH>
             <wp:positionV relativeFrom="page">
-              <wp:posOffset>2742565</wp:posOffset>
+              <wp:posOffset>2875568</wp:posOffset>
             </wp:positionV>
             <wp:extent cx="6641465" cy="5311140"/>
             <wp:effectExtent l="0" t="0" r="6985" b="3810"/>
@@ -4060,18 +4177,60 @@
       <w:r>
         <w:rPr>
           <w:rFonts w:ascii="Arial" w:hAnsi="Arial" w:cs="Arial"/>
+          <w:sz w:val="24"/>
+          <w:szCs w:val="24"/>
+        </w:rPr>
+        <w:t>El diagrama de secuencia para iniciar sesión para el sistema AXI</w:t>
+      </w:r>
+      <w:r>
+        <w:rPr>
+          <w:rFonts w:ascii="Arial" w:hAnsi="Arial" w:cs="Arial"/>
+          <w:sz w:val="24"/>
+          <w:szCs w:val="24"/>
+        </w:rPr>
+        <w:t>S</w:t>
+      </w:r>
+      <w:r>
+        <w:rPr>
+          <w:rFonts w:ascii="Arial" w:hAnsi="Arial" w:cs="Arial"/>
+          <w:sz w:val="24"/>
+          <w:szCs w:val="24"/>
+        </w:rPr>
+        <w:t>, corresponde a lo que el cliente o actor debe realizar y así el sistema va realizando el proceso de inicio de sesión</w:t>
+      </w:r>
+      <w:r>
+        <w:rPr>
+          <w:rFonts w:ascii="Arial" w:hAnsi="Arial" w:cs="Arial"/>
+          <w:sz w:val="24"/>
+          <w:szCs w:val="24"/>
+        </w:rPr>
+        <w:t>.</w:t>
+      </w:r>
+    </w:p>
+    <w:p>
+      <w:pPr>
+        <w:jc w:val="both"/>
+        <w:rPr>
+          <w:rFonts w:ascii="Arial" w:hAnsi="Arial" w:cs="Arial"/>
+          <w:sz w:val="24"/>
+          <w:szCs w:val="24"/>
+        </w:rPr>
+      </w:pPr>
+      <w:r>
+        <w:rPr>
+          <w:rFonts w:ascii="Arial" w:hAnsi="Arial" w:cs="Arial"/>
           <w:noProof/>
           <w:sz w:val="24"/>
           <w:szCs w:val="24"/>
         </w:rPr>
         <w:drawing>
-          <wp:anchor distT="0" distB="0" distL="114300" distR="114300" simplePos="0" relativeHeight="251665408" behindDoc="1" locked="0" layoutInCell="1" allowOverlap="1" wp14:anchorId="448172F9" wp14:editId="3AD5900F">
+          <wp:anchor distT="0" distB="0" distL="114300" distR="114300" simplePos="0" relativeHeight="251665408" behindDoc="1" locked="0" layoutInCell="1" allowOverlap="1" wp14:anchorId="448172F9" wp14:editId="51DCCA2F">
             <wp:simplePos x="0" y="0"/>
             <wp:positionH relativeFrom="column">
-              <wp:posOffset>-699135</wp:posOffset>
+              <wp:posOffset>-732386</wp:posOffset>
             </wp:positionH>
             <wp:positionV relativeFrom="paragraph">
-              <wp:posOffset>667385</wp:posOffset>
+              <wp:posOffset>347229</wp:posOffset>
             </wp:positionV>
             <wp:extent cx="6896100" cy="5010150"/>
             <wp:effectExtent l="0" t="0" r="0" b="0"/>
@@ -4128,48 +4287,6 @@
           </wp:anchor>
         </w:drawing>
       </w:r>
-      <w:r>
-        <w:rPr>
-          <w:rFonts w:ascii="Arial" w:hAnsi="Arial" w:cs="Arial"/>
-          <w:sz w:val="24"/>
-          <w:szCs w:val="24"/>
-        </w:rPr>
-        <w:t>El diagrama de secuencia para iniciar sesión para el sistema AXI</w:t>
-      </w:r>
-      <w:r>
-        <w:rPr>
-          <w:rFonts w:ascii="Arial" w:hAnsi="Arial" w:cs="Arial"/>
-          <w:sz w:val="24"/>
-          <w:szCs w:val="24"/>
-        </w:rPr>
-        <w:t>S</w:t>
-      </w:r>
-      <w:r>
-        <w:rPr>
-          <w:rFonts w:ascii="Arial" w:hAnsi="Arial" w:cs="Arial"/>
-          <w:sz w:val="24"/>
-          <w:szCs w:val="24"/>
-        </w:rPr>
-        <w:t>, corresponde a lo que el cliente o actor debe realizar y así el sistema va realizando el proceso de inicio de sesión</w:t>
-      </w:r>
-      <w:r>
-        <w:rPr>
-          <w:rFonts w:ascii="Arial" w:hAnsi="Arial" w:cs="Arial"/>
-          <w:sz w:val="24"/>
-          <w:szCs w:val="24"/>
-        </w:rPr>
-        <w:t>.</w:t>
-      </w:r>
-    </w:p>
-    <w:p>
-      <w:pPr>
-        <w:jc w:val="both"/>
-        <w:rPr>
-          <w:rFonts w:ascii="Arial" w:hAnsi="Arial" w:cs="Arial"/>
-          <w:sz w:val="24"/>
-          <w:szCs w:val="24"/>
-        </w:rPr>
-      </w:pPr>
     </w:p>
     <w:p>
       <w:pPr>
@@ -4193,10 +4310,74 @@
         <w:lastRenderedPageBreak/>
         <w:t>Realizar un Comentario</w:t>
       </w:r>
+      <w:bookmarkStart w:id="9" w:name="_Toc94795841"/>
       <w:bookmarkEnd w:id="8"/>
     </w:p>
     <w:p>
-      <w:bookmarkStart w:id="9" w:name="_Toc94795841"/>
+      <w:pPr>
+        <w:jc w:val="both"/>
+        <w:rPr>
+          <w:rFonts w:ascii="Arial" w:hAnsi="Arial" w:cs="Arial"/>
+          <w:sz w:val="24"/>
+          <w:szCs w:val="24"/>
+        </w:rPr>
+      </w:pPr>
+      <w:r>
+        <w:rPr>
+          <w:rFonts w:ascii="Arial" w:hAnsi="Arial" w:cs="Arial"/>
+          <w:sz w:val="24"/>
+          <w:szCs w:val="24"/>
+        </w:rPr>
+        <w:t xml:space="preserve">El </w:t>
+      </w:r>
+      <w:r>
+        <w:rPr>
+          <w:rFonts w:ascii="Arial" w:hAnsi="Arial" w:cs="Arial"/>
+          <w:sz w:val="24"/>
+          <w:szCs w:val="24"/>
+        </w:rPr>
+        <w:t xml:space="preserve">diagrama de secuencia para </w:t>
+      </w:r>
+      <w:r>
+        <w:rPr>
+          <w:rFonts w:ascii="Arial" w:hAnsi="Arial" w:cs="Arial"/>
+          <w:sz w:val="24"/>
+          <w:szCs w:val="24"/>
+        </w:rPr>
+        <w:t>realizar un comentario</w:t>
+      </w:r>
+      <w:r>
+        <w:rPr>
+          <w:rFonts w:ascii="Arial" w:hAnsi="Arial" w:cs="Arial"/>
+          <w:sz w:val="24"/>
+          <w:szCs w:val="24"/>
+        </w:rPr>
+        <w:t xml:space="preserve"> para el sistema de AXIS, el comportamiento corresponde a lo que un actor debe realizar y el sistema realiza para poder llevar a cabo el proceso de </w:t>
+      </w:r>
+      <w:r>
+        <w:rPr>
+          <w:rFonts w:ascii="Arial" w:hAnsi="Arial" w:cs="Arial"/>
+          <w:sz w:val="24"/>
+          <w:szCs w:val="24"/>
+        </w:rPr>
+        <w:t xml:space="preserve">comentar un producto por </w:t>
+      </w:r>
+      <w:r>
+        <w:rPr>
+          <w:rFonts w:ascii="Arial" w:hAnsi="Arial" w:cs="Arial"/>
+          <w:sz w:val="24"/>
+          <w:szCs w:val="24"/>
+        </w:rPr>
+        <w:t>parte de</w:t>
+      </w:r>
+      <w:r>
+        <w:rPr>
+          <w:rFonts w:ascii="Arial" w:hAnsi="Arial" w:cs="Arial"/>
+          <w:sz w:val="24"/>
+          <w:szCs w:val="24"/>
+        </w:rPr>
+        <w:t xml:space="preserve"> un usuario, que bien desea comprar o que ya haya comprado.</w:t>
+      </w:r>
     </w:p>
     <w:p>
       <w:r>
@@ -4204,13 +4385,13 @@
           <w:noProof/>
         </w:rPr>
         <w:drawing>
-          <wp:anchor distT="0" distB="0" distL="114300" distR="114300" simplePos="0" relativeHeight="251666432" behindDoc="1" locked="0" layoutInCell="1" allowOverlap="1" wp14:anchorId="7BA21BE8" wp14:editId="5EAB2349">
+          <wp:anchor distT="0" distB="0" distL="114300" distR="114300" simplePos="0" relativeHeight="251666432" behindDoc="1" locked="0" layoutInCell="1" allowOverlap="1" wp14:anchorId="7BA21BE8" wp14:editId="17E40E17">
             <wp:simplePos x="0" y="0"/>
             <wp:positionH relativeFrom="margin">
               <wp:posOffset>-765810</wp:posOffset>
             </wp:positionH>
             <wp:positionV relativeFrom="paragraph">
-              <wp:posOffset>288290</wp:posOffset>
+              <wp:posOffset>454544</wp:posOffset>
             </wp:positionV>
             <wp:extent cx="6905625" cy="4829175"/>
             <wp:effectExtent l="0" t="0" r="9525" b="9525"/>
@@ -4294,24 +4475,42 @@
       </w:pPr>
       <w:r>
         <w:rPr>
+          <w:rFonts w:ascii="Arial" w:hAnsi="Arial" w:cs="Arial"/>
+          <w:sz w:val="24"/>
+          <w:szCs w:val="24"/>
+        </w:rPr>
+        <w:t>El diagrama de secuencia para registrar un nuevo usuario</w:t>
+      </w:r>
+      <w:r>
+        <w:rPr>
+          <w:rFonts w:ascii="Arial" w:hAnsi="Arial" w:cs="Arial"/>
+          <w:sz w:val="24"/>
+          <w:szCs w:val="24"/>
+        </w:rPr>
+        <w:t xml:space="preserve"> para el sistema de AXIS, el comportamiento corresponde a lo que un actor debe realizar y el sistema realiza para poder llevar a cabo el proceso de registro de un usuario y el tiempo de vida que lleva a cabo el sistema en cada acción necesaria para este desarrollo.</w:t>
+      </w:r>
+    </w:p>
+    <w:p>
+      <w:r>
+        <w:rPr>
           <w:noProof/>
         </w:rPr>
         <w:drawing>
-          <wp:anchor distT="0" distB="0" distL="114300" distR="114300" simplePos="0" relativeHeight="251669504" behindDoc="1" locked="0" layoutInCell="1" allowOverlap="1" wp14:anchorId="0C7CC936" wp14:editId="6CC60FE4">
+          <wp:anchor distT="0" distB="0" distL="114300" distR="114300" simplePos="0" relativeHeight="251669504" behindDoc="1" locked="0" layoutInCell="1" allowOverlap="1" wp14:anchorId="0C7CC936" wp14:editId="55137E06">
             <wp:simplePos x="0" y="0"/>
-            <wp:positionH relativeFrom="column">
-              <wp:posOffset>-756285</wp:posOffset>
+            <wp:positionH relativeFrom="margin">
+              <wp:align>center</wp:align>
             </wp:positionH>
             <wp:positionV relativeFrom="paragraph">
-              <wp:posOffset>859790</wp:posOffset>
+              <wp:posOffset>360622</wp:posOffset>
             </wp:positionV>
-            <wp:extent cx="6847205" cy="4015105"/>
-            <wp:effectExtent l="0" t="0" r="0" b="4445"/>
+            <wp:extent cx="6847205" cy="4771390"/>
+            <wp:effectExtent l="0" t="0" r="0" b="0"/>
             <wp:wrapTight wrapText="bothSides">
               <wp:wrapPolygon edited="0">
                 <wp:start x="0" y="0"/>
-                <wp:lineTo x="0" y="21521"/>
-                <wp:lineTo x="21514" y="21521"/>
+                <wp:lineTo x="0" y="21474"/>
+                <wp:lineTo x="21514" y="21474"/>
                 <wp:lineTo x="21514" y="0"/>
                 <wp:lineTo x="0" y="0"/>
               </wp:wrapPolygon>
@@ -4342,7 +4541,7 @@
                   <pic:spPr>
                     <a:xfrm>
                       <a:off x="0" y="0"/>
-                      <a:ext cx="6847205" cy="4015105"/>
+                      <a:ext cx="6847205" cy="4771390"/>
                     </a:xfrm>
                     <a:prstGeom prst="rect">
                       <a:avLst/>
@@ -4360,24 +4559,7 @@
           </wp:anchor>
         </w:drawing>
       </w:r>
-      <w:r>
-        <w:rPr>
-          <w:rFonts w:ascii="Arial" w:hAnsi="Arial" w:cs="Arial"/>
-          <w:sz w:val="24"/>
-          <w:szCs w:val="24"/>
-        </w:rPr>
-        <w:t>El diagrama de secuencia para registrar un nuevo usuario</w:t>
-      </w:r>
-      <w:r>
-        <w:rPr>
-          <w:rFonts w:ascii="Arial" w:hAnsi="Arial" w:cs="Arial"/>
-          <w:sz w:val="24"/>
-          <w:szCs w:val="24"/>
-        </w:rPr>
-        <w:t xml:space="preserve"> para el sistema de AXIS, el comportamiento corresponde a lo que un actor debe realizar y el sistema realiza para poder llevar a cabo el proceso de registro de un usuario y el tiempo de vida que lleva a cabo el sistema en cada acción necesaria para este desarrollo.</w:t>
-      </w:r>
     </w:p>
-    <w:p/>
     <w:p>
       <w:pPr>
         <w:rPr>
@@ -4405,9 +4587,19 @@
     <w:p>
       <w:pPr>
         <w:jc w:val="both"/>
+        <w:rPr>
+          <w:rFonts w:ascii="Arial" w:hAnsi="Arial" w:cs="Arial"/>
+          <w:sz w:val="24"/>
+          <w:szCs w:val="24"/>
+        </w:rPr>
       </w:pPr>
       <w:bookmarkStart w:id="11" w:name="_Toc94795843"/>
       <w:r>
+        <w:rPr>
+          <w:rFonts w:ascii="Arial" w:hAnsi="Arial" w:cs="Arial"/>
+          <w:sz w:val="24"/>
+          <w:szCs w:val="24"/>
+        </w:rPr>
         <w:t>En el siguiente diagrama de secuencia muestra el procedimiento para generar una comprar de productos dentro del sistema Axis, esté proceso requiere forzosamente tener iniciada una sesión y en caso contrario, crear una cuenta, ya que para proceder con la compra de un producto se van a generar entidades para guardar los datos para el envío, el método de pago y el registro de productos que fueron comprados.</w:t>
       </w:r>
     </w:p>
@@ -4475,8 +4667,14 @@
     <w:p>
       <w:pPr>
         <w:jc w:val="center"/>
-      </w:pPr>
-      <w:r>
+        <w:rPr>
+          <w:rFonts w:ascii="Arial" w:hAnsi="Arial" w:cs="Arial"/>
+        </w:rPr>
+      </w:pPr>
+      <w:r>
+        <w:rPr>
+          <w:rFonts w:ascii="Arial" w:hAnsi="Arial" w:cs="Arial"/>
+        </w:rPr>
         <w:t>Imagen 1. Diagrama de secuencia Comprar producto</w:t>
       </w:r>
     </w:p>
@@ -4545,16 +4743,22 @@
       <w:pPr>
         <w:jc w:val="center"/>
         <w:rPr>
-          <w:rFonts w:ascii="Times New Roman" w:hAnsi="Times New Roman"/>
+          <w:rFonts w:ascii="Arial" w:hAnsi="Arial" w:cs="Arial"/>
           <w:b/>
           <w:sz w:val="28"/>
           <w:szCs w:val="26"/>
         </w:rPr>
       </w:pPr>
       <w:r>
+        <w:rPr>
+          <w:rFonts w:ascii="Arial" w:hAnsi="Arial" w:cs="Arial"/>
+        </w:rPr>
         <w:t>Imagen 2. Continuación de la imagen 1.</w:t>
       </w:r>
       <w:r>
+        <w:rPr>
+          <w:rFonts w:ascii="Arial" w:hAnsi="Arial" w:cs="Arial"/>
+        </w:rPr>
         <w:br w:type="page"/>
       </w:r>
     </w:p>
@@ -4596,13 +4800,13 @@
           <w:noProof/>
         </w:rPr>
         <w:drawing>
-          <wp:anchor distT="0" distB="0" distL="114300" distR="114300" simplePos="0" relativeHeight="251662336" behindDoc="1" locked="0" layoutInCell="1" allowOverlap="1" wp14:anchorId="79200568" wp14:editId="1ADBE3AC">
+          <wp:anchor distT="0" distB="0" distL="114300" distR="114300" simplePos="0" relativeHeight="251662336" behindDoc="1" locked="0" layoutInCell="1" allowOverlap="1" wp14:anchorId="79200568" wp14:editId="277AE223">
             <wp:simplePos x="0" y="0"/>
             <wp:positionH relativeFrom="margin">
-              <wp:posOffset>-661035</wp:posOffset>
+              <wp:posOffset>-611158</wp:posOffset>
             </wp:positionH>
             <wp:positionV relativeFrom="page">
-              <wp:posOffset>2486025</wp:posOffset>
+              <wp:posOffset>2668905</wp:posOffset>
             </wp:positionV>
             <wp:extent cx="6810375" cy="4043680"/>
             <wp:effectExtent l="0" t="0" r="9525" b="0"/>
@@ -4769,6 +4973,7 @@
       </w:r>
       <w:bookmarkEnd w:id="15"/>
     </w:p>
+    <w:p/>
     <w:p>
       <w:pPr>
         <w:pStyle w:val="Prrafodelista"/>
@@ -4812,88 +5017,7 @@
           <w:szCs w:val="24"/>
           <w:lang w:val="en-US"/>
         </w:rPr>
-        <w:t>Production and dissemination of the</w:t>
-      </w:r>
-      <w:r>
-        <w:rPr>
-          <w:rFonts w:ascii="Arial" w:hAnsi="Arial" w:cs="Arial"/>
-          <w:sz w:val="24"/>
-          <w:szCs w:val="24"/>
-          <w:lang w:val="en-US"/>
-        </w:rPr>
-        <w:t xml:space="preserve"> </w:t>
-      </w:r>
-      <w:r>
-        <w:rPr>
-          <w:rFonts w:ascii="Arial" w:hAnsi="Arial" w:cs="Arial"/>
-          <w:sz w:val="24"/>
-          <w:szCs w:val="24"/>
-          <w:lang w:val="en-US"/>
-        </w:rPr>
-        <w:t>Supplement to the Official Journal of the</w:t>
-      </w:r>
-      <w:r>
-        <w:rPr>
-          <w:rFonts w:ascii="Arial" w:hAnsi="Arial" w:cs="Arial"/>
-          <w:sz w:val="24"/>
-          <w:szCs w:val="24"/>
-          <w:lang w:val="en-US"/>
-        </w:rPr>
-        <w:t xml:space="preserve"> </w:t>
-      </w:r>
-      <w:r>
-        <w:rPr>
-          <w:rFonts w:ascii="Arial" w:hAnsi="Arial" w:cs="Arial"/>
-          <w:sz w:val="24"/>
-          <w:szCs w:val="24"/>
-          <w:lang w:val="en-US"/>
-        </w:rPr>
-        <w:t>European Union: TED website, OJS DVD-ROM</w:t>
-      </w:r>
-      <w:r>
-        <w:rPr>
-          <w:rFonts w:ascii="Arial" w:hAnsi="Arial" w:cs="Arial"/>
-          <w:sz w:val="24"/>
-          <w:szCs w:val="24"/>
-          <w:lang w:val="en-US"/>
-        </w:rPr>
-        <w:t xml:space="preserve"> </w:t>
-      </w:r>
-      <w:r>
-        <w:rPr>
-          <w:rFonts w:ascii="Arial" w:hAnsi="Arial" w:cs="Arial"/>
-          <w:sz w:val="24"/>
-          <w:szCs w:val="24"/>
-          <w:lang w:val="en-US"/>
-        </w:rPr>
-        <w:t>and related offline and online media</w:t>
-      </w:r>
-      <w:r>
-        <w:rPr>
-          <w:rFonts w:ascii="Arial" w:hAnsi="Arial" w:cs="Arial"/>
-          <w:sz w:val="24"/>
-          <w:szCs w:val="24"/>
-          <w:lang w:val="en-US"/>
-        </w:rPr>
-        <w:t xml:space="preserve"> </w:t>
-      </w:r>
-      <w:r>
-        <w:rPr>
-          <w:rFonts w:ascii="Arial" w:hAnsi="Arial" w:cs="Arial"/>
-          <w:sz w:val="24"/>
-          <w:szCs w:val="24"/>
-          <w:lang w:val="en-US"/>
-        </w:rPr>
-        <w:t>Software Architecture Document</w:t>
-      </w:r>
-      <w:r>
-        <w:rPr>
-          <w:rFonts w:ascii="Arial" w:hAnsi="Arial" w:cs="Arial"/>
-          <w:sz w:val="24"/>
-          <w:szCs w:val="24"/>
-          <w:lang w:val="en-US"/>
-        </w:rPr>
-        <w:t>.</w:t>
+        <w:t>Production and dissemination of the Supplement to the Official Journal of the European Union: TED website, OJS DVD-ROM and related offline and online media Software Architecture Document.</w:t>
       </w:r>
     </w:p>
     <w:p>
@@ -4917,43 +5041,7 @@
           <w:szCs w:val="24"/>
           <w:lang w:val="en-US"/>
         </w:rPr>
-        <w:t>READERSOURCING 2.0</w:t>
-      </w:r>
-      <w:r>
-        <w:rPr>
-          <w:rFonts w:ascii="Arial" w:hAnsi="Arial" w:cs="Arial"/>
-          <w:sz w:val="24"/>
-          <w:szCs w:val="24"/>
-          <w:lang w:val="en-US"/>
-        </w:rPr>
-        <w:t xml:space="preserve"> </w:t>
-      </w:r>
-      <w:r>
-        <w:rPr>
-          <w:rFonts w:ascii="Arial" w:hAnsi="Arial" w:cs="Arial"/>
-          <w:sz w:val="24"/>
-          <w:szCs w:val="24"/>
-          <w:lang w:val="en-US"/>
-        </w:rPr>
-        <w:t>TECHNICAL DOCUMENTATION</w:t>
-      </w:r>
-      <w:r>
-        <w:rPr>
-          <w:rFonts w:ascii="Arial" w:hAnsi="Arial" w:cs="Arial"/>
-          <w:sz w:val="24"/>
-          <w:szCs w:val="24"/>
-          <w:lang w:val="en-US"/>
-        </w:rPr>
-        <w:t xml:space="preserve"> </w:t>
-      </w:r>
-      <w:r>
-        <w:rPr>
-          <w:rFonts w:ascii="Arial" w:hAnsi="Arial" w:cs="Arial"/>
-          <w:sz w:val="24"/>
-          <w:szCs w:val="24"/>
-          <w:lang w:val="en-US"/>
-        </w:rPr>
-        <w:t>MICHAEL SOPRANO AND STEFANO MIZZARO</w:t>
+        <w:t>READERSOURCING 2.0 TECHNICAL DOCUMENTATION MICHAEL SOPRANO AND STEFANO MIZZARO</w:t>
       </w:r>
     </w:p>
     <w:p>
@@ -4977,43 +5065,7 @@
           <w:szCs w:val="24"/>
           <w:lang w:val="en-US"/>
         </w:rPr>
-        <w:t>MVC Implementation in Laravel Framework</w:t>
-      </w:r>
-      <w:r>
-        <w:rPr>
-          <w:rFonts w:ascii="Arial" w:hAnsi="Arial" w:cs="Arial"/>
-          <w:sz w:val="24"/>
-          <w:szCs w:val="24"/>
-          <w:lang w:val="en-US"/>
-        </w:rPr>
-        <w:t xml:space="preserve"> </w:t>
-      </w:r>
-      <w:r>
-        <w:rPr>
-          <w:rFonts w:ascii="Arial" w:hAnsi="Arial" w:cs="Arial"/>
-          <w:sz w:val="24"/>
-          <w:szCs w:val="24"/>
-          <w:lang w:val="en-US"/>
-        </w:rPr>
-        <w:t>for Development Web-Based E-Commerce</w:t>
-      </w:r>
-      <w:r>
-        <w:rPr>
-          <w:rFonts w:ascii="Arial" w:hAnsi="Arial" w:cs="Arial"/>
-          <w:sz w:val="24"/>
-          <w:szCs w:val="24"/>
-          <w:lang w:val="en-US"/>
-        </w:rPr>
-        <w:t xml:space="preserve"> </w:t>
-      </w:r>
-      <w:r>
-        <w:rPr>
-          <w:rFonts w:ascii="Arial" w:hAnsi="Arial" w:cs="Arial"/>
-          <w:sz w:val="24"/>
-          <w:szCs w:val="24"/>
-          <w:lang w:val="en-US"/>
-        </w:rPr>
-        <w:t>Applications</w:t>
+        <w:t>MVC Implementation in Laravel Framework for Development Web-Based E-Commerce Applications</w:t>
       </w:r>
     </w:p>
     <w:p>
@@ -5037,79 +5089,7 @@
           <w:szCs w:val="24"/>
           <w:lang w:val="en-US"/>
         </w:rPr>
-        <w:t>Article</w:t>
-      </w:r>
-      <w:r>
-        <w:rPr>
-          <w:rFonts w:ascii="Arial" w:hAnsi="Arial" w:cs="Arial"/>
-          <w:sz w:val="24"/>
-          <w:szCs w:val="24"/>
-          <w:lang w:val="en-US"/>
-        </w:rPr>
-        <w:t xml:space="preserve">. </w:t>
-      </w:r>
-      <w:r>
-        <w:rPr>
-          <w:rFonts w:ascii="Arial" w:hAnsi="Arial" w:cs="Arial"/>
-          <w:sz w:val="24"/>
-          <w:szCs w:val="24"/>
-          <w:lang w:val="en-US"/>
-        </w:rPr>
-        <w:t>Design and Implementation of a Metadata Repository about</w:t>
-      </w:r>
-      <w:r>
-        <w:rPr>
-          <w:rFonts w:ascii="Arial" w:hAnsi="Arial" w:cs="Arial"/>
-          <w:sz w:val="24"/>
-          <w:szCs w:val="24"/>
-          <w:lang w:val="en-US"/>
-        </w:rPr>
-        <w:t xml:space="preserve"> </w:t>
-      </w:r>
-      <w:r>
-        <w:rPr>
-          <w:rFonts w:ascii="Arial" w:hAnsi="Arial" w:cs="Arial"/>
-          <w:sz w:val="24"/>
-          <w:szCs w:val="24"/>
-          <w:lang w:val="en-US"/>
-        </w:rPr>
-        <w:t>UML Class</w:t>
-      </w:r>
-      <w:r>
-        <w:rPr>
-          <w:rFonts w:ascii="Arial" w:hAnsi="Arial" w:cs="Arial"/>
-          <w:sz w:val="24"/>
-          <w:szCs w:val="24"/>
-          <w:lang w:val="en-US"/>
-        </w:rPr>
-        <w:t xml:space="preserve"> </w:t>
-      </w:r>
-      <w:r>
-        <w:rPr>
-          <w:rFonts w:ascii="Arial" w:hAnsi="Arial" w:cs="Arial"/>
-          <w:sz w:val="24"/>
-          <w:szCs w:val="24"/>
-          <w:lang w:val="en-US"/>
-        </w:rPr>
-        <w:t>Diagrams. A Software Tool Supporting the</w:t>
-      </w:r>
-      <w:r>
-        <w:rPr>
-          <w:rFonts w:ascii="Arial" w:hAnsi="Arial" w:cs="Arial"/>
-          <w:sz w:val="24"/>
-          <w:szCs w:val="24"/>
-          <w:lang w:val="en-US"/>
-        </w:rPr>
-        <w:t xml:space="preserve"> </w:t>
-      </w:r>
-      <w:r>
-        <w:rPr>
-          <w:rFonts w:ascii="Arial" w:hAnsi="Arial" w:cs="Arial"/>
-          <w:sz w:val="24"/>
-          <w:szCs w:val="24"/>
-          <w:lang w:val="en-US"/>
-        </w:rPr>
-        <w:t>Automatic Feeding of the Repository</w:t>
+        <w:t>Article. Design and Implementation of a Metadata Repository about UML Class Diagrams. A Software Tool Supporting the Automatic Feeding of the Repository</w:t>
       </w:r>
     </w:p>
     <w:p>

</xml_diff>

<commit_message>
Modifique un error en la imagen del diagrama de robustez comprar producto.
</commit_message>
<xml_diff>
--- a/Casos de Uso/Diseño.docx
+++ b/Casos de Uso/Diseño.docx
@@ -3279,7 +3279,16 @@
                 <w:sz w:val="18"/>
                 <w:szCs w:val="18"/>
               </w:rPr>
-              <w:t>05</w:t>
+              <w:t>0</w:t>
+            </w:r>
+            <w:r>
+              <w:rPr>
+                <w:rFonts w:ascii="Arial" w:hAnsi="Arial" w:cs="Arial"/>
+                <w:bCs/>
+                <w:sz w:val="18"/>
+                <w:szCs w:val="18"/>
+              </w:rPr>
+              <w:t>4</w:t>
             </w:r>
             <w:r>
               <w:rPr>
@@ -3322,16 +3331,7 @@
                 <w:sz w:val="18"/>
                 <w:szCs w:val="18"/>
               </w:rPr>
-              <w:t xml:space="preserve"> una descripción para el diagrama de secuencia realizar un comentario, y corregí el diagrama de robustez </w:t>
-            </w:r>
-            <w:r>
-              <w:rPr>
-                <w:rFonts w:ascii="Arial" w:hAnsi="Arial" w:cs="Arial"/>
-                <w:bCs/>
-                <w:sz w:val="18"/>
-                <w:szCs w:val="18"/>
-              </w:rPr>
-              <w:t>registrar un usuario</w:t>
+              <w:t xml:space="preserve"> una descripción para el diagrama de secuencia realizar un comentario, y corregí el diagrama de robustez registrar un usuario</w:t>
             </w:r>
           </w:p>
         </w:tc>
@@ -3356,6 +3356,107 @@
                 <w:szCs w:val="18"/>
               </w:rPr>
               <w:t>1.12</w:t>
+            </w:r>
+          </w:p>
+        </w:tc>
+      </w:tr>
+      <w:tr>
+        <w:trPr>
+          <w:trHeight w:val="263"/>
+        </w:trPr>
+        <w:tc>
+          <w:tcPr>
+            <w:tcW w:w="1699" w:type="dxa"/>
+          </w:tcPr>
+          <w:p>
+            <w:pPr>
+              <w:rPr>
+                <w:rFonts w:ascii="Arial" w:hAnsi="Arial" w:cs="Arial"/>
+                <w:bCs/>
+                <w:sz w:val="18"/>
+                <w:szCs w:val="18"/>
+              </w:rPr>
+            </w:pPr>
+            <w:r>
+              <w:rPr>
+                <w:rFonts w:ascii="Arial" w:hAnsi="Arial" w:cs="Arial"/>
+                <w:bCs/>
+                <w:sz w:val="18"/>
+                <w:szCs w:val="18"/>
+              </w:rPr>
+              <w:t>Miguel Guzman</w:t>
+            </w:r>
+          </w:p>
+        </w:tc>
+        <w:tc>
+          <w:tcPr>
+            <w:tcW w:w="992" w:type="dxa"/>
+          </w:tcPr>
+          <w:p>
+            <w:pPr>
+              <w:rPr>
+                <w:rFonts w:ascii="Arial" w:hAnsi="Arial" w:cs="Arial"/>
+                <w:bCs/>
+                <w:sz w:val="18"/>
+                <w:szCs w:val="18"/>
+              </w:rPr>
+            </w:pPr>
+            <w:r>
+              <w:rPr>
+                <w:rFonts w:ascii="Arial" w:hAnsi="Arial" w:cs="Arial"/>
+                <w:bCs/>
+                <w:sz w:val="18"/>
+                <w:szCs w:val="18"/>
+              </w:rPr>
+              <w:t>04/02/22</w:t>
+            </w:r>
+          </w:p>
+        </w:tc>
+        <w:tc>
+          <w:tcPr>
+            <w:tcW w:w="7374" w:type="dxa"/>
+          </w:tcPr>
+          <w:p>
+            <w:pPr>
+              <w:rPr>
+                <w:rFonts w:ascii="Arial" w:hAnsi="Arial" w:cs="Arial"/>
+                <w:bCs/>
+                <w:sz w:val="18"/>
+                <w:szCs w:val="18"/>
+              </w:rPr>
+            </w:pPr>
+            <w:r>
+              <w:rPr>
+                <w:rFonts w:ascii="Arial" w:hAnsi="Arial" w:cs="Arial"/>
+                <w:bCs/>
+                <w:sz w:val="18"/>
+                <w:szCs w:val="18"/>
+              </w:rPr>
+              <w:t>Modifique un error en la imagen del diagrama de robustez comprar producto.</w:t>
+            </w:r>
+          </w:p>
+        </w:tc>
+        <w:tc>
+          <w:tcPr>
+            <w:tcW w:w="992" w:type="dxa"/>
+          </w:tcPr>
+          <w:p>
+            <w:pPr>
+              <w:rPr>
+                <w:rFonts w:ascii="Arial" w:hAnsi="Arial" w:cs="Arial"/>
+                <w:bCs/>
+                <w:sz w:val="18"/>
+                <w:szCs w:val="18"/>
+              </w:rPr>
+            </w:pPr>
+            <w:r>
+              <w:rPr>
+                <w:rFonts w:ascii="Arial" w:hAnsi="Arial" w:cs="Arial"/>
+                <w:bCs/>
+                <w:sz w:val="18"/>
+                <w:szCs w:val="18"/>
+              </w:rPr>
+              <w:t>1.13</w:t>
             </w:r>
           </w:p>
         </w:tc>
@@ -3930,26 +4031,26 @@
           <w:noProof/>
         </w:rPr>
         <w:drawing>
-          <wp:anchor distT="0" distB="0" distL="114300" distR="114300" simplePos="0" relativeHeight="251664384" behindDoc="1" locked="0" layoutInCell="1" allowOverlap="1" wp14:anchorId="34B0F4B3" wp14:editId="5C67BD07">
+          <wp:anchor distT="0" distB="0" distL="114300" distR="114300" simplePos="0" relativeHeight="251671552" behindDoc="1" locked="0" layoutInCell="1" allowOverlap="1" wp14:anchorId="537659B6" wp14:editId="1C1281B8">
             <wp:simplePos x="0" y="0"/>
             <wp:positionH relativeFrom="margin">
-              <wp:posOffset>-738505</wp:posOffset>
+              <wp:align>center</wp:align>
             </wp:positionH>
             <wp:positionV relativeFrom="page">
-              <wp:posOffset>2874010</wp:posOffset>
+              <wp:posOffset>3018485</wp:posOffset>
             </wp:positionV>
-            <wp:extent cx="7198360" cy="5344795"/>
-            <wp:effectExtent l="0" t="0" r="2540" b="8255"/>
+            <wp:extent cx="7168464" cy="3630180"/>
+            <wp:effectExtent l="0" t="0" r="0" b="8890"/>
             <wp:wrapTight wrapText="bothSides">
               <wp:wrapPolygon edited="0">
                 <wp:start x="0" y="0"/>
-                <wp:lineTo x="0" y="21556"/>
-                <wp:lineTo x="21550" y="21556"/>
-                <wp:lineTo x="21550" y="0"/>
+                <wp:lineTo x="0" y="21540"/>
+                <wp:lineTo x="21527" y="21540"/>
+                <wp:lineTo x="21527" y="0"/>
                 <wp:lineTo x="0" y="0"/>
               </wp:wrapPolygon>
             </wp:wrapTight>
-            <wp:docPr id="1" name="Imagen 1" descr="Imagen en blanco y negro de un mapa&#10;&#10;Descripción generada automáticamente con confianza baja"/>
+            <wp:docPr id="3" name="Imagen 3" descr="Imagen en blanco y negro de un mapa&#10;&#10;Descripción generada automáticamente con confianza baja"/>
             <wp:cNvGraphicFramePr>
               <a:graphicFrameLocks xmlns:a="http://schemas.openxmlformats.org/drawingml/2006/main" noChangeAspect="1"/>
             </wp:cNvGraphicFramePr>
@@ -3957,12 +4058,12 @@
               <a:graphicData uri="http://schemas.openxmlformats.org/drawingml/2006/picture">
                 <pic:pic xmlns:pic="http://schemas.openxmlformats.org/drawingml/2006/picture">
                   <pic:nvPicPr>
-                    <pic:cNvPr id="1" name="Imagen 1" descr="Imagen en blanco y negro de un mapa&#10;&#10;Descripción generada automáticamente con confianza baja"/>
+                    <pic:cNvPr id="3" name="Imagen 3" descr="Imagen en blanco y negro de un mapa&#10;&#10;Descripción generada automáticamente con confianza baja"/>
                     <pic:cNvPicPr>
-                      <a:picLocks noChangeAspect="1" noChangeArrowheads="1"/>
+                      <a:picLocks noChangeAspect="1"/>
                     </pic:cNvPicPr>
                   </pic:nvPicPr>
-                  <pic:blipFill rotWithShape="1">
+                  <pic:blipFill>
                     <a:blip r:embed="rId11">
                       <a:extLst>
                         <a:ext uri="{28A0092B-C50C-407E-A947-70E740481C1C}">
@@ -3970,13 +4071,15 @@
                         </a:ext>
                       </a:extLst>
                     </a:blip>
-                    <a:srcRect r="1526" b="619"/>
-                    <a:stretch/>
+                    <a:srcRect/>
+                    <a:stretch>
+                      <a:fillRect/>
+                    </a:stretch>
                   </pic:blipFill>
                   <pic:spPr bwMode="auto">
                     <a:xfrm>
                       <a:off x="0" y="0"/>
-                      <a:ext cx="7198360" cy="5344795"/>
+                      <a:ext cx="7168464" cy="3630180"/>
                     </a:xfrm>
                     <a:prstGeom prst="rect">
                       <a:avLst/>
@@ -3985,11 +4088,6 @@
                     <a:ln>
                       <a:noFill/>
                     </a:ln>
-                    <a:extLst>
-                      <a:ext uri="{53640926-AAD7-44D8-BBD7-CCE9431645EC}">
-                        <a14:shadowObscured xmlns:a14="http://schemas.microsoft.com/office/drawing/2010/main"/>
-                      </a:ext>
-                    </a:extLst>
                   </pic:spPr>
                 </pic:pic>
               </a:graphicData>
@@ -4344,23 +4442,7 @@
           <w:sz w:val="24"/>
           <w:szCs w:val="24"/>
         </w:rPr>
-        <w:t>realizar un comentario</w:t>
-      </w:r>
-      <w:r>
-        <w:rPr>
-          <w:rFonts w:ascii="Arial" w:hAnsi="Arial" w:cs="Arial"/>
-          <w:sz w:val="24"/>
-          <w:szCs w:val="24"/>
-        </w:rPr>
-        <w:t xml:space="preserve"> para el sistema de AXIS, el comportamiento corresponde a lo que un actor debe realizar y el sistema realiza para poder llevar a cabo el proceso de </w:t>
-      </w:r>
-      <w:r>
-        <w:rPr>
-          <w:rFonts w:ascii="Arial" w:hAnsi="Arial" w:cs="Arial"/>
-          <w:sz w:val="24"/>
-          <w:szCs w:val="24"/>
-        </w:rPr>
-        <w:t xml:space="preserve">comentar un producto por </w:t>
+        <w:t xml:space="preserve">realizar un comentario para el sistema de AXIS, el comportamiento corresponde a lo que un actor debe realizar y el sistema realiza para poder llevar a cabo el proceso de comentar un producto por </w:t>
       </w:r>
       <w:r>
         <w:rPr>

</xml_diff>

<commit_message>
Agregué el diagrama de clases y su descripción.
</commit_message>
<xml_diff>
--- a/Casos de Uso/Diseño.docx
+++ b/Casos de Uso/Diseño.docx
@@ -3461,6 +3461,107 @@
           </w:p>
         </w:tc>
       </w:tr>
+      <w:tr>
+        <w:trPr>
+          <w:trHeight w:val="263"/>
+        </w:trPr>
+        <w:tc>
+          <w:tcPr>
+            <w:tcW w:w="1699" w:type="dxa"/>
+          </w:tcPr>
+          <w:p>
+            <w:pPr>
+              <w:rPr>
+                <w:rFonts w:ascii="Arial" w:hAnsi="Arial" w:cs="Arial"/>
+                <w:bCs/>
+                <w:sz w:val="18"/>
+                <w:szCs w:val="18"/>
+              </w:rPr>
+            </w:pPr>
+            <w:r>
+              <w:rPr>
+                <w:rFonts w:ascii="Arial" w:hAnsi="Arial" w:cs="Arial"/>
+                <w:bCs/>
+                <w:sz w:val="18"/>
+                <w:szCs w:val="18"/>
+              </w:rPr>
+              <w:t>Miguel Guzman</w:t>
+            </w:r>
+          </w:p>
+        </w:tc>
+        <w:tc>
+          <w:tcPr>
+            <w:tcW w:w="992" w:type="dxa"/>
+          </w:tcPr>
+          <w:p>
+            <w:pPr>
+              <w:rPr>
+                <w:rFonts w:ascii="Arial" w:hAnsi="Arial" w:cs="Arial"/>
+                <w:bCs/>
+                <w:sz w:val="18"/>
+                <w:szCs w:val="18"/>
+              </w:rPr>
+            </w:pPr>
+            <w:r>
+              <w:rPr>
+                <w:rFonts w:ascii="Arial" w:hAnsi="Arial" w:cs="Arial"/>
+                <w:bCs/>
+                <w:sz w:val="18"/>
+                <w:szCs w:val="18"/>
+              </w:rPr>
+              <w:t>04/02/22</w:t>
+            </w:r>
+          </w:p>
+        </w:tc>
+        <w:tc>
+          <w:tcPr>
+            <w:tcW w:w="7374" w:type="dxa"/>
+          </w:tcPr>
+          <w:p>
+            <w:pPr>
+              <w:rPr>
+                <w:rFonts w:ascii="Arial" w:hAnsi="Arial" w:cs="Arial"/>
+                <w:bCs/>
+                <w:sz w:val="18"/>
+                <w:szCs w:val="18"/>
+              </w:rPr>
+            </w:pPr>
+            <w:r>
+              <w:rPr>
+                <w:rFonts w:ascii="Arial" w:hAnsi="Arial" w:cs="Arial"/>
+                <w:bCs/>
+                <w:sz w:val="18"/>
+                <w:szCs w:val="18"/>
+              </w:rPr>
+              <w:t>Agregué el diagrama de clases con su pequeña descripción.</w:t>
+            </w:r>
+          </w:p>
+        </w:tc>
+        <w:tc>
+          <w:tcPr>
+            <w:tcW w:w="992" w:type="dxa"/>
+          </w:tcPr>
+          <w:p>
+            <w:pPr>
+              <w:rPr>
+                <w:rFonts w:ascii="Arial" w:hAnsi="Arial" w:cs="Arial"/>
+                <w:bCs/>
+                <w:sz w:val="18"/>
+                <w:szCs w:val="18"/>
+              </w:rPr>
+            </w:pPr>
+            <w:r>
+              <w:rPr>
+                <w:rFonts w:ascii="Arial" w:hAnsi="Arial" w:cs="Arial"/>
+                <w:bCs/>
+                <w:sz w:val="18"/>
+                <w:szCs w:val="18"/>
+              </w:rPr>
+              <w:t>1.14</w:t>
+            </w:r>
+          </w:p>
+        </w:tc>
+      </w:tr>
     </w:tbl>
     <w:p/>
     <w:p/>
@@ -3495,7 +3596,6 @@
         <w:rPr>
           <w:rFonts w:ascii="Arial" w:hAnsi="Arial" w:cs="Arial"/>
         </w:rPr>
-        <w:lastRenderedPageBreak/>
         <w:t>Diagramas de robustez</w:t>
       </w:r>
       <w:bookmarkEnd w:id="0"/>
@@ -3600,61 +3700,7 @@
           <w:sz w:val="24"/>
           <w:szCs w:val="24"/>
         </w:rPr>
-        <w:t xml:space="preserve">En inicio de sesión tenemos el funcionamiento detallado de este. El cliente estando en la página principal le da </w:t>
-      </w:r>
-      <w:proofErr w:type="spellStart"/>
-      <w:r>
-        <w:rPr>
-          <w:rFonts w:ascii="Arial" w:hAnsi="Arial" w:cs="Arial"/>
-          <w:sz w:val="24"/>
-          <w:szCs w:val="24"/>
-        </w:rPr>
-        <w:t>click</w:t>
-      </w:r>
-      <w:proofErr w:type="spellEnd"/>
-      <w:r>
-        <w:rPr>
-          <w:rFonts w:ascii="Arial" w:hAnsi="Arial" w:cs="Arial"/>
-          <w:sz w:val="24"/>
-          <w:szCs w:val="24"/>
-        </w:rPr>
-        <w:t xml:space="preserve"> en el vínculo “identificarse”, así lo dirige a la página de inicio de sesión, en la página podrá iniciar sesión si es que ya tiene una cuenta introduce los datos e inicia sesión, en caso de no acordarse de la contraseña, podrá recuperar dando </w:t>
-      </w:r>
-      <w:proofErr w:type="spellStart"/>
-      <w:r>
-        <w:rPr>
-          <w:rFonts w:ascii="Arial" w:hAnsi="Arial" w:cs="Arial"/>
-          <w:sz w:val="24"/>
-          <w:szCs w:val="24"/>
-        </w:rPr>
-        <w:t>click</w:t>
-      </w:r>
-      <w:proofErr w:type="spellEnd"/>
-      <w:r>
-        <w:rPr>
-          <w:rFonts w:ascii="Arial" w:hAnsi="Arial" w:cs="Arial"/>
-          <w:sz w:val="24"/>
-          <w:szCs w:val="24"/>
-        </w:rPr>
-        <w:t xml:space="preserve"> en “olvidé la contraseña”, en caso de no tener cuenta, podrás registrarte dándole </w:t>
-      </w:r>
-      <w:proofErr w:type="spellStart"/>
-      <w:r>
-        <w:rPr>
-          <w:rFonts w:ascii="Arial" w:hAnsi="Arial" w:cs="Arial"/>
-          <w:sz w:val="24"/>
-          <w:szCs w:val="24"/>
-        </w:rPr>
-        <w:t>click</w:t>
-      </w:r>
-      <w:proofErr w:type="spellEnd"/>
-      <w:r>
-        <w:rPr>
-          <w:rFonts w:ascii="Arial" w:hAnsi="Arial" w:cs="Arial"/>
-          <w:sz w:val="24"/>
-          <w:szCs w:val="24"/>
-        </w:rPr>
-        <w:t xml:space="preserve"> en “registrarse” y te desplegará la página de registrarte.</w:t>
+        <w:t>En inicio de sesión tenemos el funcionamiento detallado de este. El cliente estando en la página principal le da click en el vínculo “identificarse”, así lo dirige a la página de inicio de sesión, en la página podrá iniciar sesión si es que ya tiene una cuenta introduce los datos e inicia sesión, en caso de no acordarse de la contraseña, podrá recuperar dando click en “olvidé la contraseña”, en caso de no tener cuenta, podrás registrarte dándole click en “registrarse” y te desplegará la página de registrarte.</w:t>
       </w:r>
     </w:p>
     <w:p>
@@ -3772,79 +3818,7 @@
           <w:sz w:val="24"/>
           <w:szCs w:val="24"/>
         </w:rPr>
-        <w:t xml:space="preserve">En Realizar un comentario tenemos el funcionamiento detallado. En caso de querer realizar un comentario, el cliente le dará </w:t>
-      </w:r>
-      <w:proofErr w:type="spellStart"/>
-      <w:r>
-        <w:rPr>
-          <w:rFonts w:ascii="Arial" w:hAnsi="Arial" w:cs="Arial"/>
-          <w:sz w:val="24"/>
-          <w:szCs w:val="24"/>
-        </w:rPr>
-        <w:t>click</w:t>
-      </w:r>
-      <w:proofErr w:type="spellEnd"/>
-      <w:r>
-        <w:rPr>
-          <w:rFonts w:ascii="Arial" w:hAnsi="Arial" w:cs="Arial"/>
-          <w:sz w:val="24"/>
-          <w:szCs w:val="24"/>
-        </w:rPr>
-        <w:t xml:space="preserve"> en catalogo y buscar el artículo que desea comentar o bien buscar en el cuadro búsqueda, damos </w:t>
-      </w:r>
-      <w:proofErr w:type="spellStart"/>
-      <w:r>
-        <w:rPr>
-          <w:rFonts w:ascii="Arial" w:hAnsi="Arial" w:cs="Arial"/>
-          <w:sz w:val="24"/>
-          <w:szCs w:val="24"/>
-        </w:rPr>
-        <w:t>click</w:t>
-      </w:r>
-      <w:proofErr w:type="spellEnd"/>
-      <w:r>
-        <w:rPr>
-          <w:rFonts w:ascii="Arial" w:hAnsi="Arial" w:cs="Arial"/>
-          <w:sz w:val="24"/>
-          <w:szCs w:val="24"/>
-        </w:rPr>
-        <w:t xml:space="preserve"> en el artículo que se deseamos comentar, el cliente le da </w:t>
-      </w:r>
-      <w:proofErr w:type="spellStart"/>
-      <w:r>
-        <w:rPr>
-          <w:rFonts w:ascii="Arial" w:hAnsi="Arial" w:cs="Arial"/>
-          <w:sz w:val="24"/>
-          <w:szCs w:val="24"/>
-        </w:rPr>
-        <w:t>click</w:t>
-      </w:r>
-      <w:proofErr w:type="spellEnd"/>
-      <w:r>
-        <w:rPr>
-          <w:rFonts w:ascii="Arial" w:hAnsi="Arial" w:cs="Arial"/>
-          <w:sz w:val="24"/>
-          <w:szCs w:val="24"/>
-        </w:rPr>
-        <w:t xml:space="preserve"> en comentar, en caso de no tener iniciada la sesión te pedirá que inicies la sesión, una vez iniciada la sesión, te desplegará la página para que comentes el producto, una vez hecho el comentario le das </w:t>
-      </w:r>
-      <w:proofErr w:type="spellStart"/>
-      <w:r>
-        <w:rPr>
-          <w:rFonts w:ascii="Arial" w:hAnsi="Arial" w:cs="Arial"/>
-          <w:sz w:val="24"/>
-          <w:szCs w:val="24"/>
-        </w:rPr>
-        <w:t>click</w:t>
-      </w:r>
-      <w:proofErr w:type="spellEnd"/>
-      <w:r>
-        <w:rPr>
-          <w:rFonts w:ascii="Arial" w:hAnsi="Arial" w:cs="Arial"/>
-          <w:sz w:val="24"/>
-          <w:szCs w:val="24"/>
-        </w:rPr>
-        <w:t xml:space="preserve"> en comentar y te desplegará a la página del producto. </w:t>
+        <w:t xml:space="preserve">En Realizar un comentario tenemos el funcionamiento detallado. En caso de querer realizar un comentario, el cliente le dará click en catalogo y buscar el artículo que desea comentar o bien buscar en el cuadro búsqueda, damos click en el artículo que se deseamos comentar, el cliente le da click en comentar, en caso de no tener iniciada la sesión te pedirá que inicies la sesión, una vez iniciada la sesión, te desplegará la página para que comentes el producto, una vez hecho el comentario le das click en comentar y te desplegará a la página del producto. </w:t>
       </w:r>
     </w:p>
     <w:p>
@@ -3887,25 +3861,7 @@
           <w:sz w:val="24"/>
           <w:szCs w:val="24"/>
         </w:rPr>
-        <w:t xml:space="preserve">En este diagrama podemos ver que representación del caso de uso de registrar un usuario, el actor inicia el caso de uso en la página principal, donde ingresa al vinculo de identificarse, el sistema le despliega la página de iniciar sesión, una vez de da </w:t>
-      </w:r>
-      <w:proofErr w:type="spellStart"/>
-      <w:r>
-        <w:rPr>
-          <w:rFonts w:ascii="Arial" w:hAnsi="Arial" w:cs="Arial"/>
-          <w:sz w:val="24"/>
-          <w:szCs w:val="24"/>
-        </w:rPr>
-        <w:t>click</w:t>
-      </w:r>
-      <w:proofErr w:type="spellEnd"/>
-      <w:r>
-        <w:rPr>
-          <w:rFonts w:ascii="Arial" w:hAnsi="Arial" w:cs="Arial"/>
-          <w:sz w:val="24"/>
-          <w:szCs w:val="24"/>
-        </w:rPr>
-        <w:t xml:space="preserve"> en el vínculo de Registrase, el sistema le despliega la página con el formulario, y finalmente el actor llena el formulario y de ahí se comprueba si todo es correcto.</w:t>
+        <w:t>En este diagrama podemos ver que representación del caso de uso de registrar un usuario, el actor inicia el caso de uso en la página principal, donde ingresa al vinculo de identificarse, el sistema le despliega la página de iniciar sesión, una vez de da click en el vínculo de Registrase, el sistema le despliega la página con el formulario, y finalmente el actor llena el formulario y de ahí se comprueba si todo es correcto.</w:t>
       </w:r>
     </w:p>
     <w:p>
@@ -4031,7 +3987,7 @@
           <w:noProof/>
         </w:rPr>
         <w:drawing>
-          <wp:anchor distT="0" distB="0" distL="114300" distR="114300" simplePos="0" relativeHeight="251671552" behindDoc="1" locked="0" layoutInCell="1" allowOverlap="1" wp14:anchorId="537659B6" wp14:editId="1C1281B8">
+          <wp:anchor distT="0" distB="0" distL="114300" distR="114300" simplePos="0" relativeHeight="251671552" behindDoc="1" locked="0" layoutInCell="1" allowOverlap="1" wp14:anchorId="537659B6" wp14:editId="74CC4245">
             <wp:simplePos x="0" y="0"/>
             <wp:positionH relativeFrom="margin">
               <wp:align>center</wp:align>
@@ -4985,8 +4941,102 @@
       </w:r>
       <w:bookmarkEnd w:id="12"/>
     </w:p>
-    <w:p/>
-    <w:p/>
+    <w:p>
+      <w:pPr>
+        <w:jc w:val="both"/>
+        <w:rPr>
+          <w:rFonts w:ascii="Arial" w:hAnsi="Arial" w:cs="Arial"/>
+        </w:rPr>
+      </w:pPr>
+      <w:r>
+        <w:rPr>
+          <w:noProof/>
+        </w:rPr>
+        <w:drawing>
+          <wp:anchor distT="0" distB="0" distL="114300" distR="114300" simplePos="0" relativeHeight="251672576" behindDoc="1" locked="0" layoutInCell="1" allowOverlap="1" wp14:anchorId="64B1981E" wp14:editId="2F83218D">
+            <wp:simplePos x="0" y="0"/>
+            <wp:positionH relativeFrom="margin">
+              <wp:align>center</wp:align>
+            </wp:positionH>
+            <wp:positionV relativeFrom="margin">
+              <wp:posOffset>1271118</wp:posOffset>
+            </wp:positionV>
+            <wp:extent cx="6722110" cy="7073900"/>
+            <wp:effectExtent l="0" t="0" r="2540" b="0"/>
+            <wp:wrapTight wrapText="bothSides">
+              <wp:wrapPolygon edited="0">
+                <wp:start x="0" y="0"/>
+                <wp:lineTo x="0" y="21522"/>
+                <wp:lineTo x="21547" y="21522"/>
+                <wp:lineTo x="21547" y="0"/>
+                <wp:lineTo x="0" y="0"/>
+              </wp:wrapPolygon>
+            </wp:wrapTight>
+            <wp:docPr id="1" name="Imagen 1" descr="Diagrama, Esquemático&#10;&#10;Descripción generada automáticamente"/>
+            <wp:cNvGraphicFramePr>
+              <a:graphicFrameLocks xmlns:a="http://schemas.openxmlformats.org/drawingml/2006/main" noChangeAspect="1"/>
+            </wp:cNvGraphicFramePr>
+            <a:graphic xmlns:a="http://schemas.openxmlformats.org/drawingml/2006/main">
+              <a:graphicData uri="http://schemas.openxmlformats.org/drawingml/2006/picture">
+                <pic:pic xmlns:pic="http://schemas.openxmlformats.org/drawingml/2006/picture">
+                  <pic:nvPicPr>
+                    <pic:cNvPr id="1" name="Imagen 1" descr="Diagrama, Esquemático&#10;&#10;Descripción generada automáticamente"/>
+                    <pic:cNvPicPr>
+                      <a:picLocks noChangeAspect="1" noChangeArrowheads="1"/>
+                    </pic:cNvPicPr>
+                  </pic:nvPicPr>
+                  <pic:blipFill>
+                    <a:blip r:embed="rId18" cstate="print">
+                      <a:extLst>
+                        <a:ext uri="{28A0092B-C50C-407E-A947-70E740481C1C}">
+                          <a14:useLocalDpi xmlns:a14="http://schemas.microsoft.com/office/drawing/2010/main" val="0"/>
+                        </a:ext>
+                      </a:extLst>
+                    </a:blip>
+                    <a:srcRect/>
+                    <a:stretch>
+                      <a:fillRect/>
+                    </a:stretch>
+                  </pic:blipFill>
+                  <pic:spPr bwMode="auto">
+                    <a:xfrm>
+                      <a:off x="0" y="0"/>
+                      <a:ext cx="6722110" cy="7073900"/>
+                    </a:xfrm>
+                    <a:prstGeom prst="rect">
+                      <a:avLst/>
+                    </a:prstGeom>
+                    <a:noFill/>
+                    <a:ln>
+                      <a:noFill/>
+                    </a:ln>
+                  </pic:spPr>
+                </pic:pic>
+              </a:graphicData>
+            </a:graphic>
+            <wp14:sizeRelH relativeFrom="margin">
+              <wp14:pctWidth>0</wp14:pctWidth>
+            </wp14:sizeRelH>
+            <wp14:sizeRelV relativeFrom="margin">
+              <wp14:pctHeight>0</wp14:pctHeight>
+            </wp14:sizeRelV>
+          </wp:anchor>
+        </w:drawing>
+      </w:r>
+      <w:r>
+        <w:rPr>
+          <w:rFonts w:ascii="Arial" w:hAnsi="Arial" w:cs="Arial"/>
+        </w:rPr>
+        <w:br/>
+        <w:t>En el siguiente diagrama se muestra las clases necesarias con sus atributos para generar la base de datos del sistema axis, el cual dicho diagrama se utilizan 3 patrones que son necesarios para el funcionamiento del sistema, además de que varias clases se relacionan entre ellas y unas dependen de otras</w:t>
+      </w:r>
+      <w:r>
+        <w:rPr>
+          <w:rFonts w:ascii="Arial" w:hAnsi="Arial" w:cs="Arial"/>
+        </w:rPr>
+        <w:t>, manejando paquetes de cada clase.</w:t>
+      </w:r>
+    </w:p>
     <w:p/>
     <w:p/>
     <w:p>
@@ -5196,8 +5246,8 @@
       </w:pPr>
     </w:p>
     <w:sectPr>
-      <w:headerReference w:type="default" r:id="rId18"/>
-      <w:footerReference w:type="default" r:id="rId19"/>
+      <w:headerReference w:type="default" r:id="rId19"/>
+      <w:footerReference w:type="default" r:id="rId20"/>
       <w:pgSz w:w="11906" w:h="16838"/>
       <w:pgMar w:top="1417" w:right="1701" w:bottom="1417" w:left="1701" w:header="708" w:footer="708" w:gutter="0"/>
       <w:cols w:space="708"/>

</xml_diff>

<commit_message>
Agregué el modelo entidad relación de MySQL, y una breve descripción
</commit_message>
<xml_diff>
--- a/Casos de Uso/Diseño.docx
+++ b/Casos de Uso/Diseño.docx
@@ -230,8 +230,20 @@
           <w:szCs w:val="28"/>
           <w:lang w:eastAsia="es-MX"/>
         </w:rPr>
-        <w:t>Guzmán Ortega Axel Yael</w:t>
-      </w:r>
+        <w:t xml:space="preserve">Guzmán Ortega Axel </w:t>
+      </w:r>
+      <w:proofErr w:type="spellStart"/>
+      <w:r>
+        <w:rPr>
+          <w:rFonts w:ascii="Arial" w:eastAsia="Times New Roman" w:hAnsi="Arial" w:cs="Arial"/>
+          <w:color w:val="000000"/>
+          <w:sz w:val="28"/>
+          <w:szCs w:val="28"/>
+          <w:lang w:eastAsia="es-MX"/>
+        </w:rPr>
+        <w:t>Yael</w:t>
+      </w:r>
+      <w:proofErr w:type="spellEnd"/>
     </w:p>
     <w:p>
       <w:pPr>
@@ -2547,8 +2559,19 @@
                 <w:sz w:val="18"/>
                 <w:szCs w:val="18"/>
               </w:rPr>
-              <w:t>Axel Guzman</w:t>
-            </w:r>
+              <w:t xml:space="preserve">Axel </w:t>
+            </w:r>
+            <w:proofErr w:type="spellStart"/>
+            <w:r>
+              <w:rPr>
+                <w:rFonts w:ascii="Arial" w:hAnsi="Arial" w:cs="Arial"/>
+                <w:bCs/>
+                <w:sz w:val="18"/>
+                <w:szCs w:val="18"/>
+              </w:rPr>
+              <w:t>Guzman</w:t>
+            </w:r>
+            <w:proofErr w:type="spellEnd"/>
           </w:p>
         </w:tc>
         <w:tc>
@@ -2648,8 +2671,19 @@
                 <w:sz w:val="18"/>
                 <w:szCs w:val="18"/>
               </w:rPr>
-              <w:t>Miguel Guzman</w:t>
-            </w:r>
+              <w:t xml:space="preserve">Miguel </w:t>
+            </w:r>
+            <w:proofErr w:type="spellStart"/>
+            <w:r>
+              <w:rPr>
+                <w:rFonts w:ascii="Arial" w:hAnsi="Arial" w:cs="Arial"/>
+                <w:bCs/>
+                <w:sz w:val="18"/>
+                <w:szCs w:val="18"/>
+              </w:rPr>
+              <w:t>Guzman</w:t>
+            </w:r>
+            <w:proofErr w:type="spellEnd"/>
           </w:p>
         </w:tc>
         <w:tc>
@@ -2951,8 +2985,19 @@
                 <w:sz w:val="18"/>
                 <w:szCs w:val="18"/>
               </w:rPr>
-              <w:t>Axel Guzman</w:t>
-            </w:r>
+              <w:t xml:space="preserve">Axel </w:t>
+            </w:r>
+            <w:proofErr w:type="spellStart"/>
+            <w:r>
+              <w:rPr>
+                <w:rFonts w:ascii="Arial" w:hAnsi="Arial" w:cs="Arial"/>
+                <w:bCs/>
+                <w:sz w:val="18"/>
+                <w:szCs w:val="18"/>
+              </w:rPr>
+              <w:t>Guzman</w:t>
+            </w:r>
+            <w:proofErr w:type="spellEnd"/>
           </w:p>
         </w:tc>
         <w:tc>
@@ -3052,8 +3097,19 @@
                 <w:sz w:val="18"/>
                 <w:szCs w:val="18"/>
               </w:rPr>
-              <w:t>Miguel Guzman</w:t>
-            </w:r>
+              <w:t xml:space="preserve">Miguel </w:t>
+            </w:r>
+            <w:proofErr w:type="spellStart"/>
+            <w:r>
+              <w:rPr>
+                <w:rFonts w:ascii="Arial" w:hAnsi="Arial" w:cs="Arial"/>
+                <w:bCs/>
+                <w:sz w:val="18"/>
+                <w:szCs w:val="18"/>
+              </w:rPr>
+              <w:t>Guzman</w:t>
+            </w:r>
+            <w:proofErr w:type="spellEnd"/>
           </w:p>
         </w:tc>
         <w:tc>
@@ -3384,8 +3440,19 @@
                 <w:sz w:val="18"/>
                 <w:szCs w:val="18"/>
               </w:rPr>
-              <w:t>Miguel Guzman</w:t>
-            </w:r>
+              <w:t xml:space="preserve">Miguel </w:t>
+            </w:r>
+            <w:proofErr w:type="spellStart"/>
+            <w:r>
+              <w:rPr>
+                <w:rFonts w:ascii="Arial" w:hAnsi="Arial" w:cs="Arial"/>
+                <w:bCs/>
+                <w:sz w:val="18"/>
+                <w:szCs w:val="18"/>
+              </w:rPr>
+              <w:t>Guzman</w:t>
+            </w:r>
+            <w:proofErr w:type="spellEnd"/>
           </w:p>
         </w:tc>
         <w:tc>
@@ -3485,8 +3552,19 @@
                 <w:sz w:val="18"/>
                 <w:szCs w:val="18"/>
               </w:rPr>
-              <w:t>Miguel Guzman</w:t>
-            </w:r>
+              <w:t xml:space="preserve">Miguel </w:t>
+            </w:r>
+            <w:proofErr w:type="spellStart"/>
+            <w:r>
+              <w:rPr>
+                <w:rFonts w:ascii="Arial" w:hAnsi="Arial" w:cs="Arial"/>
+                <w:bCs/>
+                <w:sz w:val="18"/>
+                <w:szCs w:val="18"/>
+              </w:rPr>
+              <w:t>Guzman</w:t>
+            </w:r>
+            <w:proofErr w:type="spellEnd"/>
           </w:p>
         </w:tc>
         <w:tc>
@@ -3558,6 +3636,143 @@
                 <w:szCs w:val="18"/>
               </w:rPr>
               <w:t>1.14</w:t>
+            </w:r>
+          </w:p>
+        </w:tc>
+      </w:tr>
+      <w:tr>
+        <w:trPr>
+          <w:trHeight w:val="263"/>
+        </w:trPr>
+        <w:tc>
+          <w:tcPr>
+            <w:tcW w:w="1699" w:type="dxa"/>
+          </w:tcPr>
+          <w:p>
+            <w:pPr>
+              <w:rPr>
+                <w:rFonts w:ascii="Arial" w:hAnsi="Arial" w:cs="Arial"/>
+                <w:bCs/>
+                <w:sz w:val="18"/>
+                <w:szCs w:val="18"/>
+              </w:rPr>
+            </w:pPr>
+            <w:r>
+              <w:rPr>
+                <w:rFonts w:ascii="Arial" w:hAnsi="Arial" w:cs="Arial"/>
+                <w:bCs/>
+                <w:sz w:val="18"/>
+                <w:szCs w:val="18"/>
+              </w:rPr>
+              <w:t>Javier Retel</w:t>
+            </w:r>
+          </w:p>
+        </w:tc>
+        <w:tc>
+          <w:tcPr>
+            <w:tcW w:w="992" w:type="dxa"/>
+          </w:tcPr>
+          <w:p>
+            <w:pPr>
+              <w:rPr>
+                <w:rFonts w:ascii="Arial" w:hAnsi="Arial" w:cs="Arial"/>
+                <w:bCs/>
+                <w:sz w:val="18"/>
+                <w:szCs w:val="18"/>
+              </w:rPr>
+            </w:pPr>
+            <w:r>
+              <w:rPr>
+                <w:rFonts w:ascii="Arial" w:hAnsi="Arial" w:cs="Arial"/>
+                <w:bCs/>
+                <w:sz w:val="18"/>
+                <w:szCs w:val="18"/>
+              </w:rPr>
+              <w:t>0</w:t>
+            </w:r>
+            <w:r>
+              <w:rPr>
+                <w:rFonts w:ascii="Arial" w:hAnsi="Arial" w:cs="Arial"/>
+                <w:bCs/>
+                <w:sz w:val="18"/>
+                <w:szCs w:val="18"/>
+              </w:rPr>
+              <w:t>5</w:t>
+            </w:r>
+            <w:r>
+              <w:rPr>
+                <w:rFonts w:ascii="Arial" w:hAnsi="Arial" w:cs="Arial"/>
+                <w:bCs/>
+                <w:sz w:val="18"/>
+                <w:szCs w:val="18"/>
+              </w:rPr>
+              <w:t>/02/22</w:t>
+            </w:r>
+          </w:p>
+        </w:tc>
+        <w:tc>
+          <w:tcPr>
+            <w:tcW w:w="7374" w:type="dxa"/>
+          </w:tcPr>
+          <w:p>
+            <w:pPr>
+              <w:rPr>
+                <w:rFonts w:ascii="Arial" w:hAnsi="Arial" w:cs="Arial"/>
+                <w:bCs/>
+                <w:sz w:val="18"/>
+                <w:szCs w:val="18"/>
+              </w:rPr>
+            </w:pPr>
+            <w:r>
+              <w:rPr>
+                <w:rFonts w:ascii="Arial" w:hAnsi="Arial" w:cs="Arial"/>
+                <w:bCs/>
+                <w:sz w:val="18"/>
+                <w:szCs w:val="18"/>
+              </w:rPr>
+              <w:t xml:space="preserve">Agregué el modelo </w:t>
+            </w:r>
+            <w:r>
+              <w:rPr>
+                <w:rFonts w:ascii="Arial" w:hAnsi="Arial" w:cs="Arial"/>
+                <w:bCs/>
+                <w:sz w:val="18"/>
+                <w:szCs w:val="18"/>
+              </w:rPr>
+              <w:t xml:space="preserve">entidad </w:t>
+            </w:r>
+            <w:r>
+              <w:rPr>
+                <w:rFonts w:ascii="Arial" w:hAnsi="Arial" w:cs="Arial"/>
+                <w:bCs/>
+                <w:sz w:val="18"/>
+                <w:szCs w:val="18"/>
+              </w:rPr>
+              <w:t>relación de MySQL, y una breve descripción</w:t>
+            </w:r>
+          </w:p>
+        </w:tc>
+        <w:tc>
+          <w:tcPr>
+            <w:tcW w:w="992" w:type="dxa"/>
+          </w:tcPr>
+          <w:p>
+            <w:pPr>
+              <w:rPr>
+                <w:rFonts w:ascii="Arial" w:hAnsi="Arial" w:cs="Arial"/>
+                <w:bCs/>
+                <w:sz w:val="18"/>
+                <w:szCs w:val="18"/>
+              </w:rPr>
+            </w:pPr>
+            <w:r>
+              <w:rPr>
+                <w:rFonts w:ascii="Arial" w:hAnsi="Arial" w:cs="Arial"/>
+                <w:bCs/>
+                <w:sz w:val="18"/>
+                <w:szCs w:val="18"/>
+              </w:rPr>
+              <w:t>1.15</w:t>
             </w:r>
           </w:p>
         </w:tc>
@@ -3700,7 +3915,61 @@
           <w:sz w:val="24"/>
           <w:szCs w:val="24"/>
         </w:rPr>
-        <w:t>En inicio de sesión tenemos el funcionamiento detallado de este. El cliente estando en la página principal le da click en el vínculo “identificarse”, así lo dirige a la página de inicio de sesión, en la página podrá iniciar sesión si es que ya tiene una cuenta introduce los datos e inicia sesión, en caso de no acordarse de la contraseña, podrá recuperar dando click en “olvidé la contraseña”, en caso de no tener cuenta, podrás registrarte dándole click en “registrarse” y te desplegará la página de registrarte.</w:t>
+        <w:t xml:space="preserve">En inicio de sesión tenemos el funcionamiento detallado de este. El cliente estando en la página principal le da </w:t>
+      </w:r>
+      <w:proofErr w:type="spellStart"/>
+      <w:r>
+        <w:rPr>
+          <w:rFonts w:ascii="Arial" w:hAnsi="Arial" w:cs="Arial"/>
+          <w:sz w:val="24"/>
+          <w:szCs w:val="24"/>
+        </w:rPr>
+        <w:t>click</w:t>
+      </w:r>
+      <w:proofErr w:type="spellEnd"/>
+      <w:r>
+        <w:rPr>
+          <w:rFonts w:ascii="Arial" w:hAnsi="Arial" w:cs="Arial"/>
+          <w:sz w:val="24"/>
+          <w:szCs w:val="24"/>
+        </w:rPr>
+        <w:t xml:space="preserve"> en el vínculo “identificarse”, así lo dirige a la página de inicio de sesión, en la página podrá iniciar sesión si es que ya tiene una cuenta introduce los datos e inicia sesión, en caso de no acordarse de la contraseña, podrá recuperar dando </w:t>
+      </w:r>
+      <w:proofErr w:type="spellStart"/>
+      <w:r>
+        <w:rPr>
+          <w:rFonts w:ascii="Arial" w:hAnsi="Arial" w:cs="Arial"/>
+          <w:sz w:val="24"/>
+          <w:szCs w:val="24"/>
+        </w:rPr>
+        <w:t>click</w:t>
+      </w:r>
+      <w:proofErr w:type="spellEnd"/>
+      <w:r>
+        <w:rPr>
+          <w:rFonts w:ascii="Arial" w:hAnsi="Arial" w:cs="Arial"/>
+          <w:sz w:val="24"/>
+          <w:szCs w:val="24"/>
+        </w:rPr>
+        <w:t xml:space="preserve"> en “olvidé la contraseña”, en caso de no tener cuenta, podrás registrarte dándole </w:t>
+      </w:r>
+      <w:proofErr w:type="spellStart"/>
+      <w:r>
+        <w:rPr>
+          <w:rFonts w:ascii="Arial" w:hAnsi="Arial" w:cs="Arial"/>
+          <w:sz w:val="24"/>
+          <w:szCs w:val="24"/>
+        </w:rPr>
+        <w:t>click</w:t>
+      </w:r>
+      <w:proofErr w:type="spellEnd"/>
+      <w:r>
+        <w:rPr>
+          <w:rFonts w:ascii="Arial" w:hAnsi="Arial" w:cs="Arial"/>
+          <w:sz w:val="24"/>
+          <w:szCs w:val="24"/>
+        </w:rPr>
+        <w:t xml:space="preserve"> en “registrarse” y te desplegará la página de registrarte.</w:t>
       </w:r>
     </w:p>
     <w:p>
@@ -3818,7 +4087,79 @@
           <w:sz w:val="24"/>
           <w:szCs w:val="24"/>
         </w:rPr>
-        <w:t xml:space="preserve">En Realizar un comentario tenemos el funcionamiento detallado. En caso de querer realizar un comentario, el cliente le dará click en catalogo y buscar el artículo que desea comentar o bien buscar en el cuadro búsqueda, damos click en el artículo que se deseamos comentar, el cliente le da click en comentar, en caso de no tener iniciada la sesión te pedirá que inicies la sesión, una vez iniciada la sesión, te desplegará la página para que comentes el producto, una vez hecho el comentario le das click en comentar y te desplegará a la página del producto. </w:t>
+        <w:t xml:space="preserve">En Realizar un comentario tenemos el funcionamiento detallado. En caso de querer realizar un comentario, el cliente le dará </w:t>
+      </w:r>
+      <w:proofErr w:type="spellStart"/>
+      <w:r>
+        <w:rPr>
+          <w:rFonts w:ascii="Arial" w:hAnsi="Arial" w:cs="Arial"/>
+          <w:sz w:val="24"/>
+          <w:szCs w:val="24"/>
+        </w:rPr>
+        <w:t>click</w:t>
+      </w:r>
+      <w:proofErr w:type="spellEnd"/>
+      <w:r>
+        <w:rPr>
+          <w:rFonts w:ascii="Arial" w:hAnsi="Arial" w:cs="Arial"/>
+          <w:sz w:val="24"/>
+          <w:szCs w:val="24"/>
+        </w:rPr>
+        <w:t xml:space="preserve"> en catalogo y buscar el artículo que desea comentar o bien buscar en el cuadro búsqueda, damos </w:t>
+      </w:r>
+      <w:proofErr w:type="spellStart"/>
+      <w:r>
+        <w:rPr>
+          <w:rFonts w:ascii="Arial" w:hAnsi="Arial" w:cs="Arial"/>
+          <w:sz w:val="24"/>
+          <w:szCs w:val="24"/>
+        </w:rPr>
+        <w:t>click</w:t>
+      </w:r>
+      <w:proofErr w:type="spellEnd"/>
+      <w:r>
+        <w:rPr>
+          <w:rFonts w:ascii="Arial" w:hAnsi="Arial" w:cs="Arial"/>
+          <w:sz w:val="24"/>
+          <w:szCs w:val="24"/>
+        </w:rPr>
+        <w:t xml:space="preserve"> en el artículo que se deseamos comentar, el cliente le da </w:t>
+      </w:r>
+      <w:proofErr w:type="spellStart"/>
+      <w:r>
+        <w:rPr>
+          <w:rFonts w:ascii="Arial" w:hAnsi="Arial" w:cs="Arial"/>
+          <w:sz w:val="24"/>
+          <w:szCs w:val="24"/>
+        </w:rPr>
+        <w:t>click</w:t>
+      </w:r>
+      <w:proofErr w:type="spellEnd"/>
+      <w:r>
+        <w:rPr>
+          <w:rFonts w:ascii="Arial" w:hAnsi="Arial" w:cs="Arial"/>
+          <w:sz w:val="24"/>
+          <w:szCs w:val="24"/>
+        </w:rPr>
+        <w:t xml:space="preserve"> en comentar, en caso de no tener iniciada la sesión te pedirá que inicies la sesión, una vez iniciada la sesión, te desplegará la página para que comentes el producto, una vez hecho el comentario le das </w:t>
+      </w:r>
+      <w:proofErr w:type="spellStart"/>
+      <w:r>
+        <w:rPr>
+          <w:rFonts w:ascii="Arial" w:hAnsi="Arial" w:cs="Arial"/>
+          <w:sz w:val="24"/>
+          <w:szCs w:val="24"/>
+        </w:rPr>
+        <w:t>click</w:t>
+      </w:r>
+      <w:proofErr w:type="spellEnd"/>
+      <w:r>
+        <w:rPr>
+          <w:rFonts w:ascii="Arial" w:hAnsi="Arial" w:cs="Arial"/>
+          <w:sz w:val="24"/>
+          <w:szCs w:val="24"/>
+        </w:rPr>
+        <w:t xml:space="preserve"> en comentar y te desplegará a la página del producto. </w:t>
       </w:r>
     </w:p>
     <w:p>
@@ -3861,7 +4202,25 @@
           <w:sz w:val="24"/>
           <w:szCs w:val="24"/>
         </w:rPr>
-        <w:t>En este diagrama podemos ver que representación del caso de uso de registrar un usuario, el actor inicia el caso de uso en la página principal, donde ingresa al vinculo de identificarse, el sistema le despliega la página de iniciar sesión, una vez de da click en el vínculo de Registrase, el sistema le despliega la página con el formulario, y finalmente el actor llena el formulario y de ahí se comprueba si todo es correcto.</w:t>
+        <w:t xml:space="preserve">En este diagrama podemos ver que representación del caso de uso de registrar un usuario, el actor inicia el caso de uso en la página principal, donde ingresa al vinculo de identificarse, el sistema le despliega la página de iniciar sesión, una vez de da </w:t>
+      </w:r>
+      <w:proofErr w:type="spellStart"/>
+      <w:r>
+        <w:rPr>
+          <w:rFonts w:ascii="Arial" w:hAnsi="Arial" w:cs="Arial"/>
+          <w:sz w:val="24"/>
+          <w:szCs w:val="24"/>
+        </w:rPr>
+        <w:t>click</w:t>
+      </w:r>
+      <w:proofErr w:type="spellEnd"/>
+      <w:r>
+        <w:rPr>
+          <w:rFonts w:ascii="Arial" w:hAnsi="Arial" w:cs="Arial"/>
+          <w:sz w:val="24"/>
+          <w:szCs w:val="24"/>
+        </w:rPr>
+        <w:t xml:space="preserve"> en el vínculo de Registrase, el sistema le despliega la página con el formulario, y finalmente el actor llena el formulario y de ahí se comprueba si todo es correcto.</w:t>
       </w:r>
     </w:p>
     <w:p>
@@ -5056,13 +5415,65 @@
           <w:rFonts w:ascii="Arial" w:hAnsi="Arial" w:cs="Arial"/>
         </w:rPr>
       </w:pPr>
+      <w:r>
+        <w:rPr>
+          <w:rFonts w:ascii="Arial" w:hAnsi="Arial" w:cs="Arial"/>
+        </w:rPr>
+        <w:br w:type="page"/>
+      </w:r>
     </w:p>
     <w:p>
       <w:pPr>
-        <w:rPr>
-          <w:rFonts w:ascii="Arial" w:hAnsi="Arial" w:cs="Arial"/>
-        </w:rPr>
-      </w:pPr>
+        <w:pStyle w:val="Ttulo1"/>
+      </w:pPr>
+      <w:bookmarkStart w:id="14" w:name="_Toc94795846"/>
+      <w:r>
+        <w:lastRenderedPageBreak/>
+        <w:t>Diseño de la base de datos.</w:t>
+      </w:r>
+      <w:bookmarkEnd w:id="14"/>
+    </w:p>
+    <w:p/>
+    <w:p>
+      <w:pPr>
+        <w:rPr>
+          <w:rFonts w:ascii="Arial" w:hAnsi="Arial" w:cs="Arial"/>
+          <w:sz w:val="24"/>
+          <w:szCs w:val="24"/>
+        </w:rPr>
+      </w:pPr>
+      <w:r>
+        <w:rPr>
+          <w:rFonts w:ascii="Arial" w:hAnsi="Arial" w:cs="Arial"/>
+          <w:sz w:val="24"/>
+          <w:szCs w:val="24"/>
+        </w:rPr>
+        <w:t xml:space="preserve">Diseño de la Base Datos para el sistema AXIS, </w:t>
+      </w:r>
+      <w:r>
+        <w:rPr>
+          <w:rFonts w:ascii="Arial" w:hAnsi="Arial" w:cs="Arial"/>
+          <w:sz w:val="24"/>
+          <w:szCs w:val="24"/>
+        </w:rPr>
+        <w:t>basado de lo obtenido en modelo de dominio y posteriormente diagrama de clases</w:t>
+      </w:r>
+      <w:r>
+        <w:rPr>
+          <w:rFonts w:ascii="Arial" w:hAnsi="Arial" w:cs="Arial"/>
+          <w:sz w:val="24"/>
+          <w:szCs w:val="24"/>
+        </w:rPr>
+        <w:t xml:space="preserve">, </w:t>
+      </w:r>
+      <w:r>
+        <w:rPr>
+          <w:rFonts w:ascii="Arial" w:hAnsi="Arial" w:cs="Arial"/>
+          <w:sz w:val="24"/>
+          <w:szCs w:val="24"/>
+        </w:rPr>
+        <w:t xml:space="preserve"> </w:t>
+      </w:r>
     </w:p>
     <w:p>
       <w:pPr>
@@ -5070,16 +5481,19 @@
           <w:rFonts w:ascii="Arial" w:hAnsi="Arial" w:cs="Arial"/>
         </w:rPr>
       </w:pPr>
+      <w:r>
+        <w:rPr>
+          <w:rFonts w:ascii="Arial" w:hAnsi="Arial" w:cs="Arial"/>
+        </w:rPr>
+        <w:t xml:space="preserve"> </w:t>
+      </w:r>
     </w:p>
     <w:p>
       <w:pPr>
-        <w:pStyle w:val="Ttulo1"/>
-      </w:pPr>
-      <w:bookmarkStart w:id="14" w:name="_Toc94795846"/>
-      <w:r>
-        <w:t>Diseño de la base de datos.</w:t>
-      </w:r>
-      <w:bookmarkEnd w:id="14"/>
+        <w:rPr>
+          <w:rFonts w:ascii="Arial" w:hAnsi="Arial" w:cs="Arial"/>
+        </w:rPr>
+      </w:pPr>
     </w:p>
     <w:p>
       <w:pPr>
@@ -5097,10 +5511,100 @@
     </w:p>
     <w:p>
       <w:pPr>
+        <w:rPr>
+          <w:rFonts w:ascii="Arial" w:hAnsi="Arial" w:cs="Arial"/>
+        </w:rPr>
+      </w:pPr>
+    </w:p>
+    <w:p>
+      <w:pPr>
+        <w:rPr>
+          <w:rFonts w:ascii="Arial" w:hAnsi="Arial" w:cs="Arial"/>
+        </w:rPr>
+      </w:pPr>
+      <w:r>
+        <w:rPr>
+          <w:rFonts w:ascii="Arial" w:hAnsi="Arial" w:cs="Arial"/>
+          <w:noProof/>
+        </w:rPr>
+        <w:drawing>
+          <wp:anchor distT="0" distB="0" distL="114300" distR="114300" simplePos="0" relativeHeight="251673600" behindDoc="0" locked="0" layoutInCell="1" allowOverlap="1" wp14:anchorId="5F39A7C7" wp14:editId="1058BDB2">
+            <wp:simplePos x="0" y="0"/>
+            <wp:positionH relativeFrom="margin">
+              <wp:posOffset>-725574</wp:posOffset>
+            </wp:positionH>
+            <wp:positionV relativeFrom="margin">
+              <wp:posOffset>2377094</wp:posOffset>
+            </wp:positionV>
+            <wp:extent cx="7009130" cy="5577840"/>
+            <wp:effectExtent l="0" t="0" r="1270" b="3810"/>
+            <wp:wrapSquare wrapText="bothSides"/>
+            <wp:docPr id="4" name="Imagen 4"/>
+            <wp:cNvGraphicFramePr>
+              <a:graphicFrameLocks xmlns:a="http://schemas.openxmlformats.org/drawingml/2006/main" noChangeAspect="1"/>
+            </wp:cNvGraphicFramePr>
+            <a:graphic xmlns:a="http://schemas.openxmlformats.org/drawingml/2006/main">
+              <a:graphicData uri="http://schemas.openxmlformats.org/drawingml/2006/picture">
+                <pic:pic xmlns:pic="http://schemas.openxmlformats.org/drawingml/2006/picture">
+                  <pic:nvPicPr>
+                    <pic:cNvPr id="4" name="Imagen 4"/>
+                    <pic:cNvPicPr/>
+                  </pic:nvPicPr>
+                  <pic:blipFill>
+                    <a:blip r:embed="rId19">
+                      <a:extLst>
+                        <a:ext uri="{28A0092B-C50C-407E-A947-70E740481C1C}">
+                          <a14:useLocalDpi xmlns:a14="http://schemas.microsoft.com/office/drawing/2010/main" val="0"/>
+                        </a:ext>
+                      </a:extLst>
+                    </a:blip>
+                    <a:stretch>
+                      <a:fillRect/>
+                    </a:stretch>
+                  </pic:blipFill>
+                  <pic:spPr>
+                    <a:xfrm>
+                      <a:off x="0" y="0"/>
+                      <a:ext cx="7009130" cy="5577840"/>
+                    </a:xfrm>
+                    <a:prstGeom prst="rect">
+                      <a:avLst/>
+                    </a:prstGeom>
+                  </pic:spPr>
+                </pic:pic>
+              </a:graphicData>
+            </a:graphic>
+            <wp14:sizeRelH relativeFrom="margin">
+              <wp14:pctWidth>0</wp14:pctWidth>
+            </wp14:sizeRelH>
+            <wp14:sizeRelV relativeFrom="margin">
+              <wp14:pctHeight>0</wp14:pctHeight>
+            </wp14:sizeRelV>
+          </wp:anchor>
+        </w:drawing>
+      </w:r>
+    </w:p>
+    <w:p>
+      <w:pPr>
+        <w:rPr>
+          <w:rFonts w:ascii="Arial" w:hAnsi="Arial" w:cs="Arial"/>
+        </w:rPr>
+      </w:pPr>
+    </w:p>
+    <w:p>
+      <w:pPr>
+        <w:rPr>
+          <w:rFonts w:ascii="Arial" w:hAnsi="Arial" w:cs="Arial"/>
+        </w:rPr>
+      </w:pPr>
+    </w:p>
+    <w:p>
+      <w:pPr>
         <w:pStyle w:val="Ttulo1"/>
       </w:pPr>
       <w:bookmarkStart w:id="15" w:name="_Toc94795847"/>
       <w:r>
+        <w:lastRenderedPageBreak/>
         <w:t>Referencias</w:t>
       </w:r>
       <w:bookmarkEnd w:id="15"/>
@@ -5246,8 +5750,8 @@
       </w:pPr>
     </w:p>
     <w:sectPr>
-      <w:headerReference w:type="default" r:id="rId19"/>
-      <w:footerReference w:type="default" r:id="rId20"/>
+      <w:headerReference w:type="default" r:id="rId20"/>
+      <w:footerReference w:type="default" r:id="rId21"/>
       <w:pgSz w:w="11906" w:h="16838"/>
       <w:pgMar w:top="1417" w:right="1701" w:bottom="1417" w:left="1701" w:header="708" w:footer="708" w:gutter="0"/>
       <w:cols w:space="708"/>

</xml_diff>

<commit_message>
Agregué el modelo entidad – relación
</commit_message>
<xml_diff>
--- a/Casos de Uso/Diseño.docx
+++ b/Casos de Uso/Diseño.docx
@@ -230,20 +230,8 @@
           <w:szCs w:val="28"/>
           <w:lang w:eastAsia="es-MX"/>
         </w:rPr>
-        <w:t xml:space="preserve">Guzmán Ortega Axel </w:t>
+        <w:t>Guzmán Ortega Axel Yael</w:t>
       </w:r>
-      <w:proofErr w:type="spellStart"/>
-      <w:r>
-        <w:rPr>
-          <w:rFonts w:ascii="Arial" w:eastAsia="Times New Roman" w:hAnsi="Arial" w:cs="Arial"/>
-          <w:color w:val="000000"/>
-          <w:sz w:val="28"/>
-          <w:szCs w:val="28"/>
-          <w:lang w:eastAsia="es-MX"/>
-        </w:rPr>
-        <w:t>Yael</w:t>
-      </w:r>
-      <w:proofErr w:type="spellEnd"/>
     </w:p>
     <w:p>
       <w:pPr>
@@ -2559,19 +2547,8 @@
                 <w:sz w:val="18"/>
                 <w:szCs w:val="18"/>
               </w:rPr>
-              <w:t xml:space="preserve">Axel </w:t>
-            </w:r>
-            <w:proofErr w:type="spellStart"/>
-            <w:r>
-              <w:rPr>
-                <w:rFonts w:ascii="Arial" w:hAnsi="Arial" w:cs="Arial"/>
-                <w:bCs/>
-                <w:sz w:val="18"/>
-                <w:szCs w:val="18"/>
-              </w:rPr>
-              <w:t>Guzman</w:t>
-            </w:r>
-            <w:proofErr w:type="spellEnd"/>
+              <w:t>Axel Guzman</w:t>
+            </w:r>
           </w:p>
         </w:tc>
         <w:tc>
@@ -2671,19 +2648,8 @@
                 <w:sz w:val="18"/>
                 <w:szCs w:val="18"/>
               </w:rPr>
-              <w:t xml:space="preserve">Miguel </w:t>
-            </w:r>
-            <w:proofErr w:type="spellStart"/>
-            <w:r>
-              <w:rPr>
-                <w:rFonts w:ascii="Arial" w:hAnsi="Arial" w:cs="Arial"/>
-                <w:bCs/>
-                <w:sz w:val="18"/>
-                <w:szCs w:val="18"/>
-              </w:rPr>
-              <w:t>Guzman</w:t>
-            </w:r>
-            <w:proofErr w:type="spellEnd"/>
+              <w:t>Miguel Guzman</w:t>
+            </w:r>
           </w:p>
         </w:tc>
         <w:tc>
@@ -2985,19 +2951,8 @@
                 <w:sz w:val="18"/>
                 <w:szCs w:val="18"/>
               </w:rPr>
-              <w:t xml:space="preserve">Axel </w:t>
-            </w:r>
-            <w:proofErr w:type="spellStart"/>
-            <w:r>
-              <w:rPr>
-                <w:rFonts w:ascii="Arial" w:hAnsi="Arial" w:cs="Arial"/>
-                <w:bCs/>
-                <w:sz w:val="18"/>
-                <w:szCs w:val="18"/>
-              </w:rPr>
-              <w:t>Guzman</w:t>
-            </w:r>
-            <w:proofErr w:type="spellEnd"/>
+              <w:t>Axel Guzman</w:t>
+            </w:r>
           </w:p>
         </w:tc>
         <w:tc>
@@ -3097,19 +3052,8 @@
                 <w:sz w:val="18"/>
                 <w:szCs w:val="18"/>
               </w:rPr>
-              <w:t xml:space="preserve">Miguel </w:t>
-            </w:r>
-            <w:proofErr w:type="spellStart"/>
-            <w:r>
-              <w:rPr>
-                <w:rFonts w:ascii="Arial" w:hAnsi="Arial" w:cs="Arial"/>
-                <w:bCs/>
-                <w:sz w:val="18"/>
-                <w:szCs w:val="18"/>
-              </w:rPr>
-              <w:t>Guzman</w:t>
-            </w:r>
-            <w:proofErr w:type="spellEnd"/>
+              <w:t>Miguel Guzman</w:t>
+            </w:r>
           </w:p>
         </w:tc>
         <w:tc>
@@ -3440,19 +3384,8 @@
                 <w:sz w:val="18"/>
                 <w:szCs w:val="18"/>
               </w:rPr>
-              <w:t xml:space="preserve">Miguel </w:t>
-            </w:r>
-            <w:proofErr w:type="spellStart"/>
-            <w:r>
-              <w:rPr>
-                <w:rFonts w:ascii="Arial" w:hAnsi="Arial" w:cs="Arial"/>
-                <w:bCs/>
-                <w:sz w:val="18"/>
-                <w:szCs w:val="18"/>
-              </w:rPr>
-              <w:t>Guzman</w:t>
-            </w:r>
-            <w:proofErr w:type="spellEnd"/>
+              <w:t>Miguel Guzman</w:t>
+            </w:r>
           </w:p>
         </w:tc>
         <w:tc>
@@ -3552,19 +3485,8 @@
                 <w:sz w:val="18"/>
                 <w:szCs w:val="18"/>
               </w:rPr>
-              <w:t xml:space="preserve">Miguel </w:t>
-            </w:r>
-            <w:proofErr w:type="spellStart"/>
-            <w:r>
-              <w:rPr>
-                <w:rFonts w:ascii="Arial" w:hAnsi="Arial" w:cs="Arial"/>
-                <w:bCs/>
-                <w:sz w:val="18"/>
-                <w:szCs w:val="18"/>
-              </w:rPr>
-              <w:t>Guzman</w:t>
-            </w:r>
-            <w:proofErr w:type="spellEnd"/>
+              <w:t>Miguel Guzman</w:t>
+            </w:r>
           </w:p>
         </w:tc>
         <w:tc>
@@ -3688,25 +3610,7 @@
                 <w:sz w:val="18"/>
                 <w:szCs w:val="18"/>
               </w:rPr>
-              <w:t>0</w:t>
-            </w:r>
-            <w:r>
-              <w:rPr>
-                <w:rFonts w:ascii="Arial" w:hAnsi="Arial" w:cs="Arial"/>
-                <w:bCs/>
-                <w:sz w:val="18"/>
-                <w:szCs w:val="18"/>
-              </w:rPr>
-              <w:t>5</w:t>
-            </w:r>
-            <w:r>
-              <w:rPr>
-                <w:rFonts w:ascii="Arial" w:hAnsi="Arial" w:cs="Arial"/>
-                <w:bCs/>
-                <w:sz w:val="18"/>
-                <w:szCs w:val="18"/>
-              </w:rPr>
-              <w:t>/02/22</w:t>
+              <w:t>05/02/22</w:t>
             </w:r>
           </w:p>
         </w:tc>
@@ -3773,6 +3677,107 @@
                 <w:szCs w:val="18"/>
               </w:rPr>
               <w:t>1.15</w:t>
+            </w:r>
+          </w:p>
+        </w:tc>
+      </w:tr>
+      <w:tr>
+        <w:trPr>
+          <w:trHeight w:val="263"/>
+        </w:trPr>
+        <w:tc>
+          <w:tcPr>
+            <w:tcW w:w="1699" w:type="dxa"/>
+          </w:tcPr>
+          <w:p>
+            <w:pPr>
+              <w:rPr>
+                <w:rFonts w:ascii="Arial" w:hAnsi="Arial" w:cs="Arial"/>
+                <w:bCs/>
+                <w:sz w:val="18"/>
+                <w:szCs w:val="18"/>
+              </w:rPr>
+            </w:pPr>
+            <w:r>
+              <w:rPr>
+                <w:rFonts w:ascii="Arial" w:hAnsi="Arial" w:cs="Arial"/>
+                <w:bCs/>
+                <w:sz w:val="18"/>
+                <w:szCs w:val="18"/>
+              </w:rPr>
+              <w:t xml:space="preserve">Emmanuel Cedillo </w:t>
+            </w:r>
+          </w:p>
+        </w:tc>
+        <w:tc>
+          <w:tcPr>
+            <w:tcW w:w="992" w:type="dxa"/>
+          </w:tcPr>
+          <w:p>
+            <w:pPr>
+              <w:rPr>
+                <w:rFonts w:ascii="Arial" w:hAnsi="Arial" w:cs="Arial"/>
+                <w:bCs/>
+                <w:sz w:val="18"/>
+                <w:szCs w:val="18"/>
+              </w:rPr>
+            </w:pPr>
+            <w:r>
+              <w:rPr>
+                <w:rFonts w:ascii="Arial" w:hAnsi="Arial" w:cs="Arial"/>
+                <w:bCs/>
+                <w:sz w:val="18"/>
+                <w:szCs w:val="18"/>
+              </w:rPr>
+              <w:t>05/02/22</w:t>
+            </w:r>
+          </w:p>
+        </w:tc>
+        <w:tc>
+          <w:tcPr>
+            <w:tcW w:w="7374" w:type="dxa"/>
+          </w:tcPr>
+          <w:p>
+            <w:pPr>
+              <w:rPr>
+                <w:rFonts w:ascii="Arial" w:hAnsi="Arial" w:cs="Arial"/>
+                <w:bCs/>
+                <w:sz w:val="18"/>
+                <w:szCs w:val="18"/>
+              </w:rPr>
+            </w:pPr>
+            <w:r>
+              <w:rPr>
+                <w:rFonts w:ascii="Arial" w:hAnsi="Arial" w:cs="Arial"/>
+                <w:bCs/>
+                <w:sz w:val="18"/>
+                <w:szCs w:val="18"/>
+              </w:rPr>
+              <w:t>Agregué el modelo entidad – relación</w:t>
+            </w:r>
+          </w:p>
+        </w:tc>
+        <w:tc>
+          <w:tcPr>
+            <w:tcW w:w="992" w:type="dxa"/>
+          </w:tcPr>
+          <w:p>
+            <w:pPr>
+              <w:rPr>
+                <w:rFonts w:ascii="Arial" w:hAnsi="Arial" w:cs="Arial"/>
+                <w:bCs/>
+                <w:sz w:val="18"/>
+                <w:szCs w:val="18"/>
+              </w:rPr>
+            </w:pPr>
+            <w:r>
+              <w:rPr>
+                <w:rFonts w:ascii="Arial" w:hAnsi="Arial" w:cs="Arial"/>
+                <w:bCs/>
+                <w:sz w:val="18"/>
+                <w:szCs w:val="18"/>
+              </w:rPr>
+              <w:t>1.16</w:t>
             </w:r>
           </w:p>
         </w:tc>
@@ -3915,61 +3920,7 @@
           <w:sz w:val="24"/>
           <w:szCs w:val="24"/>
         </w:rPr>
-        <w:t xml:space="preserve">En inicio de sesión tenemos el funcionamiento detallado de este. El cliente estando en la página principal le da </w:t>
-      </w:r>
-      <w:proofErr w:type="spellStart"/>
-      <w:r>
-        <w:rPr>
-          <w:rFonts w:ascii="Arial" w:hAnsi="Arial" w:cs="Arial"/>
-          <w:sz w:val="24"/>
-          <w:szCs w:val="24"/>
-        </w:rPr>
-        <w:t>click</w:t>
-      </w:r>
-      <w:proofErr w:type="spellEnd"/>
-      <w:r>
-        <w:rPr>
-          <w:rFonts w:ascii="Arial" w:hAnsi="Arial" w:cs="Arial"/>
-          <w:sz w:val="24"/>
-          <w:szCs w:val="24"/>
-        </w:rPr>
-        <w:t xml:space="preserve"> en el vínculo “identificarse”, así lo dirige a la página de inicio de sesión, en la página podrá iniciar sesión si es que ya tiene una cuenta introduce los datos e inicia sesión, en caso de no acordarse de la contraseña, podrá recuperar dando </w:t>
-      </w:r>
-      <w:proofErr w:type="spellStart"/>
-      <w:r>
-        <w:rPr>
-          <w:rFonts w:ascii="Arial" w:hAnsi="Arial" w:cs="Arial"/>
-          <w:sz w:val="24"/>
-          <w:szCs w:val="24"/>
-        </w:rPr>
-        <w:t>click</w:t>
-      </w:r>
-      <w:proofErr w:type="spellEnd"/>
-      <w:r>
-        <w:rPr>
-          <w:rFonts w:ascii="Arial" w:hAnsi="Arial" w:cs="Arial"/>
-          <w:sz w:val="24"/>
-          <w:szCs w:val="24"/>
-        </w:rPr>
-        <w:t xml:space="preserve"> en “olvidé la contraseña”, en caso de no tener cuenta, podrás registrarte dándole </w:t>
-      </w:r>
-      <w:proofErr w:type="spellStart"/>
-      <w:r>
-        <w:rPr>
-          <w:rFonts w:ascii="Arial" w:hAnsi="Arial" w:cs="Arial"/>
-          <w:sz w:val="24"/>
-          <w:szCs w:val="24"/>
-        </w:rPr>
-        <w:t>click</w:t>
-      </w:r>
-      <w:proofErr w:type="spellEnd"/>
-      <w:r>
-        <w:rPr>
-          <w:rFonts w:ascii="Arial" w:hAnsi="Arial" w:cs="Arial"/>
-          <w:sz w:val="24"/>
-          <w:szCs w:val="24"/>
-        </w:rPr>
-        <w:t xml:space="preserve"> en “registrarse” y te desplegará la página de registrarte.</w:t>
+        <w:t>En inicio de sesión tenemos el funcionamiento detallado de este. El cliente estando en la página principal le da click en el vínculo “identificarse”, así lo dirige a la página de inicio de sesión, en la página podrá iniciar sesión si es que ya tiene una cuenta introduce los datos e inicia sesión, en caso de no acordarse de la contraseña, podrá recuperar dando click en “olvidé la contraseña”, en caso de no tener cuenta, podrás registrarte dándole click en “registrarse” y te desplegará la página de registrarte.</w:t>
       </w:r>
     </w:p>
     <w:p>
@@ -4087,79 +4038,7 @@
           <w:sz w:val="24"/>
           <w:szCs w:val="24"/>
         </w:rPr>
-        <w:t xml:space="preserve">En Realizar un comentario tenemos el funcionamiento detallado. En caso de querer realizar un comentario, el cliente le dará </w:t>
-      </w:r>
-      <w:proofErr w:type="spellStart"/>
-      <w:r>
-        <w:rPr>
-          <w:rFonts w:ascii="Arial" w:hAnsi="Arial" w:cs="Arial"/>
-          <w:sz w:val="24"/>
-          <w:szCs w:val="24"/>
-        </w:rPr>
-        <w:t>click</w:t>
-      </w:r>
-      <w:proofErr w:type="spellEnd"/>
-      <w:r>
-        <w:rPr>
-          <w:rFonts w:ascii="Arial" w:hAnsi="Arial" w:cs="Arial"/>
-          <w:sz w:val="24"/>
-          <w:szCs w:val="24"/>
-        </w:rPr>
-        <w:t xml:space="preserve"> en catalogo y buscar el artículo que desea comentar o bien buscar en el cuadro búsqueda, damos </w:t>
-      </w:r>
-      <w:proofErr w:type="spellStart"/>
-      <w:r>
-        <w:rPr>
-          <w:rFonts w:ascii="Arial" w:hAnsi="Arial" w:cs="Arial"/>
-          <w:sz w:val="24"/>
-          <w:szCs w:val="24"/>
-        </w:rPr>
-        <w:t>click</w:t>
-      </w:r>
-      <w:proofErr w:type="spellEnd"/>
-      <w:r>
-        <w:rPr>
-          <w:rFonts w:ascii="Arial" w:hAnsi="Arial" w:cs="Arial"/>
-          <w:sz w:val="24"/>
-          <w:szCs w:val="24"/>
-        </w:rPr>
-        <w:t xml:space="preserve"> en el artículo que se deseamos comentar, el cliente le da </w:t>
-      </w:r>
-      <w:proofErr w:type="spellStart"/>
-      <w:r>
-        <w:rPr>
-          <w:rFonts w:ascii="Arial" w:hAnsi="Arial" w:cs="Arial"/>
-          <w:sz w:val="24"/>
-          <w:szCs w:val="24"/>
-        </w:rPr>
-        <w:t>click</w:t>
-      </w:r>
-      <w:proofErr w:type="spellEnd"/>
-      <w:r>
-        <w:rPr>
-          <w:rFonts w:ascii="Arial" w:hAnsi="Arial" w:cs="Arial"/>
-          <w:sz w:val="24"/>
-          <w:szCs w:val="24"/>
-        </w:rPr>
-        <w:t xml:space="preserve"> en comentar, en caso de no tener iniciada la sesión te pedirá que inicies la sesión, una vez iniciada la sesión, te desplegará la página para que comentes el producto, una vez hecho el comentario le das </w:t>
-      </w:r>
-      <w:proofErr w:type="spellStart"/>
-      <w:r>
-        <w:rPr>
-          <w:rFonts w:ascii="Arial" w:hAnsi="Arial" w:cs="Arial"/>
-          <w:sz w:val="24"/>
-          <w:szCs w:val="24"/>
-        </w:rPr>
-        <w:t>click</w:t>
-      </w:r>
-      <w:proofErr w:type="spellEnd"/>
-      <w:r>
-        <w:rPr>
-          <w:rFonts w:ascii="Arial" w:hAnsi="Arial" w:cs="Arial"/>
-          <w:sz w:val="24"/>
-          <w:szCs w:val="24"/>
-        </w:rPr>
-        <w:t xml:space="preserve"> en comentar y te desplegará a la página del producto. </w:t>
+        <w:t xml:space="preserve">En Realizar un comentario tenemos el funcionamiento detallado. En caso de querer realizar un comentario, el cliente le dará click en catalogo y buscar el artículo que desea comentar o bien buscar en el cuadro búsqueda, damos click en el artículo que se deseamos comentar, el cliente le da click en comentar, en caso de no tener iniciada la sesión te pedirá que inicies la sesión, una vez iniciada la sesión, te desplegará la página para que comentes el producto, una vez hecho el comentario le das click en comentar y te desplegará a la página del producto. </w:t>
       </w:r>
     </w:p>
     <w:p>
@@ -4202,25 +4081,7 @@
           <w:sz w:val="24"/>
           <w:szCs w:val="24"/>
         </w:rPr>
-        <w:t xml:space="preserve">En este diagrama podemos ver que representación del caso de uso de registrar un usuario, el actor inicia el caso de uso en la página principal, donde ingresa al vinculo de identificarse, el sistema le despliega la página de iniciar sesión, una vez de da </w:t>
-      </w:r>
-      <w:proofErr w:type="spellStart"/>
-      <w:r>
-        <w:rPr>
-          <w:rFonts w:ascii="Arial" w:hAnsi="Arial" w:cs="Arial"/>
-          <w:sz w:val="24"/>
-          <w:szCs w:val="24"/>
-        </w:rPr>
-        <w:t>click</w:t>
-      </w:r>
-      <w:proofErr w:type="spellEnd"/>
-      <w:r>
-        <w:rPr>
-          <w:rFonts w:ascii="Arial" w:hAnsi="Arial" w:cs="Arial"/>
-          <w:sz w:val="24"/>
-          <w:szCs w:val="24"/>
-        </w:rPr>
-        <w:t xml:space="preserve"> en el vínculo de Registrase, el sistema le despliega la página con el formulario, y finalmente el actor llena el formulario y de ahí se comprueba si todo es correcto.</w:t>
+        <w:t>En este diagrama podemos ver que representación del caso de uso de registrar un usuario, el actor inicia el caso de uso en la página principal, donde ingresa al vinculo de identificarse, el sistema le despliega la página de iniciar sesión, una vez de da click en el vínculo de Registrase, el sistema le despliega la página con el formulario, y finalmente el actor llena el formulario y de ahí se comprueba si todo es correcto.</w:t>
       </w:r>
     </w:p>
     <w:p>
@@ -5444,6 +5305,84 @@
       </w:pPr>
       <w:r>
         <w:rPr>
+          <w:noProof/>
+        </w:rPr>
+        <w:drawing>
+          <wp:anchor distT="0" distB="0" distL="114300" distR="114300" simplePos="0" relativeHeight="251674624" behindDoc="1" locked="0" layoutInCell="1" allowOverlap="1" wp14:anchorId="1D1501D1" wp14:editId="7187E76A">
+            <wp:simplePos x="0" y="0"/>
+            <wp:positionH relativeFrom="margin">
+              <wp:posOffset>-737235</wp:posOffset>
+            </wp:positionH>
+            <wp:positionV relativeFrom="paragraph">
+              <wp:posOffset>529590</wp:posOffset>
+            </wp:positionV>
+            <wp:extent cx="6962775" cy="3246755"/>
+            <wp:effectExtent l="0" t="0" r="9525" b="0"/>
+            <wp:wrapTight wrapText="bothSides">
+              <wp:wrapPolygon edited="0">
+                <wp:start x="0" y="0"/>
+                <wp:lineTo x="0" y="21418"/>
+                <wp:lineTo x="21570" y="21418"/>
+                <wp:lineTo x="21570" y="0"/>
+                <wp:lineTo x="0" y="0"/>
+              </wp:wrapPolygon>
+            </wp:wrapTight>
+            <wp:docPr id="7" name="Imagen 7" descr="Mapa&#10;&#10;Descripción generada automáticamente con confianza media"/>
+            <wp:cNvGraphicFramePr>
+              <a:graphicFrameLocks xmlns:a="http://schemas.openxmlformats.org/drawingml/2006/main" noChangeAspect="1"/>
+            </wp:cNvGraphicFramePr>
+            <a:graphic xmlns:a="http://schemas.openxmlformats.org/drawingml/2006/main">
+              <a:graphicData uri="http://schemas.openxmlformats.org/drawingml/2006/picture">
+                <pic:pic xmlns:pic="http://schemas.openxmlformats.org/drawingml/2006/picture">
+                  <pic:nvPicPr>
+                    <pic:cNvPr id="7" name="Imagen 7" descr="Mapa&#10;&#10;Descripción generada automáticamente con confianza media"/>
+                    <pic:cNvPicPr>
+                      <a:picLocks noChangeAspect="1" noChangeArrowheads="1"/>
+                    </pic:cNvPicPr>
+                  </pic:nvPicPr>
+                  <pic:blipFill rotWithShape="1">
+                    <a:blip r:embed="rId19">
+                      <a:extLst>
+                        <a:ext uri="{28A0092B-C50C-407E-A947-70E740481C1C}">
+                          <a14:useLocalDpi xmlns:a14="http://schemas.microsoft.com/office/drawing/2010/main" val="0"/>
+                        </a:ext>
+                      </a:extLst>
+                    </a:blip>
+                    <a:srcRect r="41086"/>
+                    <a:stretch/>
+                  </pic:blipFill>
+                  <pic:spPr bwMode="auto">
+                    <a:xfrm>
+                      <a:off x="0" y="0"/>
+                      <a:ext cx="6962775" cy="3246755"/>
+                    </a:xfrm>
+                    <a:prstGeom prst="rect">
+                      <a:avLst/>
+                    </a:prstGeom>
+                    <a:noFill/>
+                    <a:ln>
+                      <a:noFill/>
+                    </a:ln>
+                    <a:extLst>
+                      <a:ext uri="{53640926-AAD7-44D8-BBD7-CCE9431645EC}">
+                        <a14:shadowObscured xmlns:a14="http://schemas.microsoft.com/office/drawing/2010/main"/>
+                      </a:ext>
+                    </a:extLst>
+                  </pic:spPr>
+                </pic:pic>
+              </a:graphicData>
+            </a:graphic>
+            <wp14:sizeRelH relativeFrom="margin">
+              <wp14:pctWidth>0</wp14:pctWidth>
+            </wp14:sizeRelH>
+            <wp14:sizeRelV relativeFrom="margin">
+              <wp14:pctHeight>0</wp14:pctHeight>
+            </wp14:sizeRelV>
+          </wp:anchor>
+        </w:drawing>
+      </w:r>
+      <w:r>
+        <w:rPr>
           <w:rFonts w:ascii="Arial" w:hAnsi="Arial" w:cs="Arial"/>
           <w:sz w:val="24"/>
           <w:szCs w:val="24"/>
@@ -5479,26 +5418,128 @@
       <w:pPr>
         <w:rPr>
           <w:rFonts w:ascii="Arial" w:hAnsi="Arial" w:cs="Arial"/>
+          <w:sz w:val="24"/>
+          <w:szCs w:val="24"/>
         </w:rPr>
       </w:pPr>
       <w:r>
         <w:rPr>
+          <w:noProof/>
+        </w:rPr>
+        <w:drawing>
+          <wp:anchor distT="0" distB="0" distL="114300" distR="114300" simplePos="0" relativeHeight="251675648" behindDoc="1" locked="0" layoutInCell="1" allowOverlap="1" wp14:anchorId="677B8248" wp14:editId="79F059B0">
+            <wp:simplePos x="0" y="0"/>
+            <wp:positionH relativeFrom="margin">
+              <wp:posOffset>-671195</wp:posOffset>
+            </wp:positionH>
+            <wp:positionV relativeFrom="paragraph">
+              <wp:posOffset>3621405</wp:posOffset>
+            </wp:positionV>
+            <wp:extent cx="6800850" cy="3276600"/>
+            <wp:effectExtent l="0" t="0" r="0" b="0"/>
+            <wp:wrapTight wrapText="bothSides">
+              <wp:wrapPolygon edited="0">
+                <wp:start x="0" y="0"/>
+                <wp:lineTo x="0" y="21474"/>
+                <wp:lineTo x="21539" y="21474"/>
+                <wp:lineTo x="21539" y="0"/>
+                <wp:lineTo x="0" y="0"/>
+              </wp:wrapPolygon>
+            </wp:wrapTight>
+            <wp:docPr id="21" name="Imagen 21" descr="Mapa&#10;&#10;Descripción generada automáticamente con confianza media"/>
+            <wp:cNvGraphicFramePr>
+              <a:graphicFrameLocks xmlns:a="http://schemas.openxmlformats.org/drawingml/2006/main" noChangeAspect="1"/>
+            </wp:cNvGraphicFramePr>
+            <a:graphic xmlns:a="http://schemas.openxmlformats.org/drawingml/2006/main">
+              <a:graphicData uri="http://schemas.openxmlformats.org/drawingml/2006/picture">
+                <pic:pic xmlns:pic="http://schemas.openxmlformats.org/drawingml/2006/picture">
+                  <pic:nvPicPr>
+                    <pic:cNvPr id="21" name="Imagen 21" descr="Mapa&#10;&#10;Descripción generada automáticamente con confianza media"/>
+                    <pic:cNvPicPr>
+                      <a:picLocks noChangeAspect="1" noChangeArrowheads="1"/>
+                    </pic:cNvPicPr>
+                  </pic:nvPicPr>
+                  <pic:blipFill rotWithShape="1">
+                    <a:blip r:embed="rId19">
+                      <a:extLst>
+                        <a:ext uri="{28A0092B-C50C-407E-A947-70E740481C1C}">
+                          <a14:useLocalDpi xmlns:a14="http://schemas.microsoft.com/office/drawing/2010/main" val="0"/>
+                        </a:ext>
+                      </a:extLst>
+                    </a:blip>
+                    <a:srcRect l="60326" t="6419" r="870" b="25545"/>
+                    <a:stretch/>
+                  </pic:blipFill>
+                  <pic:spPr bwMode="auto">
+                    <a:xfrm>
+                      <a:off x="0" y="0"/>
+                      <a:ext cx="6800850" cy="3276600"/>
+                    </a:xfrm>
+                    <a:prstGeom prst="rect">
+                      <a:avLst/>
+                    </a:prstGeom>
+                    <a:noFill/>
+                    <a:ln>
+                      <a:noFill/>
+                    </a:ln>
+                    <a:extLst>
+                      <a:ext uri="{53640926-AAD7-44D8-BBD7-CCE9431645EC}">
+                        <a14:shadowObscured xmlns:a14="http://schemas.microsoft.com/office/drawing/2010/main"/>
+                      </a:ext>
+                    </a:extLst>
+                  </pic:spPr>
+                </pic:pic>
+              </a:graphicData>
+            </a:graphic>
+            <wp14:sizeRelH relativeFrom="margin">
+              <wp14:pctWidth>0</wp14:pctWidth>
+            </wp14:sizeRelH>
+            <wp14:sizeRelV relativeFrom="margin">
+              <wp14:pctHeight>0</wp14:pctHeight>
+            </wp14:sizeRelV>
+          </wp:anchor>
+        </w:drawing>
+      </w:r>
+      <w:r>
+        <w:rPr>
           <w:rFonts w:ascii="Arial" w:hAnsi="Arial" w:cs="Arial"/>
-        </w:rPr>
-        <w:t xml:space="preserve"> </w:t>
+          <w:sz w:val="24"/>
+          <w:szCs w:val="24"/>
+        </w:rPr>
+        <w:t>Imagen 1 modelo entidad</w:t>
+      </w:r>
+      <w:r>
+        <w:rPr>
+          <w:rFonts w:ascii="Arial" w:hAnsi="Arial" w:cs="Arial"/>
+          <w:sz w:val="24"/>
+          <w:szCs w:val="24"/>
+        </w:rPr>
+        <w:t xml:space="preserve"> - relación</w:t>
       </w:r>
     </w:p>
     <w:p>
       <w:pPr>
         <w:rPr>
           <w:rFonts w:ascii="Arial" w:hAnsi="Arial" w:cs="Arial"/>
-        </w:rPr>
-      </w:pPr>
+          <w:sz w:val="24"/>
+          <w:szCs w:val="24"/>
+        </w:rPr>
+      </w:pPr>
+      <w:r>
+        <w:rPr>
+          <w:rFonts w:ascii="Arial" w:hAnsi="Arial" w:cs="Arial"/>
+          <w:sz w:val="24"/>
+          <w:szCs w:val="24"/>
+        </w:rPr>
+        <w:t>Imagen 2 continuación de Imagen 1</w:t>
+      </w:r>
     </w:p>
     <w:p>
       <w:pPr>
         <w:rPr>
           <w:rFonts w:ascii="Arial" w:hAnsi="Arial" w:cs="Arial"/>
+          <w:sz w:val="24"/>
+          <w:szCs w:val="24"/>
         </w:rPr>
       </w:pPr>
     </w:p>
@@ -5508,33 +5549,43 @@
           <w:rFonts w:ascii="Arial" w:hAnsi="Arial" w:cs="Arial"/>
         </w:rPr>
       </w:pPr>
+      <w:r>
+        <w:rPr>
+          <w:rFonts w:ascii="Arial" w:hAnsi="Arial" w:cs="Arial"/>
+        </w:rPr>
+        <w:t xml:space="preserve"> </w:t>
+      </w:r>
+      <w:r>
+        <w:rPr>
+          <w:rFonts w:ascii="Arial" w:hAnsi="Arial" w:cs="Arial"/>
+        </w:rPr>
+        <w:br w:type="page"/>
+      </w:r>
     </w:p>
     <w:p>
       <w:pPr>
         <w:rPr>
-          <w:rFonts w:ascii="Arial" w:hAnsi="Arial" w:cs="Arial"/>
-        </w:rPr>
-      </w:pPr>
-    </w:p>
-    <w:p>
-      <w:pPr>
-        <w:rPr>
-          <w:rFonts w:ascii="Arial" w:hAnsi="Arial" w:cs="Arial"/>
-        </w:rPr>
-      </w:pPr>
+          <w:rFonts w:ascii="Times New Roman" w:eastAsiaTheme="majorEastAsia" w:hAnsi="Times New Roman" w:cstheme="majorBidi"/>
+          <w:b/>
+          <w:sz w:val="32"/>
+          <w:szCs w:val="32"/>
+        </w:rPr>
+      </w:pPr>
+      <w:bookmarkStart w:id="15" w:name="_Toc94795847"/>
       <w:r>
         <w:rPr>
           <w:rFonts w:ascii="Arial" w:hAnsi="Arial" w:cs="Arial"/>
           <w:noProof/>
         </w:rPr>
+        <w:lastRenderedPageBreak/>
         <w:drawing>
-          <wp:anchor distT="0" distB="0" distL="114300" distR="114300" simplePos="0" relativeHeight="251673600" behindDoc="0" locked="0" layoutInCell="1" allowOverlap="1" wp14:anchorId="5F39A7C7" wp14:editId="1058BDB2">
+          <wp:anchor distT="0" distB="0" distL="114300" distR="114300" simplePos="0" relativeHeight="251673600" behindDoc="0" locked="0" layoutInCell="1" allowOverlap="1" wp14:anchorId="5F39A7C7" wp14:editId="5F93A52A">
             <wp:simplePos x="0" y="0"/>
             <wp:positionH relativeFrom="margin">
-              <wp:posOffset>-725574</wp:posOffset>
+              <wp:align>center</wp:align>
             </wp:positionH>
             <wp:positionV relativeFrom="margin">
-              <wp:posOffset>2377094</wp:posOffset>
+              <wp:posOffset>167005</wp:posOffset>
             </wp:positionV>
             <wp:extent cx="7009130" cy="5577840"/>
             <wp:effectExtent l="0" t="0" r="1270" b="3810"/>
@@ -5551,7 +5602,7 @@
                     <pic:cNvPicPr/>
                   </pic:nvPicPr>
                   <pic:blipFill>
-                    <a:blip r:embed="rId19">
+                    <a:blip r:embed="rId20">
                       <a:extLst>
                         <a:ext uri="{28A0092B-C50C-407E-A947-70E740481C1C}">
                           <a14:useLocalDpi xmlns:a14="http://schemas.microsoft.com/office/drawing/2010/main" val="0"/>
@@ -5583,26 +5634,14 @@
           </wp:anchor>
         </w:drawing>
       </w:r>
+      <w:r>
+        <w:br w:type="page"/>
+      </w:r>
     </w:p>
     <w:p>
       <w:pPr>
-        <w:rPr>
-          <w:rFonts w:ascii="Arial" w:hAnsi="Arial" w:cs="Arial"/>
-        </w:rPr>
-      </w:pPr>
-    </w:p>
-    <w:p>
-      <w:pPr>
-        <w:rPr>
-          <w:rFonts w:ascii="Arial" w:hAnsi="Arial" w:cs="Arial"/>
-        </w:rPr>
-      </w:pPr>
-    </w:p>
-    <w:p>
-      <w:pPr>
         <w:pStyle w:val="Ttulo1"/>
       </w:pPr>
-      <w:bookmarkStart w:id="15" w:name="_Toc94795847"/>
       <w:r>
         <w:lastRenderedPageBreak/>
         <w:t>Referencias</w:t>
@@ -5750,8 +5789,8 @@
       </w:pPr>
     </w:p>
     <w:sectPr>
-      <w:headerReference w:type="default" r:id="rId20"/>
-      <w:footerReference w:type="default" r:id="rId21"/>
+      <w:headerReference w:type="default" r:id="rId21"/>
+      <w:footerReference w:type="default" r:id="rId22"/>
       <w:pgSz w:w="11906" w:h="16838"/>
       <w:pgMar w:top="1417" w:right="1701" w:bottom="1417" w:left="1701" w:header="708" w:footer="708" w:gutter="0"/>
       <w:cols w:space="708"/>

</xml_diff>

<commit_message>
Finalice la descripción del modelo entidad-relación.
</commit_message>
<xml_diff>
--- a/Casos de Uso/Diseño.docx
+++ b/Casos de Uso/Diseño.docx
@@ -230,8 +230,20 @@
           <w:szCs w:val="28"/>
           <w:lang w:eastAsia="es-MX"/>
         </w:rPr>
-        <w:t>Guzmán Ortega Axel Yael</w:t>
-      </w:r>
+        <w:t xml:space="preserve">Guzmán Ortega Axel </w:t>
+      </w:r>
+      <w:proofErr w:type="spellStart"/>
+      <w:r>
+        <w:rPr>
+          <w:rFonts w:ascii="Arial" w:eastAsia="Times New Roman" w:hAnsi="Arial" w:cs="Arial"/>
+          <w:color w:val="000000"/>
+          <w:sz w:val="28"/>
+          <w:szCs w:val="28"/>
+          <w:lang w:eastAsia="es-MX"/>
+        </w:rPr>
+        <w:t>Yael</w:t>
+      </w:r>
+      <w:proofErr w:type="spellEnd"/>
     </w:p>
     <w:p>
       <w:pPr>
@@ -2547,8 +2559,19 @@
                 <w:sz w:val="18"/>
                 <w:szCs w:val="18"/>
               </w:rPr>
-              <w:t>Axel Guzman</w:t>
-            </w:r>
+              <w:t xml:space="preserve">Axel </w:t>
+            </w:r>
+            <w:proofErr w:type="spellStart"/>
+            <w:r>
+              <w:rPr>
+                <w:rFonts w:ascii="Arial" w:hAnsi="Arial" w:cs="Arial"/>
+                <w:bCs/>
+                <w:sz w:val="18"/>
+                <w:szCs w:val="18"/>
+              </w:rPr>
+              <w:t>Guzman</w:t>
+            </w:r>
+            <w:proofErr w:type="spellEnd"/>
           </w:p>
         </w:tc>
         <w:tc>
@@ -2648,8 +2671,19 @@
                 <w:sz w:val="18"/>
                 <w:szCs w:val="18"/>
               </w:rPr>
-              <w:t>Miguel Guzman</w:t>
-            </w:r>
+              <w:t xml:space="preserve">Miguel </w:t>
+            </w:r>
+            <w:proofErr w:type="spellStart"/>
+            <w:r>
+              <w:rPr>
+                <w:rFonts w:ascii="Arial" w:hAnsi="Arial" w:cs="Arial"/>
+                <w:bCs/>
+                <w:sz w:val="18"/>
+                <w:szCs w:val="18"/>
+              </w:rPr>
+              <w:t>Guzman</w:t>
+            </w:r>
+            <w:proofErr w:type="spellEnd"/>
           </w:p>
         </w:tc>
         <w:tc>
@@ -2951,8 +2985,19 @@
                 <w:sz w:val="18"/>
                 <w:szCs w:val="18"/>
               </w:rPr>
-              <w:t>Axel Guzman</w:t>
-            </w:r>
+              <w:t xml:space="preserve">Axel </w:t>
+            </w:r>
+            <w:proofErr w:type="spellStart"/>
+            <w:r>
+              <w:rPr>
+                <w:rFonts w:ascii="Arial" w:hAnsi="Arial" w:cs="Arial"/>
+                <w:bCs/>
+                <w:sz w:val="18"/>
+                <w:szCs w:val="18"/>
+              </w:rPr>
+              <w:t>Guzman</w:t>
+            </w:r>
+            <w:proofErr w:type="spellEnd"/>
           </w:p>
         </w:tc>
         <w:tc>
@@ -3052,8 +3097,19 @@
                 <w:sz w:val="18"/>
                 <w:szCs w:val="18"/>
               </w:rPr>
-              <w:t>Miguel Guzman</w:t>
-            </w:r>
+              <w:t xml:space="preserve">Miguel </w:t>
+            </w:r>
+            <w:proofErr w:type="spellStart"/>
+            <w:r>
+              <w:rPr>
+                <w:rFonts w:ascii="Arial" w:hAnsi="Arial" w:cs="Arial"/>
+                <w:bCs/>
+                <w:sz w:val="18"/>
+                <w:szCs w:val="18"/>
+              </w:rPr>
+              <w:t>Guzman</w:t>
+            </w:r>
+            <w:proofErr w:type="spellEnd"/>
           </w:p>
         </w:tc>
         <w:tc>
@@ -3384,8 +3440,19 @@
                 <w:sz w:val="18"/>
                 <w:szCs w:val="18"/>
               </w:rPr>
-              <w:t>Miguel Guzman</w:t>
-            </w:r>
+              <w:t xml:space="preserve">Miguel </w:t>
+            </w:r>
+            <w:proofErr w:type="spellStart"/>
+            <w:r>
+              <w:rPr>
+                <w:rFonts w:ascii="Arial" w:hAnsi="Arial" w:cs="Arial"/>
+                <w:bCs/>
+                <w:sz w:val="18"/>
+                <w:szCs w:val="18"/>
+              </w:rPr>
+              <w:t>Guzman</w:t>
+            </w:r>
+            <w:proofErr w:type="spellEnd"/>
           </w:p>
         </w:tc>
         <w:tc>
@@ -3485,8 +3552,19 @@
                 <w:sz w:val="18"/>
                 <w:szCs w:val="18"/>
               </w:rPr>
-              <w:t>Miguel Guzman</w:t>
-            </w:r>
+              <w:t xml:space="preserve">Miguel </w:t>
+            </w:r>
+            <w:proofErr w:type="spellStart"/>
+            <w:r>
+              <w:rPr>
+                <w:rFonts w:ascii="Arial" w:hAnsi="Arial" w:cs="Arial"/>
+                <w:bCs/>
+                <w:sz w:val="18"/>
+                <w:szCs w:val="18"/>
+              </w:rPr>
+              <w:t>Guzman</w:t>
+            </w:r>
+            <w:proofErr w:type="spellEnd"/>
           </w:p>
         </w:tc>
         <w:tc>
@@ -3778,6 +3856,137 @@
                 <w:szCs w:val="18"/>
               </w:rPr>
               <w:t>1.16</w:t>
+            </w:r>
+          </w:p>
+        </w:tc>
+      </w:tr>
+      <w:tr>
+        <w:trPr>
+          <w:trHeight w:val="263"/>
+        </w:trPr>
+        <w:tc>
+          <w:tcPr>
+            <w:tcW w:w="1699" w:type="dxa"/>
+          </w:tcPr>
+          <w:p>
+            <w:pPr>
+              <w:jc w:val="center"/>
+              <w:rPr>
+                <w:rFonts w:ascii="Arial" w:hAnsi="Arial" w:cs="Arial"/>
+                <w:bCs/>
+                <w:sz w:val="18"/>
+                <w:szCs w:val="18"/>
+              </w:rPr>
+            </w:pPr>
+            <w:r>
+              <w:rPr>
+                <w:rFonts w:ascii="Arial" w:hAnsi="Arial" w:cs="Arial"/>
+                <w:bCs/>
+                <w:sz w:val="18"/>
+                <w:szCs w:val="18"/>
+              </w:rPr>
+              <w:t>Javier Retel</w:t>
+            </w:r>
+          </w:p>
+        </w:tc>
+        <w:tc>
+          <w:tcPr>
+            <w:tcW w:w="992" w:type="dxa"/>
+          </w:tcPr>
+          <w:p>
+            <w:pPr>
+              <w:rPr>
+                <w:rFonts w:ascii="Arial" w:hAnsi="Arial" w:cs="Arial"/>
+                <w:bCs/>
+                <w:sz w:val="18"/>
+                <w:szCs w:val="18"/>
+                <w:lang w:val="en-US"/>
+              </w:rPr>
+            </w:pPr>
+            <w:r>
+              <w:rPr>
+                <w:rFonts w:ascii="Arial" w:hAnsi="Arial" w:cs="Arial"/>
+                <w:bCs/>
+                <w:sz w:val="18"/>
+                <w:szCs w:val="18"/>
+              </w:rPr>
+              <w:t>06</w:t>
+            </w:r>
+            <w:r>
+              <w:rPr>
+                <w:rFonts w:ascii="Arial" w:hAnsi="Arial" w:cs="Arial"/>
+                <w:bCs/>
+                <w:sz w:val="18"/>
+                <w:szCs w:val="18"/>
+                <w:lang w:val="en-US"/>
+              </w:rPr>
+              <w:t>/02/22</w:t>
+            </w:r>
+          </w:p>
+        </w:tc>
+        <w:tc>
+          <w:tcPr>
+            <w:tcW w:w="7374" w:type="dxa"/>
+          </w:tcPr>
+          <w:p>
+            <w:pPr>
+              <w:rPr>
+                <w:rFonts w:ascii="Arial" w:hAnsi="Arial" w:cs="Arial"/>
+                <w:bCs/>
+                <w:sz w:val="18"/>
+                <w:szCs w:val="18"/>
+              </w:rPr>
+            </w:pPr>
+            <w:r>
+              <w:rPr>
+                <w:rFonts w:ascii="Arial" w:hAnsi="Arial" w:cs="Arial"/>
+                <w:bCs/>
+                <w:sz w:val="18"/>
+                <w:szCs w:val="18"/>
+              </w:rPr>
+              <w:t>Finalice la descripción del modelo entidad</w:t>
+            </w:r>
+            <w:r>
+              <w:rPr>
+                <w:rFonts w:ascii="Arial" w:hAnsi="Arial" w:cs="Arial"/>
+                <w:bCs/>
+                <w:sz w:val="18"/>
+                <w:szCs w:val="18"/>
+              </w:rPr>
+              <w:t>-</w:t>
+            </w:r>
+            <w:r>
+              <w:rPr>
+                <w:rFonts w:ascii="Arial" w:hAnsi="Arial" w:cs="Arial"/>
+                <w:bCs/>
+                <w:sz w:val="18"/>
+                <w:szCs w:val="18"/>
+              </w:rPr>
+              <w:t>relación.</w:t>
+            </w:r>
+          </w:p>
+        </w:tc>
+        <w:tc>
+          <w:tcPr>
+            <w:tcW w:w="992" w:type="dxa"/>
+          </w:tcPr>
+          <w:p>
+            <w:pPr>
+              <w:rPr>
+                <w:rFonts w:ascii="Arial" w:hAnsi="Arial" w:cs="Arial"/>
+                <w:bCs/>
+                <w:sz w:val="18"/>
+                <w:szCs w:val="18"/>
+              </w:rPr>
+            </w:pPr>
+            <w:r>
+              <w:rPr>
+                <w:rFonts w:ascii="Arial" w:hAnsi="Arial" w:cs="Arial"/>
+                <w:bCs/>
+                <w:sz w:val="18"/>
+                <w:szCs w:val="18"/>
+              </w:rPr>
+              <w:t>1.17</w:t>
             </w:r>
           </w:p>
         </w:tc>
@@ -3920,7 +4129,61 @@
           <w:sz w:val="24"/>
           <w:szCs w:val="24"/>
         </w:rPr>
-        <w:t>En inicio de sesión tenemos el funcionamiento detallado de este. El cliente estando en la página principal le da click en el vínculo “identificarse”, así lo dirige a la página de inicio de sesión, en la página podrá iniciar sesión si es que ya tiene una cuenta introduce los datos e inicia sesión, en caso de no acordarse de la contraseña, podrá recuperar dando click en “olvidé la contraseña”, en caso de no tener cuenta, podrás registrarte dándole click en “registrarse” y te desplegará la página de registrarte.</w:t>
+        <w:t xml:space="preserve">En inicio de sesión tenemos el funcionamiento detallado de este. El cliente estando en la página principal le da </w:t>
+      </w:r>
+      <w:proofErr w:type="spellStart"/>
+      <w:r>
+        <w:rPr>
+          <w:rFonts w:ascii="Arial" w:hAnsi="Arial" w:cs="Arial"/>
+          <w:sz w:val="24"/>
+          <w:szCs w:val="24"/>
+        </w:rPr>
+        <w:t>click</w:t>
+      </w:r>
+      <w:proofErr w:type="spellEnd"/>
+      <w:r>
+        <w:rPr>
+          <w:rFonts w:ascii="Arial" w:hAnsi="Arial" w:cs="Arial"/>
+          <w:sz w:val="24"/>
+          <w:szCs w:val="24"/>
+        </w:rPr>
+        <w:t xml:space="preserve"> en el vínculo “identificarse”, así lo dirige a la página de inicio de sesión, en la página podrá iniciar sesión si es que ya tiene una cuenta introduce los datos e inicia sesión, en caso de no acordarse de la contraseña, podrá recuperar dando </w:t>
+      </w:r>
+      <w:proofErr w:type="spellStart"/>
+      <w:r>
+        <w:rPr>
+          <w:rFonts w:ascii="Arial" w:hAnsi="Arial" w:cs="Arial"/>
+          <w:sz w:val="24"/>
+          <w:szCs w:val="24"/>
+        </w:rPr>
+        <w:t>click</w:t>
+      </w:r>
+      <w:proofErr w:type="spellEnd"/>
+      <w:r>
+        <w:rPr>
+          <w:rFonts w:ascii="Arial" w:hAnsi="Arial" w:cs="Arial"/>
+          <w:sz w:val="24"/>
+          <w:szCs w:val="24"/>
+        </w:rPr>
+        <w:t xml:space="preserve"> en “olvidé la contraseña”, en caso de no tener cuenta, podrás registrarte dándole </w:t>
+      </w:r>
+      <w:proofErr w:type="spellStart"/>
+      <w:r>
+        <w:rPr>
+          <w:rFonts w:ascii="Arial" w:hAnsi="Arial" w:cs="Arial"/>
+          <w:sz w:val="24"/>
+          <w:szCs w:val="24"/>
+        </w:rPr>
+        <w:t>click</w:t>
+      </w:r>
+      <w:proofErr w:type="spellEnd"/>
+      <w:r>
+        <w:rPr>
+          <w:rFonts w:ascii="Arial" w:hAnsi="Arial" w:cs="Arial"/>
+          <w:sz w:val="24"/>
+          <w:szCs w:val="24"/>
+        </w:rPr>
+        <w:t xml:space="preserve"> en “registrarse” y te desplegará la página de registrarte.</w:t>
       </w:r>
     </w:p>
     <w:p>
@@ -4038,7 +4301,79 @@
           <w:sz w:val="24"/>
           <w:szCs w:val="24"/>
         </w:rPr>
-        <w:t xml:space="preserve">En Realizar un comentario tenemos el funcionamiento detallado. En caso de querer realizar un comentario, el cliente le dará click en catalogo y buscar el artículo que desea comentar o bien buscar en el cuadro búsqueda, damos click en el artículo que se deseamos comentar, el cliente le da click en comentar, en caso de no tener iniciada la sesión te pedirá que inicies la sesión, una vez iniciada la sesión, te desplegará la página para que comentes el producto, una vez hecho el comentario le das click en comentar y te desplegará a la página del producto. </w:t>
+        <w:t xml:space="preserve">En Realizar un comentario tenemos el funcionamiento detallado. En caso de querer realizar un comentario, el cliente le dará </w:t>
+      </w:r>
+      <w:proofErr w:type="spellStart"/>
+      <w:r>
+        <w:rPr>
+          <w:rFonts w:ascii="Arial" w:hAnsi="Arial" w:cs="Arial"/>
+          <w:sz w:val="24"/>
+          <w:szCs w:val="24"/>
+        </w:rPr>
+        <w:t>click</w:t>
+      </w:r>
+      <w:proofErr w:type="spellEnd"/>
+      <w:r>
+        <w:rPr>
+          <w:rFonts w:ascii="Arial" w:hAnsi="Arial" w:cs="Arial"/>
+          <w:sz w:val="24"/>
+          <w:szCs w:val="24"/>
+        </w:rPr>
+        <w:t xml:space="preserve"> en catalogo y buscar el artículo que desea comentar o bien buscar en el cuadro búsqueda, damos </w:t>
+      </w:r>
+      <w:proofErr w:type="spellStart"/>
+      <w:r>
+        <w:rPr>
+          <w:rFonts w:ascii="Arial" w:hAnsi="Arial" w:cs="Arial"/>
+          <w:sz w:val="24"/>
+          <w:szCs w:val="24"/>
+        </w:rPr>
+        <w:t>click</w:t>
+      </w:r>
+      <w:proofErr w:type="spellEnd"/>
+      <w:r>
+        <w:rPr>
+          <w:rFonts w:ascii="Arial" w:hAnsi="Arial" w:cs="Arial"/>
+          <w:sz w:val="24"/>
+          <w:szCs w:val="24"/>
+        </w:rPr>
+        <w:t xml:space="preserve"> en el artículo que se deseamos comentar, el cliente le da </w:t>
+      </w:r>
+      <w:proofErr w:type="spellStart"/>
+      <w:r>
+        <w:rPr>
+          <w:rFonts w:ascii="Arial" w:hAnsi="Arial" w:cs="Arial"/>
+          <w:sz w:val="24"/>
+          <w:szCs w:val="24"/>
+        </w:rPr>
+        <w:t>click</w:t>
+      </w:r>
+      <w:proofErr w:type="spellEnd"/>
+      <w:r>
+        <w:rPr>
+          <w:rFonts w:ascii="Arial" w:hAnsi="Arial" w:cs="Arial"/>
+          <w:sz w:val="24"/>
+          <w:szCs w:val="24"/>
+        </w:rPr>
+        <w:t xml:space="preserve"> en comentar, en caso de no tener iniciada la sesión te pedirá que inicies la sesión, una vez iniciada la sesión, te desplegará la página para que comentes el producto, una vez hecho el comentario le das </w:t>
+      </w:r>
+      <w:proofErr w:type="spellStart"/>
+      <w:r>
+        <w:rPr>
+          <w:rFonts w:ascii="Arial" w:hAnsi="Arial" w:cs="Arial"/>
+          <w:sz w:val="24"/>
+          <w:szCs w:val="24"/>
+        </w:rPr>
+        <w:t>click</w:t>
+      </w:r>
+      <w:proofErr w:type="spellEnd"/>
+      <w:r>
+        <w:rPr>
+          <w:rFonts w:ascii="Arial" w:hAnsi="Arial" w:cs="Arial"/>
+          <w:sz w:val="24"/>
+          <w:szCs w:val="24"/>
+        </w:rPr>
+        <w:t xml:space="preserve"> en comentar y te desplegará a la página del producto. </w:t>
       </w:r>
     </w:p>
     <w:p>
@@ -4081,7 +4416,25 @@
           <w:sz w:val="24"/>
           <w:szCs w:val="24"/>
         </w:rPr>
-        <w:t>En este diagrama podemos ver que representación del caso de uso de registrar un usuario, el actor inicia el caso de uso en la página principal, donde ingresa al vinculo de identificarse, el sistema le despliega la página de iniciar sesión, una vez de da click en el vínculo de Registrase, el sistema le despliega la página con el formulario, y finalmente el actor llena el formulario y de ahí se comprueba si todo es correcto.</w:t>
+        <w:t xml:space="preserve">En este diagrama podemos ver que representación del caso de uso de registrar un usuario, el actor inicia el caso de uso en la página principal, donde ingresa al vinculo de identificarse, el sistema le despliega la página de iniciar sesión, una vez de da </w:t>
+      </w:r>
+      <w:proofErr w:type="spellStart"/>
+      <w:r>
+        <w:rPr>
+          <w:rFonts w:ascii="Arial" w:hAnsi="Arial" w:cs="Arial"/>
+          <w:sz w:val="24"/>
+          <w:szCs w:val="24"/>
+        </w:rPr>
+        <w:t>click</w:t>
+      </w:r>
+      <w:proofErr w:type="spellEnd"/>
+      <w:r>
+        <w:rPr>
+          <w:rFonts w:ascii="Arial" w:hAnsi="Arial" w:cs="Arial"/>
+          <w:sz w:val="24"/>
+          <w:szCs w:val="24"/>
+        </w:rPr>
+        <w:t xml:space="preserve"> en el vínculo de Registrase, el sistema le despliega la página con el formulario, y finalmente el actor llena el formulario y de ahí se comprueba si todo es correcto.</w:t>
       </w:r>
     </w:p>
     <w:p>
@@ -5294,9 +5647,9 @@
       </w:r>
       <w:bookmarkEnd w:id="14"/>
     </w:p>
-    <w:p/>
     <w:p>
       <w:pPr>
+        <w:jc w:val="both"/>
         <w:rPr>
           <w:rFonts w:ascii="Arial" w:hAnsi="Arial" w:cs="Arial"/>
           <w:sz w:val="24"/>
@@ -5305,25 +5658,93 @@
       </w:pPr>
       <w:r>
         <w:rPr>
+          <w:rFonts w:ascii="Arial" w:hAnsi="Arial" w:cs="Arial"/>
+          <w:sz w:val="24"/>
+          <w:szCs w:val="24"/>
+        </w:rPr>
+        <w:t xml:space="preserve"> </w:t>
+      </w:r>
+      <w:r>
+        <w:rPr>
+          <w:rFonts w:ascii="Arial" w:hAnsi="Arial" w:cs="Arial"/>
+          <w:sz w:val="24"/>
+          <w:szCs w:val="24"/>
+        </w:rPr>
+        <w:t xml:space="preserve">Diseño de la Base Datos Dinamina para el sistema AXIS, esta estructura permitirá almacenar los productos deseados por un usuario, así como los datos requeridos para llevar </w:t>
+      </w:r>
+      <w:r>
+        <w:rPr>
+          <w:rFonts w:ascii="Arial" w:hAnsi="Arial" w:cs="Arial"/>
+          <w:sz w:val="24"/>
+          <w:szCs w:val="24"/>
+        </w:rPr>
+        <w:t>a cabo</w:t>
+      </w:r>
+      <w:r>
+        <w:rPr>
+          <w:rFonts w:ascii="Arial" w:hAnsi="Arial" w:cs="Arial"/>
+          <w:sz w:val="24"/>
+          <w:szCs w:val="24"/>
+        </w:rPr>
+        <w:t xml:space="preserve"> una compra en la tienda en línea, o los comentarios de los productos.</w:t>
+      </w:r>
+    </w:p>
+    <w:p>
+      <w:pPr>
+        <w:jc w:val="both"/>
+        <w:rPr>
+          <w:sz w:val="24"/>
+          <w:szCs w:val="24"/>
+        </w:rPr>
+      </w:pPr>
+      <w:r>
+        <w:rPr>
+          <w:rFonts w:ascii="Arial" w:hAnsi="Arial" w:cs="Arial"/>
+          <w:sz w:val="24"/>
+          <w:szCs w:val="24"/>
+        </w:rPr>
+        <w:t>Al ser dinamina la base</w:t>
+      </w:r>
+      <w:r>
+        <w:rPr>
+          <w:rFonts w:ascii="Arial" w:hAnsi="Arial" w:cs="Arial"/>
+          <w:color w:val="202122"/>
+          <w:sz w:val="24"/>
+          <w:szCs w:val="24"/>
+          <w:shd w:val="clear" w:color="auto" w:fill="FFFFFF"/>
+        </w:rPr>
+        <w:t xml:space="preserve"> de datos donde la información almacenada se podrá modificar con el tiempo, permitiendo operaciones como actualización, borrado y edición de datos, además de las operaciones fundamentales de consulta.</w:t>
+      </w:r>
+    </w:p>
+    <w:p>
+      <w:pPr>
+        <w:rPr>
+          <w:rFonts w:ascii="Arial" w:hAnsi="Arial" w:cs="Arial"/>
+          <w:sz w:val="24"/>
+          <w:szCs w:val="24"/>
+        </w:rPr>
+      </w:pPr>
+      <w:r>
+        <w:rPr>
           <w:noProof/>
         </w:rPr>
         <w:drawing>
-          <wp:anchor distT="0" distB="0" distL="114300" distR="114300" simplePos="0" relativeHeight="251674624" behindDoc="1" locked="0" layoutInCell="1" allowOverlap="1" wp14:anchorId="1D1501D1" wp14:editId="7187E76A">
+          <wp:anchor distT="0" distB="0" distL="114300" distR="114300" simplePos="0" relativeHeight="251674624" behindDoc="1" locked="0" layoutInCell="1" allowOverlap="1" wp14:anchorId="1D1501D1" wp14:editId="7FD6EF59">
             <wp:simplePos x="0" y="0"/>
-            <wp:positionH relativeFrom="margin">
-              <wp:posOffset>-737235</wp:posOffset>
+            <wp:positionH relativeFrom="page">
+              <wp:posOffset>234950</wp:posOffset>
             </wp:positionH>
             <wp:positionV relativeFrom="paragraph">
-              <wp:posOffset>529590</wp:posOffset>
+              <wp:posOffset>274955</wp:posOffset>
             </wp:positionV>
-            <wp:extent cx="6962775" cy="3246755"/>
-            <wp:effectExtent l="0" t="0" r="9525" b="0"/>
+            <wp:extent cx="7061200" cy="3376930"/>
+            <wp:effectExtent l="0" t="0" r="6350" b="0"/>
             <wp:wrapTight wrapText="bothSides">
               <wp:wrapPolygon edited="0">
                 <wp:start x="0" y="0"/>
-                <wp:lineTo x="0" y="21418"/>
-                <wp:lineTo x="21570" y="21418"/>
-                <wp:lineTo x="21570" y="0"/>
+                <wp:lineTo x="0" y="21446"/>
+                <wp:lineTo x="21561" y="21446"/>
+                <wp:lineTo x="21561" y="0"/>
                 <wp:lineTo x="0" y="0"/>
               </wp:wrapPolygon>
             </wp:wrapTight>
@@ -5348,13 +5769,13 @@
                         </a:ext>
                       </a:extLst>
                     </a:blip>
-                    <a:srcRect r="41086"/>
+                    <a:srcRect l="2069" t="3346" r="41085" b="3223"/>
                     <a:stretch/>
                   </pic:blipFill>
                   <pic:spPr bwMode="auto">
                     <a:xfrm>
                       <a:off x="0" y="0"/>
-                      <a:ext cx="6962775" cy="3246755"/>
+                      <a:ext cx="7061200" cy="3376930"/>
                     </a:xfrm>
                     <a:prstGeom prst="rect">
                       <a:avLst/>
@@ -5387,7 +5808,7 @@
           <w:sz w:val="24"/>
           <w:szCs w:val="24"/>
         </w:rPr>
-        <w:t xml:space="preserve">Diseño de la Base Datos para el sistema AXIS, </w:t>
+        <w:t>Imagen 1 modelo entidad</w:t>
       </w:r>
       <w:r>
         <w:rPr>
@@ -5395,53 +5816,37 @@
           <w:sz w:val="24"/>
           <w:szCs w:val="24"/>
         </w:rPr>
-        <w:t>basado de lo obtenido en modelo de dominio y posteriormente diagrama de clases</w:t>
-      </w:r>
-      <w:r>
+        <w:t xml:space="preserve"> - relación</w:t>
+      </w:r>
+    </w:p>
+    <w:p>
+      <w:pPr>
         <w:rPr>
           <w:rFonts w:ascii="Arial" w:hAnsi="Arial" w:cs="Arial"/>
           <w:sz w:val="24"/>
           <w:szCs w:val="24"/>
         </w:rPr>
-        <w:t xml:space="preserve">, </w:t>
-      </w:r>
-      <w:r>
-        <w:rPr>
-          <w:rFonts w:ascii="Arial" w:hAnsi="Arial" w:cs="Arial"/>
-          <w:sz w:val="24"/>
-          <w:szCs w:val="24"/>
-        </w:rPr>
-        <w:t xml:space="preserve"> </w:t>
-      </w:r>
-    </w:p>
-    <w:p>
-      <w:pPr>
-        <w:rPr>
-          <w:rFonts w:ascii="Arial" w:hAnsi="Arial" w:cs="Arial"/>
-          <w:sz w:val="24"/>
-          <w:szCs w:val="24"/>
-        </w:rPr>
       </w:pPr>
       <w:r>
         <w:rPr>
           <w:noProof/>
         </w:rPr>
         <w:drawing>
-          <wp:anchor distT="0" distB="0" distL="114300" distR="114300" simplePos="0" relativeHeight="251675648" behindDoc="1" locked="0" layoutInCell="1" allowOverlap="1" wp14:anchorId="677B8248" wp14:editId="79F059B0">
+          <wp:anchor distT="0" distB="0" distL="114300" distR="114300" simplePos="0" relativeHeight="251675648" behindDoc="1" locked="0" layoutInCell="1" allowOverlap="1" wp14:anchorId="677B8248" wp14:editId="11D4DF32">
             <wp:simplePos x="0" y="0"/>
             <wp:positionH relativeFrom="margin">
-              <wp:posOffset>-671195</wp:posOffset>
+              <wp:align>center</wp:align>
             </wp:positionH>
             <wp:positionV relativeFrom="paragraph">
-              <wp:posOffset>3621405</wp:posOffset>
+              <wp:posOffset>3687030</wp:posOffset>
             </wp:positionV>
-            <wp:extent cx="6800850" cy="3276600"/>
+            <wp:extent cx="6934835" cy="3032760"/>
             <wp:effectExtent l="0" t="0" r="0" b="0"/>
             <wp:wrapTight wrapText="bothSides">
               <wp:wrapPolygon edited="0">
                 <wp:start x="0" y="0"/>
-                <wp:lineTo x="0" y="21474"/>
-                <wp:lineTo x="21539" y="21474"/>
+                <wp:lineTo x="0" y="21437"/>
+                <wp:lineTo x="21539" y="21437"/>
                 <wp:lineTo x="21539" y="0"/>
                 <wp:lineTo x="0" y="0"/>
               </wp:wrapPolygon>
@@ -5467,13 +5872,13 @@
                         </a:ext>
                       </a:extLst>
                     </a:blip>
-                    <a:srcRect l="60326" t="6419" r="870" b="25545"/>
+                    <a:srcRect l="60326" t="8299" r="870" b="30223"/>
                     <a:stretch/>
                   </pic:blipFill>
                   <pic:spPr bwMode="auto">
                     <a:xfrm>
                       <a:off x="0" y="0"/>
-                      <a:ext cx="6800850" cy="3276600"/>
+                      <a:ext cx="6934835" cy="3032760"/>
                     </a:xfrm>
                     <a:prstGeom prst="rect">
                       <a:avLst/>
@@ -5506,86 +5911,37 @@
           <w:sz w:val="24"/>
           <w:szCs w:val="24"/>
         </w:rPr>
-        <w:t>Imagen 1 modelo entidad</w:t>
-      </w:r>
-      <w:r>
+        <w:t>Imagen 2 continuación de Imagen 1</w:t>
+      </w:r>
+    </w:p>
+    <w:p>
+      <w:pPr>
         <w:rPr>
           <w:rFonts w:ascii="Arial" w:hAnsi="Arial" w:cs="Arial"/>
           <w:sz w:val="24"/>
           <w:szCs w:val="24"/>
         </w:rPr>
-        <w:t xml:space="preserve"> - relación</w:t>
-      </w:r>
+      </w:pPr>
     </w:p>
     <w:p>
       <w:pPr>
         <w:rPr>
           <w:rFonts w:ascii="Arial" w:hAnsi="Arial" w:cs="Arial"/>
-          <w:sz w:val="24"/>
-          <w:szCs w:val="24"/>
-        </w:rPr>
-      </w:pPr>
-      <w:r>
-        <w:rPr>
-          <w:rFonts w:ascii="Arial" w:hAnsi="Arial" w:cs="Arial"/>
-          <w:sz w:val="24"/>
-          <w:szCs w:val="24"/>
-        </w:rPr>
-        <w:t>Imagen 2 continuación de Imagen 1</w:t>
-      </w:r>
-    </w:p>
-    <w:p>
-      <w:pPr>
-        <w:rPr>
-          <w:rFonts w:ascii="Arial" w:hAnsi="Arial" w:cs="Arial"/>
-          <w:sz w:val="24"/>
-          <w:szCs w:val="24"/>
-        </w:rPr>
-      </w:pPr>
-    </w:p>
-    <w:p>
-      <w:pPr>
-        <w:rPr>
-          <w:rFonts w:ascii="Arial" w:hAnsi="Arial" w:cs="Arial"/>
-        </w:rPr>
-      </w:pPr>
-      <w:r>
-        <w:rPr>
-          <w:rFonts w:ascii="Arial" w:hAnsi="Arial" w:cs="Arial"/>
-        </w:rPr>
-        <w:t xml:space="preserve"> </w:t>
-      </w:r>
-      <w:r>
-        <w:rPr>
-          <w:rFonts w:ascii="Arial" w:hAnsi="Arial" w:cs="Arial"/>
-        </w:rPr>
-        <w:br w:type="page"/>
-      </w:r>
-    </w:p>
-    <w:p>
-      <w:pPr>
-        <w:rPr>
-          <w:rFonts w:ascii="Times New Roman" w:eastAsiaTheme="majorEastAsia" w:hAnsi="Times New Roman" w:cstheme="majorBidi"/>
-          <w:b/>
-          <w:sz w:val="32"/>
-          <w:szCs w:val="32"/>
-        </w:rPr>
-      </w:pPr>
-      <w:bookmarkStart w:id="15" w:name="_Toc94795847"/>
+        </w:rPr>
+      </w:pPr>
       <w:r>
         <w:rPr>
           <w:rFonts w:ascii="Arial" w:hAnsi="Arial" w:cs="Arial"/>
           <w:noProof/>
         </w:rPr>
-        <w:lastRenderedPageBreak/>
         <w:drawing>
-          <wp:anchor distT="0" distB="0" distL="114300" distR="114300" simplePos="0" relativeHeight="251673600" behindDoc="0" locked="0" layoutInCell="1" allowOverlap="1" wp14:anchorId="5F39A7C7" wp14:editId="5F93A52A">
+          <wp:anchor distT="0" distB="0" distL="114300" distR="114300" simplePos="0" relativeHeight="251673600" behindDoc="0" locked="0" layoutInCell="1" allowOverlap="1" wp14:anchorId="5F39A7C7" wp14:editId="743815A2">
             <wp:simplePos x="0" y="0"/>
             <wp:positionH relativeFrom="margin">
               <wp:align>center</wp:align>
             </wp:positionH>
             <wp:positionV relativeFrom="margin">
-              <wp:posOffset>167005</wp:posOffset>
+              <wp:posOffset>854634</wp:posOffset>
             </wp:positionV>
             <wp:extent cx="7009130" cy="5577840"/>
             <wp:effectExtent l="0" t="0" r="1270" b="3810"/>
@@ -5634,6 +5990,13 @@
           </wp:anchor>
         </w:drawing>
       </w:r>
+      <w:r>
+        <w:rPr>
+          <w:rFonts w:ascii="Arial" w:hAnsi="Arial" w:cs="Arial"/>
+        </w:rPr>
+        <w:t xml:space="preserve"> </w:t>
+      </w:r>
+      <w:bookmarkStart w:id="15" w:name="_Toc94795847"/>
       <w:r>
         <w:br w:type="page"/>
       </w:r>

</xml_diff>

<commit_message>
Agregué el diagrama de paquetes.
</commit_message>
<xml_diff>
--- a/Casos de Uso/Diseño.docx
+++ b/Casos de Uso/Diseño.docx
@@ -230,20 +230,8 @@
           <w:szCs w:val="28"/>
           <w:lang w:eastAsia="es-MX"/>
         </w:rPr>
-        <w:t xml:space="preserve">Guzmán Ortega Axel </w:t>
-      </w:r>
-      <w:proofErr w:type="spellStart"/>
-      <w:r>
-        <w:rPr>
-          <w:rFonts w:ascii="Arial" w:eastAsia="Times New Roman" w:hAnsi="Arial" w:cs="Arial"/>
-          <w:color w:val="000000"/>
-          <w:sz w:val="28"/>
-          <w:szCs w:val="28"/>
-          <w:lang w:eastAsia="es-MX"/>
-        </w:rPr>
-        <w:t>Yael</w:t>
-      </w:r>
-      <w:proofErr w:type="spellEnd"/>
+        <w:t>Guzmán Ortega Axel Yael</w:t>
+      </w:r>
     </w:p>
     <w:p>
       <w:pPr>
@@ -1604,7 +1592,7 @@
                 <w:noProof/>
                 <w:webHidden/>
               </w:rPr>
-              <w:t>14</w:t>
+              <w:t>15</w:t>
             </w:r>
             <w:r>
               <w:rPr>
@@ -1694,7 +1682,7 @@
                 <w:noProof/>
                 <w:webHidden/>
               </w:rPr>
-              <w:t>14</w:t>
+              <w:t>16</w:t>
             </w:r>
             <w:r>
               <w:rPr>
@@ -1784,7 +1772,7 @@
                 <w:noProof/>
                 <w:webHidden/>
               </w:rPr>
-              <w:t>14</w:t>
+              <w:t>18</w:t>
             </w:r>
             <w:r>
               <w:rPr>
@@ -2559,19 +2547,8 @@
                 <w:sz w:val="18"/>
                 <w:szCs w:val="18"/>
               </w:rPr>
-              <w:t xml:space="preserve">Axel </w:t>
-            </w:r>
-            <w:proofErr w:type="spellStart"/>
-            <w:r>
-              <w:rPr>
-                <w:rFonts w:ascii="Arial" w:hAnsi="Arial" w:cs="Arial"/>
-                <w:bCs/>
-                <w:sz w:val="18"/>
-                <w:szCs w:val="18"/>
-              </w:rPr>
-              <w:t>Guzman</w:t>
-            </w:r>
-            <w:proofErr w:type="spellEnd"/>
+              <w:t>Axel Guzman</w:t>
+            </w:r>
           </w:p>
         </w:tc>
         <w:tc>
@@ -2671,19 +2648,8 @@
                 <w:sz w:val="18"/>
                 <w:szCs w:val="18"/>
               </w:rPr>
-              <w:t xml:space="preserve">Miguel </w:t>
-            </w:r>
-            <w:proofErr w:type="spellStart"/>
-            <w:r>
-              <w:rPr>
-                <w:rFonts w:ascii="Arial" w:hAnsi="Arial" w:cs="Arial"/>
-                <w:bCs/>
-                <w:sz w:val="18"/>
-                <w:szCs w:val="18"/>
-              </w:rPr>
-              <w:t>Guzman</w:t>
-            </w:r>
-            <w:proofErr w:type="spellEnd"/>
+              <w:t>Miguel Guzman</w:t>
+            </w:r>
           </w:p>
         </w:tc>
         <w:tc>
@@ -2985,19 +2951,8 @@
                 <w:sz w:val="18"/>
                 <w:szCs w:val="18"/>
               </w:rPr>
-              <w:t xml:space="preserve">Axel </w:t>
-            </w:r>
-            <w:proofErr w:type="spellStart"/>
-            <w:r>
-              <w:rPr>
-                <w:rFonts w:ascii="Arial" w:hAnsi="Arial" w:cs="Arial"/>
-                <w:bCs/>
-                <w:sz w:val="18"/>
-                <w:szCs w:val="18"/>
-              </w:rPr>
-              <w:t>Guzman</w:t>
-            </w:r>
-            <w:proofErr w:type="spellEnd"/>
+              <w:t>Axel Guzman</w:t>
+            </w:r>
           </w:p>
         </w:tc>
         <w:tc>
@@ -3097,19 +3052,8 @@
                 <w:sz w:val="18"/>
                 <w:szCs w:val="18"/>
               </w:rPr>
-              <w:t xml:space="preserve">Miguel </w:t>
-            </w:r>
-            <w:proofErr w:type="spellStart"/>
-            <w:r>
-              <w:rPr>
-                <w:rFonts w:ascii="Arial" w:hAnsi="Arial" w:cs="Arial"/>
-                <w:bCs/>
-                <w:sz w:val="18"/>
-                <w:szCs w:val="18"/>
-              </w:rPr>
-              <w:t>Guzman</w:t>
-            </w:r>
-            <w:proofErr w:type="spellEnd"/>
+              <w:t>Miguel Guzman</w:t>
+            </w:r>
           </w:p>
         </w:tc>
         <w:tc>
@@ -3335,16 +3279,7 @@
                 <w:sz w:val="18"/>
                 <w:szCs w:val="18"/>
               </w:rPr>
-              <w:t>0</w:t>
-            </w:r>
-            <w:r>
-              <w:rPr>
-                <w:rFonts w:ascii="Arial" w:hAnsi="Arial" w:cs="Arial"/>
-                <w:bCs/>
-                <w:sz w:val="18"/>
-                <w:szCs w:val="18"/>
-              </w:rPr>
-              <w:t>4</w:t>
+              <w:t>04</w:t>
             </w:r>
             <w:r>
               <w:rPr>
@@ -3378,16 +3313,7 @@
                 <w:sz w:val="18"/>
                 <w:szCs w:val="18"/>
               </w:rPr>
-              <w:t>Agregué</w:t>
-            </w:r>
-            <w:r>
-              <w:rPr>
-                <w:rFonts w:ascii="Arial" w:hAnsi="Arial" w:cs="Arial"/>
-                <w:bCs/>
-                <w:sz w:val="18"/>
-                <w:szCs w:val="18"/>
-              </w:rPr>
-              <w:t xml:space="preserve"> una descripción para el diagrama de secuencia realizar un comentario, y corregí el diagrama de robustez registrar un usuario</w:t>
+              <w:t>Agregué una descripción para el diagrama de secuencia realizar un comentario, y corregí el diagrama de robustez registrar un usuario</w:t>
             </w:r>
           </w:p>
         </w:tc>
@@ -3440,19 +3366,8 @@
                 <w:sz w:val="18"/>
                 <w:szCs w:val="18"/>
               </w:rPr>
-              <w:t xml:space="preserve">Miguel </w:t>
-            </w:r>
-            <w:proofErr w:type="spellStart"/>
-            <w:r>
-              <w:rPr>
-                <w:rFonts w:ascii="Arial" w:hAnsi="Arial" w:cs="Arial"/>
-                <w:bCs/>
-                <w:sz w:val="18"/>
-                <w:szCs w:val="18"/>
-              </w:rPr>
-              <w:t>Guzman</w:t>
-            </w:r>
-            <w:proofErr w:type="spellEnd"/>
+              <w:t>Miguel Guzman</w:t>
+            </w:r>
           </w:p>
         </w:tc>
         <w:tc>
@@ -3552,19 +3467,8 @@
                 <w:sz w:val="18"/>
                 <w:szCs w:val="18"/>
               </w:rPr>
-              <w:t xml:space="preserve">Miguel </w:t>
-            </w:r>
-            <w:proofErr w:type="spellStart"/>
-            <w:r>
-              <w:rPr>
-                <w:rFonts w:ascii="Arial" w:hAnsi="Arial" w:cs="Arial"/>
-                <w:bCs/>
-                <w:sz w:val="18"/>
-                <w:szCs w:val="18"/>
-              </w:rPr>
-              <w:t>Guzman</w:t>
-            </w:r>
-            <w:proofErr w:type="spellEnd"/>
+              <w:t>Miguel Guzman</w:t>
+            </w:r>
           </w:p>
         </w:tc>
         <w:tc>
@@ -3870,7 +3774,6 @@
           </w:tcPr>
           <w:p>
             <w:pPr>
-              <w:jc w:val="center"/>
               <w:rPr>
                 <w:rFonts w:ascii="Arial" w:hAnsi="Arial" w:cs="Arial"/>
                 <w:bCs/>
@@ -3987,6 +3890,108 @@
                 <w:szCs w:val="18"/>
               </w:rPr>
               <w:t>1.17</w:t>
+            </w:r>
+          </w:p>
+        </w:tc>
+      </w:tr>
+      <w:tr>
+        <w:trPr>
+          <w:trHeight w:val="263"/>
+        </w:trPr>
+        <w:tc>
+          <w:tcPr>
+            <w:tcW w:w="1699" w:type="dxa"/>
+          </w:tcPr>
+          <w:p>
+            <w:pPr>
+              <w:rPr>
+                <w:rFonts w:ascii="Arial" w:hAnsi="Arial" w:cs="Arial"/>
+                <w:bCs/>
+                <w:sz w:val="18"/>
+                <w:szCs w:val="18"/>
+              </w:rPr>
+            </w:pPr>
+            <w:r>
+              <w:rPr>
+                <w:rFonts w:ascii="Arial" w:hAnsi="Arial" w:cs="Arial"/>
+                <w:bCs/>
+                <w:sz w:val="18"/>
+                <w:szCs w:val="18"/>
+              </w:rPr>
+              <w:t>Axel Guzman</w:t>
+            </w:r>
+          </w:p>
+        </w:tc>
+        <w:tc>
+          <w:tcPr>
+            <w:tcW w:w="992" w:type="dxa"/>
+          </w:tcPr>
+          <w:p>
+            <w:pPr>
+              <w:jc w:val="both"/>
+              <w:rPr>
+                <w:rFonts w:ascii="Arial" w:hAnsi="Arial" w:cs="Arial"/>
+                <w:bCs/>
+                <w:sz w:val="18"/>
+                <w:szCs w:val="18"/>
+              </w:rPr>
+            </w:pPr>
+            <w:r>
+              <w:rPr>
+                <w:rFonts w:ascii="Arial" w:hAnsi="Arial" w:cs="Arial"/>
+                <w:bCs/>
+                <w:sz w:val="18"/>
+                <w:szCs w:val="18"/>
+              </w:rPr>
+              <w:t>06/02/22</w:t>
+            </w:r>
+          </w:p>
+        </w:tc>
+        <w:tc>
+          <w:tcPr>
+            <w:tcW w:w="7374" w:type="dxa"/>
+          </w:tcPr>
+          <w:p>
+            <w:pPr>
+              <w:rPr>
+                <w:rFonts w:ascii="Arial" w:hAnsi="Arial" w:cs="Arial"/>
+                <w:bCs/>
+                <w:sz w:val="18"/>
+                <w:szCs w:val="18"/>
+              </w:rPr>
+            </w:pPr>
+            <w:r>
+              <w:rPr>
+                <w:rFonts w:ascii="Arial" w:hAnsi="Arial" w:cs="Arial"/>
+                <w:bCs/>
+                <w:sz w:val="18"/>
+                <w:szCs w:val="18"/>
+              </w:rPr>
+              <w:t>Agregué el diagrama de paquetes.</w:t>
+            </w:r>
+          </w:p>
+        </w:tc>
+        <w:tc>
+          <w:tcPr>
+            <w:tcW w:w="992" w:type="dxa"/>
+          </w:tcPr>
+          <w:p>
+            <w:pPr>
+              <w:rPr>
+                <w:rFonts w:ascii="Arial" w:hAnsi="Arial" w:cs="Arial"/>
+                <w:bCs/>
+                <w:sz w:val="18"/>
+                <w:szCs w:val="18"/>
+              </w:rPr>
+            </w:pPr>
+            <w:r>
+              <w:rPr>
+                <w:rFonts w:ascii="Arial" w:hAnsi="Arial" w:cs="Arial"/>
+                <w:bCs/>
+                <w:sz w:val="18"/>
+                <w:szCs w:val="18"/>
+              </w:rPr>
+              <w:t>1.18</w:t>
             </w:r>
           </w:p>
         </w:tc>
@@ -4053,7 +4058,7 @@
           <w:noProof/>
         </w:rPr>
         <w:drawing>
-          <wp:anchor distT="0" distB="0" distL="114300" distR="114300" simplePos="0" relativeHeight="251667456" behindDoc="1" locked="0" layoutInCell="1" allowOverlap="1" wp14:anchorId="7AC3319C" wp14:editId="3E7D78BD">
+          <wp:anchor distT="0" distB="0" distL="114300" distR="114300" simplePos="0" relativeHeight="251663360" behindDoc="1" locked="0" layoutInCell="1" allowOverlap="1" wp14:anchorId="31DDDCCA" wp14:editId="276BFE30">
             <wp:simplePos x="0" y="0"/>
             <wp:positionH relativeFrom="margin">
               <wp:posOffset>-765810</wp:posOffset>
@@ -4132,6 +4137,7 @@
         <w:t xml:space="preserve">En inicio de sesión tenemos el funcionamiento detallado de este. El cliente estando en la página principal le da </w:t>
       </w:r>
       <w:proofErr w:type="spellStart"/>
+      <w:proofErr w:type="gramStart"/>
       <w:r>
         <w:rPr>
           <w:rFonts w:ascii="Arial" w:hAnsi="Arial" w:cs="Arial"/>
@@ -4141,6 +4147,7 @@
         <w:t>click</w:t>
       </w:r>
       <w:proofErr w:type="spellEnd"/>
+      <w:proofErr w:type="gramEnd"/>
       <w:r>
         <w:rPr>
           <w:rFonts w:ascii="Arial" w:hAnsi="Arial" w:cs="Arial"/>
@@ -4235,7 +4242,7 @@
           <w:noProof/>
         </w:rPr>
         <w:drawing>
-          <wp:anchor distT="0" distB="0" distL="114300" distR="114300" simplePos="0" relativeHeight="251668480" behindDoc="1" locked="0" layoutInCell="1" allowOverlap="1" wp14:anchorId="2D8E5F9D" wp14:editId="6D8AF03A">
+          <wp:anchor distT="0" distB="0" distL="114300" distR="114300" simplePos="0" relativeHeight="251664384" behindDoc="1" locked="0" layoutInCell="1" allowOverlap="1" wp14:anchorId="750331E1" wp14:editId="169D78A8">
             <wp:simplePos x="0" y="0"/>
             <wp:positionH relativeFrom="margin">
               <wp:align>center</wp:align>
@@ -4304,6 +4311,7 @@
         <w:t xml:space="preserve">En Realizar un comentario tenemos el funcionamiento detallado. En caso de querer realizar un comentario, el cliente le dará </w:t>
       </w:r>
       <w:proofErr w:type="spellStart"/>
+      <w:proofErr w:type="gramStart"/>
       <w:r>
         <w:rPr>
           <w:rFonts w:ascii="Arial" w:hAnsi="Arial" w:cs="Arial"/>
@@ -4313,6 +4321,7 @@
         <w:t>click</w:t>
       </w:r>
       <w:proofErr w:type="spellEnd"/>
+      <w:proofErr w:type="gramEnd"/>
       <w:r>
         <w:rPr>
           <w:rFonts w:ascii="Arial" w:hAnsi="Arial" w:cs="Arial"/>
@@ -4419,6 +4428,7 @@
         <w:t xml:space="preserve">En este diagrama podemos ver que representación del caso de uso de registrar un usuario, el actor inicia el caso de uso en la página principal, donde ingresa al vinculo de identificarse, el sistema le despliega la página de iniciar sesión, una vez de da </w:t>
       </w:r>
       <w:proofErr w:type="spellStart"/>
+      <w:proofErr w:type="gramStart"/>
       <w:r>
         <w:rPr>
           <w:rFonts w:ascii="Arial" w:hAnsi="Arial" w:cs="Arial"/>
@@ -4428,6 +4438,7 @@
         <w:t>click</w:t>
       </w:r>
       <w:proofErr w:type="spellEnd"/>
+      <w:proofErr w:type="gramEnd"/>
       <w:r>
         <w:rPr>
           <w:rFonts w:ascii="Arial" w:hAnsi="Arial" w:cs="Arial"/>
@@ -4449,7 +4460,7 @@
           <w:noProof/>
         </w:rPr>
         <w:drawing>
-          <wp:anchor distT="0" distB="0" distL="114300" distR="114300" simplePos="0" relativeHeight="251670528" behindDoc="0" locked="0" layoutInCell="1" allowOverlap="1" wp14:anchorId="5D1725C8" wp14:editId="677DE3A1">
+          <wp:anchor distT="0" distB="0" distL="114300" distR="114300" simplePos="0" relativeHeight="251666432" behindDoc="0" locked="0" layoutInCell="1" allowOverlap="1" wp14:anchorId="322A7882" wp14:editId="225DE4E7">
             <wp:simplePos x="0" y="0"/>
             <wp:positionH relativeFrom="margin">
               <wp:posOffset>-515332</wp:posOffset>
@@ -4460,7 +4471,7 @@
             <wp:extent cx="6666230" cy="5660390"/>
             <wp:effectExtent l="0" t="0" r="1270" b="0"/>
             <wp:wrapSquare wrapText="bothSides"/>
-            <wp:docPr id="2" name="Imagen 2"/>
+            <wp:docPr id="2" name="Imagen 2" descr="Diagrama&#10;&#10;Descripción generada automáticamente"/>
             <wp:cNvGraphicFramePr>
               <a:graphicFrameLocks xmlns:a="http://schemas.openxmlformats.org/drawingml/2006/main" noChangeAspect="1"/>
             </wp:cNvGraphicFramePr>
@@ -4468,7 +4479,7 @@
               <a:graphicData uri="http://schemas.openxmlformats.org/drawingml/2006/picture">
                 <pic:pic xmlns:pic="http://schemas.openxmlformats.org/drawingml/2006/picture">
                   <pic:nvPicPr>
-                    <pic:cNvPr id="1" name=""/>
+                    <pic:cNvPr id="2" name="Imagen 2" descr="Diagrama&#10;&#10;Descripción generada automáticamente"/>
                     <pic:cNvPicPr/>
                   </pic:nvPicPr>
                   <pic:blipFill rotWithShape="1">
@@ -4560,7 +4571,7 @@
           <w:noProof/>
         </w:rPr>
         <w:drawing>
-          <wp:anchor distT="0" distB="0" distL="114300" distR="114300" simplePos="0" relativeHeight="251671552" behindDoc="1" locked="0" layoutInCell="1" allowOverlap="1" wp14:anchorId="537659B6" wp14:editId="74CC4245">
+          <wp:anchor distT="0" distB="0" distL="114300" distR="114300" simplePos="0" relativeHeight="251667456" behindDoc="1" locked="0" layoutInCell="1" allowOverlap="1" wp14:anchorId="072324F3" wp14:editId="6A4D2623">
             <wp:simplePos x="0" y="0"/>
             <wp:positionH relativeFrom="margin">
               <wp:align>center</wp:align>
@@ -4669,7 +4680,7 @@
           <w:noProof/>
         </w:rPr>
         <w:drawing>
-          <wp:anchor distT="0" distB="0" distL="114300" distR="114300" simplePos="0" relativeHeight="251663360" behindDoc="1" locked="0" layoutInCell="1" allowOverlap="1" wp14:anchorId="6AA36CC9" wp14:editId="16742849">
+          <wp:anchor distT="0" distB="0" distL="114300" distR="114300" simplePos="0" relativeHeight="251660288" behindDoc="1" locked="0" layoutInCell="1" allowOverlap="1" wp14:anchorId="2CBCFED5" wp14:editId="6988FD5B">
             <wp:simplePos x="0" y="0"/>
             <wp:positionH relativeFrom="margin">
               <wp:posOffset>-491201</wp:posOffset>
@@ -4851,7 +4862,7 @@
           <w:szCs w:val="24"/>
         </w:rPr>
         <w:drawing>
-          <wp:anchor distT="0" distB="0" distL="114300" distR="114300" simplePos="0" relativeHeight="251665408" behindDoc="1" locked="0" layoutInCell="1" allowOverlap="1" wp14:anchorId="448172F9" wp14:editId="51DCCA2F">
+          <wp:anchor distT="0" distB="0" distL="114300" distR="114300" simplePos="0" relativeHeight="251661312" behindDoc="1" locked="0" layoutInCell="1" allowOverlap="1" wp14:anchorId="476C6CF1" wp14:editId="259C2E12">
             <wp:simplePos x="0" y="0"/>
             <wp:positionH relativeFrom="column">
               <wp:posOffset>-732386</wp:posOffset>
@@ -4971,23 +4982,7 @@
           <w:sz w:val="24"/>
           <w:szCs w:val="24"/>
         </w:rPr>
-        <w:t xml:space="preserve">realizar un comentario para el sistema de AXIS, el comportamiento corresponde a lo que un actor debe realizar y el sistema realiza para poder llevar a cabo el proceso de comentar un producto por </w:t>
-      </w:r>
-      <w:r>
-        <w:rPr>
-          <w:rFonts w:ascii="Arial" w:hAnsi="Arial" w:cs="Arial"/>
-          <w:sz w:val="24"/>
-          <w:szCs w:val="24"/>
-        </w:rPr>
-        <w:t>parte de</w:t>
-      </w:r>
-      <w:r>
-        <w:rPr>
-          <w:rFonts w:ascii="Arial" w:hAnsi="Arial" w:cs="Arial"/>
-          <w:sz w:val="24"/>
-          <w:szCs w:val="24"/>
-        </w:rPr>
-        <w:t xml:space="preserve"> un usuario, que bien desea comprar o que ya haya comprado.</w:t>
+        <w:t>realizar un comentario para el sistema de AXIS, el comportamiento corresponde a lo que un actor debe realizar y el sistema realiza para poder llevar a cabo el proceso de comentar un producto por parte de un usuario, que bien desea comprar o que ya haya comprado.</w:t>
       </w:r>
     </w:p>
     <w:p>
@@ -4996,7 +4991,7 @@
           <w:noProof/>
         </w:rPr>
         <w:drawing>
-          <wp:anchor distT="0" distB="0" distL="114300" distR="114300" simplePos="0" relativeHeight="251666432" behindDoc="1" locked="0" layoutInCell="1" allowOverlap="1" wp14:anchorId="7BA21BE8" wp14:editId="17E40E17">
+          <wp:anchor distT="0" distB="0" distL="114300" distR="114300" simplePos="0" relativeHeight="251662336" behindDoc="1" locked="0" layoutInCell="1" allowOverlap="1" wp14:anchorId="73A03E2E" wp14:editId="657E5C27">
             <wp:simplePos x="0" y="0"/>
             <wp:positionH relativeFrom="margin">
               <wp:posOffset>-765810</wp:posOffset>
@@ -5107,7 +5102,7 @@
           <w:noProof/>
         </w:rPr>
         <w:drawing>
-          <wp:anchor distT="0" distB="0" distL="114300" distR="114300" simplePos="0" relativeHeight="251669504" behindDoc="1" locked="0" layoutInCell="1" allowOverlap="1" wp14:anchorId="0C7CC936" wp14:editId="55137E06">
+          <wp:anchor distT="0" distB="0" distL="114300" distR="114300" simplePos="0" relativeHeight="251665408" behindDoc="1" locked="0" layoutInCell="1" allowOverlap="1" wp14:anchorId="3BA21E4F" wp14:editId="557183E1">
             <wp:simplePos x="0" y="0"/>
             <wp:positionH relativeFrom="margin">
               <wp:align>center</wp:align>
@@ -5223,7 +5218,7 @@
           <w:noProof/>
         </w:rPr>
         <w:drawing>
-          <wp:inline distT="0" distB="0" distL="0" distR="0" wp14:anchorId="6BA38B76" wp14:editId="0E1E0D89">
+          <wp:inline distT="0" distB="0" distL="0" distR="0" wp14:anchorId="7EDD3E01" wp14:editId="08A0A274">
             <wp:extent cx="5385435" cy="2886075"/>
             <wp:effectExtent l="0" t="0" r="5715" b="9525"/>
             <wp:docPr id="14" name="Imagen 14" descr="Diagrama, Esquemático&#10;&#10;Descripción generada automáticamente"/>
@@ -5298,7 +5293,7 @@
           <w:noProof/>
         </w:rPr>
         <w:drawing>
-          <wp:inline distT="0" distB="0" distL="0" distR="0" wp14:anchorId="746DB160" wp14:editId="4FDF87AA">
+          <wp:inline distT="0" distB="0" distL="0" distR="0" wp14:anchorId="1584F9CF" wp14:editId="2970407C">
             <wp:extent cx="5409626" cy="3381375"/>
             <wp:effectExtent l="0" t="0" r="635" b="0"/>
             <wp:docPr id="16" name="Imagen 16" descr="Diagrama, Esquemático&#10;&#10;Descripción generada automáticamente"/>
@@ -5411,7 +5406,7 @@
           <w:noProof/>
         </w:rPr>
         <w:drawing>
-          <wp:anchor distT="0" distB="0" distL="114300" distR="114300" simplePos="0" relativeHeight="251662336" behindDoc="1" locked="0" layoutInCell="1" allowOverlap="1" wp14:anchorId="79200568" wp14:editId="277AE223">
+          <wp:anchor distT="0" distB="0" distL="114300" distR="114300" simplePos="0" relativeHeight="251659264" behindDoc="1" locked="0" layoutInCell="1" allowOverlap="1" wp14:anchorId="5266970F" wp14:editId="44BDF543">
             <wp:simplePos x="0" y="0"/>
             <wp:positionH relativeFrom="margin">
               <wp:posOffset>-611158</wp:posOffset>
@@ -5526,7 +5521,7 @@
           <w:noProof/>
         </w:rPr>
         <w:drawing>
-          <wp:anchor distT="0" distB="0" distL="114300" distR="114300" simplePos="0" relativeHeight="251672576" behindDoc="1" locked="0" layoutInCell="1" allowOverlap="1" wp14:anchorId="64B1981E" wp14:editId="2F83218D">
+          <wp:anchor distT="0" distB="0" distL="114300" distR="114300" simplePos="0" relativeHeight="251668480" behindDoc="1" locked="0" layoutInCell="1" allowOverlap="1" wp14:anchorId="4676EAE0" wp14:editId="5B1D5D8D">
             <wp:simplePos x="0" y="0"/>
             <wp:positionH relativeFrom="margin">
               <wp:align>center</wp:align>
@@ -5601,17 +5596,10 @@
           <w:rFonts w:ascii="Arial" w:hAnsi="Arial" w:cs="Arial"/>
         </w:rPr>
         <w:br/>
-        <w:t>En el siguiente diagrama se muestra las clases necesarias con sus atributos para generar la base de datos del sistema axis, el cual dicho diagrama se utilizan 3 patrones que son necesarios para el funcionamiento del sistema, además de que varias clases se relacionan entre ellas y unas dependen de otras</w:t>
-      </w:r>
-      <w:r>
-        <w:rPr>
-          <w:rFonts w:ascii="Arial" w:hAnsi="Arial" w:cs="Arial"/>
-        </w:rPr>
-        <w:t>, manejando paquetes de cada clase.</w:t>
+        <w:t>En el siguiente diagrama se muestra las clases necesarias con sus atributos para generar la base de datos del sistema axis, el cual dicho diagrama se utilizan 3 patrones que son necesarios para el funcionamiento del sistema, además de que varias clases se relacionan entre ellas y unas dependen de otras, manejando paquetes de cada clase.</w:t>
       </w:r>
     </w:p>
     <w:p/>
-    <w:p/>
     <w:p>
       <w:pPr>
         <w:pStyle w:val="Ttulo1"/>
@@ -5619,6 +5607,7 @@
       </w:pPr>
       <w:bookmarkStart w:id="13" w:name="_Toc94795845"/>
       <w:r>
+        <w:lastRenderedPageBreak/>
         <w:t>Diagrama de paquetes.</w:t>
       </w:r>
       <w:bookmarkEnd w:id="13"/>
@@ -5629,6 +5618,108 @@
           <w:rFonts w:ascii="Arial" w:hAnsi="Arial" w:cs="Arial"/>
         </w:rPr>
       </w:pPr>
+    </w:p>
+    <w:p>
+      <w:pPr>
+        <w:jc w:val="both"/>
+        <w:rPr>
+          <w:rFonts w:ascii="Arial" w:hAnsi="Arial" w:cs="Arial"/>
+        </w:rPr>
+      </w:pPr>
+      <w:r>
+        <w:rPr>
+          <w:rFonts w:ascii="Arial" w:hAnsi="Arial" w:cs="Arial"/>
+        </w:rPr>
+        <w:t>En el siguiente diagrama, el usuario o cliente podrá ver los Productos que contiene el sistema de Axis, el cuál en el diagrama de Modelo, Vista, Controlador, el controlador estará encapsulando los datos necesarios para poder consultar los productos de la base de datos, en el cual primero entrará a los datos del usuario si es que está registrado y en caso contrario, tendrá valores establecidos por el sistema, y de ahí podrá consultar todos los productos.</w:t>
+      </w:r>
+    </w:p>
+    <w:p>
+      <w:pPr>
+        <w:jc w:val="both"/>
+        <w:rPr>
+          <w:rFonts w:ascii="Arial" w:hAnsi="Arial" w:cs="Arial"/>
+        </w:rPr>
+      </w:pPr>
+      <w:r>
+        <w:rPr>
+          <w:rFonts w:ascii="Arial" w:hAnsi="Arial" w:cs="Arial"/>
+        </w:rPr>
+        <w:t>Cuando el usuario esté registrado en el sistema y requiera ser una compra, desde el modelo vista que tendrá un carrito de compras para mostrar los productos a comprar, pasará al controlador para que inicie con el proceso de compras, el cual requiere llenar información del usuario que con ayuda del driver, podrá consultar dicha información o la que el usuario asigne, además, una vez avanzando en el siguiente paso, mostrará los detalles pedidos junto con el sistema de pago seleccionado y una vez que el pago haya sido validado, se almacenará en la base de datos para que el usuario a través desde la vista, pueda consultar su historial de compras de todos sus productos.</w:t>
+      </w:r>
+    </w:p>
+    <w:p>
+      <w:pPr>
+        <w:jc w:val="both"/>
+        <w:rPr>
+          <w:rFonts w:ascii="Arial" w:hAnsi="Arial" w:cs="Arial"/>
+        </w:rPr>
+      </w:pPr>
+      <w:r>
+        <w:rPr>
+          <w:rFonts w:ascii="Arial" w:hAnsi="Arial" w:cs="Arial"/>
+        </w:rPr>
+        <w:t>Para que puedan agregar información de un nuevo usuario, en el modelo vista se presentará un formulario que tenga registrar usuario y que además el driver estará operando para que pueda tomarlo del modelo y una vez que esté realizado el procedimiento, poder almacenarlo en la base de datos, lo mismo opera para agregar a un nuevo proveedor ya que heredan de la clase persona pero en la clase de proveedores tendrá atributos especiales, opera de la misma manera con el driver y lo envía a la base de datos.</w:t>
+      </w:r>
+    </w:p>
+    <w:p>
+      <w:pPr>
+        <w:rPr>
+          <w:rFonts w:ascii="Arial" w:hAnsi="Arial" w:cs="Arial"/>
+        </w:rPr>
+      </w:pPr>
+      <w:r>
+        <w:rPr>
+          <w:noProof/>
+        </w:rPr>
+        <w:drawing>
+          <wp:inline distT="0" distB="0" distL="0" distR="0" wp14:anchorId="109AE3AF" wp14:editId="211D74E9">
+            <wp:extent cx="5400040" cy="2647315"/>
+            <wp:effectExtent l="0" t="0" r="0" b="635"/>
+            <wp:docPr id="22" name="Imagen 22" descr="Texto&#10;&#10;Descripción generada automáticamente con confianza media"/>
+            <wp:cNvGraphicFramePr>
+              <a:graphicFrameLocks xmlns:a="http://schemas.openxmlformats.org/drawingml/2006/main" noChangeAspect="1"/>
+            </wp:cNvGraphicFramePr>
+            <a:graphic xmlns:a="http://schemas.openxmlformats.org/drawingml/2006/main">
+              <a:graphicData uri="http://schemas.openxmlformats.org/drawingml/2006/picture">
+                <pic:pic xmlns:pic="http://schemas.openxmlformats.org/drawingml/2006/picture">
+                  <pic:nvPicPr>
+                    <pic:cNvPr id="22" name="Imagen 22" descr="Texto&#10;&#10;Descripción generada automáticamente con confianza media"/>
+                    <pic:cNvPicPr>
+                      <a:picLocks noChangeAspect="1" noChangeArrowheads="1"/>
+                    </pic:cNvPicPr>
+                  </pic:nvPicPr>
+                  <pic:blipFill>
+                    <a:blip r:embed="rId19">
+                      <a:extLst>
+                        <a:ext uri="{28A0092B-C50C-407E-A947-70E740481C1C}">
+                          <a14:useLocalDpi xmlns:a14="http://schemas.microsoft.com/office/drawing/2010/main" val="0"/>
+                        </a:ext>
+                      </a:extLst>
+                    </a:blip>
+                    <a:srcRect/>
+                    <a:stretch>
+                      <a:fillRect/>
+                    </a:stretch>
+                  </pic:blipFill>
+                  <pic:spPr bwMode="auto">
+                    <a:xfrm>
+                      <a:off x="0" y="0"/>
+                      <a:ext cx="5400040" cy="2647315"/>
+                    </a:xfrm>
+                    <a:prstGeom prst="rect">
+                      <a:avLst/>
+                    </a:prstGeom>
+                    <a:noFill/>
+                    <a:ln>
+                      <a:noFill/>
+                    </a:ln>
+                  </pic:spPr>
+                </pic:pic>
+              </a:graphicData>
+            </a:graphic>
+          </wp:inline>
+        </w:drawing>
+      </w:r>
       <w:r>
         <w:rPr>
           <w:rFonts w:ascii="Arial" w:hAnsi="Arial" w:cs="Arial"/>
@@ -5662,31 +5753,7 @@
           <w:sz w:val="24"/>
           <w:szCs w:val="24"/>
         </w:rPr>
-        <w:t xml:space="preserve"> </w:t>
-      </w:r>
-      <w:r>
-        <w:rPr>
-          <w:rFonts w:ascii="Arial" w:hAnsi="Arial" w:cs="Arial"/>
-          <w:sz w:val="24"/>
-          <w:szCs w:val="24"/>
-        </w:rPr>
-        <w:t xml:space="preserve">Diseño de la Base Datos Dinamina para el sistema AXIS, esta estructura permitirá almacenar los productos deseados por un usuario, así como los datos requeridos para llevar </w:t>
-      </w:r>
-      <w:r>
-        <w:rPr>
-          <w:rFonts w:ascii="Arial" w:hAnsi="Arial" w:cs="Arial"/>
-          <w:sz w:val="24"/>
-          <w:szCs w:val="24"/>
-        </w:rPr>
-        <w:t>a cabo</w:t>
-      </w:r>
-      <w:r>
-        <w:rPr>
-          <w:rFonts w:ascii="Arial" w:hAnsi="Arial" w:cs="Arial"/>
-          <w:sz w:val="24"/>
-          <w:szCs w:val="24"/>
-        </w:rPr>
-        <w:t xml:space="preserve"> una compra en la tienda en línea, o los comentarios de los productos.</w:t>
+        <w:t xml:space="preserve"> Diseño de la Base Datos Dinamina para el sistema AXIS, esta estructura permitirá almacenar los productos deseados por un usuario, así como los datos requeridos para llevar a cabo una compra en la tienda en línea, o los comentarios de los productos.</w:t>
       </w:r>
     </w:p>
     <w:p>
@@ -5729,7 +5796,7 @@
           <w:noProof/>
         </w:rPr>
         <w:drawing>
-          <wp:anchor distT="0" distB="0" distL="114300" distR="114300" simplePos="0" relativeHeight="251674624" behindDoc="1" locked="0" layoutInCell="1" allowOverlap="1" wp14:anchorId="1D1501D1" wp14:editId="7FD6EF59">
+          <wp:anchor distT="0" distB="0" distL="114300" distR="114300" simplePos="0" relativeHeight="251670528" behindDoc="1" locked="0" layoutInCell="1" allowOverlap="1" wp14:anchorId="021ADB4D" wp14:editId="5B5BC57B">
             <wp:simplePos x="0" y="0"/>
             <wp:positionH relativeFrom="page">
               <wp:posOffset>234950</wp:posOffset>
@@ -5762,7 +5829,7 @@
                     </pic:cNvPicPr>
                   </pic:nvPicPr>
                   <pic:blipFill rotWithShape="1">
-                    <a:blip r:embed="rId19">
+                    <a:blip r:embed="rId20">
                       <a:extLst>
                         <a:ext uri="{28A0092B-C50C-407E-A947-70E740481C1C}">
                           <a14:useLocalDpi xmlns:a14="http://schemas.microsoft.com/office/drawing/2010/main" val="0"/>
@@ -5808,31 +5875,23 @@
           <w:sz w:val="24"/>
           <w:szCs w:val="24"/>
         </w:rPr>
-        <w:t>Imagen 1 modelo entidad</w:t>
-      </w:r>
-      <w:r>
+        <w:t>Imagen 1 modelo entidad - relación</w:t>
+      </w:r>
+    </w:p>
+    <w:p>
+      <w:pPr>
         <w:rPr>
           <w:rFonts w:ascii="Arial" w:hAnsi="Arial" w:cs="Arial"/>
           <w:sz w:val="24"/>
           <w:szCs w:val="24"/>
         </w:rPr>
-        <w:t xml:space="preserve"> - relación</w:t>
-      </w:r>
-    </w:p>
-    <w:p>
-      <w:pPr>
-        <w:rPr>
-          <w:rFonts w:ascii="Arial" w:hAnsi="Arial" w:cs="Arial"/>
-          <w:sz w:val="24"/>
-          <w:szCs w:val="24"/>
-        </w:rPr>
       </w:pPr>
       <w:r>
         <w:rPr>
           <w:noProof/>
         </w:rPr>
         <w:drawing>
-          <wp:anchor distT="0" distB="0" distL="114300" distR="114300" simplePos="0" relativeHeight="251675648" behindDoc="1" locked="0" layoutInCell="1" allowOverlap="1" wp14:anchorId="677B8248" wp14:editId="11D4DF32">
+          <wp:anchor distT="0" distB="0" distL="114300" distR="114300" simplePos="0" relativeHeight="251671552" behindDoc="1" locked="0" layoutInCell="1" allowOverlap="1" wp14:anchorId="6AB3D57A" wp14:editId="10119957">
             <wp:simplePos x="0" y="0"/>
             <wp:positionH relativeFrom="margin">
               <wp:align>center</wp:align>
@@ -5865,7 +5924,7 @@
                     </pic:cNvPicPr>
                   </pic:nvPicPr>
                   <pic:blipFill rotWithShape="1">
-                    <a:blip r:embed="rId19">
+                    <a:blip r:embed="rId20">
                       <a:extLst>
                         <a:ext uri="{28A0092B-C50C-407E-A947-70E740481C1C}">
                           <a14:useLocalDpi xmlns:a14="http://schemas.microsoft.com/office/drawing/2010/main" val="0"/>
@@ -5935,7 +5994,7 @@
           <w:noProof/>
         </w:rPr>
         <w:drawing>
-          <wp:anchor distT="0" distB="0" distL="114300" distR="114300" simplePos="0" relativeHeight="251673600" behindDoc="0" locked="0" layoutInCell="1" allowOverlap="1" wp14:anchorId="5F39A7C7" wp14:editId="743815A2">
+          <wp:anchor distT="0" distB="0" distL="114300" distR="114300" simplePos="0" relativeHeight="251669504" behindDoc="0" locked="0" layoutInCell="1" allowOverlap="1" wp14:anchorId="0E34674A" wp14:editId="0B6B3CB4">
             <wp:simplePos x="0" y="0"/>
             <wp:positionH relativeFrom="margin">
               <wp:align>center</wp:align>
@@ -5946,7 +6005,7 @@
             <wp:extent cx="7009130" cy="5577840"/>
             <wp:effectExtent l="0" t="0" r="1270" b="3810"/>
             <wp:wrapSquare wrapText="bothSides"/>
-            <wp:docPr id="4" name="Imagen 4"/>
+            <wp:docPr id="4" name="Imagen 4" descr="Escala de tiempo&#10;&#10;Descripción generada automáticamente con confianza media"/>
             <wp:cNvGraphicFramePr>
               <a:graphicFrameLocks xmlns:a="http://schemas.openxmlformats.org/drawingml/2006/main" noChangeAspect="1"/>
             </wp:cNvGraphicFramePr>
@@ -5954,11 +6013,11 @@
               <a:graphicData uri="http://schemas.openxmlformats.org/drawingml/2006/picture">
                 <pic:pic xmlns:pic="http://schemas.openxmlformats.org/drawingml/2006/picture">
                   <pic:nvPicPr>
-                    <pic:cNvPr id="4" name="Imagen 4"/>
+                    <pic:cNvPr id="4" name="Imagen 4" descr="Escala de tiempo&#10;&#10;Descripción generada automáticamente con confianza media"/>
                     <pic:cNvPicPr/>
                   </pic:nvPicPr>
                   <pic:blipFill>
-                    <a:blip r:embed="rId20">
+                    <a:blip r:embed="rId21">
                       <a:extLst>
                         <a:ext uri="{28A0092B-C50C-407E-A947-70E740481C1C}">
                           <a14:useLocalDpi xmlns:a14="http://schemas.microsoft.com/office/drawing/2010/main" val="0"/>
@@ -6151,9 +6210,10 @@
         </w:rPr>
       </w:pPr>
     </w:p>
+    <w:p/>
     <w:sectPr>
-      <w:headerReference w:type="default" r:id="rId21"/>
-      <w:footerReference w:type="default" r:id="rId22"/>
+      <w:headerReference w:type="default" r:id="rId22"/>
+      <w:footerReference w:type="default" r:id="rId23"/>
       <w:pgSz w:w="11906" w:h="16838"/>
       <w:pgMar w:top="1417" w:right="1701" w:bottom="1417" w:left="1701" w:header="708" w:footer="708" w:gutter="0"/>
       <w:cols w:space="708"/>

</xml_diff>

<commit_message>
verificación antes de enviar
</commit_message>
<xml_diff>
--- a/Casos de Uso/Diseño.docx
+++ b/Casos de Uso/Diseño.docx
@@ -356,7 +356,7 @@
             </w:rPr>
             <w:fldChar w:fldCharType="separate"/>
           </w:r>
-          <w:hyperlink w:anchor="_Toc94795832" w:history="1">
+          <w:hyperlink w:anchor="_Toc95078859" w:history="1">
             <w:r>
               <w:rPr>
                 <w:rStyle w:val="Hipervnculo"/>
@@ -402,7 +402,7 @@
                 <w:noProof/>
                 <w:webHidden/>
               </w:rPr>
-              <w:instrText xml:space="preserve"> PAGEREF _Toc94795832 \h </w:instrText>
+              <w:instrText xml:space="preserve"> PAGEREF _Toc95078859 \h </w:instrText>
             </w:r>
             <w:r>
               <w:rPr>
@@ -448,7 +448,7 @@
               <w:sz w:val="22"/>
             </w:rPr>
           </w:pPr>
-          <w:hyperlink w:anchor="_Toc94795833" w:history="1">
+          <w:hyperlink w:anchor="_Toc95078860" w:history="1">
             <w:r>
               <w:rPr>
                 <w:rStyle w:val="Hipervnculo"/>
@@ -492,7 +492,7 @@
                 <w:noProof/>
                 <w:webHidden/>
               </w:rPr>
-              <w:instrText xml:space="preserve"> PAGEREF _Toc94795833 \h </w:instrText>
+              <w:instrText xml:space="preserve"> PAGEREF _Toc95078860 \h </w:instrText>
             </w:r>
             <w:r>
               <w:rPr>
@@ -538,7 +538,7 @@
               <w:sz w:val="22"/>
             </w:rPr>
           </w:pPr>
-          <w:hyperlink w:anchor="_Toc94795834" w:history="1">
+          <w:hyperlink w:anchor="_Toc95078861" w:history="1">
             <w:r>
               <w:rPr>
                 <w:rStyle w:val="Hipervnculo"/>
@@ -582,7 +582,7 @@
                 <w:noProof/>
                 <w:webHidden/>
               </w:rPr>
-              <w:instrText xml:space="preserve"> PAGEREF _Toc94795834 \h </w:instrText>
+              <w:instrText xml:space="preserve"> PAGEREF _Toc95078861 \h </w:instrText>
             </w:r>
             <w:r>
               <w:rPr>
@@ -628,7 +628,7 @@
               <w:sz w:val="22"/>
             </w:rPr>
           </w:pPr>
-          <w:hyperlink w:anchor="_Toc94795835" w:history="1">
+          <w:hyperlink w:anchor="_Toc95078862" w:history="1">
             <w:r>
               <w:rPr>
                 <w:rStyle w:val="Hipervnculo"/>
@@ -672,7 +672,7 @@
                 <w:noProof/>
                 <w:webHidden/>
               </w:rPr>
-              <w:instrText xml:space="preserve"> PAGEREF _Toc94795835 \h </w:instrText>
+              <w:instrText xml:space="preserve"> PAGEREF _Toc95078862 \h </w:instrText>
             </w:r>
             <w:r>
               <w:rPr>
@@ -718,7 +718,7 @@
               <w:sz w:val="22"/>
             </w:rPr>
           </w:pPr>
-          <w:hyperlink w:anchor="_Toc94795836" w:history="1">
+          <w:hyperlink w:anchor="_Toc95078863" w:history="1">
             <w:r>
               <w:rPr>
                 <w:rStyle w:val="Hipervnculo"/>
@@ -762,7 +762,7 @@
                 <w:noProof/>
                 <w:webHidden/>
               </w:rPr>
-              <w:instrText xml:space="preserve"> PAGEREF _Toc94795836 \h </w:instrText>
+              <w:instrText xml:space="preserve"> PAGEREF _Toc95078863 \h </w:instrText>
             </w:r>
             <w:r>
               <w:rPr>
@@ -808,7 +808,7 @@
               <w:sz w:val="22"/>
             </w:rPr>
           </w:pPr>
-          <w:hyperlink w:anchor="_Toc94795837" w:history="1">
+          <w:hyperlink w:anchor="_Toc95078864" w:history="1">
             <w:r>
               <w:rPr>
                 <w:rStyle w:val="Hipervnculo"/>
@@ -852,7 +852,7 @@
                 <w:noProof/>
                 <w:webHidden/>
               </w:rPr>
-              <w:instrText xml:space="preserve"> PAGEREF _Toc94795837 \h </w:instrText>
+              <w:instrText xml:space="preserve"> PAGEREF _Toc95078864 \h </w:instrText>
             </w:r>
             <w:r>
               <w:rPr>
@@ -898,7 +898,7 @@
               <w:sz w:val="22"/>
             </w:rPr>
           </w:pPr>
-          <w:hyperlink w:anchor="_Toc94795838" w:history="1">
+          <w:hyperlink w:anchor="_Toc95078865" w:history="1">
             <w:r>
               <w:rPr>
                 <w:rStyle w:val="Hipervnculo"/>
@@ -942,7 +942,7 @@
                 <w:noProof/>
                 <w:webHidden/>
               </w:rPr>
-              <w:instrText xml:space="preserve"> PAGEREF _Toc94795838 \h </w:instrText>
+              <w:instrText xml:space="preserve"> PAGEREF _Toc95078865 \h </w:instrText>
             </w:r>
             <w:r>
               <w:rPr>
@@ -988,7 +988,7 @@
               <w:sz w:val="22"/>
             </w:rPr>
           </w:pPr>
-          <w:hyperlink w:anchor="_Toc94795839" w:history="1">
+          <w:hyperlink w:anchor="_Toc95078866" w:history="1">
             <w:r>
               <w:rPr>
                 <w:rStyle w:val="Hipervnculo"/>
@@ -1032,7 +1032,7 @@
                 <w:noProof/>
                 <w:webHidden/>
               </w:rPr>
-              <w:instrText xml:space="preserve"> PAGEREF _Toc94795839 \h </w:instrText>
+              <w:instrText xml:space="preserve"> PAGEREF _Toc95078866 \h </w:instrText>
             </w:r>
             <w:r>
               <w:rPr>
@@ -1078,7 +1078,7 @@
               <w:sz w:val="22"/>
             </w:rPr>
           </w:pPr>
-          <w:hyperlink w:anchor="_Toc94795840" w:history="1">
+          <w:hyperlink w:anchor="_Toc95078867" w:history="1">
             <w:r>
               <w:rPr>
                 <w:rStyle w:val="Hipervnculo"/>
@@ -1122,7 +1122,7 @@
                 <w:noProof/>
                 <w:webHidden/>
               </w:rPr>
-              <w:instrText xml:space="preserve"> PAGEREF _Toc94795840 \h </w:instrText>
+              <w:instrText xml:space="preserve"> PAGEREF _Toc95078867 \h </w:instrText>
             </w:r>
             <w:r>
               <w:rPr>
@@ -1168,7 +1168,7 @@
               <w:sz w:val="22"/>
             </w:rPr>
           </w:pPr>
-          <w:hyperlink w:anchor="_Toc94795841" w:history="1">
+          <w:hyperlink w:anchor="_Toc95078868" w:history="1">
             <w:r>
               <w:rPr>
                 <w:rStyle w:val="Hipervnculo"/>
@@ -1212,7 +1212,7 @@
                 <w:noProof/>
                 <w:webHidden/>
               </w:rPr>
-              <w:instrText xml:space="preserve"> PAGEREF _Toc94795841 \h </w:instrText>
+              <w:instrText xml:space="preserve"> PAGEREF _Toc95078868 \h </w:instrText>
             </w:r>
             <w:r>
               <w:rPr>
@@ -1232,7 +1232,7 @@
                 <w:noProof/>
                 <w:webHidden/>
               </w:rPr>
-              <w:t>10</w:t>
+              <w:t>11</w:t>
             </w:r>
             <w:r>
               <w:rPr>
@@ -1258,7 +1258,7 @@
               <w:sz w:val="22"/>
             </w:rPr>
           </w:pPr>
-          <w:hyperlink w:anchor="_Toc94795842" w:history="1">
+          <w:hyperlink w:anchor="_Toc95078869" w:history="1">
             <w:r>
               <w:rPr>
                 <w:rStyle w:val="Hipervnculo"/>
@@ -1302,7 +1302,7 @@
                 <w:noProof/>
                 <w:webHidden/>
               </w:rPr>
-              <w:instrText xml:space="preserve"> PAGEREF _Toc94795842 \h </w:instrText>
+              <w:instrText xml:space="preserve"> PAGEREF _Toc95078869 \h </w:instrText>
             </w:r>
             <w:r>
               <w:rPr>
@@ -1348,7 +1348,7 @@
               <w:sz w:val="22"/>
             </w:rPr>
           </w:pPr>
-          <w:hyperlink w:anchor="_Toc94795843" w:history="1">
+          <w:hyperlink w:anchor="_Toc95078870" w:history="1">
             <w:r>
               <w:rPr>
                 <w:rStyle w:val="Hipervnculo"/>
@@ -1392,7 +1392,7 @@
                 <w:noProof/>
                 <w:webHidden/>
               </w:rPr>
-              <w:instrText xml:space="preserve"> PAGEREF _Toc94795843 \h </w:instrText>
+              <w:instrText xml:space="preserve"> PAGEREF _Toc95078870 \h </w:instrText>
             </w:r>
             <w:r>
               <w:rPr>
@@ -1412,7 +1412,7 @@
                 <w:noProof/>
                 <w:webHidden/>
               </w:rPr>
-              <w:t>12</w:t>
+              <w:t>13</w:t>
             </w:r>
             <w:r>
               <w:rPr>
@@ -1438,7 +1438,7 @@
               <w:sz w:val="22"/>
             </w:rPr>
           </w:pPr>
-          <w:hyperlink w:anchor="_Toc94795844" w:history="1">
+          <w:hyperlink w:anchor="_Toc95078871" w:history="1">
             <w:r>
               <w:rPr>
                 <w:rStyle w:val="Hipervnculo"/>
@@ -1482,7 +1482,7 @@
                 <w:noProof/>
                 <w:webHidden/>
               </w:rPr>
-              <w:instrText xml:space="preserve"> PAGEREF _Toc94795844 \h </w:instrText>
+              <w:instrText xml:space="preserve"> PAGEREF _Toc95078871 \h </w:instrText>
             </w:r>
             <w:r>
               <w:rPr>
@@ -1528,7 +1528,7 @@
               <w:sz w:val="22"/>
             </w:rPr>
           </w:pPr>
-          <w:hyperlink w:anchor="_Toc94795845" w:history="1">
+          <w:hyperlink w:anchor="_Toc95078872" w:history="1">
             <w:r>
               <w:rPr>
                 <w:rStyle w:val="Hipervnculo"/>
@@ -1572,7 +1572,7 @@
                 <w:noProof/>
                 <w:webHidden/>
               </w:rPr>
-              <w:instrText xml:space="preserve"> PAGEREF _Toc94795845 \h </w:instrText>
+              <w:instrText xml:space="preserve"> PAGEREF _Toc95078872 \h </w:instrText>
             </w:r>
             <w:r>
               <w:rPr>
@@ -1618,7 +1618,7 @@
               <w:sz w:val="22"/>
             </w:rPr>
           </w:pPr>
-          <w:hyperlink w:anchor="_Toc94795846" w:history="1">
+          <w:hyperlink w:anchor="_Toc95078873" w:history="1">
             <w:r>
               <w:rPr>
                 <w:rStyle w:val="Hipervnculo"/>
@@ -1662,7 +1662,7 @@
                 <w:noProof/>
                 <w:webHidden/>
               </w:rPr>
-              <w:instrText xml:space="preserve"> PAGEREF _Toc94795846 \h </w:instrText>
+              <w:instrText xml:space="preserve"> PAGEREF _Toc95078873 \h </w:instrText>
             </w:r>
             <w:r>
               <w:rPr>
@@ -1708,7 +1708,7 @@
               <w:sz w:val="22"/>
             </w:rPr>
           </w:pPr>
-          <w:hyperlink w:anchor="_Toc94795847" w:history="1">
+          <w:hyperlink w:anchor="_Toc95078874" w:history="1">
             <w:r>
               <w:rPr>
                 <w:rStyle w:val="Hipervnculo"/>
@@ -1752,7 +1752,7 @@
                 <w:noProof/>
                 <w:webHidden/>
               </w:rPr>
-              <w:instrText xml:space="preserve"> PAGEREF _Toc94795847 \h </w:instrText>
+              <w:instrText xml:space="preserve"> PAGEREF _Toc95078874 \h </w:instrText>
             </w:r>
             <w:r>
               <w:rPr>
@@ -4025,7 +4025,7 @@
           <w:rFonts w:ascii="Arial" w:hAnsi="Arial" w:cs="Arial"/>
         </w:rPr>
       </w:pPr>
-      <w:bookmarkStart w:id="0" w:name="_Toc94795832"/>
+      <w:bookmarkStart w:id="0" w:name="_Toc95078859"/>
       <w:r>
         <w:rPr>
           <w:rFonts w:ascii="Arial" w:hAnsi="Arial" w:cs="Arial"/>
@@ -4038,7 +4038,7 @@
       <w:pPr>
         <w:pStyle w:val="Ttulo2"/>
       </w:pPr>
-      <w:bookmarkStart w:id="1" w:name="_Toc94795833"/>
+      <w:bookmarkStart w:id="1" w:name="_Toc95078860"/>
       <w:r>
         <w:t>Iniciar Sesión</w:t>
       </w:r>
@@ -4137,7 +4137,6 @@
         <w:t xml:space="preserve">En inicio de sesión tenemos el funcionamiento detallado de este. El cliente estando en la página principal le da </w:t>
       </w:r>
       <w:proofErr w:type="spellStart"/>
-      <w:proofErr w:type="gramStart"/>
       <w:r>
         <w:rPr>
           <w:rFonts w:ascii="Arial" w:hAnsi="Arial" w:cs="Arial"/>
@@ -4147,7 +4146,6 @@
         <w:t>click</w:t>
       </w:r>
       <w:proofErr w:type="spellEnd"/>
-      <w:proofErr w:type="gramEnd"/>
       <w:r>
         <w:rPr>
           <w:rFonts w:ascii="Arial" w:hAnsi="Arial" w:cs="Arial"/>
@@ -4221,7 +4219,7 @@
       <w:pPr>
         <w:pStyle w:val="Ttulo2"/>
       </w:pPr>
-      <w:bookmarkStart w:id="2" w:name="_Toc94795834"/>
+      <w:bookmarkStart w:id="2" w:name="_Toc95078861"/>
       <w:r>
         <w:lastRenderedPageBreak/>
         <w:t>Realizar un Comentario</w:t>
@@ -4311,7 +4309,6 @@
         <w:t xml:space="preserve">En Realizar un comentario tenemos el funcionamiento detallado. En caso de querer realizar un comentario, el cliente le dará </w:t>
       </w:r>
       <w:proofErr w:type="spellStart"/>
-      <w:proofErr w:type="gramStart"/>
       <w:r>
         <w:rPr>
           <w:rFonts w:ascii="Arial" w:hAnsi="Arial" w:cs="Arial"/>
@@ -4321,7 +4318,6 @@
         <w:t>click</w:t>
       </w:r>
       <w:proofErr w:type="spellEnd"/>
-      <w:proofErr w:type="gramEnd"/>
       <w:r>
         <w:rPr>
           <w:rFonts w:ascii="Arial" w:hAnsi="Arial" w:cs="Arial"/>
@@ -4403,7 +4399,7 @@
       <w:pPr>
         <w:pStyle w:val="Ttulo2"/>
       </w:pPr>
-      <w:bookmarkStart w:id="3" w:name="_Toc94795835"/>
+      <w:bookmarkStart w:id="3" w:name="_Toc95078862"/>
       <w:r>
         <w:lastRenderedPageBreak/>
         <w:t>Registrar un Usuario</w:t>
@@ -4428,7 +4424,6 @@
         <w:t xml:space="preserve">En este diagrama podemos ver que representación del caso de uso de registrar un usuario, el actor inicia el caso de uso en la página principal, donde ingresa al vinculo de identificarse, el sistema le despliega la página de iniciar sesión, una vez de da </w:t>
       </w:r>
       <w:proofErr w:type="spellStart"/>
-      <w:proofErr w:type="gramStart"/>
       <w:r>
         <w:rPr>
           <w:rFonts w:ascii="Arial" w:hAnsi="Arial" w:cs="Arial"/>
@@ -4438,7 +4433,6 @@
         <w:t>click</w:t>
       </w:r>
       <w:proofErr w:type="spellEnd"/>
-      <w:proofErr w:type="gramEnd"/>
       <w:r>
         <w:rPr>
           <w:rFonts w:ascii="Arial" w:hAnsi="Arial" w:cs="Arial"/>
@@ -4540,7 +4534,7 @@
       <w:pPr>
         <w:pStyle w:val="Ttulo2"/>
       </w:pPr>
-      <w:bookmarkStart w:id="4" w:name="_Toc94795836"/>
+      <w:bookmarkStart w:id="4" w:name="_Toc95078863"/>
       <w:r>
         <w:lastRenderedPageBreak/>
         <w:t>Comprar producto</w:t>
@@ -4659,7 +4653,7 @@
       <w:pPr>
         <w:pStyle w:val="Ttulo2"/>
       </w:pPr>
-      <w:bookmarkStart w:id="5" w:name="_Toc94795837"/>
+      <w:bookmarkStart w:id="5" w:name="_Toc95078864"/>
       <w:r>
         <w:lastRenderedPageBreak/>
         <w:t>Buscar un Producto</w:t>
@@ -4782,7 +4776,7 @@
         </w:numPr>
         <w:ind w:left="284" w:hanging="284"/>
       </w:pPr>
-      <w:bookmarkStart w:id="6" w:name="_Toc94795838"/>
+      <w:bookmarkStart w:id="6" w:name="_Toc95078865"/>
       <w:r>
         <w:lastRenderedPageBreak/>
         <w:t>Diagrama de secuencia</w:t>
@@ -4797,7 +4791,7 @@
           <w:numId w:val="40"/>
         </w:numPr>
       </w:pPr>
-      <w:bookmarkStart w:id="7" w:name="_Toc94795839"/>
+      <w:bookmarkStart w:id="7" w:name="_Toc95078866"/>
       <w:r>
         <w:t>Iniciar Sesión</w:t>
       </w:r>
@@ -4935,7 +4929,6 @@
           <w:szCs w:val="26"/>
         </w:rPr>
       </w:pPr>
-      <w:bookmarkStart w:id="8" w:name="_Toc94795840"/>
       <w:r>
         <w:br w:type="page"/>
       </w:r>
@@ -4944,11 +4937,11 @@
       <w:pPr>
         <w:pStyle w:val="Ttulo2"/>
       </w:pPr>
+      <w:bookmarkStart w:id="8" w:name="_Toc95078867"/>
       <w:r>
         <w:lastRenderedPageBreak/>
         <w:t>Realizar un Comentario</w:t>
       </w:r>
-      <w:bookmarkStart w:id="9" w:name="_Toc94795841"/>
       <w:bookmarkEnd w:id="8"/>
     </w:p>
     <w:p>
@@ -5064,6 +5057,7 @@
       <w:pPr>
         <w:pStyle w:val="Ttulo2"/>
       </w:pPr>
+      <w:bookmarkStart w:id="9" w:name="_Toc95078868"/>
       <w:r>
         <w:lastRenderedPageBreak/>
         <w:t>Registrar un Usuario</w:t>
@@ -5175,7 +5169,6 @@
           <w:szCs w:val="26"/>
         </w:rPr>
       </w:pPr>
-      <w:bookmarkStart w:id="10" w:name="_Toc94795842"/>
       <w:r>
         <w:br w:type="page"/>
       </w:r>
@@ -5184,6 +5177,7 @@
       <w:pPr>
         <w:pStyle w:val="Ttulo2"/>
       </w:pPr>
+      <w:bookmarkStart w:id="10" w:name="_Toc95078869"/>
       <w:r>
         <w:lastRenderedPageBreak/>
         <w:t>Comprar un Producto</w:t>
@@ -5199,7 +5193,6 @@
           <w:szCs w:val="24"/>
         </w:rPr>
       </w:pPr>
-      <w:bookmarkStart w:id="11" w:name="_Toc94795843"/>
       <w:r>
         <w:rPr>
           <w:rFonts w:ascii="Arial" w:hAnsi="Arial" w:cs="Arial"/>
@@ -5372,6 +5365,7 @@
       <w:pPr>
         <w:pStyle w:val="Ttulo2"/>
       </w:pPr>
+      <w:bookmarkStart w:id="11" w:name="_Toc95078870"/>
       <w:r>
         <w:lastRenderedPageBreak/>
         <w:t>Buscar un Producto</w:t>
@@ -5493,7 +5487,6 @@
           <w:szCs w:val="32"/>
         </w:rPr>
       </w:pPr>
-      <w:bookmarkStart w:id="12" w:name="_Toc94795844"/>
       <w:r>
         <w:br w:type="page"/>
       </w:r>
@@ -5503,6 +5496,7 @@
         <w:pStyle w:val="Ttulo1"/>
         <w:ind w:left="284" w:hanging="284"/>
       </w:pPr>
+      <w:bookmarkStart w:id="12" w:name="_Toc95078871"/>
       <w:r>
         <w:lastRenderedPageBreak/>
         <w:t>Diagrama o diagramas de clases.</w:t>
@@ -5605,7 +5599,7 @@
         <w:pStyle w:val="Ttulo1"/>
         <w:ind w:left="284" w:hanging="284"/>
       </w:pPr>
-      <w:bookmarkStart w:id="13" w:name="_Toc94795845"/>
+      <w:bookmarkStart w:id="13" w:name="_Toc95078872"/>
       <w:r>
         <w:lastRenderedPageBreak/>
         <w:t>Diagrama de paquetes.</w:t>
@@ -5614,23 +5608,38 @@
     </w:p>
     <w:p>
       <w:pPr>
-        <w:rPr>
-          <w:rFonts w:ascii="Arial" w:hAnsi="Arial" w:cs="Arial"/>
-        </w:rPr>
-      </w:pPr>
+        <w:jc w:val="both"/>
+        <w:rPr>
+          <w:rFonts w:ascii="Arial" w:hAnsi="Arial" w:cs="Arial"/>
+          <w:sz w:val="24"/>
+          <w:szCs w:val="24"/>
+        </w:rPr>
+      </w:pPr>
+      <w:r>
+        <w:rPr>
+          <w:rFonts w:ascii="Arial" w:hAnsi="Arial" w:cs="Arial"/>
+          <w:sz w:val="24"/>
+          <w:szCs w:val="24"/>
+        </w:rPr>
+        <w:t>En el siguiente diagrama, el usuario o cliente podrá ver los Productos que contiene el sistema de Axis, el cuál en el diagrama de Modelo, Vista, Controlador, el controlador estará encapsulando los datos necesarios para poder consultar los productos de la base de datos, en el cual primero entrará a los datos del usuario si es que está registrado y en caso contrario, tendrá valores establecidos por el sistema, y de ahí podrá consultar todos los productos.</w:t>
+      </w:r>
     </w:p>
     <w:p>
       <w:pPr>
         <w:jc w:val="both"/>
         <w:rPr>
           <w:rFonts w:ascii="Arial" w:hAnsi="Arial" w:cs="Arial"/>
-        </w:rPr>
-      </w:pPr>
-      <w:r>
-        <w:rPr>
-          <w:rFonts w:ascii="Arial" w:hAnsi="Arial" w:cs="Arial"/>
-        </w:rPr>
-        <w:t>En el siguiente diagrama, el usuario o cliente podrá ver los Productos que contiene el sistema de Axis, el cuál en el diagrama de Modelo, Vista, Controlador, el controlador estará encapsulando los datos necesarios para poder consultar los productos de la base de datos, en el cual primero entrará a los datos del usuario si es que está registrado y en caso contrario, tendrá valores establecidos por el sistema, y de ahí podrá consultar todos los productos.</w:t>
+          <w:sz w:val="24"/>
+          <w:szCs w:val="24"/>
+        </w:rPr>
+      </w:pPr>
+      <w:r>
+        <w:rPr>
+          <w:rFonts w:ascii="Arial" w:hAnsi="Arial" w:cs="Arial"/>
+          <w:sz w:val="24"/>
+          <w:szCs w:val="24"/>
+        </w:rPr>
+        <w:t>Cuando el usuario esté registrado en el sistema y requiera ser una compra, desde el modelo vista que tendrá un carrito de compras para mostrar los productos a comprar, pasará al controlador para que inicie con el proceso de compras, el cual requiere llenar información del usuario que con ayuda del driver, podrá consultar dicha información o la que el usuario asigne, además, una vez avanzando en el siguiente paso, mostrará los detalles pedidos junto con el sistema de pago seleccionado y una vez que el pago haya sido validado, se almacenará en la base de datos para que el usuario a través desde la vista, pueda consultar su historial de compras de todos sus productos.</w:t>
       </w:r>
     </w:p>
     <w:p>
@@ -5638,13 +5647,17 @@
         <w:jc w:val="both"/>
         <w:rPr>
           <w:rFonts w:ascii="Arial" w:hAnsi="Arial" w:cs="Arial"/>
-        </w:rPr>
-      </w:pPr>
-      <w:r>
-        <w:rPr>
-          <w:rFonts w:ascii="Arial" w:hAnsi="Arial" w:cs="Arial"/>
-        </w:rPr>
-        <w:t>Cuando el usuario esté registrado en el sistema y requiera ser una compra, desde el modelo vista que tendrá un carrito de compras para mostrar los productos a comprar, pasará al controlador para que inicie con el proceso de compras, el cual requiere llenar información del usuario que con ayuda del driver, podrá consultar dicha información o la que el usuario asigne, además, una vez avanzando en el siguiente paso, mostrará los detalles pedidos junto con el sistema de pago seleccionado y una vez que el pago haya sido validado, se almacenará en la base de datos para que el usuario a través desde la vista, pueda consultar su historial de compras de todos sus productos.</w:t>
+          <w:sz w:val="24"/>
+          <w:szCs w:val="24"/>
+        </w:rPr>
+      </w:pPr>
+      <w:r>
+        <w:rPr>
+          <w:rFonts w:ascii="Arial" w:hAnsi="Arial" w:cs="Arial"/>
+          <w:sz w:val="24"/>
+          <w:szCs w:val="24"/>
+        </w:rPr>
+        <w:t>Para que puedan agregar información de un nuevo usuario, en el modelo vista se presentará un formulario que tenga registrar usuario y que además el driver estará operando para que pueda tomarlo del modelo y una vez que esté realizado el procedimiento, poder almacenarlo en la base de datos, lo mismo opera para agregar a un nuevo proveedor ya que heredan de la clase persona pero en la clase de proveedores tendrá atributos especiales, opera de la misma manera con el driver y lo envía a la base de datos.</w:t>
       </w:r>
     </w:p>
     <w:p>
@@ -5652,14 +5665,10 @@
         <w:jc w:val="both"/>
         <w:rPr>
           <w:rFonts w:ascii="Arial" w:hAnsi="Arial" w:cs="Arial"/>
-        </w:rPr>
-      </w:pPr>
-      <w:r>
-        <w:rPr>
-          <w:rFonts w:ascii="Arial" w:hAnsi="Arial" w:cs="Arial"/>
-        </w:rPr>
-        <w:t>Para que puedan agregar información de un nuevo usuario, en el modelo vista se presentará un formulario que tenga registrar usuario y que además el driver estará operando para que pueda tomarlo del modelo y una vez que esté realizado el procedimiento, poder almacenarlo en la base de datos, lo mismo opera para agregar a un nuevo proveedor ya que heredan de la clase persona pero en la clase de proveedores tendrá atributos especiales, opera de la misma manera con el driver y lo envía a la base de datos.</w:t>
-      </w:r>
+          <w:sz w:val="24"/>
+          <w:szCs w:val="24"/>
+        </w:rPr>
+      </w:pPr>
     </w:p>
     <w:p>
       <w:pPr>
@@ -5731,7 +5740,7 @@
       <w:pPr>
         <w:pStyle w:val="Ttulo1"/>
       </w:pPr>
-      <w:bookmarkStart w:id="14" w:name="_Toc94795846"/>
+      <w:bookmarkStart w:id="14" w:name="_Toc95078873"/>
       <w:r>
         <w:lastRenderedPageBreak/>
         <w:t>Diseño de la base de datos.</w:t>
@@ -6055,7 +6064,6 @@
         </w:rPr>
         <w:t xml:space="preserve"> </w:t>
       </w:r>
-      <w:bookmarkStart w:id="15" w:name="_Toc94795847"/>
       <w:r>
         <w:br w:type="page"/>
       </w:r>
@@ -6064,6 +6072,7 @@
       <w:pPr>
         <w:pStyle w:val="Ttulo1"/>
       </w:pPr>
+      <w:bookmarkStart w:id="15" w:name="_Toc95078874"/>
       <w:r>
         <w:lastRenderedPageBreak/>
         <w:t>Referencias</w:t>

</xml_diff>

<commit_message>
Corregí error marcado por el profesor en el diagrama de paquetes
</commit_message>
<xml_diff>
--- a/Casos de Uso/Diseño.docx
+++ b/Casos de Uso/Diseño.docx
@@ -3996,6 +3996,108 @@
           </w:p>
         </w:tc>
       </w:tr>
+      <w:tr>
+        <w:trPr>
+          <w:trHeight w:val="263"/>
+        </w:trPr>
+        <w:tc>
+          <w:tcPr>
+            <w:tcW w:w="1699" w:type="dxa"/>
+          </w:tcPr>
+          <w:p>
+            <w:pPr>
+              <w:rPr>
+                <w:rFonts w:ascii="Arial" w:hAnsi="Arial" w:cs="Arial"/>
+                <w:bCs/>
+                <w:sz w:val="18"/>
+                <w:szCs w:val="18"/>
+              </w:rPr>
+            </w:pPr>
+            <w:r>
+              <w:rPr>
+                <w:rFonts w:ascii="Arial" w:hAnsi="Arial" w:cs="Arial"/>
+                <w:bCs/>
+                <w:sz w:val="18"/>
+                <w:szCs w:val="18"/>
+              </w:rPr>
+              <w:t>Axel Guzman</w:t>
+            </w:r>
+          </w:p>
+        </w:tc>
+        <w:tc>
+          <w:tcPr>
+            <w:tcW w:w="992" w:type="dxa"/>
+          </w:tcPr>
+          <w:p>
+            <w:pPr>
+              <w:jc w:val="both"/>
+              <w:rPr>
+                <w:rFonts w:ascii="Arial" w:hAnsi="Arial" w:cs="Arial"/>
+                <w:bCs/>
+                <w:sz w:val="18"/>
+                <w:szCs w:val="18"/>
+              </w:rPr>
+            </w:pPr>
+            <w:r>
+              <w:rPr>
+                <w:rFonts w:ascii="Arial" w:hAnsi="Arial" w:cs="Arial"/>
+                <w:bCs/>
+                <w:sz w:val="18"/>
+                <w:szCs w:val="18"/>
+              </w:rPr>
+              <w:t>09/02/22</w:t>
+            </w:r>
+          </w:p>
+        </w:tc>
+        <w:tc>
+          <w:tcPr>
+            <w:tcW w:w="7374" w:type="dxa"/>
+          </w:tcPr>
+          <w:p>
+            <w:pPr>
+              <w:rPr>
+                <w:rFonts w:ascii="Arial" w:hAnsi="Arial" w:cs="Arial"/>
+                <w:bCs/>
+                <w:sz w:val="18"/>
+                <w:szCs w:val="18"/>
+              </w:rPr>
+            </w:pPr>
+            <w:r>
+              <w:rPr>
+                <w:rFonts w:ascii="Arial" w:hAnsi="Arial" w:cs="Arial"/>
+                <w:bCs/>
+                <w:sz w:val="18"/>
+                <w:szCs w:val="18"/>
+              </w:rPr>
+              <w:t>Corregí error marcado por el profesor en el diagrama de paquetes</w:t>
+            </w:r>
+          </w:p>
+        </w:tc>
+        <w:tc>
+          <w:tcPr>
+            <w:tcW w:w="992" w:type="dxa"/>
+          </w:tcPr>
+          <w:p>
+            <w:pPr>
+              <w:rPr>
+                <w:rFonts w:ascii="Arial" w:hAnsi="Arial" w:cs="Arial"/>
+                <w:bCs/>
+                <w:sz w:val="18"/>
+                <w:szCs w:val="18"/>
+              </w:rPr>
+            </w:pPr>
+            <w:r>
+              <w:rPr>
+                <w:rFonts w:ascii="Arial" w:hAnsi="Arial" w:cs="Arial"/>
+                <w:bCs/>
+                <w:sz w:val="18"/>
+                <w:szCs w:val="18"/>
+              </w:rPr>
+              <w:t>1.19</w:t>
+            </w:r>
+          </w:p>
+        </w:tc>
+      </w:tr>
     </w:tbl>
     <w:p/>
     <w:p/>
@@ -5678,13 +5780,14 @@
       </w:pPr>
       <w:r>
         <w:rPr>
+          <w:rFonts w:ascii="Arial" w:hAnsi="Arial" w:cs="Arial"/>
           <w:noProof/>
         </w:rPr>
         <w:drawing>
-          <wp:inline distT="0" distB="0" distL="0" distR="0" wp14:anchorId="109AE3AF" wp14:editId="211D74E9">
-            <wp:extent cx="5400040" cy="2647315"/>
-            <wp:effectExtent l="0" t="0" r="0" b="635"/>
-            <wp:docPr id="22" name="Imagen 22" descr="Texto&#10;&#10;Descripción generada automáticamente con confianza media"/>
+          <wp:inline distT="0" distB="0" distL="0" distR="0" wp14:anchorId="674EE192" wp14:editId="5CBA0A35">
+            <wp:extent cx="5400040" cy="2286000"/>
+            <wp:effectExtent l="0" t="0" r="0" b="0"/>
+            <wp:docPr id="5" name="Imagen 5" descr="Diagrama&#10;&#10;Descripción generada automáticamente"/>
             <wp:cNvGraphicFramePr>
               <a:graphicFrameLocks xmlns:a="http://schemas.openxmlformats.org/drawingml/2006/main" noChangeAspect="1"/>
             </wp:cNvGraphicFramePr>
@@ -5692,10 +5795,8 @@
               <a:graphicData uri="http://schemas.openxmlformats.org/drawingml/2006/picture">
                 <pic:pic xmlns:pic="http://schemas.openxmlformats.org/drawingml/2006/picture">
                   <pic:nvPicPr>
-                    <pic:cNvPr id="22" name="Imagen 22" descr="Texto&#10;&#10;Descripción generada automáticamente con confianza media"/>
-                    <pic:cNvPicPr>
-                      <a:picLocks noChangeAspect="1" noChangeArrowheads="1"/>
-                    </pic:cNvPicPr>
+                    <pic:cNvPr id="5" name="Imagen 5" descr="Diagrama&#10;&#10;Descripción generada automáticamente"/>
+                    <pic:cNvPicPr/>
                   </pic:nvPicPr>
                   <pic:blipFill>
                     <a:blip r:embed="rId19">
@@ -5705,23 +5806,18 @@
                         </a:ext>
                       </a:extLst>
                     </a:blip>
-                    <a:srcRect/>
                     <a:stretch>
                       <a:fillRect/>
                     </a:stretch>
                   </pic:blipFill>
-                  <pic:spPr bwMode="auto">
+                  <pic:spPr>
                     <a:xfrm>
                       <a:off x="0" y="0"/>
-                      <a:ext cx="5400040" cy="2647315"/>
+                      <a:ext cx="5400040" cy="2286000"/>
                     </a:xfrm>
                     <a:prstGeom prst="rect">
                       <a:avLst/>
                     </a:prstGeom>
-                    <a:noFill/>
-                    <a:ln>
-                      <a:noFill/>
-                    </a:ln>
                   </pic:spPr>
                 </pic:pic>
               </a:graphicData>

</xml_diff>

<commit_message>
Corregí error marcado por el profesor en el diagrama de clases.
</commit_message>
<xml_diff>
--- a/Casos de Uso/Diseño.docx
+++ b/Casos de Uso/Diseño.docx
@@ -4098,6 +4098,108 @@
           </w:p>
         </w:tc>
       </w:tr>
+      <w:tr>
+        <w:trPr>
+          <w:trHeight w:val="263"/>
+        </w:trPr>
+        <w:tc>
+          <w:tcPr>
+            <w:tcW w:w="1699" w:type="dxa"/>
+          </w:tcPr>
+          <w:p>
+            <w:pPr>
+              <w:rPr>
+                <w:rFonts w:ascii="Arial" w:hAnsi="Arial" w:cs="Arial"/>
+                <w:bCs/>
+                <w:sz w:val="18"/>
+                <w:szCs w:val="18"/>
+              </w:rPr>
+            </w:pPr>
+            <w:r>
+              <w:rPr>
+                <w:rFonts w:ascii="Arial" w:hAnsi="Arial" w:cs="Arial"/>
+                <w:bCs/>
+                <w:sz w:val="18"/>
+                <w:szCs w:val="18"/>
+              </w:rPr>
+              <w:t>Miguel Guzman</w:t>
+            </w:r>
+          </w:p>
+        </w:tc>
+        <w:tc>
+          <w:tcPr>
+            <w:tcW w:w="992" w:type="dxa"/>
+          </w:tcPr>
+          <w:p>
+            <w:pPr>
+              <w:jc w:val="both"/>
+              <w:rPr>
+                <w:rFonts w:ascii="Arial" w:hAnsi="Arial" w:cs="Arial"/>
+                <w:bCs/>
+                <w:sz w:val="18"/>
+                <w:szCs w:val="18"/>
+              </w:rPr>
+            </w:pPr>
+            <w:r>
+              <w:rPr>
+                <w:rFonts w:ascii="Arial" w:hAnsi="Arial" w:cs="Arial"/>
+                <w:bCs/>
+                <w:sz w:val="18"/>
+                <w:szCs w:val="18"/>
+              </w:rPr>
+              <w:t>09/02/22</w:t>
+            </w:r>
+          </w:p>
+        </w:tc>
+        <w:tc>
+          <w:tcPr>
+            <w:tcW w:w="7374" w:type="dxa"/>
+          </w:tcPr>
+          <w:p>
+            <w:pPr>
+              <w:rPr>
+                <w:rFonts w:ascii="Arial" w:hAnsi="Arial" w:cs="Arial"/>
+                <w:bCs/>
+                <w:sz w:val="18"/>
+                <w:szCs w:val="18"/>
+              </w:rPr>
+            </w:pPr>
+            <w:r>
+              <w:rPr>
+                <w:rFonts w:ascii="Arial" w:hAnsi="Arial" w:cs="Arial"/>
+                <w:bCs/>
+                <w:sz w:val="18"/>
+                <w:szCs w:val="18"/>
+              </w:rPr>
+              <w:t>Corregí error marcado por el profesor en el diagrama de clases.</w:t>
+            </w:r>
+          </w:p>
+        </w:tc>
+        <w:tc>
+          <w:tcPr>
+            <w:tcW w:w="992" w:type="dxa"/>
+          </w:tcPr>
+          <w:p>
+            <w:pPr>
+              <w:rPr>
+                <w:rFonts w:ascii="Arial" w:hAnsi="Arial" w:cs="Arial"/>
+                <w:bCs/>
+                <w:sz w:val="18"/>
+                <w:szCs w:val="18"/>
+              </w:rPr>
+            </w:pPr>
+            <w:r>
+              <w:rPr>
+                <w:rFonts w:ascii="Arial" w:hAnsi="Arial" w:cs="Arial"/>
+                <w:bCs/>
+                <w:sz w:val="18"/>
+                <w:szCs w:val="18"/>
+              </w:rPr>
+              <w:t>1.20</w:t>
+            </w:r>
+          </w:p>
+        </w:tc>
+      </w:tr>
     </w:tbl>
     <w:p/>
     <w:p/>
@@ -4114,10 +4216,6 @@
     <w:p/>
     <w:p/>
     <w:p/>
-    <w:p/>
-    <w:p/>
-    <w:p/>
-    <w:p/>
     <w:p>
       <w:pPr>
         <w:pStyle w:val="Ttulo1"/>
@@ -4132,6 +4230,7 @@
         <w:rPr>
           <w:rFonts w:ascii="Arial" w:hAnsi="Arial" w:cs="Arial"/>
         </w:rPr>
+        <w:lastRenderedPageBreak/>
         <w:t>Diagramas de robustez</w:t>
       </w:r>
       <w:bookmarkEnd w:id="0"/>
@@ -5617,26 +5716,26 @@
           <w:noProof/>
         </w:rPr>
         <w:drawing>
-          <wp:anchor distT="0" distB="0" distL="114300" distR="114300" simplePos="0" relativeHeight="251668480" behindDoc="1" locked="0" layoutInCell="1" allowOverlap="1" wp14:anchorId="4676EAE0" wp14:editId="5B1D5D8D">
+          <wp:anchor distT="0" distB="0" distL="114300" distR="114300" simplePos="0" relativeHeight="251672576" behindDoc="1" locked="0" layoutInCell="1" allowOverlap="1" wp14:anchorId="3D51E320" wp14:editId="4E0ED7F2">
             <wp:simplePos x="0" y="0"/>
             <wp:positionH relativeFrom="margin">
               <wp:align>center</wp:align>
             </wp:positionH>
-            <wp:positionV relativeFrom="margin">
-              <wp:posOffset>1271118</wp:posOffset>
+            <wp:positionV relativeFrom="paragraph">
+              <wp:posOffset>1001717</wp:posOffset>
             </wp:positionV>
-            <wp:extent cx="6722110" cy="7073900"/>
-            <wp:effectExtent l="0" t="0" r="2540" b="0"/>
+            <wp:extent cx="6899910" cy="7260590"/>
+            <wp:effectExtent l="0" t="0" r="0" b="0"/>
             <wp:wrapTight wrapText="bothSides">
               <wp:wrapPolygon edited="0">
                 <wp:start x="0" y="0"/>
-                <wp:lineTo x="0" y="21522"/>
-                <wp:lineTo x="21547" y="21522"/>
-                <wp:lineTo x="21547" y="0"/>
+                <wp:lineTo x="0" y="21536"/>
+                <wp:lineTo x="21528" y="21536"/>
+                <wp:lineTo x="21528" y="0"/>
                 <wp:lineTo x="0" y="0"/>
               </wp:wrapPolygon>
             </wp:wrapTight>
-            <wp:docPr id="1" name="Imagen 1" descr="Diagrama, Esquemático&#10;&#10;Descripción generada automáticamente"/>
+            <wp:docPr id="22" name="Imagen 22" descr="Diagrama, Esquemático&#10;&#10;Descripción generada automáticamente"/>
             <wp:cNvGraphicFramePr>
               <a:graphicFrameLocks xmlns:a="http://schemas.openxmlformats.org/drawingml/2006/main" noChangeAspect="1"/>
             </wp:cNvGraphicFramePr>
@@ -5644,7 +5743,7 @@
               <a:graphicData uri="http://schemas.openxmlformats.org/drawingml/2006/picture">
                 <pic:pic xmlns:pic="http://schemas.openxmlformats.org/drawingml/2006/picture">
                   <pic:nvPicPr>
-                    <pic:cNvPr id="1" name="Imagen 1" descr="Diagrama, Esquemático&#10;&#10;Descripción generada automáticamente"/>
+                    <pic:cNvPr id="22" name="Imagen 22" descr="Diagrama, Esquemático&#10;&#10;Descripción generada automáticamente"/>
                     <pic:cNvPicPr>
                       <a:picLocks noChangeAspect="1" noChangeArrowheads="1"/>
                     </pic:cNvPicPr>
@@ -5665,7 +5764,7 @@
                   <pic:spPr bwMode="auto">
                     <a:xfrm>
                       <a:off x="0" y="0"/>
-                      <a:ext cx="6722110" cy="7073900"/>
+                      <a:ext cx="6899910" cy="7260590"/>
                     </a:xfrm>
                     <a:prstGeom prst="rect">
                       <a:avLst/>

</xml_diff>